<commit_message>
Updated with remarks from 3/31/2021 meeting
</commit_message>
<xml_diff>
--- a/2021/daily_scaffolding/Day 2.docx
+++ b/2021/daily_scaffolding/Day 2.docx
@@ -30,11 +30,98 @@
       </w:r>
     </w:p>
     <w:p>
+      <w:pPr>
+        <w:pStyle w:val="ListParagraph"/>
+        <w:numPr>
+          <w:ilvl w:val="0"/>
+          <w:numId w:val="3"/>
+        </w:numPr>
+      </w:pPr>
       <w:r>
         <w:t>A handout with instructions.</w:t>
       </w:r>
     </w:p>
     <w:p/>
+    <w:p>
+      <w:r>
+        <w:t>Create groups and add channels for each group</w:t>
+      </w:r>
+      <w:r>
+        <w:t>.</w:t>
+      </w:r>
+    </w:p>
+    <w:p>
+      <w:pPr>
+        <w:pStyle w:val="ListParagraph"/>
+        <w:numPr>
+          <w:ilvl w:val="0"/>
+          <w:numId w:val="3"/>
+        </w:numPr>
+      </w:pPr>
+      <w:r>
+        <w:t>Group A</w:t>
+      </w:r>
+    </w:p>
+    <w:p>
+      <w:pPr>
+        <w:pStyle w:val="ListParagraph"/>
+        <w:numPr>
+          <w:ilvl w:val="0"/>
+          <w:numId w:val="3"/>
+        </w:numPr>
+      </w:pPr>
+      <w:r>
+        <w:t>Group B</w:t>
+      </w:r>
+    </w:p>
+    <w:p>
+      <w:pPr>
+        <w:pStyle w:val="ListParagraph"/>
+        <w:numPr>
+          <w:ilvl w:val="0"/>
+          <w:numId w:val="3"/>
+        </w:numPr>
+      </w:pPr>
+      <w:r>
+        <w:t>Group C</w:t>
+      </w:r>
+    </w:p>
+    <w:p>
+      <w:pPr>
+        <w:pStyle w:val="ListParagraph"/>
+        <w:numPr>
+          <w:ilvl w:val="0"/>
+          <w:numId w:val="3"/>
+        </w:numPr>
+      </w:pPr>
+      <w:r>
+        <w:t>….</w:t>
+      </w:r>
+    </w:p>
+    <w:p>
+      <w:pPr>
+        <w:pStyle w:val="ListParagraph"/>
+        <w:numPr>
+          <w:ilvl w:val="0"/>
+          <w:numId w:val="3"/>
+        </w:numPr>
+      </w:pPr>
+      <w:r>
+        <w:t>Introduce yourself to your team.</w:t>
+      </w:r>
+    </w:p>
+    <w:p>
+      <w:pPr>
+        <w:pStyle w:val="ListParagraph"/>
+        <w:numPr>
+          <w:ilvl w:val="0"/>
+          <w:numId w:val="3"/>
+        </w:numPr>
+      </w:pPr>
+      <w:r>
+        <w:t>Get familiar with team channels.</w:t>
+      </w:r>
+    </w:p>
     <w:p>
       <w:r>
         <w:t xml:space="preserve">Who is </w:t>
@@ -189,12 +276,13 @@
         <w:t xml:space="preserve"> project in </w:t>
       </w:r>
       <w:proofErr w:type="spellStart"/>
-      <w:proofErr w:type="gramStart"/>
       <w:r>
         <w:t>godot</w:t>
       </w:r>
       <w:proofErr w:type="spellEnd"/>
-      <w:proofErr w:type="gramEnd"/>
+      <w:r>
+        <w:t>.</w:t>
+      </w:r>
     </w:p>
     <w:p>
       <w:pPr>
@@ -212,6 +300,9 @@
         <w:t>godot</w:t>
       </w:r>
       <w:proofErr w:type="spellEnd"/>
+      <w:r>
+        <w:t>.</w:t>
+      </w:r>
     </w:p>
     <w:p>
       <w:pPr>
@@ -222,13 +313,11 @@
         </w:numPr>
       </w:pPr>
       <w:r>
-        <w:t xml:space="preserve">Create an empty </w:t>
-      </w:r>
-      <w:proofErr w:type="gramStart"/>
-      <w:r>
-        <w:t>project</w:t>
-      </w:r>
-      <w:proofErr w:type="gramEnd"/>
+        <w:t>Create an empty project</w:t>
+      </w:r>
+      <w:r>
+        <w:t>.</w:t>
+      </w:r>
     </w:p>
     <w:p>
       <w:pPr>
@@ -239,13 +328,11 @@
         </w:numPr>
       </w:pPr>
       <w:r>
-        <w:t xml:space="preserve">Create a new </w:t>
-      </w:r>
-      <w:proofErr w:type="gramStart"/>
-      <w:r>
-        <w:t>scene</w:t>
-      </w:r>
-      <w:proofErr w:type="gramEnd"/>
+        <w:t>Create a new scene</w:t>
+      </w:r>
+      <w:r>
+        <w:t>.</w:t>
+      </w:r>
     </w:p>
     <w:p>
       <w:pPr>
@@ -256,13 +343,11 @@
         </w:numPr>
       </w:pPr>
       <w:r>
-        <w:t xml:space="preserve">Configure and save the </w:t>
-      </w:r>
-      <w:proofErr w:type="gramStart"/>
-      <w:r>
-        <w:t>game</w:t>
-      </w:r>
-      <w:proofErr w:type="gramEnd"/>
+        <w:t>Configure and save the game</w:t>
+      </w:r>
+      <w:r>
+        <w:t>.</w:t>
+      </w:r>
     </w:p>
     <w:p>
       <w:pPr>
@@ -273,13 +358,11 @@
         </w:numPr>
       </w:pPr>
       <w:r>
-        <w:t xml:space="preserve">Make changes to window setting to suit mobile </w:t>
-      </w:r>
-      <w:proofErr w:type="gramStart"/>
-      <w:r>
-        <w:t>games</w:t>
-      </w:r>
-      <w:proofErr w:type="gramEnd"/>
+        <w:t>Make changes to window setting to suit mobile games</w:t>
+      </w:r>
+      <w:r>
+        <w:t>.</w:t>
+      </w:r>
     </w:p>
     <w:p>
       <w:pPr>
@@ -290,13 +373,11 @@
         </w:numPr>
       </w:pPr>
       <w:r>
-        <w:t xml:space="preserve">Set orientation to </w:t>
-      </w:r>
-      <w:proofErr w:type="gramStart"/>
-      <w:r>
-        <w:t>portrait</w:t>
-      </w:r>
-      <w:proofErr w:type="gramEnd"/>
+        <w:t>Set orientation to portrait</w:t>
+      </w:r>
+      <w:r>
+        <w:t>.</w:t>
+      </w:r>
     </w:p>
     <w:p>
       <w:pPr>
@@ -307,13 +388,11 @@
         </w:numPr>
       </w:pPr>
       <w:r>
-        <w:t xml:space="preserve">Set stretch mode to </w:t>
-      </w:r>
-      <w:proofErr w:type="gramStart"/>
-      <w:r>
-        <w:t>2D</w:t>
-      </w:r>
-      <w:proofErr w:type="gramEnd"/>
+        <w:t>Set stretch mode to 2D</w:t>
+      </w:r>
+      <w:r>
+        <w:t>.</w:t>
+      </w:r>
     </w:p>
     <w:p>
       <w:pPr>
@@ -324,13 +403,11 @@
         </w:numPr>
       </w:pPr>
       <w:r>
-        <w:t xml:space="preserve">Set aspect to </w:t>
-      </w:r>
-      <w:proofErr w:type="gramStart"/>
-      <w:r>
-        <w:t>keep</w:t>
-      </w:r>
-      <w:proofErr w:type="gramEnd"/>
+        <w:t>Set aspect to keep</w:t>
+      </w:r>
+      <w:r>
+        <w:t>.</w:t>
+      </w:r>
     </w:p>
     <w:p>
       <w:pPr>
@@ -341,13 +418,11 @@
         </w:numPr>
       </w:pPr>
       <w:r>
-        <w:t xml:space="preserve">Make following changes to quality </w:t>
-      </w:r>
-      <w:proofErr w:type="gramStart"/>
-      <w:r>
-        <w:t>settings</w:t>
-      </w:r>
-      <w:proofErr w:type="gramEnd"/>
+        <w:t>Make following changes to quality settings</w:t>
+      </w:r>
+      <w:r>
+        <w:t>.</w:t>
+      </w:r>
     </w:p>
     <w:p>
       <w:pPr>
@@ -364,16 +439,14 @@
         <w:t>‘</w:t>
       </w:r>
       <w:r>
-        <w:t xml:space="preserve">use pixel </w:t>
-      </w:r>
-      <w:proofErr w:type="gramStart"/>
-      <w:r>
-        <w:t>snap</w:t>
+        <w:t>use pixel snap</w:t>
       </w:r>
       <w:r>
         <w:t>’</w:t>
       </w:r>
-      <w:proofErr w:type="gramEnd"/>
+      <w:r>
+        <w:t>.</w:t>
+      </w:r>
     </w:p>
     <w:p>
       <w:pPr>
@@ -384,13 +457,11 @@
         </w:numPr>
       </w:pPr>
       <w:r>
-        <w:t xml:space="preserve">Enable ‘emulate touch for </w:t>
-      </w:r>
-      <w:proofErr w:type="gramStart"/>
-      <w:r>
-        <w:t>mouse’</w:t>
-      </w:r>
-      <w:proofErr w:type="gramEnd"/>
+        <w:t>Enable ‘emulate touch for mouse’</w:t>
+      </w:r>
+      <w:r>
+        <w:t>.</w:t>
+      </w:r>
     </w:p>
     <w:p>
       <w:pPr>
@@ -431,6 +502,9 @@
       <w:r>
         <w:t xml:space="preserve"> sprite</w:t>
       </w:r>
+      <w:r>
+        <w:t>.</w:t>
+      </w:r>
     </w:p>
     <w:p>
       <w:pPr>
@@ -444,12 +518,13 @@
         <w:t xml:space="preserve">Drag and drop the assets into </w:t>
       </w:r>
       <w:proofErr w:type="spellStart"/>
-      <w:proofErr w:type="gramStart"/>
       <w:r>
         <w:t>godot</w:t>
       </w:r>
       <w:proofErr w:type="spellEnd"/>
-      <w:proofErr w:type="gramEnd"/>
+      <w:r>
+        <w:t>.</w:t>
+      </w:r>
     </w:p>
     <w:p>
       <w:pPr>
@@ -460,19 +535,18 @@
         </w:numPr>
       </w:pPr>
       <w:r>
-        <w:t xml:space="preserve">Make any necessary changes in import </w:t>
-      </w:r>
-      <w:proofErr w:type="gramStart"/>
-      <w:r>
-        <w:t>tab</w:t>
-      </w:r>
-      <w:proofErr w:type="gramEnd"/>
+        <w:t>Make any necessary changes in import tab</w:t>
+      </w:r>
+      <w:r>
+        <w:t>.</w:t>
+      </w:r>
     </w:p>
     <w:p>
       <w:r>
         <w:rPr>
           <w:highlight w:val="magenta"/>
         </w:rPr>
+        <w:lastRenderedPageBreak/>
         <w:t>15 min break</w:t>
       </w:r>
     </w:p>
@@ -674,7 +748,7 @@
   <w:abstractNum w:abstractNumId="1" w15:restartNumberingAfterBreak="0">
     <w:nsid w:val="48773EC6"/>
     <w:multiLevelType w:val="hybridMultilevel"/>
-    <w:tmpl w:val="F1FAB0D4"/>
+    <w:tmpl w:val="1D021B2A"/>
     <w:lvl w:ilvl="0" w:tplc="04090001">
       <w:start w:val="1"/>
       <w:numFmt w:val="bullet"/>

</xml_diff>

<commit_message>
Added more structure to first half of the day
</commit_message>
<xml_diff>
--- a/2021/daily_scaffolding/Day 2.docx
+++ b/2021/daily_scaffolding/Day 2.docx
@@ -3,13 +3,212 @@
 <w:document xmlns:wpc="http://schemas.microsoft.com/office/word/2010/wordprocessingCanvas" xmlns:cx="http://schemas.microsoft.com/office/drawing/2014/chartex" xmlns:cx1="http://schemas.microsoft.com/office/drawing/2015/9/8/chartex" xmlns:cx2="http://schemas.microsoft.com/office/drawing/2015/10/21/chartex" xmlns:cx3="http://schemas.microsoft.com/office/drawing/2016/5/9/chartex" xmlns:cx4="http://schemas.microsoft.com/office/drawing/2016/5/10/chartex" xmlns:cx5="http://schemas.microsoft.com/office/drawing/2016/5/11/chartex" xmlns:cx6="http://schemas.microsoft.com/office/drawing/2016/5/12/chartex" xmlns:cx7="http://schemas.microsoft.com/office/drawing/2016/5/13/chartex" xmlns:cx8="http://schemas.microsoft.com/office/drawing/2016/5/14/chartex" xmlns:mc="http://schemas.openxmlformats.org/markup-compatibility/2006" xmlns:aink="http://schemas.microsoft.com/office/drawing/2016/ink" xmlns:am3d="http://schemas.microsoft.com/office/drawing/2017/model3d" xmlns:o="urn:schemas-microsoft-com:office:office" xmlns:r="http://schemas.openxmlformats.org/officeDocument/2006/relationships" xmlns:m="http://schemas.openxmlformats.org/officeDocument/2006/math" xmlns:v="urn:schemas-microsoft-com:vml" xmlns:wp14="http://schemas.microsoft.com/office/word/2010/wordprocessingDrawing" xmlns:wp="http://schemas.openxmlformats.org/drawingml/2006/wordprocessingDrawing" xmlns:w10="urn:schemas-microsoft-com:office:word" xmlns:w="http://schemas.openxmlformats.org/wordprocessingml/2006/main" xmlns:w14="http://schemas.microsoft.com/office/word/2010/wordml" xmlns:w15="http://schemas.microsoft.com/office/word/2012/wordml" xmlns:w16cex="http://schemas.microsoft.com/office/word/2018/wordml/cex" xmlns:w16cid="http://schemas.microsoft.com/office/word/2016/wordml/cid" xmlns:w16="http://schemas.microsoft.com/office/word/2018/wordml" xmlns:w16se="http://schemas.microsoft.com/office/word/2015/wordml/symex" xmlns:wpg="http://schemas.microsoft.com/office/word/2010/wordprocessingGroup" xmlns:wpi="http://schemas.microsoft.com/office/word/2010/wordprocessingInk" xmlns:wne="http://schemas.microsoft.com/office/word/2006/wordml" xmlns:wps="http://schemas.microsoft.com/office/word/2010/wordprocessingShape" mc:Ignorable="w14 w15 w16se w16cid w16 w16cex wp14">
   <w:body>
     <w:p>
-      <w:r>
-        <w:t>Day 2:</w:t>
-      </w:r>
-    </w:p>
-    <w:p>
-      <w:r>
-        <w:t>HW Review:</w:t>
+      <w:pPr>
+        <w:pStyle w:val="NormalWeb"/>
+        <w:rPr>
+          <w:rFonts w:ascii="Segoe UI" w:hAnsi="Segoe UI" w:cs="Segoe UI"/>
+          <w:b/>
+          <w:color w:val="000000" w:themeColor="text1"/>
+          <w:sz w:val="42"/>
+          <w:szCs w:val="42"/>
+          <w:u w:val="single"/>
+          <w14:shadow w14:blurRad="38100" w14:dist="19050" w14:dir="2700000" w14:sx="100000" w14:sy="100000" w14:kx="0" w14:ky="0" w14:algn="tl">
+            <w14:schemeClr w14:val="dk1">
+              <w14:alpha w14:val="60000"/>
+            </w14:schemeClr>
+          </w14:shadow>
+          <w14:textOutline w14:w="0" w14:cap="flat" w14:cmpd="sng" w14:algn="ctr">
+            <w14:noFill/>
+            <w14:prstDash w14:val="solid"/>
+            <w14:round/>
+          </w14:textOutline>
+        </w:rPr>
+      </w:pPr>
+      <w:r>
+        <w:rPr>
+          <w:rFonts w:ascii="Segoe UI" w:hAnsi="Segoe UI" w:cs="Segoe UI"/>
+          <w:b/>
+          <w:color w:val="000000" w:themeColor="text1"/>
+          <w:sz w:val="42"/>
+          <w:szCs w:val="42"/>
+          <w:u w:val="single"/>
+          <w14:shadow w14:blurRad="38100" w14:dist="19050" w14:dir="2700000" w14:sx="100000" w14:sy="100000" w14:kx="0" w14:ky="0" w14:algn="tl">
+            <w14:schemeClr w14:val="dk1">
+              <w14:alpha w14:val="60000"/>
+            </w14:schemeClr>
+          </w14:shadow>
+          <w14:textOutline w14:w="0" w14:cap="flat" w14:cmpd="sng" w14:algn="ctr">
+            <w14:noFill/>
+            <w14:prstDash w14:val="solid"/>
+            <w14:round/>
+          </w14:textOutline>
+        </w:rPr>
+        <w:t>Welcome to Day #</w:t>
+      </w:r>
+      <w:r>
+        <w:rPr>
+          <w:rFonts w:ascii="Segoe UI" w:hAnsi="Segoe UI" w:cs="Segoe UI"/>
+          <w:b/>
+          <w:color w:val="000000" w:themeColor="text1"/>
+          <w:sz w:val="42"/>
+          <w:szCs w:val="42"/>
+          <w:u w:val="single"/>
+          <w14:shadow w14:blurRad="38100" w14:dist="19050" w14:dir="2700000" w14:sx="100000" w14:sy="100000" w14:kx="0" w14:ky="0" w14:algn="tl">
+            <w14:schemeClr w14:val="dk1">
+              <w14:alpha w14:val="60000"/>
+            </w14:schemeClr>
+          </w14:shadow>
+          <w14:textOutline w14:w="0" w14:cap="flat" w14:cmpd="sng" w14:algn="ctr">
+            <w14:noFill/>
+            <w14:prstDash w14:val="solid"/>
+            <w14:round/>
+          </w14:textOutline>
+        </w:rPr>
+        <w:t>2</w:t>
+      </w:r>
+      <w:r>
+        <w:rPr>
+          <w:rFonts w:ascii="Segoe UI" w:hAnsi="Segoe UI" w:cs="Segoe UI"/>
+          <w:b/>
+          <w:color w:val="000000" w:themeColor="text1"/>
+          <w:sz w:val="42"/>
+          <w:szCs w:val="42"/>
+          <w:u w:val="single"/>
+          <w14:shadow w14:blurRad="38100" w14:dist="19050" w14:dir="2700000" w14:sx="100000" w14:sy="100000" w14:kx="0" w14:ky="0" w14:algn="tl">
+            <w14:schemeClr w14:val="dk1">
+              <w14:alpha w14:val="60000"/>
+            </w14:schemeClr>
+          </w14:shadow>
+          <w14:textOutline w14:w="0" w14:cap="flat" w14:cmpd="sng" w14:algn="ctr">
+            <w14:noFill/>
+            <w14:prstDash w14:val="solid"/>
+            <w14:round/>
+          </w14:textOutline>
+        </w:rPr>
+        <w:t xml:space="preserve"> of CGCC! </w:t>
+      </w:r>
+    </w:p>
+    <w:p>
+      <w:pPr>
+        <w:pStyle w:val="NormalWeb"/>
+        <w:rPr>
+          <w:rFonts w:ascii="Segoe UI" w:hAnsi="Segoe UI" w:cs="Segoe UI"/>
+          <w:color w:val="23282D"/>
+          <w:sz w:val="22"/>
+          <w:szCs w:val="22"/>
+        </w:rPr>
+      </w:pPr>
+      <w:r>
+        <w:rPr>
+          <w:rFonts w:ascii="Segoe UI" w:hAnsi="Segoe UI" w:cs="Segoe UI"/>
+          <w:color w:val="23282D"/>
+          <w:sz w:val="22"/>
+          <w:szCs w:val="22"/>
+        </w:rPr>
+        <w:t xml:space="preserve">Every day we will have a GitHub repository page that outlines each day and the activities that we will complete. We will also provide all homework on these pages. </w:t>
+      </w:r>
+    </w:p>
+    <w:p>
+      <w:pPr>
+        <w:pStyle w:val="NormalWeb"/>
+        <w:rPr>
+          <w:rFonts w:ascii="Segoe UI" w:hAnsi="Segoe UI" w:cs="Segoe UI"/>
+          <w:color w:val="23282D"/>
+          <w:sz w:val="22"/>
+          <w:szCs w:val="22"/>
+        </w:rPr>
+      </w:pPr>
+      <w:r>
+        <w:rPr>
+          <w:rFonts w:ascii="Segoe UI" w:hAnsi="Segoe UI" w:cs="Segoe UI"/>
+          <w:color w:val="23282D"/>
+          <w:sz w:val="22"/>
+          <w:szCs w:val="22"/>
+        </w:rPr>
+        <w:t xml:space="preserve">Feel free to browse the other days to see what is coming up! </w:t>
+      </w:r>
+    </w:p>
+    <w:p>
+      <w:pPr>
+        <w:pStyle w:val="NormalWeb"/>
+        <w:rPr>
+          <w:rFonts w:ascii="Segoe UI" w:hAnsi="Segoe UI" w:cs="Segoe UI"/>
+          <w:color w:val="23282D"/>
+          <w:sz w:val="22"/>
+          <w:szCs w:val="22"/>
+        </w:rPr>
+      </w:pPr>
+      <w:r>
+        <w:rPr>
+          <w:rFonts w:ascii="Segoe UI" w:hAnsi="Segoe UI" w:cs="Segoe UI"/>
+          <w:color w:val="23282D"/>
+          <w:sz w:val="22"/>
+          <w:szCs w:val="22"/>
+        </w:rPr>
+        <w:t xml:space="preserve">As always, let us know if you need any help or have any questions. </w:t>
+      </w:r>
+    </w:p>
+    <w:p>
+      <w:pPr>
+        <w:rPr>
+          <w:rFonts w:ascii="Segoe UI" w:hAnsi="Segoe UI" w:cs="Segoe UI"/>
+        </w:rPr>
+      </w:pPr>
+      <w:r>
+        <w:rPr>
+          <w:rFonts w:ascii="Segoe UI" w:hAnsi="Segoe UI" w:cs="Segoe UI"/>
+          <w:i/>
+          <w:iCs/>
+          <w:color w:val="23282D"/>
+        </w:rPr>
+        <w:t>Link to Camp GitHub</w:t>
+      </w:r>
+      <w:r>
+        <w:rPr>
+          <w:rFonts w:ascii="Segoe UI" w:hAnsi="Segoe UI" w:cs="Segoe UI"/>
+          <w:color w:val="23282D"/>
+        </w:rPr>
+        <w:t xml:space="preserve">: </w:t>
+      </w:r>
+      <w:hyperlink r:id="rId5" w:history="1">
+        <w:r>
+          <w:rPr>
+            <w:rStyle w:val="Hyperlink"/>
+            <w:rFonts w:ascii="Segoe UI" w:hAnsi="Segoe UI" w:cs="Segoe UI"/>
+          </w:rPr>
+          <w:t>https://github.com/paigerodeghero/ClemsonGameCodingCamp/tree/master/2021</w:t>
+        </w:r>
+      </w:hyperlink>
+    </w:p>
+    <w:p>
+      <w:pPr>
+        <w:rPr>
+          <w:rFonts w:ascii="Segoe UI" w:hAnsi="Segoe UI" w:cs="Segoe UI"/>
+        </w:rPr>
+      </w:pPr>
+    </w:p>
+    <w:p>
+      <w:pPr>
+        <w:rPr>
+          <w:rFonts w:ascii="Segoe UI" w:hAnsi="Segoe UI" w:cs="Segoe UI"/>
+        </w:rPr>
+      </w:pPr>
+      <w:r>
+        <w:rPr>
+          <w:rFonts w:ascii="Segoe UI" w:hAnsi="Segoe UI" w:cs="Segoe UI"/>
+          <w:b/>
+          <w:bCs/>
+          <w:color w:val="23282D"/>
+          <w:sz w:val="26"/>
+          <w:szCs w:val="26"/>
+        </w:rPr>
+        <w:t>RESOURCES</w:t>
+      </w:r>
+      <w:r>
+        <w:rPr>
+          <w:rFonts w:ascii="Segoe UI" w:hAnsi="Segoe UI" w:cs="Segoe UI"/>
+        </w:rPr>
+        <w:t>:</w:t>
       </w:r>
     </w:p>
     <w:p>
@@ -19,14 +218,15 @@
           <w:ilvl w:val="0"/>
           <w:numId w:val="3"/>
         </w:numPr>
-      </w:pPr>
-      <w:r>
-        <w:t>Students present their findings.</w:t>
-      </w:r>
-    </w:p>
-    <w:p>
-      <w:r>
-        <w:t>Resources:</w:t>
+        <w:rPr>
+          <w:rFonts w:ascii="Segoe UI" w:hAnsi="Segoe UI" w:cs="Segoe UI"/>
+        </w:rPr>
+      </w:pPr>
+      <w:r>
+        <w:rPr>
+          <w:rFonts w:ascii="Segoe UI" w:hAnsi="Segoe UI" w:cs="Segoe UI"/>
+        </w:rPr>
+        <w:t>A handout with instructions</w:t>
       </w:r>
     </w:p>
     <w:p>
@@ -36,18 +236,282 @@
           <w:ilvl w:val="0"/>
           <w:numId w:val="3"/>
         </w:numPr>
-      </w:pPr>
-      <w:r>
-        <w:t>A handout with instructions.</w:t>
-      </w:r>
-    </w:p>
-    <w:p/>
-    <w:p>
-      <w:r>
-        <w:t>Create groups and add channels for each group</w:t>
-      </w:r>
-      <w:r>
-        <w:t>.</w:t>
+        <w:rPr>
+          <w:rFonts w:ascii="Segoe UI" w:hAnsi="Segoe UI" w:cs="Segoe UI"/>
+        </w:rPr>
+      </w:pPr>
+      <w:r>
+        <w:rPr>
+          <w:rFonts w:ascii="Segoe UI" w:hAnsi="Segoe UI" w:cs="Segoe UI"/>
+        </w:rPr>
+        <w:t>More to come</w:t>
+      </w:r>
+    </w:p>
+    <w:p>
+      <w:pPr>
+        <w:rPr>
+          <w:rFonts w:ascii="Segoe UI" w:hAnsi="Segoe UI" w:cs="Segoe UI"/>
+        </w:rPr>
+      </w:pPr>
+    </w:p>
+    <w:p>
+      <w:pPr>
+        <w:rPr>
+          <w:rFonts w:ascii="Segoe UI" w:hAnsi="Segoe UI" w:cs="Segoe UI"/>
+        </w:rPr>
+      </w:pPr>
+    </w:p>
+    <w:p>
+      <w:pPr>
+        <w:rPr>
+          <w:rFonts w:ascii="Segoe UI" w:hAnsi="Segoe UI" w:cs="Segoe UI"/>
+          <w:b/>
+          <w:bCs/>
+          <w:sz w:val="32"/>
+          <w:szCs w:val="32"/>
+        </w:rPr>
+      </w:pPr>
+      <w:r>
+        <w:rPr>
+          <w:rFonts w:ascii="Segoe UI" w:hAnsi="Segoe UI" w:cs="Segoe UI"/>
+          <w:b/>
+          <w:bCs/>
+          <w:sz w:val="32"/>
+          <w:szCs w:val="32"/>
+        </w:rPr>
+        <w:t>Day 2:</w:t>
+      </w:r>
+      <w:r>
+        <w:rPr>
+          <w:rFonts w:ascii="Segoe UI" w:hAnsi="Segoe UI" w:cs="Segoe UI"/>
+          <w:b/>
+          <w:bCs/>
+          <w:sz w:val="32"/>
+          <w:szCs w:val="32"/>
+        </w:rPr>
+        <w:t xml:space="preserve"> Introduction to godot</w:t>
+      </w:r>
+    </w:p>
+    <w:p>
+      <w:pPr>
+        <w:rPr>
+          <w:rFonts w:ascii="Segoe UI" w:hAnsi="Segoe UI" w:cs="Segoe UI"/>
+        </w:rPr>
+      </w:pPr>
+    </w:p>
+    <w:p>
+      <w:pPr>
+        <w:pStyle w:val="NormalWeb"/>
+        <w:rPr>
+          <w:rFonts w:ascii="Segoe UI" w:hAnsi="Segoe UI" w:cs="Segoe UI"/>
+        </w:rPr>
+      </w:pPr>
+      <w:r>
+        <w:rPr>
+          <w:rFonts w:ascii="Segoe UI" w:hAnsi="Segoe UI" w:cs="Segoe UI"/>
+          <w:b/>
+          <w:bCs/>
+          <w:color w:val="23282D"/>
+          <w:sz w:val="26"/>
+          <w:szCs w:val="26"/>
+          <w:highlight w:val="green"/>
+        </w:rPr>
+        <w:t>SCHEDULE</w:t>
+      </w:r>
+      <w:r>
+        <w:rPr>
+          <w:rFonts w:ascii="Segoe UI" w:hAnsi="Segoe UI" w:cs="Segoe UI"/>
+          <w:b/>
+          <w:bCs/>
+          <w:color w:val="23282D"/>
+          <w:sz w:val="26"/>
+          <w:szCs w:val="26"/>
+        </w:rPr>
+        <w:t xml:space="preserve">: </w:t>
+      </w:r>
+    </w:p>
+    <w:p>
+      <w:pPr>
+        <w:pStyle w:val="NormalWeb"/>
+        <w:numPr>
+          <w:ilvl w:val="0"/>
+          <w:numId w:val="4"/>
+        </w:numPr>
+        <w:rPr>
+          <w:rFonts w:ascii="Segoe UI" w:hAnsi="Segoe UI" w:cs="Segoe UI"/>
+          <w:color w:val="23282D"/>
+          <w:sz w:val="20"/>
+          <w:szCs w:val="20"/>
+        </w:rPr>
+      </w:pPr>
+      <w:r>
+        <w:rPr>
+          <w:rFonts w:ascii="Segoe UI" w:hAnsi="Segoe UI" w:cs="Segoe UI"/>
+          <w:color w:val="23282D"/>
+          <w:sz w:val="22"/>
+          <w:szCs w:val="22"/>
+        </w:rPr>
+        <w:t>Homework review</w:t>
+      </w:r>
+    </w:p>
+    <w:p>
+      <w:pPr>
+        <w:pStyle w:val="NormalWeb"/>
+        <w:numPr>
+          <w:ilvl w:val="0"/>
+          <w:numId w:val="4"/>
+        </w:numPr>
+        <w:rPr>
+          <w:rFonts w:ascii="Segoe UI" w:hAnsi="Segoe UI" w:cs="Segoe UI"/>
+          <w:color w:val="23282D"/>
+          <w:sz w:val="20"/>
+          <w:szCs w:val="20"/>
+        </w:rPr>
+      </w:pPr>
+      <w:r>
+        <w:rPr>
+          <w:rFonts w:ascii="Segoe UI" w:hAnsi="Segoe UI" w:cs="Segoe UI"/>
+          <w:color w:val="23282D"/>
+          <w:sz w:val="22"/>
+          <w:szCs w:val="22"/>
+        </w:rPr>
+        <w:t>Meeting your team</w:t>
+      </w:r>
+    </w:p>
+    <w:p>
+      <w:pPr>
+        <w:pStyle w:val="NormalWeb"/>
+        <w:numPr>
+          <w:ilvl w:val="0"/>
+          <w:numId w:val="4"/>
+        </w:numPr>
+        <w:rPr>
+          <w:rFonts w:ascii="Segoe UI" w:hAnsi="Segoe UI" w:cs="Segoe UI"/>
+          <w:color w:val="23282D"/>
+          <w:sz w:val="20"/>
+          <w:szCs w:val="20"/>
+        </w:rPr>
+      </w:pPr>
+      <w:r>
+        <w:rPr>
+          <w:rFonts w:ascii="Segoe UI" w:hAnsi="Segoe UI" w:cs="Segoe UI"/>
+          <w:color w:val="23282D"/>
+          <w:sz w:val="22"/>
+          <w:szCs w:val="22"/>
+        </w:rPr>
+        <w:t>Creating a game: Story</w:t>
+      </w:r>
+    </w:p>
+    <w:p>
+      <w:pPr>
+        <w:pStyle w:val="NormalWeb"/>
+        <w:numPr>
+          <w:ilvl w:val="0"/>
+          <w:numId w:val="4"/>
+        </w:numPr>
+        <w:rPr>
+          <w:rFonts w:ascii="Segoe UI" w:hAnsi="Segoe UI" w:cs="Segoe UI"/>
+          <w:color w:val="23282D"/>
+          <w:sz w:val="20"/>
+          <w:szCs w:val="20"/>
+        </w:rPr>
+      </w:pPr>
+      <w:r>
+        <w:rPr>
+          <w:rFonts w:ascii="Segoe UI" w:hAnsi="Segoe UI" w:cs="Segoe UI"/>
+        </w:rPr>
+        <w:t>How to make FlappyBird more interesting?</w:t>
+      </w:r>
+    </w:p>
+    <w:p>
+      <w:pPr>
+        <w:rPr>
+          <w:rFonts w:ascii="Segoe UI" w:hAnsi="Segoe UI" w:cs="Segoe UI"/>
+        </w:rPr>
+      </w:pPr>
+    </w:p>
+    <w:p>
+      <w:pPr>
+        <w:pStyle w:val="NormalWeb"/>
+        <w:rPr>
+          <w:rFonts w:ascii="Segoe UI" w:hAnsi="Segoe UI" w:cs="Segoe UI"/>
+          <w:color w:val="23282D"/>
+          <w:sz w:val="22"/>
+          <w:szCs w:val="22"/>
+        </w:rPr>
+      </w:pPr>
+      <w:r>
+        <w:rPr>
+          <w:rFonts w:ascii="Segoe UI" w:hAnsi="Segoe UI" w:cs="Segoe UI"/>
+          <w:b/>
+          <w:bCs/>
+          <w:color w:val="23282D"/>
+          <w:sz w:val="22"/>
+          <w:szCs w:val="22"/>
+          <w:highlight w:val="lightGray"/>
+        </w:rPr>
+        <w:t>ACTIVITY</w:t>
+      </w:r>
+      <w:r>
+        <w:rPr>
+          <w:rFonts w:ascii="Segoe UI" w:hAnsi="Segoe UI" w:cs="Segoe UI"/>
+          <w:color w:val="23282D"/>
+          <w:sz w:val="22"/>
+          <w:szCs w:val="22"/>
+        </w:rPr>
+        <w:t xml:space="preserve">: </w:t>
+      </w:r>
+      <w:r>
+        <w:rPr>
+          <w:rFonts w:ascii="Segoe UI" w:hAnsi="Segoe UI" w:cs="Segoe UI"/>
+        </w:rPr>
+        <w:t>Homework Review</w:t>
+      </w:r>
+      <w:r>
+        <w:rPr>
+          <w:rFonts w:ascii="Segoe UI" w:hAnsi="Segoe UI" w:cs="Segoe UI"/>
+          <w:color w:val="23282D"/>
+          <w:sz w:val="22"/>
+          <w:szCs w:val="22"/>
+        </w:rPr>
+        <w:t xml:space="preserve"> (</w:t>
+      </w:r>
+      <w:r>
+        <w:rPr>
+          <w:rFonts w:ascii="Segoe UI" w:hAnsi="Segoe UI" w:cs="Segoe UI"/>
+          <w:color w:val="23282D"/>
+          <w:sz w:val="22"/>
+          <w:szCs w:val="22"/>
+        </w:rPr>
+        <w:t>2</w:t>
+      </w:r>
+      <w:r>
+        <w:rPr>
+          <w:rFonts w:ascii="Segoe UI" w:hAnsi="Segoe UI" w:cs="Segoe UI"/>
+          <w:color w:val="23282D"/>
+          <w:sz w:val="22"/>
+          <w:szCs w:val="22"/>
+        </w:rPr>
+        <w:t>0 minutes)</w:t>
+      </w:r>
+    </w:p>
+    <w:p>
+      <w:pPr>
+        <w:rPr>
+          <w:rFonts w:ascii="Segoe UI" w:hAnsi="Segoe UI" w:cs="Segoe UI"/>
+        </w:rPr>
+      </w:pPr>
+      <w:r>
+        <w:rPr>
+          <w:rFonts w:ascii="Segoe UI" w:hAnsi="Segoe UI" w:cs="Segoe UI"/>
+        </w:rPr>
+        <w:t>Homework</w:t>
+      </w:r>
+      <w:r>
+        <w:rPr>
+          <w:rFonts w:ascii="Segoe UI" w:hAnsi="Segoe UI" w:cs="Segoe UI"/>
+        </w:rPr>
+        <w:t xml:space="preserve"> Review:</w:t>
       </w:r>
     </w:p>
     <w:p>
@@ -57,10 +521,48 @@
           <w:ilvl w:val="0"/>
           <w:numId w:val="3"/>
         </w:numPr>
-      </w:pPr>
-      <w:r>
-        <w:t>Group A</w:t>
-      </w:r>
+        <w:rPr>
+          <w:rFonts w:ascii="Segoe UI" w:hAnsi="Segoe UI" w:cs="Segoe UI"/>
+        </w:rPr>
+      </w:pPr>
+      <w:r>
+        <w:rPr>
+          <w:rFonts w:ascii="Segoe UI" w:hAnsi="Segoe UI" w:cs="Segoe UI"/>
+        </w:rPr>
+        <w:t xml:space="preserve">Each </w:t>
+      </w:r>
+      <w:r>
+        <w:rPr>
+          <w:rFonts w:ascii="Segoe UI" w:hAnsi="Segoe UI" w:cs="Segoe UI"/>
+        </w:rPr>
+        <w:t>student</w:t>
+      </w:r>
+      <w:r>
+        <w:rPr>
+          <w:rFonts w:ascii="Segoe UI" w:hAnsi="Segoe UI" w:cs="Segoe UI"/>
+        </w:rPr>
+        <w:t xml:space="preserve"> </w:t>
+      </w:r>
+      <w:r>
+        <w:rPr>
+          <w:rFonts w:ascii="Segoe UI" w:hAnsi="Segoe UI" w:cs="Segoe UI"/>
+        </w:rPr>
+        <w:t>presents</w:t>
+      </w:r>
+      <w:r>
+        <w:rPr>
+          <w:rFonts w:ascii="Segoe UI" w:hAnsi="Segoe UI" w:cs="Segoe UI"/>
+        </w:rPr>
+        <w:t xml:space="preserve"> their findings from the game they choose to </w:t>
+      </w:r>
+      <w:proofErr w:type="gramStart"/>
+      <w:r>
+        <w:rPr>
+          <w:rFonts w:ascii="Segoe UI" w:hAnsi="Segoe UI" w:cs="Segoe UI"/>
+        </w:rPr>
+        <w:t>play</w:t>
+      </w:r>
+      <w:proofErr w:type="gramEnd"/>
     </w:p>
     <w:p>
       <w:pPr>
@@ -69,9 +571,150 @@
           <w:ilvl w:val="0"/>
           <w:numId w:val="3"/>
         </w:numPr>
-      </w:pPr>
-      <w:r>
-        <w:t>Group B</w:t>
+        <w:rPr>
+          <w:rFonts w:ascii="Segoe UI" w:hAnsi="Segoe UI" w:cs="Segoe UI"/>
+        </w:rPr>
+      </w:pPr>
+      <w:r>
+        <w:rPr>
+          <w:rFonts w:ascii="Segoe UI" w:hAnsi="Segoe UI" w:cs="Segoe UI"/>
+        </w:rPr>
+        <w:t xml:space="preserve">Discuss the following game elements from the </w:t>
+      </w:r>
+      <w:proofErr w:type="gramStart"/>
+      <w:r>
+        <w:rPr>
+          <w:rFonts w:ascii="Segoe UI" w:hAnsi="Segoe UI" w:cs="Segoe UI"/>
+        </w:rPr>
+        <w:t>game</w:t>
+      </w:r>
+      <w:proofErr w:type="gramEnd"/>
+    </w:p>
+    <w:p>
+      <w:pPr>
+        <w:pStyle w:val="ListParagraph"/>
+        <w:numPr>
+          <w:ilvl w:val="1"/>
+          <w:numId w:val="3"/>
+        </w:numPr>
+        <w:rPr>
+          <w:rFonts w:ascii="Segoe UI" w:hAnsi="Segoe UI" w:cs="Segoe UI"/>
+        </w:rPr>
+      </w:pPr>
+      <w:r>
+        <w:rPr>
+          <w:rFonts w:ascii="Segoe UI" w:hAnsi="Segoe UI" w:cs="Segoe UI"/>
+        </w:rPr>
+        <w:t>Goal</w:t>
+      </w:r>
+    </w:p>
+    <w:p>
+      <w:pPr>
+        <w:pStyle w:val="ListParagraph"/>
+        <w:numPr>
+          <w:ilvl w:val="1"/>
+          <w:numId w:val="3"/>
+        </w:numPr>
+        <w:rPr>
+          <w:rFonts w:ascii="Segoe UI" w:hAnsi="Segoe UI" w:cs="Segoe UI"/>
+        </w:rPr>
+      </w:pPr>
+      <w:r>
+        <w:rPr>
+          <w:rFonts w:ascii="Segoe UI" w:hAnsi="Segoe UI" w:cs="Segoe UI"/>
+        </w:rPr>
+        <w:t>Story</w:t>
+      </w:r>
+    </w:p>
+    <w:p>
+      <w:pPr>
+        <w:pStyle w:val="ListParagraph"/>
+        <w:numPr>
+          <w:ilvl w:val="1"/>
+          <w:numId w:val="3"/>
+        </w:numPr>
+        <w:rPr>
+          <w:rFonts w:ascii="Segoe UI" w:hAnsi="Segoe UI" w:cs="Segoe UI"/>
+        </w:rPr>
+      </w:pPr>
+      <w:r>
+        <w:rPr>
+          <w:rFonts w:ascii="Segoe UI" w:hAnsi="Segoe UI" w:cs="Segoe UI"/>
+        </w:rPr>
+        <w:lastRenderedPageBreak/>
+        <w:t>Rules</w:t>
+      </w:r>
+    </w:p>
+    <w:p>
+      <w:pPr>
+        <w:pStyle w:val="ListParagraph"/>
+        <w:numPr>
+          <w:ilvl w:val="1"/>
+          <w:numId w:val="3"/>
+        </w:numPr>
+        <w:rPr>
+          <w:rFonts w:ascii="Segoe UI" w:hAnsi="Segoe UI" w:cs="Segoe UI"/>
+        </w:rPr>
+      </w:pPr>
+      <w:r>
+        <w:rPr>
+          <w:rFonts w:ascii="Segoe UI" w:hAnsi="Segoe UI" w:cs="Segoe UI"/>
+        </w:rPr>
+        <w:t>Players</w:t>
+      </w:r>
+    </w:p>
+    <w:p>
+      <w:pPr>
+        <w:pStyle w:val="ListParagraph"/>
+        <w:numPr>
+          <w:ilvl w:val="1"/>
+          <w:numId w:val="3"/>
+        </w:numPr>
+        <w:rPr>
+          <w:rFonts w:ascii="Segoe UI" w:hAnsi="Segoe UI" w:cs="Segoe UI"/>
+        </w:rPr>
+      </w:pPr>
+      <w:r>
+        <w:rPr>
+          <w:rFonts w:ascii="Segoe UI" w:hAnsi="Segoe UI" w:cs="Segoe UI"/>
+        </w:rPr>
+        <w:t>Player interactions</w:t>
+      </w:r>
+    </w:p>
+    <w:p>
+      <w:pPr>
+        <w:rPr>
+          <w:rFonts w:ascii="Segoe UI" w:hAnsi="Segoe UI" w:cs="Segoe UI"/>
+        </w:rPr>
+      </w:pPr>
+    </w:p>
+    <w:p>
+      <w:pPr>
+        <w:rPr>
+          <w:rFonts w:ascii="Segoe UI" w:hAnsi="Segoe UI" w:cs="Segoe UI"/>
+        </w:rPr>
+      </w:pPr>
+      <w:r>
+        <w:rPr>
+          <w:rFonts w:ascii="Segoe UI" w:hAnsi="Segoe UI" w:cs="Segoe UI"/>
+          <w:b/>
+          <w:bCs/>
+          <w:color w:val="23282D"/>
+          <w:highlight w:val="lightGray"/>
+        </w:rPr>
+        <w:t>ACTIVITY</w:t>
+      </w:r>
+      <w:r>
+        <w:rPr>
+          <w:rFonts w:ascii="Segoe UI" w:hAnsi="Segoe UI" w:cs="Segoe UI"/>
+        </w:rPr>
+        <w:t xml:space="preserve">: </w:t>
+      </w:r>
+      <w:r>
+        <w:rPr>
+          <w:rFonts w:ascii="Segoe UI" w:hAnsi="Segoe UI" w:cs="Segoe UI"/>
+        </w:rPr>
+        <w:t>Meeting your team (30 min)</w:t>
       </w:r>
     </w:p>
     <w:p>
@@ -81,10 +724,24 @@
           <w:ilvl w:val="0"/>
           <w:numId w:val="3"/>
         </w:numPr>
-      </w:pPr>
-      <w:r>
-        <w:t>Group C</w:t>
-      </w:r>
+        <w:rPr>
+          <w:rFonts w:ascii="Segoe UI" w:hAnsi="Segoe UI" w:cs="Segoe UI"/>
+        </w:rPr>
+      </w:pPr>
+      <w:r>
+        <w:rPr>
+          <w:rFonts w:ascii="Segoe UI" w:hAnsi="Segoe UI" w:cs="Segoe UI"/>
+        </w:rPr>
+        <w:t xml:space="preserve">Students are introduced to their virtual </w:t>
+      </w:r>
+      <w:proofErr w:type="gramStart"/>
+      <w:r>
+        <w:rPr>
+          <w:rFonts w:ascii="Segoe UI" w:hAnsi="Segoe UI" w:cs="Segoe UI"/>
+        </w:rPr>
+        <w:t>workspace</w:t>
+      </w:r>
+      <w:proofErr w:type="gramEnd"/>
     </w:p>
     <w:p>
       <w:pPr>
@@ -93,9 +750,648 @@
           <w:ilvl w:val="0"/>
           <w:numId w:val="3"/>
         </w:numPr>
-      </w:pPr>
-      <w:r>
-        <w:t>….</w:t>
+        <w:rPr>
+          <w:rFonts w:ascii="Segoe UI" w:hAnsi="Segoe UI" w:cs="Segoe UI"/>
+        </w:rPr>
+      </w:pPr>
+      <w:r>
+        <w:rPr>
+          <w:rFonts w:ascii="Segoe UI" w:hAnsi="Segoe UI" w:cs="Segoe UI"/>
+        </w:rPr>
+        <w:t>Activity: Meeting your team.</w:t>
+      </w:r>
+    </w:p>
+    <w:p>
+      <w:pPr>
+        <w:pStyle w:val="ListParagraph"/>
+        <w:numPr>
+          <w:ilvl w:val="1"/>
+          <w:numId w:val="3"/>
+        </w:numPr>
+        <w:rPr>
+          <w:rFonts w:ascii="Segoe UI" w:hAnsi="Segoe UI" w:cs="Segoe UI"/>
+        </w:rPr>
+      </w:pPr>
+      <w:r>
+        <w:rPr>
+          <w:rFonts w:ascii="Segoe UI" w:hAnsi="Segoe UI" w:cs="Segoe UI"/>
+        </w:rPr>
+        <w:t>Introductory Interview with Project Partner</w:t>
+      </w:r>
+    </w:p>
+    <w:p>
+      <w:pPr>
+        <w:pStyle w:val="ListParagraph"/>
+        <w:numPr>
+          <w:ilvl w:val="2"/>
+          <w:numId w:val="3"/>
+        </w:numPr>
+        <w:rPr>
+          <w:rFonts w:ascii="Segoe UI" w:hAnsi="Segoe UI" w:cs="Segoe UI"/>
+        </w:rPr>
+      </w:pPr>
+      <w:r>
+        <w:rPr>
+          <w:rFonts w:ascii="Segoe UI" w:hAnsi="Segoe UI" w:cs="Segoe UI"/>
+        </w:rPr>
+        <w:t>Name</w:t>
+      </w:r>
+    </w:p>
+    <w:p>
+      <w:pPr>
+        <w:pStyle w:val="ListParagraph"/>
+        <w:numPr>
+          <w:ilvl w:val="2"/>
+          <w:numId w:val="3"/>
+        </w:numPr>
+        <w:rPr>
+          <w:rFonts w:ascii="Segoe UI" w:hAnsi="Segoe UI" w:cs="Segoe UI"/>
+        </w:rPr>
+      </w:pPr>
+      <w:r>
+        <w:rPr>
+          <w:rFonts w:ascii="Segoe UI" w:hAnsi="Segoe UI" w:cs="Segoe UI"/>
+        </w:rPr>
+        <w:t>Which grade are you in?</w:t>
+      </w:r>
+    </w:p>
+    <w:p>
+      <w:pPr>
+        <w:pStyle w:val="ListParagraph"/>
+        <w:numPr>
+          <w:ilvl w:val="2"/>
+          <w:numId w:val="3"/>
+        </w:numPr>
+        <w:rPr>
+          <w:rFonts w:ascii="Segoe UI" w:hAnsi="Segoe UI" w:cs="Segoe UI"/>
+        </w:rPr>
+      </w:pPr>
+      <w:r>
+        <w:rPr>
+          <w:rFonts w:ascii="Segoe UI" w:hAnsi="Segoe UI" w:cs="Segoe UI"/>
+        </w:rPr>
+        <w:t>What is your background with computers? What skills do you have?</w:t>
+      </w:r>
+    </w:p>
+    <w:p>
+      <w:pPr>
+        <w:pStyle w:val="ListParagraph"/>
+        <w:numPr>
+          <w:ilvl w:val="2"/>
+          <w:numId w:val="3"/>
+        </w:numPr>
+        <w:rPr>
+          <w:rFonts w:ascii="Segoe UI" w:hAnsi="Segoe UI" w:cs="Segoe UI"/>
+        </w:rPr>
+      </w:pPr>
+      <w:r>
+        <w:rPr>
+          <w:rFonts w:ascii="Segoe UI" w:hAnsi="Segoe UI" w:cs="Segoe UI"/>
+        </w:rPr>
+        <w:t>What do you find most interesting about computers and how does this impact your college plans?</w:t>
+      </w:r>
+    </w:p>
+    <w:p>
+      <w:pPr>
+        <w:pStyle w:val="ListParagraph"/>
+        <w:numPr>
+          <w:ilvl w:val="2"/>
+          <w:numId w:val="3"/>
+        </w:numPr>
+        <w:rPr>
+          <w:rFonts w:ascii="Segoe UI" w:hAnsi="Segoe UI" w:cs="Segoe UI"/>
+        </w:rPr>
+      </w:pPr>
+      <w:r>
+        <w:rPr>
+          <w:rFonts w:ascii="Segoe UI" w:hAnsi="Segoe UI" w:cs="Segoe UI"/>
+        </w:rPr>
+        <w:t>How do you manage your time when you get busy with a lot of tasks?</w:t>
+      </w:r>
+    </w:p>
+    <w:p>
+      <w:pPr>
+        <w:pStyle w:val="ListParagraph"/>
+        <w:numPr>
+          <w:ilvl w:val="2"/>
+          <w:numId w:val="3"/>
+        </w:numPr>
+        <w:rPr>
+          <w:rFonts w:ascii="Segoe UI" w:hAnsi="Segoe UI" w:cs="Segoe UI"/>
+        </w:rPr>
+      </w:pPr>
+      <w:r>
+        <w:rPr>
+          <w:rFonts w:ascii="Segoe UI" w:hAnsi="Segoe UI" w:cs="Segoe UI"/>
+        </w:rPr>
+        <w:t>Have you worked on a team project before? If yes,</w:t>
+      </w:r>
+    </w:p>
+    <w:p>
+      <w:pPr>
+        <w:pStyle w:val="ListParagraph"/>
+        <w:numPr>
+          <w:ilvl w:val="2"/>
+          <w:numId w:val="3"/>
+        </w:numPr>
+        <w:rPr>
+          <w:rFonts w:ascii="Segoe UI" w:hAnsi="Segoe UI" w:cs="Segoe UI"/>
+        </w:rPr>
+      </w:pPr>
+      <w:r>
+        <w:rPr>
+          <w:rFonts w:ascii="Segoe UI" w:hAnsi="Segoe UI" w:cs="Segoe UI"/>
+        </w:rPr>
+        <w:t xml:space="preserve">How often did your team </w:t>
+      </w:r>
+      <w:proofErr w:type="gramStart"/>
+      <w:r>
+        <w:rPr>
+          <w:rFonts w:ascii="Segoe UI" w:hAnsi="Segoe UI" w:cs="Segoe UI"/>
+        </w:rPr>
+        <w:t>meet together</w:t>
+      </w:r>
+      <w:proofErr w:type="gramEnd"/>
+      <w:r>
+        <w:rPr>
+          <w:rFonts w:ascii="Segoe UI" w:hAnsi="Segoe UI" w:cs="Segoe UI"/>
+        </w:rPr>
+        <w:t>?</w:t>
+      </w:r>
+    </w:p>
+    <w:p>
+      <w:pPr>
+        <w:pStyle w:val="ListParagraph"/>
+        <w:numPr>
+          <w:ilvl w:val="2"/>
+          <w:numId w:val="3"/>
+        </w:numPr>
+        <w:rPr>
+          <w:rFonts w:ascii="Segoe UI" w:hAnsi="Segoe UI" w:cs="Segoe UI"/>
+        </w:rPr>
+      </w:pPr>
+      <w:r>
+        <w:rPr>
+          <w:rFonts w:ascii="Segoe UI" w:hAnsi="Segoe UI" w:cs="Segoe UI"/>
+        </w:rPr>
+        <w:t>Did your team have a leader? What did that leader do?</w:t>
+      </w:r>
+    </w:p>
+    <w:p>
+      <w:pPr>
+        <w:pStyle w:val="ListParagraph"/>
+        <w:numPr>
+          <w:ilvl w:val="2"/>
+          <w:numId w:val="3"/>
+        </w:numPr>
+        <w:rPr>
+          <w:rFonts w:ascii="Segoe UI" w:hAnsi="Segoe UI" w:cs="Segoe UI"/>
+        </w:rPr>
+      </w:pPr>
+      <w:r>
+        <w:rPr>
+          <w:rFonts w:ascii="Segoe UI" w:hAnsi="Segoe UI" w:cs="Segoe UI"/>
+        </w:rPr>
+        <w:t>What was your role on the team?</w:t>
+      </w:r>
+    </w:p>
+    <w:p>
+      <w:pPr>
+        <w:pStyle w:val="ListParagraph"/>
+        <w:numPr>
+          <w:ilvl w:val="2"/>
+          <w:numId w:val="3"/>
+        </w:numPr>
+        <w:rPr>
+          <w:rFonts w:ascii="Segoe UI" w:hAnsi="Segoe UI" w:cs="Segoe UI"/>
+        </w:rPr>
+      </w:pPr>
+      <w:r>
+        <w:rPr>
+          <w:rFonts w:ascii="Segoe UI" w:hAnsi="Segoe UI" w:cs="Segoe UI"/>
+        </w:rPr>
+        <w:t>How well did you get along with your teammates related to work, or related to non-work?</w:t>
+      </w:r>
+    </w:p>
+    <w:p>
+      <w:pPr>
+        <w:pStyle w:val="ListParagraph"/>
+        <w:numPr>
+          <w:ilvl w:val="2"/>
+          <w:numId w:val="3"/>
+        </w:numPr>
+        <w:rPr>
+          <w:rFonts w:ascii="Segoe UI" w:hAnsi="Segoe UI" w:cs="Segoe UI"/>
+        </w:rPr>
+      </w:pPr>
+      <w:r>
+        <w:rPr>
+          <w:rFonts w:ascii="Segoe UI" w:hAnsi="Segoe UI" w:cs="Segoe UI"/>
+        </w:rPr>
+        <w:t>Who are the other members of your family? Do you live with them?</w:t>
+      </w:r>
+    </w:p>
+    <w:p>
+      <w:pPr>
+        <w:pStyle w:val="ListParagraph"/>
+        <w:numPr>
+          <w:ilvl w:val="2"/>
+          <w:numId w:val="3"/>
+        </w:numPr>
+        <w:rPr>
+          <w:rFonts w:ascii="Segoe UI" w:hAnsi="Segoe UI" w:cs="Segoe UI"/>
+        </w:rPr>
+      </w:pPr>
+      <w:r>
+        <w:rPr>
+          <w:rFonts w:ascii="Segoe UI" w:hAnsi="Segoe UI" w:cs="Segoe UI"/>
+        </w:rPr>
+        <w:t>What are your hobbies/interests/passions that are not related to this class?</w:t>
+      </w:r>
+    </w:p>
+    <w:p>
+      <w:pPr>
+        <w:pStyle w:val="ListParagraph"/>
+        <w:numPr>
+          <w:ilvl w:val="2"/>
+          <w:numId w:val="3"/>
+        </w:numPr>
+        <w:rPr>
+          <w:rFonts w:ascii="Segoe UI" w:hAnsi="Segoe UI" w:cs="Segoe UI"/>
+        </w:rPr>
+      </w:pPr>
+      <w:r>
+        <w:rPr>
+          <w:rFonts w:ascii="Segoe UI" w:hAnsi="Segoe UI" w:cs="Segoe UI"/>
+        </w:rPr>
+        <w:t>Do you have any unique skills/tricks that you can show me now?</w:t>
+      </w:r>
+    </w:p>
+    <w:p>
+      <w:pPr>
+        <w:pStyle w:val="ListParagraph"/>
+        <w:numPr>
+          <w:ilvl w:val="2"/>
+          <w:numId w:val="3"/>
+        </w:numPr>
+        <w:rPr>
+          <w:rFonts w:ascii="Segoe UI" w:hAnsi="Segoe UI" w:cs="Segoe UI"/>
+        </w:rPr>
+      </w:pPr>
+      <w:r>
+        <w:rPr>
+          <w:rFonts w:ascii="Segoe UI" w:hAnsi="Segoe UI" w:cs="Segoe UI"/>
+        </w:rPr>
+        <w:t xml:space="preserve">Who </w:t>
+      </w:r>
+      <w:r>
+        <w:rPr>
+          <w:rFonts w:ascii="Segoe UI" w:hAnsi="Segoe UI" w:cs="Segoe UI"/>
+        </w:rPr>
+        <w:t>is</w:t>
+      </w:r>
+      <w:r>
+        <w:rPr>
+          <w:rFonts w:ascii="Segoe UI" w:hAnsi="Segoe UI" w:cs="Segoe UI"/>
+        </w:rPr>
+        <w:t xml:space="preserve"> your favorite teacher in high school? What d</w:t>
+      </w:r>
+      <w:r>
+        <w:rPr>
+          <w:rFonts w:ascii="Segoe UI" w:hAnsi="Segoe UI" w:cs="Segoe UI"/>
+        </w:rPr>
+        <w:t>o</w:t>
+      </w:r>
+      <w:r>
+        <w:rPr>
+          <w:rFonts w:ascii="Segoe UI" w:hAnsi="Segoe UI" w:cs="Segoe UI"/>
+        </w:rPr>
+        <w:t xml:space="preserve"> they teach? Why </w:t>
+      </w:r>
+      <w:r>
+        <w:rPr>
+          <w:rFonts w:ascii="Segoe UI" w:hAnsi="Segoe UI" w:cs="Segoe UI"/>
+        </w:rPr>
+        <w:t>are</w:t>
+      </w:r>
+      <w:r>
+        <w:rPr>
+          <w:rFonts w:ascii="Segoe UI" w:hAnsi="Segoe UI" w:cs="Segoe UI"/>
+        </w:rPr>
+        <w:t xml:space="preserve"> they your favorite?</w:t>
+      </w:r>
+    </w:p>
+    <w:p>
+      <w:pPr>
+        <w:pStyle w:val="ListParagraph"/>
+        <w:numPr>
+          <w:ilvl w:val="2"/>
+          <w:numId w:val="3"/>
+        </w:numPr>
+        <w:rPr>
+          <w:rFonts w:ascii="Segoe UI" w:hAnsi="Segoe UI" w:cs="Segoe UI"/>
+        </w:rPr>
+      </w:pPr>
+      <w:r>
+        <w:rPr>
+          <w:rFonts w:ascii="Segoe UI" w:hAnsi="Segoe UI" w:cs="Segoe UI"/>
+        </w:rPr>
+        <w:t xml:space="preserve">What was the last non-software-related book you read and describe what it was about in 2 </w:t>
+      </w:r>
+      <w:proofErr w:type="gramStart"/>
+      <w:r>
+        <w:rPr>
+          <w:rFonts w:ascii="Segoe UI" w:hAnsi="Segoe UI" w:cs="Segoe UI"/>
+        </w:rPr>
+        <w:t>sentences.</w:t>
+      </w:r>
+      <w:proofErr w:type="gramEnd"/>
+    </w:p>
+    <w:p>
+      <w:pPr>
+        <w:pStyle w:val="ListParagraph"/>
+        <w:numPr>
+          <w:ilvl w:val="2"/>
+          <w:numId w:val="3"/>
+        </w:numPr>
+        <w:rPr>
+          <w:rFonts w:ascii="Segoe UI" w:hAnsi="Segoe UI" w:cs="Segoe UI"/>
+        </w:rPr>
+      </w:pPr>
+      <w:r>
+        <w:rPr>
+          <w:rFonts w:ascii="Segoe UI" w:hAnsi="Segoe UI" w:cs="Segoe UI"/>
+        </w:rPr>
+        <w:t>What is the best movie you saw in 20</w:t>
+      </w:r>
+      <w:r>
+        <w:rPr>
+          <w:rFonts w:ascii="Segoe UI" w:hAnsi="Segoe UI" w:cs="Segoe UI"/>
+        </w:rPr>
+        <w:t>20</w:t>
+      </w:r>
+      <w:r>
+        <w:rPr>
+          <w:rFonts w:ascii="Segoe UI" w:hAnsi="Segoe UI" w:cs="Segoe UI"/>
+        </w:rPr>
+        <w:t>, and why was it your favorite?</w:t>
+      </w:r>
+    </w:p>
+    <w:p>
+      <w:pPr>
+        <w:pStyle w:val="ListParagraph"/>
+        <w:numPr>
+          <w:ilvl w:val="2"/>
+          <w:numId w:val="3"/>
+        </w:numPr>
+        <w:rPr>
+          <w:rFonts w:ascii="Segoe UI" w:hAnsi="Segoe UI" w:cs="Segoe UI"/>
+        </w:rPr>
+      </w:pPr>
+      <w:r>
+        <w:rPr>
+          <w:rFonts w:ascii="Segoe UI" w:hAnsi="Segoe UI" w:cs="Segoe UI"/>
+        </w:rPr>
+        <w:t>Do you have a personal hero in your life? Who is it and why are they your hero?</w:t>
+      </w:r>
+    </w:p>
+    <w:p>
+      <w:pPr>
+        <w:pStyle w:val="ListParagraph"/>
+        <w:numPr>
+          <w:ilvl w:val="2"/>
+          <w:numId w:val="3"/>
+        </w:numPr>
+        <w:rPr>
+          <w:rFonts w:ascii="Segoe UI" w:hAnsi="Segoe UI" w:cs="Segoe UI"/>
+          <w:highlight w:val="yellow"/>
+        </w:rPr>
+      </w:pPr>
+      <w:r>
+        <w:rPr>
+          <w:rFonts w:ascii="Segoe UI" w:hAnsi="Segoe UI" w:cs="Segoe UI"/>
+          <w:highlight w:val="yellow"/>
+        </w:rPr>
+        <w:t>How do you like to work together?</w:t>
+      </w:r>
+    </w:p>
+    <w:p>
+      <w:pPr>
+        <w:pStyle w:val="ListParagraph"/>
+        <w:numPr>
+          <w:ilvl w:val="3"/>
+          <w:numId w:val="3"/>
+        </w:numPr>
+        <w:rPr>
+          <w:rFonts w:ascii="Segoe UI" w:hAnsi="Segoe UI" w:cs="Segoe UI"/>
+        </w:rPr>
+      </w:pPr>
+      <w:r>
+        <w:rPr>
+          <w:rFonts w:ascii="Segoe UI" w:hAnsi="Segoe UI" w:cs="Segoe UI"/>
+        </w:rPr>
+        <w:t>Text Chat / Audio / Video</w:t>
+      </w:r>
+    </w:p>
+    <w:p>
+      <w:pPr>
+        <w:pStyle w:val="ListParagraph"/>
+        <w:numPr>
+          <w:ilvl w:val="2"/>
+          <w:numId w:val="3"/>
+        </w:numPr>
+        <w:rPr>
+          <w:rFonts w:ascii="Segoe UI" w:hAnsi="Segoe UI" w:cs="Segoe UI"/>
+        </w:rPr>
+      </w:pPr>
+      <w:r>
+        <w:rPr>
+          <w:rFonts w:ascii="Segoe UI" w:hAnsi="Segoe UI" w:cs="Segoe UI"/>
+        </w:rPr>
+        <w:t xml:space="preserve">What is your phone number? For backup purposes in case technology </w:t>
+      </w:r>
+      <w:proofErr w:type="gramStart"/>
+      <w:r>
+        <w:rPr>
+          <w:rFonts w:ascii="Segoe UI" w:hAnsi="Segoe UI" w:cs="Segoe UI"/>
+        </w:rPr>
+        <w:t>doesn't</w:t>
+      </w:r>
+      <w:proofErr w:type="gramEnd"/>
+      <w:r>
+        <w:rPr>
+          <w:rFonts w:ascii="Segoe UI" w:hAnsi="Segoe UI" w:cs="Segoe UI"/>
+        </w:rPr>
+        <w:t xml:space="preserve"> work.</w:t>
+      </w:r>
+    </w:p>
+    <w:p>
+      <w:pPr>
+        <w:pStyle w:val="ListParagraph"/>
+        <w:numPr>
+          <w:ilvl w:val="2"/>
+          <w:numId w:val="3"/>
+        </w:numPr>
+        <w:rPr>
+          <w:rFonts w:ascii="Segoe UI" w:hAnsi="Segoe UI" w:cs="Segoe UI"/>
+        </w:rPr>
+      </w:pPr>
+      <w:r>
+        <w:rPr>
+          <w:rFonts w:ascii="Segoe UI" w:hAnsi="Segoe UI" w:cs="Segoe UI"/>
+        </w:rPr>
+        <w:t>When can you work on the project outside of class?</w:t>
+      </w:r>
+    </w:p>
+    <w:p>
+      <w:pPr>
+        <w:pStyle w:val="ListParagraph"/>
+        <w:numPr>
+          <w:ilvl w:val="2"/>
+          <w:numId w:val="3"/>
+        </w:numPr>
+        <w:rPr>
+          <w:rFonts w:ascii="Segoe UI" w:hAnsi="Segoe UI" w:cs="Segoe UI"/>
+        </w:rPr>
+      </w:pPr>
+      <w:r>
+        <w:rPr>
+          <w:rFonts w:ascii="Segoe UI" w:hAnsi="Segoe UI" w:cs="Segoe UI"/>
+        </w:rPr>
+        <w:t xml:space="preserve">Negotiate mutually exclusive times to edit </w:t>
+      </w:r>
+      <w:proofErr w:type="gramStart"/>
+      <w:r>
+        <w:rPr>
+          <w:rFonts w:ascii="Segoe UI" w:hAnsi="Segoe UI" w:cs="Segoe UI"/>
+        </w:rPr>
+        <w:t>code</w:t>
+      </w:r>
+      <w:proofErr w:type="gramEnd"/>
+    </w:p>
+    <w:p>
+      <w:pPr>
+        <w:pStyle w:val="ListParagraph"/>
+        <w:numPr>
+          <w:ilvl w:val="2"/>
+          <w:numId w:val="3"/>
+        </w:numPr>
+        <w:rPr>
+          <w:rFonts w:ascii="Segoe UI" w:hAnsi="Segoe UI" w:cs="Segoe UI"/>
+          <w:highlight w:val="yellow"/>
+        </w:rPr>
+      </w:pPr>
+      <w:r>
+        <w:rPr>
+          <w:rFonts w:ascii="Segoe UI" w:hAnsi="Segoe UI" w:cs="Segoe UI"/>
+          <w:highlight w:val="yellow"/>
+        </w:rPr>
+        <w:t xml:space="preserve">Negotiate who will edit the code if you are working together online. Only one person should touch the program while working </w:t>
+      </w:r>
+      <w:proofErr w:type="gramStart"/>
+      <w:r>
+        <w:rPr>
+          <w:rFonts w:ascii="Segoe UI" w:hAnsi="Segoe UI" w:cs="Segoe UI"/>
+          <w:highlight w:val="yellow"/>
+        </w:rPr>
+        <w:t>together</w:t>
+      </w:r>
+      <w:proofErr w:type="gramEnd"/>
+    </w:p>
+    <w:p>
+      <w:pPr>
+        <w:pStyle w:val="ListParagraph"/>
+        <w:numPr>
+          <w:ilvl w:val="2"/>
+          <w:numId w:val="3"/>
+        </w:numPr>
+        <w:rPr>
+          <w:rFonts w:ascii="Segoe UI" w:hAnsi="Segoe UI" w:cs="Segoe UI"/>
+        </w:rPr>
+      </w:pPr>
+      <w:r>
+        <w:rPr>
+          <w:rFonts w:ascii="Segoe UI" w:hAnsi="Segoe UI" w:cs="Segoe UI"/>
+        </w:rPr>
+        <w:lastRenderedPageBreak/>
+        <w:t>What kind of programming experiences have you had in the last 3 years?</w:t>
+      </w:r>
+    </w:p>
+    <w:p>
+      <w:pPr>
+        <w:pStyle w:val="ListParagraph"/>
+        <w:numPr>
+          <w:ilvl w:val="2"/>
+          <w:numId w:val="3"/>
+        </w:numPr>
+        <w:rPr>
+          <w:rFonts w:ascii="Segoe UI" w:hAnsi="Segoe UI" w:cs="Segoe UI"/>
+        </w:rPr>
+      </w:pPr>
+      <w:r>
+        <w:rPr>
+          <w:rFonts w:ascii="Segoe UI" w:hAnsi="Segoe UI" w:cs="Segoe UI"/>
+        </w:rPr>
+        <w:t>Tell me about a trip you took that was far away from where you live?</w:t>
+      </w:r>
+    </w:p>
+    <w:p>
+      <w:pPr>
+        <w:rPr>
+          <w:rFonts w:ascii="Segoe UI" w:hAnsi="Segoe UI" w:cs="Segoe UI"/>
+        </w:rPr>
+      </w:pPr>
+    </w:p>
+    <w:p>
+      <w:pPr>
+        <w:rPr>
+          <w:rFonts w:ascii="Segoe UI" w:hAnsi="Segoe UI" w:cs="Segoe UI"/>
+        </w:rPr>
+      </w:pPr>
+      <w:r>
+        <w:rPr>
+          <w:rFonts w:ascii="SegoeUI" w:hAnsi="SegoeUI"/>
+          <w:b/>
+          <w:bCs/>
+          <w:color w:val="23282D"/>
+          <w:highlight w:val="yellow"/>
+        </w:rPr>
+        <w:t>INSTRUCTION</w:t>
+      </w:r>
+      <w:r>
+        <w:rPr>
+          <w:rFonts w:ascii="SegoeUI" w:hAnsi="SegoeUI"/>
+          <w:b/>
+          <w:bCs/>
+          <w:color w:val="23282D"/>
+        </w:rPr>
+        <w:t>:</w:t>
+      </w:r>
+      <w:r>
+        <w:rPr>
+          <w:rFonts w:ascii="Segoe UI" w:hAnsi="Segoe UI" w:cs="Segoe UI"/>
+        </w:rPr>
+        <w:t xml:space="preserve"> </w:t>
+      </w:r>
+      <w:r>
+        <w:rPr>
+          <w:rFonts w:ascii="Segoe UI" w:hAnsi="Segoe UI" w:cs="Segoe UI"/>
+          <w:color w:val="23282D"/>
+        </w:rPr>
+        <w:t>Creating a game: Story (10 min)</w:t>
+      </w:r>
+    </w:p>
+    <w:p>
+      <w:pPr>
+        <w:rPr>
+          <w:rFonts w:ascii="Segoe UI" w:hAnsi="Segoe UI" w:cs="Segoe UI"/>
+        </w:rPr>
+      </w:pPr>
+      <w:r>
+        <w:rPr>
+          <w:rFonts w:ascii="Segoe UI" w:hAnsi="Segoe UI" w:cs="Segoe UI"/>
+        </w:rPr>
+        <w:t>Who is Faby?</w:t>
       </w:r>
     </w:p>
     <w:p>
@@ -103,52 +1399,26 @@
         <w:pStyle w:val="ListParagraph"/>
         <w:numPr>
           <w:ilvl w:val="0"/>
-          <w:numId w:val="3"/>
-        </w:numPr>
-      </w:pPr>
-      <w:r>
-        <w:t>Introduce yourself to your team.</w:t>
-      </w:r>
-    </w:p>
-    <w:p>
-      <w:pPr>
-        <w:pStyle w:val="ListParagraph"/>
-        <w:numPr>
-          <w:ilvl w:val="0"/>
-          <w:numId w:val="3"/>
-        </w:numPr>
-      </w:pPr>
-      <w:r>
-        <w:t>Get familiar with team channels.</w:t>
-      </w:r>
-    </w:p>
-    <w:p>
-      <w:r>
-        <w:t xml:space="preserve">Who is </w:t>
-      </w:r>
-      <w:proofErr w:type="spellStart"/>
-      <w:r>
-        <w:t>Faby</w:t>
-      </w:r>
-      <w:proofErr w:type="spellEnd"/>
-      <w:r>
-        <w:t>?</w:t>
-      </w:r>
-      <w:r>
-        <w:t xml:space="preserve"> [10 min activity]</w:t>
-      </w:r>
-      <w:r>
-        <w:t xml:space="preserve"> [</w:t>
-      </w:r>
-      <w:r>
-        <w:rPr>
-          <w:highlight w:val="yellow"/>
-        </w:rPr>
-        <w:t>group activity</w:t>
-      </w:r>
-      <w:r>
-        <w:t>]</w:t>
-      </w:r>
+          <w:numId w:val="5"/>
+        </w:numPr>
+        <w:rPr>
+          <w:rFonts w:ascii="Segoe UI" w:hAnsi="Segoe UI" w:cs="Segoe UI"/>
+        </w:rPr>
+      </w:pPr>
+      <w:r>
+        <w:rPr>
+          <w:rFonts w:ascii="Segoe UI" w:hAnsi="Segoe UI" w:cs="Segoe UI"/>
+        </w:rPr>
+        <w:t xml:space="preserve">Discuss the story of flappy </w:t>
+      </w:r>
+      <w:proofErr w:type="gramStart"/>
+      <w:r>
+        <w:rPr>
+          <w:rFonts w:ascii="Segoe UI" w:hAnsi="Segoe UI" w:cs="Segoe UI"/>
+        </w:rPr>
+        <w:t>bird</w:t>
+      </w:r>
+      <w:proofErr w:type="gramEnd"/>
     </w:p>
     <w:p>
       <w:pPr>
@@ -157,9 +1427,33 @@
           <w:ilvl w:val="0"/>
           <w:numId w:val="1"/>
         </w:numPr>
-      </w:pPr>
-      <w:r>
-        <w:t>Discuss the story of flappy bird.</w:t>
+        <w:rPr>
+          <w:rFonts w:ascii="Segoe UI" w:hAnsi="Segoe UI" w:cs="Segoe UI"/>
+        </w:rPr>
+      </w:pPr>
+      <w:r>
+        <w:rPr>
+          <w:rFonts w:ascii="Segoe UI" w:hAnsi="Segoe UI" w:cs="Segoe UI"/>
+        </w:rPr>
+        <w:t xml:space="preserve">What is the goal? </w:t>
+      </w:r>
+    </w:p>
+    <w:p>
+      <w:pPr>
+        <w:pStyle w:val="ListParagraph"/>
+        <w:numPr>
+          <w:ilvl w:val="1"/>
+          <w:numId w:val="1"/>
+        </w:numPr>
+        <w:rPr>
+          <w:rFonts w:ascii="Segoe UI" w:hAnsi="Segoe UI" w:cs="Segoe UI"/>
+        </w:rPr>
+      </w:pPr>
+      <w:r>
+        <w:rPr>
+          <w:rFonts w:ascii="Segoe UI" w:hAnsi="Segoe UI" w:cs="Segoe UI"/>
+        </w:rPr>
+        <w:t>To go through as many obstacles as possible</w:t>
       </w:r>
     </w:p>
     <w:p>
@@ -169,20 +1463,14 @@
           <w:ilvl w:val="0"/>
           <w:numId w:val="1"/>
         </w:numPr>
-      </w:pPr>
-      <w:r>
-        <w:t>What is the goal? To go through as many obstacles as possible.</w:t>
-      </w:r>
-    </w:p>
-    <w:p>
-      <w:pPr>
-        <w:pStyle w:val="ListParagraph"/>
-        <w:numPr>
-          <w:ilvl w:val="0"/>
-          <w:numId w:val="1"/>
-        </w:numPr>
-      </w:pPr>
-      <w:r>
+        <w:rPr>
+          <w:rFonts w:ascii="Segoe UI" w:hAnsi="Segoe UI" w:cs="Segoe UI"/>
+        </w:rPr>
+      </w:pPr>
+      <w:r>
+        <w:rPr>
+          <w:rFonts w:ascii="Segoe UI" w:hAnsi="Segoe UI" w:cs="Segoe UI"/>
+        </w:rPr>
         <w:t xml:space="preserve">How can we make the game more interesting? </w:t>
       </w:r>
     </w:p>
@@ -193,9 +1481,55 @@
           <w:ilvl w:val="1"/>
           <w:numId w:val="1"/>
         </w:numPr>
-      </w:pPr>
-      <w:r>
-        <w:t>Add enemies in the game.</w:t>
+        <w:rPr>
+          <w:rFonts w:ascii="Segoe UI" w:hAnsi="Segoe UI" w:cs="Segoe UI"/>
+        </w:rPr>
+      </w:pPr>
+      <w:r>
+        <w:rPr>
+          <w:rFonts w:ascii="Segoe UI" w:hAnsi="Segoe UI" w:cs="Segoe UI"/>
+        </w:rPr>
+        <w:t xml:space="preserve">Add enemies in the </w:t>
+      </w:r>
+      <w:proofErr w:type="gramStart"/>
+      <w:r>
+        <w:rPr>
+          <w:rFonts w:ascii="Segoe UI" w:hAnsi="Segoe UI" w:cs="Segoe UI"/>
+        </w:rPr>
+        <w:t>game</w:t>
+      </w:r>
+      <w:proofErr w:type="gramEnd"/>
+    </w:p>
+    <w:p>
+      <w:pPr>
+        <w:rPr>
+          <w:rFonts w:ascii="Segoe UI" w:hAnsi="Segoe UI" w:cs="Segoe UI"/>
+        </w:rPr>
+      </w:pPr>
+      <w:r>
+        <w:rPr>
+          <w:rFonts w:ascii="Segoe UI" w:hAnsi="Segoe UI" w:cs="Segoe UI"/>
+          <w:b/>
+          <w:bCs/>
+          <w:color w:val="23282D"/>
+          <w:highlight w:val="lightGray"/>
+        </w:rPr>
+        <w:t>ACTIVITY</w:t>
+      </w:r>
+      <w:r>
+        <w:rPr>
+          <w:rFonts w:ascii="Segoe UI" w:hAnsi="Segoe UI" w:cs="Segoe UI"/>
+          <w:b/>
+          <w:bCs/>
+          <w:color w:val="23282D"/>
+        </w:rPr>
+        <w:t xml:space="preserve">: </w:t>
+      </w:r>
+      <w:r>
+        <w:rPr>
+          <w:rFonts w:ascii="Segoe UI" w:hAnsi="Segoe UI" w:cs="Segoe UI"/>
+        </w:rPr>
+        <w:t>How to make FlappyBird more interesting? (5 min)</w:t>
       </w:r>
     </w:p>
     <w:p>
@@ -203,56 +1537,100 @@
         <w:pStyle w:val="ListParagraph"/>
         <w:numPr>
           <w:ilvl w:val="0"/>
-          <w:numId w:val="1"/>
-        </w:numPr>
-      </w:pPr>
-      <w:r>
-        <w:t>Discuss the story with the class.</w:t>
-      </w:r>
-    </w:p>
-    <w:p>
-      <w:r>
-        <w:rPr>
+          <w:numId w:val="6"/>
+        </w:numPr>
+        <w:rPr>
+          <w:rFonts w:ascii="Segoe UI" w:hAnsi="Segoe UI" w:cs="Segoe UI"/>
+        </w:rPr>
+      </w:pPr>
+      <w:r>
+        <w:rPr>
+          <w:rFonts w:ascii="Segoe UI" w:hAnsi="Segoe UI" w:cs="Segoe UI"/>
+        </w:rPr>
+        <w:t xml:space="preserve">Students share their ideas to make FlappyBird more </w:t>
+      </w:r>
+      <w:proofErr w:type="gramStart"/>
+      <w:r>
+        <w:rPr>
+          <w:rFonts w:ascii="Segoe UI" w:hAnsi="Segoe UI" w:cs="Segoe UI"/>
+        </w:rPr>
+        <w:t>interesting</w:t>
+      </w:r>
+      <w:proofErr w:type="gramEnd"/>
+    </w:p>
+    <w:p>
+      <w:pPr>
+        <w:pStyle w:val="ListParagraph"/>
+        <w:rPr>
+          <w:rFonts w:ascii="Segoe UI" w:hAnsi="Segoe UI" w:cs="Segoe UI"/>
+        </w:rPr>
+      </w:pPr>
+    </w:p>
+    <w:p>
+      <w:pPr>
+        <w:pStyle w:val="ListParagraph"/>
+        <w:rPr>
+          <w:rFonts w:ascii="Segoe UI" w:hAnsi="Segoe UI" w:cs="Segoe UI"/>
+        </w:rPr>
+      </w:pPr>
+    </w:p>
+    <w:p>
+      <w:pPr>
+        <w:rPr>
+          <w:rFonts w:ascii="Segoe UI" w:hAnsi="Segoe UI" w:cs="Segoe UI"/>
+        </w:rPr>
+      </w:pPr>
+      <w:r>
+        <w:rPr>
+          <w:rFonts w:ascii="Segoe UI" w:hAnsi="Segoe UI" w:cs="Segoe UI"/>
           <w:highlight w:val="magenta"/>
         </w:rPr>
         <w:t>15 min break</w:t>
       </w:r>
     </w:p>
     <w:p>
-      <w:r>
-        <w:t xml:space="preserve">Create </w:t>
-      </w:r>
-      <w:proofErr w:type="spellStart"/>
-      <w:r>
-        <w:t>FlappyBird</w:t>
-      </w:r>
-      <w:proofErr w:type="spellEnd"/>
-      <w:r>
-        <w:t xml:space="preserve"> in </w:t>
-      </w:r>
-      <w:proofErr w:type="spellStart"/>
-      <w:r>
-        <w:t>godot</w:t>
-      </w:r>
-      <w:proofErr w:type="spellEnd"/>
-      <w:r>
+      <w:pPr>
+        <w:rPr>
+          <w:rFonts w:ascii="Segoe UI" w:hAnsi="Segoe UI" w:cs="Segoe UI"/>
+        </w:rPr>
+      </w:pPr>
+      <w:r>
+        <w:rPr>
+          <w:rFonts w:ascii="Segoe UI" w:hAnsi="Segoe UI" w:cs="Segoe UI"/>
+        </w:rPr>
+        <w:t>Create FlappyBird in godot</w:t>
+      </w:r>
+      <w:r>
+        <w:rPr>
+          <w:rFonts w:ascii="Segoe UI" w:hAnsi="Segoe UI" w:cs="Segoe UI"/>
+        </w:rPr>
         <w:t xml:space="preserve"> [1 hour </w:t>
       </w:r>
       <w:proofErr w:type="gramStart"/>
       <w:r>
+        <w:rPr>
+          <w:rFonts w:ascii="Segoe UI" w:hAnsi="Segoe UI" w:cs="Segoe UI"/>
+        </w:rPr>
         <w:t>activity]</w:t>
       </w:r>
       <w:r>
+        <w:rPr>
+          <w:rFonts w:ascii="Segoe UI" w:hAnsi="Segoe UI" w:cs="Segoe UI"/>
+        </w:rPr>
         <w:t>[</w:t>
       </w:r>
       <w:proofErr w:type="gramEnd"/>
       <w:r>
         <w:rPr>
+          <w:rFonts w:ascii="Segoe UI" w:hAnsi="Segoe UI" w:cs="Segoe UI"/>
           <w:highlight w:val="yellow"/>
         </w:rPr>
         <w:t>see one – do one – show one</w:t>
       </w:r>
       <w:r>
+        <w:rPr>
+          <w:rFonts w:ascii="Segoe UI" w:hAnsi="Segoe UI" w:cs="Segoe UI"/>
+        </w:rPr>
         <w:t>]</w:t>
       </w:r>
     </w:p>
@@ -263,24 +1641,20 @@
           <w:ilvl w:val="0"/>
           <w:numId w:val="2"/>
         </w:numPr>
-      </w:pPr>
-      <w:r>
-        <w:t xml:space="preserve">Create </w:t>
-      </w:r>
-      <w:proofErr w:type="spellStart"/>
-      <w:r>
-        <w:t>FlappyBird</w:t>
-      </w:r>
-      <w:proofErr w:type="spellEnd"/>
-      <w:r>
-        <w:t xml:space="preserve"> project in </w:t>
-      </w:r>
-      <w:proofErr w:type="spellStart"/>
-      <w:r>
-        <w:t>godot</w:t>
-      </w:r>
-      <w:proofErr w:type="spellEnd"/>
-      <w:r>
+        <w:rPr>
+          <w:rFonts w:ascii="Segoe UI" w:hAnsi="Segoe UI" w:cs="Segoe UI"/>
+        </w:rPr>
+      </w:pPr>
+      <w:r>
+        <w:rPr>
+          <w:rFonts w:ascii="Segoe UI" w:hAnsi="Segoe UI" w:cs="Segoe UI"/>
+        </w:rPr>
+        <w:t>Create FlappyBird project in godot</w:t>
+      </w:r>
+      <w:r>
+        <w:rPr>
+          <w:rFonts w:ascii="Segoe UI" w:hAnsi="Segoe UI" w:cs="Segoe UI"/>
+        </w:rPr>
         <w:t>.</w:t>
       </w:r>
     </w:p>
@@ -291,16 +1665,20 @@
           <w:ilvl w:val="1"/>
           <w:numId w:val="2"/>
         </w:numPr>
-      </w:pPr>
-      <w:r>
-        <w:t xml:space="preserve">Open </w:t>
-      </w:r>
-      <w:proofErr w:type="spellStart"/>
-      <w:r>
-        <w:t>godot</w:t>
-      </w:r>
-      <w:proofErr w:type="spellEnd"/>
-      <w:r>
+        <w:rPr>
+          <w:rFonts w:ascii="Segoe UI" w:hAnsi="Segoe UI" w:cs="Segoe UI"/>
+        </w:rPr>
+      </w:pPr>
+      <w:r>
+        <w:rPr>
+          <w:rFonts w:ascii="Segoe UI" w:hAnsi="Segoe UI" w:cs="Segoe UI"/>
+        </w:rPr>
+        <w:t>Open godot</w:t>
+      </w:r>
+      <w:r>
+        <w:rPr>
+          <w:rFonts w:ascii="Segoe UI" w:hAnsi="Segoe UI" w:cs="Segoe UI"/>
+        </w:rPr>
         <w:t>.</w:t>
       </w:r>
     </w:p>
@@ -311,11 +1689,20 @@
           <w:ilvl w:val="1"/>
           <w:numId w:val="2"/>
         </w:numPr>
-      </w:pPr>
-      <w:r>
+        <w:rPr>
+          <w:rFonts w:ascii="Segoe UI" w:hAnsi="Segoe UI" w:cs="Segoe UI"/>
+        </w:rPr>
+      </w:pPr>
+      <w:r>
+        <w:rPr>
+          <w:rFonts w:ascii="Segoe UI" w:hAnsi="Segoe UI" w:cs="Segoe UI"/>
+        </w:rPr>
         <w:t>Create an empty project</w:t>
       </w:r>
       <w:r>
+        <w:rPr>
+          <w:rFonts w:ascii="Segoe UI" w:hAnsi="Segoe UI" w:cs="Segoe UI"/>
+        </w:rPr>
         <w:t>.</w:t>
       </w:r>
     </w:p>
@@ -326,11 +1713,20 @@
           <w:ilvl w:val="1"/>
           <w:numId w:val="2"/>
         </w:numPr>
-      </w:pPr>
-      <w:r>
+        <w:rPr>
+          <w:rFonts w:ascii="Segoe UI" w:hAnsi="Segoe UI" w:cs="Segoe UI"/>
+        </w:rPr>
+      </w:pPr>
+      <w:r>
+        <w:rPr>
+          <w:rFonts w:ascii="Segoe UI" w:hAnsi="Segoe UI" w:cs="Segoe UI"/>
+        </w:rPr>
         <w:t>Create a new scene</w:t>
       </w:r>
       <w:r>
+        <w:rPr>
+          <w:rFonts w:ascii="Segoe UI" w:hAnsi="Segoe UI" w:cs="Segoe UI"/>
+        </w:rPr>
         <w:t>.</w:t>
       </w:r>
     </w:p>
@@ -341,11 +1737,20 @@
           <w:ilvl w:val="0"/>
           <w:numId w:val="2"/>
         </w:numPr>
-      </w:pPr>
-      <w:r>
+        <w:rPr>
+          <w:rFonts w:ascii="Segoe UI" w:hAnsi="Segoe UI" w:cs="Segoe UI"/>
+        </w:rPr>
+      </w:pPr>
+      <w:r>
+        <w:rPr>
+          <w:rFonts w:ascii="Segoe UI" w:hAnsi="Segoe UI" w:cs="Segoe UI"/>
+        </w:rPr>
         <w:t>Configure and save the game</w:t>
       </w:r>
       <w:r>
+        <w:rPr>
+          <w:rFonts w:ascii="Segoe UI" w:hAnsi="Segoe UI" w:cs="Segoe UI"/>
+        </w:rPr>
         <w:t>.</w:t>
       </w:r>
     </w:p>
@@ -356,11 +1761,20 @@
           <w:ilvl w:val="1"/>
           <w:numId w:val="2"/>
         </w:numPr>
-      </w:pPr>
-      <w:r>
+        <w:rPr>
+          <w:rFonts w:ascii="Segoe UI" w:hAnsi="Segoe UI" w:cs="Segoe UI"/>
+        </w:rPr>
+      </w:pPr>
+      <w:r>
+        <w:rPr>
+          <w:rFonts w:ascii="Segoe UI" w:hAnsi="Segoe UI" w:cs="Segoe UI"/>
+        </w:rPr>
         <w:t>Make changes to window setting to suit mobile games</w:t>
       </w:r>
       <w:r>
+        <w:rPr>
+          <w:rFonts w:ascii="Segoe UI" w:hAnsi="Segoe UI" w:cs="Segoe UI"/>
+        </w:rPr>
         <w:t>.</w:t>
       </w:r>
     </w:p>
@@ -371,11 +1785,20 @@
           <w:ilvl w:val="2"/>
           <w:numId w:val="2"/>
         </w:numPr>
-      </w:pPr>
-      <w:r>
+        <w:rPr>
+          <w:rFonts w:ascii="Segoe UI" w:hAnsi="Segoe UI" w:cs="Segoe UI"/>
+        </w:rPr>
+      </w:pPr>
+      <w:r>
+        <w:rPr>
+          <w:rFonts w:ascii="Segoe UI" w:hAnsi="Segoe UI" w:cs="Segoe UI"/>
+        </w:rPr>
         <w:t>Set orientation to portrait</w:t>
       </w:r>
       <w:r>
+        <w:rPr>
+          <w:rFonts w:ascii="Segoe UI" w:hAnsi="Segoe UI" w:cs="Segoe UI"/>
+        </w:rPr>
         <w:t>.</w:t>
       </w:r>
     </w:p>
@@ -386,11 +1809,20 @@
           <w:ilvl w:val="2"/>
           <w:numId w:val="2"/>
         </w:numPr>
-      </w:pPr>
-      <w:r>
+        <w:rPr>
+          <w:rFonts w:ascii="Segoe UI" w:hAnsi="Segoe UI" w:cs="Segoe UI"/>
+        </w:rPr>
+      </w:pPr>
+      <w:r>
+        <w:rPr>
+          <w:rFonts w:ascii="Segoe UI" w:hAnsi="Segoe UI" w:cs="Segoe UI"/>
+        </w:rPr>
         <w:t>Set stretch mode to 2D</w:t>
       </w:r>
       <w:r>
+        <w:rPr>
+          <w:rFonts w:ascii="Segoe UI" w:hAnsi="Segoe UI" w:cs="Segoe UI"/>
+        </w:rPr>
         <w:t>.</w:t>
       </w:r>
     </w:p>
@@ -401,11 +1833,20 @@
           <w:ilvl w:val="2"/>
           <w:numId w:val="2"/>
         </w:numPr>
-      </w:pPr>
-      <w:r>
+        <w:rPr>
+          <w:rFonts w:ascii="Segoe UI" w:hAnsi="Segoe UI" w:cs="Segoe UI"/>
+        </w:rPr>
+      </w:pPr>
+      <w:r>
+        <w:rPr>
+          <w:rFonts w:ascii="Segoe UI" w:hAnsi="Segoe UI" w:cs="Segoe UI"/>
+        </w:rPr>
         <w:t>Set aspect to keep</w:t>
       </w:r>
       <w:r>
+        <w:rPr>
+          <w:rFonts w:ascii="Segoe UI" w:hAnsi="Segoe UI" w:cs="Segoe UI"/>
+        </w:rPr>
         <w:t>.</w:t>
       </w:r>
     </w:p>
@@ -416,11 +1857,20 @@
           <w:ilvl w:val="1"/>
           <w:numId w:val="2"/>
         </w:numPr>
-      </w:pPr>
-      <w:r>
+        <w:rPr>
+          <w:rFonts w:ascii="Segoe UI" w:hAnsi="Segoe UI" w:cs="Segoe UI"/>
+        </w:rPr>
+      </w:pPr>
+      <w:r>
+        <w:rPr>
+          <w:rFonts w:ascii="Segoe UI" w:hAnsi="Segoe UI" w:cs="Segoe UI"/>
+        </w:rPr>
         <w:t>Make following changes to quality settings</w:t>
       </w:r>
       <w:r>
+        <w:rPr>
+          <w:rFonts w:ascii="Segoe UI" w:hAnsi="Segoe UI" w:cs="Segoe UI"/>
+        </w:rPr>
         <w:t>.</w:t>
       </w:r>
     </w:p>
@@ -431,20 +1881,38 @@
           <w:ilvl w:val="2"/>
           <w:numId w:val="2"/>
         </w:numPr>
-      </w:pPr>
-      <w:r>
+        <w:rPr>
+          <w:rFonts w:ascii="Segoe UI" w:hAnsi="Segoe UI" w:cs="Segoe UI"/>
+        </w:rPr>
+      </w:pPr>
+      <w:r>
+        <w:rPr>
+          <w:rFonts w:ascii="Segoe UI" w:hAnsi="Segoe UI" w:cs="Segoe UI"/>
+        </w:rPr>
         <w:t xml:space="preserve">Enable </w:t>
       </w:r>
       <w:r>
+        <w:rPr>
+          <w:rFonts w:ascii="Segoe UI" w:hAnsi="Segoe UI" w:cs="Segoe UI"/>
+        </w:rPr>
         <w:t>‘</w:t>
       </w:r>
       <w:r>
+        <w:rPr>
+          <w:rFonts w:ascii="Segoe UI" w:hAnsi="Segoe UI" w:cs="Segoe UI"/>
+        </w:rPr>
         <w:t>use pixel snap</w:t>
       </w:r>
       <w:r>
+        <w:rPr>
+          <w:rFonts w:ascii="Segoe UI" w:hAnsi="Segoe UI" w:cs="Segoe UI"/>
+        </w:rPr>
         <w:t>’</w:t>
       </w:r>
       <w:r>
+        <w:rPr>
+          <w:rFonts w:ascii="Segoe UI" w:hAnsi="Segoe UI" w:cs="Segoe UI"/>
+        </w:rPr>
         <w:t>.</w:t>
       </w:r>
     </w:p>
@@ -455,11 +1923,20 @@
           <w:ilvl w:val="2"/>
           <w:numId w:val="2"/>
         </w:numPr>
-      </w:pPr>
-      <w:r>
+        <w:rPr>
+          <w:rFonts w:ascii="Segoe UI" w:hAnsi="Segoe UI" w:cs="Segoe UI"/>
+        </w:rPr>
+      </w:pPr>
+      <w:r>
+        <w:rPr>
+          <w:rFonts w:ascii="Segoe UI" w:hAnsi="Segoe UI" w:cs="Segoe UI"/>
+        </w:rPr>
         <w:t>Enable ‘emulate touch for mouse’</w:t>
       </w:r>
       <w:r>
+        <w:rPr>
+          <w:rFonts w:ascii="Segoe UI" w:hAnsi="Segoe UI" w:cs="Segoe UI"/>
+        </w:rPr>
         <w:t>.</w:t>
       </w:r>
     </w:p>
@@ -470,17 +1947,15 @@
           <w:ilvl w:val="1"/>
           <w:numId w:val="2"/>
         </w:numPr>
-      </w:pPr>
-      <w:r>
-        <w:t xml:space="preserve">Make sure the game is saved </w:t>
-      </w:r>
-      <w:proofErr w:type="spellStart"/>
-      <w:r>
-        <w:t>prediodically</w:t>
-      </w:r>
-      <w:proofErr w:type="spellEnd"/>
-      <w:r>
-        <w:t>.</w:t>
+        <w:rPr>
+          <w:rFonts w:ascii="Segoe UI" w:hAnsi="Segoe UI" w:cs="Segoe UI"/>
+        </w:rPr>
+      </w:pPr>
+      <w:r>
+        <w:rPr>
+          <w:rFonts w:ascii="Segoe UI" w:hAnsi="Segoe UI" w:cs="Segoe UI"/>
+        </w:rPr>
+        <w:t>Make sure the game is saved prediodically.</w:t>
       </w:r>
     </w:p>
     <w:p>
@@ -490,19 +1965,20 @@
           <w:ilvl w:val="0"/>
           <w:numId w:val="2"/>
         </w:numPr>
-      </w:pPr>
-      <w:r>
-        <w:t xml:space="preserve">Create </w:t>
-      </w:r>
-      <w:proofErr w:type="spellStart"/>
-      <w:r>
-        <w:t>FlappyBird</w:t>
-      </w:r>
-      <w:proofErr w:type="spellEnd"/>
-      <w:r>
-        <w:t xml:space="preserve"> sprite</w:t>
-      </w:r>
-      <w:r>
+        <w:rPr>
+          <w:rFonts w:ascii="Segoe UI" w:hAnsi="Segoe UI" w:cs="Segoe UI"/>
+        </w:rPr>
+      </w:pPr>
+      <w:r>
+        <w:rPr>
+          <w:rFonts w:ascii="Segoe UI" w:hAnsi="Segoe UI" w:cs="Segoe UI"/>
+        </w:rPr>
+        <w:t>Create FlappyBird sprite</w:t>
+      </w:r>
+      <w:r>
+        <w:rPr>
+          <w:rFonts w:ascii="Segoe UI" w:hAnsi="Segoe UI" w:cs="Segoe UI"/>
+        </w:rPr>
         <w:t>.</w:t>
       </w:r>
     </w:p>
@@ -513,16 +1989,20 @@
           <w:ilvl w:val="1"/>
           <w:numId w:val="2"/>
         </w:numPr>
-      </w:pPr>
-      <w:r>
-        <w:t xml:space="preserve">Drag and drop the assets into </w:t>
-      </w:r>
-      <w:proofErr w:type="spellStart"/>
-      <w:r>
-        <w:t>godot</w:t>
-      </w:r>
-      <w:proofErr w:type="spellEnd"/>
-      <w:r>
+        <w:rPr>
+          <w:rFonts w:ascii="Segoe UI" w:hAnsi="Segoe UI" w:cs="Segoe UI"/>
+        </w:rPr>
+      </w:pPr>
+      <w:r>
+        <w:rPr>
+          <w:rFonts w:ascii="Segoe UI" w:hAnsi="Segoe UI" w:cs="Segoe UI"/>
+        </w:rPr>
+        <w:t>Drag and drop the assets into godot</w:t>
+      </w:r>
+      <w:r>
+        <w:rPr>
+          <w:rFonts w:ascii="Segoe UI" w:hAnsi="Segoe UI" w:cs="Segoe UI"/>
+        </w:rPr>
         <w:t>.</w:t>
       </w:r>
     </w:p>
@@ -533,20 +2013,34 @@
           <w:ilvl w:val="1"/>
           <w:numId w:val="2"/>
         </w:numPr>
-      </w:pPr>
-      <w:r>
+        <w:rPr>
+          <w:rFonts w:ascii="Segoe UI" w:hAnsi="Segoe UI" w:cs="Segoe UI"/>
+        </w:rPr>
+      </w:pPr>
+      <w:r>
+        <w:rPr>
+          <w:rFonts w:ascii="Segoe UI" w:hAnsi="Segoe UI" w:cs="Segoe UI"/>
+        </w:rPr>
         <w:t>Make any necessary changes in import tab</w:t>
       </w:r>
       <w:r>
+        <w:rPr>
+          <w:rFonts w:ascii="Segoe UI" w:hAnsi="Segoe UI" w:cs="Segoe UI"/>
+        </w:rPr>
         <w:t>.</w:t>
       </w:r>
     </w:p>
     <w:p>
-      <w:r>
-        <w:rPr>
+      <w:pPr>
+        <w:rPr>
+          <w:rFonts w:ascii="Segoe UI" w:hAnsi="Segoe UI" w:cs="Segoe UI"/>
+        </w:rPr>
+      </w:pPr>
+      <w:r>
+        <w:rPr>
+          <w:rFonts w:ascii="Segoe UI" w:hAnsi="Segoe UI" w:cs="Segoe UI"/>
           <w:highlight w:val="magenta"/>
         </w:rPr>
-        <w:lastRenderedPageBreak/>
         <w:t>15 min break</w:t>
       </w:r>
     </w:p>
@@ -557,34 +2051,39 @@
           <w:ilvl w:val="0"/>
           <w:numId w:val="2"/>
         </w:numPr>
-      </w:pPr>
-      <w:r>
-        <w:t xml:space="preserve">Make </w:t>
-      </w:r>
-      <w:proofErr w:type="spellStart"/>
-      <w:r>
-        <w:t>FlappyBird</w:t>
-      </w:r>
-      <w:proofErr w:type="spellEnd"/>
-      <w:r>
-        <w:t xml:space="preserve"> move</w:t>
-      </w:r>
-      <w:r>
+        <w:rPr>
+          <w:rFonts w:ascii="Segoe UI" w:hAnsi="Segoe UI" w:cs="Segoe UI"/>
+        </w:rPr>
+      </w:pPr>
+      <w:r>
+        <w:rPr>
+          <w:rFonts w:ascii="Segoe UI" w:hAnsi="Segoe UI" w:cs="Segoe UI"/>
+        </w:rPr>
+        <w:t>Make FlappyBird move</w:t>
+      </w:r>
+      <w:r>
+        <w:rPr>
+          <w:rFonts w:ascii="Segoe UI" w:hAnsi="Segoe UI" w:cs="Segoe UI"/>
+        </w:rPr>
         <w:t xml:space="preserve"> [30 min activity]</w:t>
       </w:r>
       <w:r>
-        <w:t xml:space="preserve"> </w:t>
-      </w:r>
-      <w:r>
-        <w:t>[</w:t>
-      </w:r>
-      <w:r>
-        <w:rPr>
+        <w:rPr>
+          <w:rFonts w:ascii="Segoe UI" w:hAnsi="Segoe UI" w:cs="Segoe UI"/>
+        </w:rPr>
+        <w:t xml:space="preserve"> [</w:t>
+      </w:r>
+      <w:r>
+        <w:rPr>
+          <w:rFonts w:ascii="Segoe UI" w:hAnsi="Segoe UI" w:cs="Segoe UI"/>
           <w:highlight w:val="yellow"/>
         </w:rPr>
         <w:t>see one – do one – show one</w:t>
       </w:r>
       <w:r>
+        <w:rPr>
+          <w:rFonts w:ascii="Segoe UI" w:hAnsi="Segoe UI" w:cs="Segoe UI"/>
+        </w:rPr>
         <w:t>]</w:t>
       </w:r>
     </w:p>
@@ -595,17 +2094,15 @@
           <w:ilvl w:val="1"/>
           <w:numId w:val="2"/>
         </w:numPr>
-      </w:pPr>
-      <w:r>
-        <w:t xml:space="preserve">Write a script to make </w:t>
-      </w:r>
-      <w:proofErr w:type="spellStart"/>
-      <w:r>
-        <w:t>FlappyBird</w:t>
-      </w:r>
-      <w:proofErr w:type="spellEnd"/>
-      <w:r>
-        <w:t xml:space="preserve"> move with input.</w:t>
+        <w:rPr>
+          <w:rFonts w:ascii="Segoe UI" w:hAnsi="Segoe UI" w:cs="Segoe UI"/>
+        </w:rPr>
+      </w:pPr>
+      <w:r>
+        <w:rPr>
+          <w:rFonts w:ascii="Segoe UI" w:hAnsi="Segoe UI" w:cs="Segoe UI"/>
+        </w:rPr>
+        <w:t>Write a script to make FlappyBird move with input.</w:t>
       </w:r>
     </w:p>
     <w:p>
@@ -615,8 +2112,15 @@
           <w:ilvl w:val="1"/>
           <w:numId w:val="2"/>
         </w:numPr>
-      </w:pPr>
-      <w:r>
+        <w:rPr>
+          <w:rFonts w:ascii="Segoe UI" w:hAnsi="Segoe UI" w:cs="Segoe UI"/>
+        </w:rPr>
+      </w:pPr>
+      <w:r>
+        <w:rPr>
+          <w:rFonts w:ascii="Segoe UI" w:hAnsi="Segoe UI" w:cs="Segoe UI"/>
+        </w:rPr>
+        <w:lastRenderedPageBreak/>
         <w:t>Break in down into at least 2 chunks.</w:t>
       </w:r>
     </w:p>
@@ -746,6 +2250,232 @@
     </w:lvl>
   </w:abstractNum>
   <w:abstractNum w:abstractNumId="1" w15:restartNumberingAfterBreak="0">
+    <w:nsid w:val="31804714"/>
+    <w:multiLevelType w:val="hybridMultilevel"/>
+    <w:tmpl w:val="02389D22"/>
+    <w:lvl w:ilvl="0" w:tplc="04090001">
+      <w:start w:val="1"/>
+      <w:numFmt w:val="bullet"/>
+      <w:lvlText w:val=""/>
+      <w:lvlJc w:val="left"/>
+      <w:pPr>
+        <w:ind w:left="720" w:hanging="360"/>
+      </w:pPr>
+      <w:rPr>
+        <w:rFonts w:ascii="Symbol" w:hAnsi="Symbol" w:hint="default"/>
+      </w:rPr>
+    </w:lvl>
+    <w:lvl w:ilvl="1" w:tplc="04090003" w:tentative="1">
+      <w:start w:val="1"/>
+      <w:numFmt w:val="bullet"/>
+      <w:lvlText w:val="o"/>
+      <w:lvlJc w:val="left"/>
+      <w:pPr>
+        <w:ind w:left="1440" w:hanging="360"/>
+      </w:pPr>
+      <w:rPr>
+        <w:rFonts w:ascii="Courier New" w:hAnsi="Courier New" w:cs="Courier New" w:hint="default"/>
+      </w:rPr>
+    </w:lvl>
+    <w:lvl w:ilvl="2" w:tplc="04090005" w:tentative="1">
+      <w:start w:val="1"/>
+      <w:numFmt w:val="bullet"/>
+      <w:lvlText w:val=""/>
+      <w:lvlJc w:val="left"/>
+      <w:pPr>
+        <w:ind w:left="2160" w:hanging="360"/>
+      </w:pPr>
+      <w:rPr>
+        <w:rFonts w:ascii="Wingdings" w:hAnsi="Wingdings" w:hint="default"/>
+      </w:rPr>
+    </w:lvl>
+    <w:lvl w:ilvl="3" w:tplc="04090001" w:tentative="1">
+      <w:start w:val="1"/>
+      <w:numFmt w:val="bullet"/>
+      <w:lvlText w:val=""/>
+      <w:lvlJc w:val="left"/>
+      <w:pPr>
+        <w:ind w:left="2880" w:hanging="360"/>
+      </w:pPr>
+      <w:rPr>
+        <w:rFonts w:ascii="Symbol" w:hAnsi="Symbol" w:hint="default"/>
+      </w:rPr>
+    </w:lvl>
+    <w:lvl w:ilvl="4" w:tplc="04090003" w:tentative="1">
+      <w:start w:val="1"/>
+      <w:numFmt w:val="bullet"/>
+      <w:lvlText w:val="o"/>
+      <w:lvlJc w:val="left"/>
+      <w:pPr>
+        <w:ind w:left="3600" w:hanging="360"/>
+      </w:pPr>
+      <w:rPr>
+        <w:rFonts w:ascii="Courier New" w:hAnsi="Courier New" w:cs="Courier New" w:hint="default"/>
+      </w:rPr>
+    </w:lvl>
+    <w:lvl w:ilvl="5" w:tplc="04090005" w:tentative="1">
+      <w:start w:val="1"/>
+      <w:numFmt w:val="bullet"/>
+      <w:lvlText w:val=""/>
+      <w:lvlJc w:val="left"/>
+      <w:pPr>
+        <w:ind w:left="4320" w:hanging="360"/>
+      </w:pPr>
+      <w:rPr>
+        <w:rFonts w:ascii="Wingdings" w:hAnsi="Wingdings" w:hint="default"/>
+      </w:rPr>
+    </w:lvl>
+    <w:lvl w:ilvl="6" w:tplc="04090001" w:tentative="1">
+      <w:start w:val="1"/>
+      <w:numFmt w:val="bullet"/>
+      <w:lvlText w:val=""/>
+      <w:lvlJc w:val="left"/>
+      <w:pPr>
+        <w:ind w:left="5040" w:hanging="360"/>
+      </w:pPr>
+      <w:rPr>
+        <w:rFonts w:ascii="Symbol" w:hAnsi="Symbol" w:hint="default"/>
+      </w:rPr>
+    </w:lvl>
+    <w:lvl w:ilvl="7" w:tplc="04090003" w:tentative="1">
+      <w:start w:val="1"/>
+      <w:numFmt w:val="bullet"/>
+      <w:lvlText w:val="o"/>
+      <w:lvlJc w:val="left"/>
+      <w:pPr>
+        <w:ind w:left="5760" w:hanging="360"/>
+      </w:pPr>
+      <w:rPr>
+        <w:rFonts w:ascii="Courier New" w:hAnsi="Courier New" w:cs="Courier New" w:hint="default"/>
+      </w:rPr>
+    </w:lvl>
+    <w:lvl w:ilvl="8" w:tplc="04090005" w:tentative="1">
+      <w:start w:val="1"/>
+      <w:numFmt w:val="bullet"/>
+      <w:lvlText w:val=""/>
+      <w:lvlJc w:val="left"/>
+      <w:pPr>
+        <w:ind w:left="6480" w:hanging="360"/>
+      </w:pPr>
+      <w:rPr>
+        <w:rFonts w:ascii="Wingdings" w:hAnsi="Wingdings" w:hint="default"/>
+      </w:rPr>
+    </w:lvl>
+  </w:abstractNum>
+  <w:abstractNum w:abstractNumId="2" w15:restartNumberingAfterBreak="0">
+    <w:nsid w:val="3ADE238C"/>
+    <w:multiLevelType w:val="hybridMultilevel"/>
+    <w:tmpl w:val="F62A6466"/>
+    <w:lvl w:ilvl="0" w:tplc="04090001">
+      <w:start w:val="1"/>
+      <w:numFmt w:val="bullet"/>
+      <w:lvlText w:val=""/>
+      <w:lvlJc w:val="left"/>
+      <w:pPr>
+        <w:ind w:left="720" w:hanging="360"/>
+      </w:pPr>
+      <w:rPr>
+        <w:rFonts w:ascii="Symbol" w:hAnsi="Symbol" w:hint="default"/>
+      </w:rPr>
+    </w:lvl>
+    <w:lvl w:ilvl="1" w:tplc="04090003" w:tentative="1">
+      <w:start w:val="1"/>
+      <w:numFmt w:val="bullet"/>
+      <w:lvlText w:val="o"/>
+      <w:lvlJc w:val="left"/>
+      <w:pPr>
+        <w:ind w:left="1440" w:hanging="360"/>
+      </w:pPr>
+      <w:rPr>
+        <w:rFonts w:ascii="Courier New" w:hAnsi="Courier New" w:cs="Courier New" w:hint="default"/>
+      </w:rPr>
+    </w:lvl>
+    <w:lvl w:ilvl="2" w:tplc="04090005" w:tentative="1">
+      <w:start w:val="1"/>
+      <w:numFmt w:val="bullet"/>
+      <w:lvlText w:val=""/>
+      <w:lvlJc w:val="left"/>
+      <w:pPr>
+        <w:ind w:left="2160" w:hanging="360"/>
+      </w:pPr>
+      <w:rPr>
+        <w:rFonts w:ascii="Wingdings" w:hAnsi="Wingdings" w:hint="default"/>
+      </w:rPr>
+    </w:lvl>
+    <w:lvl w:ilvl="3" w:tplc="04090001" w:tentative="1">
+      <w:start w:val="1"/>
+      <w:numFmt w:val="bullet"/>
+      <w:lvlText w:val=""/>
+      <w:lvlJc w:val="left"/>
+      <w:pPr>
+        <w:ind w:left="2880" w:hanging="360"/>
+      </w:pPr>
+      <w:rPr>
+        <w:rFonts w:ascii="Symbol" w:hAnsi="Symbol" w:hint="default"/>
+      </w:rPr>
+    </w:lvl>
+    <w:lvl w:ilvl="4" w:tplc="04090003" w:tentative="1">
+      <w:start w:val="1"/>
+      <w:numFmt w:val="bullet"/>
+      <w:lvlText w:val="o"/>
+      <w:lvlJc w:val="left"/>
+      <w:pPr>
+        <w:ind w:left="3600" w:hanging="360"/>
+      </w:pPr>
+      <w:rPr>
+        <w:rFonts w:ascii="Courier New" w:hAnsi="Courier New" w:cs="Courier New" w:hint="default"/>
+      </w:rPr>
+    </w:lvl>
+    <w:lvl w:ilvl="5" w:tplc="04090005" w:tentative="1">
+      <w:start w:val="1"/>
+      <w:numFmt w:val="bullet"/>
+      <w:lvlText w:val=""/>
+      <w:lvlJc w:val="left"/>
+      <w:pPr>
+        <w:ind w:left="4320" w:hanging="360"/>
+      </w:pPr>
+      <w:rPr>
+        <w:rFonts w:ascii="Wingdings" w:hAnsi="Wingdings" w:hint="default"/>
+      </w:rPr>
+    </w:lvl>
+    <w:lvl w:ilvl="6" w:tplc="04090001" w:tentative="1">
+      <w:start w:val="1"/>
+      <w:numFmt w:val="bullet"/>
+      <w:lvlText w:val=""/>
+      <w:lvlJc w:val="left"/>
+      <w:pPr>
+        <w:ind w:left="5040" w:hanging="360"/>
+      </w:pPr>
+      <w:rPr>
+        <w:rFonts w:ascii="Symbol" w:hAnsi="Symbol" w:hint="default"/>
+      </w:rPr>
+    </w:lvl>
+    <w:lvl w:ilvl="7" w:tplc="04090003" w:tentative="1">
+      <w:start w:val="1"/>
+      <w:numFmt w:val="bullet"/>
+      <w:lvlText w:val="o"/>
+      <w:lvlJc w:val="left"/>
+      <w:pPr>
+        <w:ind w:left="5760" w:hanging="360"/>
+      </w:pPr>
+      <w:rPr>
+        <w:rFonts w:ascii="Courier New" w:hAnsi="Courier New" w:cs="Courier New" w:hint="default"/>
+      </w:rPr>
+    </w:lvl>
+    <w:lvl w:ilvl="8" w:tplc="04090005" w:tentative="1">
+      <w:start w:val="1"/>
+      <w:numFmt w:val="bullet"/>
+      <w:lvlText w:val=""/>
+      <w:lvlJc w:val="left"/>
+      <w:pPr>
+        <w:ind w:left="6480" w:hanging="360"/>
+      </w:pPr>
+      <w:rPr>
+        <w:rFonts w:ascii="Wingdings" w:hAnsi="Wingdings" w:hint="default"/>
+      </w:rPr>
+    </w:lvl>
+  </w:abstractNum>
+  <w:abstractNum w:abstractNumId="3" w15:restartNumberingAfterBreak="0">
     <w:nsid w:val="48773EC6"/>
     <w:multiLevelType w:val="hybridMultilevel"/>
     <w:tmpl w:val="1D021B2A"/>
@@ -761,7 +2491,7 @@
         <w:rFonts w:ascii="Symbol" w:hAnsi="Symbol" w:hint="default"/>
       </w:rPr>
     </w:lvl>
-    <w:lvl w:ilvl="1" w:tplc="04090003" w:tentative="1">
+    <w:lvl w:ilvl="1" w:tplc="04090003">
       <w:start w:val="1"/>
       <w:numFmt w:val="bullet"/>
       <w:lvlText w:val="o"/>
@@ -773,7 +2503,7 @@
         <w:rFonts w:ascii="Courier New" w:hAnsi="Courier New" w:cs="Courier New" w:hint="default"/>
       </w:rPr>
     </w:lvl>
-    <w:lvl w:ilvl="2" w:tplc="04090005" w:tentative="1">
+    <w:lvl w:ilvl="2" w:tplc="04090005">
       <w:start w:val="1"/>
       <w:numFmt w:val="bullet"/>
       <w:lvlText w:val=""/>
@@ -785,7 +2515,7 @@
         <w:rFonts w:ascii="Wingdings" w:hAnsi="Wingdings" w:hint="default"/>
       </w:rPr>
     </w:lvl>
-    <w:lvl w:ilvl="3" w:tplc="04090001" w:tentative="1">
+    <w:lvl w:ilvl="3" w:tplc="04090001">
       <w:start w:val="1"/>
       <w:numFmt w:val="bullet"/>
       <w:lvlText w:val=""/>
@@ -858,7 +2588,156 @@
       </w:rPr>
     </w:lvl>
   </w:abstractNum>
-  <w:abstractNum w:abstractNumId="2" w15:restartNumberingAfterBreak="0">
+  <w:abstractNum w:abstractNumId="4" w15:restartNumberingAfterBreak="0">
+    <w:nsid w:val="73D047BB"/>
+    <w:multiLevelType w:val="multilevel"/>
+    <w:tmpl w:val="2CB0BFFC"/>
+    <w:lvl w:ilvl="0">
+      <w:start w:val="1"/>
+      <w:numFmt w:val="bullet"/>
+      <w:lvlText w:val=""/>
+      <w:lvlJc w:val="left"/>
+      <w:pPr>
+        <w:tabs>
+          <w:tab w:val="num" w:pos="720"/>
+        </w:tabs>
+        <w:ind w:left="720" w:hanging="360"/>
+      </w:pPr>
+      <w:rPr>
+        <w:rFonts w:ascii="Symbol" w:hAnsi="Symbol" w:hint="default"/>
+        <w:sz w:val="20"/>
+      </w:rPr>
+    </w:lvl>
+    <w:lvl w:ilvl="1">
+      <w:start w:val="1"/>
+      <w:numFmt w:val="bullet"/>
+      <w:lvlText w:val=""/>
+      <w:lvlJc w:val="left"/>
+      <w:pPr>
+        <w:tabs>
+          <w:tab w:val="num" w:pos="1440"/>
+        </w:tabs>
+        <w:ind w:left="1440" w:hanging="360"/>
+      </w:pPr>
+      <w:rPr>
+        <w:rFonts w:ascii="Symbol" w:hAnsi="Symbol" w:hint="default"/>
+        <w:sz w:val="20"/>
+      </w:rPr>
+    </w:lvl>
+    <w:lvl w:ilvl="2" w:tentative="1">
+      <w:start w:val="1"/>
+      <w:numFmt w:val="bullet"/>
+      <w:lvlText w:val=""/>
+      <w:lvlJc w:val="left"/>
+      <w:pPr>
+        <w:tabs>
+          <w:tab w:val="num" w:pos="2160"/>
+        </w:tabs>
+        <w:ind w:left="2160" w:hanging="360"/>
+      </w:pPr>
+      <w:rPr>
+        <w:rFonts w:ascii="Symbol" w:hAnsi="Symbol" w:hint="default"/>
+        <w:sz w:val="20"/>
+      </w:rPr>
+    </w:lvl>
+    <w:lvl w:ilvl="3" w:tentative="1">
+      <w:start w:val="1"/>
+      <w:numFmt w:val="bullet"/>
+      <w:lvlText w:val=""/>
+      <w:lvlJc w:val="left"/>
+      <w:pPr>
+        <w:tabs>
+          <w:tab w:val="num" w:pos="2880"/>
+        </w:tabs>
+        <w:ind w:left="2880" w:hanging="360"/>
+      </w:pPr>
+      <w:rPr>
+        <w:rFonts w:ascii="Symbol" w:hAnsi="Symbol" w:hint="default"/>
+        <w:sz w:val="20"/>
+      </w:rPr>
+    </w:lvl>
+    <w:lvl w:ilvl="4" w:tentative="1">
+      <w:start w:val="1"/>
+      <w:numFmt w:val="bullet"/>
+      <w:lvlText w:val=""/>
+      <w:lvlJc w:val="left"/>
+      <w:pPr>
+        <w:tabs>
+          <w:tab w:val="num" w:pos="3600"/>
+        </w:tabs>
+        <w:ind w:left="3600" w:hanging="360"/>
+      </w:pPr>
+      <w:rPr>
+        <w:rFonts w:ascii="Symbol" w:hAnsi="Symbol" w:hint="default"/>
+        <w:sz w:val="20"/>
+      </w:rPr>
+    </w:lvl>
+    <w:lvl w:ilvl="5" w:tentative="1">
+      <w:start w:val="1"/>
+      <w:numFmt w:val="bullet"/>
+      <w:lvlText w:val=""/>
+      <w:lvlJc w:val="left"/>
+      <w:pPr>
+        <w:tabs>
+          <w:tab w:val="num" w:pos="4320"/>
+        </w:tabs>
+        <w:ind w:left="4320" w:hanging="360"/>
+      </w:pPr>
+      <w:rPr>
+        <w:rFonts w:ascii="Symbol" w:hAnsi="Symbol" w:hint="default"/>
+        <w:sz w:val="20"/>
+      </w:rPr>
+    </w:lvl>
+    <w:lvl w:ilvl="6" w:tentative="1">
+      <w:start w:val="1"/>
+      <w:numFmt w:val="bullet"/>
+      <w:lvlText w:val=""/>
+      <w:lvlJc w:val="left"/>
+      <w:pPr>
+        <w:tabs>
+          <w:tab w:val="num" w:pos="5040"/>
+        </w:tabs>
+        <w:ind w:left="5040" w:hanging="360"/>
+      </w:pPr>
+      <w:rPr>
+        <w:rFonts w:ascii="Symbol" w:hAnsi="Symbol" w:hint="default"/>
+        <w:sz w:val="20"/>
+      </w:rPr>
+    </w:lvl>
+    <w:lvl w:ilvl="7" w:tentative="1">
+      <w:start w:val="1"/>
+      <w:numFmt w:val="bullet"/>
+      <w:lvlText w:val=""/>
+      <w:lvlJc w:val="left"/>
+      <w:pPr>
+        <w:tabs>
+          <w:tab w:val="num" w:pos="5760"/>
+        </w:tabs>
+        <w:ind w:left="5760" w:hanging="360"/>
+      </w:pPr>
+      <w:rPr>
+        <w:rFonts w:ascii="Symbol" w:hAnsi="Symbol" w:hint="default"/>
+        <w:sz w:val="20"/>
+      </w:rPr>
+    </w:lvl>
+    <w:lvl w:ilvl="8" w:tentative="1">
+      <w:start w:val="1"/>
+      <w:numFmt w:val="bullet"/>
+      <w:lvlText w:val=""/>
+      <w:lvlJc w:val="left"/>
+      <w:pPr>
+        <w:tabs>
+          <w:tab w:val="num" w:pos="6480"/>
+        </w:tabs>
+        <w:ind w:left="6480" w:hanging="360"/>
+      </w:pPr>
+      <w:rPr>
+        <w:rFonts w:ascii="Symbol" w:hAnsi="Symbol" w:hint="default"/>
+        <w:sz w:val="20"/>
+      </w:rPr>
+    </w:lvl>
+  </w:abstractNum>
+  <w:abstractNum w:abstractNumId="5" w15:restartNumberingAfterBreak="0">
     <w:nsid w:val="74A52FBC"/>
     <w:multiLevelType w:val="hybridMultilevel"/>
     <w:tmpl w:val="DCD2293E"/>
@@ -972,13 +2851,22 @@
     </w:lvl>
   </w:abstractNum>
   <w:num w:numId="1">
-    <w:abstractNumId w:val="2"/>
+    <w:abstractNumId w:val="5"/>
   </w:num>
   <w:num w:numId="2">
     <w:abstractNumId w:val="0"/>
   </w:num>
   <w:num w:numId="3">
+    <w:abstractNumId w:val="3"/>
+  </w:num>
+  <w:num w:numId="4">
+    <w:abstractNumId w:val="4"/>
+  </w:num>
+  <w:num w:numId="5">
     <w:abstractNumId w:val="1"/>
+  </w:num>
+  <w:num w:numId="6">
+    <w:abstractNumId w:val="2"/>
   </w:num>
 </w:numbering>
 </file>
@@ -1420,6 +3308,33 @@
       <w:contextualSpacing/>
     </w:pPr>
   </w:style>
+  <w:style w:type="character" w:styleId="Hyperlink">
+    <w:name w:val="Hyperlink"/>
+    <w:basedOn w:val="DefaultParagraphFont"/>
+    <w:uiPriority w:val="99"/>
+    <w:semiHidden/>
+    <w:unhideWhenUsed/>
+    <w:rsid w:val="00553942"/>
+    <w:rPr>
+      <w:color w:val="0563C1" w:themeColor="hyperlink"/>
+      <w:u w:val="single"/>
+    </w:rPr>
+  </w:style>
+  <w:style w:type="paragraph" w:styleId="NormalWeb">
+    <w:name w:val="Normal (Web)"/>
+    <w:basedOn w:val="Normal"/>
+    <w:uiPriority w:val="99"/>
+    <w:unhideWhenUsed/>
+    <w:rsid w:val="00553942"/>
+    <w:pPr>
+      <w:spacing w:before="100" w:beforeAutospacing="1" w:after="100" w:afterAutospacing="1" w:line="240" w:lineRule="auto"/>
+    </w:pPr>
+    <w:rPr>
+      <w:rFonts w:ascii="Times New Roman" w:eastAsia="Times New Roman" w:hAnsi="Times New Roman" w:cs="Times New Roman"/>
+      <w:sz w:val="24"/>
+      <w:szCs w:val="24"/>
+    </w:rPr>
+  </w:style>
 </w:styles>
 </file>
 

</xml_diff>

<commit_message>
Updated outline. Added GitHub Classrooms and GitHub introduction.
</commit_message>
<xml_diff>
--- a/2021/daily_scaffolding/Day 2.docx
+++ b/2021/daily_scaffolding/Day 2.docx
@@ -198,17 +198,14 @@
           <w:rFonts w:ascii="Segoe UI" w:hAnsi="Segoe UI" w:cs="Segoe UI"/>
           <w:b/>
           <w:bCs/>
-          <w:color w:val="23282D"/>
-          <w:sz w:val="26"/>
-          <w:szCs w:val="26"/>
-        </w:rPr>
-        <w:t>RESOURCES</w:t>
-      </w:r>
-      <w:r>
-        <w:rPr>
-          <w:rFonts w:ascii="Segoe UI" w:hAnsi="Segoe UI" w:cs="Segoe UI"/>
-        </w:rPr>
-        <w:t>:</w:t>
+        </w:rPr>
+        <w:t>Links for Camp Day #2</w:t>
+      </w:r>
+      <w:r>
+        <w:rPr>
+          <w:rFonts w:ascii="Segoe UI" w:hAnsi="Segoe UI" w:cs="Segoe UI"/>
+        </w:rPr>
+        <w:t xml:space="preserve">: </w:t>
       </w:r>
     </w:p>
     <w:p>
@@ -216,17 +213,52 @@
         <w:pStyle w:val="ListParagraph"/>
         <w:numPr>
           <w:ilvl w:val="0"/>
-          <w:numId w:val="3"/>
-        </w:numPr>
-        <w:rPr>
-          <w:rFonts w:ascii="Segoe UI" w:hAnsi="Segoe UI" w:cs="Segoe UI"/>
-        </w:rPr>
-      </w:pPr>
-      <w:r>
-        <w:rPr>
-          <w:rFonts w:ascii="Segoe UI" w:hAnsi="Segoe UI" w:cs="Segoe UI"/>
-        </w:rPr>
-        <w:t>A handout with instructions</w:t>
+          <w:numId w:val="7"/>
+        </w:numPr>
+        <w:rPr>
+          <w:rFonts w:ascii="Segoe UI" w:hAnsi="Segoe UI" w:cs="Segoe UI"/>
+        </w:rPr>
+      </w:pPr>
+      <w:proofErr w:type="spellStart"/>
+      <w:r>
+        <w:rPr>
+          <w:rFonts w:ascii="Segoe UI" w:hAnsi="Segoe UI" w:cs="Segoe UI"/>
+        </w:rPr>
+        <w:t>GoDot</w:t>
+      </w:r>
+      <w:proofErr w:type="spellEnd"/>
+      <w:r>
+        <w:rPr>
+          <w:rFonts w:ascii="Segoe UI" w:hAnsi="Segoe UI" w:cs="Segoe UI"/>
+        </w:rPr>
+        <w:t xml:space="preserve"> Engine </w:t>
+      </w:r>
+    </w:p>
+    <w:p>
+      <w:pPr>
+        <w:pStyle w:val="ListParagraph"/>
+        <w:numPr>
+          <w:ilvl w:val="1"/>
+          <w:numId w:val="7"/>
+        </w:numPr>
+        <w:rPr>
+          <w:rFonts w:ascii="Segoe UI" w:hAnsi="Segoe UI" w:cs="Segoe UI"/>
+        </w:rPr>
+      </w:pPr>
+      <w:hyperlink r:id="rId6" w:history="1">
+        <w:r>
+          <w:rPr>
+            <w:rStyle w:val="Hyperlink"/>
+            <w:rFonts w:ascii="Segoe UI" w:hAnsi="Segoe UI" w:cs="Segoe UI"/>
+          </w:rPr>
+          <w:t>https://godotengine.org/</w:t>
+        </w:r>
+      </w:hyperlink>
+      <w:r>
+        <w:rPr>
+          <w:rFonts w:ascii="Segoe UI" w:hAnsi="Segoe UI" w:cs="Segoe UI"/>
+        </w:rPr>
+        <w:t xml:space="preserve"> </w:t>
       </w:r>
     </w:p>
     <w:p>
@@ -234,25 +266,191 @@
         <w:pStyle w:val="ListParagraph"/>
         <w:numPr>
           <w:ilvl w:val="0"/>
-          <w:numId w:val="3"/>
-        </w:numPr>
-        <w:rPr>
-          <w:rFonts w:ascii="Segoe UI" w:hAnsi="Segoe UI" w:cs="Segoe UI"/>
-        </w:rPr>
-      </w:pPr>
-      <w:r>
-        <w:rPr>
-          <w:rFonts w:ascii="Segoe UI" w:hAnsi="Segoe UI" w:cs="Segoe UI"/>
-        </w:rPr>
-        <w:t>More to come</w:t>
-      </w:r>
-    </w:p>
-    <w:p>
-      <w:pPr>
-        <w:rPr>
-          <w:rFonts w:ascii="Segoe UI" w:hAnsi="Segoe UI" w:cs="Segoe UI"/>
-        </w:rPr>
-      </w:pPr>
+          <w:numId w:val="7"/>
+        </w:numPr>
+        <w:rPr>
+          <w:rFonts w:ascii="Segoe UI" w:hAnsi="Segoe UI" w:cs="Segoe UI"/>
+        </w:rPr>
+      </w:pPr>
+      <w:r>
+        <w:rPr>
+          <w:rFonts w:ascii="Segoe UI" w:hAnsi="Segoe UI" w:cs="Segoe UI"/>
+        </w:rPr>
+        <w:t xml:space="preserve">GitHub Overview Video </w:t>
+      </w:r>
+    </w:p>
+    <w:p>
+      <w:pPr>
+        <w:pStyle w:val="ListParagraph"/>
+        <w:numPr>
+          <w:ilvl w:val="1"/>
+          <w:numId w:val="7"/>
+        </w:numPr>
+        <w:rPr>
+          <w:rFonts w:ascii="Segoe UI" w:hAnsi="Segoe UI" w:cs="Segoe UI"/>
+        </w:rPr>
+      </w:pPr>
+      <w:r>
+        <w:rPr>
+          <w:rFonts w:ascii="Segoe UI" w:hAnsi="Segoe UI" w:cs="Segoe UI"/>
+        </w:rPr>
+        <w:t xml:space="preserve">TODO; grab from below </w:t>
+      </w:r>
+    </w:p>
+    <w:p>
+      <w:pPr>
+        <w:pStyle w:val="ListParagraph"/>
+        <w:numPr>
+          <w:ilvl w:val="0"/>
+          <w:numId w:val="7"/>
+        </w:numPr>
+        <w:rPr>
+          <w:rFonts w:ascii="Segoe UI" w:hAnsi="Segoe UI" w:cs="Segoe UI"/>
+        </w:rPr>
+      </w:pPr>
+      <w:r>
+        <w:rPr>
+          <w:rFonts w:ascii="Segoe UI" w:hAnsi="Segoe UI" w:cs="Segoe UI"/>
+        </w:rPr>
+        <w:t xml:space="preserve">GitHub Classroom </w:t>
+      </w:r>
+    </w:p>
+    <w:p>
+      <w:pPr>
+        <w:pStyle w:val="ListParagraph"/>
+        <w:numPr>
+          <w:ilvl w:val="1"/>
+          <w:numId w:val="7"/>
+        </w:numPr>
+        <w:rPr>
+          <w:rFonts w:ascii="Segoe UI" w:hAnsi="Segoe UI" w:cs="Segoe UI"/>
+        </w:rPr>
+      </w:pPr>
+      <w:r>
+        <w:rPr>
+          <w:rFonts w:ascii="Segoe UI" w:hAnsi="Segoe UI" w:cs="Segoe UI"/>
+        </w:rPr>
+        <w:t xml:space="preserve">Any GitHub stuff you show/need here </w:t>
+      </w:r>
+      <w:proofErr w:type="gramStart"/>
+      <w:r>
+        <w:rPr>
+          <w:rFonts w:ascii="Segoe UI" w:hAnsi="Segoe UI" w:cs="Segoe UI"/>
+        </w:rPr>
+        <w:t>TODO</w:t>
+      </w:r>
+      <w:proofErr w:type="gramEnd"/>
+      <w:r>
+        <w:rPr>
+          <w:rFonts w:ascii="Segoe UI" w:hAnsi="Segoe UI" w:cs="Segoe UI"/>
+        </w:rPr>
+        <w:t xml:space="preserve"> </w:t>
+      </w:r>
+    </w:p>
+    <w:p>
+      <w:pPr>
+        <w:rPr>
+          <w:rFonts w:ascii="Segoe UI" w:hAnsi="Segoe UI" w:cs="Segoe UI"/>
+        </w:rPr>
+      </w:pPr>
+    </w:p>
+    <w:p>
+      <w:pPr>
+        <w:rPr>
+          <w:rFonts w:ascii="Segoe UI" w:hAnsi="Segoe UI" w:cs="Segoe UI"/>
+        </w:rPr>
+      </w:pPr>
+      <w:r>
+        <w:rPr>
+          <w:rFonts w:ascii="Segoe UI" w:hAnsi="Segoe UI" w:cs="Segoe UI"/>
+          <w:b/>
+          <w:bCs/>
+        </w:rPr>
+        <w:t>Optional Resources</w:t>
+      </w:r>
+      <w:r>
+        <w:rPr>
+          <w:rFonts w:ascii="Segoe UI" w:hAnsi="Segoe UI" w:cs="Segoe UI"/>
+        </w:rPr>
+        <w:t xml:space="preserve">: </w:t>
+      </w:r>
+    </w:p>
+    <w:p>
+      <w:pPr>
+        <w:pStyle w:val="ListParagraph"/>
+        <w:numPr>
+          <w:ilvl w:val="0"/>
+          <w:numId w:val="8"/>
+        </w:numPr>
+        <w:rPr>
+          <w:rFonts w:ascii="Segoe UI" w:hAnsi="Segoe UI" w:cs="Segoe UI"/>
+        </w:rPr>
+      </w:pPr>
+      <w:r>
+        <w:rPr>
+          <w:rFonts w:ascii="Segoe UI" w:hAnsi="Segoe UI" w:cs="Segoe UI"/>
+        </w:rPr>
+        <w:t xml:space="preserve">What is </w:t>
+      </w:r>
+      <w:proofErr w:type="gramStart"/>
+      <w:r>
+        <w:rPr>
+          <w:rFonts w:ascii="Segoe UI" w:hAnsi="Segoe UI" w:cs="Segoe UI"/>
+        </w:rPr>
+        <w:t>open source</w:t>
+      </w:r>
+      <w:proofErr w:type="gramEnd"/>
+      <w:r>
+        <w:rPr>
+          <w:rFonts w:ascii="Segoe UI" w:hAnsi="Segoe UI" w:cs="Segoe UI"/>
+        </w:rPr>
+        <w:t xml:space="preserve"> software (OSS)? </w:t>
+      </w:r>
+    </w:p>
+    <w:p>
+      <w:pPr>
+        <w:pStyle w:val="ListParagraph"/>
+        <w:numPr>
+          <w:ilvl w:val="1"/>
+          <w:numId w:val="8"/>
+        </w:numPr>
+        <w:rPr>
+          <w:rFonts w:ascii="Segoe UI" w:hAnsi="Segoe UI" w:cs="Segoe UI"/>
+        </w:rPr>
+      </w:pPr>
+      <w:hyperlink r:id="rId7" w:history="1">
+        <w:r>
+          <w:rPr>
+            <w:rStyle w:val="Hyperlink"/>
+            <w:rFonts w:ascii="Segoe UI" w:hAnsi="Segoe UI" w:cs="Segoe UI"/>
+          </w:rPr>
+          <w:t>https://www.youtube.com/watch?v=a8fHgx9mE5U</w:t>
+        </w:r>
+      </w:hyperlink>
+      <w:r>
+        <w:rPr>
+          <w:rFonts w:ascii="Segoe UI" w:hAnsi="Segoe UI" w:cs="Segoe UI"/>
+        </w:rPr>
+        <w:t xml:space="preserve"> </w:t>
+      </w:r>
+    </w:p>
+    <w:p>
+      <w:pPr>
+        <w:pStyle w:val="ListParagraph"/>
+        <w:numPr>
+          <w:ilvl w:val="0"/>
+          <w:numId w:val="8"/>
+        </w:numPr>
+        <w:rPr>
+          <w:rFonts w:ascii="Segoe UI" w:hAnsi="Segoe UI" w:cs="Segoe UI"/>
+        </w:rPr>
+      </w:pPr>
+      <w:r>
+        <w:rPr>
+          <w:rFonts w:ascii="Segoe UI" w:hAnsi="Segoe UI" w:cs="Segoe UI"/>
+        </w:rPr>
+        <w:t xml:space="preserve">Tutorials: </w:t>
+      </w:r>
     </w:p>
     <w:p>
       <w:pPr>
@@ -289,8 +487,30 @@
           <w:sz w:val="32"/>
           <w:szCs w:val="32"/>
         </w:rPr>
-        <w:t xml:space="preserve"> Introduction to godot</w:t>
-      </w:r>
+        <w:t xml:space="preserve"> </w:t>
+      </w:r>
+      <w:r>
+        <w:rPr>
+          <w:rFonts w:ascii="Segoe UI" w:hAnsi="Segoe UI" w:cs="Segoe UI"/>
+          <w:b/>
+          <w:bCs/>
+          <w:sz w:val="32"/>
+          <w:szCs w:val="32"/>
+        </w:rPr>
+        <w:t xml:space="preserve">GitHub, Godot, and creating first </w:t>
+      </w:r>
+      <w:proofErr w:type="gramStart"/>
+      <w:r>
+        <w:rPr>
+          <w:rFonts w:ascii="Segoe UI" w:hAnsi="Segoe UI" w:cs="Segoe UI"/>
+          <w:b/>
+          <w:bCs/>
+          <w:sz w:val="32"/>
+          <w:szCs w:val="32"/>
+        </w:rPr>
+        <w:t>game</w:t>
+      </w:r>
+      <w:proofErr w:type="gramEnd"/>
     </w:p>
     <w:p>
       <w:pPr>
@@ -321,106 +541,219 @@
       <w:r>
         <w:rPr>
           <w:rFonts w:ascii="Segoe UI" w:hAnsi="Segoe UI" w:cs="Segoe UI"/>
-          <w:b/>
-          <w:bCs/>
           <w:color w:val="23282D"/>
           <w:sz w:val="26"/>
           <w:szCs w:val="26"/>
         </w:rPr>
-        <w:t xml:space="preserve">: </w:t>
-      </w:r>
-    </w:p>
-    <w:p>
-      <w:pPr>
-        <w:pStyle w:val="NormalWeb"/>
+        <w:t>:</w:t>
+      </w:r>
+    </w:p>
+    <w:p>
+      <w:pPr>
+        <w:pStyle w:val="ListParagraph"/>
         <w:numPr>
           <w:ilvl w:val="0"/>
-          <w:numId w:val="4"/>
-        </w:numPr>
-        <w:rPr>
-          <w:rFonts w:ascii="Segoe UI" w:hAnsi="Segoe UI" w:cs="Segoe UI"/>
-          <w:color w:val="23282D"/>
-          <w:sz w:val="20"/>
-          <w:szCs w:val="20"/>
-        </w:rPr>
-      </w:pPr>
-      <w:r>
-        <w:rPr>
-          <w:rFonts w:ascii="Segoe UI" w:hAnsi="Segoe UI" w:cs="Segoe UI"/>
-          <w:color w:val="23282D"/>
-          <w:sz w:val="22"/>
-          <w:szCs w:val="22"/>
-        </w:rPr>
-        <w:t>Homework review</w:t>
-      </w:r>
-    </w:p>
-    <w:p>
-      <w:pPr>
-        <w:pStyle w:val="NormalWeb"/>
+          <w:numId w:val="9"/>
+        </w:numPr>
+        <w:rPr>
+          <w:rFonts w:ascii="Segoe UI" w:eastAsia="Times New Roman" w:hAnsi="Segoe UI" w:cs="Segoe UI"/>
+          <w:color w:val="23282D"/>
+        </w:rPr>
+      </w:pPr>
+      <w:r>
+        <w:rPr>
+          <w:rFonts w:ascii="Segoe UI" w:eastAsia="Times New Roman" w:hAnsi="Segoe UI" w:cs="Segoe UI"/>
+          <w:color w:val="23282D"/>
+        </w:rPr>
+        <w:t xml:space="preserve">Homework review </w:t>
+      </w:r>
+    </w:p>
+    <w:p>
+      <w:pPr>
+        <w:pStyle w:val="ListParagraph"/>
         <w:numPr>
           <w:ilvl w:val="0"/>
-          <w:numId w:val="4"/>
-        </w:numPr>
-        <w:rPr>
-          <w:rFonts w:ascii="Segoe UI" w:hAnsi="Segoe UI" w:cs="Segoe UI"/>
-          <w:color w:val="23282D"/>
-          <w:sz w:val="20"/>
-          <w:szCs w:val="20"/>
-        </w:rPr>
-      </w:pPr>
-      <w:r>
-        <w:rPr>
-          <w:rFonts w:ascii="Segoe UI" w:hAnsi="Segoe UI" w:cs="Segoe UI"/>
-          <w:color w:val="23282D"/>
-          <w:sz w:val="22"/>
-          <w:szCs w:val="22"/>
-        </w:rPr>
-        <w:t>Meeting your team</w:t>
-      </w:r>
-    </w:p>
-    <w:p>
-      <w:pPr>
-        <w:pStyle w:val="NormalWeb"/>
+          <w:numId w:val="9"/>
+        </w:numPr>
+        <w:rPr>
+          <w:rFonts w:ascii="Segoe UI" w:eastAsia="Times New Roman" w:hAnsi="Segoe UI" w:cs="Segoe UI"/>
+          <w:color w:val="23282D"/>
+        </w:rPr>
+      </w:pPr>
+      <w:r>
+        <w:rPr>
+          <w:rFonts w:ascii="Segoe UI" w:eastAsia="Times New Roman" w:hAnsi="Segoe UI" w:cs="Segoe UI"/>
+          <w:color w:val="23282D"/>
+        </w:rPr>
+        <w:t xml:space="preserve">Meeting your team </w:t>
+      </w:r>
+    </w:p>
+    <w:p>
+      <w:pPr>
+        <w:pStyle w:val="ListParagraph"/>
         <w:numPr>
           <w:ilvl w:val="0"/>
-          <w:numId w:val="4"/>
-        </w:numPr>
-        <w:rPr>
-          <w:rFonts w:ascii="Segoe UI" w:hAnsi="Segoe UI" w:cs="Segoe UI"/>
-          <w:color w:val="23282D"/>
-          <w:sz w:val="20"/>
-          <w:szCs w:val="20"/>
-        </w:rPr>
-      </w:pPr>
-      <w:r>
-        <w:rPr>
-          <w:rFonts w:ascii="Segoe UI" w:hAnsi="Segoe UI" w:cs="Segoe UI"/>
-          <w:color w:val="23282D"/>
-          <w:sz w:val="22"/>
-          <w:szCs w:val="22"/>
-        </w:rPr>
-        <w:t>Creating a game: Story</w:t>
-      </w:r>
-    </w:p>
-    <w:p>
-      <w:pPr>
-        <w:pStyle w:val="NormalWeb"/>
+          <w:numId w:val="9"/>
+        </w:numPr>
+        <w:rPr>
+          <w:rFonts w:ascii="Segoe UI" w:eastAsia="Times New Roman" w:hAnsi="Segoe UI" w:cs="Segoe UI"/>
+          <w:color w:val="23282D"/>
+        </w:rPr>
+      </w:pPr>
+      <w:r>
+        <w:rPr>
+          <w:rFonts w:ascii="Segoe UI" w:eastAsia="Times New Roman" w:hAnsi="Segoe UI" w:cs="Segoe UI"/>
+          <w:color w:val="23282D"/>
+        </w:rPr>
+        <w:t xml:space="preserve">GitHub Classroom setup </w:t>
+      </w:r>
+    </w:p>
+    <w:p>
+      <w:pPr>
+        <w:pStyle w:val="ListParagraph"/>
         <w:numPr>
           <w:ilvl w:val="0"/>
-          <w:numId w:val="4"/>
-        </w:numPr>
-        <w:rPr>
-          <w:rFonts w:ascii="Segoe UI" w:hAnsi="Segoe UI" w:cs="Segoe UI"/>
-          <w:color w:val="23282D"/>
-          <w:sz w:val="20"/>
-          <w:szCs w:val="20"/>
-        </w:rPr>
-      </w:pPr>
-      <w:r>
-        <w:rPr>
-          <w:rFonts w:ascii="Segoe UI" w:hAnsi="Segoe UI" w:cs="Segoe UI"/>
-        </w:rPr>
-        <w:t>How to make FlappyBird more interesting?</w:t>
+          <w:numId w:val="9"/>
+        </w:numPr>
+        <w:rPr>
+          <w:rFonts w:ascii="Segoe UI" w:eastAsia="Times New Roman" w:hAnsi="Segoe UI" w:cs="Segoe UI"/>
+          <w:color w:val="23282D"/>
+        </w:rPr>
+      </w:pPr>
+      <w:r>
+        <w:rPr>
+          <w:rFonts w:ascii="Segoe UI" w:eastAsia="Times New Roman" w:hAnsi="Segoe UI" w:cs="Segoe UI"/>
+          <w:color w:val="23282D"/>
+        </w:rPr>
+        <w:t xml:space="preserve">GitHub introduction </w:t>
+      </w:r>
+    </w:p>
+    <w:p>
+      <w:pPr>
+        <w:pStyle w:val="ListParagraph"/>
+        <w:numPr>
+          <w:ilvl w:val="0"/>
+          <w:numId w:val="9"/>
+        </w:numPr>
+        <w:rPr>
+          <w:rFonts w:ascii="Segoe UI" w:eastAsia="Times New Roman" w:hAnsi="Segoe UI" w:cs="Segoe UI"/>
+          <w:color w:val="23282D"/>
+        </w:rPr>
+      </w:pPr>
+      <w:r>
+        <w:rPr>
+          <w:rFonts w:ascii="Segoe UI" w:eastAsia="Times New Roman" w:hAnsi="Segoe UI" w:cs="Segoe UI"/>
+          <w:color w:val="23282D"/>
+        </w:rPr>
+        <w:t>“</w:t>
+      </w:r>
+      <w:proofErr w:type="spellStart"/>
+      <w:r>
+        <w:rPr>
+          <w:rFonts w:ascii="Segoe UI" w:eastAsia="Times New Roman" w:hAnsi="Segoe UI" w:cs="Segoe UI"/>
+          <w:color w:val="23282D"/>
+        </w:rPr>
+        <w:t>FlappyBird</w:t>
+      </w:r>
+      <w:proofErr w:type="spellEnd"/>
+      <w:r>
+        <w:rPr>
+          <w:rFonts w:ascii="Segoe UI" w:eastAsia="Times New Roman" w:hAnsi="Segoe UI" w:cs="Segoe UI"/>
+          <w:color w:val="23282D"/>
+        </w:rPr>
+        <w:t xml:space="preserve">” story </w:t>
+      </w:r>
+    </w:p>
+    <w:p>
+      <w:pPr>
+        <w:pStyle w:val="ListParagraph"/>
+        <w:numPr>
+          <w:ilvl w:val="0"/>
+          <w:numId w:val="9"/>
+        </w:numPr>
+        <w:rPr>
+          <w:rFonts w:ascii="Segoe UI" w:eastAsia="Times New Roman" w:hAnsi="Segoe UI" w:cs="Segoe UI"/>
+          <w:color w:val="23282D"/>
+        </w:rPr>
+      </w:pPr>
+      <w:r>
+        <w:rPr>
+          <w:rFonts w:ascii="Segoe UI" w:eastAsia="Times New Roman" w:hAnsi="Segoe UI" w:cs="Segoe UI"/>
+          <w:color w:val="23282D"/>
+        </w:rPr>
+        <w:t xml:space="preserve">Godot game engine </w:t>
+      </w:r>
+    </w:p>
+    <w:p>
+      <w:pPr>
+        <w:pStyle w:val="ListParagraph"/>
+        <w:numPr>
+          <w:ilvl w:val="0"/>
+          <w:numId w:val="9"/>
+        </w:numPr>
+        <w:rPr>
+          <w:rFonts w:ascii="Segoe UI" w:eastAsia="Times New Roman" w:hAnsi="Segoe UI" w:cs="Segoe UI"/>
+          <w:color w:val="23282D"/>
+        </w:rPr>
+      </w:pPr>
+      <w:r>
+        <w:rPr>
+          <w:rFonts w:ascii="Segoe UI" w:eastAsia="Times New Roman" w:hAnsi="Segoe UI" w:cs="Segoe UI"/>
+          <w:color w:val="23282D"/>
+        </w:rPr>
+        <w:lastRenderedPageBreak/>
+        <w:t>Making “</w:t>
+      </w:r>
+      <w:proofErr w:type="spellStart"/>
+      <w:r>
+        <w:rPr>
+          <w:rFonts w:ascii="Segoe UI" w:eastAsia="Times New Roman" w:hAnsi="Segoe UI" w:cs="Segoe UI"/>
+          <w:color w:val="23282D"/>
+        </w:rPr>
+        <w:t>FlappyBird</w:t>
+      </w:r>
+      <w:proofErr w:type="spellEnd"/>
+      <w:r>
+        <w:rPr>
+          <w:rFonts w:ascii="Segoe UI" w:eastAsia="Times New Roman" w:hAnsi="Segoe UI" w:cs="Segoe UI"/>
+          <w:color w:val="23282D"/>
+        </w:rPr>
+        <w:t xml:space="preserve">” </w:t>
+      </w:r>
+    </w:p>
+    <w:p>
+      <w:pPr>
+        <w:pStyle w:val="ListParagraph"/>
+        <w:numPr>
+          <w:ilvl w:val="0"/>
+          <w:numId w:val="9"/>
+        </w:numPr>
+        <w:rPr>
+          <w:rFonts w:ascii="Segoe UI" w:hAnsi="Segoe UI" w:cs="Segoe UI"/>
+        </w:rPr>
+      </w:pPr>
+      <w:r>
+        <w:rPr>
+          <w:rFonts w:ascii="Segoe UI" w:eastAsia="Times New Roman" w:hAnsi="Segoe UI" w:cs="Segoe UI"/>
+          <w:color w:val="23282D"/>
+        </w:rPr>
+        <w:t>Homework: Make one change to “</w:t>
+      </w:r>
+      <w:proofErr w:type="spellStart"/>
+      <w:r>
+        <w:rPr>
+          <w:rFonts w:ascii="Segoe UI" w:eastAsia="Times New Roman" w:hAnsi="Segoe UI" w:cs="Segoe UI"/>
+          <w:color w:val="23282D"/>
+        </w:rPr>
+        <w:t>FlappyBird</w:t>
+      </w:r>
+      <w:proofErr w:type="spellEnd"/>
+      <w:r>
+        <w:rPr>
+          <w:rFonts w:ascii="Segoe UI" w:eastAsia="Times New Roman" w:hAnsi="Segoe UI" w:cs="Segoe UI"/>
+          <w:color w:val="23282D"/>
+        </w:rPr>
+        <w:t>” and commit to GitHub</w:t>
       </w:r>
     </w:p>
     <w:p>
@@ -641,7 +974,6 @@
         <w:rPr>
           <w:rFonts w:ascii="Segoe UI" w:hAnsi="Segoe UI" w:cs="Segoe UI"/>
         </w:rPr>
-        <w:lastRenderedPageBreak/>
         <w:t>Rules</w:t>
       </w:r>
     </w:p>
@@ -794,7 +1126,7 @@
         <w:rPr>
           <w:rFonts w:ascii="Segoe UI" w:hAnsi="Segoe UI" w:cs="Segoe UI"/>
         </w:rPr>
-        <w:t>Name</w:t>
+        <w:t xml:space="preserve">Name </w:t>
       </w:r>
     </w:p>
     <w:p>
@@ -812,7 +1144,7 @@
         <w:rPr>
           <w:rFonts w:ascii="Segoe UI" w:hAnsi="Segoe UI" w:cs="Segoe UI"/>
         </w:rPr>
-        <w:t>Which grade are you in?</w:t>
+        <w:t xml:space="preserve">Which grade are you in? </w:t>
       </w:r>
     </w:p>
     <w:p>
@@ -830,7 +1162,7 @@
         <w:rPr>
           <w:rFonts w:ascii="Segoe UI" w:hAnsi="Segoe UI" w:cs="Segoe UI"/>
         </w:rPr>
-        <w:t>What is your background with computers? What skills do you have?</w:t>
+        <w:t xml:space="preserve">What is your background with computers? What skills do you have? </w:t>
       </w:r>
     </w:p>
     <w:p>
@@ -848,7 +1180,7 @@
         <w:rPr>
           <w:rFonts w:ascii="Segoe UI" w:hAnsi="Segoe UI" w:cs="Segoe UI"/>
         </w:rPr>
-        <w:t>What do you find most interesting about computers and how does this impact your college plans?</w:t>
+        <w:t xml:space="preserve">What do you find most interesting about computers and how does this impact your college plans? </w:t>
       </w:r>
     </w:p>
     <w:p>
@@ -866,7 +1198,7 @@
         <w:rPr>
           <w:rFonts w:ascii="Segoe UI" w:hAnsi="Segoe UI" w:cs="Segoe UI"/>
         </w:rPr>
-        <w:t>How do you manage your time when you get busy with a lot of tasks?</w:t>
+        <w:t xml:space="preserve">How do you manage your time when you get busy with a lot of tasks? </w:t>
       </w:r>
     </w:p>
     <w:p>
@@ -884,7 +1216,7 @@
         <w:rPr>
           <w:rFonts w:ascii="Segoe UI" w:hAnsi="Segoe UI" w:cs="Segoe UI"/>
         </w:rPr>
-        <w:t>Have you worked on a team project before? If yes,</w:t>
+        <w:t xml:space="preserve">Have you worked on a team project before? If yes, </w:t>
       </w:r>
     </w:p>
     <w:p>
@@ -916,7 +1248,7 @@
         <w:rPr>
           <w:rFonts w:ascii="Segoe UI" w:hAnsi="Segoe UI" w:cs="Segoe UI"/>
         </w:rPr>
-        <w:t>?</w:t>
+        <w:t xml:space="preserve">? </w:t>
       </w:r>
     </w:p>
     <w:p>
@@ -934,7 +1266,7 @@
         <w:rPr>
           <w:rFonts w:ascii="Segoe UI" w:hAnsi="Segoe UI" w:cs="Segoe UI"/>
         </w:rPr>
-        <w:t>Did your team have a leader? What did that leader do?</w:t>
+        <w:t xml:space="preserve">Did your team have a leader? What did that leader do? </w:t>
       </w:r>
     </w:p>
     <w:p>
@@ -952,7 +1284,7 @@
         <w:rPr>
           <w:rFonts w:ascii="Segoe UI" w:hAnsi="Segoe UI" w:cs="Segoe UI"/>
         </w:rPr>
-        <w:t>What was your role on the team?</w:t>
+        <w:t xml:space="preserve">What was your role on the team? </w:t>
       </w:r>
     </w:p>
     <w:p>
@@ -970,7 +1302,7 @@
         <w:rPr>
           <w:rFonts w:ascii="Segoe UI" w:hAnsi="Segoe UI" w:cs="Segoe UI"/>
         </w:rPr>
-        <w:t>How well did you get along with your teammates related to work, or related to non-work?</w:t>
+        <w:t xml:space="preserve">How well did you get along with your teammates related to work, or related to non-work? </w:t>
       </w:r>
     </w:p>
     <w:p>
@@ -988,7 +1320,7 @@
         <w:rPr>
           <w:rFonts w:ascii="Segoe UI" w:hAnsi="Segoe UI" w:cs="Segoe UI"/>
         </w:rPr>
-        <w:t>Who are the other members of your family? Do you live with them?</w:t>
+        <w:t xml:space="preserve">Who are the other members of your family? Do you live with them? </w:t>
       </w:r>
     </w:p>
     <w:p>
@@ -1006,7 +1338,7 @@
         <w:rPr>
           <w:rFonts w:ascii="Segoe UI" w:hAnsi="Segoe UI" w:cs="Segoe UI"/>
         </w:rPr>
-        <w:t>What are your hobbies/interests/passions that are not related to this class?</w:t>
+        <w:t xml:space="preserve">What are your hobbies/interests/passions that are not related to this class? </w:t>
       </w:r>
     </w:p>
     <w:p>
@@ -1024,7 +1356,7 @@
         <w:rPr>
           <w:rFonts w:ascii="Segoe UI" w:hAnsi="Segoe UI" w:cs="Segoe UI"/>
         </w:rPr>
-        <w:t>Do you have any unique skills/tricks that you can show me now?</w:t>
+        <w:t xml:space="preserve">Do you have any unique skills/tricks that you can show me now? </w:t>
       </w:r>
     </w:p>
     <w:p>
@@ -1042,43 +1374,7 @@
         <w:rPr>
           <w:rFonts w:ascii="Segoe UI" w:hAnsi="Segoe UI" w:cs="Segoe UI"/>
         </w:rPr>
-        <w:t xml:space="preserve">Who </w:t>
-      </w:r>
-      <w:r>
-        <w:rPr>
-          <w:rFonts w:ascii="Segoe UI" w:hAnsi="Segoe UI" w:cs="Segoe UI"/>
-        </w:rPr>
-        <w:t>is</w:t>
-      </w:r>
-      <w:r>
-        <w:rPr>
-          <w:rFonts w:ascii="Segoe UI" w:hAnsi="Segoe UI" w:cs="Segoe UI"/>
-        </w:rPr>
-        <w:t xml:space="preserve"> your favorite teacher in high school? What d</w:t>
-      </w:r>
-      <w:r>
-        <w:rPr>
-          <w:rFonts w:ascii="Segoe UI" w:hAnsi="Segoe UI" w:cs="Segoe UI"/>
-        </w:rPr>
-        <w:t>o</w:t>
-      </w:r>
-      <w:r>
-        <w:rPr>
-          <w:rFonts w:ascii="Segoe UI" w:hAnsi="Segoe UI" w:cs="Segoe UI"/>
-        </w:rPr>
-        <w:t xml:space="preserve"> they teach? Why </w:t>
-      </w:r>
-      <w:r>
-        <w:rPr>
-          <w:rFonts w:ascii="Segoe UI" w:hAnsi="Segoe UI" w:cs="Segoe UI"/>
-        </w:rPr>
-        <w:t>are</w:t>
-      </w:r>
-      <w:r>
-        <w:rPr>
-          <w:rFonts w:ascii="Segoe UI" w:hAnsi="Segoe UI" w:cs="Segoe UI"/>
-        </w:rPr>
-        <w:t xml:space="preserve"> they your favorite?</w:t>
+        <w:t xml:space="preserve">Who is your favorite teacher in high school? What do they teach? Why are they your favorite? </w:t>
       </w:r>
     </w:p>
     <w:p>
@@ -1096,6 +1392,7 @@
         <w:rPr>
           <w:rFonts w:ascii="Segoe UI" w:hAnsi="Segoe UI" w:cs="Segoe UI"/>
         </w:rPr>
+        <w:lastRenderedPageBreak/>
         <w:t xml:space="preserve">What was the last non-software-related book you read and describe what it was about in 2 </w:t>
       </w:r>
       <w:proofErr w:type="gramStart"/>
@@ -1106,6 +1403,12 @@
         <w:t>sentences.</w:t>
       </w:r>
       <w:proofErr w:type="gramEnd"/>
+      <w:r>
+        <w:rPr>
+          <w:rFonts w:ascii="Segoe UI" w:hAnsi="Segoe UI" w:cs="Segoe UI"/>
+        </w:rPr>
+        <w:t xml:space="preserve"> </w:t>
+      </w:r>
     </w:p>
     <w:p>
       <w:pPr>
@@ -1122,19 +1425,7 @@
         <w:rPr>
           <w:rFonts w:ascii="Segoe UI" w:hAnsi="Segoe UI" w:cs="Segoe UI"/>
         </w:rPr>
-        <w:t>What is the best movie you saw in 20</w:t>
-      </w:r>
-      <w:r>
-        <w:rPr>
-          <w:rFonts w:ascii="Segoe UI" w:hAnsi="Segoe UI" w:cs="Segoe UI"/>
-        </w:rPr>
-        <w:t>20</w:t>
-      </w:r>
-      <w:r>
-        <w:rPr>
-          <w:rFonts w:ascii="Segoe UI" w:hAnsi="Segoe UI" w:cs="Segoe UI"/>
-        </w:rPr>
-        <w:t>, and why was it your favorite?</w:t>
+        <w:t xml:space="preserve">What is the best movie you saw in 2020, and why was it your favorite? </w:t>
       </w:r>
     </w:p>
     <w:p>
@@ -1152,7 +1443,7 @@
         <w:rPr>
           <w:rFonts w:ascii="Segoe UI" w:hAnsi="Segoe UI" w:cs="Segoe UI"/>
         </w:rPr>
-        <w:t>Do you have a personal hero in your life? Who is it and why are they your hero?</w:t>
+        <w:t xml:space="preserve">Do you have a personal hero in your life? Who is it and why are they your hero? </w:t>
       </w:r>
     </w:p>
     <w:p>
@@ -1164,33 +1455,27 @@
         </w:numPr>
         <w:rPr>
           <w:rFonts w:ascii="Segoe UI" w:hAnsi="Segoe UI" w:cs="Segoe UI"/>
-          <w:highlight w:val="yellow"/>
-        </w:rPr>
-      </w:pPr>
-      <w:r>
-        <w:rPr>
-          <w:rFonts w:ascii="Segoe UI" w:hAnsi="Segoe UI" w:cs="Segoe UI"/>
-          <w:highlight w:val="yellow"/>
-        </w:rPr>
-        <w:t>How do you like to work together?</w:t>
-      </w:r>
-    </w:p>
-    <w:p>
-      <w:pPr>
-        <w:pStyle w:val="ListParagraph"/>
-        <w:numPr>
-          <w:ilvl w:val="3"/>
-          <w:numId w:val="3"/>
-        </w:numPr>
-        <w:rPr>
-          <w:rFonts w:ascii="Segoe UI" w:hAnsi="Segoe UI" w:cs="Segoe UI"/>
-        </w:rPr>
-      </w:pPr>
-      <w:r>
-        <w:rPr>
-          <w:rFonts w:ascii="Segoe UI" w:hAnsi="Segoe UI" w:cs="Segoe UI"/>
-        </w:rPr>
-        <w:t>Text Chat / Audio / Video</w:t>
+        </w:rPr>
+      </w:pPr>
+      <w:r>
+        <w:rPr>
+          <w:rFonts w:ascii="Segoe UI" w:hAnsi="Segoe UI" w:cs="Segoe UI"/>
+        </w:rPr>
+        <w:t xml:space="preserve">What is your phone number? For backup purposes in case technology </w:t>
+      </w:r>
+      <w:proofErr w:type="gramStart"/>
+      <w:r>
+        <w:rPr>
+          <w:rFonts w:ascii="Segoe UI" w:hAnsi="Segoe UI" w:cs="Segoe UI"/>
+        </w:rPr>
+        <w:t>doesn't</w:t>
+      </w:r>
+      <w:proofErr w:type="gramEnd"/>
+      <w:r>
+        <w:rPr>
+          <w:rFonts w:ascii="Segoe UI" w:hAnsi="Segoe UI" w:cs="Segoe UI"/>
+        </w:rPr>
+        <w:t xml:space="preserve"> work. </w:t>
       </w:r>
     </w:p>
     <w:p>
@@ -1208,21 +1493,7 @@
         <w:rPr>
           <w:rFonts w:ascii="Segoe UI" w:hAnsi="Segoe UI" w:cs="Segoe UI"/>
         </w:rPr>
-        <w:t xml:space="preserve">What is your phone number? For backup purposes in case technology </w:t>
-      </w:r>
-      <w:proofErr w:type="gramStart"/>
-      <w:r>
-        <w:rPr>
-          <w:rFonts w:ascii="Segoe UI" w:hAnsi="Segoe UI" w:cs="Segoe UI"/>
-        </w:rPr>
-        <w:t>doesn't</w:t>
-      </w:r>
-      <w:proofErr w:type="gramEnd"/>
-      <w:r>
-        <w:rPr>
-          <w:rFonts w:ascii="Segoe UI" w:hAnsi="Segoe UI" w:cs="Segoe UI"/>
-        </w:rPr>
-        <w:t xml:space="preserve"> work.</w:t>
+        <w:t xml:space="preserve">When can you work on the project outside of class? </w:t>
       </w:r>
     </w:p>
     <w:p>
@@ -1240,7 +1511,21 @@
         <w:rPr>
           <w:rFonts w:ascii="Segoe UI" w:hAnsi="Segoe UI" w:cs="Segoe UI"/>
         </w:rPr>
-        <w:t>When can you work on the project outside of class?</w:t>
+        <w:t xml:space="preserve">Negotiate mutually exclusive times to edit </w:t>
+      </w:r>
+      <w:proofErr w:type="gramStart"/>
+      <w:r>
+        <w:rPr>
+          <w:rFonts w:ascii="Segoe UI" w:hAnsi="Segoe UI" w:cs="Segoe UI"/>
+        </w:rPr>
+        <w:t>code</w:t>
+      </w:r>
+      <w:proofErr w:type="gramEnd"/>
+      <w:r>
+        <w:rPr>
+          <w:rFonts w:ascii="Segoe UI" w:hAnsi="Segoe UI" w:cs="Segoe UI"/>
+        </w:rPr>
+        <w:t xml:space="preserve"> </w:t>
       </w:r>
     </w:p>
     <w:p>
@@ -1258,16 +1543,8 @@
         <w:rPr>
           <w:rFonts w:ascii="Segoe UI" w:hAnsi="Segoe UI" w:cs="Segoe UI"/>
         </w:rPr>
-        <w:t xml:space="preserve">Negotiate mutually exclusive times to edit </w:t>
-      </w:r>
-      <w:proofErr w:type="gramStart"/>
-      <w:r>
-        <w:rPr>
-          <w:rFonts w:ascii="Segoe UI" w:hAnsi="Segoe UI" w:cs="Segoe UI"/>
-        </w:rPr>
-        <w:t>code</w:t>
-      </w:r>
-      <w:proofErr w:type="gramEnd"/>
+        <w:t xml:space="preserve">What kind of programming experiences have you had in the last 3 years? </w:t>
+      </w:r>
     </w:p>
     <w:p>
       <w:pPr>
@@ -1278,54 +1555,6 @@
         </w:numPr>
         <w:rPr>
           <w:rFonts w:ascii="Segoe UI" w:hAnsi="Segoe UI" w:cs="Segoe UI"/>
-          <w:highlight w:val="yellow"/>
-        </w:rPr>
-      </w:pPr>
-      <w:r>
-        <w:rPr>
-          <w:rFonts w:ascii="Segoe UI" w:hAnsi="Segoe UI" w:cs="Segoe UI"/>
-          <w:highlight w:val="yellow"/>
-        </w:rPr>
-        <w:t xml:space="preserve">Negotiate who will edit the code if you are working together online. Only one person should touch the program while working </w:t>
-      </w:r>
-      <w:proofErr w:type="gramStart"/>
-      <w:r>
-        <w:rPr>
-          <w:rFonts w:ascii="Segoe UI" w:hAnsi="Segoe UI" w:cs="Segoe UI"/>
-          <w:highlight w:val="yellow"/>
-        </w:rPr>
-        <w:t>together</w:t>
-      </w:r>
-      <w:proofErr w:type="gramEnd"/>
-    </w:p>
-    <w:p>
-      <w:pPr>
-        <w:pStyle w:val="ListParagraph"/>
-        <w:numPr>
-          <w:ilvl w:val="2"/>
-          <w:numId w:val="3"/>
-        </w:numPr>
-        <w:rPr>
-          <w:rFonts w:ascii="Segoe UI" w:hAnsi="Segoe UI" w:cs="Segoe UI"/>
-        </w:rPr>
-      </w:pPr>
-      <w:r>
-        <w:rPr>
-          <w:rFonts w:ascii="Segoe UI" w:hAnsi="Segoe UI" w:cs="Segoe UI"/>
-        </w:rPr>
-        <w:lastRenderedPageBreak/>
-        <w:t>What kind of programming experiences have you had in the last 3 years?</w:t>
-      </w:r>
-    </w:p>
-    <w:p>
-      <w:pPr>
-        <w:pStyle w:val="ListParagraph"/>
-        <w:numPr>
-          <w:ilvl w:val="2"/>
-          <w:numId w:val="3"/>
-        </w:numPr>
-        <w:rPr>
-          <w:rFonts w:ascii="Segoe UI" w:hAnsi="Segoe UI" w:cs="Segoe UI"/>
         </w:rPr>
       </w:pPr>
       <w:r>
@@ -1333,6 +1562,68 @@
           <w:rFonts w:ascii="Segoe UI" w:hAnsi="Segoe UI" w:cs="Segoe UI"/>
         </w:rPr>
         <w:t>Tell me about a trip you took that was far away from where you live?</w:t>
+      </w:r>
+    </w:p>
+    <w:p>
+      <w:pPr>
+        <w:rPr>
+          <w:rFonts w:ascii="Segoe UI" w:hAnsi="Segoe UI" w:cs="Segoe UI"/>
+        </w:rPr>
+      </w:pPr>
+    </w:p>
+    <w:p>
+      <w:pPr>
+        <w:rPr>
+          <w:rFonts w:ascii="Segoe UI" w:hAnsi="Segoe UI" w:cs="Segoe UI"/>
+        </w:rPr>
+      </w:pPr>
+      <w:r>
+        <w:rPr>
+          <w:rFonts w:ascii="Segoe UI" w:hAnsi="Segoe UI" w:cs="Segoe UI"/>
+          <w:b/>
+          <w:bCs/>
+          <w:color w:val="23282D"/>
+          <w:highlight w:val="lightGray"/>
+        </w:rPr>
+        <w:t>ACTIVITY</w:t>
+      </w:r>
+      <w:r>
+        <w:rPr>
+          <w:rFonts w:ascii="Segoe UI" w:hAnsi="Segoe UI" w:cs="Segoe UI"/>
+          <w:color w:val="23282D"/>
+        </w:rPr>
+        <w:t>:</w:t>
+      </w:r>
+      <w:r>
+        <w:rPr>
+          <w:rFonts w:ascii="Segoe UI" w:hAnsi="Segoe UI" w:cs="Segoe UI"/>
+          <w:color w:val="23282D"/>
+        </w:rPr>
+        <w:t xml:space="preserve"> </w:t>
+      </w:r>
+      <w:r>
+        <w:rPr>
+          <w:rFonts w:ascii="Segoe UI" w:hAnsi="Segoe UI" w:cs="Segoe UI"/>
+        </w:rPr>
+        <w:t>GitHub Classroom setup (20 min)</w:t>
+      </w:r>
+    </w:p>
+    <w:p>
+      <w:pPr>
+        <w:pStyle w:val="ListParagraph"/>
+        <w:numPr>
+          <w:ilvl w:val="0"/>
+          <w:numId w:val="10"/>
+        </w:numPr>
+        <w:rPr>
+          <w:rFonts w:ascii="Segoe UI" w:hAnsi="Segoe UI" w:cs="Segoe UI"/>
+        </w:rPr>
+      </w:pPr>
+      <w:r>
+        <w:rPr>
+          <w:rFonts w:ascii="Segoe UI" w:hAnsi="Segoe UI" w:cs="Segoe UI"/>
+        </w:rPr>
+        <w:t>Add from last year’s camp (make sure instructions are up to date)</w:t>
       </w:r>
     </w:p>
     <w:p>
@@ -1361,9 +1652,192 @@
       <w:r>
         <w:rPr>
           <w:rFonts w:ascii="SegoeUI" w:hAnsi="SegoeUI"/>
+          <w:color w:val="23282D"/>
+        </w:rPr>
+        <w:t>:</w:t>
+      </w:r>
+      <w:r>
+        <w:rPr>
+          <w:rFonts w:ascii="SegoeUI" w:hAnsi="SegoeUI"/>
+          <w:color w:val="23282D"/>
+        </w:rPr>
+        <w:t xml:space="preserve"> </w:t>
+      </w:r>
+      <w:r>
+        <w:rPr>
+          <w:rFonts w:ascii="Segoe UI" w:hAnsi="Segoe UI" w:cs="Segoe UI"/>
+        </w:rPr>
+        <w:t>GitHub Introduction (15 min)</w:t>
+      </w:r>
+    </w:p>
+    <w:p>
+      <w:pPr>
+        <w:pStyle w:val="ListParagraph"/>
+        <w:numPr>
+          <w:ilvl w:val="0"/>
+          <w:numId w:val="10"/>
+        </w:numPr>
+        <w:rPr>
+          <w:rFonts w:ascii="Segoe UI" w:hAnsi="Segoe UI" w:cs="Segoe UI"/>
+        </w:rPr>
+      </w:pPr>
+      <w:r>
+        <w:rPr>
+          <w:rFonts w:ascii="Segoe UI" w:hAnsi="Segoe UI" w:cs="Segoe UI"/>
+        </w:rPr>
+        <w:t xml:space="preserve">GitHub intro </w:t>
+      </w:r>
+    </w:p>
+    <w:p>
+      <w:pPr>
+        <w:pStyle w:val="ListParagraph"/>
+        <w:numPr>
+          <w:ilvl w:val="1"/>
+          <w:numId w:val="10"/>
+        </w:numPr>
+        <w:rPr>
+          <w:rFonts w:ascii="Segoe UI" w:hAnsi="Segoe UI" w:cs="Segoe UI"/>
+        </w:rPr>
+      </w:pPr>
+      <w:r>
+        <w:rPr>
+          <w:rFonts w:ascii="Segoe UI" w:hAnsi="Segoe UI" w:cs="Segoe UI"/>
+        </w:rPr>
+        <w:t xml:space="preserve">What is GitHub? </w:t>
+      </w:r>
+    </w:p>
+    <w:p>
+      <w:pPr>
+        <w:pStyle w:val="ListParagraph"/>
+        <w:numPr>
+          <w:ilvl w:val="2"/>
+          <w:numId w:val="10"/>
+        </w:numPr>
+        <w:rPr>
+          <w:rFonts w:ascii="Segoe UI" w:hAnsi="Segoe UI" w:cs="Segoe UI"/>
+        </w:rPr>
+      </w:pPr>
+      <w:hyperlink r:id="rId8" w:history="1">
+        <w:r>
+          <w:rPr>
+            <w:rStyle w:val="Hyperlink"/>
+            <w:rFonts w:ascii="Segoe UI" w:hAnsi="Segoe UI" w:cs="Segoe UI"/>
+          </w:rPr>
+          <w:t>https://www.youtube.com/watch?v=w3jLJU7DT5E&amp;t=30s</w:t>
+        </w:r>
+      </w:hyperlink>
+      <w:r>
+        <w:rPr>
+          <w:rFonts w:ascii="Segoe UI" w:hAnsi="Segoe UI" w:cs="Segoe UI"/>
+        </w:rPr>
+        <w:t xml:space="preserve"> </w:t>
+      </w:r>
+      <w:r>
+        <w:rPr>
+          <w:rFonts w:ascii="Segoe UI" w:hAnsi="Segoe UI" w:cs="Segoe UI"/>
+        </w:rPr>
+        <w:t xml:space="preserve">(check) </w:t>
+      </w:r>
+    </w:p>
+    <w:p>
+      <w:pPr>
+        <w:pStyle w:val="ListParagraph"/>
+        <w:numPr>
+          <w:ilvl w:val="1"/>
+          <w:numId w:val="10"/>
+        </w:numPr>
+        <w:rPr>
+          <w:rFonts w:ascii="Segoe UI" w:hAnsi="Segoe UI" w:cs="Segoe UI"/>
+        </w:rPr>
+      </w:pPr>
+      <w:r>
+        <w:rPr>
+          <w:rFonts w:ascii="Segoe UI" w:hAnsi="Segoe UI" w:cs="Segoe UI"/>
+        </w:rPr>
+        <w:t xml:space="preserve">Commit </w:t>
+      </w:r>
+    </w:p>
+    <w:p>
+      <w:pPr>
+        <w:pStyle w:val="ListParagraph"/>
+        <w:numPr>
+          <w:ilvl w:val="1"/>
+          <w:numId w:val="10"/>
+        </w:numPr>
+        <w:rPr>
+          <w:rFonts w:ascii="Segoe UI" w:hAnsi="Segoe UI" w:cs="Segoe UI"/>
+        </w:rPr>
+      </w:pPr>
+      <w:r>
+        <w:rPr>
+          <w:rFonts w:ascii="Segoe UI" w:hAnsi="Segoe UI" w:cs="Segoe UI"/>
+        </w:rPr>
+        <w:t xml:space="preserve">Pull </w:t>
+      </w:r>
+    </w:p>
+    <w:p>
+      <w:pPr>
+        <w:pStyle w:val="ListParagraph"/>
+        <w:numPr>
+          <w:ilvl w:val="1"/>
+          <w:numId w:val="10"/>
+        </w:numPr>
+        <w:rPr>
+          <w:rFonts w:ascii="Segoe UI" w:hAnsi="Segoe UI" w:cs="Segoe UI"/>
+        </w:rPr>
+      </w:pPr>
+      <w:r>
+        <w:rPr>
+          <w:rFonts w:ascii="Segoe UI" w:hAnsi="Segoe UI" w:cs="Segoe UI"/>
+        </w:rPr>
+        <w:t xml:space="preserve">Push </w:t>
+      </w:r>
+    </w:p>
+    <w:p>
+      <w:pPr>
+        <w:pStyle w:val="ListParagraph"/>
+        <w:numPr>
+          <w:ilvl w:val="1"/>
+          <w:numId w:val="10"/>
+        </w:numPr>
+        <w:rPr>
+          <w:rFonts w:ascii="Segoe UI" w:hAnsi="Segoe UI" w:cs="Segoe UI"/>
+        </w:rPr>
+      </w:pPr>
+      <w:r>
+        <w:rPr>
+          <w:rFonts w:ascii="Segoe UI" w:hAnsi="Segoe UI" w:cs="Segoe UI"/>
+        </w:rPr>
+        <w:t>Merge</w:t>
+      </w:r>
+    </w:p>
+    <w:p>
+      <w:pPr>
+        <w:rPr>
+          <w:rFonts w:ascii="Segoe UI" w:hAnsi="Segoe UI" w:cs="Segoe UI"/>
+        </w:rPr>
+      </w:pPr>
+    </w:p>
+    <w:p>
+      <w:pPr>
+        <w:rPr>
+          <w:rFonts w:ascii="Segoe UI" w:hAnsi="Segoe UI" w:cs="Segoe UI"/>
+        </w:rPr>
+      </w:pPr>
+      <w:r>
+        <w:rPr>
+          <w:rFonts w:ascii="SegoeUI" w:hAnsi="SegoeUI"/>
           <w:b/>
           <w:bCs/>
           <w:color w:val="23282D"/>
+          <w:highlight w:val="yellow"/>
+        </w:rPr>
+        <w:t>INSTRUCTION</w:t>
+      </w:r>
+      <w:r>
+        <w:rPr>
+          <w:rFonts w:ascii="SegoeUI" w:hAnsi="SegoeUI"/>
+          <w:color w:val="23282D"/>
         </w:rPr>
         <w:t>:</w:t>
       </w:r>
@@ -1391,7 +1865,21 @@
         <w:rPr>
           <w:rFonts w:ascii="Segoe UI" w:hAnsi="Segoe UI" w:cs="Segoe UI"/>
         </w:rPr>
-        <w:t>Who is Faby?</w:t>
+        <w:t xml:space="preserve">Who is </w:t>
+      </w:r>
+      <w:proofErr w:type="spellStart"/>
+      <w:r>
+        <w:rPr>
+          <w:rFonts w:ascii="Segoe UI" w:hAnsi="Segoe UI" w:cs="Segoe UI"/>
+        </w:rPr>
+        <w:t>Faby</w:t>
+      </w:r>
+      <w:proofErr w:type="spellEnd"/>
+      <w:r>
+        <w:rPr>
+          <w:rFonts w:ascii="Segoe UI" w:hAnsi="Segoe UI" w:cs="Segoe UI"/>
+        </w:rPr>
+        <w:t>?</w:t>
       </w:r>
     </w:p>
     <w:p>
@@ -1519,17 +2007,38 @@
       <w:r>
         <w:rPr>
           <w:rFonts w:ascii="Segoe UI" w:hAnsi="Segoe UI" w:cs="Segoe UI"/>
+          <w:color w:val="23282D"/>
+        </w:rPr>
+        <w:t>:</w:t>
+      </w:r>
+      <w:r>
+        <w:rPr>
+          <w:rFonts w:ascii="Segoe UI" w:hAnsi="Segoe UI" w:cs="Segoe UI"/>
           <w:b/>
           <w:bCs/>
           <w:color w:val="23282D"/>
         </w:rPr>
-        <w:t xml:space="preserve">: </w:t>
-      </w:r>
-      <w:r>
-        <w:rPr>
-          <w:rFonts w:ascii="Segoe UI" w:hAnsi="Segoe UI" w:cs="Segoe UI"/>
-        </w:rPr>
-        <w:t>How to make FlappyBird more interesting? (5 min)</w:t>
+        <w:t xml:space="preserve"> </w:t>
+      </w:r>
+      <w:r>
+        <w:rPr>
+          <w:rFonts w:ascii="Segoe UI" w:hAnsi="Segoe UI" w:cs="Segoe UI"/>
+        </w:rPr>
+        <w:t xml:space="preserve">How to make </w:t>
+      </w:r>
+      <w:proofErr w:type="spellStart"/>
+      <w:r>
+        <w:rPr>
+          <w:rFonts w:ascii="Segoe UI" w:hAnsi="Segoe UI" w:cs="Segoe UI"/>
+        </w:rPr>
+        <w:t>FlappyBird</w:t>
+      </w:r>
+      <w:proofErr w:type="spellEnd"/>
+      <w:r>
+        <w:rPr>
+          <w:rFonts w:ascii="Segoe UI" w:hAnsi="Segoe UI" w:cs="Segoe UI"/>
+        </w:rPr>
+        <w:t xml:space="preserve"> more interesting? (5 min)</w:t>
       </w:r>
     </w:p>
     <w:p>
@@ -1547,7 +2056,21 @@
         <w:rPr>
           <w:rFonts w:ascii="Segoe UI" w:hAnsi="Segoe UI" w:cs="Segoe UI"/>
         </w:rPr>
-        <w:t xml:space="preserve">Students share their ideas to make FlappyBird more </w:t>
+        <w:t xml:space="preserve">Students share their ideas to make </w:t>
+      </w:r>
+      <w:proofErr w:type="spellStart"/>
+      <w:r>
+        <w:rPr>
+          <w:rFonts w:ascii="Segoe UI" w:hAnsi="Segoe UI" w:cs="Segoe UI"/>
+        </w:rPr>
+        <w:t>FlappyBird</w:t>
+      </w:r>
+      <w:proofErr w:type="spellEnd"/>
+      <w:r>
+        <w:rPr>
+          <w:rFonts w:ascii="Segoe UI" w:hAnsi="Segoe UI" w:cs="Segoe UI"/>
+        </w:rPr>
+        <w:t xml:space="preserve"> more </w:t>
       </w:r>
       <w:proofErr w:type="gramStart"/>
       <w:r>
@@ -1560,15 +2083,197 @@
     </w:p>
     <w:p>
       <w:pPr>
-        <w:pStyle w:val="ListParagraph"/>
-        <w:rPr>
-          <w:rFonts w:ascii="Segoe UI" w:hAnsi="Segoe UI" w:cs="Segoe UI"/>
-        </w:rPr>
-      </w:pPr>
-    </w:p>
-    <w:p>
-      <w:pPr>
-        <w:pStyle w:val="ListParagraph"/>
+        <w:rPr>
+          <w:rFonts w:ascii="Segoe UI" w:hAnsi="Segoe UI" w:cs="Segoe UI"/>
+        </w:rPr>
+      </w:pPr>
+    </w:p>
+    <w:p>
+      <w:pPr>
+        <w:rPr>
+          <w:rFonts w:ascii="Segoe UI" w:hAnsi="Segoe UI" w:cs="Segoe UI"/>
+        </w:rPr>
+      </w:pPr>
+      <w:r>
+        <w:rPr>
+          <w:rFonts w:ascii="SegoeUI" w:hAnsi="SegoeUI"/>
+          <w:b/>
+          <w:bCs/>
+          <w:color w:val="23282D"/>
+          <w:highlight w:val="yellow"/>
+        </w:rPr>
+        <w:lastRenderedPageBreak/>
+        <w:t>INSTRUCTION</w:t>
+      </w:r>
+      <w:r>
+        <w:rPr>
+          <w:rFonts w:ascii="SegoeUI" w:hAnsi="SegoeUI"/>
+          <w:color w:val="23282D"/>
+        </w:rPr>
+        <w:t>:</w:t>
+      </w:r>
+      <w:r>
+        <w:rPr>
+          <w:rFonts w:ascii="SegoeUI" w:hAnsi="SegoeUI"/>
+          <w:color w:val="23282D"/>
+        </w:rPr>
+        <w:t xml:space="preserve"> </w:t>
+      </w:r>
+      <w:r>
+        <w:rPr>
+          <w:rFonts w:ascii="Segoe UI" w:hAnsi="Segoe UI" w:cs="Segoe UI"/>
+        </w:rPr>
+        <w:t xml:space="preserve">INTRO GODOT: (game engines in general) (5 min) </w:t>
+      </w:r>
+    </w:p>
+    <w:p>
+      <w:pPr>
+        <w:pStyle w:val="ListParagraph"/>
+        <w:numPr>
+          <w:ilvl w:val="0"/>
+          <w:numId w:val="6"/>
+        </w:numPr>
+        <w:rPr>
+          <w:rFonts w:ascii="Segoe UI" w:hAnsi="Segoe UI" w:cs="Segoe UI"/>
+        </w:rPr>
+      </w:pPr>
+      <w:r>
+        <w:rPr>
+          <w:rFonts w:ascii="Segoe UI" w:hAnsi="Segoe UI" w:cs="Segoe UI"/>
+        </w:rPr>
+        <w:t xml:space="preserve">What is a game engine? </w:t>
+      </w:r>
+    </w:p>
+    <w:p>
+      <w:pPr>
+        <w:pStyle w:val="ListParagraph"/>
+        <w:numPr>
+          <w:ilvl w:val="1"/>
+          <w:numId w:val="6"/>
+        </w:numPr>
+        <w:rPr>
+          <w:rFonts w:ascii="Segoe UI" w:hAnsi="Segoe UI" w:cs="Segoe UI"/>
+        </w:rPr>
+      </w:pPr>
+      <w:r>
+        <w:rPr>
+          <w:rFonts w:ascii="Segoe UI" w:hAnsi="Segoe UI" w:cs="Segoe UI"/>
+        </w:rPr>
+        <w:t xml:space="preserve">TODO </w:t>
+      </w:r>
+    </w:p>
+    <w:p>
+      <w:pPr>
+        <w:pStyle w:val="ListParagraph"/>
+        <w:numPr>
+          <w:ilvl w:val="0"/>
+          <w:numId w:val="6"/>
+        </w:numPr>
+        <w:rPr>
+          <w:rFonts w:ascii="Segoe UI" w:hAnsi="Segoe UI" w:cs="Segoe UI"/>
+        </w:rPr>
+      </w:pPr>
+      <w:r>
+        <w:rPr>
+          <w:rFonts w:ascii="Segoe UI" w:hAnsi="Segoe UI" w:cs="Segoe UI"/>
+        </w:rPr>
+        <w:t xml:space="preserve">What is </w:t>
+      </w:r>
+      <w:proofErr w:type="spellStart"/>
+      <w:r>
+        <w:rPr>
+          <w:rFonts w:ascii="Segoe UI" w:hAnsi="Segoe UI" w:cs="Segoe UI"/>
+        </w:rPr>
+        <w:t>godot</w:t>
+      </w:r>
+      <w:proofErr w:type="spellEnd"/>
+      <w:r>
+        <w:rPr>
+          <w:rFonts w:ascii="Segoe UI" w:hAnsi="Segoe UI" w:cs="Segoe UI"/>
+        </w:rPr>
+        <w:t xml:space="preserve">? </w:t>
+      </w:r>
+    </w:p>
+    <w:p>
+      <w:pPr>
+        <w:pStyle w:val="ListParagraph"/>
+        <w:numPr>
+          <w:ilvl w:val="1"/>
+          <w:numId w:val="6"/>
+        </w:numPr>
+        <w:rPr>
+          <w:rFonts w:ascii="Segoe UI" w:hAnsi="Segoe UI" w:cs="Segoe UI"/>
+        </w:rPr>
+      </w:pPr>
+      <w:r>
+        <w:rPr>
+          <w:rFonts w:ascii="Segoe UI" w:hAnsi="Segoe UI" w:cs="Segoe UI"/>
+        </w:rPr>
+        <w:t xml:space="preserve">TODO </w:t>
+      </w:r>
+    </w:p>
+    <w:p>
+      <w:pPr>
+        <w:pStyle w:val="ListParagraph"/>
+        <w:numPr>
+          <w:ilvl w:val="0"/>
+          <w:numId w:val="6"/>
+        </w:numPr>
+        <w:rPr>
+          <w:rFonts w:ascii="Segoe UI" w:hAnsi="Segoe UI" w:cs="Segoe UI"/>
+        </w:rPr>
+      </w:pPr>
+      <w:r>
+        <w:rPr>
+          <w:rFonts w:ascii="Segoe UI" w:hAnsi="Segoe UI" w:cs="Segoe UI"/>
+        </w:rPr>
+        <w:t xml:space="preserve">Games made in </w:t>
+      </w:r>
+      <w:proofErr w:type="spellStart"/>
+      <w:proofErr w:type="gramStart"/>
+      <w:r>
+        <w:rPr>
+          <w:rFonts w:ascii="Segoe UI" w:hAnsi="Segoe UI" w:cs="Segoe UI"/>
+        </w:rPr>
+        <w:t>godot</w:t>
+      </w:r>
+      <w:proofErr w:type="spellEnd"/>
+      <w:proofErr w:type="gramEnd"/>
+      <w:r>
+        <w:rPr>
+          <w:rFonts w:ascii="Segoe UI" w:hAnsi="Segoe UI" w:cs="Segoe UI"/>
+        </w:rPr>
+        <w:t xml:space="preserve"> </w:t>
+      </w:r>
+    </w:p>
+    <w:p>
+      <w:pPr>
+        <w:pStyle w:val="ListParagraph"/>
+        <w:numPr>
+          <w:ilvl w:val="1"/>
+          <w:numId w:val="6"/>
+        </w:numPr>
+        <w:rPr>
+          <w:rFonts w:ascii="Segoe UI" w:hAnsi="Segoe UI" w:cs="Segoe UI"/>
+        </w:rPr>
+      </w:pPr>
+      <w:r>
+        <w:rPr>
+          <w:rFonts w:ascii="Segoe UI" w:hAnsi="Segoe UI" w:cs="Segoe UI"/>
+        </w:rPr>
+        <w:t xml:space="preserve">Go over a few and/or show </w:t>
+      </w:r>
+      <w:proofErr w:type="gramStart"/>
+      <w:r>
+        <w:rPr>
+          <w:rFonts w:ascii="Segoe UI" w:hAnsi="Segoe UI" w:cs="Segoe UI"/>
+        </w:rPr>
+        <w:t>TODO</w:t>
+      </w:r>
+      <w:proofErr w:type="gramEnd"/>
+    </w:p>
+    <w:p>
+      <w:pPr>
         <w:rPr>
           <w:rFonts w:ascii="Segoe UI" w:hAnsi="Segoe UI" w:cs="Segoe UI"/>
         </w:rPr>
@@ -1598,8 +2303,52 @@
         <w:rPr>
           <w:rFonts w:ascii="Segoe UI" w:hAnsi="Segoe UI" w:cs="Segoe UI"/>
         </w:rPr>
-        <w:t>Create FlappyBird in godot</w:t>
-      </w:r>
+        <w:t xml:space="preserve">Create </w:t>
+      </w:r>
+      <w:r>
+        <w:rPr>
+          <w:rFonts w:ascii="Segoe UI" w:eastAsia="Times New Roman" w:hAnsi="Segoe UI" w:cs="Segoe UI"/>
+          <w:color w:val="23282D"/>
+        </w:rPr>
+        <w:t>“</w:t>
+      </w:r>
+      <w:proofErr w:type="spellStart"/>
+      <w:r>
+        <w:rPr>
+          <w:rFonts w:ascii="Segoe UI" w:eastAsia="Times New Roman" w:hAnsi="Segoe UI" w:cs="Segoe UI"/>
+          <w:color w:val="23282D"/>
+        </w:rPr>
+        <w:t>FlappyBird</w:t>
+      </w:r>
+      <w:proofErr w:type="spellEnd"/>
+      <w:r>
+        <w:rPr>
+          <w:rFonts w:ascii="Segoe UI" w:eastAsia="Times New Roman" w:hAnsi="Segoe UI" w:cs="Segoe UI"/>
+          <w:color w:val="23282D"/>
+        </w:rPr>
+        <w:t>”</w:t>
+      </w:r>
+      <w:r>
+        <w:rPr>
+          <w:rFonts w:ascii="Segoe UI" w:eastAsia="Times New Roman" w:hAnsi="Segoe UI" w:cs="Segoe UI"/>
+          <w:color w:val="23282D"/>
+        </w:rPr>
+        <w:t xml:space="preserve"> </w:t>
+      </w:r>
+      <w:r>
+        <w:rPr>
+          <w:rFonts w:ascii="Segoe UI" w:hAnsi="Segoe UI" w:cs="Segoe UI"/>
+        </w:rPr>
+        <w:t xml:space="preserve">in </w:t>
+      </w:r>
+      <w:proofErr w:type="spellStart"/>
+      <w:r>
+        <w:rPr>
+          <w:rFonts w:ascii="Segoe UI" w:hAnsi="Segoe UI" w:cs="Segoe UI"/>
+        </w:rPr>
+        <w:t>godot</w:t>
+      </w:r>
+      <w:proofErr w:type="spellEnd"/>
       <w:r>
         <w:rPr>
           <w:rFonts w:ascii="Segoe UI" w:hAnsi="Segoe UI" w:cs="Segoe UI"/>
@@ -1649,8 +2398,30 @@
         <w:rPr>
           <w:rFonts w:ascii="Segoe UI" w:hAnsi="Segoe UI" w:cs="Segoe UI"/>
         </w:rPr>
-        <w:t>Create FlappyBird project in godot</w:t>
-      </w:r>
+        <w:t xml:space="preserve">Create </w:t>
+      </w:r>
+      <w:proofErr w:type="spellStart"/>
+      <w:r>
+        <w:rPr>
+          <w:rFonts w:ascii="Segoe UI" w:hAnsi="Segoe UI" w:cs="Segoe UI"/>
+        </w:rPr>
+        <w:t>FlappyBird</w:t>
+      </w:r>
+      <w:proofErr w:type="spellEnd"/>
+      <w:r>
+        <w:rPr>
+          <w:rFonts w:ascii="Segoe UI" w:hAnsi="Segoe UI" w:cs="Segoe UI"/>
+        </w:rPr>
+        <w:t xml:space="preserve"> project in </w:t>
+      </w:r>
+      <w:proofErr w:type="spellStart"/>
+      <w:r>
+        <w:rPr>
+          <w:rFonts w:ascii="Segoe UI" w:hAnsi="Segoe UI" w:cs="Segoe UI"/>
+        </w:rPr>
+        <w:t>godot</w:t>
+      </w:r>
+      <w:proofErr w:type="spellEnd"/>
       <w:r>
         <w:rPr>
           <w:rFonts w:ascii="Segoe UI" w:hAnsi="Segoe UI" w:cs="Segoe UI"/>
@@ -1673,8 +2444,16 @@
         <w:rPr>
           <w:rFonts w:ascii="Segoe UI" w:hAnsi="Segoe UI" w:cs="Segoe UI"/>
         </w:rPr>
-        <w:t>Open godot</w:t>
-      </w:r>
+        <w:t xml:space="preserve">Open </w:t>
+      </w:r>
+      <w:proofErr w:type="spellStart"/>
+      <w:r>
+        <w:rPr>
+          <w:rFonts w:ascii="Segoe UI" w:hAnsi="Segoe UI" w:cs="Segoe UI"/>
+        </w:rPr>
+        <w:t>godot</w:t>
+      </w:r>
+      <w:proofErr w:type="spellEnd"/>
       <w:r>
         <w:rPr>
           <w:rFonts w:ascii="Segoe UI" w:hAnsi="Segoe UI" w:cs="Segoe UI"/>
@@ -1955,7 +2734,21 @@
         <w:rPr>
           <w:rFonts w:ascii="Segoe UI" w:hAnsi="Segoe UI" w:cs="Segoe UI"/>
         </w:rPr>
-        <w:t>Make sure the game is saved prediodically.</w:t>
+        <w:t xml:space="preserve">Make sure the game is saved </w:t>
+      </w:r>
+      <w:proofErr w:type="spellStart"/>
+      <w:r>
+        <w:rPr>
+          <w:rFonts w:ascii="Segoe UI" w:hAnsi="Segoe UI" w:cs="Segoe UI"/>
+        </w:rPr>
+        <w:t>prediodically</w:t>
+      </w:r>
+      <w:proofErr w:type="spellEnd"/>
+      <w:r>
+        <w:rPr>
+          <w:rFonts w:ascii="Segoe UI" w:hAnsi="Segoe UI" w:cs="Segoe UI"/>
+        </w:rPr>
+        <w:t>.</w:t>
       </w:r>
     </w:p>
     <w:p>
@@ -1973,7 +2766,43 @@
         <w:rPr>
           <w:rFonts w:ascii="Segoe UI" w:hAnsi="Segoe UI" w:cs="Segoe UI"/>
         </w:rPr>
-        <w:t>Create FlappyBird sprite</w:t>
+        <w:t xml:space="preserve">Create </w:t>
+      </w:r>
+      <w:r>
+        <w:rPr>
+          <w:rFonts w:ascii="Segoe UI" w:eastAsia="Times New Roman" w:hAnsi="Segoe UI" w:cs="Segoe UI"/>
+          <w:color w:val="23282D"/>
+        </w:rPr>
+        <w:t>“</w:t>
+      </w:r>
+      <w:proofErr w:type="spellStart"/>
+      <w:r>
+        <w:rPr>
+          <w:rFonts w:ascii="Segoe UI" w:eastAsia="Times New Roman" w:hAnsi="Segoe UI" w:cs="Segoe UI"/>
+          <w:color w:val="23282D"/>
+        </w:rPr>
+        <w:t>FlappyBird</w:t>
+      </w:r>
+      <w:proofErr w:type="spellEnd"/>
+      <w:r>
+        <w:rPr>
+          <w:rFonts w:ascii="Segoe UI" w:eastAsia="Times New Roman" w:hAnsi="Segoe UI" w:cs="Segoe UI"/>
+          <w:color w:val="23282D"/>
+        </w:rPr>
+        <w:t>”</w:t>
+      </w:r>
+      <w:r>
+        <w:rPr>
+          <w:rFonts w:ascii="Segoe UI" w:eastAsia="Times New Roman" w:hAnsi="Segoe UI" w:cs="Segoe UI"/>
+          <w:color w:val="23282D"/>
+        </w:rPr>
+        <w:t xml:space="preserve"> </w:t>
+      </w:r>
+      <w:r>
+        <w:rPr>
+          <w:rFonts w:ascii="Segoe UI" w:hAnsi="Segoe UI" w:cs="Segoe UI"/>
+        </w:rPr>
+        <w:t>sprite</w:t>
       </w:r>
       <w:r>
         <w:rPr>
@@ -1997,8 +2826,16 @@
         <w:rPr>
           <w:rFonts w:ascii="Segoe UI" w:hAnsi="Segoe UI" w:cs="Segoe UI"/>
         </w:rPr>
-        <w:t>Drag and drop the assets into godot</w:t>
-      </w:r>
+        <w:t xml:space="preserve">Drag and drop the assets into </w:t>
+      </w:r>
+      <w:proofErr w:type="spellStart"/>
+      <w:r>
+        <w:rPr>
+          <w:rFonts w:ascii="Segoe UI" w:hAnsi="Segoe UI" w:cs="Segoe UI"/>
+        </w:rPr>
+        <w:t>godot</w:t>
+      </w:r>
+      <w:proofErr w:type="spellEnd"/>
       <w:r>
         <w:rPr>
           <w:rFonts w:ascii="Segoe UI" w:hAnsi="Segoe UI" w:cs="Segoe UI"/>
@@ -2059,7 +2896,43 @@
         <w:rPr>
           <w:rFonts w:ascii="Segoe UI" w:hAnsi="Segoe UI" w:cs="Segoe UI"/>
         </w:rPr>
-        <w:t>Make FlappyBird move</w:t>
+        <w:t xml:space="preserve">Make </w:t>
+      </w:r>
+      <w:r>
+        <w:rPr>
+          <w:rFonts w:ascii="Segoe UI" w:eastAsia="Times New Roman" w:hAnsi="Segoe UI" w:cs="Segoe UI"/>
+          <w:color w:val="23282D"/>
+        </w:rPr>
+        <w:t>“</w:t>
+      </w:r>
+      <w:proofErr w:type="spellStart"/>
+      <w:r>
+        <w:rPr>
+          <w:rFonts w:ascii="Segoe UI" w:eastAsia="Times New Roman" w:hAnsi="Segoe UI" w:cs="Segoe UI"/>
+          <w:color w:val="23282D"/>
+        </w:rPr>
+        <w:t>FlappyBird</w:t>
+      </w:r>
+      <w:proofErr w:type="spellEnd"/>
+      <w:r>
+        <w:rPr>
+          <w:rFonts w:ascii="Segoe UI" w:eastAsia="Times New Roman" w:hAnsi="Segoe UI" w:cs="Segoe UI"/>
+          <w:color w:val="23282D"/>
+        </w:rPr>
+        <w:t>”</w:t>
+      </w:r>
+      <w:r>
+        <w:rPr>
+          <w:rFonts w:ascii="Segoe UI" w:eastAsia="Times New Roman" w:hAnsi="Segoe UI" w:cs="Segoe UI"/>
+          <w:color w:val="23282D"/>
+        </w:rPr>
+        <w:t xml:space="preserve"> </w:t>
+      </w:r>
+      <w:r>
+        <w:rPr>
+          <w:rFonts w:ascii="Segoe UI" w:hAnsi="Segoe UI" w:cs="Segoe UI"/>
+        </w:rPr>
+        <w:t>move</w:t>
       </w:r>
       <w:r>
         <w:rPr>
@@ -2102,7 +2975,43 @@
         <w:rPr>
           <w:rFonts w:ascii="Segoe UI" w:hAnsi="Segoe UI" w:cs="Segoe UI"/>
         </w:rPr>
-        <w:t>Write a script to make FlappyBird move with input.</w:t>
+        <w:t xml:space="preserve">Write a script to make </w:t>
+      </w:r>
+      <w:r>
+        <w:rPr>
+          <w:rFonts w:ascii="Segoe UI" w:eastAsia="Times New Roman" w:hAnsi="Segoe UI" w:cs="Segoe UI"/>
+          <w:color w:val="23282D"/>
+        </w:rPr>
+        <w:t>“</w:t>
+      </w:r>
+      <w:proofErr w:type="spellStart"/>
+      <w:r>
+        <w:rPr>
+          <w:rFonts w:ascii="Segoe UI" w:eastAsia="Times New Roman" w:hAnsi="Segoe UI" w:cs="Segoe UI"/>
+          <w:color w:val="23282D"/>
+        </w:rPr>
+        <w:t>FlappyBird</w:t>
+      </w:r>
+      <w:proofErr w:type="spellEnd"/>
+      <w:r>
+        <w:rPr>
+          <w:rFonts w:ascii="Segoe UI" w:eastAsia="Times New Roman" w:hAnsi="Segoe UI" w:cs="Segoe UI"/>
+          <w:color w:val="23282D"/>
+        </w:rPr>
+        <w:t>”</w:t>
+      </w:r>
+      <w:r>
+        <w:rPr>
+          <w:rFonts w:ascii="Segoe UI" w:eastAsia="Times New Roman" w:hAnsi="Segoe UI" w:cs="Segoe UI"/>
+          <w:color w:val="23282D"/>
+        </w:rPr>
+        <w:t xml:space="preserve"> </w:t>
+      </w:r>
+      <w:r>
+        <w:rPr>
+          <w:rFonts w:ascii="Segoe UI" w:hAnsi="Segoe UI" w:cs="Segoe UI"/>
+        </w:rPr>
+        <w:t>move with input.</w:t>
       </w:r>
     </w:p>
     <w:p>
@@ -2120,9 +3029,140 @@
         <w:rPr>
           <w:rFonts w:ascii="Segoe UI" w:hAnsi="Segoe UI" w:cs="Segoe UI"/>
         </w:rPr>
-        <w:lastRenderedPageBreak/>
         <w:t>Break in down into at least 2 chunks.</w:t>
       </w:r>
+    </w:p>
+    <w:p>
+      <w:pPr>
+        <w:rPr>
+          <w:rFonts w:ascii="Segoe UI" w:hAnsi="Segoe UI" w:cs="Segoe UI"/>
+        </w:rPr>
+      </w:pPr>
+    </w:p>
+    <w:p>
+      <w:pPr>
+        <w:rPr>
+          <w:rFonts w:ascii="Segoe UI" w:hAnsi="Segoe UI" w:cs="Segoe UI"/>
+        </w:rPr>
+      </w:pPr>
+      <w:r>
+        <w:rPr>
+          <w:rFonts w:ascii="SegoeUI" w:hAnsi="SegoeUI"/>
+          <w:b/>
+          <w:bCs/>
+          <w:color w:val="23282D"/>
+          <w:highlight w:val="cyan"/>
+        </w:rPr>
+        <w:t>HOMEWORK</w:t>
+      </w:r>
+      <w:r>
+        <w:rPr>
+          <w:rFonts w:ascii="SegoeUI" w:hAnsi="SegoeUI"/>
+          <w:color w:val="23282D"/>
+        </w:rPr>
+        <w:t>:</w:t>
+      </w:r>
+      <w:r>
+        <w:rPr>
+          <w:rFonts w:ascii="Segoe UI" w:hAnsi="Segoe UI" w:cs="Segoe UI"/>
+        </w:rPr>
+        <w:t xml:space="preserve">  </w:t>
+      </w:r>
+    </w:p>
+    <w:p>
+      <w:pPr>
+        <w:pStyle w:val="ListParagraph"/>
+        <w:numPr>
+          <w:ilvl w:val="0"/>
+          <w:numId w:val="2"/>
+        </w:numPr>
+        <w:rPr>
+          <w:rFonts w:ascii="Segoe UI" w:hAnsi="Segoe UI" w:cs="Segoe UI"/>
+        </w:rPr>
+      </w:pPr>
+      <w:r>
+        <w:rPr>
+          <w:rFonts w:ascii="Segoe UI" w:hAnsi="Segoe UI" w:cs="Segoe UI"/>
+        </w:rPr>
+        <w:t xml:space="preserve">Complete all steps shown </w:t>
+      </w:r>
+      <w:proofErr w:type="gramStart"/>
+      <w:r>
+        <w:rPr>
+          <w:rFonts w:ascii="Segoe UI" w:hAnsi="Segoe UI" w:cs="Segoe UI"/>
+        </w:rPr>
+        <w:t>today</w:t>
+      </w:r>
+      <w:proofErr w:type="gramEnd"/>
+    </w:p>
+    <w:p>
+      <w:pPr>
+        <w:pStyle w:val="ListParagraph"/>
+        <w:numPr>
+          <w:ilvl w:val="0"/>
+          <w:numId w:val="2"/>
+        </w:numPr>
+        <w:rPr>
+          <w:rFonts w:ascii="Segoe UI" w:hAnsi="Segoe UI" w:cs="Segoe UI"/>
+        </w:rPr>
+      </w:pPr>
+      <w:r>
+        <w:rPr>
+          <w:rFonts w:ascii="Segoe UI" w:hAnsi="Segoe UI" w:cs="Segoe UI"/>
+        </w:rPr>
+        <w:t xml:space="preserve">Make one change to </w:t>
+      </w:r>
+      <w:r>
+        <w:rPr>
+          <w:rFonts w:ascii="Segoe UI" w:eastAsia="Times New Roman" w:hAnsi="Segoe UI" w:cs="Segoe UI"/>
+          <w:color w:val="23282D"/>
+        </w:rPr>
+        <w:t>“</w:t>
+      </w:r>
+      <w:proofErr w:type="spellStart"/>
+      <w:proofErr w:type="gramStart"/>
+      <w:r>
+        <w:rPr>
+          <w:rFonts w:ascii="Segoe UI" w:eastAsia="Times New Roman" w:hAnsi="Segoe UI" w:cs="Segoe UI"/>
+          <w:color w:val="23282D"/>
+        </w:rPr>
+        <w:t>FlappyBird</w:t>
+      </w:r>
+      <w:proofErr w:type="spellEnd"/>
+      <w:r>
+        <w:rPr>
+          <w:rFonts w:ascii="Segoe UI" w:eastAsia="Times New Roman" w:hAnsi="Segoe UI" w:cs="Segoe UI"/>
+          <w:color w:val="23282D"/>
+        </w:rPr>
+        <w:t>”</w:t>
+      </w:r>
+      <w:proofErr w:type="gramEnd"/>
+    </w:p>
+    <w:p>
+      <w:pPr>
+        <w:pStyle w:val="ListParagraph"/>
+        <w:numPr>
+          <w:ilvl w:val="0"/>
+          <w:numId w:val="2"/>
+        </w:numPr>
+        <w:rPr>
+          <w:rFonts w:ascii="Segoe UI" w:hAnsi="Segoe UI" w:cs="Segoe UI"/>
+        </w:rPr>
+      </w:pPr>
+      <w:r>
+        <w:rPr>
+          <w:rFonts w:ascii="Segoe UI" w:hAnsi="Segoe UI" w:cs="Segoe UI"/>
+        </w:rPr>
+        <w:t xml:space="preserve">Commit homework to </w:t>
+      </w:r>
+      <w:proofErr w:type="gramStart"/>
+      <w:r>
+        <w:rPr>
+          <w:rFonts w:ascii="Segoe UI" w:hAnsi="Segoe UI" w:cs="Segoe UI"/>
+        </w:rPr>
+        <w:t>GitHub</w:t>
+      </w:r>
+      <w:proofErr w:type="gramEnd"/>
     </w:p>
     <w:sectPr>
       <w:pgSz w:w="12240" w:h="15840"/>
@@ -2139,7 +3179,7 @@
   <w:abstractNum w:abstractNumId="0" w15:restartNumberingAfterBreak="0">
     <w:nsid w:val="196617B2"/>
     <w:multiLevelType w:val="hybridMultilevel"/>
-    <w:tmpl w:val="87124952"/>
+    <w:tmpl w:val="B1442048"/>
     <w:lvl w:ilvl="0" w:tplc="04090001">
       <w:start w:val="1"/>
       <w:numFmt w:val="bullet"/>
@@ -2250,6 +3290,119 @@
     </w:lvl>
   </w:abstractNum>
   <w:abstractNum w:abstractNumId="1" w15:restartNumberingAfterBreak="0">
+    <w:nsid w:val="20517EE7"/>
+    <w:multiLevelType w:val="hybridMultilevel"/>
+    <w:tmpl w:val="83DCF7D6"/>
+    <w:lvl w:ilvl="0" w:tplc="04090001">
+      <w:start w:val="1"/>
+      <w:numFmt w:val="bullet"/>
+      <w:lvlText w:val=""/>
+      <w:lvlJc w:val="left"/>
+      <w:pPr>
+        <w:ind w:left="720" w:hanging="360"/>
+      </w:pPr>
+      <w:rPr>
+        <w:rFonts w:ascii="Symbol" w:hAnsi="Symbol" w:hint="default"/>
+      </w:rPr>
+    </w:lvl>
+    <w:lvl w:ilvl="1" w:tplc="04090003">
+      <w:start w:val="1"/>
+      <w:numFmt w:val="bullet"/>
+      <w:lvlText w:val="o"/>
+      <w:lvlJc w:val="left"/>
+      <w:pPr>
+        <w:ind w:left="1440" w:hanging="360"/>
+      </w:pPr>
+      <w:rPr>
+        <w:rFonts w:ascii="Courier New" w:hAnsi="Courier New" w:cs="Courier New" w:hint="default"/>
+      </w:rPr>
+    </w:lvl>
+    <w:lvl w:ilvl="2" w:tplc="04090005">
+      <w:start w:val="1"/>
+      <w:numFmt w:val="bullet"/>
+      <w:lvlText w:val=""/>
+      <w:lvlJc w:val="left"/>
+      <w:pPr>
+        <w:ind w:left="2160" w:hanging="360"/>
+      </w:pPr>
+      <w:rPr>
+        <w:rFonts w:ascii="Wingdings" w:hAnsi="Wingdings" w:hint="default"/>
+      </w:rPr>
+    </w:lvl>
+    <w:lvl w:ilvl="3" w:tplc="04090001" w:tentative="1">
+      <w:start w:val="1"/>
+      <w:numFmt w:val="bullet"/>
+      <w:lvlText w:val=""/>
+      <w:lvlJc w:val="left"/>
+      <w:pPr>
+        <w:ind w:left="2880" w:hanging="360"/>
+      </w:pPr>
+      <w:rPr>
+        <w:rFonts w:ascii="Symbol" w:hAnsi="Symbol" w:hint="default"/>
+      </w:rPr>
+    </w:lvl>
+    <w:lvl w:ilvl="4" w:tplc="04090003" w:tentative="1">
+      <w:start w:val="1"/>
+      <w:numFmt w:val="bullet"/>
+      <w:lvlText w:val="o"/>
+      <w:lvlJc w:val="left"/>
+      <w:pPr>
+        <w:ind w:left="3600" w:hanging="360"/>
+      </w:pPr>
+      <w:rPr>
+        <w:rFonts w:ascii="Courier New" w:hAnsi="Courier New" w:cs="Courier New" w:hint="default"/>
+      </w:rPr>
+    </w:lvl>
+    <w:lvl w:ilvl="5" w:tplc="04090005" w:tentative="1">
+      <w:start w:val="1"/>
+      <w:numFmt w:val="bullet"/>
+      <w:lvlText w:val=""/>
+      <w:lvlJc w:val="left"/>
+      <w:pPr>
+        <w:ind w:left="4320" w:hanging="360"/>
+      </w:pPr>
+      <w:rPr>
+        <w:rFonts w:ascii="Wingdings" w:hAnsi="Wingdings" w:hint="default"/>
+      </w:rPr>
+    </w:lvl>
+    <w:lvl w:ilvl="6" w:tplc="04090001" w:tentative="1">
+      <w:start w:val="1"/>
+      <w:numFmt w:val="bullet"/>
+      <w:lvlText w:val=""/>
+      <w:lvlJc w:val="left"/>
+      <w:pPr>
+        <w:ind w:left="5040" w:hanging="360"/>
+      </w:pPr>
+      <w:rPr>
+        <w:rFonts w:ascii="Symbol" w:hAnsi="Symbol" w:hint="default"/>
+      </w:rPr>
+    </w:lvl>
+    <w:lvl w:ilvl="7" w:tplc="04090003" w:tentative="1">
+      <w:start w:val="1"/>
+      <w:numFmt w:val="bullet"/>
+      <w:lvlText w:val="o"/>
+      <w:lvlJc w:val="left"/>
+      <w:pPr>
+        <w:ind w:left="5760" w:hanging="360"/>
+      </w:pPr>
+      <w:rPr>
+        <w:rFonts w:ascii="Courier New" w:hAnsi="Courier New" w:cs="Courier New" w:hint="default"/>
+      </w:rPr>
+    </w:lvl>
+    <w:lvl w:ilvl="8" w:tplc="04090005" w:tentative="1">
+      <w:start w:val="1"/>
+      <w:numFmt w:val="bullet"/>
+      <w:lvlText w:val=""/>
+      <w:lvlJc w:val="left"/>
+      <w:pPr>
+        <w:ind w:left="6480" w:hanging="360"/>
+      </w:pPr>
+      <w:rPr>
+        <w:rFonts w:ascii="Wingdings" w:hAnsi="Wingdings" w:hint="default"/>
+      </w:rPr>
+    </w:lvl>
+  </w:abstractNum>
+  <w:abstractNum w:abstractNumId="2" w15:restartNumberingAfterBreak="0">
     <w:nsid w:val="31804714"/>
     <w:multiLevelType w:val="hybridMultilevel"/>
     <w:tmpl w:val="02389D22"/>
@@ -2362,10 +3515,10 @@
       </w:rPr>
     </w:lvl>
   </w:abstractNum>
-  <w:abstractNum w:abstractNumId="2" w15:restartNumberingAfterBreak="0">
+  <w:abstractNum w:abstractNumId="3" w15:restartNumberingAfterBreak="0">
     <w:nsid w:val="3ADE238C"/>
     <w:multiLevelType w:val="hybridMultilevel"/>
-    <w:tmpl w:val="F62A6466"/>
+    <w:tmpl w:val="AEFCAE96"/>
     <w:lvl w:ilvl="0" w:tplc="04090001">
       <w:start w:val="1"/>
       <w:numFmt w:val="bullet"/>
@@ -2378,7 +3531,7 @@
         <w:rFonts w:ascii="Symbol" w:hAnsi="Symbol" w:hint="default"/>
       </w:rPr>
     </w:lvl>
-    <w:lvl w:ilvl="1" w:tplc="04090003" w:tentative="1">
+    <w:lvl w:ilvl="1" w:tplc="04090003">
       <w:start w:val="1"/>
       <w:numFmt w:val="bullet"/>
       <w:lvlText w:val="o"/>
@@ -2475,7 +3628,7 @@
       </w:rPr>
     </w:lvl>
   </w:abstractNum>
-  <w:abstractNum w:abstractNumId="3" w15:restartNumberingAfterBreak="0">
+  <w:abstractNum w:abstractNumId="4" w15:restartNumberingAfterBreak="0">
     <w:nsid w:val="48773EC6"/>
     <w:multiLevelType w:val="hybridMultilevel"/>
     <w:tmpl w:val="1D021B2A"/>
@@ -2588,7 +3741,346 @@
       </w:rPr>
     </w:lvl>
   </w:abstractNum>
-  <w:abstractNum w:abstractNumId="4" w15:restartNumberingAfterBreak="0">
+  <w:abstractNum w:abstractNumId="5" w15:restartNumberingAfterBreak="0">
+    <w:nsid w:val="4AD7716E"/>
+    <w:multiLevelType w:val="hybridMultilevel"/>
+    <w:tmpl w:val="D494CEE8"/>
+    <w:lvl w:ilvl="0" w:tplc="04090001">
+      <w:start w:val="1"/>
+      <w:numFmt w:val="bullet"/>
+      <w:lvlText w:val=""/>
+      <w:lvlJc w:val="left"/>
+      <w:pPr>
+        <w:ind w:left="720" w:hanging="360"/>
+      </w:pPr>
+      <w:rPr>
+        <w:rFonts w:ascii="Symbol" w:hAnsi="Symbol" w:hint="default"/>
+      </w:rPr>
+    </w:lvl>
+    <w:lvl w:ilvl="1" w:tplc="04090003" w:tentative="1">
+      <w:start w:val="1"/>
+      <w:numFmt w:val="bullet"/>
+      <w:lvlText w:val="o"/>
+      <w:lvlJc w:val="left"/>
+      <w:pPr>
+        <w:ind w:left="1440" w:hanging="360"/>
+      </w:pPr>
+      <w:rPr>
+        <w:rFonts w:ascii="Courier New" w:hAnsi="Courier New" w:cs="Courier New" w:hint="default"/>
+      </w:rPr>
+    </w:lvl>
+    <w:lvl w:ilvl="2" w:tplc="04090005" w:tentative="1">
+      <w:start w:val="1"/>
+      <w:numFmt w:val="bullet"/>
+      <w:lvlText w:val=""/>
+      <w:lvlJc w:val="left"/>
+      <w:pPr>
+        <w:ind w:left="2160" w:hanging="360"/>
+      </w:pPr>
+      <w:rPr>
+        <w:rFonts w:ascii="Wingdings" w:hAnsi="Wingdings" w:hint="default"/>
+      </w:rPr>
+    </w:lvl>
+    <w:lvl w:ilvl="3" w:tplc="04090001" w:tentative="1">
+      <w:start w:val="1"/>
+      <w:numFmt w:val="bullet"/>
+      <w:lvlText w:val=""/>
+      <w:lvlJc w:val="left"/>
+      <w:pPr>
+        <w:ind w:left="2880" w:hanging="360"/>
+      </w:pPr>
+      <w:rPr>
+        <w:rFonts w:ascii="Symbol" w:hAnsi="Symbol" w:hint="default"/>
+      </w:rPr>
+    </w:lvl>
+    <w:lvl w:ilvl="4" w:tplc="04090003" w:tentative="1">
+      <w:start w:val="1"/>
+      <w:numFmt w:val="bullet"/>
+      <w:lvlText w:val="o"/>
+      <w:lvlJc w:val="left"/>
+      <w:pPr>
+        <w:ind w:left="3600" w:hanging="360"/>
+      </w:pPr>
+      <w:rPr>
+        <w:rFonts w:ascii="Courier New" w:hAnsi="Courier New" w:cs="Courier New" w:hint="default"/>
+      </w:rPr>
+    </w:lvl>
+    <w:lvl w:ilvl="5" w:tplc="04090005" w:tentative="1">
+      <w:start w:val="1"/>
+      <w:numFmt w:val="bullet"/>
+      <w:lvlText w:val=""/>
+      <w:lvlJc w:val="left"/>
+      <w:pPr>
+        <w:ind w:left="4320" w:hanging="360"/>
+      </w:pPr>
+      <w:rPr>
+        <w:rFonts w:ascii="Wingdings" w:hAnsi="Wingdings" w:hint="default"/>
+      </w:rPr>
+    </w:lvl>
+    <w:lvl w:ilvl="6" w:tplc="04090001" w:tentative="1">
+      <w:start w:val="1"/>
+      <w:numFmt w:val="bullet"/>
+      <w:lvlText w:val=""/>
+      <w:lvlJc w:val="left"/>
+      <w:pPr>
+        <w:ind w:left="5040" w:hanging="360"/>
+      </w:pPr>
+      <w:rPr>
+        <w:rFonts w:ascii="Symbol" w:hAnsi="Symbol" w:hint="default"/>
+      </w:rPr>
+    </w:lvl>
+    <w:lvl w:ilvl="7" w:tplc="04090003" w:tentative="1">
+      <w:start w:val="1"/>
+      <w:numFmt w:val="bullet"/>
+      <w:lvlText w:val="o"/>
+      <w:lvlJc w:val="left"/>
+      <w:pPr>
+        <w:ind w:left="5760" w:hanging="360"/>
+      </w:pPr>
+      <w:rPr>
+        <w:rFonts w:ascii="Courier New" w:hAnsi="Courier New" w:cs="Courier New" w:hint="default"/>
+      </w:rPr>
+    </w:lvl>
+    <w:lvl w:ilvl="8" w:tplc="04090005" w:tentative="1">
+      <w:start w:val="1"/>
+      <w:numFmt w:val="bullet"/>
+      <w:lvlText w:val=""/>
+      <w:lvlJc w:val="left"/>
+      <w:pPr>
+        <w:ind w:left="6480" w:hanging="360"/>
+      </w:pPr>
+      <w:rPr>
+        <w:rFonts w:ascii="Wingdings" w:hAnsi="Wingdings" w:hint="default"/>
+      </w:rPr>
+    </w:lvl>
+  </w:abstractNum>
+  <w:abstractNum w:abstractNumId="6" w15:restartNumberingAfterBreak="0">
+    <w:nsid w:val="4B5830E8"/>
+    <w:multiLevelType w:val="hybridMultilevel"/>
+    <w:tmpl w:val="FBA2F7BE"/>
+    <w:lvl w:ilvl="0" w:tplc="04090001">
+      <w:start w:val="1"/>
+      <w:numFmt w:val="bullet"/>
+      <w:lvlText w:val=""/>
+      <w:lvlJc w:val="left"/>
+      <w:pPr>
+        <w:ind w:left="720" w:hanging="360"/>
+      </w:pPr>
+      <w:rPr>
+        <w:rFonts w:ascii="Symbol" w:hAnsi="Symbol" w:hint="default"/>
+      </w:rPr>
+    </w:lvl>
+    <w:lvl w:ilvl="1" w:tplc="04090003">
+      <w:start w:val="1"/>
+      <w:numFmt w:val="bullet"/>
+      <w:lvlText w:val="o"/>
+      <w:lvlJc w:val="left"/>
+      <w:pPr>
+        <w:ind w:left="1440" w:hanging="360"/>
+      </w:pPr>
+      <w:rPr>
+        <w:rFonts w:ascii="Courier New" w:hAnsi="Courier New" w:cs="Courier New" w:hint="default"/>
+      </w:rPr>
+    </w:lvl>
+    <w:lvl w:ilvl="2" w:tplc="04090005" w:tentative="1">
+      <w:start w:val="1"/>
+      <w:numFmt w:val="bullet"/>
+      <w:lvlText w:val=""/>
+      <w:lvlJc w:val="left"/>
+      <w:pPr>
+        <w:ind w:left="2160" w:hanging="360"/>
+      </w:pPr>
+      <w:rPr>
+        <w:rFonts w:ascii="Wingdings" w:hAnsi="Wingdings" w:hint="default"/>
+      </w:rPr>
+    </w:lvl>
+    <w:lvl w:ilvl="3" w:tplc="04090001" w:tentative="1">
+      <w:start w:val="1"/>
+      <w:numFmt w:val="bullet"/>
+      <w:lvlText w:val=""/>
+      <w:lvlJc w:val="left"/>
+      <w:pPr>
+        <w:ind w:left="2880" w:hanging="360"/>
+      </w:pPr>
+      <w:rPr>
+        <w:rFonts w:ascii="Symbol" w:hAnsi="Symbol" w:hint="default"/>
+      </w:rPr>
+    </w:lvl>
+    <w:lvl w:ilvl="4" w:tplc="04090003" w:tentative="1">
+      <w:start w:val="1"/>
+      <w:numFmt w:val="bullet"/>
+      <w:lvlText w:val="o"/>
+      <w:lvlJc w:val="left"/>
+      <w:pPr>
+        <w:ind w:left="3600" w:hanging="360"/>
+      </w:pPr>
+      <w:rPr>
+        <w:rFonts w:ascii="Courier New" w:hAnsi="Courier New" w:cs="Courier New" w:hint="default"/>
+      </w:rPr>
+    </w:lvl>
+    <w:lvl w:ilvl="5" w:tplc="04090005" w:tentative="1">
+      <w:start w:val="1"/>
+      <w:numFmt w:val="bullet"/>
+      <w:lvlText w:val=""/>
+      <w:lvlJc w:val="left"/>
+      <w:pPr>
+        <w:ind w:left="4320" w:hanging="360"/>
+      </w:pPr>
+      <w:rPr>
+        <w:rFonts w:ascii="Wingdings" w:hAnsi="Wingdings" w:hint="default"/>
+      </w:rPr>
+    </w:lvl>
+    <w:lvl w:ilvl="6" w:tplc="04090001" w:tentative="1">
+      <w:start w:val="1"/>
+      <w:numFmt w:val="bullet"/>
+      <w:lvlText w:val=""/>
+      <w:lvlJc w:val="left"/>
+      <w:pPr>
+        <w:ind w:left="5040" w:hanging="360"/>
+      </w:pPr>
+      <w:rPr>
+        <w:rFonts w:ascii="Symbol" w:hAnsi="Symbol" w:hint="default"/>
+      </w:rPr>
+    </w:lvl>
+    <w:lvl w:ilvl="7" w:tplc="04090003" w:tentative="1">
+      <w:start w:val="1"/>
+      <w:numFmt w:val="bullet"/>
+      <w:lvlText w:val="o"/>
+      <w:lvlJc w:val="left"/>
+      <w:pPr>
+        <w:ind w:left="5760" w:hanging="360"/>
+      </w:pPr>
+      <w:rPr>
+        <w:rFonts w:ascii="Courier New" w:hAnsi="Courier New" w:cs="Courier New" w:hint="default"/>
+      </w:rPr>
+    </w:lvl>
+    <w:lvl w:ilvl="8" w:tplc="04090005" w:tentative="1">
+      <w:start w:val="1"/>
+      <w:numFmt w:val="bullet"/>
+      <w:lvlText w:val=""/>
+      <w:lvlJc w:val="left"/>
+      <w:pPr>
+        <w:ind w:left="6480" w:hanging="360"/>
+      </w:pPr>
+      <w:rPr>
+        <w:rFonts w:ascii="Wingdings" w:hAnsi="Wingdings" w:hint="default"/>
+      </w:rPr>
+    </w:lvl>
+  </w:abstractNum>
+  <w:abstractNum w:abstractNumId="7" w15:restartNumberingAfterBreak="0">
+    <w:nsid w:val="6EFF751C"/>
+    <w:multiLevelType w:val="hybridMultilevel"/>
+    <w:tmpl w:val="FE2A2A6C"/>
+    <w:lvl w:ilvl="0" w:tplc="04090001">
+      <w:start w:val="1"/>
+      <w:numFmt w:val="bullet"/>
+      <w:lvlText w:val=""/>
+      <w:lvlJc w:val="left"/>
+      <w:pPr>
+        <w:ind w:left="720" w:hanging="360"/>
+      </w:pPr>
+      <w:rPr>
+        <w:rFonts w:ascii="Symbol" w:hAnsi="Symbol" w:hint="default"/>
+      </w:rPr>
+    </w:lvl>
+    <w:lvl w:ilvl="1" w:tplc="04090003">
+      <w:start w:val="1"/>
+      <w:numFmt w:val="bullet"/>
+      <w:lvlText w:val="o"/>
+      <w:lvlJc w:val="left"/>
+      <w:pPr>
+        <w:ind w:left="1440" w:hanging="360"/>
+      </w:pPr>
+      <w:rPr>
+        <w:rFonts w:ascii="Courier New" w:hAnsi="Courier New" w:cs="Courier New" w:hint="default"/>
+      </w:rPr>
+    </w:lvl>
+    <w:lvl w:ilvl="2" w:tplc="04090005" w:tentative="1">
+      <w:start w:val="1"/>
+      <w:numFmt w:val="bullet"/>
+      <w:lvlText w:val=""/>
+      <w:lvlJc w:val="left"/>
+      <w:pPr>
+        <w:ind w:left="2160" w:hanging="360"/>
+      </w:pPr>
+      <w:rPr>
+        <w:rFonts w:ascii="Wingdings" w:hAnsi="Wingdings" w:hint="default"/>
+      </w:rPr>
+    </w:lvl>
+    <w:lvl w:ilvl="3" w:tplc="04090001" w:tentative="1">
+      <w:start w:val="1"/>
+      <w:numFmt w:val="bullet"/>
+      <w:lvlText w:val=""/>
+      <w:lvlJc w:val="left"/>
+      <w:pPr>
+        <w:ind w:left="2880" w:hanging="360"/>
+      </w:pPr>
+      <w:rPr>
+        <w:rFonts w:ascii="Symbol" w:hAnsi="Symbol" w:hint="default"/>
+      </w:rPr>
+    </w:lvl>
+    <w:lvl w:ilvl="4" w:tplc="04090003" w:tentative="1">
+      <w:start w:val="1"/>
+      <w:numFmt w:val="bullet"/>
+      <w:lvlText w:val="o"/>
+      <w:lvlJc w:val="left"/>
+      <w:pPr>
+        <w:ind w:left="3600" w:hanging="360"/>
+      </w:pPr>
+      <w:rPr>
+        <w:rFonts w:ascii="Courier New" w:hAnsi="Courier New" w:cs="Courier New" w:hint="default"/>
+      </w:rPr>
+    </w:lvl>
+    <w:lvl w:ilvl="5" w:tplc="04090005" w:tentative="1">
+      <w:start w:val="1"/>
+      <w:numFmt w:val="bullet"/>
+      <w:lvlText w:val=""/>
+      <w:lvlJc w:val="left"/>
+      <w:pPr>
+        <w:ind w:left="4320" w:hanging="360"/>
+      </w:pPr>
+      <w:rPr>
+        <w:rFonts w:ascii="Wingdings" w:hAnsi="Wingdings" w:hint="default"/>
+      </w:rPr>
+    </w:lvl>
+    <w:lvl w:ilvl="6" w:tplc="04090001" w:tentative="1">
+      <w:start w:val="1"/>
+      <w:numFmt w:val="bullet"/>
+      <w:lvlText w:val=""/>
+      <w:lvlJc w:val="left"/>
+      <w:pPr>
+        <w:ind w:left="5040" w:hanging="360"/>
+      </w:pPr>
+      <w:rPr>
+        <w:rFonts w:ascii="Symbol" w:hAnsi="Symbol" w:hint="default"/>
+      </w:rPr>
+    </w:lvl>
+    <w:lvl w:ilvl="7" w:tplc="04090003" w:tentative="1">
+      <w:start w:val="1"/>
+      <w:numFmt w:val="bullet"/>
+      <w:lvlText w:val="o"/>
+      <w:lvlJc w:val="left"/>
+      <w:pPr>
+        <w:ind w:left="5760" w:hanging="360"/>
+      </w:pPr>
+      <w:rPr>
+        <w:rFonts w:ascii="Courier New" w:hAnsi="Courier New" w:cs="Courier New" w:hint="default"/>
+      </w:rPr>
+    </w:lvl>
+    <w:lvl w:ilvl="8" w:tplc="04090005" w:tentative="1">
+      <w:start w:val="1"/>
+      <w:numFmt w:val="bullet"/>
+      <w:lvlText w:val=""/>
+      <w:lvlJc w:val="left"/>
+      <w:pPr>
+        <w:ind w:left="6480" w:hanging="360"/>
+      </w:pPr>
+      <w:rPr>
+        <w:rFonts w:ascii="Wingdings" w:hAnsi="Wingdings" w:hint="default"/>
+      </w:rPr>
+    </w:lvl>
+  </w:abstractNum>
+  <w:abstractNum w:abstractNumId="8" w15:restartNumberingAfterBreak="0">
     <w:nsid w:val="73D047BB"/>
     <w:multiLevelType w:val="multilevel"/>
     <w:tmpl w:val="2CB0BFFC"/>
@@ -2737,7 +4229,7 @@
       </w:rPr>
     </w:lvl>
   </w:abstractNum>
-  <w:abstractNum w:abstractNumId="5" w15:restartNumberingAfterBreak="0">
+  <w:abstractNum w:abstractNumId="9" w15:restartNumberingAfterBreak="0">
     <w:nsid w:val="74A52FBC"/>
     <w:multiLevelType w:val="hybridMultilevel"/>
     <w:tmpl w:val="DCD2293E"/>
@@ -2851,22 +4343,34 @@
     </w:lvl>
   </w:abstractNum>
   <w:num w:numId="1">
-    <w:abstractNumId w:val="5"/>
+    <w:abstractNumId w:val="9"/>
   </w:num>
   <w:num w:numId="2">
     <w:abstractNumId w:val="0"/>
   </w:num>
   <w:num w:numId="3">
+    <w:abstractNumId w:val="4"/>
+  </w:num>
+  <w:num w:numId="4">
+    <w:abstractNumId w:val="8"/>
+  </w:num>
+  <w:num w:numId="5">
+    <w:abstractNumId w:val="2"/>
+  </w:num>
+  <w:num w:numId="6">
     <w:abstractNumId w:val="3"/>
   </w:num>
-  <w:num w:numId="4">
-    <w:abstractNumId w:val="4"/>
+  <w:num w:numId="7">
+    <w:abstractNumId w:val="6"/>
   </w:num>
-  <w:num w:numId="5">
+  <w:num w:numId="8">
+    <w:abstractNumId w:val="7"/>
+  </w:num>
+  <w:num w:numId="9">
+    <w:abstractNumId w:val="5"/>
+  </w:num>
+  <w:num w:numId="10">
     <w:abstractNumId w:val="1"/>
-  </w:num>
-  <w:num w:numId="6">
-    <w:abstractNumId w:val="2"/>
   </w:num>
 </w:numbering>
 </file>
@@ -3312,7 +4816,6 @@
     <w:name w:val="Hyperlink"/>
     <w:basedOn w:val="DefaultParagraphFont"/>
     <w:uiPriority w:val="99"/>
-    <w:semiHidden/>
     <w:unhideWhenUsed/>
     <w:rsid w:val="00553942"/>
     <w:rPr>
@@ -3333,6 +4836,18 @@
       <w:rFonts w:ascii="Times New Roman" w:eastAsia="Times New Roman" w:hAnsi="Times New Roman" w:cs="Times New Roman"/>
       <w:sz w:val="24"/>
       <w:szCs w:val="24"/>
+    </w:rPr>
+  </w:style>
+  <w:style w:type="character" w:styleId="UnresolvedMention">
+    <w:name w:val="Unresolved Mention"/>
+    <w:basedOn w:val="DefaultParagraphFont"/>
+    <w:uiPriority w:val="99"/>
+    <w:semiHidden/>
+    <w:unhideWhenUsed/>
+    <w:rsid w:val="005C1A13"/>
+    <w:rPr>
+      <w:color w:val="605E5C"/>
+      <w:shd w:val="clear" w:color="auto" w:fill="E1DFDD"/>
     </w:rPr>
   </w:style>
 </w:styles>

</xml_diff>

<commit_message>
Added v1 steps to create player
</commit_message>
<xml_diff>
--- a/2021/daily_scaffolding/Day 2.docx
+++ b/2021/daily_scaffolding/Day 2.docx
@@ -24,6 +24,8 @@
           </w14:textOutline>
         </w:rPr>
       </w:pPr>
+      <w:bookmarkStart w:id="0" w:name="_Hlk69148064"/>
+      <w:bookmarkEnd w:id="0"/>
       <w:r>
         <w:rPr>
           <w:rFonts w:ascii="Segoe UI" w:hAnsi="Segoe UI" w:cs="Segoe UI"/>
@@ -287,15 +289,21 @@
           <w:numId w:val="7"/>
         </w:numPr>
         <w:rPr>
-          <w:rFonts w:ascii="Segoe UI" w:hAnsi="Segoe UI" w:cs="Segoe UI"/>
-        </w:rPr>
-      </w:pPr>
-      <w:r>
-        <w:rPr>
-          <w:rFonts w:ascii="Segoe UI" w:hAnsi="Segoe UI" w:cs="Segoe UI"/>
-        </w:rPr>
-        <w:t xml:space="preserve">TODO; grab from below </w:t>
-      </w:r>
+          <w:rStyle w:val="Hyperlink"/>
+          <w:rFonts w:ascii="Segoe UI" w:hAnsi="Segoe UI" w:cs="Segoe UI"/>
+          <w:color w:val="auto"/>
+          <w:u w:val="none"/>
+        </w:rPr>
+      </w:pPr>
+      <w:hyperlink r:id="rId7" w:history="1">
+        <w:r>
+          <w:rPr>
+            <w:rStyle w:val="Hyperlink"/>
+            <w:rFonts w:ascii="Segoe UI" w:hAnsi="Segoe UI" w:cs="Segoe UI"/>
+          </w:rPr>
+          <w:t>https://www.youtube.com/watch?v=w3jLJU7DT5E&amp;t=30s</w:t>
+        </w:r>
+      </w:hyperlink>
     </w:p>
     <w:p>
       <w:pPr>
@@ -329,17 +337,127 @@
       <w:r>
         <w:rPr>
           <w:rFonts w:ascii="Segoe UI" w:hAnsi="Segoe UI" w:cs="Segoe UI"/>
-        </w:rPr>
-        <w:t xml:space="preserve">Any GitHub stuff you show/need here </w:t>
-      </w:r>
-      <w:proofErr w:type="gramStart"/>
-      <w:r>
-        <w:rPr>
-          <w:rFonts w:ascii="Segoe UI" w:hAnsi="Segoe UI" w:cs="Segoe UI"/>
+          <w:highlight w:val="yellow"/>
         </w:rPr>
         <w:t>TODO</w:t>
       </w:r>
-      <w:proofErr w:type="gramEnd"/>
+      <w:r>
+        <w:rPr>
+          <w:rFonts w:ascii="Segoe UI" w:hAnsi="Segoe UI" w:cs="Segoe UI"/>
+        </w:rPr>
+        <w:t xml:space="preserve"> </w:t>
+      </w:r>
+    </w:p>
+    <w:p>
+      <w:pPr>
+        <w:pStyle w:val="ListParagraph"/>
+        <w:numPr>
+          <w:ilvl w:val="0"/>
+          <w:numId w:val="7"/>
+        </w:numPr>
+        <w:rPr>
+          <w:rFonts w:ascii="Segoe UI" w:hAnsi="Segoe UI" w:cs="Segoe UI"/>
+        </w:rPr>
+      </w:pPr>
+      <w:r>
+        <w:rPr>
+          <w:rFonts w:ascii="Segoe UI" w:hAnsi="Segoe UI" w:cs="Segoe UI"/>
+        </w:rPr>
+        <w:t>How to use GitHub?</w:t>
+      </w:r>
+    </w:p>
+    <w:p>
+      <w:pPr>
+        <w:pStyle w:val="ListParagraph"/>
+        <w:numPr>
+          <w:ilvl w:val="1"/>
+          <w:numId w:val="7"/>
+        </w:numPr>
+        <w:rPr>
+          <w:rFonts w:ascii="Segoe UI" w:hAnsi="Segoe UI" w:cs="Segoe UI"/>
+        </w:rPr>
+      </w:pPr>
+      <w:hyperlink r:id="rId8" w:history="1">
+        <w:r>
+          <w:rPr>
+            <w:rStyle w:val="Hyperlink"/>
+            <w:rFonts w:ascii="Segoe UI" w:hAnsi="Segoe UI" w:cs="Segoe UI"/>
+          </w:rPr>
+          <w:t>https://docs.github.com/en/github/authenticating-to-github/creating-a-personal-access-token</w:t>
+        </w:r>
+      </w:hyperlink>
+      <w:r>
+        <w:rPr>
+          <w:rFonts w:ascii="Segoe UI" w:hAnsi="Segoe UI" w:cs="Segoe UI"/>
+        </w:rPr>
+        <w:t xml:space="preserve"> </w:t>
+      </w:r>
+    </w:p>
+    <w:p>
+      <w:pPr>
+        <w:pStyle w:val="ListParagraph"/>
+        <w:numPr>
+          <w:ilvl w:val="1"/>
+          <w:numId w:val="7"/>
+        </w:numPr>
+        <w:rPr>
+          <w:rFonts w:ascii="Segoe UI" w:hAnsi="Segoe UI" w:cs="Segoe UI"/>
+        </w:rPr>
+      </w:pPr>
+      <w:hyperlink r:id="rId9" w:history="1">
+        <w:r>
+          <w:rPr>
+            <w:rStyle w:val="Hyperlink"/>
+            <w:rFonts w:ascii="Segoe UI" w:hAnsi="Segoe UI" w:cs="Segoe UI"/>
+          </w:rPr>
+          <w:t>https://github.com/git-guides/</w:t>
+        </w:r>
+      </w:hyperlink>
+      <w:r>
+        <w:rPr>
+          <w:rFonts w:ascii="Segoe UI" w:hAnsi="Segoe UI" w:cs="Segoe UI"/>
+        </w:rPr>
+        <w:t xml:space="preserve"> </w:t>
+      </w:r>
+    </w:p>
+    <w:p>
+      <w:pPr>
+        <w:pStyle w:val="ListParagraph"/>
+        <w:numPr>
+          <w:ilvl w:val="0"/>
+          <w:numId w:val="7"/>
+        </w:numPr>
+        <w:rPr>
+          <w:rFonts w:ascii="Segoe UI" w:hAnsi="Segoe UI" w:cs="Segoe UI"/>
+        </w:rPr>
+      </w:pPr>
+      <w:r>
+        <w:rPr>
+          <w:rFonts w:ascii="Segoe UI" w:hAnsi="Segoe UI" w:cs="Segoe UI"/>
+        </w:rPr>
+        <w:t>Game engines</w:t>
+      </w:r>
+    </w:p>
+    <w:p>
+      <w:pPr>
+        <w:pStyle w:val="ListParagraph"/>
+        <w:numPr>
+          <w:ilvl w:val="1"/>
+          <w:numId w:val="7"/>
+        </w:numPr>
+        <w:rPr>
+          <w:rFonts w:ascii="Segoe UI" w:hAnsi="Segoe UI" w:cs="Segoe UI"/>
+        </w:rPr>
+      </w:pPr>
+      <w:hyperlink r:id="rId10" w:history="1">
+        <w:r>
+          <w:rPr>
+            <w:rStyle w:val="Hyperlink"/>
+            <w:rFonts w:ascii="Segoe UI" w:hAnsi="Segoe UI" w:cs="Segoe UI"/>
+          </w:rPr>
+          <w:t>https://youtu.be/DKrdLKetBZE</w:t>
+        </w:r>
+      </w:hyperlink>
       <w:r>
         <w:rPr>
           <w:rFonts w:ascii="Segoe UI" w:hAnsi="Segoe UI" w:cs="Segoe UI"/>
@@ -418,7 +536,7 @@
           <w:rFonts w:ascii="Segoe UI" w:hAnsi="Segoe UI" w:cs="Segoe UI"/>
         </w:rPr>
       </w:pPr>
-      <w:hyperlink r:id="rId7" w:history="1">
+      <w:hyperlink r:id="rId11" w:history="1">
         <w:r>
           <w:rPr>
             <w:rStyle w:val="Hyperlink"/>
@@ -454,6 +572,33 @@
     </w:p>
     <w:p>
       <w:pPr>
+        <w:pStyle w:val="ListParagraph"/>
+        <w:numPr>
+          <w:ilvl w:val="1"/>
+          <w:numId w:val="8"/>
+        </w:numPr>
+        <w:rPr>
+          <w:rFonts w:ascii="Segoe UI" w:hAnsi="Segoe UI" w:cs="Segoe UI"/>
+        </w:rPr>
+      </w:pPr>
+      <w:hyperlink r:id="rId12" w:history="1">
+        <w:r>
+          <w:rPr>
+            <w:rStyle w:val="Hyperlink"/>
+            <w:rFonts w:ascii="Segoe UI" w:hAnsi="Segoe UI" w:cs="Segoe UI"/>
+          </w:rPr>
+          <w:t>https://youtu.be/8_ThGJG9Kqg</w:t>
+        </w:r>
+      </w:hyperlink>
+      <w:r>
+        <w:rPr>
+          <w:rFonts w:ascii="Segoe UI" w:hAnsi="Segoe UI" w:cs="Segoe UI"/>
+        </w:rPr>
+        <w:t xml:space="preserve"> </w:t>
+      </w:r>
+    </w:p>
+    <w:p>
+      <w:pPr>
         <w:rPr>
           <w:rFonts w:ascii="Segoe UI" w:hAnsi="Segoe UI" w:cs="Segoe UI"/>
         </w:rPr>
@@ -536,6 +681,7 @@
           <w:szCs w:val="26"/>
           <w:highlight w:val="green"/>
         </w:rPr>
+        <w:lastRenderedPageBreak/>
         <w:t>SCHEDULE</w:t>
       </w:r>
       <w:r>
@@ -701,7 +847,6 @@
           <w:rFonts w:ascii="Segoe UI" w:eastAsia="Times New Roman" w:hAnsi="Segoe UI" w:cs="Segoe UI"/>
           <w:color w:val="23282D"/>
         </w:rPr>
-        <w:lastRenderedPageBreak/>
         <w:t>Making “</w:t>
       </w:r>
       <w:proofErr w:type="spellStart"/>
@@ -1302,6 +1447,7 @@
         <w:rPr>
           <w:rFonts w:ascii="Segoe UI" w:hAnsi="Segoe UI" w:cs="Segoe UI"/>
         </w:rPr>
+        <w:lastRenderedPageBreak/>
         <w:t xml:space="preserve">How well did you get along with your teammates related to work, or related to non-work? </w:t>
       </w:r>
     </w:p>
@@ -1392,7 +1538,6 @@
         <w:rPr>
           <w:rFonts w:ascii="Segoe UI" w:hAnsi="Segoe UI" w:cs="Segoe UI"/>
         </w:rPr>
-        <w:lastRenderedPageBreak/>
         <w:t xml:space="preserve">What was the last non-software-related book you read and describe what it was about in 2 </w:t>
       </w:r>
       <w:proofErr w:type="gramStart"/>
@@ -1623,8 +1768,68 @@
         <w:rPr>
           <w:rFonts w:ascii="Segoe UI" w:hAnsi="Segoe UI" w:cs="Segoe UI"/>
         </w:rPr>
-        <w:t>Add from last year’s camp (make sure instructions are up to date)</w:t>
-      </w:r>
+        <w:t xml:space="preserve">Invite students to GitHub </w:t>
+      </w:r>
+      <w:proofErr w:type="gramStart"/>
+      <w:r>
+        <w:rPr>
+          <w:rFonts w:ascii="Segoe UI" w:hAnsi="Segoe UI" w:cs="Segoe UI"/>
+        </w:rPr>
+        <w:t>classroom</w:t>
+      </w:r>
+      <w:proofErr w:type="gramEnd"/>
+    </w:p>
+    <w:p>
+      <w:pPr>
+        <w:pStyle w:val="ListParagraph"/>
+        <w:numPr>
+          <w:ilvl w:val="0"/>
+          <w:numId w:val="10"/>
+        </w:numPr>
+        <w:rPr>
+          <w:rFonts w:ascii="Segoe UI" w:hAnsi="Segoe UI" w:cs="Segoe UI"/>
+        </w:rPr>
+      </w:pPr>
+      <w:r>
+        <w:rPr>
+          <w:rFonts w:ascii="Segoe UI" w:hAnsi="Segoe UI" w:cs="Segoe UI"/>
+        </w:rPr>
+        <w:t xml:space="preserve">Students accept the </w:t>
+      </w:r>
+      <w:proofErr w:type="gramStart"/>
+      <w:r>
+        <w:rPr>
+          <w:rFonts w:ascii="Segoe UI" w:hAnsi="Segoe UI" w:cs="Segoe UI"/>
+        </w:rPr>
+        <w:t>invitation</w:t>
+      </w:r>
+      <w:proofErr w:type="gramEnd"/>
+    </w:p>
+    <w:p>
+      <w:pPr>
+        <w:pStyle w:val="ListParagraph"/>
+        <w:numPr>
+          <w:ilvl w:val="0"/>
+          <w:numId w:val="10"/>
+        </w:numPr>
+        <w:rPr>
+          <w:rFonts w:ascii="Segoe UI" w:hAnsi="Segoe UI" w:cs="Segoe UI"/>
+        </w:rPr>
+      </w:pPr>
+      <w:r>
+        <w:rPr>
+          <w:rFonts w:ascii="Segoe UI" w:hAnsi="Segoe UI" w:cs="Segoe UI"/>
+        </w:rPr>
+        <w:t xml:space="preserve">Make sure all student groups and projects are setup in </w:t>
+      </w:r>
+      <w:proofErr w:type="gramStart"/>
+      <w:r>
+        <w:rPr>
+          <w:rFonts w:ascii="Segoe UI" w:hAnsi="Segoe UI" w:cs="Segoe UI"/>
+        </w:rPr>
+        <w:t>GitHub</w:t>
+      </w:r>
+      <w:proofErr w:type="gramEnd"/>
     </w:p>
     <w:p>
       <w:pPr>
@@ -1717,7 +1922,7 @@
           <w:rFonts w:ascii="Segoe UI" w:hAnsi="Segoe UI" w:cs="Segoe UI"/>
         </w:rPr>
       </w:pPr>
-      <w:hyperlink r:id="rId8" w:history="1">
+      <w:hyperlink r:id="rId13" w:history="1">
         <w:r>
           <w:rPr>
             <w:rStyle w:val="Hyperlink"/>
@@ -1748,13 +1953,15 @@
         </w:numPr>
         <w:rPr>
           <w:rFonts w:ascii="Segoe UI" w:hAnsi="Segoe UI" w:cs="Segoe UI"/>
-        </w:rPr>
-      </w:pPr>
-      <w:r>
-        <w:rPr>
-          <w:rFonts w:ascii="Segoe UI" w:hAnsi="Segoe UI" w:cs="Segoe UI"/>
-        </w:rPr>
-        <w:t xml:space="preserve">Commit </w:t>
+          <w:highlight w:val="yellow"/>
+        </w:rPr>
+      </w:pPr>
+      <w:r>
+        <w:rPr>
+          <w:rFonts w:ascii="Segoe UI" w:hAnsi="Segoe UI" w:cs="Segoe UI"/>
+          <w:highlight w:val="yellow"/>
+        </w:rPr>
+        <w:t>Create a GitHub account?</w:t>
       </w:r>
     </w:p>
     <w:p>
@@ -1772,7 +1979,42 @@
         <w:rPr>
           <w:rFonts w:ascii="Segoe UI" w:hAnsi="Segoe UI" w:cs="Segoe UI"/>
         </w:rPr>
-        <w:t xml:space="preserve">Pull </w:t>
+        <w:t xml:space="preserve">Create a </w:t>
+      </w:r>
+      <w:proofErr w:type="gramStart"/>
+      <w:r>
+        <w:rPr>
+          <w:rFonts w:ascii="Segoe UI" w:hAnsi="Segoe UI" w:cs="Segoe UI"/>
+        </w:rPr>
+        <w:t>token</w:t>
+      </w:r>
+      <w:proofErr w:type="gramEnd"/>
+    </w:p>
+    <w:p>
+      <w:pPr>
+        <w:pStyle w:val="ListParagraph"/>
+        <w:numPr>
+          <w:ilvl w:val="2"/>
+          <w:numId w:val="10"/>
+        </w:numPr>
+        <w:rPr>
+          <w:rFonts w:ascii="Segoe UI" w:hAnsi="Segoe UI" w:cs="Segoe UI"/>
+        </w:rPr>
+      </w:pPr>
+      <w:hyperlink r:id="rId14" w:history="1">
+        <w:r>
+          <w:rPr>
+            <w:rStyle w:val="Hyperlink"/>
+            <w:rFonts w:ascii="Segoe UI" w:hAnsi="Segoe UI" w:cs="Segoe UI"/>
+          </w:rPr>
+          <w:t>https://docs.github.com/en/github/authenticating-to-github/creating-a-personal-access-token</w:t>
+        </w:r>
+      </w:hyperlink>
+      <w:r>
+        <w:rPr>
+          <w:rFonts w:ascii="Segoe UI" w:hAnsi="Segoe UI" w:cs="Segoe UI"/>
+        </w:rPr>
+        <w:t xml:space="preserve"> </w:t>
       </w:r>
     </w:p>
     <w:p>
@@ -1790,6 +2032,101 @@
         <w:rPr>
           <w:rFonts w:ascii="Segoe UI" w:hAnsi="Segoe UI" w:cs="Segoe UI"/>
         </w:rPr>
+        <w:t>How to use GitHub?</w:t>
+      </w:r>
+    </w:p>
+    <w:p>
+      <w:pPr>
+        <w:pStyle w:val="ListParagraph"/>
+        <w:numPr>
+          <w:ilvl w:val="2"/>
+          <w:numId w:val="10"/>
+        </w:numPr>
+        <w:rPr>
+          <w:rFonts w:ascii="Segoe UI" w:hAnsi="Segoe UI" w:cs="Segoe UI"/>
+        </w:rPr>
+      </w:pPr>
+      <w:hyperlink r:id="rId15" w:history="1">
+        <w:r>
+          <w:rPr>
+            <w:rStyle w:val="Hyperlink"/>
+            <w:rFonts w:ascii="Segoe UI" w:hAnsi="Segoe UI" w:cs="Segoe UI"/>
+          </w:rPr>
+          <w:t>https://github.com/git-</w:t>
+        </w:r>
+        <w:r>
+          <w:rPr>
+            <w:rStyle w:val="Hyperlink"/>
+            <w:rFonts w:ascii="Segoe UI" w:hAnsi="Segoe UI" w:cs="Segoe UI"/>
+          </w:rPr>
+          <w:t>g</w:t>
+        </w:r>
+        <w:r>
+          <w:rPr>
+            <w:rStyle w:val="Hyperlink"/>
+            <w:rFonts w:ascii="Segoe UI" w:hAnsi="Segoe UI" w:cs="Segoe UI"/>
+          </w:rPr>
+          <w:t>uides/</w:t>
+        </w:r>
+      </w:hyperlink>
+      <w:r>
+        <w:rPr>
+          <w:rFonts w:ascii="Segoe UI" w:hAnsi="Segoe UI" w:cs="Segoe UI"/>
+        </w:rPr>
+        <w:t xml:space="preserve"> </w:t>
+      </w:r>
+    </w:p>
+    <w:p>
+      <w:pPr>
+        <w:pStyle w:val="ListParagraph"/>
+        <w:numPr>
+          <w:ilvl w:val="2"/>
+          <w:numId w:val="10"/>
+        </w:numPr>
+        <w:rPr>
+          <w:rFonts w:ascii="Segoe UI" w:hAnsi="Segoe UI" w:cs="Segoe UI"/>
+        </w:rPr>
+      </w:pPr>
+      <w:r>
+        <w:rPr>
+          <w:rFonts w:ascii="Segoe UI" w:hAnsi="Segoe UI" w:cs="Segoe UI"/>
+        </w:rPr>
+        <w:t>Commit</w:t>
+      </w:r>
+    </w:p>
+    <w:p>
+      <w:pPr>
+        <w:pStyle w:val="ListParagraph"/>
+        <w:numPr>
+          <w:ilvl w:val="2"/>
+          <w:numId w:val="10"/>
+        </w:numPr>
+        <w:rPr>
+          <w:rFonts w:ascii="Segoe UI" w:hAnsi="Segoe UI" w:cs="Segoe UI"/>
+        </w:rPr>
+      </w:pPr>
+      <w:r>
+        <w:rPr>
+          <w:rFonts w:ascii="Segoe UI" w:hAnsi="Segoe UI" w:cs="Segoe UI"/>
+        </w:rPr>
+        <w:t xml:space="preserve">Pull </w:t>
+      </w:r>
+    </w:p>
+    <w:p>
+      <w:pPr>
+        <w:pStyle w:val="ListParagraph"/>
+        <w:numPr>
+          <w:ilvl w:val="2"/>
+          <w:numId w:val="10"/>
+        </w:numPr>
+        <w:rPr>
+          <w:rFonts w:ascii="Segoe UI" w:hAnsi="Segoe UI" w:cs="Segoe UI"/>
+        </w:rPr>
+      </w:pPr>
+      <w:r>
+        <w:rPr>
+          <w:rFonts w:ascii="Segoe UI" w:hAnsi="Segoe UI" w:cs="Segoe UI"/>
+        </w:rPr>
         <w:t xml:space="preserve">Push </w:t>
       </w:r>
     </w:p>
@@ -1797,7 +2134,7 @@
       <w:pPr>
         <w:pStyle w:val="ListParagraph"/>
         <w:numPr>
-          <w:ilvl w:val="1"/>
+          <w:ilvl w:val="2"/>
           <w:numId w:val="10"/>
         </w:numPr>
         <w:rPr>
@@ -1808,6 +2145,7 @@
         <w:rPr>
           <w:rFonts w:ascii="Segoe UI" w:hAnsi="Segoe UI" w:cs="Segoe UI"/>
         </w:rPr>
+        <w:lastRenderedPageBreak/>
         <w:t>Merge</w:t>
       </w:r>
     </w:p>
@@ -2102,7 +2440,6 @@
           <w:color w:val="23282D"/>
           <w:highlight w:val="yellow"/>
         </w:rPr>
-        <w:lastRenderedPageBreak/>
         <w:t>INSTRUCTION</w:t>
       </w:r>
       <w:r>
@@ -2159,7 +2496,42 @@
         <w:rPr>
           <w:rFonts w:ascii="Segoe UI" w:hAnsi="Segoe UI" w:cs="Segoe UI"/>
         </w:rPr>
-        <w:t xml:space="preserve">TODO </w:t>
+        <w:t xml:space="preserve">A game engine is a framework that allows us to create games without worry about how our code interacts with the </w:t>
+      </w:r>
+      <w:proofErr w:type="gramStart"/>
+      <w:r>
+        <w:rPr>
+          <w:rFonts w:ascii="Segoe UI" w:hAnsi="Segoe UI" w:cs="Segoe UI"/>
+        </w:rPr>
+        <w:t>computer</w:t>
+      </w:r>
+      <w:proofErr w:type="gramEnd"/>
+    </w:p>
+    <w:p>
+      <w:pPr>
+        <w:pStyle w:val="ListParagraph"/>
+        <w:numPr>
+          <w:ilvl w:val="1"/>
+          <w:numId w:val="6"/>
+        </w:numPr>
+        <w:rPr>
+          <w:rFonts w:ascii="Segoe UI" w:hAnsi="Segoe UI" w:cs="Segoe UI"/>
+        </w:rPr>
+      </w:pPr>
+      <w:hyperlink r:id="rId16" w:history="1">
+        <w:r>
+          <w:rPr>
+            <w:rStyle w:val="Hyperlink"/>
+            <w:rFonts w:ascii="Segoe UI" w:hAnsi="Segoe UI" w:cs="Segoe UI"/>
+          </w:rPr>
+          <w:t>https://youtu.be/DKrdLKetBZE</w:t>
+        </w:r>
+      </w:hyperlink>
+      <w:r>
+        <w:rPr>
+          <w:rFonts w:ascii="Segoe UI" w:hAnsi="Segoe UI" w:cs="Segoe UI"/>
+        </w:rPr>
+        <w:t xml:space="preserve"> </w:t>
       </w:r>
     </w:p>
     <w:p>
@@ -2209,8 +2581,16 @@
         <w:rPr>
           <w:rFonts w:ascii="Segoe UI" w:hAnsi="Segoe UI" w:cs="Segoe UI"/>
         </w:rPr>
-        <w:t xml:space="preserve">TODO </w:t>
-      </w:r>
+        <w:t xml:space="preserve">Is an open-source game </w:t>
+      </w:r>
+      <w:proofErr w:type="gramStart"/>
+      <w:r>
+        <w:rPr>
+          <w:rFonts w:ascii="Segoe UI" w:hAnsi="Segoe UI" w:cs="Segoe UI"/>
+        </w:rPr>
+        <w:t>engine</w:t>
+      </w:r>
+      <w:proofErr w:type="gramEnd"/>
     </w:p>
     <w:p>
       <w:pPr>
@@ -2302,6 +2682,30 @@
       <w:r>
         <w:rPr>
           <w:rFonts w:ascii="Segoe UI" w:hAnsi="Segoe UI" w:cs="Segoe UI"/>
+          <w:b/>
+          <w:bCs/>
+          <w:color w:val="23282D"/>
+          <w:highlight w:val="lightGray"/>
+        </w:rPr>
+        <w:t>ACTIVITY</w:t>
+      </w:r>
+      <w:r>
+        <w:rPr>
+          <w:rFonts w:ascii="Segoe UI" w:hAnsi="Segoe UI" w:cs="Segoe UI"/>
+          <w:color w:val="23282D"/>
+        </w:rPr>
+        <w:t>:</w:t>
+      </w:r>
+      <w:r>
+        <w:rPr>
+          <w:rFonts w:ascii="Segoe UI" w:hAnsi="Segoe UI" w:cs="Segoe UI"/>
+          <w:color w:val="23282D"/>
+        </w:rPr>
+        <w:t xml:space="preserve"> </w:t>
+      </w:r>
+      <w:r>
+        <w:rPr>
+          <w:rFonts w:ascii="Segoe UI" w:hAnsi="Segoe UI" w:cs="Segoe UI"/>
         </w:rPr>
         <w:t xml:space="preserve">Create </w:t>
       </w:r>
@@ -2353,14 +2757,7 @@
         <w:rPr>
           <w:rFonts w:ascii="Segoe UI" w:hAnsi="Segoe UI" w:cs="Segoe UI"/>
         </w:rPr>
-        <w:t xml:space="preserve"> [1 hour </w:t>
-      </w:r>
-      <w:proofErr w:type="gramStart"/>
-      <w:r>
-        <w:rPr>
-          <w:rFonts w:ascii="Segoe UI" w:hAnsi="Segoe UI" w:cs="Segoe UI"/>
-        </w:rPr>
-        <w:t>activity]</w:t>
+        <w:t xml:space="preserve"> </w:t>
       </w:r>
       <w:r>
         <w:rPr>
@@ -2368,7 +2765,6 @@
         </w:rPr>
         <w:t>[</w:t>
       </w:r>
-      <w:proofErr w:type="gramEnd"/>
       <w:r>
         <w:rPr>
           <w:rFonts w:ascii="Segoe UI" w:hAnsi="Segoe UI" w:cs="Segoe UI"/>
@@ -2396,37 +2792,47 @@
       </w:pPr>
       <w:r>
         <w:rPr>
-          <w:rFonts w:ascii="Segoe UI" w:hAnsi="Segoe UI" w:cs="Segoe UI"/>
-        </w:rPr>
-        <w:t xml:space="preserve">Create </w:t>
+          <w:rFonts w:ascii="SegoeUI" w:hAnsi="SegoeUI"/>
+          <w:b/>
+          <w:bCs/>
+          <w:color w:val="23282D"/>
+          <w:highlight w:val="yellow"/>
+        </w:rPr>
+        <w:t>INSTRUCTION</w:t>
+      </w:r>
+      <w:r>
+        <w:rPr>
+          <w:rFonts w:ascii="SegoeUI" w:hAnsi="SegoeUI"/>
+          <w:color w:val="23282D"/>
+        </w:rPr>
+        <w:t>:</w:t>
+      </w:r>
+      <w:r>
+        <w:rPr>
+          <w:rFonts w:ascii="SegoeUI" w:hAnsi="SegoeUI"/>
+          <w:color w:val="23282D"/>
+        </w:rPr>
+        <w:t xml:space="preserve"> </w:t>
+      </w:r>
+      <w:r>
+        <w:rPr>
+          <w:rFonts w:ascii="Segoe UI" w:hAnsi="Segoe UI" w:cs="Segoe UI"/>
+        </w:rPr>
+        <w:t xml:space="preserve">Create a new project in </w:t>
       </w:r>
       <w:proofErr w:type="spellStart"/>
       <w:r>
         <w:rPr>
           <w:rFonts w:ascii="Segoe UI" w:hAnsi="Segoe UI" w:cs="Segoe UI"/>
         </w:rPr>
-        <w:t>FlappyBird</w:t>
+        <w:t>godot</w:t>
       </w:r>
       <w:proofErr w:type="spellEnd"/>
       <w:r>
         <w:rPr>
           <w:rFonts w:ascii="Segoe UI" w:hAnsi="Segoe UI" w:cs="Segoe UI"/>
         </w:rPr>
-        <w:t xml:space="preserve"> project in </w:t>
-      </w:r>
-      <w:proofErr w:type="spellStart"/>
-      <w:r>
-        <w:rPr>
-          <w:rFonts w:ascii="Segoe UI" w:hAnsi="Segoe UI" w:cs="Segoe UI"/>
-        </w:rPr>
-        <w:t>godot</w:t>
-      </w:r>
-      <w:proofErr w:type="spellEnd"/>
-      <w:r>
-        <w:rPr>
-          <w:rFonts w:ascii="Segoe UI" w:hAnsi="Segoe UI" w:cs="Segoe UI"/>
-        </w:rPr>
-        <w:t>.</w:t>
+        <w:t xml:space="preserve"> (5 min)</w:t>
       </w:r>
     </w:p>
     <w:p>
@@ -2454,12 +2860,6 @@
         <w:t>godot</w:t>
       </w:r>
       <w:proofErr w:type="spellEnd"/>
-      <w:r>
-        <w:rPr>
-          <w:rFonts w:ascii="Segoe UI" w:hAnsi="Segoe UI" w:cs="Segoe UI"/>
-        </w:rPr>
-        <w:t>.</w:t>
-      </w:r>
     </w:p>
     <w:p>
       <w:pPr>
@@ -2476,14 +2876,16 @@
         <w:rPr>
           <w:rFonts w:ascii="Segoe UI" w:hAnsi="Segoe UI" w:cs="Segoe UI"/>
         </w:rPr>
-        <w:t>Create an empty project</w:t>
-      </w:r>
-      <w:r>
-        <w:rPr>
-          <w:rFonts w:ascii="Segoe UI" w:hAnsi="Segoe UI" w:cs="Segoe UI"/>
-        </w:rPr>
-        <w:t>.</w:t>
-      </w:r>
+        <w:t xml:space="preserve">Create an empty </w:t>
+      </w:r>
+      <w:proofErr w:type="gramStart"/>
+      <w:r>
+        <w:rPr>
+          <w:rFonts w:ascii="Segoe UI" w:hAnsi="Segoe UI" w:cs="Segoe UI"/>
+        </w:rPr>
+        <w:t>project</w:t>
+      </w:r>
+      <w:proofErr w:type="gramEnd"/>
     </w:p>
     <w:p>
       <w:pPr>
@@ -2500,14 +2902,58 @@
         <w:rPr>
           <w:rFonts w:ascii="Segoe UI" w:hAnsi="Segoe UI" w:cs="Segoe UI"/>
         </w:rPr>
-        <w:t>Create a new scene</w:t>
-      </w:r>
-      <w:r>
-        <w:rPr>
-          <w:rFonts w:ascii="Segoe UI" w:hAnsi="Segoe UI" w:cs="Segoe UI"/>
-        </w:rPr>
-        <w:t>.</w:t>
-      </w:r>
+        <w:t xml:space="preserve">Add a new scene by pressing on </w:t>
+      </w:r>
+      <w:r>
+        <w:rPr>
+          <w:rFonts w:ascii="Segoe UI" w:hAnsi="Segoe UI" w:cs="Segoe UI"/>
+          <w:b/>
+          <w:bCs/>
+        </w:rPr>
+        <w:t>2D Scen</w:t>
+      </w:r>
+      <w:r>
+        <w:rPr>
+          <w:rFonts w:ascii="Segoe UI" w:hAnsi="Segoe UI" w:cs="Segoe UI"/>
+          <w:b/>
+          <w:bCs/>
+        </w:rPr>
+        <w:t>e</w:t>
+      </w:r>
+      <w:r>
+        <w:rPr>
+          <w:rFonts w:ascii="Segoe UI" w:hAnsi="Segoe UI" w:cs="Segoe UI"/>
+        </w:rPr>
+        <w:t xml:space="preserve"> in </w:t>
+      </w:r>
+      <w:r>
+        <w:rPr>
+          <w:rFonts w:ascii="Segoe UI" w:hAnsi="Segoe UI" w:cs="Segoe UI"/>
+          <w:b/>
+          <w:bCs/>
+        </w:rPr>
+        <w:t>Scene</w:t>
+      </w:r>
+      <w:r>
+        <w:rPr>
+          <w:rFonts w:ascii="Segoe UI" w:hAnsi="Segoe UI" w:cs="Segoe UI"/>
+        </w:rPr>
+        <w:t xml:space="preserve"> tab </w:t>
+      </w:r>
+      <w:r>
+        <w:rPr>
+          <w:rFonts w:ascii="Segoe UI" w:hAnsi="Segoe UI" w:cs="Segoe UI"/>
+        </w:rPr>
+        <w:t xml:space="preserve">and name it </w:t>
+      </w:r>
+      <w:proofErr w:type="gramStart"/>
+      <w:r>
+        <w:rPr>
+          <w:rFonts w:ascii="Segoe UI" w:hAnsi="Segoe UI" w:cs="Segoe UI"/>
+        </w:rPr>
+        <w:t>World</w:t>
+      </w:r>
+      <w:proofErr w:type="gramEnd"/>
     </w:p>
     <w:p>
       <w:pPr>
@@ -2522,15 +2968,78 @@
       </w:pPr>
       <w:r>
         <w:rPr>
-          <w:rFonts w:ascii="Segoe UI" w:hAnsi="Segoe UI" w:cs="Segoe UI"/>
-        </w:rPr>
-        <w:t>Configure and save the game</w:t>
-      </w:r>
-      <w:r>
-        <w:rPr>
-          <w:rFonts w:ascii="Segoe UI" w:hAnsi="Segoe UI" w:cs="Segoe UI"/>
-        </w:rPr>
-        <w:t>.</w:t>
+          <w:rFonts w:ascii="SegoeUI" w:hAnsi="SegoeUI"/>
+          <w:b/>
+          <w:bCs/>
+          <w:color w:val="23282D"/>
+          <w:highlight w:val="yellow"/>
+        </w:rPr>
+        <w:t>INSTRUCTION</w:t>
+      </w:r>
+      <w:r>
+        <w:rPr>
+          <w:rFonts w:ascii="SegoeUI" w:hAnsi="SegoeUI"/>
+          <w:color w:val="23282D"/>
+        </w:rPr>
+        <w:t>:</w:t>
+      </w:r>
+      <w:r>
+        <w:rPr>
+          <w:rFonts w:ascii="SegoeUI" w:hAnsi="SegoeUI"/>
+          <w:color w:val="23282D"/>
+        </w:rPr>
+        <w:t xml:space="preserve"> </w:t>
+      </w:r>
+      <w:r>
+        <w:rPr>
+          <w:rFonts w:ascii="Segoe UI" w:hAnsi="Segoe UI" w:cs="Segoe UI"/>
+        </w:rPr>
+        <w:t>Download assets</w:t>
+      </w:r>
+      <w:r>
+        <w:rPr>
+          <w:rFonts w:ascii="Segoe UI" w:hAnsi="Segoe UI" w:cs="Segoe UI"/>
+        </w:rPr>
+        <w:t xml:space="preserve"> (5 min)</w:t>
+      </w:r>
+    </w:p>
+    <w:p>
+      <w:pPr>
+        <w:pStyle w:val="ListParagraph"/>
+        <w:numPr>
+          <w:ilvl w:val="1"/>
+          <w:numId w:val="7"/>
+        </w:numPr>
+        <w:rPr>
+          <w:rFonts w:ascii="Segoe UI" w:hAnsi="Segoe UI" w:cs="Segoe UI"/>
+        </w:rPr>
+      </w:pPr>
+      <w:r>
+        <w:rPr>
+          <w:rFonts w:ascii="Segoe UI" w:hAnsi="Segoe UI" w:cs="Segoe UI"/>
+        </w:rPr>
+        <w:t>Use this link to download assets</w:t>
+      </w:r>
+      <w:r>
+        <w:rPr>
+          <w:rFonts w:ascii="Segoe UI" w:hAnsi="Segoe UI" w:cs="Segoe UI"/>
+        </w:rPr>
+        <w:t xml:space="preserve"> </w:t>
+      </w:r>
+      <w:proofErr w:type="gramStart"/>
+      <w:r>
+        <w:rPr>
+          <w:rFonts w:ascii="Segoe UI" w:hAnsi="Segoe UI" w:cs="Segoe UI"/>
+          <w:highlight w:val="yellow"/>
+        </w:rPr>
+        <w:t>TODO</w:t>
+      </w:r>
+      <w:proofErr w:type="gramEnd"/>
+      <w:r>
+        <w:rPr>
+          <w:rFonts w:ascii="Segoe UI" w:hAnsi="Segoe UI" w:cs="Segoe UI"/>
+        </w:rPr>
+        <w:t xml:space="preserve"> </w:t>
       </w:r>
     </w:p>
     <w:p>
@@ -2548,14 +3057,1301 @@
         <w:rPr>
           <w:rFonts w:ascii="Segoe UI" w:hAnsi="Segoe UI" w:cs="Segoe UI"/>
         </w:rPr>
-        <w:t>Make changes to window setting to suit mobile games</w:t>
-      </w:r>
-      <w:r>
-        <w:rPr>
-          <w:rFonts w:ascii="Segoe UI" w:hAnsi="Segoe UI" w:cs="Segoe UI"/>
-        </w:rPr>
-        <w:t>.</w:t>
-      </w:r>
+        <w:t xml:space="preserve">Unzip the </w:t>
+      </w:r>
+      <w:proofErr w:type="gramStart"/>
+      <w:r>
+        <w:rPr>
+          <w:rFonts w:ascii="Segoe UI" w:hAnsi="Segoe UI" w:cs="Segoe UI"/>
+        </w:rPr>
+        <w:t>assets</w:t>
+      </w:r>
+      <w:proofErr w:type="gramEnd"/>
+    </w:p>
+    <w:p>
+      <w:pPr>
+        <w:pStyle w:val="ListParagraph"/>
+        <w:numPr>
+          <w:ilvl w:val="0"/>
+          <w:numId w:val="2"/>
+        </w:numPr>
+        <w:rPr>
+          <w:rFonts w:ascii="Segoe UI" w:hAnsi="Segoe UI" w:cs="Segoe UI"/>
+        </w:rPr>
+      </w:pPr>
+      <w:r>
+        <w:rPr>
+          <w:rFonts w:ascii="SegoeUI" w:hAnsi="SegoeUI"/>
+          <w:b/>
+          <w:bCs/>
+          <w:color w:val="23282D"/>
+          <w:highlight w:val="yellow"/>
+        </w:rPr>
+        <w:t>INSTRUCTION</w:t>
+      </w:r>
+      <w:r>
+        <w:rPr>
+          <w:rFonts w:ascii="SegoeUI" w:hAnsi="SegoeUI"/>
+          <w:color w:val="23282D"/>
+        </w:rPr>
+        <w:t>:</w:t>
+      </w:r>
+      <w:r>
+        <w:rPr>
+          <w:rFonts w:ascii="SegoeUI" w:hAnsi="SegoeUI"/>
+          <w:color w:val="23282D"/>
+        </w:rPr>
+        <w:t xml:space="preserve"> </w:t>
+      </w:r>
+      <w:r>
+        <w:rPr>
+          <w:rFonts w:ascii="Segoe UI" w:hAnsi="Segoe UI" w:cs="Segoe UI"/>
+        </w:rPr>
+        <w:t xml:space="preserve">Edit </w:t>
+      </w:r>
+      <w:proofErr w:type="spellStart"/>
+      <w:r>
+        <w:rPr>
+          <w:rFonts w:ascii="Segoe UI" w:hAnsi="Segoe UI" w:cs="Segoe UI"/>
+        </w:rPr>
+        <w:t>godot</w:t>
+      </w:r>
+      <w:proofErr w:type="spellEnd"/>
+      <w:r>
+        <w:rPr>
+          <w:rFonts w:ascii="Segoe UI" w:hAnsi="Segoe UI" w:cs="Segoe UI"/>
+        </w:rPr>
+        <w:t xml:space="preserve"> import settings</w:t>
+      </w:r>
+      <w:r>
+        <w:rPr>
+          <w:rFonts w:ascii="Segoe UI" w:hAnsi="Segoe UI" w:cs="Segoe UI"/>
+        </w:rPr>
+        <w:t xml:space="preserve"> (5 min)</w:t>
+      </w:r>
+    </w:p>
+    <w:p>
+      <w:pPr>
+        <w:pStyle w:val="ListParagraph"/>
+        <w:numPr>
+          <w:ilvl w:val="1"/>
+          <w:numId w:val="2"/>
+        </w:numPr>
+        <w:rPr>
+          <w:rFonts w:ascii="Segoe UI" w:hAnsi="Segoe UI" w:cs="Segoe UI"/>
+        </w:rPr>
+      </w:pPr>
+      <w:r>
+        <w:rPr>
+          <w:rFonts w:ascii="Segoe UI" w:hAnsi="Segoe UI" w:cs="Segoe UI"/>
+        </w:rPr>
+        <w:t xml:space="preserve">Drag </w:t>
+      </w:r>
+      <w:r>
+        <w:rPr>
+          <w:rFonts w:ascii="Segoe UI" w:hAnsi="Segoe UI" w:cs="Segoe UI"/>
+          <w:b/>
+          <w:bCs/>
+        </w:rPr>
+        <w:t>icon.png</w:t>
+      </w:r>
+      <w:r>
+        <w:rPr>
+          <w:rFonts w:ascii="Segoe UI" w:hAnsi="Segoe UI" w:cs="Segoe UI"/>
+        </w:rPr>
+        <w:t xml:space="preserve"> from </w:t>
+      </w:r>
+      <w:proofErr w:type="spellStart"/>
+      <w:r>
+        <w:rPr>
+          <w:rFonts w:ascii="Segoe UI" w:hAnsi="Segoe UI" w:cs="Segoe UI"/>
+          <w:b/>
+          <w:bCs/>
+        </w:rPr>
+        <w:t>FileSystem</w:t>
+      </w:r>
+      <w:proofErr w:type="spellEnd"/>
+      <w:r>
+        <w:rPr>
+          <w:rFonts w:ascii="Segoe UI" w:hAnsi="Segoe UI" w:cs="Segoe UI"/>
+        </w:rPr>
+        <w:t xml:space="preserve"> into the </w:t>
+      </w:r>
+      <w:proofErr w:type="gramStart"/>
+      <w:r>
+        <w:rPr>
+          <w:rFonts w:ascii="Segoe UI" w:hAnsi="Segoe UI" w:cs="Segoe UI"/>
+        </w:rPr>
+        <w:t>editor</w:t>
+      </w:r>
+      <w:proofErr w:type="gramEnd"/>
+    </w:p>
+    <w:p>
+      <w:pPr>
+        <w:pStyle w:val="ListParagraph"/>
+        <w:numPr>
+          <w:ilvl w:val="1"/>
+          <w:numId w:val="2"/>
+        </w:numPr>
+        <w:rPr>
+          <w:rFonts w:ascii="Segoe UI" w:hAnsi="Segoe UI" w:cs="Segoe UI"/>
+        </w:rPr>
+      </w:pPr>
+      <w:r>
+        <w:rPr>
+          <w:rFonts w:ascii="Segoe UI" w:hAnsi="Segoe UI" w:cs="Segoe UI"/>
+        </w:rPr>
+        <w:t xml:space="preserve">Open </w:t>
+      </w:r>
+      <w:r>
+        <w:rPr>
+          <w:rFonts w:ascii="Segoe UI" w:hAnsi="Segoe UI" w:cs="Segoe UI"/>
+          <w:b/>
+          <w:bCs/>
+        </w:rPr>
+        <w:t>import</w:t>
+      </w:r>
+      <w:r>
+        <w:rPr>
+          <w:rFonts w:ascii="Segoe UI" w:hAnsi="Segoe UI" w:cs="Segoe UI"/>
+        </w:rPr>
+        <w:t xml:space="preserve"> tab</w:t>
+      </w:r>
+    </w:p>
+    <w:p>
+      <w:pPr>
+        <w:pStyle w:val="ListParagraph"/>
+        <w:numPr>
+          <w:ilvl w:val="1"/>
+          <w:numId w:val="2"/>
+        </w:numPr>
+        <w:rPr>
+          <w:rFonts w:ascii="Segoe UI" w:hAnsi="Segoe UI" w:cs="Segoe UI"/>
+          <w:b/>
+          <w:bCs/>
+        </w:rPr>
+      </w:pPr>
+      <w:r>
+        <w:rPr>
+          <w:rFonts w:ascii="Segoe UI" w:hAnsi="Segoe UI" w:cs="Segoe UI"/>
+        </w:rPr>
+        <w:lastRenderedPageBreak/>
+        <w:t xml:space="preserve">Change </w:t>
+      </w:r>
+      <w:r>
+        <w:rPr>
+          <w:rFonts w:ascii="Segoe UI" w:hAnsi="Segoe UI" w:cs="Segoe UI"/>
+          <w:b/>
+          <w:bCs/>
+        </w:rPr>
+        <w:t>Preset</w:t>
+      </w:r>
+      <w:r>
+        <w:rPr>
+          <w:rFonts w:ascii="Segoe UI" w:hAnsi="Segoe UI" w:cs="Segoe UI"/>
+        </w:rPr>
+        <w:t xml:space="preserve"> to </w:t>
+      </w:r>
+      <w:r>
+        <w:rPr>
+          <w:rFonts w:ascii="Segoe UI" w:hAnsi="Segoe UI" w:cs="Segoe UI"/>
+          <w:b/>
+          <w:bCs/>
+        </w:rPr>
+        <w:t xml:space="preserve">2D </w:t>
+      </w:r>
+      <w:proofErr w:type="gramStart"/>
+      <w:r>
+        <w:rPr>
+          <w:rFonts w:ascii="Segoe UI" w:hAnsi="Segoe UI" w:cs="Segoe UI"/>
+          <w:b/>
+          <w:bCs/>
+        </w:rPr>
+        <w:t>pixel</w:t>
+      </w:r>
+      <w:proofErr w:type="gramEnd"/>
+    </w:p>
+    <w:p>
+      <w:pPr>
+        <w:pStyle w:val="ListParagraph"/>
+        <w:numPr>
+          <w:ilvl w:val="1"/>
+          <w:numId w:val="2"/>
+        </w:numPr>
+        <w:rPr>
+          <w:rFonts w:ascii="Segoe UI" w:hAnsi="Segoe UI" w:cs="Segoe UI"/>
+        </w:rPr>
+      </w:pPr>
+      <w:r>
+        <w:rPr>
+          <w:rFonts w:ascii="Segoe UI" w:hAnsi="Segoe UI" w:cs="Segoe UI"/>
+        </w:rPr>
+        <w:t>Select</w:t>
+      </w:r>
+      <w:r>
+        <w:rPr>
+          <w:rFonts w:ascii="Segoe UI" w:hAnsi="Segoe UI" w:cs="Segoe UI"/>
+        </w:rPr>
+        <w:t xml:space="preserve"> </w:t>
+      </w:r>
+      <w:r>
+        <w:rPr>
+          <w:rFonts w:ascii="Segoe UI" w:hAnsi="Segoe UI" w:cs="Segoe UI"/>
+          <w:b/>
+          <w:bCs/>
+        </w:rPr>
+        <w:t>Reimport</w:t>
+      </w:r>
+    </w:p>
+    <w:p>
+      <w:pPr>
+        <w:pStyle w:val="ListParagraph"/>
+        <w:numPr>
+          <w:ilvl w:val="1"/>
+          <w:numId w:val="2"/>
+        </w:numPr>
+        <w:rPr>
+          <w:rFonts w:ascii="Segoe UI" w:hAnsi="Segoe UI" w:cs="Segoe UI"/>
+        </w:rPr>
+      </w:pPr>
+      <w:r>
+        <w:rPr>
+          <w:rFonts w:ascii="Segoe UI" w:hAnsi="Segoe UI" w:cs="Segoe UI"/>
+        </w:rPr>
+        <w:t xml:space="preserve">In </w:t>
+      </w:r>
+      <w:r>
+        <w:rPr>
+          <w:rFonts w:ascii="Segoe UI" w:hAnsi="Segoe UI" w:cs="Segoe UI"/>
+          <w:b/>
+          <w:bCs/>
+        </w:rPr>
+        <w:t>Preset</w:t>
+      </w:r>
+      <w:r>
+        <w:rPr>
+          <w:rFonts w:ascii="Segoe UI" w:hAnsi="Segoe UI" w:cs="Segoe UI"/>
+        </w:rPr>
+        <w:t xml:space="preserve"> </w:t>
+      </w:r>
+      <w:r>
+        <w:rPr>
+          <w:rFonts w:ascii="Segoe UI" w:hAnsi="Segoe UI" w:cs="Segoe UI"/>
+        </w:rPr>
+        <w:t>select</w:t>
+      </w:r>
+      <w:r>
+        <w:rPr>
+          <w:rFonts w:ascii="Segoe UI" w:hAnsi="Segoe UI" w:cs="Segoe UI"/>
+        </w:rPr>
+        <w:t xml:space="preserve"> </w:t>
+      </w:r>
+      <w:r>
+        <w:rPr>
+          <w:rFonts w:ascii="Segoe UI" w:hAnsi="Segoe UI" w:cs="Segoe UI"/>
+          <w:b/>
+          <w:bCs/>
+        </w:rPr>
+        <w:t>S</w:t>
+      </w:r>
+      <w:r>
+        <w:rPr>
+          <w:rFonts w:ascii="Segoe UI" w:hAnsi="Segoe UI" w:cs="Segoe UI"/>
+          <w:b/>
+          <w:bCs/>
+        </w:rPr>
+        <w:t>et as Default for Texture</w:t>
+      </w:r>
+    </w:p>
+    <w:p>
+      <w:pPr>
+        <w:pStyle w:val="ListParagraph"/>
+        <w:numPr>
+          <w:ilvl w:val="1"/>
+          <w:numId w:val="2"/>
+        </w:numPr>
+        <w:rPr>
+          <w:rFonts w:ascii="Segoe UI" w:hAnsi="Segoe UI" w:cs="Segoe UI"/>
+        </w:rPr>
+      </w:pPr>
+      <w:proofErr w:type="spellStart"/>
+      <w:r>
+        <w:rPr>
+          <w:rFonts w:ascii="Segoe UI" w:hAnsi="Segoe UI" w:cs="Segoe UI"/>
+        </w:rPr>
+        <w:t>Darg</w:t>
+      </w:r>
+      <w:proofErr w:type="spellEnd"/>
+      <w:r>
+        <w:rPr>
+          <w:rFonts w:ascii="Segoe UI" w:hAnsi="Segoe UI" w:cs="Segoe UI"/>
+        </w:rPr>
+        <w:t xml:space="preserve"> and drop </w:t>
+      </w:r>
+      <w:r>
+        <w:rPr>
+          <w:rFonts w:ascii="Segoe UI" w:hAnsi="Segoe UI" w:cs="Segoe UI"/>
+        </w:rPr>
+        <w:t>assets</w:t>
+      </w:r>
+      <w:r>
+        <w:rPr>
+          <w:rFonts w:ascii="Segoe UI" w:hAnsi="Segoe UI" w:cs="Segoe UI"/>
+        </w:rPr>
+        <w:t xml:space="preserve"> folder into </w:t>
+      </w:r>
+      <w:proofErr w:type="spellStart"/>
+      <w:r>
+        <w:rPr>
+          <w:rFonts w:ascii="Segoe UI" w:hAnsi="Segoe UI" w:cs="Segoe UI"/>
+        </w:rPr>
+        <w:t>godot</w:t>
+      </w:r>
+      <w:proofErr w:type="spellEnd"/>
+      <w:r>
+        <w:rPr>
+          <w:rFonts w:ascii="Segoe UI" w:hAnsi="Segoe UI" w:cs="Segoe UI"/>
+        </w:rPr>
+        <w:t xml:space="preserve"> </w:t>
+      </w:r>
+      <w:proofErr w:type="spellStart"/>
+      <w:proofErr w:type="gramStart"/>
+      <w:r>
+        <w:rPr>
+          <w:rFonts w:ascii="Segoe UI" w:hAnsi="Segoe UI" w:cs="Segoe UI"/>
+          <w:b/>
+          <w:bCs/>
+        </w:rPr>
+        <w:t>FileSystem</w:t>
+      </w:r>
+      <w:proofErr w:type="spellEnd"/>
+      <w:proofErr w:type="gramEnd"/>
+    </w:p>
+    <w:p>
+      <w:pPr>
+        <w:pStyle w:val="ListParagraph"/>
+        <w:numPr>
+          <w:ilvl w:val="1"/>
+          <w:numId w:val="2"/>
+        </w:numPr>
+        <w:rPr>
+          <w:rFonts w:ascii="Segoe UI" w:hAnsi="Segoe UI" w:cs="Segoe UI"/>
+        </w:rPr>
+      </w:pPr>
+      <w:r>
+        <w:rPr>
+          <w:rFonts w:ascii="Segoe UI" w:hAnsi="Segoe UI" w:cs="Segoe UI"/>
+        </w:rPr>
+        <w:t xml:space="preserve">Open </w:t>
+      </w:r>
+      <w:r>
+        <w:rPr>
+          <w:rFonts w:ascii="Segoe UI" w:hAnsi="Segoe UI" w:cs="Segoe UI"/>
+          <w:b/>
+          <w:bCs/>
+        </w:rPr>
+        <w:t>project setting</w:t>
+      </w:r>
+      <w:r>
+        <w:rPr>
+          <w:rFonts w:ascii="Segoe UI" w:hAnsi="Segoe UI" w:cs="Segoe UI"/>
+        </w:rPr>
+        <w:t xml:space="preserve"> from </w:t>
+      </w:r>
+      <w:r>
+        <w:rPr>
+          <w:rFonts w:ascii="Segoe UI" w:hAnsi="Segoe UI" w:cs="Segoe UI"/>
+          <w:b/>
+          <w:bCs/>
+        </w:rPr>
+        <w:t>projects</w:t>
+      </w:r>
+      <w:r>
+        <w:rPr>
+          <w:rFonts w:ascii="Segoe UI" w:hAnsi="Segoe UI" w:cs="Segoe UI"/>
+        </w:rPr>
+        <w:t xml:space="preserve"> </w:t>
+      </w:r>
+      <w:proofErr w:type="gramStart"/>
+      <w:r>
+        <w:rPr>
+          <w:rFonts w:ascii="Segoe UI" w:hAnsi="Segoe UI" w:cs="Segoe UI"/>
+        </w:rPr>
+        <w:t>menu</w:t>
+      </w:r>
+      <w:proofErr w:type="gramEnd"/>
+    </w:p>
+    <w:p>
+      <w:pPr>
+        <w:pStyle w:val="ListParagraph"/>
+        <w:numPr>
+          <w:ilvl w:val="1"/>
+          <w:numId w:val="2"/>
+        </w:numPr>
+        <w:rPr>
+          <w:rFonts w:ascii="Segoe UI" w:hAnsi="Segoe UI" w:cs="Segoe UI"/>
+        </w:rPr>
+      </w:pPr>
+      <w:r>
+        <w:rPr>
+          <w:rFonts w:ascii="Segoe UI" w:hAnsi="Segoe UI" w:cs="Segoe UI"/>
+        </w:rPr>
+        <w:t xml:space="preserve">Navigate to </w:t>
+      </w:r>
+      <w:r>
+        <w:rPr>
+          <w:rFonts w:ascii="Segoe UI" w:hAnsi="Segoe UI" w:cs="Segoe UI"/>
+          <w:b/>
+          <w:bCs/>
+        </w:rPr>
+        <w:t>General</w:t>
+      </w:r>
+      <w:r>
+        <w:rPr>
+          <w:rFonts w:ascii="Segoe UI" w:hAnsi="Segoe UI" w:cs="Segoe UI"/>
+        </w:rPr>
+        <w:t xml:space="preserve"> -&gt; </w:t>
+      </w:r>
+      <w:r>
+        <w:rPr>
+          <w:rFonts w:ascii="Segoe UI" w:hAnsi="Segoe UI" w:cs="Segoe UI"/>
+          <w:b/>
+          <w:bCs/>
+        </w:rPr>
+        <w:t>Display</w:t>
+      </w:r>
+      <w:r>
+        <w:rPr>
+          <w:rFonts w:ascii="Segoe UI" w:hAnsi="Segoe UI" w:cs="Segoe UI"/>
+        </w:rPr>
+        <w:t xml:space="preserve"> -&gt; </w:t>
+      </w:r>
+      <w:proofErr w:type="gramStart"/>
+      <w:r>
+        <w:rPr>
+          <w:rFonts w:ascii="Segoe UI" w:hAnsi="Segoe UI" w:cs="Segoe UI"/>
+          <w:b/>
+          <w:bCs/>
+        </w:rPr>
+        <w:t>Window</w:t>
+      </w:r>
+      <w:proofErr w:type="gramEnd"/>
+    </w:p>
+    <w:p>
+      <w:pPr>
+        <w:pStyle w:val="ListParagraph"/>
+        <w:numPr>
+          <w:ilvl w:val="1"/>
+          <w:numId w:val="2"/>
+        </w:numPr>
+        <w:rPr>
+          <w:rFonts w:ascii="Segoe UI" w:hAnsi="Segoe UI" w:cs="Segoe UI"/>
+        </w:rPr>
+      </w:pPr>
+      <w:r>
+        <w:rPr>
+          <w:rFonts w:ascii="Segoe UI" w:hAnsi="Segoe UI" w:cs="Segoe UI"/>
+        </w:rPr>
+        <w:t xml:space="preserve">Under set </w:t>
+      </w:r>
+      <w:r>
+        <w:rPr>
+          <w:rFonts w:ascii="Segoe UI" w:hAnsi="Segoe UI" w:cs="Segoe UI"/>
+          <w:b/>
+          <w:bCs/>
+        </w:rPr>
+        <w:t>Stretch</w:t>
+      </w:r>
+      <w:r>
+        <w:rPr>
+          <w:rFonts w:ascii="Segoe UI" w:hAnsi="Segoe UI" w:cs="Segoe UI"/>
+        </w:rPr>
+        <w:t xml:space="preserve"> to </w:t>
+      </w:r>
+      <w:r>
+        <w:rPr>
+          <w:rFonts w:ascii="Segoe UI" w:hAnsi="Segoe UI" w:cs="Segoe UI"/>
+          <w:b/>
+          <w:bCs/>
+        </w:rPr>
+        <w:t>2D</w:t>
+      </w:r>
+      <w:r>
+        <w:rPr>
+          <w:rFonts w:ascii="Segoe UI" w:hAnsi="Segoe UI" w:cs="Segoe UI"/>
+        </w:rPr>
+        <w:t xml:space="preserve"> and </w:t>
+      </w:r>
+      <w:r>
+        <w:rPr>
+          <w:rFonts w:ascii="Segoe UI" w:hAnsi="Segoe UI" w:cs="Segoe UI"/>
+          <w:b/>
+          <w:bCs/>
+        </w:rPr>
+        <w:t>Aspect</w:t>
+      </w:r>
+      <w:r>
+        <w:rPr>
+          <w:rFonts w:ascii="Segoe UI" w:hAnsi="Segoe UI" w:cs="Segoe UI"/>
+        </w:rPr>
+        <w:t xml:space="preserve"> to </w:t>
+      </w:r>
+      <w:r>
+        <w:rPr>
+          <w:rFonts w:ascii="Segoe UI" w:hAnsi="Segoe UI" w:cs="Segoe UI"/>
+          <w:b/>
+          <w:bCs/>
+        </w:rPr>
+        <w:t>keep</w:t>
+      </w:r>
+    </w:p>
+    <w:p>
+      <w:pPr>
+        <w:pStyle w:val="ListParagraph"/>
+        <w:numPr>
+          <w:ilvl w:val="1"/>
+          <w:numId w:val="2"/>
+        </w:numPr>
+        <w:rPr>
+          <w:rFonts w:ascii="Segoe UI" w:hAnsi="Segoe UI" w:cs="Segoe UI"/>
+        </w:rPr>
+      </w:pPr>
+      <w:r>
+        <w:rPr>
+          <w:rFonts w:ascii="Segoe UI" w:hAnsi="Segoe UI" w:cs="Segoe UI"/>
+        </w:rPr>
+        <w:t xml:space="preserve">Navigate to </w:t>
+      </w:r>
+      <w:r>
+        <w:rPr>
+          <w:rFonts w:ascii="Segoe UI" w:hAnsi="Segoe UI" w:cs="Segoe UI"/>
+          <w:b/>
+          <w:bCs/>
+        </w:rPr>
+        <w:t>General</w:t>
+      </w:r>
+      <w:r>
+        <w:rPr>
+          <w:rFonts w:ascii="Segoe UI" w:hAnsi="Segoe UI" w:cs="Segoe UI"/>
+        </w:rPr>
+        <w:t xml:space="preserve"> -&gt; </w:t>
+      </w:r>
+      <w:r>
+        <w:rPr>
+          <w:rFonts w:ascii="Segoe UI" w:hAnsi="Segoe UI" w:cs="Segoe UI"/>
+          <w:b/>
+          <w:bCs/>
+        </w:rPr>
+        <w:t>Rendering</w:t>
+      </w:r>
+      <w:r>
+        <w:rPr>
+          <w:rFonts w:ascii="Segoe UI" w:hAnsi="Segoe UI" w:cs="Segoe UI"/>
+        </w:rPr>
+        <w:t xml:space="preserve"> -&gt; </w:t>
+      </w:r>
+      <w:proofErr w:type="gramStart"/>
+      <w:r>
+        <w:rPr>
+          <w:rFonts w:ascii="Segoe UI" w:hAnsi="Segoe UI" w:cs="Segoe UI"/>
+          <w:b/>
+          <w:bCs/>
+        </w:rPr>
+        <w:t>Quality</w:t>
+      </w:r>
+      <w:proofErr w:type="gramEnd"/>
+    </w:p>
+    <w:p>
+      <w:pPr>
+        <w:pStyle w:val="ListParagraph"/>
+        <w:numPr>
+          <w:ilvl w:val="1"/>
+          <w:numId w:val="2"/>
+        </w:numPr>
+        <w:rPr>
+          <w:rFonts w:ascii="Segoe UI" w:hAnsi="Segoe UI" w:cs="Segoe UI"/>
+        </w:rPr>
+      </w:pPr>
+      <w:r>
+        <w:rPr>
+          <w:rFonts w:ascii="Segoe UI" w:hAnsi="Segoe UI" w:cs="Segoe UI"/>
+        </w:rPr>
+        <w:t xml:space="preserve">Turn on </w:t>
+      </w:r>
+      <w:r>
+        <w:rPr>
+          <w:rFonts w:ascii="Segoe UI" w:hAnsi="Segoe UI" w:cs="Segoe UI"/>
+          <w:b/>
+          <w:bCs/>
+        </w:rPr>
+        <w:t>Use Pixel Snap</w:t>
+      </w:r>
+      <w:r>
+        <w:rPr>
+          <w:rFonts w:ascii="Segoe UI" w:hAnsi="Segoe UI" w:cs="Segoe UI"/>
+        </w:rPr>
+        <w:t xml:space="preserve"> by checking the radio button under </w:t>
+      </w:r>
+      <w:proofErr w:type="gramStart"/>
+      <w:r>
+        <w:rPr>
+          <w:rFonts w:ascii="Segoe UI" w:hAnsi="Segoe UI" w:cs="Segoe UI"/>
+          <w:b/>
+          <w:bCs/>
+        </w:rPr>
+        <w:t>2d</w:t>
+      </w:r>
+      <w:proofErr w:type="gramEnd"/>
+    </w:p>
+    <w:p>
+      <w:pPr>
+        <w:pStyle w:val="ListParagraph"/>
+        <w:numPr>
+          <w:ilvl w:val="0"/>
+          <w:numId w:val="2"/>
+        </w:numPr>
+        <w:rPr>
+          <w:rFonts w:ascii="Segoe UI" w:hAnsi="Segoe UI" w:cs="Segoe UI"/>
+        </w:rPr>
+      </w:pPr>
+      <w:r>
+        <w:rPr>
+          <w:rFonts w:ascii="SegoeUI" w:hAnsi="SegoeUI"/>
+          <w:b/>
+          <w:bCs/>
+          <w:color w:val="23282D"/>
+          <w:highlight w:val="yellow"/>
+        </w:rPr>
+        <w:t>INSTRUCTION</w:t>
+      </w:r>
+      <w:r>
+        <w:rPr>
+          <w:rFonts w:ascii="SegoeUI" w:hAnsi="SegoeUI"/>
+          <w:color w:val="23282D"/>
+        </w:rPr>
+        <w:t>:</w:t>
+      </w:r>
+      <w:r>
+        <w:rPr>
+          <w:rFonts w:ascii="SegoeUI" w:hAnsi="SegoeUI"/>
+          <w:color w:val="23282D"/>
+        </w:rPr>
+        <w:t xml:space="preserve"> </w:t>
+      </w:r>
+      <w:r>
+        <w:rPr>
+          <w:rFonts w:ascii="Segoe UI" w:hAnsi="Segoe UI" w:cs="Segoe UI"/>
+        </w:rPr>
+        <w:t xml:space="preserve">Create </w:t>
+      </w:r>
+      <w:r>
+        <w:rPr>
+          <w:rFonts w:ascii="Segoe UI" w:hAnsi="Segoe UI" w:cs="Segoe UI"/>
+        </w:rPr>
+        <w:t>player</w:t>
+      </w:r>
+      <w:r>
+        <w:rPr>
+          <w:rFonts w:ascii="Segoe UI" w:hAnsi="Segoe UI" w:cs="Segoe UI"/>
+        </w:rPr>
+        <w:t xml:space="preserve"> object</w:t>
+      </w:r>
+      <w:r>
+        <w:rPr>
+          <w:rFonts w:ascii="Segoe UI" w:hAnsi="Segoe UI" w:cs="Segoe UI"/>
+        </w:rPr>
+        <w:t xml:space="preserve"> (10 min)</w:t>
+      </w:r>
+    </w:p>
+    <w:p>
+      <w:pPr>
+        <w:pStyle w:val="ListParagraph"/>
+        <w:numPr>
+          <w:ilvl w:val="1"/>
+          <w:numId w:val="2"/>
+        </w:numPr>
+        <w:rPr>
+          <w:rFonts w:ascii="Segoe UI" w:hAnsi="Segoe UI" w:cs="Segoe UI"/>
+        </w:rPr>
+      </w:pPr>
+      <w:r>
+        <w:rPr>
+          <w:rFonts w:ascii="Segoe UI" w:hAnsi="Segoe UI" w:cs="Segoe UI"/>
+        </w:rPr>
+        <w:t xml:space="preserve">Create a new scene by </w:t>
+      </w:r>
+      <w:r>
+        <w:rPr>
+          <w:rFonts w:ascii="Segoe UI" w:hAnsi="Segoe UI" w:cs="Segoe UI"/>
+        </w:rPr>
+        <w:t xml:space="preserve">using the </w:t>
+      </w:r>
+      <w:r>
+        <w:rPr>
+          <w:rFonts w:ascii="Segoe UI" w:hAnsi="Segoe UI" w:cs="Segoe UI"/>
+          <w:b/>
+          <w:bCs/>
+        </w:rPr>
+        <w:t>+</w:t>
+      </w:r>
+      <w:r>
+        <w:rPr>
+          <w:rFonts w:ascii="Segoe UI" w:hAnsi="Segoe UI" w:cs="Segoe UI"/>
+        </w:rPr>
+        <w:t xml:space="preserve"> next to </w:t>
+      </w:r>
+      <w:proofErr w:type="gramStart"/>
+      <w:r>
+        <w:rPr>
+          <w:rFonts w:ascii="Segoe UI" w:hAnsi="Segoe UI" w:cs="Segoe UI"/>
+        </w:rPr>
+        <w:t>World</w:t>
+      </w:r>
+      <w:proofErr w:type="gramEnd"/>
+    </w:p>
+    <w:p>
+      <w:pPr>
+        <w:pStyle w:val="ListParagraph"/>
+        <w:numPr>
+          <w:ilvl w:val="1"/>
+          <w:numId w:val="2"/>
+        </w:numPr>
+        <w:rPr>
+          <w:rFonts w:ascii="Segoe UI" w:hAnsi="Segoe UI" w:cs="Segoe UI"/>
+        </w:rPr>
+      </w:pPr>
+      <w:r>
+        <w:rPr>
+          <w:rFonts w:ascii="Segoe UI" w:hAnsi="Segoe UI" w:cs="Segoe UI"/>
+        </w:rPr>
+        <w:t>Press</w:t>
+      </w:r>
+      <w:r>
+        <w:rPr>
+          <w:rFonts w:ascii="Segoe UI" w:hAnsi="Segoe UI" w:cs="Segoe UI"/>
+        </w:rPr>
+        <w:t xml:space="preserve"> </w:t>
+      </w:r>
+      <w:r>
+        <w:rPr>
+          <w:rFonts w:ascii="Segoe UI" w:hAnsi="Segoe UI" w:cs="Segoe UI"/>
+          <w:b/>
+          <w:bCs/>
+        </w:rPr>
+        <w:t>+</w:t>
+      </w:r>
+      <w:r>
+        <w:rPr>
+          <w:rFonts w:ascii="Segoe UI" w:hAnsi="Segoe UI" w:cs="Segoe UI"/>
+        </w:rPr>
+        <w:t xml:space="preserve"> to add a </w:t>
+      </w:r>
+      <w:r>
+        <w:rPr>
+          <w:rFonts w:ascii="Segoe UI" w:hAnsi="Segoe UI" w:cs="Segoe UI"/>
+          <w:b/>
+          <w:bCs/>
+        </w:rPr>
+        <w:t>RigidBody2D</w:t>
+      </w:r>
+      <w:r>
+        <w:rPr>
+          <w:rFonts w:ascii="Segoe UI" w:hAnsi="Segoe UI" w:cs="Segoe UI"/>
+        </w:rPr>
+        <w:t xml:space="preserve"> node</w:t>
+      </w:r>
+      <w:r>
+        <w:rPr>
+          <w:rFonts w:ascii="Segoe UI" w:hAnsi="Segoe UI" w:cs="Segoe UI"/>
+        </w:rPr>
+        <w:t xml:space="preserve">. Rename the node to </w:t>
+      </w:r>
+      <w:proofErr w:type="gramStart"/>
+      <w:r>
+        <w:rPr>
+          <w:rFonts w:ascii="Segoe UI" w:hAnsi="Segoe UI" w:cs="Segoe UI"/>
+        </w:rPr>
+        <w:t>player</w:t>
+      </w:r>
+      <w:proofErr w:type="gramEnd"/>
+    </w:p>
+    <w:p>
+      <w:pPr>
+        <w:pStyle w:val="ListParagraph"/>
+        <w:numPr>
+          <w:ilvl w:val="1"/>
+          <w:numId w:val="2"/>
+        </w:numPr>
+        <w:rPr>
+          <w:rFonts w:ascii="Segoe UI" w:hAnsi="Segoe UI" w:cs="Segoe UI"/>
+        </w:rPr>
+      </w:pPr>
+      <w:r>
+        <w:rPr>
+          <w:rFonts w:ascii="Segoe UI" w:hAnsi="Segoe UI" w:cs="Segoe UI"/>
+        </w:rPr>
+        <w:t xml:space="preserve">Press </w:t>
+      </w:r>
+      <w:r>
+        <w:rPr>
+          <w:rFonts w:ascii="Segoe UI" w:hAnsi="Segoe UI" w:cs="Segoe UI"/>
+          <w:b/>
+          <w:bCs/>
+        </w:rPr>
+        <w:t>+</w:t>
+      </w:r>
+      <w:r>
+        <w:rPr>
+          <w:rFonts w:ascii="Segoe UI" w:hAnsi="Segoe UI" w:cs="Segoe UI"/>
+        </w:rPr>
+        <w:t xml:space="preserve"> to add a </w:t>
+      </w:r>
+      <w:proofErr w:type="gramStart"/>
+      <w:r>
+        <w:rPr>
+          <w:rFonts w:ascii="Segoe UI" w:hAnsi="Segoe UI" w:cs="Segoe UI"/>
+          <w:b/>
+          <w:bCs/>
+        </w:rPr>
+        <w:t>Sprite</w:t>
+      </w:r>
+      <w:proofErr w:type="gramEnd"/>
+    </w:p>
+    <w:p>
+      <w:pPr>
+        <w:pStyle w:val="ListParagraph"/>
+        <w:numPr>
+          <w:ilvl w:val="1"/>
+          <w:numId w:val="2"/>
+        </w:numPr>
+        <w:rPr>
+          <w:rFonts w:ascii="Segoe UI" w:hAnsi="Segoe UI" w:cs="Segoe UI"/>
+        </w:rPr>
+      </w:pPr>
+      <w:r>
+        <w:rPr>
+          <w:rFonts w:ascii="Segoe UI" w:hAnsi="Segoe UI" w:cs="Segoe UI"/>
+        </w:rPr>
+        <w:t xml:space="preserve">Press </w:t>
+      </w:r>
+      <w:r>
+        <w:rPr>
+          <w:rFonts w:ascii="Segoe UI" w:hAnsi="Segoe UI" w:cs="Segoe UI"/>
+          <w:b/>
+          <w:bCs/>
+        </w:rPr>
+        <w:t>+</w:t>
+      </w:r>
+      <w:r>
+        <w:rPr>
+          <w:rFonts w:ascii="Segoe UI" w:hAnsi="Segoe UI" w:cs="Segoe UI"/>
+        </w:rPr>
+        <w:t xml:space="preserve"> to add a </w:t>
+      </w:r>
+      <w:proofErr w:type="gramStart"/>
+      <w:r>
+        <w:rPr>
+          <w:rFonts w:ascii="Segoe UI" w:hAnsi="Segoe UI" w:cs="Segoe UI"/>
+          <w:b/>
+          <w:bCs/>
+        </w:rPr>
+        <w:t>CollisionShape2D</w:t>
+      </w:r>
+      <w:proofErr w:type="gramEnd"/>
+    </w:p>
+    <w:p>
+      <w:pPr>
+        <w:pStyle w:val="ListParagraph"/>
+        <w:numPr>
+          <w:ilvl w:val="1"/>
+          <w:numId w:val="2"/>
+        </w:numPr>
+        <w:rPr>
+          <w:rFonts w:ascii="Segoe UI" w:hAnsi="Segoe UI" w:cs="Segoe UI"/>
+        </w:rPr>
+      </w:pPr>
+      <w:r>
+        <w:rPr>
+          <w:rFonts w:ascii="Segoe UI" w:hAnsi="Segoe UI" w:cs="Segoe UI"/>
+        </w:rPr>
+        <w:t xml:space="preserve">Select the </w:t>
+      </w:r>
+      <w:r>
+        <w:rPr>
+          <w:rFonts w:ascii="Segoe UI" w:hAnsi="Segoe UI" w:cs="Segoe UI"/>
+          <w:b/>
+          <w:bCs/>
+        </w:rPr>
+        <w:t>Sprite</w:t>
+      </w:r>
+      <w:r>
+        <w:rPr>
+          <w:rFonts w:ascii="Segoe UI" w:hAnsi="Segoe UI" w:cs="Segoe UI"/>
+        </w:rPr>
+        <w:t xml:space="preserve">. Drag the </w:t>
+      </w:r>
+      <w:r>
+        <w:rPr>
+          <w:rFonts w:ascii="Segoe UI" w:hAnsi="Segoe UI" w:cs="Segoe UI"/>
+          <w:b/>
+          <w:bCs/>
+        </w:rPr>
+        <w:t>bird.png</w:t>
+      </w:r>
+      <w:r>
+        <w:rPr>
+          <w:rFonts w:ascii="Segoe UI" w:hAnsi="Segoe UI" w:cs="Segoe UI"/>
+        </w:rPr>
+        <w:t xml:space="preserve"> file into </w:t>
+      </w:r>
+      <w:r>
+        <w:rPr>
+          <w:rFonts w:ascii="Segoe UI" w:hAnsi="Segoe UI" w:cs="Segoe UI"/>
+          <w:b/>
+          <w:bCs/>
+        </w:rPr>
+        <w:t>Texture</w:t>
+      </w:r>
+      <w:r>
+        <w:rPr>
+          <w:rFonts w:ascii="Segoe UI" w:hAnsi="Segoe UI" w:cs="Segoe UI"/>
+        </w:rPr>
+        <w:t xml:space="preserve"> in the </w:t>
+      </w:r>
+      <w:proofErr w:type="gramStart"/>
+      <w:r>
+        <w:rPr>
+          <w:rFonts w:ascii="Segoe UI" w:hAnsi="Segoe UI" w:cs="Segoe UI"/>
+          <w:b/>
+          <w:bCs/>
+        </w:rPr>
+        <w:t>Inspector</w:t>
+      </w:r>
+      <w:proofErr w:type="gramEnd"/>
+    </w:p>
+    <w:p>
+      <w:pPr>
+        <w:pStyle w:val="ListParagraph"/>
+        <w:numPr>
+          <w:ilvl w:val="1"/>
+          <w:numId w:val="2"/>
+        </w:numPr>
+        <w:rPr>
+          <w:rFonts w:ascii="Segoe UI" w:hAnsi="Segoe UI" w:cs="Segoe UI"/>
+        </w:rPr>
+      </w:pPr>
+      <w:r>
+        <w:rPr>
+          <w:rFonts w:ascii="Segoe UI" w:hAnsi="Segoe UI" w:cs="Segoe UI"/>
+        </w:rPr>
+        <w:t xml:space="preserve">In </w:t>
+      </w:r>
+      <w:r>
+        <w:rPr>
+          <w:rFonts w:ascii="Segoe UI" w:hAnsi="Segoe UI" w:cs="Segoe UI"/>
+          <w:b/>
+          <w:bCs/>
+        </w:rPr>
+        <w:t>Inspector</w:t>
+      </w:r>
+      <w:r>
+        <w:rPr>
+          <w:rFonts w:ascii="Segoe UI" w:hAnsi="Segoe UI" w:cs="Segoe UI"/>
+        </w:rPr>
+        <w:t xml:space="preserve"> -&gt; </w:t>
+      </w:r>
+      <w:r>
+        <w:rPr>
+          <w:rFonts w:ascii="Segoe UI" w:hAnsi="Segoe UI" w:cs="Segoe UI"/>
+          <w:b/>
+          <w:bCs/>
+        </w:rPr>
+        <w:t>Animation</w:t>
+      </w:r>
+      <w:r>
+        <w:rPr>
+          <w:rFonts w:ascii="Segoe UI" w:hAnsi="Segoe UI" w:cs="Segoe UI"/>
+        </w:rPr>
+        <w:t xml:space="preserve"> -&gt; </w:t>
+      </w:r>
+      <w:proofErr w:type="spellStart"/>
+      <w:r>
+        <w:rPr>
+          <w:rFonts w:ascii="Segoe UI" w:hAnsi="Segoe UI" w:cs="Segoe UI"/>
+          <w:b/>
+          <w:bCs/>
+        </w:rPr>
+        <w:t>Hframes</w:t>
+      </w:r>
+      <w:proofErr w:type="spellEnd"/>
+      <w:r>
+        <w:rPr>
+          <w:rFonts w:ascii="Segoe UI" w:hAnsi="Segoe UI" w:cs="Segoe UI"/>
+        </w:rPr>
+        <w:t xml:space="preserve">, set the value to </w:t>
+      </w:r>
+      <w:proofErr w:type="gramStart"/>
+      <w:r>
+        <w:rPr>
+          <w:rFonts w:ascii="Segoe UI" w:hAnsi="Segoe UI" w:cs="Segoe UI"/>
+        </w:rPr>
+        <w:t>3</w:t>
+      </w:r>
+      <w:proofErr w:type="gramEnd"/>
+    </w:p>
+    <w:p>
+      <w:pPr>
+        <w:pStyle w:val="ListParagraph"/>
+        <w:numPr>
+          <w:ilvl w:val="1"/>
+          <w:numId w:val="2"/>
+        </w:numPr>
+        <w:rPr>
+          <w:rFonts w:ascii="Segoe UI" w:hAnsi="Segoe UI" w:cs="Segoe UI"/>
+        </w:rPr>
+      </w:pPr>
+      <w:r>
+        <w:rPr>
+          <w:rFonts w:ascii="Segoe UI" w:hAnsi="Segoe UI" w:cs="Segoe UI"/>
+        </w:rPr>
+        <w:t xml:space="preserve">Select </w:t>
+      </w:r>
+      <w:r>
+        <w:rPr>
+          <w:rFonts w:ascii="Segoe UI" w:hAnsi="Segoe UI" w:cs="Segoe UI"/>
+          <w:b/>
+          <w:bCs/>
+        </w:rPr>
+        <w:t>CollisionShape2D</w:t>
+      </w:r>
+      <w:r>
+        <w:rPr>
+          <w:rFonts w:ascii="Segoe UI" w:hAnsi="Segoe UI" w:cs="Segoe UI"/>
+        </w:rPr>
+        <w:t xml:space="preserve">. In </w:t>
+      </w:r>
+      <w:r>
+        <w:rPr>
+          <w:rFonts w:ascii="Segoe UI" w:hAnsi="Segoe UI" w:cs="Segoe UI"/>
+          <w:b/>
+          <w:bCs/>
+        </w:rPr>
+        <w:t>Inspector</w:t>
+      </w:r>
+      <w:r>
+        <w:rPr>
+          <w:rFonts w:ascii="Segoe UI" w:hAnsi="Segoe UI" w:cs="Segoe UI"/>
+        </w:rPr>
+        <w:t xml:space="preserve"> -&gt; </w:t>
+      </w:r>
+      <w:r>
+        <w:rPr>
+          <w:rFonts w:ascii="Segoe UI" w:hAnsi="Segoe UI" w:cs="Segoe UI"/>
+          <w:b/>
+          <w:bCs/>
+        </w:rPr>
+        <w:t>Shape</w:t>
+      </w:r>
+      <w:r>
+        <w:rPr>
+          <w:rFonts w:ascii="Segoe UI" w:hAnsi="Segoe UI" w:cs="Segoe UI"/>
+        </w:rPr>
+        <w:t xml:space="preserve">. Select </w:t>
+      </w:r>
+      <w:r>
+        <w:rPr>
+          <w:rFonts w:ascii="Segoe UI" w:hAnsi="Segoe UI" w:cs="Segoe UI"/>
+          <w:b/>
+          <w:bCs/>
+        </w:rPr>
+        <w:t xml:space="preserve">New </w:t>
+      </w:r>
+      <w:proofErr w:type="spellStart"/>
+      <w:r>
+        <w:rPr>
+          <w:rFonts w:ascii="Segoe UI" w:hAnsi="Segoe UI" w:cs="Segoe UI"/>
+          <w:b/>
+          <w:bCs/>
+        </w:rPr>
+        <w:t>CircleShape</w:t>
+      </w:r>
+      <w:proofErr w:type="spellEnd"/>
+      <w:r>
+        <w:rPr>
+          <w:rFonts w:ascii="Segoe UI" w:hAnsi="Segoe UI" w:cs="Segoe UI"/>
+          <w:b/>
+          <w:bCs/>
+        </w:rPr>
+        <w:t xml:space="preserve"> 2D</w:t>
+      </w:r>
+    </w:p>
+    <w:p>
+      <w:pPr>
+        <w:pStyle w:val="ListParagraph"/>
+        <w:numPr>
+          <w:ilvl w:val="1"/>
+          <w:numId w:val="2"/>
+        </w:numPr>
+        <w:rPr>
+          <w:rFonts w:ascii="Segoe UI" w:hAnsi="Segoe UI" w:cs="Segoe UI"/>
+        </w:rPr>
+      </w:pPr>
+      <w:r>
+        <w:rPr>
+          <w:rFonts w:ascii="Segoe UI" w:hAnsi="Segoe UI" w:cs="Segoe UI"/>
+        </w:rPr>
+        <w:t>Increase the size of the collider</w:t>
+      </w:r>
+      <w:r>
+        <w:rPr>
+          <w:rFonts w:ascii="Segoe UI" w:hAnsi="Segoe UI" w:cs="Segoe UI"/>
+        </w:rPr>
+        <w:t xml:space="preserve"> as </w:t>
+      </w:r>
+      <w:proofErr w:type="gramStart"/>
+      <w:r>
+        <w:rPr>
+          <w:rFonts w:ascii="Segoe UI" w:hAnsi="Segoe UI" w:cs="Segoe UI"/>
+        </w:rPr>
+        <w:t>required</w:t>
+      </w:r>
+      <w:proofErr w:type="gramEnd"/>
+    </w:p>
+    <w:p>
+      <w:pPr>
+        <w:pStyle w:val="ListParagraph"/>
+        <w:numPr>
+          <w:ilvl w:val="0"/>
+          <w:numId w:val="2"/>
+        </w:numPr>
+        <w:rPr>
+          <w:rFonts w:ascii="Segoe UI" w:hAnsi="Segoe UI" w:cs="Segoe UI"/>
+        </w:rPr>
+      </w:pPr>
+      <w:r>
+        <w:rPr>
+          <w:rFonts w:ascii="SegoeUI" w:hAnsi="SegoeUI"/>
+          <w:b/>
+          <w:bCs/>
+          <w:color w:val="23282D"/>
+          <w:highlight w:val="yellow"/>
+        </w:rPr>
+        <w:t>INSTRUCTION</w:t>
+      </w:r>
+      <w:r>
+        <w:rPr>
+          <w:rFonts w:ascii="SegoeUI" w:hAnsi="SegoeUI"/>
+          <w:color w:val="23282D"/>
+        </w:rPr>
+        <w:t>:</w:t>
+      </w:r>
+      <w:r>
+        <w:rPr>
+          <w:rFonts w:ascii="SegoeUI" w:hAnsi="SegoeUI"/>
+          <w:color w:val="23282D"/>
+        </w:rPr>
+        <w:t xml:space="preserve"> </w:t>
+      </w:r>
+      <w:r>
+        <w:rPr>
+          <w:rFonts w:ascii="Segoe UI" w:hAnsi="Segoe UI" w:cs="Segoe UI"/>
+        </w:rPr>
+        <w:t xml:space="preserve">Create </w:t>
+      </w:r>
+      <w:r>
+        <w:rPr>
+          <w:rFonts w:ascii="Segoe UI" w:hAnsi="Segoe UI" w:cs="Segoe UI"/>
+        </w:rPr>
+        <w:t>player</w:t>
+      </w:r>
+      <w:r>
+        <w:rPr>
+          <w:rFonts w:ascii="Segoe UI" w:hAnsi="Segoe UI" w:cs="Segoe UI"/>
+        </w:rPr>
+        <w:t xml:space="preserve"> </w:t>
+      </w:r>
+      <w:r>
+        <w:rPr>
+          <w:rFonts w:ascii="Segoe UI" w:hAnsi="Segoe UI" w:cs="Segoe UI"/>
+        </w:rPr>
+        <w:t>animation</w:t>
+      </w:r>
+      <w:r>
+        <w:rPr>
+          <w:rFonts w:ascii="Segoe UI" w:hAnsi="Segoe UI" w:cs="Segoe UI"/>
+        </w:rPr>
+        <w:t xml:space="preserve"> (20 min)</w:t>
+      </w:r>
+    </w:p>
+    <w:p>
+      <w:pPr>
+        <w:pStyle w:val="ListParagraph"/>
+        <w:numPr>
+          <w:ilvl w:val="1"/>
+          <w:numId w:val="2"/>
+        </w:numPr>
+        <w:rPr>
+          <w:rFonts w:ascii="Segoe UI" w:hAnsi="Segoe UI" w:cs="Segoe UI"/>
+        </w:rPr>
+      </w:pPr>
+      <w:r>
+        <w:rPr>
+          <w:rFonts w:ascii="Segoe UI" w:hAnsi="Segoe UI" w:cs="Segoe UI"/>
+        </w:rPr>
+        <w:t xml:space="preserve">Use </w:t>
+      </w:r>
+      <w:r>
+        <w:rPr>
+          <w:rFonts w:ascii="Segoe UI" w:hAnsi="Segoe UI" w:cs="Segoe UI"/>
+          <w:b/>
+          <w:bCs/>
+        </w:rPr>
+        <w:t>+</w:t>
+      </w:r>
+      <w:r>
+        <w:rPr>
+          <w:rFonts w:ascii="Segoe UI" w:hAnsi="Segoe UI" w:cs="Segoe UI"/>
+        </w:rPr>
+        <w:t xml:space="preserve"> to add an </w:t>
+      </w:r>
+      <w:proofErr w:type="spellStart"/>
+      <w:proofErr w:type="gramStart"/>
+      <w:r>
+        <w:rPr>
+          <w:rFonts w:ascii="Segoe UI" w:hAnsi="Segoe UI" w:cs="Segoe UI"/>
+          <w:b/>
+          <w:bCs/>
+        </w:rPr>
+        <w:t>AnimationPlayer</w:t>
+      </w:r>
+      <w:proofErr w:type="spellEnd"/>
+      <w:proofErr w:type="gramEnd"/>
+    </w:p>
+    <w:p>
+      <w:pPr>
+        <w:pStyle w:val="ListParagraph"/>
+        <w:numPr>
+          <w:ilvl w:val="1"/>
+          <w:numId w:val="2"/>
+        </w:numPr>
+        <w:rPr>
+          <w:rFonts w:ascii="Segoe UI" w:hAnsi="Segoe UI" w:cs="Segoe UI"/>
+        </w:rPr>
+      </w:pPr>
+      <w:r>
+        <w:rPr>
+          <w:rFonts w:ascii="Segoe UI" w:hAnsi="Segoe UI" w:cs="Segoe UI"/>
+        </w:rPr>
+        <w:t xml:space="preserve">Create idle </w:t>
+      </w:r>
+      <w:proofErr w:type="gramStart"/>
+      <w:r>
+        <w:rPr>
+          <w:rFonts w:ascii="Segoe UI" w:hAnsi="Segoe UI" w:cs="Segoe UI"/>
+        </w:rPr>
+        <w:t>animation</w:t>
+      </w:r>
+      <w:proofErr w:type="gramEnd"/>
     </w:p>
     <w:p>
       <w:pPr>
@@ -2572,14 +4368,44 @@
         <w:rPr>
           <w:rFonts w:ascii="Segoe UI" w:hAnsi="Segoe UI" w:cs="Segoe UI"/>
         </w:rPr>
-        <w:t>Set orientation to portrait</w:t>
-      </w:r>
-      <w:r>
-        <w:rPr>
-          <w:rFonts w:ascii="Segoe UI" w:hAnsi="Segoe UI" w:cs="Segoe UI"/>
-        </w:rPr>
-        <w:t>.</w:t>
-      </w:r>
+        <w:t xml:space="preserve">Use </w:t>
+      </w:r>
+      <w:r>
+        <w:rPr>
+          <w:rFonts w:ascii="Segoe UI" w:hAnsi="Segoe UI" w:cs="Segoe UI"/>
+          <w:b/>
+          <w:bCs/>
+        </w:rPr>
+        <w:t>Animation</w:t>
+      </w:r>
+      <w:r>
+        <w:rPr>
+          <w:rFonts w:ascii="Segoe UI" w:hAnsi="Segoe UI" w:cs="Segoe UI"/>
+        </w:rPr>
+        <w:t xml:space="preserve"> -&gt; </w:t>
+      </w:r>
+      <w:r>
+        <w:rPr>
+          <w:rFonts w:ascii="Segoe UI" w:hAnsi="Segoe UI" w:cs="Segoe UI"/>
+          <w:b/>
+          <w:bCs/>
+        </w:rPr>
+        <w:t>New</w:t>
+      </w:r>
+      <w:r>
+        <w:rPr>
+          <w:rFonts w:ascii="Segoe UI" w:hAnsi="Segoe UI" w:cs="Segoe UI"/>
+        </w:rPr>
+        <w:t xml:space="preserve"> to create a new </w:t>
+      </w:r>
+      <w:proofErr w:type="gramStart"/>
+      <w:r>
+        <w:rPr>
+          <w:rFonts w:ascii="Segoe UI" w:hAnsi="Segoe UI" w:cs="Segoe UI"/>
+        </w:rPr>
+        <w:t>animation</w:t>
+      </w:r>
+      <w:proofErr w:type="gramEnd"/>
     </w:p>
     <w:p>
       <w:pPr>
@@ -2596,13 +4422,31 @@
         <w:rPr>
           <w:rFonts w:ascii="Segoe UI" w:hAnsi="Segoe UI" w:cs="Segoe UI"/>
         </w:rPr>
-        <w:t>Set stretch mode to 2D</w:t>
-      </w:r>
-      <w:r>
-        <w:rPr>
-          <w:rFonts w:ascii="Segoe UI" w:hAnsi="Segoe UI" w:cs="Segoe UI"/>
-        </w:rPr>
-        <w:t>.</w:t>
+        <w:t xml:space="preserve">Name it as </w:t>
+      </w:r>
+      <w:proofErr w:type="gramStart"/>
+      <w:r>
+        <w:rPr>
+          <w:rFonts w:ascii="Segoe UI" w:hAnsi="Segoe UI" w:cs="Segoe UI"/>
+          <w:b/>
+          <w:bCs/>
+        </w:rPr>
+        <w:t>idle</w:t>
+      </w:r>
+      <w:proofErr w:type="gramEnd"/>
+      <w:r>
+        <w:rPr>
+          <w:rFonts w:ascii="Segoe UI" w:hAnsi="Segoe UI" w:cs="Segoe UI"/>
+        </w:rPr>
+        <w:t xml:space="preserve"> and press </w:t>
+      </w:r>
+      <w:r>
+        <w:rPr>
+          <w:rFonts w:ascii="Segoe UI" w:hAnsi="Segoe UI" w:cs="Segoe UI"/>
+          <w:b/>
+          <w:bCs/>
+        </w:rPr>
+        <w:t>OK</w:t>
       </w:r>
     </w:p>
     <w:p>
@@ -2620,14 +4464,451 @@
         <w:rPr>
           <w:rFonts w:ascii="Segoe UI" w:hAnsi="Segoe UI" w:cs="Segoe UI"/>
         </w:rPr>
-        <w:t>Set aspect to keep</w:t>
-      </w:r>
-      <w:r>
-        <w:rPr>
-          <w:rFonts w:ascii="Segoe UI" w:hAnsi="Segoe UI" w:cs="Segoe UI"/>
-        </w:rPr>
-        <w:t>.</w:t>
-      </w:r>
+        <w:t xml:space="preserve">Enable auto play and looping using the </w:t>
+      </w:r>
+      <w:proofErr w:type="gramStart"/>
+      <w:r>
+        <w:rPr>
+          <w:rFonts w:ascii="Segoe UI" w:hAnsi="Segoe UI" w:cs="Segoe UI"/>
+        </w:rPr>
+        <w:t>buttons</w:t>
+      </w:r>
+      <w:proofErr w:type="gramEnd"/>
+    </w:p>
+    <w:p>
+      <w:pPr>
+        <w:ind w:left="1800"/>
+        <w:rPr>
+          <w:rFonts w:ascii="Segoe UI" w:hAnsi="Segoe UI" w:cs="Segoe UI"/>
+        </w:rPr>
+      </w:pPr>
+      <w:r>
+        <w:rPr>
+          <w:noProof/>
+        </w:rPr>
+        <w:drawing>
+          <wp:inline distT="0" distB="0" distL="0" distR="0" wp14:anchorId="5EBC1826" wp14:editId="1DD689C1">
+            <wp:extent cx="1600200" cy="1568196"/>
+            <wp:effectExtent l="0" t="0" r="0" b="0"/>
+            <wp:docPr id="3" name="Picture 3"/>
+            <wp:cNvGraphicFramePr>
+              <a:graphicFrameLocks xmlns:a="http://schemas.openxmlformats.org/drawingml/2006/main" noChangeAspect="1"/>
+            </wp:cNvGraphicFramePr>
+            <a:graphic xmlns:a="http://schemas.openxmlformats.org/drawingml/2006/main">
+              <a:graphicData uri="http://schemas.openxmlformats.org/drawingml/2006/picture">
+                <pic:pic xmlns:pic="http://schemas.openxmlformats.org/drawingml/2006/picture">
+                  <pic:nvPicPr>
+                    <pic:cNvPr id="0" name="Picture 3"/>
+                    <pic:cNvPicPr>
+                      <a:picLocks noChangeAspect="1" noChangeArrowheads="1"/>
+                    </pic:cNvPicPr>
+                  </pic:nvPicPr>
+                  <pic:blipFill>
+                    <a:blip r:embed="rId17">
+                      <a:extLst>
+                        <a:ext uri="{28A0092B-C50C-407E-A947-70E740481C1C}">
+                          <a14:useLocalDpi xmlns:a14="http://schemas.microsoft.com/office/drawing/2010/main" val="0"/>
+                        </a:ext>
+                      </a:extLst>
+                    </a:blip>
+                    <a:srcRect/>
+                    <a:stretch>
+                      <a:fillRect/>
+                    </a:stretch>
+                  </pic:blipFill>
+                  <pic:spPr bwMode="auto">
+                    <a:xfrm>
+                      <a:off x="0" y="0"/>
+                      <a:ext cx="1611371" cy="1579144"/>
+                    </a:xfrm>
+                    <a:prstGeom prst="rect">
+                      <a:avLst/>
+                    </a:prstGeom>
+                    <a:noFill/>
+                    <a:ln>
+                      <a:noFill/>
+                    </a:ln>
+                  </pic:spPr>
+                </pic:pic>
+              </a:graphicData>
+            </a:graphic>
+          </wp:inline>
+        </w:drawing>
+      </w:r>
+    </w:p>
+    <w:p>
+      <w:pPr>
+        <w:pStyle w:val="ListParagraph"/>
+        <w:numPr>
+          <w:ilvl w:val="2"/>
+          <w:numId w:val="2"/>
+        </w:numPr>
+        <w:rPr>
+          <w:rFonts w:ascii="Segoe UI" w:hAnsi="Segoe UI" w:cs="Segoe UI"/>
+        </w:rPr>
+      </w:pPr>
+      <w:r>
+        <w:rPr>
+          <w:rFonts w:ascii="Segoe UI" w:hAnsi="Segoe UI" w:cs="Segoe UI"/>
+        </w:rPr>
+        <w:t xml:space="preserve">Select </w:t>
+      </w:r>
+      <w:r>
+        <w:rPr>
+          <w:rFonts w:ascii="Segoe UI" w:hAnsi="Segoe UI" w:cs="Segoe UI"/>
+          <w:b/>
+          <w:bCs/>
+        </w:rPr>
+        <w:t>Sprite</w:t>
+      </w:r>
+      <w:r>
+        <w:rPr>
+          <w:rFonts w:ascii="Segoe UI" w:hAnsi="Segoe UI" w:cs="Segoe UI"/>
+        </w:rPr>
+        <w:t xml:space="preserve"> from </w:t>
+      </w:r>
+      <w:r>
+        <w:rPr>
+          <w:rFonts w:ascii="Segoe UI" w:hAnsi="Segoe UI" w:cs="Segoe UI"/>
+          <w:b/>
+          <w:bCs/>
+        </w:rPr>
+        <w:t>Scene</w:t>
+      </w:r>
+      <w:r>
+        <w:rPr>
+          <w:rFonts w:ascii="Segoe UI" w:hAnsi="Segoe UI" w:cs="Segoe UI"/>
+        </w:rPr>
+        <w:t xml:space="preserve"> tab and navigate to </w:t>
+      </w:r>
+      <w:r>
+        <w:rPr>
+          <w:rFonts w:ascii="Segoe UI" w:hAnsi="Segoe UI" w:cs="Segoe UI"/>
+          <w:b/>
+          <w:bCs/>
+        </w:rPr>
+        <w:t>Transform</w:t>
+      </w:r>
+      <w:r>
+        <w:rPr>
+          <w:rFonts w:ascii="Segoe UI" w:hAnsi="Segoe UI" w:cs="Segoe UI"/>
+        </w:rPr>
+        <w:t xml:space="preserve"> in </w:t>
+      </w:r>
+      <w:proofErr w:type="gramStart"/>
+      <w:r>
+        <w:rPr>
+          <w:rFonts w:ascii="Segoe UI" w:hAnsi="Segoe UI" w:cs="Segoe UI"/>
+          <w:b/>
+          <w:bCs/>
+        </w:rPr>
+        <w:t>Inspector</w:t>
+      </w:r>
+      <w:proofErr w:type="gramEnd"/>
+    </w:p>
+    <w:p>
+      <w:pPr>
+        <w:pStyle w:val="ListParagraph"/>
+        <w:numPr>
+          <w:ilvl w:val="2"/>
+          <w:numId w:val="2"/>
+        </w:numPr>
+        <w:rPr>
+          <w:rFonts w:ascii="Segoe UI" w:hAnsi="Segoe UI" w:cs="Segoe UI"/>
+        </w:rPr>
+      </w:pPr>
+      <w:r>
+        <w:rPr>
+          <w:rFonts w:ascii="Segoe UI" w:hAnsi="Segoe UI" w:cs="Segoe UI"/>
+        </w:rPr>
+        <w:t xml:space="preserve">Change </w:t>
+      </w:r>
+      <w:r>
+        <w:rPr>
+          <w:rFonts w:ascii="Segoe UI" w:hAnsi="Segoe UI" w:cs="Segoe UI"/>
+          <w:b/>
+          <w:bCs/>
+        </w:rPr>
+        <w:t>Transform</w:t>
+      </w:r>
+      <w:r>
+        <w:rPr>
+          <w:rFonts w:ascii="Segoe UI" w:hAnsi="Segoe UI" w:cs="Segoe UI"/>
+        </w:rPr>
+        <w:t xml:space="preserve"> -&gt; </w:t>
+      </w:r>
+      <w:r>
+        <w:rPr>
+          <w:rFonts w:ascii="Segoe UI" w:hAnsi="Segoe UI" w:cs="Segoe UI"/>
+          <w:b/>
+          <w:bCs/>
+        </w:rPr>
+        <w:t>y</w:t>
+      </w:r>
+      <w:r>
+        <w:rPr>
+          <w:rFonts w:ascii="Segoe UI" w:hAnsi="Segoe UI" w:cs="Segoe UI"/>
+        </w:rPr>
+        <w:t xml:space="preserve"> to </w:t>
+      </w:r>
+      <w:r>
+        <w:rPr>
+          <w:rFonts w:ascii="Segoe UI" w:hAnsi="Segoe UI" w:cs="Segoe UI"/>
+          <w:b/>
+          <w:bCs/>
+        </w:rPr>
+        <w:t>-5</w:t>
+      </w:r>
+    </w:p>
+    <w:p>
+      <w:pPr>
+        <w:pStyle w:val="ListParagraph"/>
+        <w:numPr>
+          <w:ilvl w:val="2"/>
+          <w:numId w:val="2"/>
+        </w:numPr>
+        <w:rPr>
+          <w:rFonts w:ascii="Segoe UI" w:hAnsi="Segoe UI" w:cs="Segoe UI"/>
+        </w:rPr>
+      </w:pPr>
+      <w:r>
+        <w:rPr>
+          <w:rFonts w:ascii="Segoe UI" w:hAnsi="Segoe UI" w:cs="Segoe UI"/>
+        </w:rPr>
+        <w:t xml:space="preserve">Create a keyframe by pressing the key </w:t>
+      </w:r>
+      <w:proofErr w:type="gramStart"/>
+      <w:r>
+        <w:rPr>
+          <w:rFonts w:ascii="Segoe UI" w:hAnsi="Segoe UI" w:cs="Segoe UI"/>
+        </w:rPr>
+        <w:t>button</w:t>
+      </w:r>
+      <w:proofErr w:type="gramEnd"/>
+    </w:p>
+    <w:p>
+      <w:pPr>
+        <w:ind w:left="1800"/>
+        <w:rPr>
+          <w:rFonts w:ascii="Segoe UI" w:hAnsi="Segoe UI" w:cs="Segoe UI"/>
+        </w:rPr>
+      </w:pPr>
+      <w:r>
+        <w:rPr>
+          <w:noProof/>
+        </w:rPr>
+        <w:lastRenderedPageBreak/>
+        <w:drawing>
+          <wp:inline distT="0" distB="0" distL="0" distR="0" wp14:anchorId="183FA946" wp14:editId="5D4D9754">
+            <wp:extent cx="1682750" cy="1384300"/>
+            <wp:effectExtent l="0" t="0" r="0" b="6350"/>
+            <wp:docPr id="2" name="Picture 2"/>
+            <wp:cNvGraphicFramePr>
+              <a:graphicFrameLocks xmlns:a="http://schemas.openxmlformats.org/drawingml/2006/main" noChangeAspect="1"/>
+            </wp:cNvGraphicFramePr>
+            <a:graphic xmlns:a="http://schemas.openxmlformats.org/drawingml/2006/main">
+              <a:graphicData uri="http://schemas.openxmlformats.org/drawingml/2006/picture">
+                <pic:pic xmlns:pic="http://schemas.openxmlformats.org/drawingml/2006/picture">
+                  <pic:nvPicPr>
+                    <pic:cNvPr id="0" name="Picture 2"/>
+                    <pic:cNvPicPr>
+                      <a:picLocks noChangeAspect="1" noChangeArrowheads="1"/>
+                    </pic:cNvPicPr>
+                  </pic:nvPicPr>
+                  <pic:blipFill>
+                    <a:blip r:embed="rId18">
+                      <a:extLst>
+                        <a:ext uri="{28A0092B-C50C-407E-A947-70E740481C1C}">
+                          <a14:useLocalDpi xmlns:a14="http://schemas.microsoft.com/office/drawing/2010/main" val="0"/>
+                        </a:ext>
+                      </a:extLst>
+                    </a:blip>
+                    <a:srcRect/>
+                    <a:stretch>
+                      <a:fillRect/>
+                    </a:stretch>
+                  </pic:blipFill>
+                  <pic:spPr bwMode="auto">
+                    <a:xfrm>
+                      <a:off x="0" y="0"/>
+                      <a:ext cx="1682750" cy="1384300"/>
+                    </a:xfrm>
+                    <a:prstGeom prst="rect">
+                      <a:avLst/>
+                    </a:prstGeom>
+                    <a:noFill/>
+                    <a:ln>
+                      <a:noFill/>
+                    </a:ln>
+                  </pic:spPr>
+                </pic:pic>
+              </a:graphicData>
+            </a:graphic>
+          </wp:inline>
+        </w:drawing>
+      </w:r>
+    </w:p>
+    <w:p>
+      <w:pPr>
+        <w:pStyle w:val="ListParagraph"/>
+        <w:numPr>
+          <w:ilvl w:val="2"/>
+          <w:numId w:val="2"/>
+        </w:numPr>
+        <w:rPr>
+          <w:rFonts w:ascii="Segoe UI" w:hAnsi="Segoe UI" w:cs="Segoe UI"/>
+        </w:rPr>
+      </w:pPr>
+      <w:r>
+        <w:rPr>
+          <w:rFonts w:ascii="Segoe UI" w:hAnsi="Segoe UI" w:cs="Segoe UI"/>
+        </w:rPr>
+        <w:t xml:space="preserve">Change </w:t>
+      </w:r>
+      <w:r>
+        <w:rPr>
+          <w:rFonts w:ascii="Segoe UI" w:hAnsi="Segoe UI" w:cs="Segoe UI"/>
+          <w:b/>
+          <w:bCs/>
+        </w:rPr>
+        <w:t>Transform</w:t>
+      </w:r>
+      <w:r>
+        <w:rPr>
+          <w:rFonts w:ascii="Segoe UI" w:hAnsi="Segoe UI" w:cs="Segoe UI"/>
+        </w:rPr>
+        <w:t xml:space="preserve"> -&gt; </w:t>
+      </w:r>
+      <w:r>
+        <w:rPr>
+          <w:rFonts w:ascii="Segoe UI" w:hAnsi="Segoe UI" w:cs="Segoe UI"/>
+          <w:b/>
+          <w:bCs/>
+        </w:rPr>
+        <w:t>y</w:t>
+      </w:r>
+      <w:r>
+        <w:rPr>
+          <w:rFonts w:ascii="Segoe UI" w:hAnsi="Segoe UI" w:cs="Segoe UI"/>
+        </w:rPr>
+        <w:t xml:space="preserve"> to </w:t>
+      </w:r>
+      <w:proofErr w:type="gramStart"/>
+      <w:r>
+        <w:rPr>
+          <w:rFonts w:ascii="Segoe UI" w:hAnsi="Segoe UI" w:cs="Segoe UI"/>
+          <w:b/>
+          <w:bCs/>
+        </w:rPr>
+        <w:t>5</w:t>
+      </w:r>
+      <w:proofErr w:type="gramEnd"/>
+    </w:p>
+    <w:p>
+      <w:pPr>
+        <w:pStyle w:val="ListParagraph"/>
+        <w:numPr>
+          <w:ilvl w:val="2"/>
+          <w:numId w:val="2"/>
+        </w:numPr>
+        <w:rPr>
+          <w:rFonts w:ascii="Segoe UI" w:hAnsi="Segoe UI" w:cs="Segoe UI"/>
+        </w:rPr>
+      </w:pPr>
+      <w:r>
+        <w:rPr>
+          <w:rFonts w:ascii="Segoe UI" w:hAnsi="Segoe UI" w:cs="Segoe UI"/>
+        </w:rPr>
+        <w:t xml:space="preserve">Select time </w:t>
+      </w:r>
+      <w:r>
+        <w:rPr>
+          <w:rFonts w:ascii="Segoe UI" w:hAnsi="Segoe UI" w:cs="Segoe UI"/>
+          <w:b/>
+          <w:bCs/>
+        </w:rPr>
+        <w:t>0.5</w:t>
+      </w:r>
+      <w:r>
+        <w:rPr>
+          <w:rFonts w:ascii="Segoe UI" w:hAnsi="Segoe UI" w:cs="Segoe UI"/>
+        </w:rPr>
+        <w:t xml:space="preserve"> on </w:t>
+      </w:r>
+      <w:proofErr w:type="gramStart"/>
+      <w:r>
+        <w:rPr>
+          <w:rFonts w:ascii="Segoe UI" w:hAnsi="Segoe UI" w:cs="Segoe UI"/>
+        </w:rPr>
+        <w:t>animation</w:t>
+      </w:r>
+      <w:proofErr w:type="gramEnd"/>
+    </w:p>
+    <w:p>
+      <w:pPr>
+        <w:pStyle w:val="ListParagraph"/>
+        <w:numPr>
+          <w:ilvl w:val="2"/>
+          <w:numId w:val="2"/>
+        </w:numPr>
+        <w:rPr>
+          <w:rFonts w:ascii="Segoe UI" w:hAnsi="Segoe UI" w:cs="Segoe UI"/>
+        </w:rPr>
+      </w:pPr>
+      <w:r>
+        <w:rPr>
+          <w:rFonts w:ascii="Segoe UI" w:hAnsi="Segoe UI" w:cs="Segoe UI"/>
+        </w:rPr>
+        <w:t xml:space="preserve">Create another </w:t>
+      </w:r>
+      <w:proofErr w:type="gramStart"/>
+      <w:r>
+        <w:rPr>
+          <w:rFonts w:ascii="Segoe UI" w:hAnsi="Segoe UI" w:cs="Segoe UI"/>
+        </w:rPr>
+        <w:t>keyframe</w:t>
+      </w:r>
+      <w:proofErr w:type="gramEnd"/>
+    </w:p>
+    <w:p>
+      <w:pPr>
+        <w:pStyle w:val="ListParagraph"/>
+        <w:numPr>
+          <w:ilvl w:val="2"/>
+          <w:numId w:val="2"/>
+        </w:numPr>
+        <w:rPr>
+          <w:rFonts w:ascii="Segoe UI" w:hAnsi="Segoe UI" w:cs="Segoe UI"/>
+        </w:rPr>
+      </w:pPr>
+      <w:r>
+        <w:rPr>
+          <w:rFonts w:ascii="Segoe UI" w:hAnsi="Segoe UI" w:cs="Segoe UI"/>
+        </w:rPr>
+        <w:t xml:space="preserve">Set interpolation mode to </w:t>
+      </w:r>
+      <w:r>
+        <w:rPr>
+          <w:rFonts w:ascii="Segoe UI" w:hAnsi="Segoe UI" w:cs="Segoe UI"/>
+          <w:b/>
+          <w:bCs/>
+        </w:rPr>
+        <w:t>cubic</w:t>
+      </w:r>
+      <w:r>
+        <w:rPr>
+          <w:rFonts w:ascii="Segoe UI" w:hAnsi="Segoe UI" w:cs="Segoe UI"/>
+        </w:rPr>
+        <w:t xml:space="preserve"> for a smoother </w:t>
+      </w:r>
+      <w:proofErr w:type="gramStart"/>
+      <w:r>
+        <w:rPr>
+          <w:rFonts w:ascii="Segoe UI" w:hAnsi="Segoe UI" w:cs="Segoe UI"/>
+        </w:rPr>
+        <w:t>animation</w:t>
+      </w:r>
+      <w:proofErr w:type="gramEnd"/>
     </w:p>
     <w:p>
       <w:pPr>
@@ -2644,14 +4925,16 @@
         <w:rPr>
           <w:rFonts w:ascii="Segoe UI" w:hAnsi="Segoe UI" w:cs="Segoe UI"/>
         </w:rPr>
-        <w:t>Make following changes to quality settings</w:t>
-      </w:r>
-      <w:r>
-        <w:rPr>
-          <w:rFonts w:ascii="Segoe UI" w:hAnsi="Segoe UI" w:cs="Segoe UI"/>
-        </w:rPr>
-        <w:t>.</w:t>
-      </w:r>
+        <w:t xml:space="preserve">Create flap </w:t>
+      </w:r>
+      <w:proofErr w:type="gramStart"/>
+      <w:r>
+        <w:rPr>
+          <w:rFonts w:ascii="Segoe UI" w:hAnsi="Segoe UI" w:cs="Segoe UI"/>
+        </w:rPr>
+        <w:t>animation</w:t>
+      </w:r>
+      <w:proofErr w:type="gramEnd"/>
     </w:p>
     <w:p>
       <w:pPr>
@@ -2668,32 +4951,44 @@
         <w:rPr>
           <w:rFonts w:ascii="Segoe UI" w:hAnsi="Segoe UI" w:cs="Segoe UI"/>
         </w:rPr>
-        <w:t xml:space="preserve">Enable </w:t>
-      </w:r>
-      <w:r>
-        <w:rPr>
-          <w:rFonts w:ascii="Segoe UI" w:hAnsi="Segoe UI" w:cs="Segoe UI"/>
-        </w:rPr>
-        <w:t>‘</w:t>
-      </w:r>
-      <w:r>
-        <w:rPr>
-          <w:rFonts w:ascii="Segoe UI" w:hAnsi="Segoe UI" w:cs="Segoe UI"/>
-        </w:rPr>
-        <w:t>use pixel snap</w:t>
-      </w:r>
-      <w:r>
-        <w:rPr>
-          <w:rFonts w:ascii="Segoe UI" w:hAnsi="Segoe UI" w:cs="Segoe UI"/>
-        </w:rPr>
-        <w:t>’</w:t>
-      </w:r>
-      <w:r>
-        <w:rPr>
-          <w:rFonts w:ascii="Segoe UI" w:hAnsi="Segoe UI" w:cs="Segoe UI"/>
-        </w:rPr>
-        <w:t>.</w:t>
-      </w:r>
+        <w:t xml:space="preserve">Use </w:t>
+      </w:r>
+      <w:r>
+        <w:rPr>
+          <w:rFonts w:ascii="Segoe UI" w:hAnsi="Segoe UI" w:cs="Segoe UI"/>
+          <w:b/>
+          <w:bCs/>
+        </w:rPr>
+        <w:t>Animation</w:t>
+      </w:r>
+      <w:r>
+        <w:rPr>
+          <w:rFonts w:ascii="Segoe UI" w:hAnsi="Segoe UI" w:cs="Segoe UI"/>
+        </w:rPr>
+        <w:t xml:space="preserve"> -&gt; </w:t>
+      </w:r>
+      <w:r>
+        <w:rPr>
+          <w:rFonts w:ascii="Segoe UI" w:hAnsi="Segoe UI" w:cs="Segoe UI"/>
+          <w:b/>
+          <w:bCs/>
+        </w:rPr>
+        <w:t>New</w:t>
+      </w:r>
+      <w:r>
+        <w:rPr>
+          <w:rFonts w:ascii="Segoe UI" w:hAnsi="Segoe UI" w:cs="Segoe UI"/>
+        </w:rPr>
+        <w:t xml:space="preserve"> to create a new </w:t>
+      </w:r>
+      <w:proofErr w:type="gramStart"/>
+      <w:r>
+        <w:rPr>
+          <w:rFonts w:ascii="Segoe UI" w:hAnsi="Segoe UI" w:cs="Segoe UI"/>
+        </w:rPr>
+        <w:t>animation</w:t>
+      </w:r>
+      <w:proofErr w:type="gramEnd"/>
     </w:p>
     <w:p>
       <w:pPr>
@@ -2710,13 +5005,450 @@
         <w:rPr>
           <w:rFonts w:ascii="Segoe UI" w:hAnsi="Segoe UI" w:cs="Segoe UI"/>
         </w:rPr>
-        <w:t>Enable ‘emulate touch for mouse’</w:t>
-      </w:r>
-      <w:r>
-        <w:rPr>
-          <w:rFonts w:ascii="Segoe UI" w:hAnsi="Segoe UI" w:cs="Segoe UI"/>
-        </w:rPr>
-        <w:t>.</w:t>
+        <w:t xml:space="preserve">Name it as </w:t>
+      </w:r>
+      <w:proofErr w:type="gramStart"/>
+      <w:r>
+        <w:rPr>
+          <w:rFonts w:ascii="Segoe UI" w:hAnsi="Segoe UI" w:cs="Segoe UI"/>
+          <w:b/>
+          <w:bCs/>
+        </w:rPr>
+        <w:t>idle</w:t>
+      </w:r>
+      <w:proofErr w:type="gramEnd"/>
+      <w:r>
+        <w:rPr>
+          <w:rFonts w:ascii="Segoe UI" w:hAnsi="Segoe UI" w:cs="Segoe UI"/>
+        </w:rPr>
+        <w:t xml:space="preserve"> and press </w:t>
+      </w:r>
+      <w:r>
+        <w:rPr>
+          <w:rFonts w:ascii="Segoe UI" w:hAnsi="Segoe UI" w:cs="Segoe UI"/>
+          <w:b/>
+          <w:bCs/>
+        </w:rPr>
+        <w:t>OK</w:t>
+      </w:r>
+    </w:p>
+    <w:p>
+      <w:pPr>
+        <w:pStyle w:val="ListParagraph"/>
+        <w:numPr>
+          <w:ilvl w:val="2"/>
+          <w:numId w:val="2"/>
+        </w:numPr>
+        <w:rPr>
+          <w:rFonts w:ascii="Segoe UI" w:hAnsi="Segoe UI" w:cs="Segoe UI"/>
+        </w:rPr>
+      </w:pPr>
+      <w:r>
+        <w:rPr>
+          <w:rFonts w:ascii="Segoe UI" w:hAnsi="Segoe UI" w:cs="Segoe UI"/>
+        </w:rPr>
+        <w:t xml:space="preserve">Enable looping using the </w:t>
+      </w:r>
+      <w:proofErr w:type="gramStart"/>
+      <w:r>
+        <w:rPr>
+          <w:rFonts w:ascii="Segoe UI" w:hAnsi="Segoe UI" w:cs="Segoe UI"/>
+        </w:rPr>
+        <w:t>button</w:t>
+      </w:r>
+      <w:proofErr w:type="gramEnd"/>
+    </w:p>
+    <w:p>
+      <w:pPr>
+        <w:pStyle w:val="ListParagraph"/>
+        <w:numPr>
+          <w:ilvl w:val="2"/>
+          <w:numId w:val="2"/>
+        </w:numPr>
+        <w:rPr>
+          <w:rFonts w:ascii="Segoe UI" w:hAnsi="Segoe UI" w:cs="Segoe UI"/>
+        </w:rPr>
+      </w:pPr>
+      <w:r>
+        <w:rPr>
+          <w:rFonts w:ascii="Segoe UI" w:hAnsi="Segoe UI" w:cs="Segoe UI"/>
+        </w:rPr>
+        <w:t xml:space="preserve">Select </w:t>
+      </w:r>
+      <w:r>
+        <w:rPr>
+          <w:rFonts w:ascii="Segoe UI" w:hAnsi="Segoe UI" w:cs="Segoe UI"/>
+          <w:b/>
+          <w:bCs/>
+        </w:rPr>
+        <w:t>Sprite</w:t>
+      </w:r>
+      <w:r>
+        <w:rPr>
+          <w:rFonts w:ascii="Segoe UI" w:hAnsi="Segoe UI" w:cs="Segoe UI"/>
+        </w:rPr>
+        <w:t xml:space="preserve"> from </w:t>
+      </w:r>
+      <w:r>
+        <w:rPr>
+          <w:rFonts w:ascii="Segoe UI" w:hAnsi="Segoe UI" w:cs="Segoe UI"/>
+          <w:b/>
+          <w:bCs/>
+        </w:rPr>
+        <w:t>Scene</w:t>
+      </w:r>
+      <w:r>
+        <w:rPr>
+          <w:rFonts w:ascii="Segoe UI" w:hAnsi="Segoe UI" w:cs="Segoe UI"/>
+        </w:rPr>
+        <w:t xml:space="preserve"> tab and navigate to </w:t>
+      </w:r>
+      <w:r>
+        <w:rPr>
+          <w:rFonts w:ascii="Segoe UI" w:hAnsi="Segoe UI" w:cs="Segoe UI"/>
+          <w:b/>
+          <w:bCs/>
+        </w:rPr>
+        <w:t>Transform</w:t>
+      </w:r>
+      <w:r>
+        <w:rPr>
+          <w:rFonts w:ascii="Segoe UI" w:hAnsi="Segoe UI" w:cs="Segoe UI"/>
+        </w:rPr>
+        <w:t xml:space="preserve"> in </w:t>
+      </w:r>
+      <w:proofErr w:type="gramStart"/>
+      <w:r>
+        <w:rPr>
+          <w:rFonts w:ascii="Segoe UI" w:hAnsi="Segoe UI" w:cs="Segoe UI"/>
+          <w:b/>
+          <w:bCs/>
+        </w:rPr>
+        <w:t>Inspector</w:t>
+      </w:r>
+      <w:proofErr w:type="gramEnd"/>
+    </w:p>
+    <w:p>
+      <w:pPr>
+        <w:pStyle w:val="ListParagraph"/>
+        <w:numPr>
+          <w:ilvl w:val="2"/>
+          <w:numId w:val="2"/>
+        </w:numPr>
+        <w:rPr>
+          <w:rFonts w:ascii="Segoe UI" w:hAnsi="Segoe UI" w:cs="Segoe UI"/>
+        </w:rPr>
+      </w:pPr>
+      <w:r>
+        <w:rPr>
+          <w:rFonts w:ascii="Segoe UI" w:hAnsi="Segoe UI" w:cs="Segoe UI"/>
+        </w:rPr>
+        <w:t xml:space="preserve">Change </w:t>
+      </w:r>
+      <w:r>
+        <w:rPr>
+          <w:rFonts w:ascii="Segoe UI" w:hAnsi="Segoe UI" w:cs="Segoe UI"/>
+          <w:b/>
+          <w:bCs/>
+        </w:rPr>
+        <w:t>Transform</w:t>
+      </w:r>
+      <w:r>
+        <w:rPr>
+          <w:rFonts w:ascii="Segoe UI" w:hAnsi="Segoe UI" w:cs="Segoe UI"/>
+        </w:rPr>
+        <w:t xml:space="preserve"> -&gt; </w:t>
+      </w:r>
+      <w:r>
+        <w:rPr>
+          <w:rFonts w:ascii="Segoe UI" w:hAnsi="Segoe UI" w:cs="Segoe UI"/>
+          <w:b/>
+          <w:bCs/>
+        </w:rPr>
+        <w:t>y</w:t>
+      </w:r>
+      <w:r>
+        <w:rPr>
+          <w:rFonts w:ascii="Segoe UI" w:hAnsi="Segoe UI" w:cs="Segoe UI"/>
+        </w:rPr>
+        <w:t xml:space="preserve"> to </w:t>
+      </w:r>
+      <w:proofErr w:type="gramStart"/>
+      <w:r>
+        <w:rPr>
+          <w:rFonts w:ascii="Segoe UI" w:hAnsi="Segoe UI" w:cs="Segoe UI"/>
+          <w:b/>
+          <w:bCs/>
+        </w:rPr>
+        <w:t>0</w:t>
+      </w:r>
+      <w:proofErr w:type="gramEnd"/>
+    </w:p>
+    <w:p>
+      <w:pPr>
+        <w:pStyle w:val="ListParagraph"/>
+        <w:numPr>
+          <w:ilvl w:val="2"/>
+          <w:numId w:val="2"/>
+        </w:numPr>
+        <w:rPr>
+          <w:rFonts w:ascii="Segoe UI" w:hAnsi="Segoe UI" w:cs="Segoe UI"/>
+        </w:rPr>
+      </w:pPr>
+      <w:r>
+        <w:rPr>
+          <w:rFonts w:ascii="Segoe UI" w:hAnsi="Segoe UI" w:cs="Segoe UI"/>
+        </w:rPr>
+        <w:t xml:space="preserve">At time </w:t>
+      </w:r>
+      <w:r>
+        <w:rPr>
+          <w:rFonts w:ascii="Segoe UI" w:hAnsi="Segoe UI" w:cs="Segoe UI"/>
+        </w:rPr>
+        <w:t>0</w:t>
+      </w:r>
+      <w:r>
+        <w:rPr>
+          <w:rFonts w:ascii="Segoe UI" w:hAnsi="Segoe UI" w:cs="Segoe UI"/>
+        </w:rPr>
+        <w:t>, c</w:t>
+      </w:r>
+      <w:r>
+        <w:rPr>
+          <w:rFonts w:ascii="Segoe UI" w:hAnsi="Segoe UI" w:cs="Segoe UI"/>
+        </w:rPr>
+        <w:t>reate</w:t>
+      </w:r>
+      <w:r>
+        <w:rPr>
+          <w:rFonts w:ascii="Segoe UI" w:hAnsi="Segoe UI" w:cs="Segoe UI"/>
+        </w:rPr>
+        <w:t xml:space="preserve"> a keyframe by pressing the key </w:t>
+      </w:r>
+      <w:proofErr w:type="gramStart"/>
+      <w:r>
+        <w:rPr>
+          <w:rFonts w:ascii="Segoe UI" w:hAnsi="Segoe UI" w:cs="Segoe UI"/>
+        </w:rPr>
+        <w:t>button</w:t>
+      </w:r>
+      <w:proofErr w:type="gramEnd"/>
+    </w:p>
+    <w:p>
+      <w:pPr>
+        <w:pStyle w:val="ListParagraph"/>
+        <w:numPr>
+          <w:ilvl w:val="2"/>
+          <w:numId w:val="2"/>
+        </w:numPr>
+        <w:rPr>
+          <w:rFonts w:ascii="Segoe UI" w:hAnsi="Segoe UI" w:cs="Segoe UI"/>
+        </w:rPr>
+      </w:pPr>
+      <w:r>
+        <w:rPr>
+          <w:rFonts w:ascii="Segoe UI" w:hAnsi="Segoe UI" w:cs="Segoe UI"/>
+        </w:rPr>
+        <w:t xml:space="preserve">Using the key button next to </w:t>
+      </w:r>
+      <w:r>
+        <w:rPr>
+          <w:rFonts w:ascii="Segoe UI" w:hAnsi="Segoe UI" w:cs="Segoe UI"/>
+          <w:b/>
+          <w:bCs/>
+        </w:rPr>
+        <w:t>Frame</w:t>
+      </w:r>
+      <w:r>
+        <w:rPr>
+          <w:rFonts w:ascii="Segoe UI" w:hAnsi="Segoe UI" w:cs="Segoe UI"/>
+        </w:rPr>
+        <w:t xml:space="preserve">, create </w:t>
+      </w:r>
+      <w:proofErr w:type="spellStart"/>
+      <w:r>
+        <w:rPr>
+          <w:rFonts w:ascii="Segoe UI" w:hAnsi="Segoe UI" w:cs="Segoe UI"/>
+        </w:rPr>
+        <w:t>keyframs</w:t>
+      </w:r>
+      <w:proofErr w:type="spellEnd"/>
+      <w:r>
+        <w:rPr>
+          <w:rFonts w:ascii="Segoe UI" w:hAnsi="Segoe UI" w:cs="Segoe UI"/>
+        </w:rPr>
+        <w:t xml:space="preserve"> for all 3 </w:t>
+      </w:r>
+      <w:proofErr w:type="gramStart"/>
+      <w:r>
+        <w:rPr>
+          <w:rFonts w:ascii="Segoe UI" w:hAnsi="Segoe UI" w:cs="Segoe UI"/>
+        </w:rPr>
+        <w:t>frames</w:t>
+      </w:r>
+      <w:proofErr w:type="gramEnd"/>
+    </w:p>
+    <w:p>
+      <w:pPr>
+        <w:pStyle w:val="ListParagraph"/>
+        <w:numPr>
+          <w:ilvl w:val="3"/>
+          <w:numId w:val="2"/>
+        </w:numPr>
+        <w:rPr>
+          <w:rFonts w:ascii="Segoe UI" w:hAnsi="Segoe UI" w:cs="Segoe UI"/>
+        </w:rPr>
+      </w:pPr>
+      <w:r>
+        <w:rPr>
+          <w:rFonts w:ascii="Segoe UI" w:hAnsi="Segoe UI" w:cs="Segoe UI"/>
+        </w:rPr>
+        <w:t xml:space="preserve">Create first keyframe at 0, second one at 0.1 and third one at </w:t>
+      </w:r>
+      <w:proofErr w:type="gramStart"/>
+      <w:r>
+        <w:rPr>
+          <w:rFonts w:ascii="Segoe UI" w:hAnsi="Segoe UI" w:cs="Segoe UI"/>
+        </w:rPr>
+        <w:t>0.2</w:t>
+      </w:r>
+      <w:proofErr w:type="gramEnd"/>
+    </w:p>
+    <w:p>
+      <w:pPr>
+        <w:pStyle w:val="ListParagraph"/>
+        <w:numPr>
+          <w:ilvl w:val="2"/>
+          <w:numId w:val="2"/>
+        </w:numPr>
+        <w:rPr>
+          <w:rFonts w:ascii="Segoe UI" w:hAnsi="Segoe UI" w:cs="Segoe UI"/>
+        </w:rPr>
+      </w:pPr>
+      <w:r>
+        <w:rPr>
+          <w:rFonts w:ascii="Segoe UI" w:hAnsi="Segoe UI" w:cs="Segoe UI"/>
+        </w:rPr>
+        <w:t xml:space="preserve">Set duration of animation to </w:t>
+      </w:r>
+      <w:proofErr w:type="gramStart"/>
+      <w:r>
+        <w:rPr>
+          <w:rFonts w:ascii="Segoe UI" w:hAnsi="Segoe UI" w:cs="Segoe UI"/>
+          <w:b/>
+          <w:bCs/>
+        </w:rPr>
+        <w:t>0.3</w:t>
+      </w:r>
+      <w:proofErr w:type="gramEnd"/>
+    </w:p>
+    <w:p>
+      <w:pPr>
+        <w:ind w:left="1800"/>
+        <w:rPr>
+          <w:rFonts w:ascii="Segoe UI" w:hAnsi="Segoe UI" w:cs="Segoe UI"/>
+        </w:rPr>
+      </w:pPr>
+      <w:r>
+        <w:rPr>
+          <w:noProof/>
+        </w:rPr>
+        <w:drawing>
+          <wp:inline distT="0" distB="0" distL="0" distR="0" wp14:anchorId="26FFB831" wp14:editId="2EFD973F">
+            <wp:extent cx="1663700" cy="1630755"/>
+            <wp:effectExtent l="0" t="0" r="0" b="7620"/>
+            <wp:docPr id="4" name="Picture 4"/>
+            <wp:cNvGraphicFramePr>
+              <a:graphicFrameLocks xmlns:a="http://schemas.openxmlformats.org/drawingml/2006/main" noChangeAspect="1"/>
+            </wp:cNvGraphicFramePr>
+            <a:graphic xmlns:a="http://schemas.openxmlformats.org/drawingml/2006/main">
+              <a:graphicData uri="http://schemas.openxmlformats.org/drawingml/2006/picture">
+                <pic:pic xmlns:pic="http://schemas.openxmlformats.org/drawingml/2006/picture">
+                  <pic:nvPicPr>
+                    <pic:cNvPr id="0" name="Picture 4"/>
+                    <pic:cNvPicPr>
+                      <a:picLocks noChangeAspect="1" noChangeArrowheads="1"/>
+                    </pic:cNvPicPr>
+                  </pic:nvPicPr>
+                  <pic:blipFill>
+                    <a:blip r:embed="rId19">
+                      <a:extLst>
+                        <a:ext uri="{28A0092B-C50C-407E-A947-70E740481C1C}">
+                          <a14:useLocalDpi xmlns:a14="http://schemas.microsoft.com/office/drawing/2010/main" val="0"/>
+                        </a:ext>
+                      </a:extLst>
+                    </a:blip>
+                    <a:srcRect/>
+                    <a:stretch>
+                      <a:fillRect/>
+                    </a:stretch>
+                  </pic:blipFill>
+                  <pic:spPr bwMode="auto">
+                    <a:xfrm>
+                      <a:off x="0" y="0"/>
+                      <a:ext cx="1676480" cy="1643282"/>
+                    </a:xfrm>
+                    <a:prstGeom prst="rect">
+                      <a:avLst/>
+                    </a:prstGeom>
+                    <a:noFill/>
+                    <a:ln>
+                      <a:noFill/>
+                    </a:ln>
+                  </pic:spPr>
+                </pic:pic>
+              </a:graphicData>
+            </a:graphic>
+          </wp:inline>
+        </w:drawing>
+      </w:r>
+    </w:p>
+    <w:p>
+      <w:pPr>
+        <w:pStyle w:val="ListParagraph"/>
+        <w:numPr>
+          <w:ilvl w:val="0"/>
+          <w:numId w:val="11"/>
+        </w:numPr>
+        <w:rPr>
+          <w:rFonts w:ascii="Segoe UI" w:hAnsi="Segoe UI" w:cs="Segoe UI"/>
+        </w:rPr>
+      </w:pPr>
+      <w:r>
+        <w:rPr>
+          <w:rFonts w:ascii="SegoeUI" w:hAnsi="SegoeUI"/>
+          <w:b/>
+          <w:bCs/>
+          <w:color w:val="23282D"/>
+          <w:highlight w:val="yellow"/>
+        </w:rPr>
+        <w:t>INSTRUCTION</w:t>
+      </w:r>
+      <w:r>
+        <w:rPr>
+          <w:rFonts w:ascii="SegoeUI" w:hAnsi="SegoeUI"/>
+          <w:color w:val="23282D"/>
+        </w:rPr>
+        <w:t>:</w:t>
+      </w:r>
+      <w:r>
+        <w:rPr>
+          <w:rFonts w:ascii="SegoeUI" w:hAnsi="SegoeUI"/>
+          <w:color w:val="23282D"/>
+        </w:rPr>
+        <w:t xml:space="preserve"> </w:t>
+      </w:r>
+      <w:r>
+        <w:rPr>
+          <w:rFonts w:ascii="Segoe UI" w:hAnsi="Segoe UI" w:cs="Segoe UI"/>
+        </w:rPr>
+        <w:t>Add player instance to World scene</w:t>
+      </w:r>
+      <w:r>
+        <w:rPr>
+          <w:rFonts w:ascii="Segoe UI" w:hAnsi="Segoe UI" w:cs="Segoe UI"/>
+        </w:rPr>
+        <w:t xml:space="preserve"> (5 min)</w:t>
       </w:r>
     </w:p>
     <w:p>
@@ -2724,31 +5456,176 @@
         <w:pStyle w:val="ListParagraph"/>
         <w:numPr>
           <w:ilvl w:val="1"/>
-          <w:numId w:val="2"/>
-        </w:numPr>
-        <w:rPr>
-          <w:rFonts w:ascii="Segoe UI" w:hAnsi="Segoe UI" w:cs="Segoe UI"/>
-        </w:rPr>
-      </w:pPr>
-      <w:r>
-        <w:rPr>
-          <w:rFonts w:ascii="Segoe UI" w:hAnsi="Segoe UI" w:cs="Segoe UI"/>
-        </w:rPr>
-        <w:t xml:space="preserve">Make sure the game is saved </w:t>
-      </w:r>
-      <w:proofErr w:type="spellStart"/>
-      <w:r>
-        <w:rPr>
-          <w:rFonts w:ascii="Segoe UI" w:hAnsi="Segoe UI" w:cs="Segoe UI"/>
-        </w:rPr>
-        <w:t>prediodically</w:t>
-      </w:r>
-      <w:proofErr w:type="spellEnd"/>
-      <w:r>
-        <w:rPr>
-          <w:rFonts w:ascii="Segoe UI" w:hAnsi="Segoe UI" w:cs="Segoe UI"/>
-        </w:rPr>
-        <w:t>.</w:t>
+          <w:numId w:val="11"/>
+        </w:numPr>
+        <w:rPr>
+          <w:rFonts w:ascii="Segoe UI" w:hAnsi="Segoe UI" w:cs="Segoe UI"/>
+        </w:rPr>
+      </w:pPr>
+      <w:r>
+        <w:rPr>
+          <w:rFonts w:ascii="Segoe UI" w:hAnsi="Segoe UI" w:cs="Segoe UI"/>
+        </w:rPr>
+        <w:t>Open th</w:t>
+      </w:r>
+      <w:r>
+        <w:rPr>
+          <w:rFonts w:ascii="Segoe UI" w:hAnsi="Segoe UI" w:cs="Segoe UI"/>
+        </w:rPr>
+        <w:t xml:space="preserve">e World </w:t>
+      </w:r>
+      <w:r>
+        <w:rPr>
+          <w:rFonts w:ascii="Segoe UI" w:hAnsi="Segoe UI" w:cs="Segoe UI"/>
+        </w:rPr>
+        <w:t>scene</w:t>
+      </w:r>
+    </w:p>
+    <w:p>
+      <w:pPr>
+        <w:pStyle w:val="ListParagraph"/>
+        <w:numPr>
+          <w:ilvl w:val="1"/>
+          <w:numId w:val="11"/>
+        </w:numPr>
+        <w:rPr>
+          <w:rFonts w:ascii="Segoe UI" w:hAnsi="Segoe UI" w:cs="Segoe UI"/>
+        </w:rPr>
+      </w:pPr>
+      <w:r>
+        <w:rPr>
+          <w:rFonts w:ascii="Segoe UI" w:hAnsi="Segoe UI" w:cs="Segoe UI"/>
+        </w:rPr>
+        <w:t xml:space="preserve">Create an instance of the </w:t>
+      </w:r>
+      <w:proofErr w:type="gramStart"/>
+      <w:r>
+        <w:rPr>
+          <w:rFonts w:ascii="Segoe UI" w:hAnsi="Segoe UI" w:cs="Segoe UI"/>
+        </w:rPr>
+        <w:t>Player</w:t>
+      </w:r>
+      <w:proofErr w:type="gramEnd"/>
+    </w:p>
+    <w:p>
+      <w:pPr>
+        <w:ind w:left="1080"/>
+        <w:rPr>
+          <w:rFonts w:ascii="Segoe UI" w:hAnsi="Segoe UI" w:cs="Segoe UI"/>
+        </w:rPr>
+      </w:pPr>
+      <w:r>
+        <w:rPr>
+          <w:rFonts w:ascii="Segoe UI" w:hAnsi="Segoe UI" w:cs="Segoe UI"/>
+          <w:noProof/>
+        </w:rPr>
+        <w:lastRenderedPageBreak/>
+        <w:drawing>
+          <wp:inline distT="0" distB="0" distL="0" distR="0" wp14:anchorId="77FDAB11" wp14:editId="3B9660C9">
+            <wp:extent cx="1727200" cy="1698532"/>
+            <wp:effectExtent l="0" t="0" r="6350" b="0"/>
+            <wp:docPr id="5" name="Picture 5"/>
+            <wp:cNvGraphicFramePr>
+              <a:graphicFrameLocks xmlns:a="http://schemas.openxmlformats.org/drawingml/2006/main" noChangeAspect="1"/>
+            </wp:cNvGraphicFramePr>
+            <a:graphic xmlns:a="http://schemas.openxmlformats.org/drawingml/2006/main">
+              <a:graphicData uri="http://schemas.openxmlformats.org/drawingml/2006/picture">
+                <pic:pic xmlns:pic="http://schemas.openxmlformats.org/drawingml/2006/picture">
+                  <pic:nvPicPr>
+                    <pic:cNvPr id="0" name="Picture 5"/>
+                    <pic:cNvPicPr>
+                      <a:picLocks noChangeAspect="1" noChangeArrowheads="1"/>
+                    </pic:cNvPicPr>
+                  </pic:nvPicPr>
+                  <pic:blipFill>
+                    <a:blip r:embed="rId20">
+                      <a:extLst>
+                        <a:ext uri="{28A0092B-C50C-407E-A947-70E740481C1C}">
+                          <a14:useLocalDpi xmlns:a14="http://schemas.microsoft.com/office/drawing/2010/main" val="0"/>
+                        </a:ext>
+                      </a:extLst>
+                    </a:blip>
+                    <a:srcRect/>
+                    <a:stretch>
+                      <a:fillRect/>
+                    </a:stretch>
+                  </pic:blipFill>
+                  <pic:spPr bwMode="auto">
+                    <a:xfrm>
+                      <a:off x="0" y="0"/>
+                      <a:ext cx="1736794" cy="1707967"/>
+                    </a:xfrm>
+                    <a:prstGeom prst="rect">
+                      <a:avLst/>
+                    </a:prstGeom>
+                    <a:noFill/>
+                    <a:ln>
+                      <a:noFill/>
+                    </a:ln>
+                  </pic:spPr>
+                </pic:pic>
+              </a:graphicData>
+            </a:graphic>
+          </wp:inline>
+        </w:drawing>
+      </w:r>
+    </w:p>
+    <w:p>
+      <w:pPr>
+        <w:pStyle w:val="ListParagraph"/>
+        <w:numPr>
+          <w:ilvl w:val="1"/>
+          <w:numId w:val="11"/>
+        </w:numPr>
+        <w:rPr>
+          <w:rFonts w:ascii="Segoe UI" w:hAnsi="Segoe UI" w:cs="Segoe UI"/>
+        </w:rPr>
+      </w:pPr>
+      <w:r>
+        <w:rPr>
+          <w:rFonts w:ascii="Segoe UI" w:hAnsi="Segoe UI" w:cs="Segoe UI"/>
+        </w:rPr>
+        <w:t>Place player in the middle of the scene</w:t>
+      </w:r>
+    </w:p>
+    <w:p>
+      <w:pPr>
+        <w:pStyle w:val="ListParagraph"/>
+        <w:numPr>
+          <w:ilvl w:val="2"/>
+          <w:numId w:val="11"/>
+        </w:numPr>
+        <w:rPr>
+          <w:rFonts w:ascii="Segoe UI" w:hAnsi="Segoe UI" w:cs="Segoe UI"/>
+        </w:rPr>
+      </w:pPr>
+      <w:r>
+        <w:rPr>
+          <w:rFonts w:ascii="Segoe UI" w:hAnsi="Segoe UI" w:cs="Segoe UI"/>
+        </w:rPr>
+        <w:t xml:space="preserve">You can use the mouse to click and drag the player or you could use the transform </w:t>
+      </w:r>
+      <w:proofErr w:type="gramStart"/>
+      <w:r>
+        <w:rPr>
+          <w:rFonts w:ascii="Segoe UI" w:hAnsi="Segoe UI" w:cs="Segoe UI"/>
+        </w:rPr>
+        <w:t>property</w:t>
+      </w:r>
+      <w:proofErr w:type="gramEnd"/>
+    </w:p>
+    <w:p>
+      <w:pPr>
+        <w:rPr>
+          <w:rFonts w:ascii="Segoe UI" w:hAnsi="Segoe UI" w:cs="Segoe UI"/>
+        </w:rPr>
+      </w:pPr>
+      <w:r>
+        <w:rPr>
+          <w:rFonts w:ascii="Segoe UI" w:hAnsi="Segoe UI" w:cs="Segoe UI"/>
+          <w:highlight w:val="magenta"/>
+        </w:rPr>
+        <w:t>15 min break</w:t>
       </w:r>
     </w:p>
     <w:p>
@@ -2756,59 +5633,47 @@
         <w:pStyle w:val="ListParagraph"/>
         <w:numPr>
           <w:ilvl w:val="0"/>
-          <w:numId w:val="2"/>
-        </w:numPr>
-        <w:rPr>
-          <w:rFonts w:ascii="Segoe UI" w:hAnsi="Segoe UI" w:cs="Segoe UI"/>
-        </w:rPr>
-      </w:pPr>
-      <w:r>
-        <w:rPr>
-          <w:rFonts w:ascii="Segoe UI" w:hAnsi="Segoe UI" w:cs="Segoe UI"/>
-        </w:rPr>
-        <w:t xml:space="preserve">Create </w:t>
-      </w:r>
-      <w:r>
-        <w:rPr>
-          <w:rFonts w:ascii="Segoe UI" w:eastAsia="Times New Roman" w:hAnsi="Segoe UI" w:cs="Segoe UI"/>
+          <w:numId w:val="11"/>
+        </w:numPr>
+        <w:rPr>
+          <w:rFonts w:ascii="Segoe UI" w:hAnsi="Segoe UI" w:cs="Segoe UI"/>
+        </w:rPr>
+      </w:pPr>
+      <w:r>
+        <w:rPr>
+          <w:rFonts w:ascii="SegoeUI" w:hAnsi="SegoeUI"/>
+          <w:b/>
+          <w:bCs/>
           <w:color w:val="23282D"/>
-        </w:rPr>
-        <w:t>“</w:t>
-      </w:r>
-      <w:proofErr w:type="spellStart"/>
-      <w:r>
-        <w:rPr>
-          <w:rFonts w:ascii="Segoe UI" w:eastAsia="Times New Roman" w:hAnsi="Segoe UI" w:cs="Segoe UI"/>
+          <w:highlight w:val="yellow"/>
+        </w:rPr>
+        <w:t>INSTRUCTION</w:t>
+      </w:r>
+      <w:r>
+        <w:rPr>
+          <w:rFonts w:ascii="SegoeUI" w:hAnsi="SegoeUI"/>
           <w:color w:val="23282D"/>
         </w:rPr>
-        <w:t>FlappyBird</w:t>
-      </w:r>
-      <w:proofErr w:type="spellEnd"/>
-      <w:r>
-        <w:rPr>
-          <w:rFonts w:ascii="Segoe UI" w:eastAsia="Times New Roman" w:hAnsi="Segoe UI" w:cs="Segoe UI"/>
+        <w:t>:</w:t>
+      </w:r>
+      <w:r>
+        <w:rPr>
+          <w:rFonts w:ascii="SegoeUI" w:hAnsi="SegoeUI"/>
           <w:color w:val="23282D"/>
         </w:rPr>
-        <w:t>”</w:t>
-      </w:r>
-      <w:r>
-        <w:rPr>
-          <w:rFonts w:ascii="Segoe UI" w:eastAsia="Times New Roman" w:hAnsi="Segoe UI" w:cs="Segoe UI"/>
-          <w:color w:val="23282D"/>
-        </w:rPr>
         <w:t xml:space="preserve"> </w:t>
       </w:r>
       <w:r>
         <w:rPr>
           <w:rFonts w:ascii="Segoe UI" w:hAnsi="Segoe UI" w:cs="Segoe UI"/>
         </w:rPr>
-        <w:t>sprite</w:t>
-      </w:r>
-      <w:r>
-        <w:rPr>
-          <w:rFonts w:ascii="Segoe UI" w:hAnsi="Segoe UI" w:cs="Segoe UI"/>
-        </w:rPr>
-        <w:t>.</w:t>
+        <w:t>Make player move with keyboard input</w:t>
+      </w:r>
+      <w:r>
+        <w:rPr>
+          <w:rFonts w:ascii="Segoe UI" w:hAnsi="Segoe UI" w:cs="Segoe UI"/>
+        </w:rPr>
+        <w:t xml:space="preserve"> (45 min)</w:t>
       </w:r>
     </w:p>
     <w:p>
@@ -2816,31 +5681,31 @@
         <w:pStyle w:val="ListParagraph"/>
         <w:numPr>
           <w:ilvl w:val="1"/>
-          <w:numId w:val="2"/>
-        </w:numPr>
-        <w:rPr>
-          <w:rFonts w:ascii="Segoe UI" w:hAnsi="Segoe UI" w:cs="Segoe UI"/>
-        </w:rPr>
-      </w:pPr>
-      <w:r>
-        <w:rPr>
-          <w:rFonts w:ascii="Segoe UI" w:hAnsi="Segoe UI" w:cs="Segoe UI"/>
-        </w:rPr>
-        <w:t xml:space="preserve">Drag and drop the assets into </w:t>
-      </w:r>
-      <w:proofErr w:type="spellStart"/>
-      <w:r>
-        <w:rPr>
-          <w:rFonts w:ascii="Segoe UI" w:hAnsi="Segoe UI" w:cs="Segoe UI"/>
-        </w:rPr>
-        <w:t>godot</w:t>
-      </w:r>
-      <w:proofErr w:type="spellEnd"/>
-      <w:r>
-        <w:rPr>
-          <w:rFonts w:ascii="Segoe UI" w:hAnsi="Segoe UI" w:cs="Segoe UI"/>
-        </w:rPr>
-        <w:t>.</w:t>
+          <w:numId w:val="11"/>
+        </w:numPr>
+        <w:rPr>
+          <w:rFonts w:ascii="Segoe UI" w:hAnsi="Segoe UI" w:cs="Segoe UI"/>
+        </w:rPr>
+      </w:pPr>
+      <w:r>
+        <w:rPr>
+          <w:rFonts w:ascii="Segoe UI" w:hAnsi="Segoe UI" w:cs="Segoe UI"/>
+        </w:rPr>
+        <w:t xml:space="preserve">Open </w:t>
+      </w:r>
+      <w:r>
+        <w:rPr>
+          <w:rFonts w:ascii="Segoe UI" w:hAnsi="Segoe UI" w:cs="Segoe UI"/>
+          <w:b/>
+          <w:bCs/>
+        </w:rPr>
+        <w:t>Player</w:t>
+      </w:r>
+      <w:r>
+        <w:rPr>
+          <w:rFonts w:ascii="Segoe UI" w:hAnsi="Segoe UI" w:cs="Segoe UI"/>
+        </w:rPr>
+        <w:t xml:space="preserve"> scene</w:t>
       </w:r>
     </w:p>
     <w:p>
@@ -2848,116 +5713,25 @@
         <w:pStyle w:val="ListParagraph"/>
         <w:numPr>
           <w:ilvl w:val="1"/>
-          <w:numId w:val="2"/>
-        </w:numPr>
-        <w:rPr>
-          <w:rFonts w:ascii="Segoe UI" w:hAnsi="Segoe UI" w:cs="Segoe UI"/>
-        </w:rPr>
-      </w:pPr>
-      <w:r>
-        <w:rPr>
-          <w:rFonts w:ascii="Segoe UI" w:hAnsi="Segoe UI" w:cs="Segoe UI"/>
-        </w:rPr>
-        <w:t>Make any necessary changes in import tab</w:t>
-      </w:r>
-      <w:r>
-        <w:rPr>
-          <w:rFonts w:ascii="Segoe UI" w:hAnsi="Segoe UI" w:cs="Segoe UI"/>
-        </w:rPr>
-        <w:t>.</w:t>
-      </w:r>
-    </w:p>
-    <w:p>
-      <w:pPr>
-        <w:rPr>
-          <w:rFonts w:ascii="Segoe UI" w:hAnsi="Segoe UI" w:cs="Segoe UI"/>
-        </w:rPr>
-      </w:pPr>
-      <w:r>
-        <w:rPr>
-          <w:rFonts w:ascii="Segoe UI" w:hAnsi="Segoe UI" w:cs="Segoe UI"/>
-          <w:highlight w:val="magenta"/>
-        </w:rPr>
-        <w:t>15 min break</w:t>
-      </w:r>
-    </w:p>
-    <w:p>
-      <w:pPr>
-        <w:pStyle w:val="ListParagraph"/>
-        <w:numPr>
-          <w:ilvl w:val="0"/>
-          <w:numId w:val="2"/>
-        </w:numPr>
-        <w:rPr>
-          <w:rFonts w:ascii="Segoe UI" w:hAnsi="Segoe UI" w:cs="Segoe UI"/>
-        </w:rPr>
-      </w:pPr>
-      <w:r>
-        <w:rPr>
-          <w:rFonts w:ascii="Segoe UI" w:hAnsi="Segoe UI" w:cs="Segoe UI"/>
-        </w:rPr>
-        <w:t xml:space="preserve">Make </w:t>
-      </w:r>
-      <w:r>
-        <w:rPr>
-          <w:rFonts w:ascii="Segoe UI" w:eastAsia="Times New Roman" w:hAnsi="Segoe UI" w:cs="Segoe UI"/>
-          <w:color w:val="23282D"/>
-        </w:rPr>
-        <w:t>“</w:t>
-      </w:r>
-      <w:proofErr w:type="spellStart"/>
-      <w:r>
-        <w:rPr>
-          <w:rFonts w:ascii="Segoe UI" w:eastAsia="Times New Roman" w:hAnsi="Segoe UI" w:cs="Segoe UI"/>
-          <w:color w:val="23282D"/>
-        </w:rPr>
-        <w:t>FlappyBird</w:t>
-      </w:r>
-      <w:proofErr w:type="spellEnd"/>
-      <w:r>
-        <w:rPr>
-          <w:rFonts w:ascii="Segoe UI" w:eastAsia="Times New Roman" w:hAnsi="Segoe UI" w:cs="Segoe UI"/>
-          <w:color w:val="23282D"/>
-        </w:rPr>
-        <w:t>”</w:t>
-      </w:r>
-      <w:r>
-        <w:rPr>
-          <w:rFonts w:ascii="Segoe UI" w:eastAsia="Times New Roman" w:hAnsi="Segoe UI" w:cs="Segoe UI"/>
-          <w:color w:val="23282D"/>
-        </w:rPr>
-        <w:t xml:space="preserve"> </w:t>
-      </w:r>
-      <w:r>
-        <w:rPr>
-          <w:rFonts w:ascii="Segoe UI" w:hAnsi="Segoe UI" w:cs="Segoe UI"/>
-        </w:rPr>
-        <w:t>move</w:t>
-      </w:r>
-      <w:r>
-        <w:rPr>
-          <w:rFonts w:ascii="Segoe UI" w:hAnsi="Segoe UI" w:cs="Segoe UI"/>
-        </w:rPr>
-        <w:t xml:space="preserve"> [30 min activity]</w:t>
-      </w:r>
-      <w:r>
-        <w:rPr>
-          <w:rFonts w:ascii="Segoe UI" w:hAnsi="Segoe UI" w:cs="Segoe UI"/>
-        </w:rPr>
-        <w:t xml:space="preserve"> [</w:t>
-      </w:r>
-      <w:r>
-        <w:rPr>
-          <w:rFonts w:ascii="Segoe UI" w:hAnsi="Segoe UI" w:cs="Segoe UI"/>
-          <w:highlight w:val="yellow"/>
-        </w:rPr>
-        <w:t>see one – do one – show one</w:t>
-      </w:r>
-      <w:r>
-        <w:rPr>
-          <w:rFonts w:ascii="Segoe UI" w:hAnsi="Segoe UI" w:cs="Segoe UI"/>
-        </w:rPr>
-        <w:t>]</w:t>
+          <w:numId w:val="11"/>
+        </w:numPr>
+        <w:rPr>
+          <w:rFonts w:ascii="Segoe UI" w:hAnsi="Segoe UI" w:cs="Segoe UI"/>
+        </w:rPr>
+      </w:pPr>
+      <w:r>
+        <w:rPr>
+          <w:rFonts w:ascii="Segoe UI" w:hAnsi="Segoe UI" w:cs="Segoe UI"/>
+        </w:rPr>
+        <w:t xml:space="preserve">Select </w:t>
+      </w:r>
+      <w:r>
+        <w:rPr>
+          <w:rFonts w:ascii="Segoe UI" w:hAnsi="Segoe UI" w:cs="Segoe UI"/>
+          <w:b/>
+          <w:bCs/>
+        </w:rPr>
+        <w:t>Player</w:t>
       </w:r>
     </w:p>
     <w:p>
@@ -2965,53 +5739,59 @@
         <w:pStyle w:val="ListParagraph"/>
         <w:numPr>
           <w:ilvl w:val="1"/>
-          <w:numId w:val="2"/>
-        </w:numPr>
-        <w:rPr>
-          <w:rFonts w:ascii="Segoe UI" w:hAnsi="Segoe UI" w:cs="Segoe UI"/>
-        </w:rPr>
-      </w:pPr>
-      <w:r>
-        <w:rPr>
-          <w:rFonts w:ascii="Segoe UI" w:hAnsi="Segoe UI" w:cs="Segoe UI"/>
-        </w:rPr>
-        <w:t xml:space="preserve">Write a script to make </w:t>
-      </w:r>
-      <w:r>
-        <w:rPr>
-          <w:rFonts w:ascii="Segoe UI" w:eastAsia="Times New Roman" w:hAnsi="Segoe UI" w:cs="Segoe UI"/>
-          <w:color w:val="23282D"/>
-        </w:rPr>
-        <w:t>“</w:t>
-      </w:r>
-      <w:proofErr w:type="spellStart"/>
-      <w:r>
-        <w:rPr>
-          <w:rFonts w:ascii="Segoe UI" w:eastAsia="Times New Roman" w:hAnsi="Segoe UI" w:cs="Segoe UI"/>
-          <w:color w:val="23282D"/>
-        </w:rPr>
-        <w:t>FlappyBird</w:t>
-      </w:r>
-      <w:proofErr w:type="spellEnd"/>
-      <w:r>
-        <w:rPr>
-          <w:rFonts w:ascii="Segoe UI" w:eastAsia="Times New Roman" w:hAnsi="Segoe UI" w:cs="Segoe UI"/>
-          <w:color w:val="23282D"/>
-        </w:rPr>
-        <w:t>”</w:t>
-      </w:r>
-      <w:r>
-        <w:rPr>
-          <w:rFonts w:ascii="Segoe UI" w:eastAsia="Times New Roman" w:hAnsi="Segoe UI" w:cs="Segoe UI"/>
-          <w:color w:val="23282D"/>
-        </w:rPr>
-        <w:t xml:space="preserve"> </w:t>
-      </w:r>
-      <w:r>
-        <w:rPr>
-          <w:rFonts w:ascii="Segoe UI" w:hAnsi="Segoe UI" w:cs="Segoe UI"/>
-        </w:rPr>
-        <w:t>move with input.</w:t>
+          <w:numId w:val="11"/>
+        </w:numPr>
+        <w:rPr>
+          <w:rFonts w:ascii="Segoe UI" w:hAnsi="Segoe UI" w:cs="Segoe UI"/>
+        </w:rPr>
+      </w:pPr>
+      <w:r>
+        <w:rPr>
+          <w:rFonts w:ascii="Segoe UI" w:hAnsi="Segoe UI" w:cs="Segoe UI"/>
+        </w:rPr>
+        <w:t xml:space="preserve">Set </w:t>
+      </w:r>
+      <w:r>
+        <w:rPr>
+          <w:rFonts w:ascii="Segoe UI" w:hAnsi="Segoe UI" w:cs="Segoe UI"/>
+          <w:b/>
+          <w:bCs/>
+        </w:rPr>
+        <w:t>Inspector</w:t>
+      </w:r>
+      <w:r>
+        <w:rPr>
+          <w:rFonts w:ascii="Segoe UI" w:hAnsi="Segoe UI" w:cs="Segoe UI"/>
+        </w:rPr>
+        <w:t xml:space="preserve"> -&gt; </w:t>
+      </w:r>
+      <w:r>
+        <w:rPr>
+          <w:rFonts w:ascii="Segoe UI" w:hAnsi="Segoe UI" w:cs="Segoe UI"/>
+          <w:b/>
+          <w:bCs/>
+        </w:rPr>
+        <w:t>RigidBody2D</w:t>
+      </w:r>
+      <w:r>
+        <w:rPr>
+          <w:rFonts w:ascii="Segoe UI" w:hAnsi="Segoe UI" w:cs="Segoe UI"/>
+        </w:rPr>
+        <w:t xml:space="preserve"> -&gt; </w:t>
+      </w:r>
+      <w:r>
+        <w:rPr>
+          <w:rFonts w:ascii="Segoe UI" w:hAnsi="Segoe UI" w:cs="Segoe UI"/>
+          <w:b/>
+          <w:bCs/>
+        </w:rPr>
+        <w:t>Gravity Scale</w:t>
+      </w:r>
+      <w:r>
+        <w:rPr>
+          <w:rFonts w:ascii="Segoe UI" w:hAnsi="Segoe UI" w:cs="Segoe UI"/>
+        </w:rPr>
+        <w:t xml:space="preserve"> to 0</w:t>
       </w:r>
     </w:p>
     <w:p>
@@ -3019,25 +5799,599 @@
         <w:pStyle w:val="ListParagraph"/>
         <w:numPr>
           <w:ilvl w:val="1"/>
-          <w:numId w:val="2"/>
-        </w:numPr>
-        <w:rPr>
-          <w:rFonts w:ascii="Segoe UI" w:hAnsi="Segoe UI" w:cs="Segoe UI"/>
-        </w:rPr>
-      </w:pPr>
-      <w:r>
-        <w:rPr>
-          <w:rFonts w:ascii="Segoe UI" w:hAnsi="Segoe UI" w:cs="Segoe UI"/>
-        </w:rPr>
-        <w:t>Break in down into at least 2 chunks.</w:t>
-      </w:r>
-    </w:p>
-    <w:p>
-      <w:pPr>
-        <w:rPr>
-          <w:rFonts w:ascii="Segoe UI" w:hAnsi="Segoe UI" w:cs="Segoe UI"/>
-        </w:rPr>
-      </w:pPr>
+          <w:numId w:val="11"/>
+        </w:numPr>
+        <w:rPr>
+          <w:rFonts w:ascii="Segoe UI" w:hAnsi="Segoe UI" w:cs="Segoe UI"/>
+        </w:rPr>
+      </w:pPr>
+      <w:r>
+        <w:rPr>
+          <w:rFonts w:ascii="Segoe UI" w:hAnsi="Segoe UI" w:cs="Segoe UI"/>
+        </w:rPr>
+        <w:t xml:space="preserve">Add a new empty script to the player by using the script </w:t>
+      </w:r>
+      <w:proofErr w:type="gramStart"/>
+      <w:r>
+        <w:rPr>
+          <w:rFonts w:ascii="Segoe UI" w:hAnsi="Segoe UI" w:cs="Segoe UI"/>
+        </w:rPr>
+        <w:t>button</w:t>
+      </w:r>
+      <w:proofErr w:type="gramEnd"/>
+    </w:p>
+    <w:p>
+      <w:pPr>
+        <w:ind w:left="1080"/>
+        <w:rPr>
+          <w:rFonts w:ascii="Segoe UI" w:hAnsi="Segoe UI" w:cs="Segoe UI"/>
+        </w:rPr>
+      </w:pPr>
+      <w:r>
+        <w:rPr>
+          <w:rFonts w:ascii="Segoe UI" w:hAnsi="Segoe UI" w:cs="Segoe UI"/>
+          <w:noProof/>
+        </w:rPr>
+        <w:drawing>
+          <wp:inline distT="0" distB="0" distL="0" distR="0" wp14:anchorId="031588F4" wp14:editId="0C5DDAE4">
+            <wp:extent cx="1841500" cy="1734967"/>
+            <wp:effectExtent l="0" t="0" r="6350" b="0"/>
+            <wp:docPr id="6" name="Picture 6"/>
+            <wp:cNvGraphicFramePr>
+              <a:graphicFrameLocks xmlns:a="http://schemas.openxmlformats.org/drawingml/2006/main" noChangeAspect="1"/>
+            </wp:cNvGraphicFramePr>
+            <a:graphic xmlns:a="http://schemas.openxmlformats.org/drawingml/2006/main">
+              <a:graphicData uri="http://schemas.openxmlformats.org/drawingml/2006/picture">
+                <pic:pic xmlns:pic="http://schemas.openxmlformats.org/drawingml/2006/picture">
+                  <pic:nvPicPr>
+                    <pic:cNvPr id="0" name="Picture 6"/>
+                    <pic:cNvPicPr>
+                      <a:picLocks noChangeAspect="1" noChangeArrowheads="1"/>
+                    </pic:cNvPicPr>
+                  </pic:nvPicPr>
+                  <pic:blipFill>
+                    <a:blip r:embed="rId21">
+                      <a:extLst>
+                        <a:ext uri="{28A0092B-C50C-407E-A947-70E740481C1C}">
+                          <a14:useLocalDpi xmlns:a14="http://schemas.microsoft.com/office/drawing/2010/main" val="0"/>
+                        </a:ext>
+                      </a:extLst>
+                    </a:blip>
+                    <a:srcRect/>
+                    <a:stretch>
+                      <a:fillRect/>
+                    </a:stretch>
+                  </pic:blipFill>
+                  <pic:spPr bwMode="auto">
+                    <a:xfrm>
+                      <a:off x="0" y="0"/>
+                      <a:ext cx="1850817" cy="1743745"/>
+                    </a:xfrm>
+                    <a:prstGeom prst="rect">
+                      <a:avLst/>
+                    </a:prstGeom>
+                    <a:noFill/>
+                    <a:ln>
+                      <a:noFill/>
+                    </a:ln>
+                  </pic:spPr>
+                </pic:pic>
+              </a:graphicData>
+            </a:graphic>
+          </wp:inline>
+        </w:drawing>
+      </w:r>
+    </w:p>
+    <w:p>
+      <w:pPr>
+        <w:pStyle w:val="ListParagraph"/>
+        <w:numPr>
+          <w:ilvl w:val="1"/>
+          <w:numId w:val="11"/>
+        </w:numPr>
+        <w:rPr>
+          <w:rFonts w:ascii="Segoe UI" w:hAnsi="Segoe UI" w:cs="Segoe UI"/>
+        </w:rPr>
+      </w:pPr>
+      <w:r>
+        <w:rPr>
+          <w:rFonts w:ascii="Segoe UI" w:hAnsi="Segoe UI" w:cs="Segoe UI"/>
+        </w:rPr>
+        <w:t xml:space="preserve">Define an </w:t>
+      </w:r>
+      <w:proofErr w:type="gramStart"/>
+      <w:r>
+        <w:rPr>
+          <w:rFonts w:ascii="Segoe UI" w:hAnsi="Segoe UI" w:cs="Segoe UI"/>
+        </w:rPr>
+        <w:t>action</w:t>
+      </w:r>
+      <w:proofErr w:type="gramEnd"/>
+    </w:p>
+    <w:p>
+      <w:pPr>
+        <w:pStyle w:val="ListParagraph"/>
+        <w:numPr>
+          <w:ilvl w:val="2"/>
+          <w:numId w:val="11"/>
+        </w:numPr>
+        <w:rPr>
+          <w:rFonts w:ascii="Segoe UI" w:hAnsi="Segoe UI" w:cs="Segoe UI"/>
+        </w:rPr>
+      </w:pPr>
+      <w:r>
+        <w:rPr>
+          <w:rFonts w:ascii="Segoe UI" w:hAnsi="Segoe UI" w:cs="Segoe UI"/>
+        </w:rPr>
+        <w:t xml:space="preserve">Navigate to </w:t>
+      </w:r>
+      <w:r>
+        <w:rPr>
+          <w:rFonts w:ascii="Segoe UI" w:hAnsi="Segoe UI" w:cs="Segoe UI"/>
+          <w:b/>
+          <w:bCs/>
+        </w:rPr>
+        <w:t>Project</w:t>
+      </w:r>
+      <w:r>
+        <w:rPr>
+          <w:rFonts w:ascii="Segoe UI" w:hAnsi="Segoe UI" w:cs="Segoe UI"/>
+        </w:rPr>
+        <w:t xml:space="preserve"> -&gt; </w:t>
+      </w:r>
+      <w:r>
+        <w:rPr>
+          <w:rFonts w:ascii="Segoe UI" w:hAnsi="Segoe UI" w:cs="Segoe UI"/>
+          <w:b/>
+          <w:bCs/>
+        </w:rPr>
+        <w:t>Project Settings</w:t>
+      </w:r>
+      <w:r>
+        <w:rPr>
+          <w:rFonts w:ascii="Segoe UI" w:hAnsi="Segoe UI" w:cs="Segoe UI"/>
+        </w:rPr>
+        <w:t xml:space="preserve"> -&gt; </w:t>
+      </w:r>
+      <w:r>
+        <w:rPr>
+          <w:rFonts w:ascii="Segoe UI" w:hAnsi="Segoe UI" w:cs="Segoe UI"/>
+          <w:b/>
+          <w:bCs/>
+        </w:rPr>
+        <w:t xml:space="preserve">Input </w:t>
+      </w:r>
+      <w:proofErr w:type="gramStart"/>
+      <w:r>
+        <w:rPr>
+          <w:rFonts w:ascii="Segoe UI" w:hAnsi="Segoe UI" w:cs="Segoe UI"/>
+          <w:b/>
+          <w:bCs/>
+        </w:rPr>
+        <w:t>Map</w:t>
+      </w:r>
+      <w:proofErr w:type="gramEnd"/>
+    </w:p>
+    <w:p>
+      <w:pPr>
+        <w:pStyle w:val="ListParagraph"/>
+        <w:numPr>
+          <w:ilvl w:val="2"/>
+          <w:numId w:val="11"/>
+        </w:numPr>
+        <w:rPr>
+          <w:rFonts w:ascii="Segoe UI" w:hAnsi="Segoe UI" w:cs="Segoe UI"/>
+        </w:rPr>
+      </w:pPr>
+      <w:r>
+        <w:rPr>
+          <w:rFonts w:ascii="Segoe UI" w:hAnsi="Segoe UI" w:cs="Segoe UI"/>
+        </w:rPr>
+        <w:t xml:space="preserve">Add an action </w:t>
+      </w:r>
+      <w:proofErr w:type="gramStart"/>
+      <w:r>
+        <w:rPr>
+          <w:rFonts w:ascii="Segoe UI" w:hAnsi="Segoe UI" w:cs="Segoe UI"/>
+          <w:b/>
+          <w:bCs/>
+        </w:rPr>
+        <w:t>flap</w:t>
+      </w:r>
+      <w:proofErr w:type="gramEnd"/>
+    </w:p>
+    <w:p>
+      <w:pPr>
+        <w:pStyle w:val="ListParagraph"/>
+        <w:numPr>
+          <w:ilvl w:val="2"/>
+          <w:numId w:val="11"/>
+        </w:numPr>
+        <w:rPr>
+          <w:rFonts w:ascii="Segoe UI" w:hAnsi="Segoe UI" w:cs="Segoe UI"/>
+        </w:rPr>
+      </w:pPr>
+      <w:r>
+        <w:rPr>
+          <w:rFonts w:ascii="Segoe UI" w:hAnsi="Segoe UI" w:cs="Segoe UI"/>
+        </w:rPr>
+        <w:t xml:space="preserve">Use the </w:t>
+      </w:r>
+      <w:r>
+        <w:rPr>
+          <w:rFonts w:ascii="Segoe UI" w:hAnsi="Segoe UI" w:cs="Segoe UI"/>
+          <w:b/>
+          <w:bCs/>
+        </w:rPr>
+        <w:t>+</w:t>
+      </w:r>
+      <w:r>
+        <w:rPr>
+          <w:rFonts w:ascii="Segoe UI" w:hAnsi="Segoe UI" w:cs="Segoe UI"/>
+        </w:rPr>
+        <w:t xml:space="preserve"> to link action with space bar </w:t>
+      </w:r>
+      <w:proofErr w:type="gramStart"/>
+      <w:r>
+        <w:rPr>
+          <w:rFonts w:ascii="Segoe UI" w:hAnsi="Segoe UI" w:cs="Segoe UI"/>
+        </w:rPr>
+        <w:t>press</w:t>
+      </w:r>
+      <w:proofErr w:type="gramEnd"/>
+    </w:p>
+    <w:p>
+      <w:pPr>
+        <w:pStyle w:val="ListParagraph"/>
+        <w:numPr>
+          <w:ilvl w:val="3"/>
+          <w:numId w:val="11"/>
+        </w:numPr>
+        <w:rPr>
+          <w:rFonts w:ascii="Segoe UI" w:hAnsi="Segoe UI" w:cs="Segoe UI"/>
+        </w:rPr>
+      </w:pPr>
+      <w:r>
+        <w:rPr>
+          <w:rFonts w:ascii="Segoe UI" w:hAnsi="Segoe UI" w:cs="Segoe UI"/>
+        </w:rPr>
+        <w:t>Key -&gt; Press on Space -&gt; OK</w:t>
+      </w:r>
+    </w:p>
+    <w:p>
+      <w:pPr>
+        <w:ind w:left="1800"/>
+        <w:rPr>
+          <w:rFonts w:ascii="Segoe UI" w:hAnsi="Segoe UI" w:cs="Segoe UI"/>
+        </w:rPr>
+      </w:pPr>
+      <w:r>
+        <w:rPr>
+          <w:rFonts w:ascii="Segoe UI" w:hAnsi="Segoe UI" w:cs="Segoe UI"/>
+          <w:noProof/>
+        </w:rPr>
+        <w:drawing>
+          <wp:inline distT="0" distB="0" distL="0" distR="0" wp14:anchorId="669BEB67" wp14:editId="61866D3D">
+            <wp:extent cx="5651500" cy="876300"/>
+            <wp:effectExtent l="0" t="0" r="6350" b="0"/>
+            <wp:docPr id="8" name="Picture 8"/>
+            <wp:cNvGraphicFramePr>
+              <a:graphicFrameLocks xmlns:a="http://schemas.openxmlformats.org/drawingml/2006/main" noChangeAspect="1"/>
+            </wp:cNvGraphicFramePr>
+            <a:graphic xmlns:a="http://schemas.openxmlformats.org/drawingml/2006/main">
+              <a:graphicData uri="http://schemas.openxmlformats.org/drawingml/2006/picture">
+                <pic:pic xmlns:pic="http://schemas.openxmlformats.org/drawingml/2006/picture">
+                  <pic:nvPicPr>
+                    <pic:cNvPr id="0" name="Picture 8"/>
+                    <pic:cNvPicPr>
+                      <a:picLocks noChangeAspect="1" noChangeArrowheads="1"/>
+                    </pic:cNvPicPr>
+                  </pic:nvPicPr>
+                  <pic:blipFill>
+                    <a:blip r:embed="rId22">
+                      <a:extLst>
+                        <a:ext uri="{28A0092B-C50C-407E-A947-70E740481C1C}">
+                          <a14:useLocalDpi xmlns:a14="http://schemas.microsoft.com/office/drawing/2010/main" val="0"/>
+                        </a:ext>
+                      </a:extLst>
+                    </a:blip>
+                    <a:srcRect/>
+                    <a:stretch>
+                      <a:fillRect/>
+                    </a:stretch>
+                  </pic:blipFill>
+                  <pic:spPr bwMode="auto">
+                    <a:xfrm>
+                      <a:off x="0" y="0"/>
+                      <a:ext cx="5651500" cy="876300"/>
+                    </a:xfrm>
+                    <a:prstGeom prst="rect">
+                      <a:avLst/>
+                    </a:prstGeom>
+                    <a:noFill/>
+                    <a:ln>
+                      <a:noFill/>
+                    </a:ln>
+                  </pic:spPr>
+                </pic:pic>
+              </a:graphicData>
+            </a:graphic>
+          </wp:inline>
+        </w:drawing>
+      </w:r>
+    </w:p>
+    <w:p>
+      <w:pPr>
+        <w:pStyle w:val="ListParagraph"/>
+        <w:numPr>
+          <w:ilvl w:val="1"/>
+          <w:numId w:val="11"/>
+        </w:numPr>
+        <w:rPr>
+          <w:rFonts w:ascii="Segoe UI" w:hAnsi="Segoe UI" w:cs="Segoe UI"/>
+        </w:rPr>
+      </w:pPr>
+      <w:r>
+        <w:rPr>
+          <w:rFonts w:ascii="Segoe UI" w:hAnsi="Segoe UI" w:cs="Segoe UI"/>
+        </w:rPr>
+        <w:t xml:space="preserve">Add the below code to the </w:t>
+      </w:r>
+      <w:proofErr w:type="gramStart"/>
+      <w:r>
+        <w:rPr>
+          <w:rFonts w:ascii="Segoe UI" w:hAnsi="Segoe UI" w:cs="Segoe UI"/>
+        </w:rPr>
+        <w:t>script</w:t>
+      </w:r>
+      <w:proofErr w:type="gramEnd"/>
+    </w:p>
+    <w:p>
+      <w:pPr>
+        <w:pStyle w:val="ListParagraph"/>
+        <w:numPr>
+          <w:ilvl w:val="2"/>
+          <w:numId w:val="11"/>
+        </w:numPr>
+        <w:rPr>
+          <w:rFonts w:ascii="Segoe UI" w:hAnsi="Segoe UI" w:cs="Segoe UI"/>
+        </w:rPr>
+      </w:pPr>
+      <w:r>
+        <w:rPr>
+          <w:rFonts w:ascii="Segoe UI" w:hAnsi="Segoe UI" w:cs="Segoe UI"/>
+        </w:rPr>
+        <w:lastRenderedPageBreak/>
+        <w:t xml:space="preserve">This will move the player up and down as well as play the flap </w:t>
+      </w:r>
+      <w:proofErr w:type="gramStart"/>
+      <w:r>
+        <w:rPr>
+          <w:rFonts w:ascii="Segoe UI" w:hAnsi="Segoe UI" w:cs="Segoe UI"/>
+        </w:rPr>
+        <w:t>animation</w:t>
+      </w:r>
+      <w:proofErr w:type="gramEnd"/>
+    </w:p>
+    <w:p>
+      <w:pPr>
+        <w:ind w:left="1800"/>
+        <w:rPr>
+          <w:rFonts w:ascii="Segoe UI" w:hAnsi="Segoe UI" w:cs="Segoe UI"/>
+        </w:rPr>
+      </w:pPr>
+    </w:p>
+    <w:p>
+      <w:pPr>
+        <w:ind w:left="1800"/>
+        <w:rPr>
+          <w:rFonts w:ascii="Segoe UI" w:hAnsi="Segoe UI" w:cs="Segoe UI"/>
+        </w:rPr>
+      </w:pPr>
+    </w:p>
+    <w:p>
+      <w:pPr>
+        <w:ind w:left="1800"/>
+        <w:rPr>
+          <w:rFonts w:ascii="Segoe UI" w:hAnsi="Segoe UI" w:cs="Segoe UI"/>
+        </w:rPr>
+      </w:pPr>
+    </w:p>
+    <w:p>
+      <w:pPr>
+        <w:ind w:left="1800"/>
+        <w:rPr>
+          <w:rFonts w:ascii="Segoe UI" w:hAnsi="Segoe UI" w:cs="Segoe UI"/>
+        </w:rPr>
+      </w:pPr>
+    </w:p>
+    <w:bookmarkStart w:id="1" w:name="_MON_1679767134"/>
+    <w:bookmarkEnd w:id="1"/>
+    <w:p>
+      <w:pPr>
+        <w:ind w:left="1800"/>
+        <w:rPr>
+          <w:rFonts w:ascii="Segoe UI" w:hAnsi="Segoe UI" w:cs="Segoe UI"/>
+        </w:rPr>
+      </w:pPr>
+      <w:r>
+        <w:rPr>
+          <w:rFonts w:ascii="Segoe UI" w:hAnsi="Segoe UI" w:cs="Segoe UI"/>
+        </w:rPr>
+        <w:object w:dxaOrig="9360" w:dyaOrig="7171" w14:anchorId="24D00BF0">
+          <v:shapetype id="_x0000_t75" coordsize="21600,21600" o:spt="75" o:preferrelative="t" path="m@4@5l@4@11@9@11@9@5xe" filled="f" stroked="f">
+            <v:stroke joinstyle="miter"/>
+            <v:formulas>
+              <v:f eqn="if lineDrawn pixelLineWidth 0"/>
+              <v:f eqn="sum @0 1 0"/>
+              <v:f eqn="sum 0 0 @1"/>
+              <v:f eqn="prod @2 1 2"/>
+              <v:f eqn="prod @3 21600 pixelWidth"/>
+              <v:f eqn="prod @3 21600 pixelHeight"/>
+              <v:f eqn="sum @0 0 1"/>
+              <v:f eqn="prod @6 1 2"/>
+              <v:f eqn="prod @7 21600 pixelWidth"/>
+              <v:f eqn="sum @8 21600 0"/>
+              <v:f eqn="prod @7 21600 pixelHeight"/>
+              <v:f eqn="sum @10 21600 0"/>
+            </v:formulas>
+            <v:path o:extrusionok="f" gradientshapeok="t" o:connecttype="rect"/>
+            <o:lock v:ext="edit" aspectratio="t"/>
+          </v:shapetype>
+          <v:shape id="_x0000_i1025" type="#_x0000_t75" style="width:468pt;height:358.5pt" o:ole="">
+            <v:imagedata r:id="rId23" o:title=""/>
+          </v:shape>
+          <o:OLEObject Type="Embed" ProgID="Word.OpenDocumentText.12" ShapeID="_x0000_i1025" DrawAspect="Content" ObjectID="_1679767886" r:id="rId24"/>
+        </w:object>
+      </w:r>
+    </w:p>
+    <w:p>
+      <w:pPr>
+        <w:pStyle w:val="ListParagraph"/>
+        <w:ind w:left="1440"/>
+        <w:rPr>
+          <w:rFonts w:ascii="Segoe UI" w:hAnsi="Segoe UI" w:cs="Segoe UI"/>
+        </w:rPr>
+      </w:pPr>
+    </w:p>
+    <w:p>
+      <w:pPr>
+        <w:pStyle w:val="ListParagraph"/>
+        <w:ind w:left="1440"/>
+        <w:rPr>
+          <w:rFonts w:ascii="Segoe UI" w:hAnsi="Segoe UI" w:cs="Segoe UI"/>
+        </w:rPr>
+      </w:pPr>
+    </w:p>
+    <w:p>
+      <w:pPr>
+        <w:pStyle w:val="ListParagraph"/>
+        <w:ind w:left="1440"/>
+        <w:rPr>
+          <w:rFonts w:ascii="Segoe UI" w:hAnsi="Segoe UI" w:cs="Segoe UI"/>
+        </w:rPr>
+      </w:pPr>
+    </w:p>
+    <w:p>
+      <w:pPr>
+        <w:pStyle w:val="ListParagraph"/>
+        <w:ind w:left="1440"/>
+        <w:rPr>
+          <w:rFonts w:ascii="Segoe UI" w:hAnsi="Segoe UI" w:cs="Segoe UI"/>
+        </w:rPr>
+      </w:pPr>
+    </w:p>
+    <w:p>
+      <w:pPr>
+        <w:pStyle w:val="ListParagraph"/>
+        <w:ind w:left="1440"/>
+        <w:rPr>
+          <w:rFonts w:ascii="Segoe UI" w:hAnsi="Segoe UI" w:cs="Segoe UI"/>
+        </w:rPr>
+      </w:pPr>
+    </w:p>
+    <w:p>
+      <w:pPr>
+        <w:pStyle w:val="ListParagraph"/>
+        <w:ind w:left="1440"/>
+        <w:rPr>
+          <w:rFonts w:ascii="Segoe UI" w:hAnsi="Segoe UI" w:cs="Segoe UI"/>
+        </w:rPr>
+      </w:pPr>
+    </w:p>
+    <w:p>
+      <w:pPr>
+        <w:pStyle w:val="ListParagraph"/>
+        <w:ind w:left="1440"/>
+        <w:rPr>
+          <w:rFonts w:ascii="Segoe UI" w:hAnsi="Segoe UI" w:cs="Segoe UI"/>
+        </w:rPr>
+      </w:pPr>
+    </w:p>
+    <w:p>
+      <w:pPr>
+        <w:pStyle w:val="ListParagraph"/>
+        <w:ind w:left="1440"/>
+        <w:rPr>
+          <w:rFonts w:ascii="Segoe UI" w:hAnsi="Segoe UI" w:cs="Segoe UI"/>
+        </w:rPr>
+      </w:pPr>
+    </w:p>
+    <w:p>
+      <w:pPr>
+        <w:pStyle w:val="ListParagraph"/>
+        <w:ind w:left="1440"/>
+        <w:rPr>
+          <w:rFonts w:ascii="Segoe UI" w:hAnsi="Segoe UI" w:cs="Segoe UI"/>
+        </w:rPr>
+      </w:pPr>
+    </w:p>
+    <w:p>
+      <w:pPr>
+        <w:pStyle w:val="ListParagraph"/>
+        <w:ind w:left="1440"/>
+        <w:rPr>
+          <w:rFonts w:ascii="Segoe UI" w:hAnsi="Segoe UI" w:cs="Segoe UI"/>
+        </w:rPr>
+      </w:pPr>
+    </w:p>
+    <w:p>
+      <w:pPr>
+        <w:pStyle w:val="ListParagraph"/>
+        <w:numPr>
+          <w:ilvl w:val="1"/>
+          <w:numId w:val="11"/>
+        </w:numPr>
+        <w:rPr>
+          <w:rFonts w:ascii="Segoe UI" w:hAnsi="Segoe UI" w:cs="Segoe UI"/>
+        </w:rPr>
+      </w:pPr>
+      <w:r>
+        <w:rPr>
+          <w:rFonts w:ascii="Segoe UI" w:hAnsi="Segoe UI" w:cs="Segoe UI"/>
+        </w:rPr>
+        <w:lastRenderedPageBreak/>
+        <w:t xml:space="preserve">Add rotation to player on button </w:t>
+      </w:r>
+      <w:proofErr w:type="gramStart"/>
+      <w:r>
+        <w:rPr>
+          <w:rFonts w:ascii="Segoe UI" w:hAnsi="Segoe UI" w:cs="Segoe UI"/>
+        </w:rPr>
+        <w:t>press</w:t>
+      </w:r>
+      <w:proofErr w:type="gramEnd"/>
+    </w:p>
+    <w:p>
+      <w:pPr>
+        <w:pStyle w:val="ListParagraph"/>
+        <w:ind w:left="1440"/>
+        <w:rPr>
+          <w:rFonts w:ascii="Segoe UI" w:hAnsi="Segoe UI" w:cs="Segoe UI"/>
+        </w:rPr>
+      </w:pPr>
+    </w:p>
+    <w:bookmarkStart w:id="2" w:name="_MON_1679767024"/>
+    <w:bookmarkEnd w:id="2"/>
+    <w:p>
+      <w:pPr>
+        <w:pStyle w:val="ListParagraph"/>
+        <w:ind w:left="1440"/>
+        <w:rPr>
+          <w:rFonts w:ascii="Segoe UI" w:hAnsi="Segoe UI" w:cs="Segoe UI"/>
+        </w:rPr>
+      </w:pPr>
+      <w:r>
+        <w:rPr>
+          <w:rFonts w:ascii="Segoe UI" w:hAnsi="Segoe UI" w:cs="Segoe UI"/>
+        </w:rPr>
+        <w:object w:dxaOrig="9360" w:dyaOrig="12039" w14:anchorId="20893D1B">
+          <v:shape id="_x0000_i1026" type="#_x0000_t75" style="width:468pt;height:602pt" o:ole="">
+            <v:imagedata r:id="rId25" o:title=""/>
+          </v:shape>
+          <o:OLEObject Type="Embed" ProgID="Word.OpenDocumentText.12" ShapeID="_x0000_i1026" DrawAspect="Content" ObjectID="_1679767887" r:id="rId26"/>
+        </w:object>
+      </w:r>
     </w:p>
     <w:p>
       <w:pPr>
@@ -3053,6 +6407,7 @@
           <w:color w:val="23282D"/>
           <w:highlight w:val="cyan"/>
         </w:rPr>
+        <w:lastRenderedPageBreak/>
         <w:t>HOMEWORK</w:t>
       </w:r>
       <w:r>
@@ -3177,6 +6532,119 @@
 <file path=word/numbering.xml><?xml version="1.0" encoding="utf-8"?>
 <w:numbering xmlns:wpc="http://schemas.microsoft.com/office/word/2010/wordprocessingCanvas" xmlns:cx="http://schemas.microsoft.com/office/drawing/2014/chartex" xmlns:cx1="http://schemas.microsoft.com/office/drawing/2015/9/8/chartex" xmlns:cx2="http://schemas.microsoft.com/office/drawing/2015/10/21/chartex" xmlns:cx3="http://schemas.microsoft.com/office/drawing/2016/5/9/chartex" xmlns:cx4="http://schemas.microsoft.com/office/drawing/2016/5/10/chartex" xmlns:cx5="http://schemas.microsoft.com/office/drawing/2016/5/11/chartex" xmlns:cx6="http://schemas.microsoft.com/office/drawing/2016/5/12/chartex" xmlns:cx7="http://schemas.microsoft.com/office/drawing/2016/5/13/chartex" xmlns:cx8="http://schemas.microsoft.com/office/drawing/2016/5/14/chartex" xmlns:mc="http://schemas.openxmlformats.org/markup-compatibility/2006" xmlns:aink="http://schemas.microsoft.com/office/drawing/2016/ink" xmlns:am3d="http://schemas.microsoft.com/office/drawing/2017/model3d" xmlns:o="urn:schemas-microsoft-com:office:office" xmlns:r="http://schemas.openxmlformats.org/officeDocument/2006/relationships" xmlns:m="http://schemas.openxmlformats.org/officeDocument/2006/math" xmlns:v="urn:schemas-microsoft-com:vml" xmlns:wp14="http://schemas.microsoft.com/office/word/2010/wordprocessingDrawing" xmlns:wp="http://schemas.openxmlformats.org/drawingml/2006/wordprocessingDrawing" xmlns:w10="urn:schemas-microsoft-com:office:word" xmlns:w="http://schemas.openxmlformats.org/wordprocessingml/2006/main" xmlns:w14="http://schemas.microsoft.com/office/word/2010/wordml" xmlns:w15="http://schemas.microsoft.com/office/word/2012/wordml" xmlns:w16cex="http://schemas.microsoft.com/office/word/2018/wordml/cex" xmlns:w16cid="http://schemas.microsoft.com/office/word/2016/wordml/cid" xmlns:w16="http://schemas.microsoft.com/office/word/2018/wordml" xmlns:w16se="http://schemas.microsoft.com/office/word/2015/wordml/symex" xmlns:wpg="http://schemas.microsoft.com/office/word/2010/wordprocessingGroup" xmlns:wpi="http://schemas.microsoft.com/office/word/2010/wordprocessingInk" xmlns:wne="http://schemas.microsoft.com/office/word/2006/wordml" xmlns:wps="http://schemas.microsoft.com/office/word/2010/wordprocessingShape" mc:Ignorable="w14 w15 w16se w16cid w16 w16cex wp14">
   <w:abstractNum w:abstractNumId="0" w15:restartNumberingAfterBreak="0">
+    <w:nsid w:val="10DE4D29"/>
+    <w:multiLevelType w:val="hybridMultilevel"/>
+    <w:tmpl w:val="AF1EAA1A"/>
+    <w:lvl w:ilvl="0" w:tplc="04090001">
+      <w:start w:val="1"/>
+      <w:numFmt w:val="bullet"/>
+      <w:lvlText w:val=""/>
+      <w:lvlJc w:val="left"/>
+      <w:pPr>
+        <w:ind w:left="720" w:hanging="360"/>
+      </w:pPr>
+      <w:rPr>
+        <w:rFonts w:ascii="Symbol" w:hAnsi="Symbol" w:hint="default"/>
+      </w:rPr>
+    </w:lvl>
+    <w:lvl w:ilvl="1" w:tplc="04090003">
+      <w:start w:val="1"/>
+      <w:numFmt w:val="bullet"/>
+      <w:lvlText w:val="o"/>
+      <w:lvlJc w:val="left"/>
+      <w:pPr>
+        <w:ind w:left="1440" w:hanging="360"/>
+      </w:pPr>
+      <w:rPr>
+        <w:rFonts w:ascii="Courier New" w:hAnsi="Courier New" w:cs="Courier New" w:hint="default"/>
+      </w:rPr>
+    </w:lvl>
+    <w:lvl w:ilvl="2" w:tplc="04090005">
+      <w:start w:val="1"/>
+      <w:numFmt w:val="bullet"/>
+      <w:lvlText w:val=""/>
+      <w:lvlJc w:val="left"/>
+      <w:pPr>
+        <w:ind w:left="2160" w:hanging="360"/>
+      </w:pPr>
+      <w:rPr>
+        <w:rFonts w:ascii="Wingdings" w:hAnsi="Wingdings" w:hint="default"/>
+      </w:rPr>
+    </w:lvl>
+    <w:lvl w:ilvl="3" w:tplc="04090001">
+      <w:start w:val="1"/>
+      <w:numFmt w:val="bullet"/>
+      <w:lvlText w:val=""/>
+      <w:lvlJc w:val="left"/>
+      <w:pPr>
+        <w:ind w:left="2880" w:hanging="360"/>
+      </w:pPr>
+      <w:rPr>
+        <w:rFonts w:ascii="Symbol" w:hAnsi="Symbol" w:hint="default"/>
+      </w:rPr>
+    </w:lvl>
+    <w:lvl w:ilvl="4" w:tplc="04090003" w:tentative="1">
+      <w:start w:val="1"/>
+      <w:numFmt w:val="bullet"/>
+      <w:lvlText w:val="o"/>
+      <w:lvlJc w:val="left"/>
+      <w:pPr>
+        <w:ind w:left="3600" w:hanging="360"/>
+      </w:pPr>
+      <w:rPr>
+        <w:rFonts w:ascii="Courier New" w:hAnsi="Courier New" w:cs="Courier New" w:hint="default"/>
+      </w:rPr>
+    </w:lvl>
+    <w:lvl w:ilvl="5" w:tplc="04090005" w:tentative="1">
+      <w:start w:val="1"/>
+      <w:numFmt w:val="bullet"/>
+      <w:lvlText w:val=""/>
+      <w:lvlJc w:val="left"/>
+      <w:pPr>
+        <w:ind w:left="4320" w:hanging="360"/>
+      </w:pPr>
+      <w:rPr>
+        <w:rFonts w:ascii="Wingdings" w:hAnsi="Wingdings" w:hint="default"/>
+      </w:rPr>
+    </w:lvl>
+    <w:lvl w:ilvl="6" w:tplc="04090001" w:tentative="1">
+      <w:start w:val="1"/>
+      <w:numFmt w:val="bullet"/>
+      <w:lvlText w:val=""/>
+      <w:lvlJc w:val="left"/>
+      <w:pPr>
+        <w:ind w:left="5040" w:hanging="360"/>
+      </w:pPr>
+      <w:rPr>
+        <w:rFonts w:ascii="Symbol" w:hAnsi="Symbol" w:hint="default"/>
+      </w:rPr>
+    </w:lvl>
+    <w:lvl w:ilvl="7" w:tplc="04090003" w:tentative="1">
+      <w:start w:val="1"/>
+      <w:numFmt w:val="bullet"/>
+      <w:lvlText w:val="o"/>
+      <w:lvlJc w:val="left"/>
+      <w:pPr>
+        <w:ind w:left="5760" w:hanging="360"/>
+      </w:pPr>
+      <w:rPr>
+        <w:rFonts w:ascii="Courier New" w:hAnsi="Courier New" w:cs="Courier New" w:hint="default"/>
+      </w:rPr>
+    </w:lvl>
+    <w:lvl w:ilvl="8" w:tplc="04090005" w:tentative="1">
+      <w:start w:val="1"/>
+      <w:numFmt w:val="bullet"/>
+      <w:lvlText w:val=""/>
+      <w:lvlJc w:val="left"/>
+      <w:pPr>
+        <w:ind w:left="6480" w:hanging="360"/>
+      </w:pPr>
+      <w:rPr>
+        <w:rFonts w:ascii="Wingdings" w:hAnsi="Wingdings" w:hint="default"/>
+      </w:rPr>
+    </w:lvl>
+  </w:abstractNum>
+  <w:abstractNum w:abstractNumId="1" w15:restartNumberingAfterBreak="0">
     <w:nsid w:val="196617B2"/>
     <w:multiLevelType w:val="hybridMultilevel"/>
     <w:tmpl w:val="B1442048"/>
@@ -3216,7 +6684,7 @@
         <w:rFonts w:ascii="Wingdings" w:hAnsi="Wingdings" w:hint="default"/>
       </w:rPr>
     </w:lvl>
-    <w:lvl w:ilvl="3" w:tplc="04090001" w:tentative="1">
+    <w:lvl w:ilvl="3" w:tplc="04090001">
       <w:start w:val="1"/>
       <w:numFmt w:val="bullet"/>
       <w:lvlText w:val=""/>
@@ -3289,7 +6757,7 @@
       </w:rPr>
     </w:lvl>
   </w:abstractNum>
-  <w:abstractNum w:abstractNumId="1" w15:restartNumberingAfterBreak="0">
+  <w:abstractNum w:abstractNumId="2" w15:restartNumberingAfterBreak="0">
     <w:nsid w:val="20517EE7"/>
     <w:multiLevelType w:val="hybridMultilevel"/>
     <w:tmpl w:val="83DCF7D6"/>
@@ -3402,7 +6870,7 @@
       </w:rPr>
     </w:lvl>
   </w:abstractNum>
-  <w:abstractNum w:abstractNumId="2" w15:restartNumberingAfterBreak="0">
+  <w:abstractNum w:abstractNumId="3" w15:restartNumberingAfterBreak="0">
     <w:nsid w:val="31804714"/>
     <w:multiLevelType w:val="hybridMultilevel"/>
     <w:tmpl w:val="02389D22"/>
@@ -3515,7 +6983,7 @@
       </w:rPr>
     </w:lvl>
   </w:abstractNum>
-  <w:abstractNum w:abstractNumId="3" w15:restartNumberingAfterBreak="0">
+  <w:abstractNum w:abstractNumId="4" w15:restartNumberingAfterBreak="0">
     <w:nsid w:val="3ADE238C"/>
     <w:multiLevelType w:val="hybridMultilevel"/>
     <w:tmpl w:val="AEFCAE96"/>
@@ -3628,7 +7096,7 @@
       </w:rPr>
     </w:lvl>
   </w:abstractNum>
-  <w:abstractNum w:abstractNumId="4" w15:restartNumberingAfterBreak="0">
+  <w:abstractNum w:abstractNumId="5" w15:restartNumberingAfterBreak="0">
     <w:nsid w:val="48773EC6"/>
     <w:multiLevelType w:val="hybridMultilevel"/>
     <w:tmpl w:val="1D021B2A"/>
@@ -3741,7 +7209,7 @@
       </w:rPr>
     </w:lvl>
   </w:abstractNum>
-  <w:abstractNum w:abstractNumId="5" w15:restartNumberingAfterBreak="0">
+  <w:abstractNum w:abstractNumId="6" w15:restartNumberingAfterBreak="0">
     <w:nsid w:val="4AD7716E"/>
     <w:multiLevelType w:val="hybridMultilevel"/>
     <w:tmpl w:val="D494CEE8"/>
@@ -3854,10 +7322,10 @@
       </w:rPr>
     </w:lvl>
   </w:abstractNum>
-  <w:abstractNum w:abstractNumId="6" w15:restartNumberingAfterBreak="0">
+  <w:abstractNum w:abstractNumId="7" w15:restartNumberingAfterBreak="0">
     <w:nsid w:val="4B5830E8"/>
     <w:multiLevelType w:val="hybridMultilevel"/>
-    <w:tmpl w:val="FBA2F7BE"/>
+    <w:tmpl w:val="AE266646"/>
     <w:lvl w:ilvl="0" w:tplc="04090001">
       <w:start w:val="1"/>
       <w:numFmt w:val="bullet"/>
@@ -3882,7 +7350,7 @@
         <w:rFonts w:ascii="Courier New" w:hAnsi="Courier New" w:cs="Courier New" w:hint="default"/>
       </w:rPr>
     </w:lvl>
-    <w:lvl w:ilvl="2" w:tplc="04090005" w:tentative="1">
+    <w:lvl w:ilvl="2" w:tplc="04090005">
       <w:start w:val="1"/>
       <w:numFmt w:val="bullet"/>
       <w:lvlText w:val=""/>
@@ -3967,7 +7435,7 @@
       </w:rPr>
     </w:lvl>
   </w:abstractNum>
-  <w:abstractNum w:abstractNumId="7" w15:restartNumberingAfterBreak="0">
+  <w:abstractNum w:abstractNumId="8" w15:restartNumberingAfterBreak="0">
     <w:nsid w:val="6EFF751C"/>
     <w:multiLevelType w:val="hybridMultilevel"/>
     <w:tmpl w:val="FE2A2A6C"/>
@@ -4080,7 +7548,7 @@
       </w:rPr>
     </w:lvl>
   </w:abstractNum>
-  <w:abstractNum w:abstractNumId="8" w15:restartNumberingAfterBreak="0">
+  <w:abstractNum w:abstractNumId="9" w15:restartNumberingAfterBreak="0">
     <w:nsid w:val="73D047BB"/>
     <w:multiLevelType w:val="multilevel"/>
     <w:tmpl w:val="2CB0BFFC"/>
@@ -4229,7 +7697,7 @@
       </w:rPr>
     </w:lvl>
   </w:abstractNum>
-  <w:abstractNum w:abstractNumId="9" w15:restartNumberingAfterBreak="0">
+  <w:abstractNum w:abstractNumId="10" w15:restartNumberingAfterBreak="0">
     <w:nsid w:val="74A52FBC"/>
     <w:multiLevelType w:val="hybridMultilevel"/>
     <w:tmpl w:val="DCD2293E"/>
@@ -4343,34 +7811,37 @@
     </w:lvl>
   </w:abstractNum>
   <w:num w:numId="1">
+    <w:abstractNumId w:val="10"/>
+  </w:num>
+  <w:num w:numId="2">
+    <w:abstractNumId w:val="1"/>
+  </w:num>
+  <w:num w:numId="3">
+    <w:abstractNumId w:val="5"/>
+  </w:num>
+  <w:num w:numId="4">
     <w:abstractNumId w:val="9"/>
   </w:num>
-  <w:num w:numId="2">
-    <w:abstractNumId w:val="0"/>
+  <w:num w:numId="5">
+    <w:abstractNumId w:val="3"/>
   </w:num>
-  <w:num w:numId="3">
+  <w:num w:numId="6">
     <w:abstractNumId w:val="4"/>
   </w:num>
-  <w:num w:numId="4">
+  <w:num w:numId="7">
+    <w:abstractNumId w:val="7"/>
+  </w:num>
+  <w:num w:numId="8">
     <w:abstractNumId w:val="8"/>
   </w:num>
-  <w:num w:numId="5">
+  <w:num w:numId="9">
+    <w:abstractNumId w:val="6"/>
+  </w:num>
+  <w:num w:numId="10">
     <w:abstractNumId w:val="2"/>
   </w:num>
-  <w:num w:numId="6">
-    <w:abstractNumId w:val="3"/>
-  </w:num>
-  <w:num w:numId="7">
-    <w:abstractNumId w:val="6"/>
-  </w:num>
-  <w:num w:numId="8">
-    <w:abstractNumId w:val="7"/>
-  </w:num>
-  <w:num w:numId="9">
-    <w:abstractNumId w:val="5"/>
-  </w:num>
-  <w:num w:numId="10">
-    <w:abstractNumId w:val="1"/>
+  <w:num w:numId="11">
+    <w:abstractNumId w:val="0"/>
   </w:num>
 </w:numbering>
 </file>
@@ -4850,6 +8321,18 @@
       <w:shd w:val="clear" w:color="auto" w:fill="E1DFDD"/>
     </w:rPr>
   </w:style>
+  <w:style w:type="character" w:styleId="FollowedHyperlink">
+    <w:name w:val="FollowedHyperlink"/>
+    <w:basedOn w:val="DefaultParagraphFont"/>
+    <w:uiPriority w:val="99"/>
+    <w:semiHidden/>
+    <w:unhideWhenUsed/>
+    <w:rsid w:val="001C52AE"/>
+    <w:rPr>
+      <w:color w:val="954F72" w:themeColor="followedHyperlink"/>
+      <w:u w:val="single"/>
+    </w:rPr>
+  </w:style>
 </w:styles>
 </file>
 

</xml_diff>

<commit_message>
Added games with godot
</commit_message>
<xml_diff>
--- a/2021/daily_scaffolding/Day 2.docx
+++ b/2021/daily_scaffolding/Day 2.docx
@@ -221,19 +221,11 @@
           <w:rFonts w:ascii="Segoe UI" w:hAnsi="Segoe UI" w:cs="Segoe UI"/>
         </w:rPr>
       </w:pPr>
-      <w:proofErr w:type="spellStart"/>
-      <w:r>
-        <w:rPr>
-          <w:rFonts w:ascii="Segoe UI" w:hAnsi="Segoe UI" w:cs="Segoe UI"/>
-        </w:rPr>
-        <w:t>GoDot</w:t>
-      </w:r>
-      <w:proofErr w:type="spellEnd"/>
-      <w:r>
-        <w:rPr>
-          <w:rFonts w:ascii="Segoe UI" w:hAnsi="Segoe UI" w:cs="Segoe UI"/>
-        </w:rPr>
-        <w:t xml:space="preserve"> Engine </w:t>
+      <w:r>
+        <w:rPr>
+          <w:rFonts w:ascii="Segoe UI" w:hAnsi="Segoe UI" w:cs="Segoe UI"/>
+        </w:rPr>
+        <w:t xml:space="preserve">GoDot Engine </w:t>
       </w:r>
     </w:p>
     <w:p>
@@ -508,21 +500,7 @@
         <w:rPr>
           <w:rFonts w:ascii="Segoe UI" w:hAnsi="Segoe UI" w:cs="Segoe UI"/>
         </w:rPr>
-        <w:t xml:space="preserve">What is </w:t>
-      </w:r>
-      <w:proofErr w:type="gramStart"/>
-      <w:r>
-        <w:rPr>
-          <w:rFonts w:ascii="Segoe UI" w:hAnsi="Segoe UI" w:cs="Segoe UI"/>
-        </w:rPr>
-        <w:t>open source</w:t>
-      </w:r>
-      <w:proofErr w:type="gramEnd"/>
-      <w:r>
-        <w:rPr>
-          <w:rFonts w:ascii="Segoe UI" w:hAnsi="Segoe UI" w:cs="Segoe UI"/>
-        </w:rPr>
-        <w:t xml:space="preserve"> software (OSS)? </w:t>
+        <w:t xml:space="preserve">What is open source software (OSS)? </w:t>
       </w:r>
     </w:p>
     <w:p>
@@ -581,13 +559,42 @@
           <w:rFonts w:ascii="Segoe UI" w:hAnsi="Segoe UI" w:cs="Segoe UI"/>
         </w:rPr>
       </w:pPr>
+      <w:r>
+        <w:t xml:space="preserve">FlappyBird </w:t>
+      </w:r>
+    </w:p>
+    <w:p>
+      <w:pPr>
+        <w:pStyle w:val="ListParagraph"/>
+        <w:numPr>
+          <w:ilvl w:val="2"/>
+          <w:numId w:val="8"/>
+        </w:numPr>
+        <w:rPr>
+          <w:rFonts w:ascii="Segoe UI" w:hAnsi="Segoe UI" w:cs="Segoe UI"/>
+        </w:rPr>
+      </w:pPr>
       <w:hyperlink r:id="rId12" w:history="1">
         <w:r>
           <w:rPr>
             <w:rStyle w:val="Hyperlink"/>
             <w:rFonts w:ascii="Segoe UI" w:hAnsi="Segoe UI" w:cs="Segoe UI"/>
           </w:rPr>
-          <w:t>https://youtu.be/8_ThGJG9Kqg</w:t>
+          <w:t>https://youtu.be/8_Th</w:t>
+        </w:r>
+        <w:r>
+          <w:rPr>
+            <w:rStyle w:val="Hyperlink"/>
+            <w:rFonts w:ascii="Segoe UI" w:hAnsi="Segoe UI" w:cs="Segoe UI"/>
+          </w:rPr>
+          <w:t>G</w:t>
+        </w:r>
+        <w:r>
+          <w:rPr>
+            <w:rStyle w:val="Hyperlink"/>
+            <w:rFonts w:ascii="Segoe UI" w:hAnsi="Segoe UI" w:cs="Segoe UI"/>
+          </w:rPr>
+          <w:t>JG9Kqg</w:t>
         </w:r>
       </w:hyperlink>
       <w:r>
@@ -642,20 +649,8 @@
           <w:sz w:val="32"/>
           <w:szCs w:val="32"/>
         </w:rPr>
-        <w:t xml:space="preserve">GitHub, Godot, and creating first </w:t>
-      </w:r>
-      <w:proofErr w:type="gramStart"/>
-      <w:r>
-        <w:rPr>
-          <w:rFonts w:ascii="Segoe UI" w:hAnsi="Segoe UI" w:cs="Segoe UI"/>
-          <w:b/>
-          <w:bCs/>
-          <w:sz w:val="32"/>
-          <w:szCs w:val="32"/>
-        </w:rPr>
-        <w:t>game</w:t>
-      </w:r>
-      <w:proofErr w:type="gramEnd"/>
+        <w:t>GitHub, Godot, and creating first game</w:t>
+      </w:r>
     </w:p>
     <w:p>
       <w:pPr>
@@ -791,23 +786,27 @@
           <w:rFonts w:ascii="Segoe UI" w:eastAsia="Times New Roman" w:hAnsi="Segoe UI" w:cs="Segoe UI"/>
           <w:color w:val="23282D"/>
         </w:rPr>
-        <w:t>“</w:t>
-      </w:r>
-      <w:proofErr w:type="spellStart"/>
-      <w:r>
+        <w:t xml:space="preserve">“FlappyBird” story </w:t>
+      </w:r>
+    </w:p>
+    <w:p>
+      <w:pPr>
+        <w:pStyle w:val="ListParagraph"/>
+        <w:numPr>
+          <w:ilvl w:val="0"/>
+          <w:numId w:val="9"/>
+        </w:numPr>
         <w:rPr>
           <w:rFonts w:ascii="Segoe UI" w:eastAsia="Times New Roman" w:hAnsi="Segoe UI" w:cs="Segoe UI"/>
           <w:color w:val="23282D"/>
         </w:rPr>
-        <w:t>FlappyBird</w:t>
-      </w:r>
-      <w:proofErr w:type="spellEnd"/>
+      </w:pPr>
       <w:r>
         <w:rPr>
           <w:rFonts w:ascii="Segoe UI" w:eastAsia="Times New Roman" w:hAnsi="Segoe UI" w:cs="Segoe UI"/>
           <w:color w:val="23282D"/>
         </w:rPr>
-        <w:t xml:space="preserve">” story </w:t>
+        <w:t xml:space="preserve">Godot game engine </w:t>
       </w:r>
     </w:p>
     <w:p>
@@ -827,7 +826,7 @@
           <w:rFonts w:ascii="Segoe UI" w:eastAsia="Times New Roman" w:hAnsi="Segoe UI" w:cs="Segoe UI"/>
           <w:color w:val="23282D"/>
         </w:rPr>
-        <w:t xml:space="preserve">Godot game engine </w:t>
+        <w:t xml:space="preserve">Making “FlappyBird” </w:t>
       </w:r>
     </w:p>
     <w:p>
@@ -838,67 +837,15 @@
           <w:numId w:val="9"/>
         </w:numPr>
         <w:rPr>
+          <w:rFonts w:ascii="Segoe UI" w:hAnsi="Segoe UI" w:cs="Segoe UI"/>
+        </w:rPr>
+      </w:pPr>
+      <w:r>
+        <w:rPr>
           <w:rFonts w:ascii="Segoe UI" w:eastAsia="Times New Roman" w:hAnsi="Segoe UI" w:cs="Segoe UI"/>
           <w:color w:val="23282D"/>
         </w:rPr>
-      </w:pPr>
-      <w:r>
-        <w:rPr>
-          <w:rFonts w:ascii="Segoe UI" w:eastAsia="Times New Roman" w:hAnsi="Segoe UI" w:cs="Segoe UI"/>
-          <w:color w:val="23282D"/>
-        </w:rPr>
-        <w:t>Making “</w:t>
-      </w:r>
-      <w:proofErr w:type="spellStart"/>
-      <w:r>
-        <w:rPr>
-          <w:rFonts w:ascii="Segoe UI" w:eastAsia="Times New Roman" w:hAnsi="Segoe UI" w:cs="Segoe UI"/>
-          <w:color w:val="23282D"/>
-        </w:rPr>
-        <w:t>FlappyBird</w:t>
-      </w:r>
-      <w:proofErr w:type="spellEnd"/>
-      <w:r>
-        <w:rPr>
-          <w:rFonts w:ascii="Segoe UI" w:eastAsia="Times New Roman" w:hAnsi="Segoe UI" w:cs="Segoe UI"/>
-          <w:color w:val="23282D"/>
-        </w:rPr>
-        <w:t xml:space="preserve">” </w:t>
-      </w:r>
-    </w:p>
-    <w:p>
-      <w:pPr>
-        <w:pStyle w:val="ListParagraph"/>
-        <w:numPr>
-          <w:ilvl w:val="0"/>
-          <w:numId w:val="9"/>
-        </w:numPr>
-        <w:rPr>
-          <w:rFonts w:ascii="Segoe UI" w:hAnsi="Segoe UI" w:cs="Segoe UI"/>
-        </w:rPr>
-      </w:pPr>
-      <w:r>
-        <w:rPr>
-          <w:rFonts w:ascii="Segoe UI" w:eastAsia="Times New Roman" w:hAnsi="Segoe UI" w:cs="Segoe UI"/>
-          <w:color w:val="23282D"/>
-        </w:rPr>
-        <w:t>Homework: Make one change to “</w:t>
-      </w:r>
-      <w:proofErr w:type="spellStart"/>
-      <w:r>
-        <w:rPr>
-          <w:rFonts w:ascii="Segoe UI" w:eastAsia="Times New Roman" w:hAnsi="Segoe UI" w:cs="Segoe UI"/>
-          <w:color w:val="23282D"/>
-        </w:rPr>
-        <w:t>FlappyBird</w:t>
-      </w:r>
-      <w:proofErr w:type="spellEnd"/>
-      <w:r>
-        <w:rPr>
-          <w:rFonts w:ascii="Segoe UI" w:eastAsia="Times New Roman" w:hAnsi="Segoe UI" w:cs="Segoe UI"/>
-          <w:color w:val="23282D"/>
-        </w:rPr>
-        <w:t>” and commit to GitHub</w:t>
+        <w:t>Homework: Make one change to “FlappyBird” and commit to GitHub</w:t>
       </w:r>
     </w:p>
     <w:p>
@@ -1031,16 +978,8 @@
         <w:rPr>
           <w:rFonts w:ascii="Segoe UI" w:hAnsi="Segoe UI" w:cs="Segoe UI"/>
         </w:rPr>
-        <w:t xml:space="preserve"> their findings from the game they choose to </w:t>
-      </w:r>
-      <w:proofErr w:type="gramStart"/>
-      <w:r>
-        <w:rPr>
-          <w:rFonts w:ascii="Segoe UI" w:hAnsi="Segoe UI" w:cs="Segoe UI"/>
-        </w:rPr>
-        <w:t>play</w:t>
-      </w:r>
-      <w:proofErr w:type="gramEnd"/>
+        <w:t xml:space="preserve"> their findings from the game they choose to play</w:t>
+      </w:r>
     </w:p>
     <w:p>
       <w:pPr>
@@ -1057,16 +996,8 @@
         <w:rPr>
           <w:rFonts w:ascii="Segoe UI" w:hAnsi="Segoe UI" w:cs="Segoe UI"/>
         </w:rPr>
-        <w:t xml:space="preserve">Discuss the following game elements from the </w:t>
-      </w:r>
-      <w:proofErr w:type="gramStart"/>
-      <w:r>
-        <w:rPr>
-          <w:rFonts w:ascii="Segoe UI" w:hAnsi="Segoe UI" w:cs="Segoe UI"/>
-        </w:rPr>
-        <w:t>game</w:t>
-      </w:r>
-      <w:proofErr w:type="gramEnd"/>
+        <w:t>Discuss the following game elements from the game</w:t>
+      </w:r>
     </w:p>
     <w:p>
       <w:pPr>
@@ -1209,16 +1140,8 @@
         <w:rPr>
           <w:rFonts w:ascii="Segoe UI" w:hAnsi="Segoe UI" w:cs="Segoe UI"/>
         </w:rPr>
-        <w:t xml:space="preserve">Students are introduced to their virtual </w:t>
-      </w:r>
-      <w:proofErr w:type="gramStart"/>
-      <w:r>
-        <w:rPr>
-          <w:rFonts w:ascii="Segoe UI" w:hAnsi="Segoe UI" w:cs="Segoe UI"/>
-        </w:rPr>
-        <w:t>workspace</w:t>
-      </w:r>
-      <w:proofErr w:type="gramEnd"/>
+        <w:t>Students are introduced to their virtual workspace</w:t>
+      </w:r>
     </w:p>
     <w:p>
       <w:pPr>
@@ -1379,21 +1302,7 @@
         <w:rPr>
           <w:rFonts w:ascii="Segoe UI" w:hAnsi="Segoe UI" w:cs="Segoe UI"/>
         </w:rPr>
-        <w:t xml:space="preserve">How often did your team </w:t>
-      </w:r>
-      <w:proofErr w:type="gramStart"/>
-      <w:r>
-        <w:rPr>
-          <w:rFonts w:ascii="Segoe UI" w:hAnsi="Segoe UI" w:cs="Segoe UI"/>
-        </w:rPr>
-        <w:t>meet together</w:t>
-      </w:r>
-      <w:proofErr w:type="gramEnd"/>
-      <w:r>
-        <w:rPr>
-          <w:rFonts w:ascii="Segoe UI" w:hAnsi="Segoe UI" w:cs="Segoe UI"/>
-        </w:rPr>
-        <w:t xml:space="preserve">? </w:t>
+        <w:t xml:space="preserve">How often did your team meet together? </w:t>
       </w:r>
     </w:p>
     <w:p>
@@ -1538,21 +1447,7 @@
         <w:rPr>
           <w:rFonts w:ascii="Segoe UI" w:hAnsi="Segoe UI" w:cs="Segoe UI"/>
         </w:rPr>
-        <w:t xml:space="preserve">What was the last non-software-related book you read and describe what it was about in 2 </w:t>
-      </w:r>
-      <w:proofErr w:type="gramStart"/>
-      <w:r>
-        <w:rPr>
-          <w:rFonts w:ascii="Segoe UI" w:hAnsi="Segoe UI" w:cs="Segoe UI"/>
-        </w:rPr>
-        <w:t>sentences.</w:t>
-      </w:r>
-      <w:proofErr w:type="gramEnd"/>
-      <w:r>
-        <w:rPr>
-          <w:rFonts w:ascii="Segoe UI" w:hAnsi="Segoe UI" w:cs="Segoe UI"/>
-        </w:rPr>
-        <w:t xml:space="preserve"> </w:t>
+        <w:t xml:space="preserve">What was the last non-software-related book you read and describe what it was about in 2 sentences. </w:t>
       </w:r>
     </w:p>
     <w:p>
@@ -1606,21 +1501,7 @@
         <w:rPr>
           <w:rFonts w:ascii="Segoe UI" w:hAnsi="Segoe UI" w:cs="Segoe UI"/>
         </w:rPr>
-        <w:t xml:space="preserve">What is your phone number? For backup purposes in case technology </w:t>
-      </w:r>
-      <w:proofErr w:type="gramStart"/>
-      <w:r>
-        <w:rPr>
-          <w:rFonts w:ascii="Segoe UI" w:hAnsi="Segoe UI" w:cs="Segoe UI"/>
-        </w:rPr>
-        <w:t>doesn't</w:t>
-      </w:r>
-      <w:proofErr w:type="gramEnd"/>
-      <w:r>
-        <w:rPr>
-          <w:rFonts w:ascii="Segoe UI" w:hAnsi="Segoe UI" w:cs="Segoe UI"/>
-        </w:rPr>
-        <w:t xml:space="preserve"> work. </w:t>
+        <w:t xml:space="preserve">What is your phone number? For backup purposes in case technology doesn't work. </w:t>
       </w:r>
     </w:p>
     <w:p>
@@ -1656,21 +1537,7 @@
         <w:rPr>
           <w:rFonts w:ascii="Segoe UI" w:hAnsi="Segoe UI" w:cs="Segoe UI"/>
         </w:rPr>
-        <w:t xml:space="preserve">Negotiate mutually exclusive times to edit </w:t>
-      </w:r>
-      <w:proofErr w:type="gramStart"/>
-      <w:r>
-        <w:rPr>
-          <w:rFonts w:ascii="Segoe UI" w:hAnsi="Segoe UI" w:cs="Segoe UI"/>
-        </w:rPr>
-        <w:t>code</w:t>
-      </w:r>
-      <w:proofErr w:type="gramEnd"/>
-      <w:r>
-        <w:rPr>
-          <w:rFonts w:ascii="Segoe UI" w:hAnsi="Segoe UI" w:cs="Segoe UI"/>
-        </w:rPr>
-        <w:t xml:space="preserve"> </w:t>
+        <w:t xml:space="preserve">Negotiate mutually exclusive times to edit code </w:t>
       </w:r>
     </w:p>
     <w:p>
@@ -1768,16 +1635,8 @@
         <w:rPr>
           <w:rFonts w:ascii="Segoe UI" w:hAnsi="Segoe UI" w:cs="Segoe UI"/>
         </w:rPr>
-        <w:t xml:space="preserve">Invite students to GitHub </w:t>
-      </w:r>
-      <w:proofErr w:type="gramStart"/>
-      <w:r>
-        <w:rPr>
-          <w:rFonts w:ascii="Segoe UI" w:hAnsi="Segoe UI" w:cs="Segoe UI"/>
-        </w:rPr>
-        <w:t>classroom</w:t>
-      </w:r>
-      <w:proofErr w:type="gramEnd"/>
+        <w:t>Invite students to GitHub classroom</w:t>
+      </w:r>
     </w:p>
     <w:p>
       <w:pPr>
@@ -1794,16 +1653,8 @@
         <w:rPr>
           <w:rFonts w:ascii="Segoe UI" w:hAnsi="Segoe UI" w:cs="Segoe UI"/>
         </w:rPr>
-        <w:t xml:space="preserve">Students accept the </w:t>
-      </w:r>
-      <w:proofErr w:type="gramStart"/>
-      <w:r>
-        <w:rPr>
-          <w:rFonts w:ascii="Segoe UI" w:hAnsi="Segoe UI" w:cs="Segoe UI"/>
-        </w:rPr>
-        <w:t>invitation</w:t>
-      </w:r>
-      <w:proofErr w:type="gramEnd"/>
+        <w:t>Students accept the invitation</w:t>
+      </w:r>
     </w:p>
     <w:p>
       <w:pPr>
@@ -1820,16 +1671,8 @@
         <w:rPr>
           <w:rFonts w:ascii="Segoe UI" w:hAnsi="Segoe UI" w:cs="Segoe UI"/>
         </w:rPr>
-        <w:t xml:space="preserve">Make sure all student groups and projects are setup in </w:t>
-      </w:r>
-      <w:proofErr w:type="gramStart"/>
-      <w:r>
-        <w:rPr>
-          <w:rFonts w:ascii="Segoe UI" w:hAnsi="Segoe UI" w:cs="Segoe UI"/>
-        </w:rPr>
-        <w:t>GitHub</w:t>
-      </w:r>
-      <w:proofErr w:type="gramEnd"/>
+        <w:t>Make sure all student groups and projects are setup in GitHub</w:t>
+      </w:r>
     </w:p>
     <w:p>
       <w:pPr>
@@ -1953,42 +1796,14 @@
         </w:numPr>
         <w:rPr>
           <w:rFonts w:ascii="Segoe UI" w:hAnsi="Segoe UI" w:cs="Segoe UI"/>
-          <w:highlight w:val="yellow"/>
-        </w:rPr>
-      </w:pPr>
-      <w:r>
-        <w:rPr>
-          <w:rFonts w:ascii="Segoe UI" w:hAnsi="Segoe UI" w:cs="Segoe UI"/>
-          <w:highlight w:val="yellow"/>
-        </w:rPr>
-        <w:t>Create a GitHub account?</w:t>
-      </w:r>
-    </w:p>
-    <w:p>
-      <w:pPr>
-        <w:pStyle w:val="ListParagraph"/>
-        <w:numPr>
-          <w:ilvl w:val="1"/>
-          <w:numId w:val="10"/>
-        </w:numPr>
-        <w:rPr>
-          <w:rFonts w:ascii="Segoe UI" w:hAnsi="Segoe UI" w:cs="Segoe UI"/>
-        </w:rPr>
-      </w:pPr>
-      <w:r>
-        <w:rPr>
-          <w:rFonts w:ascii="Segoe UI" w:hAnsi="Segoe UI" w:cs="Segoe UI"/>
-        </w:rPr>
-        <w:t xml:space="preserve">Create a </w:t>
-      </w:r>
-      <w:proofErr w:type="gramStart"/>
-      <w:r>
-        <w:rPr>
-          <w:rFonts w:ascii="Segoe UI" w:hAnsi="Segoe UI" w:cs="Segoe UI"/>
-        </w:rPr>
-        <w:t>token</w:t>
-      </w:r>
-      <w:proofErr w:type="gramEnd"/>
+        </w:rPr>
+      </w:pPr>
+      <w:r>
+        <w:rPr>
+          <w:rFonts w:ascii="Segoe UI" w:hAnsi="Segoe UI" w:cs="Segoe UI"/>
+        </w:rPr>
+        <w:t>Create a token</w:t>
+      </w:r>
     </w:p>
     <w:p>
       <w:pPr>
@@ -2052,21 +1867,404 @@
             <w:rStyle w:val="Hyperlink"/>
             <w:rFonts w:ascii="Segoe UI" w:hAnsi="Segoe UI" w:cs="Segoe UI"/>
           </w:rPr>
-          <w:t>https://github.com/git-</w:t>
+          <w:t>https://github.com/git-guides/</w:t>
+        </w:r>
+      </w:hyperlink>
+      <w:r>
+        <w:rPr>
+          <w:rFonts w:ascii="Segoe UI" w:hAnsi="Segoe UI" w:cs="Segoe UI"/>
+        </w:rPr>
+        <w:t xml:space="preserve"> </w:t>
+      </w:r>
+    </w:p>
+    <w:p>
+      <w:pPr>
+        <w:pStyle w:val="ListParagraph"/>
+        <w:numPr>
+          <w:ilvl w:val="2"/>
+          <w:numId w:val="10"/>
+        </w:numPr>
+        <w:rPr>
+          <w:rFonts w:ascii="Segoe UI" w:hAnsi="Segoe UI" w:cs="Segoe UI"/>
+        </w:rPr>
+      </w:pPr>
+      <w:r>
+        <w:rPr>
+          <w:rFonts w:ascii="Segoe UI" w:hAnsi="Segoe UI" w:cs="Segoe UI"/>
+        </w:rPr>
+        <w:t>Commit</w:t>
+      </w:r>
+    </w:p>
+    <w:p>
+      <w:pPr>
+        <w:pStyle w:val="ListParagraph"/>
+        <w:numPr>
+          <w:ilvl w:val="2"/>
+          <w:numId w:val="10"/>
+        </w:numPr>
+        <w:rPr>
+          <w:rFonts w:ascii="Segoe UI" w:hAnsi="Segoe UI" w:cs="Segoe UI"/>
+        </w:rPr>
+      </w:pPr>
+      <w:r>
+        <w:rPr>
+          <w:rFonts w:ascii="Segoe UI" w:hAnsi="Segoe UI" w:cs="Segoe UI"/>
+        </w:rPr>
+        <w:t xml:space="preserve">Pull </w:t>
+      </w:r>
+    </w:p>
+    <w:p>
+      <w:pPr>
+        <w:pStyle w:val="ListParagraph"/>
+        <w:numPr>
+          <w:ilvl w:val="2"/>
+          <w:numId w:val="10"/>
+        </w:numPr>
+        <w:rPr>
+          <w:rFonts w:ascii="Segoe UI" w:hAnsi="Segoe UI" w:cs="Segoe UI"/>
+        </w:rPr>
+      </w:pPr>
+      <w:r>
+        <w:rPr>
+          <w:rFonts w:ascii="Segoe UI" w:hAnsi="Segoe UI" w:cs="Segoe UI"/>
+        </w:rPr>
+        <w:t xml:space="preserve">Push </w:t>
+      </w:r>
+    </w:p>
+    <w:p>
+      <w:pPr>
+        <w:pStyle w:val="ListParagraph"/>
+        <w:numPr>
+          <w:ilvl w:val="2"/>
+          <w:numId w:val="10"/>
+        </w:numPr>
+        <w:rPr>
+          <w:rFonts w:ascii="Segoe UI" w:hAnsi="Segoe UI" w:cs="Segoe UI"/>
+        </w:rPr>
+      </w:pPr>
+      <w:r>
+        <w:rPr>
+          <w:rFonts w:ascii="Segoe UI" w:hAnsi="Segoe UI" w:cs="Segoe UI"/>
+        </w:rPr>
+        <w:t>Merge</w:t>
+      </w:r>
+    </w:p>
+    <w:p>
+      <w:pPr>
+        <w:rPr>
+          <w:rFonts w:ascii="Segoe UI" w:hAnsi="Segoe UI" w:cs="Segoe UI"/>
+        </w:rPr>
+      </w:pPr>
+    </w:p>
+    <w:p>
+      <w:pPr>
+        <w:rPr>
+          <w:rFonts w:ascii="Segoe UI" w:hAnsi="Segoe UI" w:cs="Segoe UI"/>
+        </w:rPr>
+      </w:pPr>
+      <w:r>
+        <w:rPr>
+          <w:rFonts w:ascii="SegoeUI" w:hAnsi="SegoeUI"/>
+          <w:b/>
+          <w:bCs/>
+          <w:color w:val="23282D"/>
+          <w:highlight w:val="yellow"/>
+        </w:rPr>
+        <w:t>INSTRUCTION</w:t>
+      </w:r>
+      <w:r>
+        <w:rPr>
+          <w:rFonts w:ascii="SegoeUI" w:hAnsi="SegoeUI"/>
+          <w:color w:val="23282D"/>
+        </w:rPr>
+        <w:t>:</w:t>
+      </w:r>
+      <w:r>
+        <w:rPr>
+          <w:rFonts w:ascii="Segoe UI" w:hAnsi="Segoe UI" w:cs="Segoe UI"/>
+        </w:rPr>
+        <w:t xml:space="preserve"> </w:t>
+      </w:r>
+      <w:r>
+        <w:rPr>
+          <w:rFonts w:ascii="Segoe UI" w:hAnsi="Segoe UI" w:cs="Segoe UI"/>
+          <w:color w:val="23282D"/>
+        </w:rPr>
+        <w:t>Creating a game: Story (10 min)</w:t>
+      </w:r>
+    </w:p>
+    <w:p>
+      <w:pPr>
+        <w:rPr>
+          <w:rFonts w:ascii="Segoe UI" w:hAnsi="Segoe UI" w:cs="Segoe UI"/>
+        </w:rPr>
+      </w:pPr>
+      <w:r>
+        <w:rPr>
+          <w:rFonts w:ascii="Segoe UI" w:hAnsi="Segoe UI" w:cs="Segoe UI"/>
+        </w:rPr>
+        <w:t>Who is Faby?</w:t>
+      </w:r>
+    </w:p>
+    <w:p>
+      <w:pPr>
+        <w:pStyle w:val="ListParagraph"/>
+        <w:numPr>
+          <w:ilvl w:val="0"/>
+          <w:numId w:val="5"/>
+        </w:numPr>
+        <w:rPr>
+          <w:rFonts w:ascii="Segoe UI" w:hAnsi="Segoe UI" w:cs="Segoe UI"/>
+        </w:rPr>
+      </w:pPr>
+      <w:r>
+        <w:rPr>
+          <w:rFonts w:ascii="Segoe UI" w:hAnsi="Segoe UI" w:cs="Segoe UI"/>
+        </w:rPr>
+        <w:t>Discuss the story of flappy bird</w:t>
+      </w:r>
+    </w:p>
+    <w:p>
+      <w:pPr>
+        <w:pStyle w:val="ListParagraph"/>
+        <w:numPr>
+          <w:ilvl w:val="0"/>
+          <w:numId w:val="1"/>
+        </w:numPr>
+        <w:rPr>
+          <w:rFonts w:ascii="Segoe UI" w:hAnsi="Segoe UI" w:cs="Segoe UI"/>
+        </w:rPr>
+      </w:pPr>
+      <w:r>
+        <w:rPr>
+          <w:rFonts w:ascii="Segoe UI" w:hAnsi="Segoe UI" w:cs="Segoe UI"/>
+        </w:rPr>
+        <w:t xml:space="preserve">What is the goal? </w:t>
+      </w:r>
+    </w:p>
+    <w:p>
+      <w:pPr>
+        <w:pStyle w:val="ListParagraph"/>
+        <w:numPr>
+          <w:ilvl w:val="1"/>
+          <w:numId w:val="1"/>
+        </w:numPr>
+        <w:rPr>
+          <w:rFonts w:ascii="Segoe UI" w:hAnsi="Segoe UI" w:cs="Segoe UI"/>
+        </w:rPr>
+      </w:pPr>
+      <w:r>
+        <w:rPr>
+          <w:rFonts w:ascii="Segoe UI" w:hAnsi="Segoe UI" w:cs="Segoe UI"/>
+        </w:rPr>
+        <w:t>To go through as many obstacles as possible</w:t>
+      </w:r>
+    </w:p>
+    <w:p>
+      <w:pPr>
+        <w:pStyle w:val="ListParagraph"/>
+        <w:numPr>
+          <w:ilvl w:val="0"/>
+          <w:numId w:val="1"/>
+        </w:numPr>
+        <w:rPr>
+          <w:rFonts w:ascii="Segoe UI" w:hAnsi="Segoe UI" w:cs="Segoe UI"/>
+        </w:rPr>
+      </w:pPr>
+      <w:r>
+        <w:rPr>
+          <w:rFonts w:ascii="Segoe UI" w:hAnsi="Segoe UI" w:cs="Segoe UI"/>
+        </w:rPr>
+        <w:t xml:space="preserve">How can we make the game more interesting? </w:t>
+      </w:r>
+    </w:p>
+    <w:p>
+      <w:pPr>
+        <w:pStyle w:val="ListParagraph"/>
+        <w:numPr>
+          <w:ilvl w:val="1"/>
+          <w:numId w:val="1"/>
+        </w:numPr>
+        <w:rPr>
+          <w:rFonts w:ascii="Segoe UI" w:hAnsi="Segoe UI" w:cs="Segoe UI"/>
+        </w:rPr>
+      </w:pPr>
+      <w:r>
+        <w:rPr>
+          <w:rFonts w:ascii="Segoe UI" w:hAnsi="Segoe UI" w:cs="Segoe UI"/>
+        </w:rPr>
+        <w:t>Add enemies in the game</w:t>
+      </w:r>
+    </w:p>
+    <w:p>
+      <w:pPr>
+        <w:rPr>
+          <w:rFonts w:ascii="Segoe UI" w:hAnsi="Segoe UI" w:cs="Segoe UI"/>
+        </w:rPr>
+      </w:pPr>
+      <w:r>
+        <w:rPr>
+          <w:rFonts w:ascii="Segoe UI" w:hAnsi="Segoe UI" w:cs="Segoe UI"/>
+          <w:b/>
+          <w:bCs/>
+          <w:color w:val="23282D"/>
+          <w:highlight w:val="lightGray"/>
+        </w:rPr>
+        <w:t>ACTIVITY</w:t>
+      </w:r>
+      <w:r>
+        <w:rPr>
+          <w:rFonts w:ascii="Segoe UI" w:hAnsi="Segoe UI" w:cs="Segoe UI"/>
+          <w:color w:val="23282D"/>
+        </w:rPr>
+        <w:t>:</w:t>
+      </w:r>
+      <w:r>
+        <w:rPr>
+          <w:rFonts w:ascii="Segoe UI" w:hAnsi="Segoe UI" w:cs="Segoe UI"/>
+          <w:b/>
+          <w:bCs/>
+          <w:color w:val="23282D"/>
+        </w:rPr>
+        <w:t xml:space="preserve"> </w:t>
+      </w:r>
+      <w:r>
+        <w:rPr>
+          <w:rFonts w:ascii="Segoe UI" w:hAnsi="Segoe UI" w:cs="Segoe UI"/>
+        </w:rPr>
+        <w:t>How to make FlappyBird more interesting? (5 min)</w:t>
+      </w:r>
+    </w:p>
+    <w:p>
+      <w:pPr>
+        <w:pStyle w:val="ListParagraph"/>
+        <w:numPr>
+          <w:ilvl w:val="0"/>
+          <w:numId w:val="6"/>
+        </w:numPr>
+        <w:rPr>
+          <w:rFonts w:ascii="Segoe UI" w:hAnsi="Segoe UI" w:cs="Segoe UI"/>
+        </w:rPr>
+      </w:pPr>
+      <w:r>
+        <w:rPr>
+          <w:rFonts w:ascii="Segoe UI" w:hAnsi="Segoe UI" w:cs="Segoe UI"/>
+        </w:rPr>
+        <w:t>Students share their ideas to make FlappyBird more interesting</w:t>
+      </w:r>
+    </w:p>
+    <w:p>
+      <w:pPr>
+        <w:rPr>
+          <w:rFonts w:ascii="Segoe UI" w:hAnsi="Segoe UI" w:cs="Segoe UI"/>
+        </w:rPr>
+      </w:pPr>
+    </w:p>
+    <w:p>
+      <w:pPr>
+        <w:rPr>
+          <w:rFonts w:ascii="Segoe UI" w:hAnsi="Segoe UI" w:cs="Segoe UI"/>
+        </w:rPr>
+      </w:pPr>
+      <w:r>
+        <w:rPr>
+          <w:rFonts w:ascii="SegoeUI" w:hAnsi="SegoeUI"/>
+          <w:b/>
+          <w:bCs/>
+          <w:color w:val="23282D"/>
+          <w:highlight w:val="yellow"/>
+        </w:rPr>
+        <w:t>INSTRUCTION</w:t>
+      </w:r>
+      <w:r>
+        <w:rPr>
+          <w:rFonts w:ascii="SegoeUI" w:hAnsi="SegoeUI"/>
+          <w:color w:val="23282D"/>
+        </w:rPr>
+        <w:t>:</w:t>
+      </w:r>
+      <w:r>
+        <w:rPr>
+          <w:rFonts w:ascii="SegoeUI" w:hAnsi="SegoeUI"/>
+          <w:color w:val="23282D"/>
+        </w:rPr>
+        <w:t xml:space="preserve"> </w:t>
+      </w:r>
+      <w:r>
+        <w:rPr>
+          <w:rFonts w:ascii="Segoe UI" w:hAnsi="Segoe UI" w:cs="Segoe UI"/>
+        </w:rPr>
+        <w:t xml:space="preserve">INTRO GODOT: (game engines in general) (5 min) </w:t>
+      </w:r>
+    </w:p>
+    <w:p>
+      <w:pPr>
+        <w:pStyle w:val="ListParagraph"/>
+        <w:numPr>
+          <w:ilvl w:val="0"/>
+          <w:numId w:val="6"/>
+        </w:numPr>
+        <w:rPr>
+          <w:rFonts w:ascii="Segoe UI" w:hAnsi="Segoe UI" w:cs="Segoe UI"/>
+        </w:rPr>
+      </w:pPr>
+      <w:r>
+        <w:rPr>
+          <w:rFonts w:ascii="Segoe UI" w:hAnsi="Segoe UI" w:cs="Segoe UI"/>
+        </w:rPr>
+        <w:t xml:space="preserve">What is a game engine? </w:t>
+      </w:r>
+    </w:p>
+    <w:p>
+      <w:pPr>
+        <w:pStyle w:val="ListParagraph"/>
+        <w:numPr>
+          <w:ilvl w:val="1"/>
+          <w:numId w:val="6"/>
+        </w:numPr>
+        <w:rPr>
+          <w:rFonts w:ascii="Segoe UI" w:hAnsi="Segoe UI" w:cs="Segoe UI"/>
+        </w:rPr>
+      </w:pPr>
+      <w:r>
+        <w:rPr>
+          <w:rFonts w:ascii="Segoe UI" w:hAnsi="Segoe UI" w:cs="Segoe UI"/>
+        </w:rPr>
+        <w:t>A game engine is a framework that allows us to create games without worry about how our code interacts with the computer</w:t>
+      </w:r>
+    </w:p>
+    <w:p>
+      <w:pPr>
+        <w:pStyle w:val="ListParagraph"/>
+        <w:numPr>
+          <w:ilvl w:val="1"/>
+          <w:numId w:val="6"/>
+        </w:numPr>
+        <w:rPr>
+          <w:rFonts w:ascii="Segoe UI" w:hAnsi="Segoe UI" w:cs="Segoe UI"/>
+        </w:rPr>
+      </w:pPr>
+      <w:hyperlink r:id="rId16" w:history="1">
+        <w:r>
+          <w:rPr>
+            <w:rStyle w:val="Hyperlink"/>
+            <w:rFonts w:ascii="Segoe UI" w:hAnsi="Segoe UI" w:cs="Segoe UI"/>
+          </w:rPr>
+          <w:t>https://y</w:t>
         </w:r>
         <w:r>
           <w:rPr>
             <w:rStyle w:val="Hyperlink"/>
             <w:rFonts w:ascii="Segoe UI" w:hAnsi="Segoe UI" w:cs="Segoe UI"/>
           </w:rPr>
-          <w:t>g</w:t>
+          <w:t>o</w:t>
         </w:r>
         <w:r>
           <w:rPr>
             <w:rStyle w:val="Hyperlink"/>
             <w:rFonts w:ascii="Segoe UI" w:hAnsi="Segoe UI" w:cs="Segoe UI"/>
           </w:rPr>
-          <w:t>uides/</w:t>
+          <w:t>utu.be/DKrdLKetBZE</w:t>
         </w:r>
       </w:hyperlink>
       <w:r>
@@ -2080,18 +2278,90 @@
       <w:pPr>
         <w:pStyle w:val="ListParagraph"/>
         <w:numPr>
+          <w:ilvl w:val="0"/>
+          <w:numId w:val="6"/>
+        </w:numPr>
+        <w:rPr>
+          <w:rFonts w:ascii="Segoe UI" w:hAnsi="Segoe UI" w:cs="Segoe UI"/>
+        </w:rPr>
+      </w:pPr>
+      <w:r>
+        <w:rPr>
+          <w:rFonts w:ascii="Segoe UI" w:hAnsi="Segoe UI" w:cs="Segoe UI"/>
+        </w:rPr>
+        <w:t xml:space="preserve">What is godot? </w:t>
+      </w:r>
+    </w:p>
+    <w:p>
+      <w:pPr>
+        <w:pStyle w:val="ListParagraph"/>
+        <w:numPr>
+          <w:ilvl w:val="1"/>
+          <w:numId w:val="6"/>
+        </w:numPr>
+        <w:rPr>
+          <w:rFonts w:ascii="Segoe UI" w:hAnsi="Segoe UI" w:cs="Segoe UI"/>
+        </w:rPr>
+      </w:pPr>
+      <w:r>
+        <w:rPr>
+          <w:rFonts w:ascii="Segoe UI" w:hAnsi="Segoe UI" w:cs="Segoe UI"/>
+        </w:rPr>
+        <w:t>Is an open-source game engine</w:t>
+      </w:r>
+    </w:p>
+    <w:p>
+      <w:pPr>
+        <w:pStyle w:val="ListParagraph"/>
+        <w:numPr>
+          <w:ilvl w:val="0"/>
+          <w:numId w:val="6"/>
+        </w:numPr>
+        <w:rPr>
+          <w:rFonts w:ascii="Segoe UI" w:hAnsi="Segoe UI" w:cs="Segoe UI"/>
+        </w:rPr>
+      </w:pPr>
+      <w:r>
+        <w:rPr>
+          <w:rFonts w:ascii="Segoe UI" w:hAnsi="Segoe UI" w:cs="Segoe UI"/>
+        </w:rPr>
+        <w:t xml:space="preserve">Games made in godot </w:t>
+      </w:r>
+    </w:p>
+    <w:p>
+      <w:pPr>
+        <w:pStyle w:val="ListParagraph"/>
+        <w:numPr>
+          <w:ilvl w:val="1"/>
+          <w:numId w:val="6"/>
+        </w:numPr>
+        <w:rPr>
+          <w:rFonts w:ascii="Segoe UI" w:hAnsi="Segoe UI" w:cs="Segoe UI"/>
+        </w:rPr>
+      </w:pPr>
+      <w:r>
+        <w:rPr>
+          <w:rFonts w:ascii="Segoe UI" w:hAnsi="Segoe UI" w:cs="Segoe UI"/>
+        </w:rPr>
+        <w:t>Go over a few and/or show</w:t>
+      </w:r>
+    </w:p>
+    <w:p>
+      <w:pPr>
+        <w:pStyle w:val="ListParagraph"/>
+        <w:numPr>
           <w:ilvl w:val="2"/>
-          <w:numId w:val="10"/>
-        </w:numPr>
-        <w:rPr>
-          <w:rFonts w:ascii="Segoe UI" w:hAnsi="Segoe UI" w:cs="Segoe UI"/>
-        </w:rPr>
-      </w:pPr>
-      <w:r>
-        <w:rPr>
-          <w:rFonts w:ascii="Segoe UI" w:hAnsi="Segoe UI" w:cs="Segoe UI"/>
-        </w:rPr>
-        <w:t>Commit</w:t>
+          <w:numId w:val="6"/>
+        </w:numPr>
+        <w:rPr>
+          <w:rFonts w:ascii="Segoe UI" w:hAnsi="Segoe UI" w:cs="Segoe UI"/>
+        </w:rPr>
+      </w:pPr>
+      <w:r>
+        <w:rPr>
+          <w:rFonts w:ascii="Segoe UI" w:hAnsi="Segoe UI" w:cs="Segoe UI"/>
+        </w:rPr>
+        <w:t>The Adventures of Dog Mendonça &amp; Pizzaboy</w:t>
       </w:r>
     </w:p>
     <w:p>
@@ -2099,65 +2369,128 @@
         <w:pStyle w:val="ListParagraph"/>
         <w:numPr>
           <w:ilvl w:val="2"/>
-          <w:numId w:val="10"/>
-        </w:numPr>
-        <w:rPr>
-          <w:rFonts w:ascii="Segoe UI" w:hAnsi="Segoe UI" w:cs="Segoe UI"/>
-        </w:rPr>
-      </w:pPr>
-      <w:r>
-        <w:rPr>
-          <w:rFonts w:ascii="Segoe UI" w:hAnsi="Segoe UI" w:cs="Segoe UI"/>
-        </w:rPr>
-        <w:t xml:space="preserve">Pull </w:t>
-      </w:r>
-    </w:p>
-    <w:p>
-      <w:pPr>
-        <w:pStyle w:val="ListParagraph"/>
-        <w:numPr>
-          <w:ilvl w:val="2"/>
-          <w:numId w:val="10"/>
-        </w:numPr>
-        <w:rPr>
-          <w:rFonts w:ascii="Segoe UI" w:hAnsi="Segoe UI" w:cs="Segoe UI"/>
-        </w:rPr>
-      </w:pPr>
-      <w:r>
-        <w:rPr>
-          <w:rFonts w:ascii="Segoe UI" w:hAnsi="Segoe UI" w:cs="Segoe UI"/>
-        </w:rPr>
-        <w:t xml:space="preserve">Push </w:t>
-      </w:r>
-    </w:p>
-    <w:p>
-      <w:pPr>
-        <w:pStyle w:val="ListParagraph"/>
-        <w:numPr>
-          <w:ilvl w:val="2"/>
-          <w:numId w:val="10"/>
-        </w:numPr>
-        <w:rPr>
-          <w:rFonts w:ascii="Segoe UI" w:hAnsi="Segoe UI" w:cs="Segoe UI"/>
-        </w:rPr>
-      </w:pPr>
-      <w:r>
-        <w:rPr>
-          <w:rFonts w:ascii="Segoe UI" w:hAnsi="Segoe UI" w:cs="Segoe UI"/>
-        </w:rPr>
-        <w:lastRenderedPageBreak/>
-        <w:t>Merge</w:t>
-      </w:r>
-    </w:p>
-    <w:p>
-      <w:pPr>
-        <w:rPr>
-          <w:rFonts w:ascii="Segoe UI" w:hAnsi="Segoe UI" w:cs="Segoe UI"/>
-        </w:rPr>
-      </w:pPr>
-    </w:p>
-    <w:p>
-      <w:pPr>
+          <w:numId w:val="6"/>
+        </w:numPr>
+        <w:rPr>
+          <w:rFonts w:ascii="Segoe UI" w:hAnsi="Segoe UI" w:cs="Segoe UI"/>
+        </w:rPr>
+      </w:pPr>
+      <w:r>
+        <w:rPr>
+          <w:rFonts w:ascii="Segoe UI" w:hAnsi="Segoe UI" w:cs="Segoe UI"/>
+        </w:rPr>
+        <w:t>Commander Keen in Keen Dreams</w:t>
+      </w:r>
+    </w:p>
+    <w:p>
+      <w:pPr>
+        <w:rPr>
+          <w:rFonts w:ascii="Segoe UI" w:hAnsi="Segoe UI" w:cs="Segoe UI"/>
+        </w:rPr>
+      </w:pPr>
+    </w:p>
+    <w:p>
+      <w:pPr>
+        <w:rPr>
+          <w:rFonts w:ascii="Segoe UI" w:hAnsi="Segoe UI" w:cs="Segoe UI"/>
+        </w:rPr>
+      </w:pPr>
+      <w:r>
+        <w:rPr>
+          <w:rFonts w:ascii="Segoe UI" w:hAnsi="Segoe UI" w:cs="Segoe UI"/>
+          <w:highlight w:val="magenta"/>
+        </w:rPr>
+        <w:t>15 min break</w:t>
+      </w:r>
+    </w:p>
+    <w:p>
+      <w:pPr>
+        <w:rPr>
+          <w:rFonts w:ascii="Segoe UI" w:hAnsi="Segoe UI" w:cs="Segoe UI"/>
+        </w:rPr>
+      </w:pPr>
+      <w:r>
+        <w:rPr>
+          <w:rFonts w:ascii="Segoe UI" w:hAnsi="Segoe UI" w:cs="Segoe UI"/>
+          <w:b/>
+          <w:bCs/>
+          <w:color w:val="23282D"/>
+          <w:highlight w:val="lightGray"/>
+        </w:rPr>
+        <w:t>ACTIVITY</w:t>
+      </w:r>
+      <w:r>
+        <w:rPr>
+          <w:rFonts w:ascii="Segoe UI" w:hAnsi="Segoe UI" w:cs="Segoe UI"/>
+          <w:color w:val="23282D"/>
+        </w:rPr>
+        <w:t>:</w:t>
+      </w:r>
+      <w:r>
+        <w:rPr>
+          <w:rFonts w:ascii="Segoe UI" w:hAnsi="Segoe UI" w:cs="Segoe UI"/>
+          <w:color w:val="23282D"/>
+        </w:rPr>
+        <w:t xml:space="preserve"> </w:t>
+      </w:r>
+      <w:r>
+        <w:rPr>
+          <w:rFonts w:ascii="Segoe UI" w:hAnsi="Segoe UI" w:cs="Segoe UI"/>
+        </w:rPr>
+        <w:t xml:space="preserve">Create </w:t>
+      </w:r>
+      <w:r>
+        <w:rPr>
+          <w:rFonts w:ascii="Segoe UI" w:eastAsia="Times New Roman" w:hAnsi="Segoe UI" w:cs="Segoe UI"/>
+          <w:color w:val="23282D"/>
+        </w:rPr>
+        <w:t>“FlappyBird”</w:t>
+      </w:r>
+      <w:r>
+        <w:rPr>
+          <w:rFonts w:ascii="Segoe UI" w:eastAsia="Times New Roman" w:hAnsi="Segoe UI" w:cs="Segoe UI"/>
+          <w:color w:val="23282D"/>
+        </w:rPr>
+        <w:t xml:space="preserve"> </w:t>
+      </w:r>
+      <w:r>
+        <w:rPr>
+          <w:rFonts w:ascii="Segoe UI" w:hAnsi="Segoe UI" w:cs="Segoe UI"/>
+        </w:rPr>
+        <w:t>in godot</w:t>
+      </w:r>
+      <w:r>
+        <w:rPr>
+          <w:rFonts w:ascii="Segoe UI" w:hAnsi="Segoe UI" w:cs="Segoe UI"/>
+        </w:rPr>
+        <w:t xml:space="preserve"> </w:t>
+      </w:r>
+      <w:r>
+        <w:rPr>
+          <w:rFonts w:ascii="Segoe UI" w:hAnsi="Segoe UI" w:cs="Segoe UI"/>
+        </w:rPr>
+        <w:t>[</w:t>
+      </w:r>
+      <w:r>
+        <w:rPr>
+          <w:rFonts w:ascii="Segoe UI" w:hAnsi="Segoe UI" w:cs="Segoe UI"/>
+        </w:rPr>
+        <w:t>see one – do one – show one</w:t>
+      </w:r>
+      <w:r>
+        <w:rPr>
+          <w:rFonts w:ascii="Segoe UI" w:hAnsi="Segoe UI" w:cs="Segoe UI"/>
+        </w:rPr>
+        <w:t>]</w:t>
+      </w:r>
+    </w:p>
+    <w:p>
+      <w:pPr>
+        <w:pStyle w:val="ListParagraph"/>
+        <w:numPr>
+          <w:ilvl w:val="0"/>
+          <w:numId w:val="2"/>
+        </w:numPr>
         <w:rPr>
           <w:rFonts w:ascii="Segoe UI" w:hAnsi="Segoe UI" w:cs="Segoe UI"/>
         </w:rPr>
@@ -2181,43 +2514,118 @@
       </w:r>
       <w:r>
         <w:rPr>
-          <w:rFonts w:ascii="Segoe UI" w:hAnsi="Segoe UI" w:cs="Segoe UI"/>
+          <w:rFonts w:ascii="SegoeUI" w:hAnsi="SegoeUI"/>
+          <w:color w:val="23282D"/>
         </w:rPr>
         <w:t xml:space="preserve"> </w:t>
       </w:r>
       <w:r>
         <w:rPr>
           <w:rFonts w:ascii="Segoe UI" w:hAnsi="Segoe UI" w:cs="Segoe UI"/>
-          <w:color w:val="23282D"/>
-        </w:rPr>
-        <w:t>Creating a game: Story (10 min)</w:t>
-      </w:r>
-    </w:p>
-    <w:p>
-      <w:pPr>
-        <w:rPr>
-          <w:rFonts w:ascii="Segoe UI" w:hAnsi="Segoe UI" w:cs="Segoe UI"/>
-        </w:rPr>
-      </w:pPr>
-      <w:r>
-        <w:rPr>
-          <w:rFonts w:ascii="Segoe UI" w:hAnsi="Segoe UI" w:cs="Segoe UI"/>
-        </w:rPr>
-        <w:t xml:space="preserve">Who is </w:t>
-      </w:r>
-      <w:proofErr w:type="spellStart"/>
-      <w:r>
-        <w:rPr>
-          <w:rFonts w:ascii="Segoe UI" w:hAnsi="Segoe UI" w:cs="Segoe UI"/>
-        </w:rPr>
-        <w:t>Faby</w:t>
-      </w:r>
-      <w:proofErr w:type="spellEnd"/>
-      <w:r>
-        <w:rPr>
-          <w:rFonts w:ascii="Segoe UI" w:hAnsi="Segoe UI" w:cs="Segoe UI"/>
-        </w:rPr>
-        <w:t>?</w:t>
+        </w:rPr>
+        <w:t>Create a new project in godot</w:t>
+      </w:r>
+      <w:r>
+        <w:rPr>
+          <w:rFonts w:ascii="Segoe UI" w:hAnsi="Segoe UI" w:cs="Segoe UI"/>
+        </w:rPr>
+        <w:t xml:space="preserve"> (5 min)</w:t>
+      </w:r>
+    </w:p>
+    <w:p>
+      <w:pPr>
+        <w:pStyle w:val="ListParagraph"/>
+        <w:numPr>
+          <w:ilvl w:val="1"/>
+          <w:numId w:val="2"/>
+        </w:numPr>
+        <w:rPr>
+          <w:rFonts w:ascii="Segoe UI" w:hAnsi="Segoe UI" w:cs="Segoe UI"/>
+        </w:rPr>
+      </w:pPr>
+      <w:r>
+        <w:rPr>
+          <w:rFonts w:ascii="Segoe UI" w:hAnsi="Segoe UI" w:cs="Segoe UI"/>
+        </w:rPr>
+        <w:t>Open godot</w:t>
+      </w:r>
+    </w:p>
+    <w:p>
+      <w:pPr>
+        <w:pStyle w:val="ListParagraph"/>
+        <w:numPr>
+          <w:ilvl w:val="1"/>
+          <w:numId w:val="2"/>
+        </w:numPr>
+        <w:rPr>
+          <w:rFonts w:ascii="Segoe UI" w:hAnsi="Segoe UI" w:cs="Segoe UI"/>
+        </w:rPr>
+      </w:pPr>
+      <w:r>
+        <w:rPr>
+          <w:rFonts w:ascii="Segoe UI" w:hAnsi="Segoe UI" w:cs="Segoe UI"/>
+        </w:rPr>
+        <w:t>Create an empty project</w:t>
+      </w:r>
+    </w:p>
+    <w:p>
+      <w:pPr>
+        <w:pStyle w:val="ListParagraph"/>
+        <w:numPr>
+          <w:ilvl w:val="1"/>
+          <w:numId w:val="2"/>
+        </w:numPr>
+        <w:rPr>
+          <w:rFonts w:ascii="Segoe UI" w:hAnsi="Segoe UI" w:cs="Segoe UI"/>
+        </w:rPr>
+      </w:pPr>
+      <w:r>
+        <w:rPr>
+          <w:rFonts w:ascii="Segoe UI" w:hAnsi="Segoe UI" w:cs="Segoe UI"/>
+        </w:rPr>
+        <w:t xml:space="preserve">Add a new scene by pressing on </w:t>
+      </w:r>
+      <w:r>
+        <w:rPr>
+          <w:rFonts w:ascii="Segoe UI" w:hAnsi="Segoe UI" w:cs="Segoe UI"/>
+          <w:b/>
+          <w:bCs/>
+        </w:rPr>
+        <w:t>2D Scen</w:t>
+      </w:r>
+      <w:r>
+        <w:rPr>
+          <w:rFonts w:ascii="Segoe UI" w:hAnsi="Segoe UI" w:cs="Segoe UI"/>
+          <w:b/>
+          <w:bCs/>
+        </w:rPr>
+        <w:t>e</w:t>
+      </w:r>
+      <w:r>
+        <w:rPr>
+          <w:rFonts w:ascii="Segoe UI" w:hAnsi="Segoe UI" w:cs="Segoe UI"/>
+        </w:rPr>
+        <w:t xml:space="preserve"> in </w:t>
+      </w:r>
+      <w:r>
+        <w:rPr>
+          <w:rFonts w:ascii="Segoe UI" w:hAnsi="Segoe UI" w:cs="Segoe UI"/>
+          <w:b/>
+          <w:bCs/>
+        </w:rPr>
+        <w:t>Scene</w:t>
+      </w:r>
+      <w:r>
+        <w:rPr>
+          <w:rFonts w:ascii="Segoe UI" w:hAnsi="Segoe UI" w:cs="Segoe UI"/>
+        </w:rPr>
+        <w:t xml:space="preserve"> tab </w:t>
+      </w:r>
+      <w:r>
+        <w:rPr>
+          <w:rFonts w:ascii="Segoe UI" w:hAnsi="Segoe UI" w:cs="Segoe UI"/>
+        </w:rPr>
+        <w:t>and name it World</w:t>
       </w:r>
     </w:p>
     <w:p>
@@ -2225,209 +2633,8 @@
         <w:pStyle w:val="ListParagraph"/>
         <w:numPr>
           <w:ilvl w:val="0"/>
-          <w:numId w:val="5"/>
-        </w:numPr>
-        <w:rPr>
-          <w:rFonts w:ascii="Segoe UI" w:hAnsi="Segoe UI" w:cs="Segoe UI"/>
-        </w:rPr>
-      </w:pPr>
-      <w:r>
-        <w:rPr>
-          <w:rFonts w:ascii="Segoe UI" w:hAnsi="Segoe UI" w:cs="Segoe UI"/>
-        </w:rPr>
-        <w:t xml:space="preserve">Discuss the story of flappy </w:t>
-      </w:r>
-      <w:proofErr w:type="gramStart"/>
-      <w:r>
-        <w:rPr>
-          <w:rFonts w:ascii="Segoe UI" w:hAnsi="Segoe UI" w:cs="Segoe UI"/>
-        </w:rPr>
-        <w:t>bird</w:t>
-      </w:r>
-      <w:proofErr w:type="gramEnd"/>
-    </w:p>
-    <w:p>
-      <w:pPr>
-        <w:pStyle w:val="ListParagraph"/>
-        <w:numPr>
-          <w:ilvl w:val="0"/>
-          <w:numId w:val="1"/>
-        </w:numPr>
-        <w:rPr>
-          <w:rFonts w:ascii="Segoe UI" w:hAnsi="Segoe UI" w:cs="Segoe UI"/>
-        </w:rPr>
-      </w:pPr>
-      <w:r>
-        <w:rPr>
-          <w:rFonts w:ascii="Segoe UI" w:hAnsi="Segoe UI" w:cs="Segoe UI"/>
-        </w:rPr>
-        <w:t xml:space="preserve">What is the goal? </w:t>
-      </w:r>
-    </w:p>
-    <w:p>
-      <w:pPr>
-        <w:pStyle w:val="ListParagraph"/>
-        <w:numPr>
-          <w:ilvl w:val="1"/>
-          <w:numId w:val="1"/>
-        </w:numPr>
-        <w:rPr>
-          <w:rFonts w:ascii="Segoe UI" w:hAnsi="Segoe UI" w:cs="Segoe UI"/>
-        </w:rPr>
-      </w:pPr>
-      <w:r>
-        <w:rPr>
-          <w:rFonts w:ascii="Segoe UI" w:hAnsi="Segoe UI" w:cs="Segoe UI"/>
-        </w:rPr>
-        <w:t>To go through as many obstacles as possible</w:t>
-      </w:r>
-    </w:p>
-    <w:p>
-      <w:pPr>
-        <w:pStyle w:val="ListParagraph"/>
-        <w:numPr>
-          <w:ilvl w:val="0"/>
-          <w:numId w:val="1"/>
-        </w:numPr>
-        <w:rPr>
-          <w:rFonts w:ascii="Segoe UI" w:hAnsi="Segoe UI" w:cs="Segoe UI"/>
-        </w:rPr>
-      </w:pPr>
-      <w:r>
-        <w:rPr>
-          <w:rFonts w:ascii="Segoe UI" w:hAnsi="Segoe UI" w:cs="Segoe UI"/>
-        </w:rPr>
-        <w:t xml:space="preserve">How can we make the game more interesting? </w:t>
-      </w:r>
-    </w:p>
-    <w:p>
-      <w:pPr>
-        <w:pStyle w:val="ListParagraph"/>
-        <w:numPr>
-          <w:ilvl w:val="1"/>
-          <w:numId w:val="1"/>
-        </w:numPr>
-        <w:rPr>
-          <w:rFonts w:ascii="Segoe UI" w:hAnsi="Segoe UI" w:cs="Segoe UI"/>
-        </w:rPr>
-      </w:pPr>
-      <w:r>
-        <w:rPr>
-          <w:rFonts w:ascii="Segoe UI" w:hAnsi="Segoe UI" w:cs="Segoe UI"/>
-        </w:rPr>
-        <w:t xml:space="preserve">Add enemies in the </w:t>
-      </w:r>
-      <w:proofErr w:type="gramStart"/>
-      <w:r>
-        <w:rPr>
-          <w:rFonts w:ascii="Segoe UI" w:hAnsi="Segoe UI" w:cs="Segoe UI"/>
-        </w:rPr>
-        <w:t>game</w:t>
-      </w:r>
-      <w:proofErr w:type="gramEnd"/>
-    </w:p>
-    <w:p>
-      <w:pPr>
-        <w:rPr>
-          <w:rFonts w:ascii="Segoe UI" w:hAnsi="Segoe UI" w:cs="Segoe UI"/>
-        </w:rPr>
-      </w:pPr>
-      <w:r>
-        <w:rPr>
-          <w:rFonts w:ascii="Segoe UI" w:hAnsi="Segoe UI" w:cs="Segoe UI"/>
-          <w:b/>
-          <w:bCs/>
-          <w:color w:val="23282D"/>
-          <w:highlight w:val="lightGray"/>
-        </w:rPr>
-        <w:t>ACTIVITY</w:t>
-      </w:r>
-      <w:r>
-        <w:rPr>
-          <w:rFonts w:ascii="Segoe UI" w:hAnsi="Segoe UI" w:cs="Segoe UI"/>
-          <w:color w:val="23282D"/>
-        </w:rPr>
-        <w:t>:</w:t>
-      </w:r>
-      <w:r>
-        <w:rPr>
-          <w:rFonts w:ascii="Segoe UI" w:hAnsi="Segoe UI" w:cs="Segoe UI"/>
-          <w:b/>
-          <w:bCs/>
-          <w:color w:val="23282D"/>
-        </w:rPr>
-        <w:t xml:space="preserve"> </w:t>
-      </w:r>
-      <w:r>
-        <w:rPr>
-          <w:rFonts w:ascii="Segoe UI" w:hAnsi="Segoe UI" w:cs="Segoe UI"/>
-        </w:rPr>
-        <w:t xml:space="preserve">How to make </w:t>
-      </w:r>
-      <w:proofErr w:type="spellStart"/>
-      <w:r>
-        <w:rPr>
-          <w:rFonts w:ascii="Segoe UI" w:hAnsi="Segoe UI" w:cs="Segoe UI"/>
-        </w:rPr>
-        <w:t>FlappyBird</w:t>
-      </w:r>
-      <w:proofErr w:type="spellEnd"/>
-      <w:r>
-        <w:rPr>
-          <w:rFonts w:ascii="Segoe UI" w:hAnsi="Segoe UI" w:cs="Segoe UI"/>
-        </w:rPr>
-        <w:t xml:space="preserve"> more interesting? (5 min)</w:t>
-      </w:r>
-    </w:p>
-    <w:p>
-      <w:pPr>
-        <w:pStyle w:val="ListParagraph"/>
-        <w:numPr>
-          <w:ilvl w:val="0"/>
-          <w:numId w:val="6"/>
-        </w:numPr>
-        <w:rPr>
-          <w:rFonts w:ascii="Segoe UI" w:hAnsi="Segoe UI" w:cs="Segoe UI"/>
-        </w:rPr>
-      </w:pPr>
-      <w:r>
-        <w:rPr>
-          <w:rFonts w:ascii="Segoe UI" w:hAnsi="Segoe UI" w:cs="Segoe UI"/>
-        </w:rPr>
-        <w:t xml:space="preserve">Students share their ideas to make </w:t>
-      </w:r>
-      <w:proofErr w:type="spellStart"/>
-      <w:r>
-        <w:rPr>
-          <w:rFonts w:ascii="Segoe UI" w:hAnsi="Segoe UI" w:cs="Segoe UI"/>
-        </w:rPr>
-        <w:t>FlappyBird</w:t>
-      </w:r>
-      <w:proofErr w:type="spellEnd"/>
-      <w:r>
-        <w:rPr>
-          <w:rFonts w:ascii="Segoe UI" w:hAnsi="Segoe UI" w:cs="Segoe UI"/>
-        </w:rPr>
-        <w:t xml:space="preserve"> more </w:t>
-      </w:r>
-      <w:proofErr w:type="gramStart"/>
-      <w:r>
-        <w:rPr>
-          <w:rFonts w:ascii="Segoe UI" w:hAnsi="Segoe UI" w:cs="Segoe UI"/>
-        </w:rPr>
-        <w:t>interesting</w:t>
-      </w:r>
-      <w:proofErr w:type="gramEnd"/>
-    </w:p>
-    <w:p>
-      <w:pPr>
-        <w:rPr>
-          <w:rFonts w:ascii="Segoe UI" w:hAnsi="Segoe UI" w:cs="Segoe UI"/>
-        </w:rPr>
-      </w:pPr>
-    </w:p>
-    <w:p>
-      <w:pPr>
+          <w:numId w:val="2"/>
+        </w:numPr>
         <w:rPr>
           <w:rFonts w:ascii="Segoe UI" w:hAnsi="Segoe UI" w:cs="Segoe UI"/>
         </w:rPr>
@@ -2460,25 +2667,13 @@
         <w:rPr>
           <w:rFonts w:ascii="Segoe UI" w:hAnsi="Segoe UI" w:cs="Segoe UI"/>
         </w:rPr>
-        <w:t xml:space="preserve">INTRO GODOT: (game engines in general) (5 min) </w:t>
-      </w:r>
-    </w:p>
-    <w:p>
-      <w:pPr>
-        <w:pStyle w:val="ListParagraph"/>
-        <w:numPr>
-          <w:ilvl w:val="0"/>
-          <w:numId w:val="6"/>
-        </w:numPr>
-        <w:rPr>
-          <w:rFonts w:ascii="Segoe UI" w:hAnsi="Segoe UI" w:cs="Segoe UI"/>
-        </w:rPr>
-      </w:pPr>
-      <w:r>
-        <w:rPr>
-          <w:rFonts w:ascii="Segoe UI" w:hAnsi="Segoe UI" w:cs="Segoe UI"/>
-        </w:rPr>
-        <w:t xml:space="preserve">What is a game engine? </w:t>
+        <w:t>Download assets</w:t>
+      </w:r>
+      <w:r>
+        <w:rPr>
+          <w:rFonts w:ascii="Segoe UI" w:hAnsi="Segoe UI" w:cs="Segoe UI"/>
+        </w:rPr>
+        <w:t xml:space="preserve"> (5 min)</w:t>
       </w:r>
     </w:p>
     <w:p>
@@ -2486,297 +2681,54 @@
         <w:pStyle w:val="ListParagraph"/>
         <w:numPr>
           <w:ilvl w:val="1"/>
-          <w:numId w:val="6"/>
-        </w:numPr>
-        <w:rPr>
-          <w:rFonts w:ascii="Segoe UI" w:hAnsi="Segoe UI" w:cs="Segoe UI"/>
-        </w:rPr>
-      </w:pPr>
-      <w:r>
-        <w:rPr>
-          <w:rFonts w:ascii="Segoe UI" w:hAnsi="Segoe UI" w:cs="Segoe UI"/>
-        </w:rPr>
-        <w:t xml:space="preserve">A game engine is a framework that allows us to create games without worry about how our code interacts with the </w:t>
-      </w:r>
-      <w:proofErr w:type="gramStart"/>
-      <w:r>
-        <w:rPr>
-          <w:rFonts w:ascii="Segoe UI" w:hAnsi="Segoe UI" w:cs="Segoe UI"/>
-        </w:rPr>
-        <w:t>computer</w:t>
-      </w:r>
-      <w:proofErr w:type="gramEnd"/>
+          <w:numId w:val="7"/>
+        </w:numPr>
+        <w:rPr>
+          <w:rFonts w:ascii="Segoe UI" w:hAnsi="Segoe UI" w:cs="Segoe UI"/>
+        </w:rPr>
+      </w:pPr>
+      <w:r>
+        <w:rPr>
+          <w:rFonts w:ascii="Segoe UI" w:hAnsi="Segoe UI" w:cs="Segoe UI"/>
+        </w:rPr>
+        <w:t>Use this link to download assets</w:t>
+      </w:r>
+      <w:r>
+        <w:rPr>
+          <w:rFonts w:ascii="Segoe UI" w:hAnsi="Segoe UI" w:cs="Segoe UI"/>
+        </w:rPr>
+        <w:t xml:space="preserve"> </w:t>
+      </w:r>
+      <w:r>
+        <w:rPr>
+          <w:rFonts w:ascii="Segoe UI" w:hAnsi="Segoe UI" w:cs="Segoe UI"/>
+          <w:highlight w:val="yellow"/>
+        </w:rPr>
+        <w:t>TODO</w:t>
+      </w:r>
+      <w:r>
+        <w:rPr>
+          <w:rFonts w:ascii="Segoe UI" w:hAnsi="Segoe UI" w:cs="Segoe UI"/>
+        </w:rPr>
+        <w:t xml:space="preserve"> </w:t>
+      </w:r>
     </w:p>
     <w:p>
       <w:pPr>
         <w:pStyle w:val="ListParagraph"/>
         <w:numPr>
           <w:ilvl w:val="1"/>
-          <w:numId w:val="6"/>
-        </w:numPr>
-        <w:rPr>
-          <w:rFonts w:ascii="Segoe UI" w:hAnsi="Segoe UI" w:cs="Segoe UI"/>
-        </w:rPr>
-      </w:pPr>
-      <w:hyperlink r:id="rId16" w:history="1">
-        <w:r>
-          <w:rPr>
-            <w:rStyle w:val="Hyperlink"/>
-            <w:rFonts w:ascii="Segoe UI" w:hAnsi="Segoe UI" w:cs="Segoe UI"/>
-          </w:rPr>
-          <w:t>https://youtu.be/DKrdLKetBZE</w:t>
-        </w:r>
-      </w:hyperlink>
-      <w:r>
-        <w:rPr>
-          <w:rFonts w:ascii="Segoe UI" w:hAnsi="Segoe UI" w:cs="Segoe UI"/>
-        </w:rPr>
-        <w:t xml:space="preserve"> </w:t>
-      </w:r>
-    </w:p>
-    <w:p>
-      <w:pPr>
-        <w:pStyle w:val="ListParagraph"/>
-        <w:numPr>
-          <w:ilvl w:val="0"/>
-          <w:numId w:val="6"/>
-        </w:numPr>
-        <w:rPr>
-          <w:rFonts w:ascii="Segoe UI" w:hAnsi="Segoe UI" w:cs="Segoe UI"/>
-        </w:rPr>
-      </w:pPr>
-      <w:r>
-        <w:rPr>
-          <w:rFonts w:ascii="Segoe UI" w:hAnsi="Segoe UI" w:cs="Segoe UI"/>
-        </w:rPr>
-        <w:t xml:space="preserve">What is </w:t>
-      </w:r>
-      <w:proofErr w:type="spellStart"/>
-      <w:r>
-        <w:rPr>
-          <w:rFonts w:ascii="Segoe UI" w:hAnsi="Segoe UI" w:cs="Segoe UI"/>
-        </w:rPr>
-        <w:t>godot</w:t>
-      </w:r>
-      <w:proofErr w:type="spellEnd"/>
-      <w:r>
-        <w:rPr>
-          <w:rFonts w:ascii="Segoe UI" w:hAnsi="Segoe UI" w:cs="Segoe UI"/>
-        </w:rPr>
-        <w:t xml:space="preserve">? </w:t>
-      </w:r>
-    </w:p>
-    <w:p>
-      <w:pPr>
-        <w:pStyle w:val="ListParagraph"/>
-        <w:numPr>
-          <w:ilvl w:val="1"/>
-          <w:numId w:val="6"/>
-        </w:numPr>
-        <w:rPr>
-          <w:rFonts w:ascii="Segoe UI" w:hAnsi="Segoe UI" w:cs="Segoe UI"/>
-        </w:rPr>
-      </w:pPr>
-      <w:r>
-        <w:rPr>
-          <w:rFonts w:ascii="Segoe UI" w:hAnsi="Segoe UI" w:cs="Segoe UI"/>
-        </w:rPr>
-        <w:t xml:space="preserve">Is an open-source game </w:t>
-      </w:r>
-      <w:proofErr w:type="gramStart"/>
-      <w:r>
-        <w:rPr>
-          <w:rFonts w:ascii="Segoe UI" w:hAnsi="Segoe UI" w:cs="Segoe UI"/>
-        </w:rPr>
-        <w:t>engine</w:t>
-      </w:r>
-      <w:proofErr w:type="gramEnd"/>
-    </w:p>
-    <w:p>
-      <w:pPr>
-        <w:pStyle w:val="ListParagraph"/>
-        <w:numPr>
-          <w:ilvl w:val="0"/>
-          <w:numId w:val="6"/>
-        </w:numPr>
-        <w:rPr>
-          <w:rFonts w:ascii="Segoe UI" w:hAnsi="Segoe UI" w:cs="Segoe UI"/>
-        </w:rPr>
-      </w:pPr>
-      <w:r>
-        <w:rPr>
-          <w:rFonts w:ascii="Segoe UI" w:hAnsi="Segoe UI" w:cs="Segoe UI"/>
-        </w:rPr>
-        <w:t xml:space="preserve">Games made in </w:t>
-      </w:r>
-      <w:proofErr w:type="spellStart"/>
-      <w:proofErr w:type="gramStart"/>
-      <w:r>
-        <w:rPr>
-          <w:rFonts w:ascii="Segoe UI" w:hAnsi="Segoe UI" w:cs="Segoe UI"/>
-        </w:rPr>
-        <w:t>godot</w:t>
-      </w:r>
-      <w:proofErr w:type="spellEnd"/>
-      <w:proofErr w:type="gramEnd"/>
-      <w:r>
-        <w:rPr>
-          <w:rFonts w:ascii="Segoe UI" w:hAnsi="Segoe UI" w:cs="Segoe UI"/>
-        </w:rPr>
-        <w:t xml:space="preserve"> </w:t>
-      </w:r>
-    </w:p>
-    <w:p>
-      <w:pPr>
-        <w:pStyle w:val="ListParagraph"/>
-        <w:numPr>
-          <w:ilvl w:val="1"/>
-          <w:numId w:val="6"/>
-        </w:numPr>
-        <w:rPr>
-          <w:rFonts w:ascii="Segoe UI" w:hAnsi="Segoe UI" w:cs="Segoe UI"/>
-        </w:rPr>
-      </w:pPr>
-      <w:r>
-        <w:rPr>
-          <w:rFonts w:ascii="Segoe UI" w:hAnsi="Segoe UI" w:cs="Segoe UI"/>
-        </w:rPr>
-        <w:t xml:space="preserve">Go over a few and/or show </w:t>
-      </w:r>
-      <w:proofErr w:type="gramStart"/>
-      <w:r>
-        <w:rPr>
-          <w:rFonts w:ascii="Segoe UI" w:hAnsi="Segoe UI" w:cs="Segoe UI"/>
-        </w:rPr>
-        <w:t>TODO</w:t>
-      </w:r>
-      <w:proofErr w:type="gramEnd"/>
-    </w:p>
-    <w:p>
-      <w:pPr>
-        <w:rPr>
-          <w:rFonts w:ascii="Segoe UI" w:hAnsi="Segoe UI" w:cs="Segoe UI"/>
-        </w:rPr>
-      </w:pPr>
-    </w:p>
-    <w:p>
-      <w:pPr>
-        <w:rPr>
-          <w:rFonts w:ascii="Segoe UI" w:hAnsi="Segoe UI" w:cs="Segoe UI"/>
-        </w:rPr>
-      </w:pPr>
-      <w:r>
-        <w:rPr>
-          <w:rFonts w:ascii="Segoe UI" w:hAnsi="Segoe UI" w:cs="Segoe UI"/>
-          <w:highlight w:val="magenta"/>
-        </w:rPr>
-        <w:t>15 min break</w:t>
-      </w:r>
-    </w:p>
-    <w:p>
-      <w:pPr>
-        <w:rPr>
-          <w:rFonts w:ascii="Segoe UI" w:hAnsi="Segoe UI" w:cs="Segoe UI"/>
-        </w:rPr>
-      </w:pPr>
-      <w:r>
-        <w:rPr>
-          <w:rFonts w:ascii="Segoe UI" w:hAnsi="Segoe UI" w:cs="Segoe UI"/>
-          <w:b/>
-          <w:bCs/>
-          <w:color w:val="23282D"/>
-          <w:highlight w:val="lightGray"/>
-        </w:rPr>
-        <w:t>ACTIVITY</w:t>
-      </w:r>
-      <w:r>
-        <w:rPr>
-          <w:rFonts w:ascii="Segoe UI" w:hAnsi="Segoe UI" w:cs="Segoe UI"/>
-          <w:color w:val="23282D"/>
-        </w:rPr>
-        <w:t>:</w:t>
-      </w:r>
-      <w:r>
-        <w:rPr>
-          <w:rFonts w:ascii="Segoe UI" w:hAnsi="Segoe UI" w:cs="Segoe UI"/>
-          <w:color w:val="23282D"/>
-        </w:rPr>
-        <w:t xml:space="preserve"> </w:t>
-      </w:r>
-      <w:r>
-        <w:rPr>
-          <w:rFonts w:ascii="Segoe UI" w:hAnsi="Segoe UI" w:cs="Segoe UI"/>
-        </w:rPr>
-        <w:t xml:space="preserve">Create </w:t>
-      </w:r>
-      <w:r>
-        <w:rPr>
-          <w:rFonts w:ascii="Segoe UI" w:eastAsia="Times New Roman" w:hAnsi="Segoe UI" w:cs="Segoe UI"/>
-          <w:color w:val="23282D"/>
-        </w:rPr>
-        <w:t>“</w:t>
-      </w:r>
-      <w:proofErr w:type="spellStart"/>
-      <w:r>
-        <w:rPr>
-          <w:rFonts w:ascii="Segoe UI" w:eastAsia="Times New Roman" w:hAnsi="Segoe UI" w:cs="Segoe UI"/>
-          <w:color w:val="23282D"/>
-        </w:rPr>
-        <w:t>FlappyBird</w:t>
-      </w:r>
-      <w:proofErr w:type="spellEnd"/>
-      <w:r>
-        <w:rPr>
-          <w:rFonts w:ascii="Segoe UI" w:eastAsia="Times New Roman" w:hAnsi="Segoe UI" w:cs="Segoe UI"/>
-          <w:color w:val="23282D"/>
-        </w:rPr>
-        <w:t>”</w:t>
-      </w:r>
-      <w:r>
-        <w:rPr>
-          <w:rFonts w:ascii="Segoe UI" w:eastAsia="Times New Roman" w:hAnsi="Segoe UI" w:cs="Segoe UI"/>
-          <w:color w:val="23282D"/>
-        </w:rPr>
-        <w:t xml:space="preserve"> </w:t>
-      </w:r>
-      <w:r>
-        <w:rPr>
-          <w:rFonts w:ascii="Segoe UI" w:hAnsi="Segoe UI" w:cs="Segoe UI"/>
-        </w:rPr>
-        <w:t xml:space="preserve">in </w:t>
-      </w:r>
-      <w:proofErr w:type="spellStart"/>
-      <w:r>
-        <w:rPr>
-          <w:rFonts w:ascii="Segoe UI" w:hAnsi="Segoe UI" w:cs="Segoe UI"/>
-        </w:rPr>
-        <w:t>godot</w:t>
-      </w:r>
-      <w:proofErr w:type="spellEnd"/>
-      <w:r>
-        <w:rPr>
-          <w:rFonts w:ascii="Segoe UI" w:hAnsi="Segoe UI" w:cs="Segoe UI"/>
-        </w:rPr>
-        <w:t xml:space="preserve"> </w:t>
-      </w:r>
-      <w:r>
-        <w:rPr>
-          <w:rFonts w:ascii="Segoe UI" w:hAnsi="Segoe UI" w:cs="Segoe UI"/>
-        </w:rPr>
-        <w:t>[</w:t>
-      </w:r>
-      <w:r>
-        <w:rPr>
-          <w:rFonts w:ascii="Segoe UI" w:hAnsi="Segoe UI" w:cs="Segoe UI"/>
-          <w:highlight w:val="yellow"/>
-        </w:rPr>
-        <w:t>see one – do one – show one</w:t>
-      </w:r>
-      <w:r>
-        <w:rPr>
-          <w:rFonts w:ascii="Segoe UI" w:hAnsi="Segoe UI" w:cs="Segoe UI"/>
-        </w:rPr>
-        <w:t>]</w:t>
+          <w:numId w:val="2"/>
+        </w:numPr>
+        <w:rPr>
+          <w:rFonts w:ascii="Segoe UI" w:hAnsi="Segoe UI" w:cs="Segoe UI"/>
+        </w:rPr>
+      </w:pPr>
+      <w:r>
+        <w:rPr>
+          <w:rFonts w:ascii="Segoe UI" w:hAnsi="Segoe UI" w:cs="Segoe UI"/>
+        </w:rPr>
+        <w:t>Unzip the assets</w:t>
       </w:r>
     </w:p>
     <w:p>
@@ -2818,16 +2770,8 @@
         <w:rPr>
           <w:rFonts w:ascii="Segoe UI" w:hAnsi="Segoe UI" w:cs="Segoe UI"/>
         </w:rPr>
-        <w:t xml:space="preserve">Create a new project in </w:t>
-      </w:r>
-      <w:proofErr w:type="spellStart"/>
-      <w:r>
-        <w:rPr>
-          <w:rFonts w:ascii="Segoe UI" w:hAnsi="Segoe UI" w:cs="Segoe UI"/>
-        </w:rPr>
-        <w:t>godot</w:t>
-      </w:r>
-      <w:proofErr w:type="spellEnd"/>
+        <w:t>Edit godot import settings</w:t>
+      </w:r>
       <w:r>
         <w:rPr>
           <w:rFonts w:ascii="Segoe UI" w:hAnsi="Segoe UI" w:cs="Segoe UI"/>
@@ -2850,16 +2794,36 @@
         <w:rPr>
           <w:rFonts w:ascii="Segoe UI" w:hAnsi="Segoe UI" w:cs="Segoe UI"/>
         </w:rPr>
-        <w:t xml:space="preserve">Open </w:t>
-      </w:r>
-      <w:proofErr w:type="spellStart"/>
-      <w:r>
-        <w:rPr>
-          <w:rFonts w:ascii="Segoe UI" w:hAnsi="Segoe UI" w:cs="Segoe UI"/>
-        </w:rPr>
-        <w:t>godot</w:t>
-      </w:r>
-      <w:proofErr w:type="spellEnd"/>
+        <w:t xml:space="preserve">Drag </w:t>
+      </w:r>
+      <w:r>
+        <w:rPr>
+          <w:rFonts w:ascii="Segoe UI" w:hAnsi="Segoe UI" w:cs="Segoe UI"/>
+          <w:b/>
+          <w:bCs/>
+        </w:rPr>
+        <w:t>icon.png</w:t>
+      </w:r>
+      <w:r>
+        <w:rPr>
+          <w:rFonts w:ascii="Segoe UI" w:hAnsi="Segoe UI" w:cs="Segoe UI"/>
+        </w:rPr>
+        <w:t xml:space="preserve"> from </w:t>
+      </w:r>
+      <w:r>
+        <w:rPr>
+          <w:rFonts w:ascii="Segoe UI" w:hAnsi="Segoe UI" w:cs="Segoe UI"/>
+          <w:b/>
+          <w:bCs/>
+        </w:rPr>
+        <w:t>FileSystem</w:t>
+      </w:r>
+      <w:r>
+        <w:rPr>
+          <w:rFonts w:ascii="Segoe UI" w:hAnsi="Segoe UI" w:cs="Segoe UI"/>
+        </w:rPr>
+        <w:t xml:space="preserve"> into the editor</w:t>
+      </w:r>
     </w:p>
     <w:p>
       <w:pPr>
@@ -2876,16 +2840,22 @@
         <w:rPr>
           <w:rFonts w:ascii="Segoe UI" w:hAnsi="Segoe UI" w:cs="Segoe UI"/>
         </w:rPr>
-        <w:t xml:space="preserve">Create an empty </w:t>
-      </w:r>
-      <w:proofErr w:type="gramStart"/>
-      <w:r>
-        <w:rPr>
-          <w:rFonts w:ascii="Segoe UI" w:hAnsi="Segoe UI" w:cs="Segoe UI"/>
-        </w:rPr>
-        <w:t>project</w:t>
-      </w:r>
-      <w:proofErr w:type="gramEnd"/>
+        <w:t xml:space="preserve">Open </w:t>
+      </w:r>
+      <w:r>
+        <w:rPr>
+          <w:rFonts w:ascii="Segoe UI" w:hAnsi="Segoe UI" w:cs="Segoe UI"/>
+          <w:b/>
+          <w:bCs/>
+        </w:rPr>
+        <w:t>import</w:t>
+      </w:r>
+      <w:r>
+        <w:rPr>
+          <w:rFonts w:ascii="Segoe UI" w:hAnsi="Segoe UI" w:cs="Segoe UI"/>
+        </w:rPr>
+        <w:t xml:space="preserve"> tab</w:t>
+      </w:r>
     </w:p>
     <w:p>
       <w:pPr>
@@ -2896,64 +2866,431 @@
         </w:numPr>
         <w:rPr>
           <w:rFonts w:ascii="Segoe UI" w:hAnsi="Segoe UI" w:cs="Segoe UI"/>
-        </w:rPr>
-      </w:pPr>
-      <w:r>
-        <w:rPr>
-          <w:rFonts w:ascii="Segoe UI" w:hAnsi="Segoe UI" w:cs="Segoe UI"/>
-        </w:rPr>
-        <w:t xml:space="preserve">Add a new scene by pressing on </w:t>
-      </w:r>
-      <w:r>
-        <w:rPr>
-          <w:rFonts w:ascii="Segoe UI" w:hAnsi="Segoe UI" w:cs="Segoe UI"/>
-          <w:b/>
-          <w:bCs/>
-        </w:rPr>
-        <w:t>2D Scen</w:t>
-      </w:r>
-      <w:r>
-        <w:rPr>
-          <w:rFonts w:ascii="Segoe UI" w:hAnsi="Segoe UI" w:cs="Segoe UI"/>
-          <w:b/>
-          <w:bCs/>
-        </w:rPr>
-        <w:t>e</w:t>
-      </w:r>
-      <w:r>
-        <w:rPr>
-          <w:rFonts w:ascii="Segoe UI" w:hAnsi="Segoe UI" w:cs="Segoe UI"/>
-        </w:rPr>
-        <w:t xml:space="preserve"> in </w:t>
-      </w:r>
-      <w:r>
-        <w:rPr>
-          <w:rFonts w:ascii="Segoe UI" w:hAnsi="Segoe UI" w:cs="Segoe UI"/>
-          <w:b/>
-          <w:bCs/>
-        </w:rPr>
-        <w:t>Scene</w:t>
-      </w:r>
-      <w:r>
-        <w:rPr>
-          <w:rFonts w:ascii="Segoe UI" w:hAnsi="Segoe UI" w:cs="Segoe UI"/>
-        </w:rPr>
-        <w:t xml:space="preserve"> tab </w:t>
-      </w:r>
-      <w:r>
-        <w:rPr>
-          <w:rFonts w:ascii="Segoe UI" w:hAnsi="Segoe UI" w:cs="Segoe UI"/>
-        </w:rPr>
-        <w:t xml:space="preserve">and name it </w:t>
-      </w:r>
-      <w:proofErr w:type="gramStart"/>
-      <w:r>
-        <w:rPr>
-          <w:rFonts w:ascii="Segoe UI" w:hAnsi="Segoe UI" w:cs="Segoe UI"/>
-        </w:rPr>
-        <w:t>World</w:t>
-      </w:r>
-      <w:proofErr w:type="gramEnd"/>
+          <w:b/>
+          <w:bCs/>
+        </w:rPr>
+      </w:pPr>
+      <w:r>
+        <w:rPr>
+          <w:rFonts w:ascii="Segoe UI" w:hAnsi="Segoe UI" w:cs="Segoe UI"/>
+        </w:rPr>
+        <w:lastRenderedPageBreak/>
+        <w:t xml:space="preserve">Change </w:t>
+      </w:r>
+      <w:r>
+        <w:rPr>
+          <w:rFonts w:ascii="Segoe UI" w:hAnsi="Segoe UI" w:cs="Segoe UI"/>
+          <w:b/>
+          <w:bCs/>
+        </w:rPr>
+        <w:t>Preset</w:t>
+      </w:r>
+      <w:r>
+        <w:rPr>
+          <w:rFonts w:ascii="Segoe UI" w:hAnsi="Segoe UI" w:cs="Segoe UI"/>
+        </w:rPr>
+        <w:t xml:space="preserve"> to </w:t>
+      </w:r>
+      <w:r>
+        <w:rPr>
+          <w:rFonts w:ascii="Segoe UI" w:hAnsi="Segoe UI" w:cs="Segoe UI"/>
+          <w:b/>
+          <w:bCs/>
+        </w:rPr>
+        <w:t>2D pixel</w:t>
+      </w:r>
+    </w:p>
+    <w:p>
+      <w:pPr>
+        <w:pStyle w:val="ListParagraph"/>
+        <w:numPr>
+          <w:ilvl w:val="1"/>
+          <w:numId w:val="2"/>
+        </w:numPr>
+        <w:rPr>
+          <w:rFonts w:ascii="Segoe UI" w:hAnsi="Segoe UI" w:cs="Segoe UI"/>
+        </w:rPr>
+      </w:pPr>
+      <w:r>
+        <w:rPr>
+          <w:rFonts w:ascii="Segoe UI" w:hAnsi="Segoe UI" w:cs="Segoe UI"/>
+        </w:rPr>
+        <w:t>Select</w:t>
+      </w:r>
+      <w:r>
+        <w:rPr>
+          <w:rFonts w:ascii="Segoe UI" w:hAnsi="Segoe UI" w:cs="Segoe UI"/>
+        </w:rPr>
+        <w:t xml:space="preserve"> </w:t>
+      </w:r>
+      <w:r>
+        <w:rPr>
+          <w:rFonts w:ascii="Segoe UI" w:hAnsi="Segoe UI" w:cs="Segoe UI"/>
+          <w:b/>
+          <w:bCs/>
+        </w:rPr>
+        <w:t>Reimport</w:t>
+      </w:r>
+    </w:p>
+    <w:p>
+      <w:pPr>
+        <w:pStyle w:val="ListParagraph"/>
+        <w:numPr>
+          <w:ilvl w:val="1"/>
+          <w:numId w:val="2"/>
+        </w:numPr>
+        <w:rPr>
+          <w:rFonts w:ascii="Segoe UI" w:hAnsi="Segoe UI" w:cs="Segoe UI"/>
+        </w:rPr>
+      </w:pPr>
+      <w:r>
+        <w:rPr>
+          <w:rFonts w:ascii="Segoe UI" w:hAnsi="Segoe UI" w:cs="Segoe UI"/>
+        </w:rPr>
+        <w:t xml:space="preserve">In </w:t>
+      </w:r>
+      <w:r>
+        <w:rPr>
+          <w:rFonts w:ascii="Segoe UI" w:hAnsi="Segoe UI" w:cs="Segoe UI"/>
+          <w:b/>
+          <w:bCs/>
+        </w:rPr>
+        <w:t>Preset</w:t>
+      </w:r>
+      <w:r>
+        <w:rPr>
+          <w:rFonts w:ascii="Segoe UI" w:hAnsi="Segoe UI" w:cs="Segoe UI"/>
+        </w:rPr>
+        <w:t xml:space="preserve"> </w:t>
+      </w:r>
+      <w:r>
+        <w:rPr>
+          <w:rFonts w:ascii="Segoe UI" w:hAnsi="Segoe UI" w:cs="Segoe UI"/>
+        </w:rPr>
+        <w:t>select</w:t>
+      </w:r>
+      <w:r>
+        <w:rPr>
+          <w:rFonts w:ascii="Segoe UI" w:hAnsi="Segoe UI" w:cs="Segoe UI"/>
+        </w:rPr>
+        <w:t xml:space="preserve"> </w:t>
+      </w:r>
+      <w:r>
+        <w:rPr>
+          <w:rFonts w:ascii="Segoe UI" w:hAnsi="Segoe UI" w:cs="Segoe UI"/>
+          <w:b/>
+          <w:bCs/>
+        </w:rPr>
+        <w:t>S</w:t>
+      </w:r>
+      <w:r>
+        <w:rPr>
+          <w:rFonts w:ascii="Segoe UI" w:hAnsi="Segoe UI" w:cs="Segoe UI"/>
+          <w:b/>
+          <w:bCs/>
+        </w:rPr>
+        <w:t>et as Default for Texture</w:t>
+      </w:r>
+    </w:p>
+    <w:p>
+      <w:pPr>
+        <w:pStyle w:val="ListParagraph"/>
+        <w:numPr>
+          <w:ilvl w:val="1"/>
+          <w:numId w:val="2"/>
+        </w:numPr>
+        <w:rPr>
+          <w:rFonts w:ascii="Segoe UI" w:hAnsi="Segoe UI" w:cs="Segoe UI"/>
+        </w:rPr>
+      </w:pPr>
+      <w:r>
+        <w:rPr>
+          <w:rFonts w:ascii="Segoe UI" w:hAnsi="Segoe UI" w:cs="Segoe UI"/>
+        </w:rPr>
+        <w:t xml:space="preserve">Darg and drop </w:t>
+      </w:r>
+      <w:r>
+        <w:rPr>
+          <w:rFonts w:ascii="Segoe UI" w:hAnsi="Segoe UI" w:cs="Segoe UI"/>
+        </w:rPr>
+        <w:t>assets</w:t>
+      </w:r>
+      <w:r>
+        <w:rPr>
+          <w:rFonts w:ascii="Segoe UI" w:hAnsi="Segoe UI" w:cs="Segoe UI"/>
+        </w:rPr>
+        <w:t xml:space="preserve"> folder into godot </w:t>
+      </w:r>
+      <w:r>
+        <w:rPr>
+          <w:rFonts w:ascii="Segoe UI" w:hAnsi="Segoe UI" w:cs="Segoe UI"/>
+          <w:b/>
+          <w:bCs/>
+        </w:rPr>
+        <w:t>FileSystem</w:t>
+      </w:r>
+    </w:p>
+    <w:p>
+      <w:pPr>
+        <w:pStyle w:val="ListParagraph"/>
+        <w:numPr>
+          <w:ilvl w:val="1"/>
+          <w:numId w:val="2"/>
+        </w:numPr>
+        <w:rPr>
+          <w:rFonts w:ascii="Segoe UI" w:hAnsi="Segoe UI" w:cs="Segoe UI"/>
+        </w:rPr>
+      </w:pPr>
+      <w:r>
+        <w:rPr>
+          <w:rFonts w:ascii="Segoe UI" w:hAnsi="Segoe UI" w:cs="Segoe UI"/>
+        </w:rPr>
+        <w:t xml:space="preserve">Open </w:t>
+      </w:r>
+      <w:r>
+        <w:rPr>
+          <w:rFonts w:ascii="Segoe UI" w:hAnsi="Segoe UI" w:cs="Segoe UI"/>
+          <w:b/>
+          <w:bCs/>
+        </w:rPr>
+        <w:t>project setting</w:t>
+      </w:r>
+      <w:r>
+        <w:rPr>
+          <w:rFonts w:ascii="Segoe UI" w:hAnsi="Segoe UI" w:cs="Segoe UI"/>
+        </w:rPr>
+        <w:t xml:space="preserve"> from </w:t>
+      </w:r>
+      <w:r>
+        <w:rPr>
+          <w:rFonts w:ascii="Segoe UI" w:hAnsi="Segoe UI" w:cs="Segoe UI"/>
+          <w:b/>
+          <w:bCs/>
+        </w:rPr>
+        <w:t>projects</w:t>
+      </w:r>
+      <w:r>
+        <w:rPr>
+          <w:rFonts w:ascii="Segoe UI" w:hAnsi="Segoe UI" w:cs="Segoe UI"/>
+        </w:rPr>
+        <w:t xml:space="preserve"> menu</w:t>
+      </w:r>
+    </w:p>
+    <w:p>
+      <w:pPr>
+        <w:pStyle w:val="ListParagraph"/>
+        <w:numPr>
+          <w:ilvl w:val="1"/>
+          <w:numId w:val="2"/>
+        </w:numPr>
+        <w:rPr>
+          <w:rFonts w:ascii="Segoe UI" w:hAnsi="Segoe UI" w:cs="Segoe UI"/>
+        </w:rPr>
+      </w:pPr>
+      <w:r>
+        <w:rPr>
+          <w:rFonts w:ascii="Segoe UI" w:hAnsi="Segoe UI" w:cs="Segoe UI"/>
+        </w:rPr>
+        <w:t xml:space="preserve">Navigate to </w:t>
+      </w:r>
+      <w:r>
+        <w:rPr>
+          <w:rFonts w:ascii="Segoe UI" w:hAnsi="Segoe UI" w:cs="Segoe UI"/>
+          <w:b/>
+          <w:bCs/>
+        </w:rPr>
+        <w:t>General</w:t>
+      </w:r>
+      <w:r>
+        <w:rPr>
+          <w:rFonts w:ascii="Segoe UI" w:hAnsi="Segoe UI" w:cs="Segoe UI"/>
+        </w:rPr>
+        <w:t xml:space="preserve"> -&gt; </w:t>
+      </w:r>
+      <w:r>
+        <w:rPr>
+          <w:rFonts w:ascii="Segoe UI" w:hAnsi="Segoe UI" w:cs="Segoe UI"/>
+          <w:b/>
+          <w:bCs/>
+        </w:rPr>
+        <w:t>Display</w:t>
+      </w:r>
+      <w:r>
+        <w:rPr>
+          <w:rFonts w:ascii="Segoe UI" w:hAnsi="Segoe UI" w:cs="Segoe UI"/>
+        </w:rPr>
+        <w:t xml:space="preserve"> -&gt; </w:t>
+      </w:r>
+      <w:r>
+        <w:rPr>
+          <w:rFonts w:ascii="Segoe UI" w:hAnsi="Segoe UI" w:cs="Segoe UI"/>
+          <w:b/>
+          <w:bCs/>
+        </w:rPr>
+        <w:t>Window</w:t>
+      </w:r>
+    </w:p>
+    <w:p>
+      <w:pPr>
+        <w:pStyle w:val="ListParagraph"/>
+        <w:numPr>
+          <w:ilvl w:val="1"/>
+          <w:numId w:val="2"/>
+        </w:numPr>
+        <w:rPr>
+          <w:rFonts w:ascii="Segoe UI" w:hAnsi="Segoe UI" w:cs="Segoe UI"/>
+        </w:rPr>
+      </w:pPr>
+      <w:r>
+        <w:rPr>
+          <w:rFonts w:ascii="Segoe UI" w:hAnsi="Segoe UI" w:cs="Segoe UI"/>
+        </w:rPr>
+        <w:t xml:space="preserve">Under set </w:t>
+      </w:r>
+      <w:r>
+        <w:rPr>
+          <w:rFonts w:ascii="Segoe UI" w:hAnsi="Segoe UI" w:cs="Segoe UI"/>
+          <w:b/>
+          <w:bCs/>
+        </w:rPr>
+        <w:t>Stretch</w:t>
+      </w:r>
+      <w:r>
+        <w:rPr>
+          <w:rFonts w:ascii="Segoe UI" w:hAnsi="Segoe UI" w:cs="Segoe UI"/>
+        </w:rPr>
+        <w:t xml:space="preserve"> to </w:t>
+      </w:r>
+      <w:r>
+        <w:rPr>
+          <w:rFonts w:ascii="Segoe UI" w:hAnsi="Segoe UI" w:cs="Segoe UI"/>
+          <w:b/>
+          <w:bCs/>
+        </w:rPr>
+        <w:t>2D</w:t>
+      </w:r>
+      <w:r>
+        <w:rPr>
+          <w:rFonts w:ascii="Segoe UI" w:hAnsi="Segoe UI" w:cs="Segoe UI"/>
+        </w:rPr>
+        <w:t xml:space="preserve"> and </w:t>
+      </w:r>
+      <w:r>
+        <w:rPr>
+          <w:rFonts w:ascii="Segoe UI" w:hAnsi="Segoe UI" w:cs="Segoe UI"/>
+          <w:b/>
+          <w:bCs/>
+        </w:rPr>
+        <w:t>Aspect</w:t>
+      </w:r>
+      <w:r>
+        <w:rPr>
+          <w:rFonts w:ascii="Segoe UI" w:hAnsi="Segoe UI" w:cs="Segoe UI"/>
+        </w:rPr>
+        <w:t xml:space="preserve"> to </w:t>
+      </w:r>
+      <w:r>
+        <w:rPr>
+          <w:rFonts w:ascii="Segoe UI" w:hAnsi="Segoe UI" w:cs="Segoe UI"/>
+          <w:b/>
+          <w:bCs/>
+        </w:rPr>
+        <w:t>keep</w:t>
+      </w:r>
+    </w:p>
+    <w:p>
+      <w:pPr>
+        <w:pStyle w:val="ListParagraph"/>
+        <w:numPr>
+          <w:ilvl w:val="1"/>
+          <w:numId w:val="2"/>
+        </w:numPr>
+        <w:rPr>
+          <w:rFonts w:ascii="Segoe UI" w:hAnsi="Segoe UI" w:cs="Segoe UI"/>
+        </w:rPr>
+      </w:pPr>
+      <w:r>
+        <w:rPr>
+          <w:rFonts w:ascii="Segoe UI" w:hAnsi="Segoe UI" w:cs="Segoe UI"/>
+        </w:rPr>
+        <w:t xml:space="preserve">Navigate to </w:t>
+      </w:r>
+      <w:r>
+        <w:rPr>
+          <w:rFonts w:ascii="Segoe UI" w:hAnsi="Segoe UI" w:cs="Segoe UI"/>
+          <w:b/>
+          <w:bCs/>
+        </w:rPr>
+        <w:t>General</w:t>
+      </w:r>
+      <w:r>
+        <w:rPr>
+          <w:rFonts w:ascii="Segoe UI" w:hAnsi="Segoe UI" w:cs="Segoe UI"/>
+        </w:rPr>
+        <w:t xml:space="preserve"> -&gt; </w:t>
+      </w:r>
+      <w:r>
+        <w:rPr>
+          <w:rFonts w:ascii="Segoe UI" w:hAnsi="Segoe UI" w:cs="Segoe UI"/>
+          <w:b/>
+          <w:bCs/>
+        </w:rPr>
+        <w:t>Rendering</w:t>
+      </w:r>
+      <w:r>
+        <w:rPr>
+          <w:rFonts w:ascii="Segoe UI" w:hAnsi="Segoe UI" w:cs="Segoe UI"/>
+        </w:rPr>
+        <w:t xml:space="preserve"> -&gt; </w:t>
+      </w:r>
+      <w:r>
+        <w:rPr>
+          <w:rFonts w:ascii="Segoe UI" w:hAnsi="Segoe UI" w:cs="Segoe UI"/>
+          <w:b/>
+          <w:bCs/>
+        </w:rPr>
+        <w:t>Quality</w:t>
+      </w:r>
+    </w:p>
+    <w:p>
+      <w:pPr>
+        <w:pStyle w:val="ListParagraph"/>
+        <w:numPr>
+          <w:ilvl w:val="1"/>
+          <w:numId w:val="2"/>
+        </w:numPr>
+        <w:rPr>
+          <w:rFonts w:ascii="Segoe UI" w:hAnsi="Segoe UI" w:cs="Segoe UI"/>
+        </w:rPr>
+      </w:pPr>
+      <w:r>
+        <w:rPr>
+          <w:rFonts w:ascii="Segoe UI" w:hAnsi="Segoe UI" w:cs="Segoe UI"/>
+        </w:rPr>
+        <w:t xml:space="preserve">Turn on </w:t>
+      </w:r>
+      <w:r>
+        <w:rPr>
+          <w:rFonts w:ascii="Segoe UI" w:hAnsi="Segoe UI" w:cs="Segoe UI"/>
+          <w:b/>
+          <w:bCs/>
+        </w:rPr>
+        <w:t>Use Pixel Snap</w:t>
+      </w:r>
+      <w:r>
+        <w:rPr>
+          <w:rFonts w:ascii="Segoe UI" w:hAnsi="Segoe UI" w:cs="Segoe UI"/>
+        </w:rPr>
+        <w:t xml:space="preserve"> by checking the radio button under </w:t>
+      </w:r>
+      <w:r>
+        <w:rPr>
+          <w:rFonts w:ascii="Segoe UI" w:hAnsi="Segoe UI" w:cs="Segoe UI"/>
+          <w:b/>
+          <w:bCs/>
+        </w:rPr>
+        <w:t>2d</w:t>
+      </w:r>
     </w:p>
     <w:p>
       <w:pPr>
@@ -2994,52 +3331,25 @@
         <w:rPr>
           <w:rFonts w:ascii="Segoe UI" w:hAnsi="Segoe UI" w:cs="Segoe UI"/>
         </w:rPr>
-        <w:t>Download assets</w:t>
-      </w:r>
-      <w:r>
-        <w:rPr>
-          <w:rFonts w:ascii="Segoe UI" w:hAnsi="Segoe UI" w:cs="Segoe UI"/>
-        </w:rPr>
-        <w:t xml:space="preserve"> (5 min)</w:t>
-      </w:r>
-    </w:p>
-    <w:p>
-      <w:pPr>
-        <w:pStyle w:val="ListParagraph"/>
-        <w:numPr>
-          <w:ilvl w:val="1"/>
-          <w:numId w:val="7"/>
-        </w:numPr>
-        <w:rPr>
-          <w:rFonts w:ascii="Segoe UI" w:hAnsi="Segoe UI" w:cs="Segoe UI"/>
-        </w:rPr>
-      </w:pPr>
-      <w:r>
-        <w:rPr>
-          <w:rFonts w:ascii="Segoe UI" w:hAnsi="Segoe UI" w:cs="Segoe UI"/>
-        </w:rPr>
-        <w:t>Use this link to download assets</w:t>
-      </w:r>
-      <w:r>
-        <w:rPr>
-          <w:rFonts w:ascii="Segoe UI" w:hAnsi="Segoe UI" w:cs="Segoe UI"/>
-        </w:rPr>
-        <w:t xml:space="preserve"> </w:t>
-      </w:r>
-      <w:proofErr w:type="gramStart"/>
-      <w:r>
-        <w:rPr>
-          <w:rFonts w:ascii="Segoe UI" w:hAnsi="Segoe UI" w:cs="Segoe UI"/>
-          <w:highlight w:val="yellow"/>
-        </w:rPr>
-        <w:t>TODO</w:t>
-      </w:r>
-      <w:proofErr w:type="gramEnd"/>
-      <w:r>
-        <w:rPr>
-          <w:rFonts w:ascii="Segoe UI" w:hAnsi="Segoe UI" w:cs="Segoe UI"/>
-        </w:rPr>
-        <w:t xml:space="preserve"> </w:t>
+        <w:t xml:space="preserve">Create </w:t>
+      </w:r>
+      <w:r>
+        <w:rPr>
+          <w:rFonts w:ascii="Segoe UI" w:hAnsi="Segoe UI" w:cs="Segoe UI"/>
+        </w:rPr>
+        <w:t>player</w:t>
+      </w:r>
+      <w:r>
+        <w:rPr>
+          <w:rFonts w:ascii="Segoe UI" w:hAnsi="Segoe UI" w:cs="Segoe UI"/>
+        </w:rPr>
+        <w:t xml:space="preserve"> object</w:t>
+      </w:r>
+      <w:r>
+        <w:rPr>
+          <w:rFonts w:ascii="Segoe UI" w:hAnsi="Segoe UI" w:cs="Segoe UI"/>
+        </w:rPr>
+        <w:t xml:space="preserve"> (10 min)</w:t>
       </w:r>
     </w:p>
     <w:p>
@@ -3057,16 +3367,394 @@
         <w:rPr>
           <w:rFonts w:ascii="Segoe UI" w:hAnsi="Segoe UI" w:cs="Segoe UI"/>
         </w:rPr>
-        <w:t xml:space="preserve">Unzip the </w:t>
-      </w:r>
-      <w:proofErr w:type="gramStart"/>
-      <w:r>
-        <w:rPr>
-          <w:rFonts w:ascii="Segoe UI" w:hAnsi="Segoe UI" w:cs="Segoe UI"/>
-        </w:rPr>
-        <w:t>assets</w:t>
-      </w:r>
-      <w:proofErr w:type="gramEnd"/>
+        <w:t xml:space="preserve">Create a new scene by </w:t>
+      </w:r>
+      <w:r>
+        <w:rPr>
+          <w:rFonts w:ascii="Segoe UI" w:hAnsi="Segoe UI" w:cs="Segoe UI"/>
+        </w:rPr>
+        <w:t xml:space="preserve">using the </w:t>
+      </w:r>
+      <w:r>
+        <w:rPr>
+          <w:rFonts w:ascii="Segoe UI" w:hAnsi="Segoe UI" w:cs="Segoe UI"/>
+          <w:b/>
+          <w:bCs/>
+        </w:rPr>
+        <w:t>+</w:t>
+      </w:r>
+      <w:r>
+        <w:rPr>
+          <w:rFonts w:ascii="Segoe UI" w:hAnsi="Segoe UI" w:cs="Segoe UI"/>
+        </w:rPr>
+        <w:t xml:space="preserve"> next to World</w:t>
+      </w:r>
+    </w:p>
+    <w:p>
+      <w:pPr>
+        <w:pStyle w:val="ListParagraph"/>
+        <w:numPr>
+          <w:ilvl w:val="1"/>
+          <w:numId w:val="2"/>
+        </w:numPr>
+        <w:rPr>
+          <w:rFonts w:ascii="Segoe UI" w:hAnsi="Segoe UI" w:cs="Segoe UI"/>
+        </w:rPr>
+      </w:pPr>
+      <w:r>
+        <w:rPr>
+          <w:rFonts w:ascii="Segoe UI" w:hAnsi="Segoe UI" w:cs="Segoe UI"/>
+        </w:rPr>
+        <w:t>Press</w:t>
+      </w:r>
+      <w:r>
+        <w:rPr>
+          <w:rFonts w:ascii="Segoe UI" w:hAnsi="Segoe UI" w:cs="Segoe UI"/>
+        </w:rPr>
+        <w:t xml:space="preserve"> </w:t>
+      </w:r>
+      <w:r>
+        <w:rPr>
+          <w:rFonts w:ascii="Segoe UI" w:hAnsi="Segoe UI" w:cs="Segoe UI"/>
+          <w:b/>
+          <w:bCs/>
+        </w:rPr>
+        <w:t>+</w:t>
+      </w:r>
+      <w:r>
+        <w:rPr>
+          <w:rFonts w:ascii="Segoe UI" w:hAnsi="Segoe UI" w:cs="Segoe UI"/>
+        </w:rPr>
+        <w:t xml:space="preserve"> to add a </w:t>
+      </w:r>
+      <w:r>
+        <w:rPr>
+          <w:rFonts w:ascii="Segoe UI" w:hAnsi="Segoe UI" w:cs="Segoe UI"/>
+          <w:b/>
+          <w:bCs/>
+        </w:rPr>
+        <w:t>RigidBody2D</w:t>
+      </w:r>
+      <w:r>
+        <w:rPr>
+          <w:rFonts w:ascii="Segoe UI" w:hAnsi="Segoe UI" w:cs="Segoe UI"/>
+        </w:rPr>
+        <w:t xml:space="preserve"> node</w:t>
+      </w:r>
+      <w:r>
+        <w:rPr>
+          <w:rFonts w:ascii="Segoe UI" w:hAnsi="Segoe UI" w:cs="Segoe UI"/>
+        </w:rPr>
+        <w:t>. Rename the node to player</w:t>
+      </w:r>
+    </w:p>
+    <w:p>
+      <w:pPr>
+        <w:pStyle w:val="ListParagraph"/>
+        <w:numPr>
+          <w:ilvl w:val="1"/>
+          <w:numId w:val="2"/>
+        </w:numPr>
+        <w:rPr>
+          <w:rFonts w:ascii="Segoe UI" w:hAnsi="Segoe UI" w:cs="Segoe UI"/>
+        </w:rPr>
+      </w:pPr>
+      <w:r>
+        <w:rPr>
+          <w:rFonts w:ascii="Segoe UI" w:hAnsi="Segoe UI" w:cs="Segoe UI"/>
+        </w:rPr>
+        <w:t xml:space="preserve">Press </w:t>
+      </w:r>
+      <w:r>
+        <w:rPr>
+          <w:rFonts w:ascii="Segoe UI" w:hAnsi="Segoe UI" w:cs="Segoe UI"/>
+          <w:b/>
+          <w:bCs/>
+        </w:rPr>
+        <w:t>+</w:t>
+      </w:r>
+      <w:r>
+        <w:rPr>
+          <w:rFonts w:ascii="Segoe UI" w:hAnsi="Segoe UI" w:cs="Segoe UI"/>
+        </w:rPr>
+        <w:t xml:space="preserve"> to add a </w:t>
+      </w:r>
+      <w:r>
+        <w:rPr>
+          <w:rFonts w:ascii="Segoe UI" w:hAnsi="Segoe UI" w:cs="Segoe UI"/>
+          <w:b/>
+          <w:bCs/>
+        </w:rPr>
+        <w:t>Sprite</w:t>
+      </w:r>
+    </w:p>
+    <w:p>
+      <w:pPr>
+        <w:pStyle w:val="ListParagraph"/>
+        <w:numPr>
+          <w:ilvl w:val="1"/>
+          <w:numId w:val="2"/>
+        </w:numPr>
+        <w:rPr>
+          <w:rFonts w:ascii="Segoe UI" w:hAnsi="Segoe UI" w:cs="Segoe UI"/>
+        </w:rPr>
+      </w:pPr>
+      <w:r>
+        <w:rPr>
+          <w:rFonts w:ascii="Segoe UI" w:hAnsi="Segoe UI" w:cs="Segoe UI"/>
+        </w:rPr>
+        <w:t xml:space="preserve">Press </w:t>
+      </w:r>
+      <w:r>
+        <w:rPr>
+          <w:rFonts w:ascii="Segoe UI" w:hAnsi="Segoe UI" w:cs="Segoe UI"/>
+          <w:b/>
+          <w:bCs/>
+        </w:rPr>
+        <w:t>+</w:t>
+      </w:r>
+      <w:r>
+        <w:rPr>
+          <w:rFonts w:ascii="Segoe UI" w:hAnsi="Segoe UI" w:cs="Segoe UI"/>
+        </w:rPr>
+        <w:t xml:space="preserve"> to add a </w:t>
+      </w:r>
+      <w:r>
+        <w:rPr>
+          <w:rFonts w:ascii="Segoe UI" w:hAnsi="Segoe UI" w:cs="Segoe UI"/>
+          <w:b/>
+          <w:bCs/>
+        </w:rPr>
+        <w:t>CollisionShape2D</w:t>
+      </w:r>
+    </w:p>
+    <w:p>
+      <w:pPr>
+        <w:pStyle w:val="ListParagraph"/>
+        <w:numPr>
+          <w:ilvl w:val="1"/>
+          <w:numId w:val="2"/>
+        </w:numPr>
+        <w:rPr>
+          <w:rFonts w:ascii="Segoe UI" w:hAnsi="Segoe UI" w:cs="Segoe UI"/>
+        </w:rPr>
+      </w:pPr>
+      <w:r>
+        <w:rPr>
+          <w:rFonts w:ascii="Segoe UI" w:hAnsi="Segoe UI" w:cs="Segoe UI"/>
+        </w:rPr>
+        <w:t xml:space="preserve">Select the </w:t>
+      </w:r>
+      <w:r>
+        <w:rPr>
+          <w:rFonts w:ascii="Segoe UI" w:hAnsi="Segoe UI" w:cs="Segoe UI"/>
+          <w:b/>
+          <w:bCs/>
+        </w:rPr>
+        <w:t>Sprite</w:t>
+      </w:r>
+      <w:r>
+        <w:rPr>
+          <w:rFonts w:ascii="Segoe UI" w:hAnsi="Segoe UI" w:cs="Segoe UI"/>
+        </w:rPr>
+        <w:t xml:space="preserve">. Drag the </w:t>
+      </w:r>
+      <w:r>
+        <w:rPr>
+          <w:rFonts w:ascii="Segoe UI" w:hAnsi="Segoe UI" w:cs="Segoe UI"/>
+          <w:b/>
+          <w:bCs/>
+        </w:rPr>
+        <w:t>bird.png</w:t>
+      </w:r>
+      <w:r>
+        <w:rPr>
+          <w:rFonts w:ascii="Segoe UI" w:hAnsi="Segoe UI" w:cs="Segoe UI"/>
+        </w:rPr>
+        <w:t xml:space="preserve"> file into </w:t>
+      </w:r>
+      <w:r>
+        <w:rPr>
+          <w:rFonts w:ascii="Segoe UI" w:hAnsi="Segoe UI" w:cs="Segoe UI"/>
+          <w:b/>
+          <w:bCs/>
+        </w:rPr>
+        <w:t>Texture</w:t>
+      </w:r>
+      <w:r>
+        <w:rPr>
+          <w:rFonts w:ascii="Segoe UI" w:hAnsi="Segoe UI" w:cs="Segoe UI"/>
+        </w:rPr>
+        <w:t xml:space="preserve"> in the </w:t>
+      </w:r>
+      <w:r>
+        <w:rPr>
+          <w:rFonts w:ascii="Segoe UI" w:hAnsi="Segoe UI" w:cs="Segoe UI"/>
+          <w:b/>
+          <w:bCs/>
+        </w:rPr>
+        <w:t>Inspector</w:t>
+      </w:r>
+    </w:p>
+    <w:p>
+      <w:pPr>
+        <w:pStyle w:val="ListParagraph"/>
+        <w:numPr>
+          <w:ilvl w:val="1"/>
+          <w:numId w:val="2"/>
+        </w:numPr>
+        <w:rPr>
+          <w:rFonts w:ascii="Segoe UI" w:hAnsi="Segoe UI" w:cs="Segoe UI"/>
+        </w:rPr>
+      </w:pPr>
+      <w:r>
+        <w:rPr>
+          <w:rFonts w:ascii="Segoe UI" w:hAnsi="Segoe UI" w:cs="Segoe UI"/>
+        </w:rPr>
+        <w:t xml:space="preserve">In </w:t>
+      </w:r>
+      <w:r>
+        <w:rPr>
+          <w:rFonts w:ascii="Segoe UI" w:hAnsi="Segoe UI" w:cs="Segoe UI"/>
+          <w:b/>
+          <w:bCs/>
+        </w:rPr>
+        <w:t>Inspector</w:t>
+      </w:r>
+      <w:r>
+        <w:rPr>
+          <w:rFonts w:ascii="Segoe UI" w:hAnsi="Segoe UI" w:cs="Segoe UI"/>
+        </w:rPr>
+        <w:t xml:space="preserve"> -&gt; </w:t>
+      </w:r>
+      <w:r>
+        <w:rPr>
+          <w:rFonts w:ascii="Segoe UI" w:hAnsi="Segoe UI" w:cs="Segoe UI"/>
+          <w:b/>
+          <w:bCs/>
+        </w:rPr>
+        <w:t>Animation</w:t>
+      </w:r>
+      <w:r>
+        <w:rPr>
+          <w:rFonts w:ascii="Segoe UI" w:hAnsi="Segoe UI" w:cs="Segoe UI"/>
+        </w:rPr>
+        <w:t xml:space="preserve"> -&gt; </w:t>
+      </w:r>
+      <w:r>
+        <w:rPr>
+          <w:rFonts w:ascii="Segoe UI" w:hAnsi="Segoe UI" w:cs="Segoe UI"/>
+          <w:b/>
+          <w:bCs/>
+        </w:rPr>
+        <w:t>Hframes</w:t>
+      </w:r>
+      <w:r>
+        <w:rPr>
+          <w:rFonts w:ascii="Segoe UI" w:hAnsi="Segoe UI" w:cs="Segoe UI"/>
+        </w:rPr>
+        <w:t>, set the value to 3</w:t>
+      </w:r>
+    </w:p>
+    <w:p>
+      <w:pPr>
+        <w:pStyle w:val="ListParagraph"/>
+        <w:numPr>
+          <w:ilvl w:val="1"/>
+          <w:numId w:val="2"/>
+        </w:numPr>
+        <w:rPr>
+          <w:rFonts w:ascii="Segoe UI" w:hAnsi="Segoe UI" w:cs="Segoe UI"/>
+        </w:rPr>
+      </w:pPr>
+      <w:r>
+        <w:rPr>
+          <w:rFonts w:ascii="Segoe UI" w:hAnsi="Segoe UI" w:cs="Segoe UI"/>
+        </w:rPr>
+        <w:t xml:space="preserve">Select </w:t>
+      </w:r>
+      <w:r>
+        <w:rPr>
+          <w:rFonts w:ascii="Segoe UI" w:hAnsi="Segoe UI" w:cs="Segoe UI"/>
+          <w:b/>
+          <w:bCs/>
+        </w:rPr>
+        <w:t>CollisionShape2D</w:t>
+      </w:r>
+      <w:r>
+        <w:rPr>
+          <w:rFonts w:ascii="Segoe UI" w:hAnsi="Segoe UI" w:cs="Segoe UI"/>
+        </w:rPr>
+        <w:t xml:space="preserve">. In </w:t>
+      </w:r>
+      <w:r>
+        <w:rPr>
+          <w:rFonts w:ascii="Segoe UI" w:hAnsi="Segoe UI" w:cs="Segoe UI"/>
+          <w:b/>
+          <w:bCs/>
+        </w:rPr>
+        <w:t>Inspector</w:t>
+      </w:r>
+      <w:r>
+        <w:rPr>
+          <w:rFonts w:ascii="Segoe UI" w:hAnsi="Segoe UI" w:cs="Segoe UI"/>
+        </w:rPr>
+        <w:t xml:space="preserve"> -&gt; </w:t>
+      </w:r>
+      <w:r>
+        <w:rPr>
+          <w:rFonts w:ascii="Segoe UI" w:hAnsi="Segoe UI" w:cs="Segoe UI"/>
+          <w:b/>
+          <w:bCs/>
+        </w:rPr>
+        <w:t>Shape</w:t>
+      </w:r>
+      <w:r>
+        <w:rPr>
+          <w:rFonts w:ascii="Segoe UI" w:hAnsi="Segoe UI" w:cs="Segoe UI"/>
+        </w:rPr>
+        <w:t xml:space="preserve">. Select </w:t>
+      </w:r>
+      <w:r>
+        <w:rPr>
+          <w:rFonts w:ascii="Segoe UI" w:hAnsi="Segoe UI" w:cs="Segoe UI"/>
+          <w:b/>
+          <w:bCs/>
+        </w:rPr>
+        <w:t xml:space="preserve">New </w:t>
+      </w:r>
+      <w:r>
+        <w:rPr>
+          <w:rFonts w:ascii="Segoe UI" w:hAnsi="Segoe UI" w:cs="Segoe UI"/>
+          <w:b/>
+          <w:bCs/>
+        </w:rPr>
+        <w:t>CircleShape 2D</w:t>
+      </w:r>
+    </w:p>
+    <w:p>
+      <w:pPr>
+        <w:pStyle w:val="ListParagraph"/>
+        <w:numPr>
+          <w:ilvl w:val="1"/>
+          <w:numId w:val="2"/>
+        </w:numPr>
+        <w:rPr>
+          <w:rFonts w:ascii="Segoe UI" w:hAnsi="Segoe UI" w:cs="Segoe UI"/>
+        </w:rPr>
+      </w:pPr>
+      <w:r>
+        <w:rPr>
+          <w:rFonts w:ascii="Segoe UI" w:hAnsi="Segoe UI" w:cs="Segoe UI"/>
+        </w:rPr>
+        <w:t>Increase the size of the collider</w:t>
+      </w:r>
+      <w:r>
+        <w:rPr>
+          <w:rFonts w:ascii="Segoe UI" w:hAnsi="Segoe UI" w:cs="Segoe UI"/>
+        </w:rPr>
+        <w:t xml:space="preserve"> as required</w:t>
+      </w:r>
     </w:p>
     <w:p>
       <w:pPr>
@@ -3107,27 +3795,31 @@
         <w:rPr>
           <w:rFonts w:ascii="Segoe UI" w:hAnsi="Segoe UI" w:cs="Segoe UI"/>
         </w:rPr>
-        <w:t xml:space="preserve">Edit </w:t>
-      </w:r>
-      <w:proofErr w:type="spellStart"/>
-      <w:r>
-        <w:rPr>
-          <w:rFonts w:ascii="Segoe UI" w:hAnsi="Segoe UI" w:cs="Segoe UI"/>
-        </w:rPr>
-        <w:t>godot</w:t>
-      </w:r>
-      <w:proofErr w:type="spellEnd"/>
-      <w:r>
-        <w:rPr>
-          <w:rFonts w:ascii="Segoe UI" w:hAnsi="Segoe UI" w:cs="Segoe UI"/>
-        </w:rPr>
-        <w:t xml:space="preserve"> import settings</w:t>
-      </w:r>
-      <w:r>
-        <w:rPr>
-          <w:rFonts w:ascii="Segoe UI" w:hAnsi="Segoe UI" w:cs="Segoe UI"/>
-        </w:rPr>
-        <w:t xml:space="preserve"> (5 min)</w:t>
+        <w:t xml:space="preserve">Create </w:t>
+      </w:r>
+      <w:r>
+        <w:rPr>
+          <w:rFonts w:ascii="Segoe UI" w:hAnsi="Segoe UI" w:cs="Segoe UI"/>
+        </w:rPr>
+        <w:t>player</w:t>
+      </w:r>
+      <w:r>
+        <w:rPr>
+          <w:rFonts w:ascii="Segoe UI" w:hAnsi="Segoe UI" w:cs="Segoe UI"/>
+        </w:rPr>
+        <w:t xml:space="preserve"> </w:t>
+      </w:r>
+      <w:r>
+        <w:rPr>
+          <w:rFonts w:ascii="Segoe UI" w:hAnsi="Segoe UI" w:cs="Segoe UI"/>
+        </w:rPr>
+        <w:t>animation</w:t>
+      </w:r>
+      <w:r>
+        <w:rPr>
+          <w:rFonts w:ascii="Segoe UI" w:hAnsi="Segoe UI" w:cs="Segoe UI"/>
+        </w:rPr>
+        <w:t xml:space="preserve"> (20 min)</w:t>
       </w:r>
     </w:p>
     <w:p>
@@ -3145,46 +3837,30 @@
         <w:rPr>
           <w:rFonts w:ascii="Segoe UI" w:hAnsi="Segoe UI" w:cs="Segoe UI"/>
         </w:rPr>
-        <w:t xml:space="preserve">Drag </w:t>
-      </w:r>
-      <w:r>
-        <w:rPr>
-          <w:rFonts w:ascii="Segoe UI" w:hAnsi="Segoe UI" w:cs="Segoe UI"/>
-          <w:b/>
-          <w:bCs/>
-        </w:rPr>
-        <w:t>icon.png</w:t>
-      </w:r>
-      <w:r>
-        <w:rPr>
-          <w:rFonts w:ascii="Segoe UI" w:hAnsi="Segoe UI" w:cs="Segoe UI"/>
-        </w:rPr>
-        <w:t xml:space="preserve"> from </w:t>
-      </w:r>
-      <w:proofErr w:type="spellStart"/>
-      <w:r>
-        <w:rPr>
-          <w:rFonts w:ascii="Segoe UI" w:hAnsi="Segoe UI" w:cs="Segoe UI"/>
-          <w:b/>
-          <w:bCs/>
-        </w:rPr>
-        <w:t>FileSystem</w:t>
-      </w:r>
-      <w:proofErr w:type="spellEnd"/>
-      <w:r>
-        <w:rPr>
-          <w:rFonts w:ascii="Segoe UI" w:hAnsi="Segoe UI" w:cs="Segoe UI"/>
-        </w:rPr>
-        <w:t xml:space="preserve"> into the </w:t>
-      </w:r>
-      <w:proofErr w:type="gramStart"/>
-      <w:r>
-        <w:rPr>
-          <w:rFonts w:ascii="Segoe UI" w:hAnsi="Segoe UI" w:cs="Segoe UI"/>
-        </w:rPr>
-        <w:t>editor</w:t>
-      </w:r>
-      <w:proofErr w:type="gramEnd"/>
+        <w:t xml:space="preserve">Use </w:t>
+      </w:r>
+      <w:r>
+        <w:rPr>
+          <w:rFonts w:ascii="Segoe UI" w:hAnsi="Segoe UI" w:cs="Segoe UI"/>
+          <w:b/>
+          <w:bCs/>
+        </w:rPr>
+        <w:t>+</w:t>
+      </w:r>
+      <w:r>
+        <w:rPr>
+          <w:rFonts w:ascii="Segoe UI" w:hAnsi="Segoe UI" w:cs="Segoe UI"/>
+        </w:rPr>
+        <w:t xml:space="preserve"> to add an </w:t>
+      </w:r>
+      <w:r>
+        <w:rPr>
+          <w:rFonts w:ascii="Segoe UI" w:hAnsi="Segoe UI" w:cs="Segoe UI"/>
+          <w:b/>
+          <w:bCs/>
+        </w:rPr>
+        <w:t>AnimationPlayer</w:t>
+      </w:r>
     </w:p>
     <w:p>
       <w:pPr>
@@ -3201,1157 +3877,8 @@
         <w:rPr>
           <w:rFonts w:ascii="Segoe UI" w:hAnsi="Segoe UI" w:cs="Segoe UI"/>
         </w:rPr>
-        <w:t xml:space="preserve">Open </w:t>
-      </w:r>
-      <w:r>
-        <w:rPr>
-          <w:rFonts w:ascii="Segoe UI" w:hAnsi="Segoe UI" w:cs="Segoe UI"/>
-          <w:b/>
-          <w:bCs/>
-        </w:rPr>
-        <w:t>import</w:t>
-      </w:r>
-      <w:r>
-        <w:rPr>
-          <w:rFonts w:ascii="Segoe UI" w:hAnsi="Segoe UI" w:cs="Segoe UI"/>
-        </w:rPr>
-        <w:t xml:space="preserve"> tab</w:t>
-      </w:r>
-    </w:p>
-    <w:p>
-      <w:pPr>
-        <w:pStyle w:val="ListParagraph"/>
-        <w:numPr>
-          <w:ilvl w:val="1"/>
-          <w:numId w:val="2"/>
-        </w:numPr>
-        <w:rPr>
-          <w:rFonts w:ascii="Segoe UI" w:hAnsi="Segoe UI" w:cs="Segoe UI"/>
-          <w:b/>
-          <w:bCs/>
-        </w:rPr>
-      </w:pPr>
-      <w:r>
-        <w:rPr>
-          <w:rFonts w:ascii="Segoe UI" w:hAnsi="Segoe UI" w:cs="Segoe UI"/>
-        </w:rPr>
-        <w:lastRenderedPageBreak/>
-        <w:t xml:space="preserve">Change </w:t>
-      </w:r>
-      <w:r>
-        <w:rPr>
-          <w:rFonts w:ascii="Segoe UI" w:hAnsi="Segoe UI" w:cs="Segoe UI"/>
-          <w:b/>
-          <w:bCs/>
-        </w:rPr>
-        <w:t>Preset</w:t>
-      </w:r>
-      <w:r>
-        <w:rPr>
-          <w:rFonts w:ascii="Segoe UI" w:hAnsi="Segoe UI" w:cs="Segoe UI"/>
-        </w:rPr>
-        <w:t xml:space="preserve"> to </w:t>
-      </w:r>
-      <w:r>
-        <w:rPr>
-          <w:rFonts w:ascii="Segoe UI" w:hAnsi="Segoe UI" w:cs="Segoe UI"/>
-          <w:b/>
-          <w:bCs/>
-        </w:rPr>
-        <w:t xml:space="preserve">2D </w:t>
-      </w:r>
-      <w:proofErr w:type="gramStart"/>
-      <w:r>
-        <w:rPr>
-          <w:rFonts w:ascii="Segoe UI" w:hAnsi="Segoe UI" w:cs="Segoe UI"/>
-          <w:b/>
-          <w:bCs/>
-        </w:rPr>
-        <w:t>pixel</w:t>
-      </w:r>
-      <w:proofErr w:type="gramEnd"/>
-    </w:p>
-    <w:p>
-      <w:pPr>
-        <w:pStyle w:val="ListParagraph"/>
-        <w:numPr>
-          <w:ilvl w:val="1"/>
-          <w:numId w:val="2"/>
-        </w:numPr>
-        <w:rPr>
-          <w:rFonts w:ascii="Segoe UI" w:hAnsi="Segoe UI" w:cs="Segoe UI"/>
-        </w:rPr>
-      </w:pPr>
-      <w:r>
-        <w:rPr>
-          <w:rFonts w:ascii="Segoe UI" w:hAnsi="Segoe UI" w:cs="Segoe UI"/>
-        </w:rPr>
-        <w:t>Select</w:t>
-      </w:r>
-      <w:r>
-        <w:rPr>
-          <w:rFonts w:ascii="Segoe UI" w:hAnsi="Segoe UI" w:cs="Segoe UI"/>
-        </w:rPr>
-        <w:t xml:space="preserve"> </w:t>
-      </w:r>
-      <w:r>
-        <w:rPr>
-          <w:rFonts w:ascii="Segoe UI" w:hAnsi="Segoe UI" w:cs="Segoe UI"/>
-          <w:b/>
-          <w:bCs/>
-        </w:rPr>
-        <w:t>Reimport</w:t>
-      </w:r>
-    </w:p>
-    <w:p>
-      <w:pPr>
-        <w:pStyle w:val="ListParagraph"/>
-        <w:numPr>
-          <w:ilvl w:val="1"/>
-          <w:numId w:val="2"/>
-        </w:numPr>
-        <w:rPr>
-          <w:rFonts w:ascii="Segoe UI" w:hAnsi="Segoe UI" w:cs="Segoe UI"/>
-        </w:rPr>
-      </w:pPr>
-      <w:r>
-        <w:rPr>
-          <w:rFonts w:ascii="Segoe UI" w:hAnsi="Segoe UI" w:cs="Segoe UI"/>
-        </w:rPr>
-        <w:t xml:space="preserve">In </w:t>
-      </w:r>
-      <w:r>
-        <w:rPr>
-          <w:rFonts w:ascii="Segoe UI" w:hAnsi="Segoe UI" w:cs="Segoe UI"/>
-          <w:b/>
-          <w:bCs/>
-        </w:rPr>
-        <w:t>Preset</w:t>
-      </w:r>
-      <w:r>
-        <w:rPr>
-          <w:rFonts w:ascii="Segoe UI" w:hAnsi="Segoe UI" w:cs="Segoe UI"/>
-        </w:rPr>
-        <w:t xml:space="preserve"> </w:t>
-      </w:r>
-      <w:r>
-        <w:rPr>
-          <w:rFonts w:ascii="Segoe UI" w:hAnsi="Segoe UI" w:cs="Segoe UI"/>
-        </w:rPr>
-        <w:t>select</w:t>
-      </w:r>
-      <w:r>
-        <w:rPr>
-          <w:rFonts w:ascii="Segoe UI" w:hAnsi="Segoe UI" w:cs="Segoe UI"/>
-        </w:rPr>
-        <w:t xml:space="preserve"> </w:t>
-      </w:r>
-      <w:r>
-        <w:rPr>
-          <w:rFonts w:ascii="Segoe UI" w:hAnsi="Segoe UI" w:cs="Segoe UI"/>
-          <w:b/>
-          <w:bCs/>
-        </w:rPr>
-        <w:t>S</w:t>
-      </w:r>
-      <w:r>
-        <w:rPr>
-          <w:rFonts w:ascii="Segoe UI" w:hAnsi="Segoe UI" w:cs="Segoe UI"/>
-          <w:b/>
-          <w:bCs/>
-        </w:rPr>
-        <w:t>et as Default for Texture</w:t>
-      </w:r>
-    </w:p>
-    <w:p>
-      <w:pPr>
-        <w:pStyle w:val="ListParagraph"/>
-        <w:numPr>
-          <w:ilvl w:val="1"/>
-          <w:numId w:val="2"/>
-        </w:numPr>
-        <w:rPr>
-          <w:rFonts w:ascii="Segoe UI" w:hAnsi="Segoe UI" w:cs="Segoe UI"/>
-        </w:rPr>
-      </w:pPr>
-      <w:proofErr w:type="spellStart"/>
-      <w:r>
-        <w:rPr>
-          <w:rFonts w:ascii="Segoe UI" w:hAnsi="Segoe UI" w:cs="Segoe UI"/>
-        </w:rPr>
-        <w:t>Darg</w:t>
-      </w:r>
-      <w:proofErr w:type="spellEnd"/>
-      <w:r>
-        <w:rPr>
-          <w:rFonts w:ascii="Segoe UI" w:hAnsi="Segoe UI" w:cs="Segoe UI"/>
-        </w:rPr>
-        <w:t xml:space="preserve"> and drop </w:t>
-      </w:r>
-      <w:r>
-        <w:rPr>
-          <w:rFonts w:ascii="Segoe UI" w:hAnsi="Segoe UI" w:cs="Segoe UI"/>
-        </w:rPr>
-        <w:t>assets</w:t>
-      </w:r>
-      <w:r>
-        <w:rPr>
-          <w:rFonts w:ascii="Segoe UI" w:hAnsi="Segoe UI" w:cs="Segoe UI"/>
-        </w:rPr>
-        <w:t xml:space="preserve"> folder into </w:t>
-      </w:r>
-      <w:proofErr w:type="spellStart"/>
-      <w:r>
-        <w:rPr>
-          <w:rFonts w:ascii="Segoe UI" w:hAnsi="Segoe UI" w:cs="Segoe UI"/>
-        </w:rPr>
-        <w:t>godot</w:t>
-      </w:r>
-      <w:proofErr w:type="spellEnd"/>
-      <w:r>
-        <w:rPr>
-          <w:rFonts w:ascii="Segoe UI" w:hAnsi="Segoe UI" w:cs="Segoe UI"/>
-        </w:rPr>
-        <w:t xml:space="preserve"> </w:t>
-      </w:r>
-      <w:proofErr w:type="spellStart"/>
-      <w:proofErr w:type="gramStart"/>
-      <w:r>
-        <w:rPr>
-          <w:rFonts w:ascii="Segoe UI" w:hAnsi="Segoe UI" w:cs="Segoe UI"/>
-          <w:b/>
-          <w:bCs/>
-        </w:rPr>
-        <w:t>FileSystem</w:t>
-      </w:r>
-      <w:proofErr w:type="spellEnd"/>
-      <w:proofErr w:type="gramEnd"/>
-    </w:p>
-    <w:p>
-      <w:pPr>
-        <w:pStyle w:val="ListParagraph"/>
-        <w:numPr>
-          <w:ilvl w:val="1"/>
-          <w:numId w:val="2"/>
-        </w:numPr>
-        <w:rPr>
-          <w:rFonts w:ascii="Segoe UI" w:hAnsi="Segoe UI" w:cs="Segoe UI"/>
-        </w:rPr>
-      </w:pPr>
-      <w:r>
-        <w:rPr>
-          <w:rFonts w:ascii="Segoe UI" w:hAnsi="Segoe UI" w:cs="Segoe UI"/>
-        </w:rPr>
-        <w:t xml:space="preserve">Open </w:t>
-      </w:r>
-      <w:r>
-        <w:rPr>
-          <w:rFonts w:ascii="Segoe UI" w:hAnsi="Segoe UI" w:cs="Segoe UI"/>
-          <w:b/>
-          <w:bCs/>
-        </w:rPr>
-        <w:t>project setting</w:t>
-      </w:r>
-      <w:r>
-        <w:rPr>
-          <w:rFonts w:ascii="Segoe UI" w:hAnsi="Segoe UI" w:cs="Segoe UI"/>
-        </w:rPr>
-        <w:t xml:space="preserve"> from </w:t>
-      </w:r>
-      <w:r>
-        <w:rPr>
-          <w:rFonts w:ascii="Segoe UI" w:hAnsi="Segoe UI" w:cs="Segoe UI"/>
-          <w:b/>
-          <w:bCs/>
-        </w:rPr>
-        <w:t>projects</w:t>
-      </w:r>
-      <w:r>
-        <w:rPr>
-          <w:rFonts w:ascii="Segoe UI" w:hAnsi="Segoe UI" w:cs="Segoe UI"/>
-        </w:rPr>
-        <w:t xml:space="preserve"> </w:t>
-      </w:r>
-      <w:proofErr w:type="gramStart"/>
-      <w:r>
-        <w:rPr>
-          <w:rFonts w:ascii="Segoe UI" w:hAnsi="Segoe UI" w:cs="Segoe UI"/>
-        </w:rPr>
-        <w:t>menu</w:t>
-      </w:r>
-      <w:proofErr w:type="gramEnd"/>
-    </w:p>
-    <w:p>
-      <w:pPr>
-        <w:pStyle w:val="ListParagraph"/>
-        <w:numPr>
-          <w:ilvl w:val="1"/>
-          <w:numId w:val="2"/>
-        </w:numPr>
-        <w:rPr>
-          <w:rFonts w:ascii="Segoe UI" w:hAnsi="Segoe UI" w:cs="Segoe UI"/>
-        </w:rPr>
-      </w:pPr>
-      <w:r>
-        <w:rPr>
-          <w:rFonts w:ascii="Segoe UI" w:hAnsi="Segoe UI" w:cs="Segoe UI"/>
-        </w:rPr>
-        <w:t xml:space="preserve">Navigate to </w:t>
-      </w:r>
-      <w:r>
-        <w:rPr>
-          <w:rFonts w:ascii="Segoe UI" w:hAnsi="Segoe UI" w:cs="Segoe UI"/>
-          <w:b/>
-          <w:bCs/>
-        </w:rPr>
-        <w:t>General</w:t>
-      </w:r>
-      <w:r>
-        <w:rPr>
-          <w:rFonts w:ascii="Segoe UI" w:hAnsi="Segoe UI" w:cs="Segoe UI"/>
-        </w:rPr>
-        <w:t xml:space="preserve"> -&gt; </w:t>
-      </w:r>
-      <w:r>
-        <w:rPr>
-          <w:rFonts w:ascii="Segoe UI" w:hAnsi="Segoe UI" w:cs="Segoe UI"/>
-          <w:b/>
-          <w:bCs/>
-        </w:rPr>
-        <w:t>Display</w:t>
-      </w:r>
-      <w:r>
-        <w:rPr>
-          <w:rFonts w:ascii="Segoe UI" w:hAnsi="Segoe UI" w:cs="Segoe UI"/>
-        </w:rPr>
-        <w:t xml:space="preserve"> -&gt; </w:t>
-      </w:r>
-      <w:proofErr w:type="gramStart"/>
-      <w:r>
-        <w:rPr>
-          <w:rFonts w:ascii="Segoe UI" w:hAnsi="Segoe UI" w:cs="Segoe UI"/>
-          <w:b/>
-          <w:bCs/>
-        </w:rPr>
-        <w:t>Window</w:t>
-      </w:r>
-      <w:proofErr w:type="gramEnd"/>
-    </w:p>
-    <w:p>
-      <w:pPr>
-        <w:pStyle w:val="ListParagraph"/>
-        <w:numPr>
-          <w:ilvl w:val="1"/>
-          <w:numId w:val="2"/>
-        </w:numPr>
-        <w:rPr>
-          <w:rFonts w:ascii="Segoe UI" w:hAnsi="Segoe UI" w:cs="Segoe UI"/>
-        </w:rPr>
-      </w:pPr>
-      <w:r>
-        <w:rPr>
-          <w:rFonts w:ascii="Segoe UI" w:hAnsi="Segoe UI" w:cs="Segoe UI"/>
-        </w:rPr>
-        <w:t xml:space="preserve">Under set </w:t>
-      </w:r>
-      <w:r>
-        <w:rPr>
-          <w:rFonts w:ascii="Segoe UI" w:hAnsi="Segoe UI" w:cs="Segoe UI"/>
-          <w:b/>
-          <w:bCs/>
-        </w:rPr>
-        <w:t>Stretch</w:t>
-      </w:r>
-      <w:r>
-        <w:rPr>
-          <w:rFonts w:ascii="Segoe UI" w:hAnsi="Segoe UI" w:cs="Segoe UI"/>
-        </w:rPr>
-        <w:t xml:space="preserve"> to </w:t>
-      </w:r>
-      <w:r>
-        <w:rPr>
-          <w:rFonts w:ascii="Segoe UI" w:hAnsi="Segoe UI" w:cs="Segoe UI"/>
-          <w:b/>
-          <w:bCs/>
-        </w:rPr>
-        <w:t>2D</w:t>
-      </w:r>
-      <w:r>
-        <w:rPr>
-          <w:rFonts w:ascii="Segoe UI" w:hAnsi="Segoe UI" w:cs="Segoe UI"/>
-        </w:rPr>
-        <w:t xml:space="preserve"> and </w:t>
-      </w:r>
-      <w:r>
-        <w:rPr>
-          <w:rFonts w:ascii="Segoe UI" w:hAnsi="Segoe UI" w:cs="Segoe UI"/>
-          <w:b/>
-          <w:bCs/>
-        </w:rPr>
-        <w:t>Aspect</w:t>
-      </w:r>
-      <w:r>
-        <w:rPr>
-          <w:rFonts w:ascii="Segoe UI" w:hAnsi="Segoe UI" w:cs="Segoe UI"/>
-        </w:rPr>
-        <w:t xml:space="preserve"> to </w:t>
-      </w:r>
-      <w:r>
-        <w:rPr>
-          <w:rFonts w:ascii="Segoe UI" w:hAnsi="Segoe UI" w:cs="Segoe UI"/>
-          <w:b/>
-          <w:bCs/>
-        </w:rPr>
-        <w:t>keep</w:t>
-      </w:r>
-    </w:p>
-    <w:p>
-      <w:pPr>
-        <w:pStyle w:val="ListParagraph"/>
-        <w:numPr>
-          <w:ilvl w:val="1"/>
-          <w:numId w:val="2"/>
-        </w:numPr>
-        <w:rPr>
-          <w:rFonts w:ascii="Segoe UI" w:hAnsi="Segoe UI" w:cs="Segoe UI"/>
-        </w:rPr>
-      </w:pPr>
-      <w:r>
-        <w:rPr>
-          <w:rFonts w:ascii="Segoe UI" w:hAnsi="Segoe UI" w:cs="Segoe UI"/>
-        </w:rPr>
-        <w:t xml:space="preserve">Navigate to </w:t>
-      </w:r>
-      <w:r>
-        <w:rPr>
-          <w:rFonts w:ascii="Segoe UI" w:hAnsi="Segoe UI" w:cs="Segoe UI"/>
-          <w:b/>
-          <w:bCs/>
-        </w:rPr>
-        <w:t>General</w:t>
-      </w:r>
-      <w:r>
-        <w:rPr>
-          <w:rFonts w:ascii="Segoe UI" w:hAnsi="Segoe UI" w:cs="Segoe UI"/>
-        </w:rPr>
-        <w:t xml:space="preserve"> -&gt; </w:t>
-      </w:r>
-      <w:r>
-        <w:rPr>
-          <w:rFonts w:ascii="Segoe UI" w:hAnsi="Segoe UI" w:cs="Segoe UI"/>
-          <w:b/>
-          <w:bCs/>
-        </w:rPr>
-        <w:t>Rendering</w:t>
-      </w:r>
-      <w:r>
-        <w:rPr>
-          <w:rFonts w:ascii="Segoe UI" w:hAnsi="Segoe UI" w:cs="Segoe UI"/>
-        </w:rPr>
-        <w:t xml:space="preserve"> -&gt; </w:t>
-      </w:r>
-      <w:proofErr w:type="gramStart"/>
-      <w:r>
-        <w:rPr>
-          <w:rFonts w:ascii="Segoe UI" w:hAnsi="Segoe UI" w:cs="Segoe UI"/>
-          <w:b/>
-          <w:bCs/>
-        </w:rPr>
-        <w:t>Quality</w:t>
-      </w:r>
-      <w:proofErr w:type="gramEnd"/>
-    </w:p>
-    <w:p>
-      <w:pPr>
-        <w:pStyle w:val="ListParagraph"/>
-        <w:numPr>
-          <w:ilvl w:val="1"/>
-          <w:numId w:val="2"/>
-        </w:numPr>
-        <w:rPr>
-          <w:rFonts w:ascii="Segoe UI" w:hAnsi="Segoe UI" w:cs="Segoe UI"/>
-        </w:rPr>
-      </w:pPr>
-      <w:r>
-        <w:rPr>
-          <w:rFonts w:ascii="Segoe UI" w:hAnsi="Segoe UI" w:cs="Segoe UI"/>
-        </w:rPr>
-        <w:t xml:space="preserve">Turn on </w:t>
-      </w:r>
-      <w:r>
-        <w:rPr>
-          <w:rFonts w:ascii="Segoe UI" w:hAnsi="Segoe UI" w:cs="Segoe UI"/>
-          <w:b/>
-          <w:bCs/>
-        </w:rPr>
-        <w:t>Use Pixel Snap</w:t>
-      </w:r>
-      <w:r>
-        <w:rPr>
-          <w:rFonts w:ascii="Segoe UI" w:hAnsi="Segoe UI" w:cs="Segoe UI"/>
-        </w:rPr>
-        <w:t xml:space="preserve"> by checking the radio button under </w:t>
-      </w:r>
-      <w:proofErr w:type="gramStart"/>
-      <w:r>
-        <w:rPr>
-          <w:rFonts w:ascii="Segoe UI" w:hAnsi="Segoe UI" w:cs="Segoe UI"/>
-          <w:b/>
-          <w:bCs/>
-        </w:rPr>
-        <w:t>2d</w:t>
-      </w:r>
-      <w:proofErr w:type="gramEnd"/>
-    </w:p>
-    <w:p>
-      <w:pPr>
-        <w:pStyle w:val="ListParagraph"/>
-        <w:numPr>
-          <w:ilvl w:val="0"/>
-          <w:numId w:val="2"/>
-        </w:numPr>
-        <w:rPr>
-          <w:rFonts w:ascii="Segoe UI" w:hAnsi="Segoe UI" w:cs="Segoe UI"/>
-        </w:rPr>
-      </w:pPr>
-      <w:r>
-        <w:rPr>
-          <w:rFonts w:ascii="SegoeUI" w:hAnsi="SegoeUI"/>
-          <w:b/>
-          <w:bCs/>
-          <w:color w:val="23282D"/>
-          <w:highlight w:val="yellow"/>
-        </w:rPr>
-        <w:t>INSTRUCTION</w:t>
-      </w:r>
-      <w:r>
-        <w:rPr>
-          <w:rFonts w:ascii="SegoeUI" w:hAnsi="SegoeUI"/>
-          <w:color w:val="23282D"/>
-        </w:rPr>
-        <w:t>:</w:t>
-      </w:r>
-      <w:r>
-        <w:rPr>
-          <w:rFonts w:ascii="SegoeUI" w:hAnsi="SegoeUI"/>
-          <w:color w:val="23282D"/>
-        </w:rPr>
-        <w:t xml:space="preserve"> </w:t>
-      </w:r>
-      <w:r>
-        <w:rPr>
-          <w:rFonts w:ascii="Segoe UI" w:hAnsi="Segoe UI" w:cs="Segoe UI"/>
-        </w:rPr>
-        <w:t xml:space="preserve">Create </w:t>
-      </w:r>
-      <w:r>
-        <w:rPr>
-          <w:rFonts w:ascii="Segoe UI" w:hAnsi="Segoe UI" w:cs="Segoe UI"/>
-        </w:rPr>
-        <w:t>player</w:t>
-      </w:r>
-      <w:r>
-        <w:rPr>
-          <w:rFonts w:ascii="Segoe UI" w:hAnsi="Segoe UI" w:cs="Segoe UI"/>
-        </w:rPr>
-        <w:t xml:space="preserve"> object</w:t>
-      </w:r>
-      <w:r>
-        <w:rPr>
-          <w:rFonts w:ascii="Segoe UI" w:hAnsi="Segoe UI" w:cs="Segoe UI"/>
-        </w:rPr>
-        <w:t xml:space="preserve"> (10 min)</w:t>
-      </w:r>
-    </w:p>
-    <w:p>
-      <w:pPr>
-        <w:pStyle w:val="ListParagraph"/>
-        <w:numPr>
-          <w:ilvl w:val="1"/>
-          <w:numId w:val="2"/>
-        </w:numPr>
-        <w:rPr>
-          <w:rFonts w:ascii="Segoe UI" w:hAnsi="Segoe UI" w:cs="Segoe UI"/>
-        </w:rPr>
-      </w:pPr>
-      <w:r>
-        <w:rPr>
-          <w:rFonts w:ascii="Segoe UI" w:hAnsi="Segoe UI" w:cs="Segoe UI"/>
-        </w:rPr>
-        <w:t xml:space="preserve">Create a new scene by </w:t>
-      </w:r>
-      <w:r>
-        <w:rPr>
-          <w:rFonts w:ascii="Segoe UI" w:hAnsi="Segoe UI" w:cs="Segoe UI"/>
-        </w:rPr>
-        <w:t xml:space="preserve">using the </w:t>
-      </w:r>
-      <w:r>
-        <w:rPr>
-          <w:rFonts w:ascii="Segoe UI" w:hAnsi="Segoe UI" w:cs="Segoe UI"/>
-          <w:b/>
-          <w:bCs/>
-        </w:rPr>
-        <w:t>+</w:t>
-      </w:r>
-      <w:r>
-        <w:rPr>
-          <w:rFonts w:ascii="Segoe UI" w:hAnsi="Segoe UI" w:cs="Segoe UI"/>
-        </w:rPr>
-        <w:t xml:space="preserve"> next to </w:t>
-      </w:r>
-      <w:proofErr w:type="gramStart"/>
-      <w:r>
-        <w:rPr>
-          <w:rFonts w:ascii="Segoe UI" w:hAnsi="Segoe UI" w:cs="Segoe UI"/>
-        </w:rPr>
-        <w:t>World</w:t>
-      </w:r>
-      <w:proofErr w:type="gramEnd"/>
-    </w:p>
-    <w:p>
-      <w:pPr>
-        <w:pStyle w:val="ListParagraph"/>
-        <w:numPr>
-          <w:ilvl w:val="1"/>
-          <w:numId w:val="2"/>
-        </w:numPr>
-        <w:rPr>
-          <w:rFonts w:ascii="Segoe UI" w:hAnsi="Segoe UI" w:cs="Segoe UI"/>
-        </w:rPr>
-      </w:pPr>
-      <w:r>
-        <w:rPr>
-          <w:rFonts w:ascii="Segoe UI" w:hAnsi="Segoe UI" w:cs="Segoe UI"/>
-        </w:rPr>
-        <w:t>Press</w:t>
-      </w:r>
-      <w:r>
-        <w:rPr>
-          <w:rFonts w:ascii="Segoe UI" w:hAnsi="Segoe UI" w:cs="Segoe UI"/>
-        </w:rPr>
-        <w:t xml:space="preserve"> </w:t>
-      </w:r>
-      <w:r>
-        <w:rPr>
-          <w:rFonts w:ascii="Segoe UI" w:hAnsi="Segoe UI" w:cs="Segoe UI"/>
-          <w:b/>
-          <w:bCs/>
-        </w:rPr>
-        <w:t>+</w:t>
-      </w:r>
-      <w:r>
-        <w:rPr>
-          <w:rFonts w:ascii="Segoe UI" w:hAnsi="Segoe UI" w:cs="Segoe UI"/>
-        </w:rPr>
-        <w:t xml:space="preserve"> to add a </w:t>
-      </w:r>
-      <w:r>
-        <w:rPr>
-          <w:rFonts w:ascii="Segoe UI" w:hAnsi="Segoe UI" w:cs="Segoe UI"/>
-          <w:b/>
-          <w:bCs/>
-        </w:rPr>
-        <w:t>RigidBody2D</w:t>
-      </w:r>
-      <w:r>
-        <w:rPr>
-          <w:rFonts w:ascii="Segoe UI" w:hAnsi="Segoe UI" w:cs="Segoe UI"/>
-        </w:rPr>
-        <w:t xml:space="preserve"> node</w:t>
-      </w:r>
-      <w:r>
-        <w:rPr>
-          <w:rFonts w:ascii="Segoe UI" w:hAnsi="Segoe UI" w:cs="Segoe UI"/>
-        </w:rPr>
-        <w:t xml:space="preserve">. Rename the node to </w:t>
-      </w:r>
-      <w:proofErr w:type="gramStart"/>
-      <w:r>
-        <w:rPr>
-          <w:rFonts w:ascii="Segoe UI" w:hAnsi="Segoe UI" w:cs="Segoe UI"/>
-        </w:rPr>
-        <w:t>player</w:t>
-      </w:r>
-      <w:proofErr w:type="gramEnd"/>
-    </w:p>
-    <w:p>
-      <w:pPr>
-        <w:pStyle w:val="ListParagraph"/>
-        <w:numPr>
-          <w:ilvl w:val="1"/>
-          <w:numId w:val="2"/>
-        </w:numPr>
-        <w:rPr>
-          <w:rFonts w:ascii="Segoe UI" w:hAnsi="Segoe UI" w:cs="Segoe UI"/>
-        </w:rPr>
-      </w:pPr>
-      <w:r>
-        <w:rPr>
-          <w:rFonts w:ascii="Segoe UI" w:hAnsi="Segoe UI" w:cs="Segoe UI"/>
-        </w:rPr>
-        <w:t xml:space="preserve">Press </w:t>
-      </w:r>
-      <w:r>
-        <w:rPr>
-          <w:rFonts w:ascii="Segoe UI" w:hAnsi="Segoe UI" w:cs="Segoe UI"/>
-          <w:b/>
-          <w:bCs/>
-        </w:rPr>
-        <w:t>+</w:t>
-      </w:r>
-      <w:r>
-        <w:rPr>
-          <w:rFonts w:ascii="Segoe UI" w:hAnsi="Segoe UI" w:cs="Segoe UI"/>
-        </w:rPr>
-        <w:t xml:space="preserve"> to add a </w:t>
-      </w:r>
-      <w:proofErr w:type="gramStart"/>
-      <w:r>
-        <w:rPr>
-          <w:rFonts w:ascii="Segoe UI" w:hAnsi="Segoe UI" w:cs="Segoe UI"/>
-          <w:b/>
-          <w:bCs/>
-        </w:rPr>
-        <w:t>Sprite</w:t>
-      </w:r>
-      <w:proofErr w:type="gramEnd"/>
-    </w:p>
-    <w:p>
-      <w:pPr>
-        <w:pStyle w:val="ListParagraph"/>
-        <w:numPr>
-          <w:ilvl w:val="1"/>
-          <w:numId w:val="2"/>
-        </w:numPr>
-        <w:rPr>
-          <w:rFonts w:ascii="Segoe UI" w:hAnsi="Segoe UI" w:cs="Segoe UI"/>
-        </w:rPr>
-      </w:pPr>
-      <w:r>
-        <w:rPr>
-          <w:rFonts w:ascii="Segoe UI" w:hAnsi="Segoe UI" w:cs="Segoe UI"/>
-        </w:rPr>
-        <w:t xml:space="preserve">Press </w:t>
-      </w:r>
-      <w:r>
-        <w:rPr>
-          <w:rFonts w:ascii="Segoe UI" w:hAnsi="Segoe UI" w:cs="Segoe UI"/>
-          <w:b/>
-          <w:bCs/>
-        </w:rPr>
-        <w:t>+</w:t>
-      </w:r>
-      <w:r>
-        <w:rPr>
-          <w:rFonts w:ascii="Segoe UI" w:hAnsi="Segoe UI" w:cs="Segoe UI"/>
-        </w:rPr>
-        <w:t xml:space="preserve"> to add a </w:t>
-      </w:r>
-      <w:proofErr w:type="gramStart"/>
-      <w:r>
-        <w:rPr>
-          <w:rFonts w:ascii="Segoe UI" w:hAnsi="Segoe UI" w:cs="Segoe UI"/>
-          <w:b/>
-          <w:bCs/>
-        </w:rPr>
-        <w:t>CollisionShape2D</w:t>
-      </w:r>
-      <w:proofErr w:type="gramEnd"/>
-    </w:p>
-    <w:p>
-      <w:pPr>
-        <w:pStyle w:val="ListParagraph"/>
-        <w:numPr>
-          <w:ilvl w:val="1"/>
-          <w:numId w:val="2"/>
-        </w:numPr>
-        <w:rPr>
-          <w:rFonts w:ascii="Segoe UI" w:hAnsi="Segoe UI" w:cs="Segoe UI"/>
-        </w:rPr>
-      </w:pPr>
-      <w:r>
-        <w:rPr>
-          <w:rFonts w:ascii="Segoe UI" w:hAnsi="Segoe UI" w:cs="Segoe UI"/>
-        </w:rPr>
-        <w:t xml:space="preserve">Select the </w:t>
-      </w:r>
-      <w:r>
-        <w:rPr>
-          <w:rFonts w:ascii="Segoe UI" w:hAnsi="Segoe UI" w:cs="Segoe UI"/>
-          <w:b/>
-          <w:bCs/>
-        </w:rPr>
-        <w:t>Sprite</w:t>
-      </w:r>
-      <w:r>
-        <w:rPr>
-          <w:rFonts w:ascii="Segoe UI" w:hAnsi="Segoe UI" w:cs="Segoe UI"/>
-        </w:rPr>
-        <w:t xml:space="preserve">. Drag the </w:t>
-      </w:r>
-      <w:r>
-        <w:rPr>
-          <w:rFonts w:ascii="Segoe UI" w:hAnsi="Segoe UI" w:cs="Segoe UI"/>
-          <w:b/>
-          <w:bCs/>
-        </w:rPr>
-        <w:t>bird.png</w:t>
-      </w:r>
-      <w:r>
-        <w:rPr>
-          <w:rFonts w:ascii="Segoe UI" w:hAnsi="Segoe UI" w:cs="Segoe UI"/>
-        </w:rPr>
-        <w:t xml:space="preserve"> file into </w:t>
-      </w:r>
-      <w:r>
-        <w:rPr>
-          <w:rFonts w:ascii="Segoe UI" w:hAnsi="Segoe UI" w:cs="Segoe UI"/>
-          <w:b/>
-          <w:bCs/>
-        </w:rPr>
-        <w:t>Texture</w:t>
-      </w:r>
-      <w:r>
-        <w:rPr>
-          <w:rFonts w:ascii="Segoe UI" w:hAnsi="Segoe UI" w:cs="Segoe UI"/>
-        </w:rPr>
-        <w:t xml:space="preserve"> in the </w:t>
-      </w:r>
-      <w:proofErr w:type="gramStart"/>
-      <w:r>
-        <w:rPr>
-          <w:rFonts w:ascii="Segoe UI" w:hAnsi="Segoe UI" w:cs="Segoe UI"/>
-          <w:b/>
-          <w:bCs/>
-        </w:rPr>
-        <w:t>Inspector</w:t>
-      </w:r>
-      <w:proofErr w:type="gramEnd"/>
-    </w:p>
-    <w:p>
-      <w:pPr>
-        <w:pStyle w:val="ListParagraph"/>
-        <w:numPr>
-          <w:ilvl w:val="1"/>
-          <w:numId w:val="2"/>
-        </w:numPr>
-        <w:rPr>
-          <w:rFonts w:ascii="Segoe UI" w:hAnsi="Segoe UI" w:cs="Segoe UI"/>
-        </w:rPr>
-      </w:pPr>
-      <w:r>
-        <w:rPr>
-          <w:rFonts w:ascii="Segoe UI" w:hAnsi="Segoe UI" w:cs="Segoe UI"/>
-        </w:rPr>
-        <w:t xml:space="preserve">In </w:t>
-      </w:r>
-      <w:r>
-        <w:rPr>
-          <w:rFonts w:ascii="Segoe UI" w:hAnsi="Segoe UI" w:cs="Segoe UI"/>
-          <w:b/>
-          <w:bCs/>
-        </w:rPr>
-        <w:t>Inspector</w:t>
-      </w:r>
-      <w:r>
-        <w:rPr>
-          <w:rFonts w:ascii="Segoe UI" w:hAnsi="Segoe UI" w:cs="Segoe UI"/>
-        </w:rPr>
-        <w:t xml:space="preserve"> -&gt; </w:t>
-      </w:r>
-      <w:r>
-        <w:rPr>
-          <w:rFonts w:ascii="Segoe UI" w:hAnsi="Segoe UI" w:cs="Segoe UI"/>
-          <w:b/>
-          <w:bCs/>
-        </w:rPr>
-        <w:t>Animation</w:t>
-      </w:r>
-      <w:r>
-        <w:rPr>
-          <w:rFonts w:ascii="Segoe UI" w:hAnsi="Segoe UI" w:cs="Segoe UI"/>
-        </w:rPr>
-        <w:t xml:space="preserve"> -&gt; </w:t>
-      </w:r>
-      <w:proofErr w:type="spellStart"/>
-      <w:r>
-        <w:rPr>
-          <w:rFonts w:ascii="Segoe UI" w:hAnsi="Segoe UI" w:cs="Segoe UI"/>
-          <w:b/>
-          <w:bCs/>
-        </w:rPr>
-        <w:t>Hframes</w:t>
-      </w:r>
-      <w:proofErr w:type="spellEnd"/>
-      <w:r>
-        <w:rPr>
-          <w:rFonts w:ascii="Segoe UI" w:hAnsi="Segoe UI" w:cs="Segoe UI"/>
-        </w:rPr>
-        <w:t xml:space="preserve">, set the value to </w:t>
-      </w:r>
-      <w:proofErr w:type="gramStart"/>
-      <w:r>
-        <w:rPr>
-          <w:rFonts w:ascii="Segoe UI" w:hAnsi="Segoe UI" w:cs="Segoe UI"/>
-        </w:rPr>
-        <w:t>3</w:t>
-      </w:r>
-      <w:proofErr w:type="gramEnd"/>
-    </w:p>
-    <w:p>
-      <w:pPr>
-        <w:pStyle w:val="ListParagraph"/>
-        <w:numPr>
-          <w:ilvl w:val="1"/>
-          <w:numId w:val="2"/>
-        </w:numPr>
-        <w:rPr>
-          <w:rFonts w:ascii="Segoe UI" w:hAnsi="Segoe UI" w:cs="Segoe UI"/>
-        </w:rPr>
-      </w:pPr>
-      <w:r>
-        <w:rPr>
-          <w:rFonts w:ascii="Segoe UI" w:hAnsi="Segoe UI" w:cs="Segoe UI"/>
-        </w:rPr>
-        <w:t xml:space="preserve">Select </w:t>
-      </w:r>
-      <w:r>
-        <w:rPr>
-          <w:rFonts w:ascii="Segoe UI" w:hAnsi="Segoe UI" w:cs="Segoe UI"/>
-          <w:b/>
-          <w:bCs/>
-        </w:rPr>
-        <w:t>CollisionShape2D</w:t>
-      </w:r>
-      <w:r>
-        <w:rPr>
-          <w:rFonts w:ascii="Segoe UI" w:hAnsi="Segoe UI" w:cs="Segoe UI"/>
-        </w:rPr>
-        <w:t xml:space="preserve">. In </w:t>
-      </w:r>
-      <w:r>
-        <w:rPr>
-          <w:rFonts w:ascii="Segoe UI" w:hAnsi="Segoe UI" w:cs="Segoe UI"/>
-          <w:b/>
-          <w:bCs/>
-        </w:rPr>
-        <w:t>Inspector</w:t>
-      </w:r>
-      <w:r>
-        <w:rPr>
-          <w:rFonts w:ascii="Segoe UI" w:hAnsi="Segoe UI" w:cs="Segoe UI"/>
-        </w:rPr>
-        <w:t xml:space="preserve"> -&gt; </w:t>
-      </w:r>
-      <w:r>
-        <w:rPr>
-          <w:rFonts w:ascii="Segoe UI" w:hAnsi="Segoe UI" w:cs="Segoe UI"/>
-          <w:b/>
-          <w:bCs/>
-        </w:rPr>
-        <w:t>Shape</w:t>
-      </w:r>
-      <w:r>
-        <w:rPr>
-          <w:rFonts w:ascii="Segoe UI" w:hAnsi="Segoe UI" w:cs="Segoe UI"/>
-        </w:rPr>
-        <w:t xml:space="preserve">. Select </w:t>
-      </w:r>
-      <w:r>
-        <w:rPr>
-          <w:rFonts w:ascii="Segoe UI" w:hAnsi="Segoe UI" w:cs="Segoe UI"/>
-          <w:b/>
-          <w:bCs/>
-        </w:rPr>
-        <w:t xml:space="preserve">New </w:t>
-      </w:r>
-      <w:proofErr w:type="spellStart"/>
-      <w:r>
-        <w:rPr>
-          <w:rFonts w:ascii="Segoe UI" w:hAnsi="Segoe UI" w:cs="Segoe UI"/>
-          <w:b/>
-          <w:bCs/>
-        </w:rPr>
-        <w:t>CircleShape</w:t>
-      </w:r>
-      <w:proofErr w:type="spellEnd"/>
-      <w:r>
-        <w:rPr>
-          <w:rFonts w:ascii="Segoe UI" w:hAnsi="Segoe UI" w:cs="Segoe UI"/>
-          <w:b/>
-          <w:bCs/>
-        </w:rPr>
-        <w:t xml:space="preserve"> 2D</w:t>
-      </w:r>
-    </w:p>
-    <w:p>
-      <w:pPr>
-        <w:pStyle w:val="ListParagraph"/>
-        <w:numPr>
-          <w:ilvl w:val="1"/>
-          <w:numId w:val="2"/>
-        </w:numPr>
-        <w:rPr>
-          <w:rFonts w:ascii="Segoe UI" w:hAnsi="Segoe UI" w:cs="Segoe UI"/>
-        </w:rPr>
-      </w:pPr>
-      <w:r>
-        <w:rPr>
-          <w:rFonts w:ascii="Segoe UI" w:hAnsi="Segoe UI" w:cs="Segoe UI"/>
-        </w:rPr>
-        <w:t>Increase the size of the collider</w:t>
-      </w:r>
-      <w:r>
-        <w:rPr>
-          <w:rFonts w:ascii="Segoe UI" w:hAnsi="Segoe UI" w:cs="Segoe UI"/>
-        </w:rPr>
-        <w:t xml:space="preserve"> as </w:t>
-      </w:r>
-      <w:proofErr w:type="gramStart"/>
-      <w:r>
-        <w:rPr>
-          <w:rFonts w:ascii="Segoe UI" w:hAnsi="Segoe UI" w:cs="Segoe UI"/>
-        </w:rPr>
-        <w:t>required</w:t>
-      </w:r>
-      <w:proofErr w:type="gramEnd"/>
-    </w:p>
-    <w:p>
-      <w:pPr>
-        <w:pStyle w:val="ListParagraph"/>
-        <w:numPr>
-          <w:ilvl w:val="0"/>
-          <w:numId w:val="2"/>
-        </w:numPr>
-        <w:rPr>
-          <w:rFonts w:ascii="Segoe UI" w:hAnsi="Segoe UI" w:cs="Segoe UI"/>
-        </w:rPr>
-      </w:pPr>
-      <w:r>
-        <w:rPr>
-          <w:rFonts w:ascii="SegoeUI" w:hAnsi="SegoeUI"/>
-          <w:b/>
-          <w:bCs/>
-          <w:color w:val="23282D"/>
-          <w:highlight w:val="yellow"/>
-        </w:rPr>
-        <w:t>INSTRUCTION</w:t>
-      </w:r>
-      <w:r>
-        <w:rPr>
-          <w:rFonts w:ascii="SegoeUI" w:hAnsi="SegoeUI"/>
-          <w:color w:val="23282D"/>
-        </w:rPr>
-        <w:t>:</w:t>
-      </w:r>
-      <w:r>
-        <w:rPr>
-          <w:rFonts w:ascii="SegoeUI" w:hAnsi="SegoeUI"/>
-          <w:color w:val="23282D"/>
-        </w:rPr>
-        <w:t xml:space="preserve"> </w:t>
-      </w:r>
-      <w:r>
-        <w:rPr>
-          <w:rFonts w:ascii="Segoe UI" w:hAnsi="Segoe UI" w:cs="Segoe UI"/>
-        </w:rPr>
-        <w:t xml:space="preserve">Create </w:t>
-      </w:r>
-      <w:r>
-        <w:rPr>
-          <w:rFonts w:ascii="Segoe UI" w:hAnsi="Segoe UI" w:cs="Segoe UI"/>
-        </w:rPr>
-        <w:t>player</w:t>
-      </w:r>
-      <w:r>
-        <w:rPr>
-          <w:rFonts w:ascii="Segoe UI" w:hAnsi="Segoe UI" w:cs="Segoe UI"/>
-        </w:rPr>
-        <w:t xml:space="preserve"> </w:t>
-      </w:r>
-      <w:r>
-        <w:rPr>
-          <w:rFonts w:ascii="Segoe UI" w:hAnsi="Segoe UI" w:cs="Segoe UI"/>
-        </w:rPr>
-        <w:t>animation</w:t>
-      </w:r>
-      <w:r>
-        <w:rPr>
-          <w:rFonts w:ascii="Segoe UI" w:hAnsi="Segoe UI" w:cs="Segoe UI"/>
-        </w:rPr>
-        <w:t xml:space="preserve"> (20 min)</w:t>
-      </w:r>
-    </w:p>
-    <w:p>
-      <w:pPr>
-        <w:pStyle w:val="ListParagraph"/>
-        <w:numPr>
-          <w:ilvl w:val="1"/>
-          <w:numId w:val="2"/>
-        </w:numPr>
-        <w:rPr>
-          <w:rFonts w:ascii="Segoe UI" w:hAnsi="Segoe UI" w:cs="Segoe UI"/>
-        </w:rPr>
-      </w:pPr>
-      <w:r>
-        <w:rPr>
-          <w:rFonts w:ascii="Segoe UI" w:hAnsi="Segoe UI" w:cs="Segoe UI"/>
-        </w:rPr>
-        <w:t xml:space="preserve">Use </w:t>
-      </w:r>
-      <w:r>
-        <w:rPr>
-          <w:rFonts w:ascii="Segoe UI" w:hAnsi="Segoe UI" w:cs="Segoe UI"/>
-          <w:b/>
-          <w:bCs/>
-        </w:rPr>
-        <w:t>+</w:t>
-      </w:r>
-      <w:r>
-        <w:rPr>
-          <w:rFonts w:ascii="Segoe UI" w:hAnsi="Segoe UI" w:cs="Segoe UI"/>
-        </w:rPr>
-        <w:t xml:space="preserve"> to add an </w:t>
-      </w:r>
-      <w:proofErr w:type="spellStart"/>
-      <w:proofErr w:type="gramStart"/>
-      <w:r>
-        <w:rPr>
-          <w:rFonts w:ascii="Segoe UI" w:hAnsi="Segoe UI" w:cs="Segoe UI"/>
-          <w:b/>
-          <w:bCs/>
-        </w:rPr>
-        <w:t>AnimationPlayer</w:t>
-      </w:r>
-      <w:proofErr w:type="spellEnd"/>
-      <w:proofErr w:type="gramEnd"/>
-    </w:p>
-    <w:p>
-      <w:pPr>
-        <w:pStyle w:val="ListParagraph"/>
-        <w:numPr>
-          <w:ilvl w:val="1"/>
-          <w:numId w:val="2"/>
-        </w:numPr>
-        <w:rPr>
-          <w:rFonts w:ascii="Segoe UI" w:hAnsi="Segoe UI" w:cs="Segoe UI"/>
-        </w:rPr>
-      </w:pPr>
-      <w:r>
-        <w:rPr>
-          <w:rFonts w:ascii="Segoe UI" w:hAnsi="Segoe UI" w:cs="Segoe UI"/>
-        </w:rPr>
-        <w:t xml:space="preserve">Create idle </w:t>
-      </w:r>
-      <w:proofErr w:type="gramStart"/>
-      <w:r>
-        <w:rPr>
-          <w:rFonts w:ascii="Segoe UI" w:hAnsi="Segoe UI" w:cs="Segoe UI"/>
-        </w:rPr>
-        <w:t>animation</w:t>
-      </w:r>
-      <w:proofErr w:type="gramEnd"/>
+        <w:t>Create idle animation</w:t>
+      </w:r>
     </w:p>
     <w:p>
       <w:pPr>
@@ -4396,16 +3923,8 @@
         <w:rPr>
           <w:rFonts w:ascii="Segoe UI" w:hAnsi="Segoe UI" w:cs="Segoe UI"/>
         </w:rPr>
-        <w:t xml:space="preserve"> to create a new </w:t>
-      </w:r>
-      <w:proofErr w:type="gramStart"/>
-      <w:r>
-        <w:rPr>
-          <w:rFonts w:ascii="Segoe UI" w:hAnsi="Segoe UI" w:cs="Segoe UI"/>
-        </w:rPr>
-        <w:t>animation</w:t>
-      </w:r>
-      <w:proofErr w:type="gramEnd"/>
+        <w:t xml:space="preserve"> to create a new animation</w:t>
+      </w:r>
     </w:p>
     <w:p>
       <w:pPr>
@@ -4424,7 +3943,6 @@
         </w:rPr>
         <w:t xml:space="preserve">Name it as </w:t>
       </w:r>
-      <w:proofErr w:type="gramStart"/>
       <w:r>
         <w:rPr>
           <w:rFonts w:ascii="Segoe UI" w:hAnsi="Segoe UI" w:cs="Segoe UI"/>
@@ -4433,7 +3951,6 @@
         </w:rPr>
         <w:t>idle</w:t>
       </w:r>
-      <w:proofErr w:type="gramEnd"/>
       <w:r>
         <w:rPr>
           <w:rFonts w:ascii="Segoe UI" w:hAnsi="Segoe UI" w:cs="Segoe UI"/>
@@ -4464,16 +3981,8 @@
         <w:rPr>
           <w:rFonts w:ascii="Segoe UI" w:hAnsi="Segoe UI" w:cs="Segoe UI"/>
         </w:rPr>
-        <w:t xml:space="preserve">Enable auto play and looping using the </w:t>
-      </w:r>
-      <w:proofErr w:type="gramStart"/>
-      <w:r>
-        <w:rPr>
-          <w:rFonts w:ascii="Segoe UI" w:hAnsi="Segoe UI" w:cs="Segoe UI"/>
-        </w:rPr>
-        <w:t>buttons</w:t>
-      </w:r>
-      <w:proofErr w:type="gramEnd"/>
+        <w:t>Enable auto play and looping using the buttons</w:t>
+      </w:r>
     </w:p>
     <w:p>
       <w:pPr>
@@ -4595,7 +4104,6 @@
         </w:rPr>
         <w:t xml:space="preserve"> in </w:t>
       </w:r>
-      <w:proofErr w:type="gramStart"/>
       <w:r>
         <w:rPr>
           <w:rFonts w:ascii="Segoe UI" w:hAnsi="Segoe UI" w:cs="Segoe UI"/>
@@ -4604,7 +4112,6 @@
         </w:rPr>
         <w:t>Inspector</w:t>
       </w:r>
-      <w:proofErr w:type="gramEnd"/>
     </w:p>
     <w:p>
       <w:pPr>
@@ -4675,16 +4182,8 @@
         <w:rPr>
           <w:rFonts w:ascii="Segoe UI" w:hAnsi="Segoe UI" w:cs="Segoe UI"/>
         </w:rPr>
-        <w:t xml:space="preserve">Create a keyframe by pressing the key </w:t>
-      </w:r>
-      <w:proofErr w:type="gramStart"/>
-      <w:r>
-        <w:rPr>
-          <w:rFonts w:ascii="Segoe UI" w:hAnsi="Segoe UI" w:cs="Segoe UI"/>
-        </w:rPr>
-        <w:t>button</w:t>
-      </w:r>
-      <w:proofErr w:type="gramEnd"/>
+        <w:t>Create a keyframe by pressing the key button</w:t>
+      </w:r>
     </w:p>
     <w:p>
       <w:pPr>
@@ -4793,7 +4292,6 @@
         </w:rPr>
         <w:t xml:space="preserve"> to </w:t>
       </w:r>
-      <w:proofErr w:type="gramStart"/>
       <w:r>
         <w:rPr>
           <w:rFonts w:ascii="Segoe UI" w:hAnsi="Segoe UI" w:cs="Segoe UI"/>
@@ -4802,7 +4300,6 @@
         </w:rPr>
         <w:t>5</w:t>
       </w:r>
-      <w:proofErr w:type="gramEnd"/>
     </w:p>
     <w:p>
       <w:pPr>
@@ -4833,16 +4330,8 @@
         <w:rPr>
           <w:rFonts w:ascii="Segoe UI" w:hAnsi="Segoe UI" w:cs="Segoe UI"/>
         </w:rPr>
-        <w:t xml:space="preserve"> on </w:t>
-      </w:r>
-      <w:proofErr w:type="gramStart"/>
-      <w:r>
-        <w:rPr>
-          <w:rFonts w:ascii="Segoe UI" w:hAnsi="Segoe UI" w:cs="Segoe UI"/>
-        </w:rPr>
-        <w:t>animation</w:t>
-      </w:r>
-      <w:proofErr w:type="gramEnd"/>
+        <w:t xml:space="preserve"> on animation</w:t>
+      </w:r>
     </w:p>
     <w:p>
       <w:pPr>
@@ -4859,16 +4348,8 @@
         <w:rPr>
           <w:rFonts w:ascii="Segoe UI" w:hAnsi="Segoe UI" w:cs="Segoe UI"/>
         </w:rPr>
-        <w:t xml:space="preserve">Create another </w:t>
-      </w:r>
-      <w:proofErr w:type="gramStart"/>
-      <w:r>
-        <w:rPr>
-          <w:rFonts w:ascii="Segoe UI" w:hAnsi="Segoe UI" w:cs="Segoe UI"/>
-        </w:rPr>
-        <w:t>keyframe</w:t>
-      </w:r>
-      <w:proofErr w:type="gramEnd"/>
+        <w:t>Create another keyframe</w:t>
+      </w:r>
     </w:p>
     <w:p>
       <w:pPr>
@@ -4899,16 +4380,8 @@
         <w:rPr>
           <w:rFonts w:ascii="Segoe UI" w:hAnsi="Segoe UI" w:cs="Segoe UI"/>
         </w:rPr>
-        <w:t xml:space="preserve"> for a smoother </w:t>
-      </w:r>
-      <w:proofErr w:type="gramStart"/>
-      <w:r>
-        <w:rPr>
-          <w:rFonts w:ascii="Segoe UI" w:hAnsi="Segoe UI" w:cs="Segoe UI"/>
-        </w:rPr>
-        <w:t>animation</w:t>
-      </w:r>
-      <w:proofErr w:type="gramEnd"/>
+        <w:t xml:space="preserve"> for a smoother animation</w:t>
+      </w:r>
     </w:p>
     <w:p>
       <w:pPr>
@@ -4925,16 +4398,8 @@
         <w:rPr>
           <w:rFonts w:ascii="Segoe UI" w:hAnsi="Segoe UI" w:cs="Segoe UI"/>
         </w:rPr>
-        <w:t xml:space="preserve">Create flap </w:t>
-      </w:r>
-      <w:proofErr w:type="gramStart"/>
-      <w:r>
-        <w:rPr>
-          <w:rFonts w:ascii="Segoe UI" w:hAnsi="Segoe UI" w:cs="Segoe UI"/>
-        </w:rPr>
-        <w:t>animation</w:t>
-      </w:r>
-      <w:proofErr w:type="gramEnd"/>
+        <w:t>Create flap animation</w:t>
+      </w:r>
     </w:p>
     <w:p>
       <w:pPr>
@@ -4979,16 +4444,8 @@
         <w:rPr>
           <w:rFonts w:ascii="Segoe UI" w:hAnsi="Segoe UI" w:cs="Segoe UI"/>
         </w:rPr>
-        <w:t xml:space="preserve"> to create a new </w:t>
-      </w:r>
-      <w:proofErr w:type="gramStart"/>
-      <w:r>
-        <w:rPr>
-          <w:rFonts w:ascii="Segoe UI" w:hAnsi="Segoe UI" w:cs="Segoe UI"/>
-        </w:rPr>
-        <w:t>animation</w:t>
-      </w:r>
-      <w:proofErr w:type="gramEnd"/>
+        <w:t xml:space="preserve"> to create a new animation</w:t>
+      </w:r>
     </w:p>
     <w:p>
       <w:pPr>
@@ -5007,7 +4464,6 @@
         </w:rPr>
         <w:t xml:space="preserve">Name it as </w:t>
       </w:r>
-      <w:proofErr w:type="gramStart"/>
       <w:r>
         <w:rPr>
           <w:rFonts w:ascii="Segoe UI" w:hAnsi="Segoe UI" w:cs="Segoe UI"/>
@@ -5016,7 +4472,6 @@
         </w:rPr>
         <w:t>idle</w:t>
       </w:r>
-      <w:proofErr w:type="gramEnd"/>
       <w:r>
         <w:rPr>
           <w:rFonts w:ascii="Segoe UI" w:hAnsi="Segoe UI" w:cs="Segoe UI"/>
@@ -5047,16 +4502,8 @@
         <w:rPr>
           <w:rFonts w:ascii="Segoe UI" w:hAnsi="Segoe UI" w:cs="Segoe UI"/>
         </w:rPr>
-        <w:t xml:space="preserve">Enable looping using the </w:t>
-      </w:r>
-      <w:proofErr w:type="gramStart"/>
-      <w:r>
-        <w:rPr>
-          <w:rFonts w:ascii="Segoe UI" w:hAnsi="Segoe UI" w:cs="Segoe UI"/>
-        </w:rPr>
-        <w:t>button</w:t>
-      </w:r>
-      <w:proofErr w:type="gramEnd"/>
+        <w:t>Enable looping using the button</w:t>
+      </w:r>
     </w:p>
     <w:p>
       <w:pPr>
@@ -5117,7 +4564,6 @@
         </w:rPr>
         <w:t xml:space="preserve"> in </w:t>
       </w:r>
-      <w:proofErr w:type="gramStart"/>
       <w:r>
         <w:rPr>
           <w:rFonts w:ascii="Segoe UI" w:hAnsi="Segoe UI" w:cs="Segoe UI"/>
@@ -5126,7 +4572,6 @@
         </w:rPr>
         <w:t>Inspector</w:t>
       </w:r>
-      <w:proofErr w:type="gramEnd"/>
     </w:p>
     <w:p>
       <w:pPr>
@@ -5173,7 +4618,6 @@
         </w:rPr>
         <w:t xml:space="preserve"> to </w:t>
       </w:r>
-      <w:proofErr w:type="gramStart"/>
       <w:r>
         <w:rPr>
           <w:rFonts w:ascii="Segoe UI" w:hAnsi="Segoe UI" w:cs="Segoe UI"/>
@@ -5182,7 +4626,6 @@
         </w:rPr>
         <w:t>0</w:t>
       </w:r>
-      <w:proofErr w:type="gramEnd"/>
     </w:p>
     <w:p>
       <w:pPr>
@@ -5223,16 +4666,8 @@
         <w:rPr>
           <w:rFonts w:ascii="Segoe UI" w:hAnsi="Segoe UI" w:cs="Segoe UI"/>
         </w:rPr>
-        <w:t xml:space="preserve"> a keyframe by pressing the key </w:t>
-      </w:r>
-      <w:proofErr w:type="gramStart"/>
-      <w:r>
-        <w:rPr>
-          <w:rFonts w:ascii="Segoe UI" w:hAnsi="Segoe UI" w:cs="Segoe UI"/>
-        </w:rPr>
-        <w:t>button</w:t>
-      </w:r>
-      <w:proofErr w:type="gramEnd"/>
+        <w:t xml:space="preserve"> a keyframe by pressing the key button</w:t>
+      </w:r>
     </w:p>
     <w:p>
       <w:pPr>
@@ -5263,30 +4698,8 @@
         <w:rPr>
           <w:rFonts w:ascii="Segoe UI" w:hAnsi="Segoe UI" w:cs="Segoe UI"/>
         </w:rPr>
-        <w:t xml:space="preserve">, create </w:t>
-      </w:r>
-      <w:proofErr w:type="spellStart"/>
-      <w:r>
-        <w:rPr>
-          <w:rFonts w:ascii="Segoe UI" w:hAnsi="Segoe UI" w:cs="Segoe UI"/>
-        </w:rPr>
-        <w:t>keyframs</w:t>
-      </w:r>
-      <w:proofErr w:type="spellEnd"/>
-      <w:r>
-        <w:rPr>
-          <w:rFonts w:ascii="Segoe UI" w:hAnsi="Segoe UI" w:cs="Segoe UI"/>
-        </w:rPr>
-        <w:t xml:space="preserve"> for all 3 </w:t>
-      </w:r>
-      <w:proofErr w:type="gramStart"/>
-      <w:r>
-        <w:rPr>
-          <w:rFonts w:ascii="Segoe UI" w:hAnsi="Segoe UI" w:cs="Segoe UI"/>
-        </w:rPr>
-        <w:t>frames</w:t>
-      </w:r>
-      <w:proofErr w:type="gramEnd"/>
+        <w:t>, create keyframs for all 3 frames</w:t>
+      </w:r>
     </w:p>
     <w:p>
       <w:pPr>
@@ -5303,16 +4716,8 @@
         <w:rPr>
           <w:rFonts w:ascii="Segoe UI" w:hAnsi="Segoe UI" w:cs="Segoe UI"/>
         </w:rPr>
-        <w:t xml:space="preserve">Create first keyframe at 0, second one at 0.1 and third one at </w:t>
-      </w:r>
-      <w:proofErr w:type="gramStart"/>
-      <w:r>
-        <w:rPr>
-          <w:rFonts w:ascii="Segoe UI" w:hAnsi="Segoe UI" w:cs="Segoe UI"/>
-        </w:rPr>
-        <w:t>0.2</w:t>
-      </w:r>
-      <w:proofErr w:type="gramEnd"/>
+        <w:t>Create first keyframe at 0, second one at 0.1 and third one at 0.2</w:t>
+      </w:r>
     </w:p>
     <w:p>
       <w:pPr>
@@ -5331,7 +4736,6 @@
         </w:rPr>
         <w:t xml:space="preserve">Set duration of animation to </w:t>
       </w:r>
-      <w:proofErr w:type="gramStart"/>
       <w:r>
         <w:rPr>
           <w:rFonts w:ascii="Segoe UI" w:hAnsi="Segoe UI" w:cs="Segoe UI"/>
@@ -5340,7 +4744,6 @@
         </w:rPr>
         <w:t>0.3</w:t>
       </w:r>
-      <w:proofErr w:type="gramEnd"/>
     </w:p>
     <w:p>
       <w:pPr>
@@ -5496,16 +4899,8 @@
         <w:rPr>
           <w:rFonts w:ascii="Segoe UI" w:hAnsi="Segoe UI" w:cs="Segoe UI"/>
         </w:rPr>
-        <w:t xml:space="preserve">Create an instance of the </w:t>
-      </w:r>
-      <w:proofErr w:type="gramStart"/>
-      <w:r>
-        <w:rPr>
-          <w:rFonts w:ascii="Segoe UI" w:hAnsi="Segoe UI" w:cs="Segoe UI"/>
-        </w:rPr>
-        <w:t>Player</w:t>
-      </w:r>
-      <w:proofErr w:type="gramEnd"/>
+        <w:t>Create an instance of the Player</w:t>
+      </w:r>
     </w:p>
     <w:p>
       <w:pPr>
@@ -5603,16 +4998,8 @@
         <w:rPr>
           <w:rFonts w:ascii="Segoe UI" w:hAnsi="Segoe UI" w:cs="Segoe UI"/>
         </w:rPr>
-        <w:t xml:space="preserve">You can use the mouse to click and drag the player or you could use the transform </w:t>
-      </w:r>
-      <w:proofErr w:type="gramStart"/>
-      <w:r>
-        <w:rPr>
-          <w:rFonts w:ascii="Segoe UI" w:hAnsi="Segoe UI" w:cs="Segoe UI"/>
-        </w:rPr>
-        <w:t>property</w:t>
-      </w:r>
-      <w:proofErr w:type="gramEnd"/>
+        <w:t>You can use the mouse to click and drag the player or you could use the transform property</w:t>
+      </w:r>
     </w:p>
     <w:p>
       <w:pPr>
@@ -5809,16 +5196,8 @@
         <w:rPr>
           <w:rFonts w:ascii="Segoe UI" w:hAnsi="Segoe UI" w:cs="Segoe UI"/>
         </w:rPr>
-        <w:t xml:space="preserve">Add a new empty script to the player by using the script </w:t>
-      </w:r>
-      <w:proofErr w:type="gramStart"/>
-      <w:r>
-        <w:rPr>
-          <w:rFonts w:ascii="Segoe UI" w:hAnsi="Segoe UI" w:cs="Segoe UI"/>
-        </w:rPr>
-        <w:t>button</w:t>
-      </w:r>
-      <w:proofErr w:type="gramEnd"/>
+        <w:t>Add a new empty script to the player by using the script button</w:t>
+      </w:r>
     </w:p>
     <w:p>
       <w:pPr>
@@ -5897,16 +5276,8 @@
         <w:rPr>
           <w:rFonts w:ascii="Segoe UI" w:hAnsi="Segoe UI" w:cs="Segoe UI"/>
         </w:rPr>
-        <w:t xml:space="preserve">Define an </w:t>
-      </w:r>
-      <w:proofErr w:type="gramStart"/>
-      <w:r>
-        <w:rPr>
-          <w:rFonts w:ascii="Segoe UI" w:hAnsi="Segoe UI" w:cs="Segoe UI"/>
-        </w:rPr>
-        <w:t>action</w:t>
-      </w:r>
-      <w:proofErr w:type="gramEnd"/>
+        <w:t>Define an action</w:t>
+      </w:r>
     </w:p>
     <w:p>
       <w:pPr>
@@ -5959,18 +5330,8 @@
           <w:b/>
           <w:bCs/>
         </w:rPr>
-        <w:t xml:space="preserve">Input </w:t>
-      </w:r>
-      <w:proofErr w:type="gramStart"/>
-      <w:r>
-        <w:rPr>
-          <w:rFonts w:ascii="Segoe UI" w:hAnsi="Segoe UI" w:cs="Segoe UI"/>
-          <w:b/>
-          <w:bCs/>
-        </w:rPr>
-        <w:t>Map</w:t>
-      </w:r>
-      <w:proofErr w:type="gramEnd"/>
+        <w:t>Input Map</w:t>
+      </w:r>
     </w:p>
     <w:p>
       <w:pPr>
@@ -5989,7 +5350,6 @@
         </w:rPr>
         <w:t xml:space="preserve">Add an action </w:t>
       </w:r>
-      <w:proofErr w:type="gramStart"/>
       <w:r>
         <w:rPr>
           <w:rFonts w:ascii="Segoe UI" w:hAnsi="Segoe UI" w:cs="Segoe UI"/>
@@ -5998,7 +5358,6 @@
         </w:rPr>
         <w:t>flap</w:t>
       </w:r>
-      <w:proofErr w:type="gramEnd"/>
     </w:p>
     <w:p>
       <w:pPr>
@@ -6029,16 +5388,8 @@
         <w:rPr>
           <w:rFonts w:ascii="Segoe UI" w:hAnsi="Segoe UI" w:cs="Segoe UI"/>
         </w:rPr>
-        <w:t xml:space="preserve"> to link action with space bar </w:t>
-      </w:r>
-      <w:proofErr w:type="gramStart"/>
-      <w:r>
-        <w:rPr>
-          <w:rFonts w:ascii="Segoe UI" w:hAnsi="Segoe UI" w:cs="Segoe UI"/>
-        </w:rPr>
-        <w:t>press</w:t>
-      </w:r>
-      <w:proofErr w:type="gramEnd"/>
+        <w:t xml:space="preserve"> to link action with space bar press</w:t>
+      </w:r>
     </w:p>
     <w:p>
       <w:pPr>
@@ -6135,16 +5486,8 @@
         <w:rPr>
           <w:rFonts w:ascii="Segoe UI" w:hAnsi="Segoe UI" w:cs="Segoe UI"/>
         </w:rPr>
-        <w:t xml:space="preserve">Add the below code to the </w:t>
-      </w:r>
-      <w:proofErr w:type="gramStart"/>
-      <w:r>
-        <w:rPr>
-          <w:rFonts w:ascii="Segoe UI" w:hAnsi="Segoe UI" w:cs="Segoe UI"/>
-        </w:rPr>
-        <w:t>script</w:t>
-      </w:r>
-      <w:proofErr w:type="gramEnd"/>
+        <w:t>Add the below code to the script</w:t>
+      </w:r>
     </w:p>
     <w:p>
       <w:pPr>
@@ -6162,16 +5505,8 @@
           <w:rFonts w:ascii="Segoe UI" w:hAnsi="Segoe UI" w:cs="Segoe UI"/>
         </w:rPr>
         <w:lastRenderedPageBreak/>
-        <w:t xml:space="preserve">This will move the player up and down as well as play the flap </w:t>
-      </w:r>
-      <w:proofErr w:type="gramStart"/>
-      <w:r>
-        <w:rPr>
-          <w:rFonts w:ascii="Segoe UI" w:hAnsi="Segoe UI" w:cs="Segoe UI"/>
-        </w:rPr>
-        <w:t>animation</w:t>
-      </w:r>
-      <w:proofErr w:type="gramEnd"/>
+        <w:t>This will move the player up and down as well as play the flap animation</w:t>
+      </w:r>
     </w:p>
     <w:p>
       <w:pPr>
@@ -6241,7 +5576,7 @@
           <v:shape id="_x0000_i1025" type="#_x0000_t75" style="width:468pt;height:358.5pt" o:ole="">
             <v:imagedata r:id="rId23" o:title=""/>
           </v:shape>
-          <o:OLEObject Type="Embed" ProgID="Word.OpenDocumentText.12" ShapeID="_x0000_i1025" DrawAspect="Content" ObjectID="_1679767886" r:id="rId24"/>
+          <o:OLEObject Type="Embed" ProgID="Word.OpenDocumentText.12" ShapeID="_x0000_i1025" DrawAspect="Content" ObjectID="_1679894379" r:id="rId24"/>
         </w:object>
       </w:r>
     </w:p>
@@ -6351,16 +5686,8 @@
           <w:rFonts w:ascii="Segoe UI" w:hAnsi="Segoe UI" w:cs="Segoe UI"/>
         </w:rPr>
         <w:lastRenderedPageBreak/>
-        <w:t xml:space="preserve">Add rotation to player on button </w:t>
-      </w:r>
-      <w:proofErr w:type="gramStart"/>
-      <w:r>
-        <w:rPr>
-          <w:rFonts w:ascii="Segoe UI" w:hAnsi="Segoe UI" w:cs="Segoe UI"/>
-        </w:rPr>
-        <w:t>press</w:t>
-      </w:r>
-      <w:proofErr w:type="gramEnd"/>
+        <w:t>Add rotation to player on button press</w:t>
+      </w:r>
     </w:p>
     <w:p>
       <w:pPr>
@@ -6389,7 +5716,7 @@
           <v:shape id="_x0000_i1026" type="#_x0000_t75" style="width:468pt;height:602pt" o:ole="">
             <v:imagedata r:id="rId25" o:title=""/>
           </v:shape>
-          <o:OLEObject Type="Embed" ProgID="Word.OpenDocumentText.12" ShapeID="_x0000_i1026" DrawAspect="Content" ObjectID="_1679767887" r:id="rId26"/>
+          <o:OLEObject Type="Embed" ProgID="Word.OpenDocumentText.12" ShapeID="_x0000_i1026" DrawAspect="Content" ObjectID="_1679894380" r:id="rId26"/>
         </w:object>
       </w:r>
     </w:p>
@@ -6439,16 +5766,8 @@
         <w:rPr>
           <w:rFonts w:ascii="Segoe UI" w:hAnsi="Segoe UI" w:cs="Segoe UI"/>
         </w:rPr>
-        <w:t xml:space="preserve">Complete all steps shown </w:t>
-      </w:r>
-      <w:proofErr w:type="gramStart"/>
-      <w:r>
-        <w:rPr>
-          <w:rFonts w:ascii="Segoe UI" w:hAnsi="Segoe UI" w:cs="Segoe UI"/>
-        </w:rPr>
-        <w:t>today</w:t>
-      </w:r>
-      <w:proofErr w:type="gramEnd"/>
+        <w:t>Complete all steps shown today</w:t>
+      </w:r>
     </w:p>
     <w:p>
       <w:pPr>
@@ -6472,26 +5791,8 @@
           <w:rFonts w:ascii="Segoe UI" w:eastAsia="Times New Roman" w:hAnsi="Segoe UI" w:cs="Segoe UI"/>
           <w:color w:val="23282D"/>
         </w:rPr>
-        <w:t>“</w:t>
-      </w:r>
-      <w:proofErr w:type="spellStart"/>
-      <w:proofErr w:type="gramStart"/>
-      <w:r>
-        <w:rPr>
-          <w:rFonts w:ascii="Segoe UI" w:eastAsia="Times New Roman" w:hAnsi="Segoe UI" w:cs="Segoe UI"/>
-          <w:color w:val="23282D"/>
-        </w:rPr>
-        <w:t>FlappyBird</w:t>
-      </w:r>
-      <w:proofErr w:type="spellEnd"/>
-      <w:r>
-        <w:rPr>
-          <w:rFonts w:ascii="Segoe UI" w:eastAsia="Times New Roman" w:hAnsi="Segoe UI" w:cs="Segoe UI"/>
-          <w:color w:val="23282D"/>
-        </w:rPr>
-        <w:t>”</w:t>
-      </w:r>
-      <w:proofErr w:type="gramEnd"/>
+        <w:t>“FlappyBird”</w:t>
+      </w:r>
     </w:p>
     <w:p>
       <w:pPr>
@@ -6508,16 +5809,8 @@
         <w:rPr>
           <w:rFonts w:ascii="Segoe UI" w:hAnsi="Segoe UI" w:cs="Segoe UI"/>
         </w:rPr>
-        <w:t xml:space="preserve">Commit homework to </w:t>
-      </w:r>
-      <w:proofErr w:type="gramStart"/>
-      <w:r>
-        <w:rPr>
-          <w:rFonts w:ascii="Segoe UI" w:hAnsi="Segoe UI" w:cs="Segoe UI"/>
-        </w:rPr>
-        <w:t>GitHub</w:t>
-      </w:r>
-      <w:proofErr w:type="gramEnd"/>
+        <w:t>Commit homework to GitHub</w:t>
+      </w:r>
     </w:p>
     <w:sectPr>
       <w:pgSz w:w="12240" w:h="15840"/>
@@ -7011,7 +6304,7 @@
         <w:rFonts w:ascii="Courier New" w:hAnsi="Courier New" w:cs="Courier New" w:hint="default"/>
       </w:rPr>
     </w:lvl>
-    <w:lvl w:ilvl="2" w:tplc="04090005" w:tentative="1">
+    <w:lvl w:ilvl="2" w:tplc="04090005">
       <w:start w:val="1"/>
       <w:numFmt w:val="bullet"/>
       <w:lvlText w:val=""/>
@@ -7463,7 +6756,7 @@
         <w:rFonts w:ascii="Courier New" w:hAnsi="Courier New" w:cs="Courier New" w:hint="default"/>
       </w:rPr>
     </w:lvl>
-    <w:lvl w:ilvl="2" w:tplc="04090005" w:tentative="1">
+    <w:lvl w:ilvl="2" w:tplc="04090005">
       <w:start w:val="1"/>
       <w:numFmt w:val="bullet"/>
       <w:lvlText w:val=""/>

</xml_diff>

<commit_message>
Simplified VS Code setup
</commit_message>
<xml_diff>
--- a/2021/daily_scaffolding/Day 2.docx
+++ b/2021/daily_scaffolding/Day 2.docx
@@ -221,11 +221,19 @@
           <w:rFonts w:ascii="Segoe UI" w:hAnsi="Segoe UI" w:cs="Segoe UI"/>
         </w:rPr>
       </w:pPr>
-      <w:r>
-        <w:rPr>
-          <w:rFonts w:ascii="Segoe UI" w:hAnsi="Segoe UI" w:cs="Segoe UI"/>
-        </w:rPr>
-        <w:t xml:space="preserve">GoDot Engine </w:t>
+      <w:proofErr w:type="spellStart"/>
+      <w:r>
+        <w:rPr>
+          <w:rFonts w:ascii="Segoe UI" w:hAnsi="Segoe UI" w:cs="Segoe UI"/>
+        </w:rPr>
+        <w:t>GoDot</w:t>
+      </w:r>
+      <w:proofErr w:type="spellEnd"/>
+      <w:r>
+        <w:rPr>
+          <w:rFonts w:ascii="Segoe UI" w:hAnsi="Segoe UI" w:cs="Segoe UI"/>
+        </w:rPr>
+        <w:t xml:space="preserve"> Engine </w:t>
       </w:r>
     </w:p>
     <w:p>
@@ -559,8 +567,13 @@
           <w:rFonts w:ascii="Segoe UI" w:hAnsi="Segoe UI" w:cs="Segoe UI"/>
         </w:rPr>
       </w:pPr>
-      <w:r>
-        <w:t xml:space="preserve">FlappyBird </w:t>
+      <w:proofErr w:type="spellStart"/>
+      <w:r>
+        <w:t>FlappyBird</w:t>
+      </w:r>
+      <w:proofErr w:type="spellEnd"/>
+      <w:r>
+        <w:t xml:space="preserve"> </w:t>
       </w:r>
     </w:p>
     <w:p>
@@ -772,7 +785,23 @@
           <w:rFonts w:ascii="Segoe UI" w:eastAsia="Times New Roman" w:hAnsi="Segoe UI" w:cs="Segoe UI"/>
           <w:color w:val="23282D"/>
         </w:rPr>
-        <w:t xml:space="preserve">“FlappyBird” story </w:t>
+        <w:t>“</w:t>
+      </w:r>
+      <w:proofErr w:type="spellStart"/>
+      <w:r>
+        <w:rPr>
+          <w:rFonts w:ascii="Segoe UI" w:eastAsia="Times New Roman" w:hAnsi="Segoe UI" w:cs="Segoe UI"/>
+          <w:color w:val="23282D"/>
+        </w:rPr>
+        <w:t>FlappyBird</w:t>
+      </w:r>
+      <w:proofErr w:type="spellEnd"/>
+      <w:r>
+        <w:rPr>
+          <w:rFonts w:ascii="Segoe UI" w:eastAsia="Times New Roman" w:hAnsi="Segoe UI" w:cs="Segoe UI"/>
+          <w:color w:val="23282D"/>
+        </w:rPr>
+        <w:t xml:space="preserve">” story </w:t>
       </w:r>
     </w:p>
     <w:p>
@@ -812,7 +841,23 @@
           <w:rFonts w:ascii="Segoe UI" w:eastAsia="Times New Roman" w:hAnsi="Segoe UI" w:cs="Segoe UI"/>
           <w:color w:val="23282D"/>
         </w:rPr>
-        <w:t xml:space="preserve">Making “FlappyBird” </w:t>
+        <w:t>Making “</w:t>
+      </w:r>
+      <w:proofErr w:type="spellStart"/>
+      <w:r>
+        <w:rPr>
+          <w:rFonts w:ascii="Segoe UI" w:eastAsia="Times New Roman" w:hAnsi="Segoe UI" w:cs="Segoe UI"/>
+          <w:color w:val="23282D"/>
+        </w:rPr>
+        <w:t>FlappyBird</w:t>
+      </w:r>
+      <w:proofErr w:type="spellEnd"/>
+      <w:r>
+        <w:rPr>
+          <w:rFonts w:ascii="Segoe UI" w:eastAsia="Times New Roman" w:hAnsi="Segoe UI" w:cs="Segoe UI"/>
+          <w:color w:val="23282D"/>
+        </w:rPr>
+        <w:t xml:space="preserve">” </w:t>
       </w:r>
     </w:p>
     <w:p>
@@ -831,7 +876,23 @@
           <w:rFonts w:ascii="Segoe UI" w:eastAsia="Times New Roman" w:hAnsi="Segoe UI" w:cs="Segoe UI"/>
           <w:color w:val="23282D"/>
         </w:rPr>
-        <w:t>Homework: Make one change to “FlappyBird” and commit to GitHub</w:t>
+        <w:t>Homework: Make one change to “</w:t>
+      </w:r>
+      <w:proofErr w:type="spellStart"/>
+      <w:r>
+        <w:rPr>
+          <w:rFonts w:ascii="Segoe UI" w:eastAsia="Times New Roman" w:hAnsi="Segoe UI" w:cs="Segoe UI"/>
+          <w:color w:val="23282D"/>
+        </w:rPr>
+        <w:t>FlappyBird</w:t>
+      </w:r>
+      <w:proofErr w:type="spellEnd"/>
+      <w:r>
+        <w:rPr>
+          <w:rFonts w:ascii="Segoe UI" w:eastAsia="Times New Roman" w:hAnsi="Segoe UI" w:cs="Segoe UI"/>
+          <w:color w:val="23282D"/>
+        </w:rPr>
+        <w:t>” and commit to GitHub</w:t>
       </w:r>
     </w:p>
     <w:p>
@@ -1995,7 +2056,21 @@
         <w:rPr>
           <w:rFonts w:ascii="Segoe UI" w:hAnsi="Segoe UI" w:cs="Segoe UI"/>
         </w:rPr>
-        <w:t>Who is Faby?</w:t>
+        <w:t xml:space="preserve">Who is </w:t>
+      </w:r>
+      <w:proofErr w:type="spellStart"/>
+      <w:r>
+        <w:rPr>
+          <w:rFonts w:ascii="Segoe UI" w:hAnsi="Segoe UI" w:cs="Segoe UI"/>
+        </w:rPr>
+        <w:t>Faby</w:t>
+      </w:r>
+      <w:proofErr w:type="spellEnd"/>
+      <w:r>
+        <w:rPr>
+          <w:rFonts w:ascii="Segoe UI" w:hAnsi="Segoe UI" w:cs="Segoe UI"/>
+        </w:rPr>
+        <w:t>?</w:t>
       </w:r>
     </w:p>
     <w:p>
@@ -2124,7 +2199,21 @@
         <w:rPr>
           <w:rFonts w:ascii="Segoe UI" w:hAnsi="Segoe UI" w:cs="Segoe UI"/>
         </w:rPr>
-        <w:t>How to make FlappyBird more interesting? (5 min)</w:t>
+        <w:t xml:space="preserve">How to make </w:t>
+      </w:r>
+      <w:proofErr w:type="spellStart"/>
+      <w:r>
+        <w:rPr>
+          <w:rFonts w:ascii="Segoe UI" w:hAnsi="Segoe UI" w:cs="Segoe UI"/>
+        </w:rPr>
+        <w:t>FlappyBird</w:t>
+      </w:r>
+      <w:proofErr w:type="spellEnd"/>
+      <w:r>
+        <w:rPr>
+          <w:rFonts w:ascii="Segoe UI" w:hAnsi="Segoe UI" w:cs="Segoe UI"/>
+        </w:rPr>
+        <w:t xml:space="preserve"> more interesting? (5 min)</w:t>
       </w:r>
     </w:p>
     <w:p>
@@ -2142,7 +2231,21 @@
         <w:rPr>
           <w:rFonts w:ascii="Segoe UI" w:hAnsi="Segoe UI" w:cs="Segoe UI"/>
         </w:rPr>
-        <w:t>Students share their ideas to make FlappyBird more interesting</w:t>
+        <w:t xml:space="preserve">Students share their ideas to make </w:t>
+      </w:r>
+      <w:proofErr w:type="spellStart"/>
+      <w:r>
+        <w:rPr>
+          <w:rFonts w:ascii="Segoe UI" w:hAnsi="Segoe UI" w:cs="Segoe UI"/>
+        </w:rPr>
+        <w:t>FlappyBird</w:t>
+      </w:r>
+      <w:proofErr w:type="spellEnd"/>
+      <w:r>
+        <w:rPr>
+          <w:rFonts w:ascii="Segoe UI" w:hAnsi="Segoe UI" w:cs="Segoe UI"/>
+        </w:rPr>
+        <w:t xml:space="preserve"> more interesting</w:t>
       </w:r>
     </w:p>
     <w:p>
@@ -2267,7 +2370,21 @@
         <w:rPr>
           <w:rFonts w:ascii="Segoe UI" w:hAnsi="Segoe UI" w:cs="Segoe UI"/>
         </w:rPr>
-        <w:t xml:space="preserve">What is godot? </w:t>
+        <w:t xml:space="preserve">What is </w:t>
+      </w:r>
+      <w:proofErr w:type="spellStart"/>
+      <w:r>
+        <w:rPr>
+          <w:rFonts w:ascii="Segoe UI" w:hAnsi="Segoe UI" w:cs="Segoe UI"/>
+        </w:rPr>
+        <w:t>godot</w:t>
+      </w:r>
+      <w:proofErr w:type="spellEnd"/>
+      <w:r>
+        <w:rPr>
+          <w:rFonts w:ascii="Segoe UI" w:hAnsi="Segoe UI" w:cs="Segoe UI"/>
+        </w:rPr>
+        <w:t xml:space="preserve">? </w:t>
       </w:r>
     </w:p>
     <w:p>
@@ -2303,7 +2420,21 @@
         <w:rPr>
           <w:rFonts w:ascii="Segoe UI" w:hAnsi="Segoe UI" w:cs="Segoe UI"/>
         </w:rPr>
-        <w:t xml:space="preserve">Games made in godot </w:t>
+        <w:t xml:space="preserve">Games made in </w:t>
+      </w:r>
+      <w:proofErr w:type="spellStart"/>
+      <w:r>
+        <w:rPr>
+          <w:rFonts w:ascii="Segoe UI" w:hAnsi="Segoe UI" w:cs="Segoe UI"/>
+        </w:rPr>
+        <w:t>godot</w:t>
+      </w:r>
+      <w:proofErr w:type="spellEnd"/>
+      <w:r>
+        <w:rPr>
+          <w:rFonts w:ascii="Segoe UI" w:hAnsi="Segoe UI" w:cs="Segoe UI"/>
+        </w:rPr>
+        <w:t xml:space="preserve"> </w:t>
       </w:r>
     </w:p>
     <w:p>
@@ -2339,7 +2470,21 @@
         <w:rPr>
           <w:rFonts w:ascii="Segoe UI" w:hAnsi="Segoe UI" w:cs="Segoe UI"/>
         </w:rPr>
-        <w:t>The Adventures of Dog Mendonça &amp; Pizzaboy</w:t>
+        <w:t xml:space="preserve">The Adventures of Dog </w:t>
+      </w:r>
+      <w:proofErr w:type="spellStart"/>
+      <w:r>
+        <w:rPr>
+          <w:rFonts w:ascii="Segoe UI" w:hAnsi="Segoe UI" w:cs="Segoe UI"/>
+        </w:rPr>
+        <w:t>Mendonça</w:t>
+      </w:r>
+      <w:proofErr w:type="spellEnd"/>
+      <w:r>
+        <w:rPr>
+          <w:rFonts w:ascii="Segoe UI" w:hAnsi="Segoe UI" w:cs="Segoe UI"/>
+        </w:rPr>
+        <w:t xml:space="preserve"> &amp; Pizzaboy</w:t>
       </w:r>
     </w:p>
     <w:p>
@@ -2414,6 +2559,12 @@
         </w:rPr>
         <w:t>Download visual studio</w:t>
       </w:r>
+      <w:r>
+        <w:rPr>
+          <w:rFonts w:ascii="Segoe UI" w:hAnsi="Segoe UI" w:cs="Segoe UI"/>
+        </w:rPr>
+        <w:t xml:space="preserve"> code</w:t>
+      </w:r>
     </w:p>
     <w:p>
       <w:pPr>
@@ -2430,7 +2581,7 @@
         <w:rPr>
           <w:rFonts w:ascii="Segoe UI" w:hAnsi="Segoe UI" w:cs="Segoe UI"/>
         </w:rPr>
-        <w:t>Open visual studio -&gt; tools -&gt; Get Tools and Features. Install the below</w:t>
+        <w:t>Open visual studio code</w:t>
       </w:r>
     </w:p>
     <w:p>
@@ -2448,7 +2599,7 @@
         <w:rPr>
           <w:rFonts w:ascii="Segoe UI" w:hAnsi="Segoe UI" w:cs="Segoe UI"/>
         </w:rPr>
-        <w:t>.NET desktop development</w:t>
+        <w:t>Open extensions</w:t>
       </w:r>
     </w:p>
     <w:p>
@@ -2466,60 +2617,6 @@
         <w:rPr>
           <w:rFonts w:ascii="Segoe UI" w:hAnsi="Segoe UI" w:cs="Segoe UI"/>
         </w:rPr>
-        <w:t>Universal Windows Platform development</w:t>
-      </w:r>
-    </w:p>
-    <w:p>
-      <w:pPr>
-        <w:pStyle w:val="ListParagraph"/>
-        <w:numPr>
-          <w:ilvl w:val="1"/>
-          <w:numId w:val="13"/>
-        </w:numPr>
-        <w:rPr>
-          <w:rFonts w:ascii="Segoe UI" w:hAnsi="Segoe UI" w:cs="Segoe UI"/>
-        </w:rPr>
-      </w:pPr>
-      <w:r>
-        <w:rPr>
-          <w:rFonts w:ascii="Segoe UI" w:hAnsi="Segoe UI" w:cs="Segoe UI"/>
-        </w:rPr>
-        <w:t>Open visual studio code</w:t>
-      </w:r>
-    </w:p>
-    <w:p>
-      <w:pPr>
-        <w:pStyle w:val="ListParagraph"/>
-        <w:numPr>
-          <w:ilvl w:val="2"/>
-          <w:numId w:val="13"/>
-        </w:numPr>
-        <w:rPr>
-          <w:rFonts w:ascii="Segoe UI" w:hAnsi="Segoe UI" w:cs="Segoe UI"/>
-        </w:rPr>
-      </w:pPr>
-      <w:r>
-        <w:rPr>
-          <w:rFonts w:ascii="Segoe UI" w:hAnsi="Segoe UI" w:cs="Segoe UI"/>
-        </w:rPr>
-        <w:t>Open extensions</w:t>
-      </w:r>
-    </w:p>
-    <w:p>
-      <w:pPr>
-        <w:pStyle w:val="ListParagraph"/>
-        <w:numPr>
-          <w:ilvl w:val="2"/>
-          <w:numId w:val="13"/>
-        </w:numPr>
-        <w:rPr>
-          <w:rFonts w:ascii="Segoe UI" w:hAnsi="Segoe UI" w:cs="Segoe UI"/>
-        </w:rPr>
-      </w:pPr>
-      <w:r>
-        <w:rPr>
-          <w:rFonts w:ascii="Segoe UI" w:hAnsi="Segoe UI" w:cs="Segoe UI"/>
-        </w:rPr>
         <w:t>Install the following</w:t>
       </w:r>
     </w:p>
@@ -2538,25 +2635,19 @@
         <w:rPr>
           <w:rFonts w:ascii="Segoe UI" w:hAnsi="Segoe UI" w:cs="Segoe UI"/>
         </w:rPr>
-        <w:t>Mono debug</w:t>
-      </w:r>
-    </w:p>
-    <w:p>
-      <w:pPr>
-        <w:pStyle w:val="ListParagraph"/>
-        <w:numPr>
-          <w:ilvl w:val="3"/>
-          <w:numId w:val="13"/>
-        </w:numPr>
-        <w:rPr>
-          <w:rFonts w:ascii="Segoe UI" w:hAnsi="Segoe UI" w:cs="Segoe UI"/>
-        </w:rPr>
-      </w:pPr>
-      <w:r>
-        <w:rPr>
-          <w:rFonts w:ascii="Segoe UI" w:hAnsi="Segoe UI" w:cs="Segoe UI"/>
-        </w:rPr>
-        <w:t>Good-tools</w:t>
+        <w:t>God</w:t>
+      </w:r>
+      <w:r>
+        <w:rPr>
+          <w:rFonts w:ascii="Segoe UI" w:hAnsi="Segoe UI" w:cs="Segoe UI"/>
+        </w:rPr>
+        <w:t>ot</w:t>
+      </w:r>
+      <w:r>
+        <w:rPr>
+          <w:rFonts w:ascii="Segoe UI" w:hAnsi="Segoe UI" w:cs="Segoe UI"/>
+        </w:rPr>
+        <w:t>-tools</w:t>
       </w:r>
     </w:p>
     <w:p>
@@ -2584,7 +2675,6 @@
           <w:rFonts w:ascii="Segoe UI" w:hAnsi="Segoe UI" w:cs="Segoe UI"/>
           <w:highlight w:val="magenta"/>
         </w:rPr>
-        <w:lastRenderedPageBreak/>
         <w:t>15 min break</w:t>
       </w:r>
     </w:p>
@@ -2629,21 +2719,45 @@
           <w:rFonts w:ascii="Segoe UI" w:eastAsia="Times New Roman" w:hAnsi="Segoe UI" w:cs="Segoe UI"/>
           <w:color w:val="23282D"/>
         </w:rPr>
-        <w:t>“FlappyBird”</w:t>
-      </w:r>
+        <w:t>“</w:t>
+      </w:r>
+      <w:proofErr w:type="spellStart"/>
       <w:r>
         <w:rPr>
           <w:rFonts w:ascii="Segoe UI" w:eastAsia="Times New Roman" w:hAnsi="Segoe UI" w:cs="Segoe UI"/>
           <w:color w:val="23282D"/>
         </w:rPr>
+        <w:t>FlappyBird</w:t>
+      </w:r>
+      <w:proofErr w:type="spellEnd"/>
+      <w:r>
+        <w:rPr>
+          <w:rFonts w:ascii="Segoe UI" w:eastAsia="Times New Roman" w:hAnsi="Segoe UI" w:cs="Segoe UI"/>
+          <w:color w:val="23282D"/>
+        </w:rPr>
+        <w:t>”</w:t>
+      </w:r>
+      <w:r>
+        <w:rPr>
+          <w:rFonts w:ascii="Segoe UI" w:eastAsia="Times New Roman" w:hAnsi="Segoe UI" w:cs="Segoe UI"/>
+          <w:color w:val="23282D"/>
+        </w:rPr>
         <w:t xml:space="preserve"> </w:t>
       </w:r>
       <w:r>
         <w:rPr>
           <w:rFonts w:ascii="Segoe UI" w:hAnsi="Segoe UI" w:cs="Segoe UI"/>
         </w:rPr>
-        <w:t>in godot</w:t>
-      </w:r>
+        <w:t xml:space="preserve">in </w:t>
+      </w:r>
+      <w:proofErr w:type="spellStart"/>
+      <w:r>
+        <w:rPr>
+          <w:rFonts w:ascii="Segoe UI" w:hAnsi="Segoe UI" w:cs="Segoe UI"/>
+        </w:rPr>
+        <w:t>godot</w:t>
+      </w:r>
+      <w:proofErr w:type="spellEnd"/>
       <w:r>
         <w:rPr>
           <w:rFonts w:ascii="Segoe UI" w:hAnsi="Segoe UI" w:cs="Segoe UI"/>
@@ -2708,8 +2822,16 @@
         <w:rPr>
           <w:rFonts w:ascii="Segoe UI" w:hAnsi="Segoe UI" w:cs="Segoe UI"/>
         </w:rPr>
-        <w:t>Create a new project in godot</w:t>
-      </w:r>
+        <w:t xml:space="preserve">Create a new project in </w:t>
+      </w:r>
+      <w:proofErr w:type="spellStart"/>
+      <w:r>
+        <w:rPr>
+          <w:rFonts w:ascii="Segoe UI" w:hAnsi="Segoe UI" w:cs="Segoe UI"/>
+        </w:rPr>
+        <w:t>godot</w:t>
+      </w:r>
+      <w:proofErr w:type="spellEnd"/>
       <w:r>
         <w:rPr>
           <w:rFonts w:ascii="Segoe UI" w:hAnsi="Segoe UI" w:cs="Segoe UI"/>
@@ -2732,8 +2854,17 @@
         <w:rPr>
           <w:rFonts w:ascii="Segoe UI" w:hAnsi="Segoe UI" w:cs="Segoe UI"/>
         </w:rPr>
-        <w:t>Open godot</w:t>
-      </w:r>
+        <w:lastRenderedPageBreak/>
+        <w:t xml:space="preserve">Open </w:t>
+      </w:r>
+      <w:proofErr w:type="spellStart"/>
+      <w:r>
+        <w:rPr>
+          <w:rFonts w:ascii="Segoe UI" w:hAnsi="Segoe UI" w:cs="Segoe UI"/>
+        </w:rPr>
+        <w:t>godot</w:t>
+      </w:r>
+      <w:proofErr w:type="spellEnd"/>
     </w:p>
     <w:p>
       <w:pPr>
@@ -2828,8 +2959,16 @@
         <w:rPr>
           <w:rFonts w:ascii="Segoe UI" w:hAnsi="Segoe UI" w:cs="Segoe UI"/>
         </w:rPr>
-        <w:t>Close godot</w:t>
-      </w:r>
+        <w:t xml:space="preserve">Close </w:t>
+      </w:r>
+      <w:proofErr w:type="spellStart"/>
+      <w:r>
+        <w:rPr>
+          <w:rFonts w:ascii="Segoe UI" w:hAnsi="Segoe UI" w:cs="Segoe UI"/>
+        </w:rPr>
+        <w:t>godot</w:t>
+      </w:r>
+      <w:proofErr w:type="spellEnd"/>
     </w:p>
     <w:p>
       <w:pPr>
@@ -2870,13 +3009,7 @@
         <w:rPr>
           <w:rFonts w:ascii="Segoe UI" w:hAnsi="Segoe UI" w:cs="Segoe UI"/>
         </w:rPr>
-        <w:t>Open</w:t>
-      </w:r>
-      <w:r>
-        <w:rPr>
-          <w:rFonts w:ascii="Segoe UI" w:hAnsi="Segoe UI" w:cs="Segoe UI"/>
-        </w:rPr>
-        <w:t xml:space="preserve"> the project in visual studio code, press F1 and select the below option</w:t>
+        <w:t>Open the project in visual studio code, press F1 and select the below option</w:t>
       </w:r>
       <w:r>
         <w:rPr>
@@ -3063,7 +3196,21 @@
         <w:rPr>
           <w:rFonts w:ascii="Segoe UI" w:hAnsi="Segoe UI" w:cs="Segoe UI"/>
         </w:rPr>
-        <w:t>Edit godot import settings</w:t>
+        <w:t xml:space="preserve">Edit </w:t>
+      </w:r>
+      <w:proofErr w:type="spellStart"/>
+      <w:r>
+        <w:rPr>
+          <w:rFonts w:ascii="Segoe UI" w:hAnsi="Segoe UI" w:cs="Segoe UI"/>
+        </w:rPr>
+        <w:t>godot</w:t>
+      </w:r>
+      <w:proofErr w:type="spellEnd"/>
+      <w:r>
+        <w:rPr>
+          <w:rFonts w:ascii="Segoe UI" w:hAnsi="Segoe UI" w:cs="Segoe UI"/>
+        </w:rPr>
+        <w:t xml:space="preserve"> import settings</w:t>
       </w:r>
       <w:r>
         <w:rPr>
@@ -3103,6 +3250,7 @@
         </w:rPr>
         <w:t xml:space="preserve"> from </w:t>
       </w:r>
+      <w:proofErr w:type="spellStart"/>
       <w:r>
         <w:rPr>
           <w:rFonts w:ascii="Segoe UI" w:hAnsi="Segoe UI" w:cs="Segoe UI"/>
@@ -3111,6 +3259,7 @@
         </w:rPr>
         <w:t>FileSystem</w:t>
       </w:r>
+      <w:proofErr w:type="spellEnd"/>
       <w:r>
         <w:rPr>
           <w:rFonts w:ascii="Segoe UI" w:hAnsi="Segoe UI" w:cs="Segoe UI"/>
@@ -3295,11 +3444,19 @@
           <w:rFonts w:ascii="Segoe UI" w:hAnsi="Segoe UI" w:cs="Segoe UI"/>
         </w:rPr>
       </w:pPr>
-      <w:r>
-        <w:rPr>
-          <w:rFonts w:ascii="Segoe UI" w:hAnsi="Segoe UI" w:cs="Segoe UI"/>
-        </w:rPr>
-        <w:t xml:space="preserve">Darg and drop </w:t>
+      <w:proofErr w:type="spellStart"/>
+      <w:r>
+        <w:rPr>
+          <w:rFonts w:ascii="Segoe UI" w:hAnsi="Segoe UI" w:cs="Segoe UI"/>
+        </w:rPr>
+        <w:t>Darg</w:t>
+      </w:r>
+      <w:proofErr w:type="spellEnd"/>
+      <w:r>
+        <w:rPr>
+          <w:rFonts w:ascii="Segoe UI" w:hAnsi="Segoe UI" w:cs="Segoe UI"/>
+        </w:rPr>
+        <w:t xml:space="preserve"> and drop </w:t>
       </w:r>
       <w:r>
         <w:rPr>
@@ -3311,8 +3468,23 @@
         <w:rPr>
           <w:rFonts w:ascii="Segoe UI" w:hAnsi="Segoe UI" w:cs="Segoe UI"/>
         </w:rPr>
-        <w:t xml:space="preserve"> folder into godot </w:t>
-      </w:r>
+        <w:t xml:space="preserve"> folder into </w:t>
+      </w:r>
+      <w:proofErr w:type="spellStart"/>
+      <w:r>
+        <w:rPr>
+          <w:rFonts w:ascii="Segoe UI" w:hAnsi="Segoe UI" w:cs="Segoe UI"/>
+        </w:rPr>
+        <w:t>godot</w:t>
+      </w:r>
+      <w:proofErr w:type="spellEnd"/>
+      <w:r>
+        <w:rPr>
+          <w:rFonts w:ascii="Segoe UI" w:hAnsi="Segoe UI" w:cs="Segoe UI"/>
+        </w:rPr>
+        <w:t xml:space="preserve"> </w:t>
+      </w:r>
+      <w:proofErr w:type="spellStart"/>
       <w:r>
         <w:rPr>
           <w:rFonts w:ascii="Segoe UI" w:hAnsi="Segoe UI" w:cs="Segoe UI"/>
@@ -3321,6 +3493,7 @@
         </w:rPr>
         <w:t>FileSystem</w:t>
       </w:r>
+      <w:proofErr w:type="spellEnd"/>
     </w:p>
     <w:p>
       <w:pPr>
@@ -4001,6 +4174,7 @@
         </w:rPr>
         <w:t xml:space="preserve"> -&gt; </w:t>
       </w:r>
+      <w:proofErr w:type="spellStart"/>
       <w:r>
         <w:rPr>
           <w:rFonts w:ascii="Segoe UI" w:hAnsi="Segoe UI" w:cs="Segoe UI"/>
@@ -4009,6 +4183,7 @@
         </w:rPr>
         <w:t>Hframes</w:t>
       </w:r>
+      <w:proofErr w:type="spellEnd"/>
       <w:r>
         <w:rPr>
           <w:rFonts w:ascii="Segoe UI" w:hAnsi="Segoe UI" w:cs="Segoe UI"/>
@@ -4083,13 +4258,23 @@
         </w:rPr>
         <w:t xml:space="preserve">New </w:t>
       </w:r>
+      <w:proofErr w:type="spellStart"/>
       <w:r>
         <w:rPr>
           <w:rFonts w:ascii="Segoe UI" w:hAnsi="Segoe UI" w:cs="Segoe UI"/>
           <w:b/>
           <w:bCs/>
         </w:rPr>
-        <w:t>CircleShape 2D</w:t>
+        <w:t>CircleShape</w:t>
+      </w:r>
+      <w:proofErr w:type="spellEnd"/>
+      <w:r>
+        <w:rPr>
+          <w:rFonts w:ascii="Segoe UI" w:hAnsi="Segoe UI" w:cs="Segoe UI"/>
+          <w:b/>
+          <w:bCs/>
+        </w:rPr>
+        <w:t xml:space="preserve"> 2D</w:t>
       </w:r>
     </w:p>
     <w:p>
@@ -4213,6 +4398,7 @@
         </w:rPr>
         <w:t xml:space="preserve"> to add an </w:t>
       </w:r>
+      <w:proofErr w:type="spellStart"/>
       <w:r>
         <w:rPr>
           <w:rFonts w:ascii="Segoe UI" w:hAnsi="Segoe UI" w:cs="Segoe UI"/>
@@ -4221,6 +4407,7 @@
         </w:rPr>
         <w:t>AnimationPlayer</w:t>
       </w:r>
+      <w:proofErr w:type="spellEnd"/>
     </w:p>
     <w:p>
       <w:pPr>
@@ -4237,7 +4424,6 @@
         <w:rPr>
           <w:rFonts w:ascii="Segoe UI" w:hAnsi="Segoe UI" w:cs="Segoe UI"/>
         </w:rPr>
-        <w:lastRenderedPageBreak/>
         <w:t>Create idle animation</w:t>
       </w:r>
     </w:p>
@@ -4356,6 +4542,7 @@
         <w:rPr>
           <w:noProof/>
         </w:rPr>
+        <w:lastRenderedPageBreak/>
         <w:drawing>
           <wp:inline distT="0" distB="0" distL="0" distR="0" wp14:anchorId="7B83F6E2" wp14:editId="6DD5177B">
             <wp:extent cx="1866900" cy="1822450"/>
@@ -5058,7 +5245,21 @@
         <w:rPr>
           <w:rFonts w:ascii="Segoe UI" w:hAnsi="Segoe UI" w:cs="Segoe UI"/>
         </w:rPr>
-        <w:t>, create keyframs for all 3 frames</w:t>
+        <w:t xml:space="preserve">, create </w:t>
+      </w:r>
+      <w:proofErr w:type="spellStart"/>
+      <w:r>
+        <w:rPr>
+          <w:rFonts w:ascii="Segoe UI" w:hAnsi="Segoe UI" w:cs="Segoe UI"/>
+        </w:rPr>
+        <w:t>keyframs</w:t>
+      </w:r>
+      <w:proofErr w:type="spellEnd"/>
+      <w:r>
+        <w:rPr>
+          <w:rFonts w:ascii="Segoe UI" w:hAnsi="Segoe UI" w:cs="Segoe UI"/>
+        </w:rPr>
+        <w:t xml:space="preserve"> for all 3 frames</w:t>
       </w:r>
     </w:p>
     <w:p>
@@ -5363,6 +5564,24 @@
     </w:p>
     <w:p>
       <w:pPr>
+        <w:pStyle w:val="ListParagraph"/>
+        <w:numPr>
+          <w:ilvl w:val="1"/>
+          <w:numId w:val="11"/>
+        </w:numPr>
+        <w:rPr>
+          <w:rFonts w:ascii="Segoe UI" w:hAnsi="Segoe UI" w:cs="Segoe UI"/>
+        </w:rPr>
+      </w:pPr>
+      <w:r>
+        <w:rPr>
+          <w:rFonts w:ascii="Segoe UI" w:hAnsi="Segoe UI" w:cs="Segoe UI"/>
+        </w:rPr>
+        <w:t>Save the scene and name it player</w:t>
+      </w:r>
+    </w:p>
+    <w:p>
+      <w:pPr>
         <w:rPr>
           <w:rFonts w:ascii="Segoe UI" w:hAnsi="Segoe UI" w:cs="Segoe UI"/>
         </w:rPr>
@@ -5426,7 +5645,21 @@
         <w:rPr>
           <w:rFonts w:ascii="Segoe UI" w:hAnsi="Segoe UI" w:cs="Segoe UI"/>
         </w:rPr>
-        <w:t xml:space="preserve"> (VS code liveshare)</w:t>
+        <w:t xml:space="preserve"> (VS code </w:t>
+      </w:r>
+      <w:proofErr w:type="spellStart"/>
+      <w:r>
+        <w:rPr>
+          <w:rFonts w:ascii="Segoe UI" w:hAnsi="Segoe UI" w:cs="Segoe UI"/>
+        </w:rPr>
+        <w:t>liveshare</w:t>
+      </w:r>
+      <w:proofErr w:type="spellEnd"/>
+      <w:r>
+        <w:rPr>
+          <w:rFonts w:ascii="Segoe UI" w:hAnsi="Segoe UI" w:cs="Segoe UI"/>
+        </w:rPr>
+        <w:t>)</w:t>
       </w:r>
     </w:p>
     <w:p>
@@ -5577,6 +5810,7 @@
           <w:rFonts w:ascii="Segoe UI" w:hAnsi="Segoe UI" w:cs="Segoe UI"/>
           <w:noProof/>
         </w:rPr>
+        <w:lastRenderedPageBreak/>
         <w:drawing>
           <wp:inline distT="0" distB="0" distL="0" distR="0" wp14:anchorId="031588F4" wp14:editId="0C5DDAE4">
             <wp:extent cx="1841500" cy="1734967"/>
@@ -5642,7 +5876,6 @@
         <w:rPr>
           <w:rFonts w:ascii="Segoe UI" w:hAnsi="Segoe UI" w:cs="Segoe UI"/>
         </w:rPr>
-        <w:lastRenderedPageBreak/>
         <w:t>Define an action</w:t>
       </w:r>
     </w:p>
@@ -5853,6 +6086,24 @@
         <w:rPr>
           <w:rFonts w:ascii="Segoe UI" w:hAnsi="Segoe UI" w:cs="Segoe UI"/>
         </w:rPr>
+        <w:t>Save all scenes</w:t>
+      </w:r>
+    </w:p>
+    <w:p>
+      <w:pPr>
+        <w:pStyle w:val="ListParagraph"/>
+        <w:numPr>
+          <w:ilvl w:val="1"/>
+          <w:numId w:val="11"/>
+        </w:numPr>
+        <w:rPr>
+          <w:rFonts w:ascii="Segoe UI" w:hAnsi="Segoe UI" w:cs="Segoe UI"/>
+        </w:rPr>
+      </w:pPr>
+      <w:r>
+        <w:rPr>
+          <w:rFonts w:ascii="Segoe UI" w:hAnsi="Segoe UI" w:cs="Segoe UI"/>
+        </w:rPr>
         <w:t>Add the below code to the script</w:t>
       </w:r>
     </w:p>
@@ -6028,6 +6279,7 @@
           <w:szCs w:val="21"/>
         </w:rPr>
       </w:pPr>
+      <w:proofErr w:type="spellStart"/>
       <w:r>
         <w:rPr>
           <w:rFonts w:ascii="Consolas" w:eastAsia="Times New Roman" w:hAnsi="Consolas" w:cs="Times New Roman"/>
@@ -6037,6 +6289,7 @@
         </w:rPr>
         <w:t>onready</w:t>
       </w:r>
+      <w:proofErr w:type="spellEnd"/>
       <w:r>
         <w:rPr>
           <w:rFonts w:ascii="Consolas" w:eastAsia="Times New Roman" w:hAnsi="Consolas" w:cs="Times New Roman"/>
@@ -6082,6 +6335,7 @@
         </w:rPr>
         <w:t> = $</w:t>
       </w:r>
+      <w:proofErr w:type="spellStart"/>
       <w:r>
         <w:rPr>
           <w:rFonts w:ascii="Consolas" w:eastAsia="Times New Roman" w:hAnsi="Consolas" w:cs="Times New Roman"/>
@@ -6091,6 +6345,7 @@
         </w:rPr>
         <w:t>AnimationPlayer</w:t>
       </w:r>
+      <w:proofErr w:type="spellEnd"/>
     </w:p>
     <w:p>
       <w:pPr>
@@ -6188,6 +6443,7 @@
           <w:szCs w:val="21"/>
         </w:rPr>
       </w:pPr>
+      <w:proofErr w:type="spellStart"/>
       <w:r>
         <w:rPr>
           <w:rFonts w:ascii="Consolas" w:eastAsia="Times New Roman" w:hAnsi="Consolas" w:cs="Times New Roman"/>
@@ -6197,6 +6453,7 @@
         </w:rPr>
         <w:t>func</w:t>
       </w:r>
+      <w:proofErr w:type="spellEnd"/>
       <w:r>
         <w:rPr>
           <w:rFonts w:ascii="Consolas" w:eastAsia="Times New Roman" w:hAnsi="Consolas" w:cs="Times New Roman"/>
@@ -6213,8 +6470,19 @@
           <w:sz w:val="21"/>
           <w:szCs w:val="21"/>
         </w:rPr>
-        <w:t>_physics_process</w:t>
-      </w:r>
+        <w:t>_</w:t>
+      </w:r>
+      <w:proofErr w:type="spellStart"/>
+      <w:r>
+        <w:rPr>
+          <w:rFonts w:ascii="Consolas" w:eastAsia="Times New Roman" w:hAnsi="Consolas" w:cs="Times New Roman"/>
+          <w:color w:val="DCDCAA"/>
+          <w:sz w:val="21"/>
+          <w:szCs w:val="21"/>
+        </w:rPr>
+        <w:t>physics_process</w:t>
+      </w:r>
+      <w:proofErr w:type="spellEnd"/>
       <w:r>
         <w:rPr>
           <w:rFonts w:ascii="Consolas" w:eastAsia="Times New Roman" w:hAnsi="Consolas" w:cs="Times New Roman"/>
@@ -6282,6 +6550,7 @@
         </w:rPr>
         <w:t> </w:t>
       </w:r>
+      <w:proofErr w:type="spellStart"/>
       <w:r>
         <w:rPr>
           <w:rFonts w:ascii="Consolas" w:eastAsia="Times New Roman" w:hAnsi="Consolas" w:cs="Times New Roman"/>
@@ -6309,6 +6578,7 @@
         </w:rPr>
         <w:t>is_action_just_pressed</w:t>
       </w:r>
+      <w:proofErr w:type="spellEnd"/>
       <w:r>
         <w:rPr>
           <w:rFonts w:ascii="Consolas" w:eastAsia="Times New Roman" w:hAnsi="Consolas" w:cs="Times New Roman"/>
@@ -6416,6 +6686,7 @@
         </w:rPr>
         <w:t>            </w:t>
       </w:r>
+      <w:proofErr w:type="spellStart"/>
       <w:r>
         <w:rPr>
           <w:rFonts w:ascii="Consolas" w:eastAsia="Times New Roman" w:hAnsi="Consolas" w:cs="Times New Roman"/>
@@ -6425,6 +6696,7 @@
         </w:rPr>
         <w:t>start_flap</w:t>
       </w:r>
+      <w:proofErr w:type="spellEnd"/>
       <w:r>
         <w:rPr>
           <w:rFonts w:ascii="Consolas" w:eastAsia="Times New Roman" w:hAnsi="Consolas" w:cs="Times New Roman"/>
@@ -6500,6 +6772,7 @@
           <w:szCs w:val="21"/>
         </w:rPr>
       </w:pPr>
+      <w:proofErr w:type="spellStart"/>
       <w:r>
         <w:rPr>
           <w:rFonts w:ascii="Consolas" w:eastAsia="Times New Roman" w:hAnsi="Consolas" w:cs="Times New Roman"/>
@@ -6509,6 +6782,7 @@
         </w:rPr>
         <w:t>func</w:t>
       </w:r>
+      <w:proofErr w:type="spellEnd"/>
       <w:r>
         <w:rPr>
           <w:rFonts w:ascii="Consolas" w:eastAsia="Times New Roman" w:hAnsi="Consolas" w:cs="Times New Roman"/>
@@ -6518,6 +6792,7 @@
         </w:rPr>
         <w:t> </w:t>
       </w:r>
+      <w:proofErr w:type="spellStart"/>
       <w:r>
         <w:rPr>
           <w:rFonts w:ascii="Consolas" w:eastAsia="Times New Roman" w:hAnsi="Consolas" w:cs="Times New Roman"/>
@@ -6527,6 +6802,7 @@
         </w:rPr>
         <w:t>start_flap</w:t>
       </w:r>
+      <w:proofErr w:type="spellEnd"/>
       <w:r>
         <w:rPr>
           <w:rFonts w:ascii="Consolas" w:eastAsia="Times New Roman" w:hAnsi="Consolas" w:cs="Times New Roman"/>
@@ -6674,6 +6950,7 @@
         </w:rPr>
         <w:t>    </w:t>
       </w:r>
+      <w:proofErr w:type="spellStart"/>
       <w:r>
         <w:rPr>
           <w:rFonts w:ascii="Consolas" w:eastAsia="Times New Roman" w:hAnsi="Consolas" w:cs="Times New Roman"/>
@@ -6683,6 +6960,7 @@
         </w:rPr>
         <w:t>gravity_scale</w:t>
       </w:r>
+      <w:proofErr w:type="spellEnd"/>
       <w:r>
         <w:rPr>
           <w:rFonts w:ascii="Consolas" w:eastAsia="Times New Roman" w:hAnsi="Consolas" w:cs="Times New Roman"/>
@@ -6721,8 +6999,10 @@
           <w:sz w:val="21"/>
           <w:szCs w:val="21"/>
         </w:rPr>
+        <w:lastRenderedPageBreak/>
         <w:t>    </w:t>
       </w:r>
+      <w:proofErr w:type="spellStart"/>
       <w:r>
         <w:rPr>
           <w:rFonts w:ascii="Consolas" w:eastAsia="Times New Roman" w:hAnsi="Consolas" w:cs="Times New Roman"/>
@@ -6750,6 +7030,7 @@
         </w:rPr>
         <w:t>play</w:t>
       </w:r>
+      <w:proofErr w:type="spellEnd"/>
       <w:r>
         <w:rPr>
           <w:rFonts w:ascii="Consolas" w:eastAsia="Times New Roman" w:hAnsi="Consolas" w:cs="Times New Roman"/>
@@ -6803,6 +7084,7 @@
           <w:szCs w:val="21"/>
         </w:rPr>
       </w:pPr>
+      <w:proofErr w:type="spellStart"/>
       <w:r>
         <w:rPr>
           <w:rFonts w:ascii="Consolas" w:eastAsia="Times New Roman" w:hAnsi="Consolas" w:cs="Times New Roman"/>
@@ -6812,6 +7094,7 @@
         </w:rPr>
         <w:t>func</w:t>
       </w:r>
+      <w:proofErr w:type="spellEnd"/>
       <w:r>
         <w:rPr>
           <w:rFonts w:ascii="Consolas" w:eastAsia="Times New Roman" w:hAnsi="Consolas" w:cs="Times New Roman"/>
@@ -6861,6 +7144,7 @@
         </w:rPr>
         <w:t>    </w:t>
       </w:r>
+      <w:proofErr w:type="spellStart"/>
       <w:r>
         <w:rPr>
           <w:rFonts w:ascii="Consolas" w:eastAsia="Times New Roman" w:hAnsi="Consolas" w:cs="Times New Roman"/>
@@ -6888,6 +7172,7 @@
         </w:rPr>
         <w:t>y</w:t>
       </w:r>
+      <w:proofErr w:type="spellEnd"/>
       <w:r>
         <w:rPr>
           <w:rFonts w:ascii="Consolas" w:eastAsia="Times New Roman" w:hAnsi="Consolas" w:cs="Times New Roman"/>
@@ -6963,7 +7248,6 @@
         <w:rPr>
           <w:rFonts w:ascii="Segoe UI" w:hAnsi="Segoe UI" w:cs="Segoe UI"/>
         </w:rPr>
-        <w:lastRenderedPageBreak/>
         <w:t>Add rotation to player on button press</w:t>
       </w:r>
     </w:p>
@@ -6980,7 +7264,7 @@
       <w:pPr>
         <w:shd w:val="clear" w:color="auto" w:fill="1E1E1E"/>
         <w:spacing w:after="0" w:line="285" w:lineRule="atLeast"/>
-        <w:ind w:left="1800"/>
+        <w:ind w:left="1440"/>
         <w:rPr>
           <w:rFonts w:ascii="Consolas" w:eastAsia="Times New Roman" w:hAnsi="Consolas" w:cs="Times New Roman"/>
           <w:color w:val="D4D4D4"/>
@@ -7011,7 +7295,7 @@
       <w:pPr>
         <w:shd w:val="clear" w:color="auto" w:fill="1E1E1E"/>
         <w:spacing w:after="0" w:line="285" w:lineRule="atLeast"/>
-        <w:ind w:left="1800"/>
+        <w:ind w:left="1440"/>
         <w:rPr>
           <w:rFonts w:ascii="Consolas" w:eastAsia="Times New Roman" w:hAnsi="Consolas" w:cs="Times New Roman"/>
           <w:color w:val="D4D4D4"/>
@@ -7024,7 +7308,7 @@
       <w:pPr>
         <w:shd w:val="clear" w:color="auto" w:fill="1E1E1E"/>
         <w:spacing w:after="0" w:line="285" w:lineRule="atLeast"/>
-        <w:ind w:left="1800"/>
+        <w:ind w:left="1440"/>
         <w:rPr>
           <w:rFonts w:ascii="Consolas" w:eastAsia="Times New Roman" w:hAnsi="Consolas" w:cs="Times New Roman"/>
           <w:color w:val="D4D4D4"/>
@@ -7100,7 +7384,7 @@
       <w:pPr>
         <w:shd w:val="clear" w:color="auto" w:fill="1E1E1E"/>
         <w:spacing w:after="0" w:line="285" w:lineRule="atLeast"/>
-        <w:ind w:left="1800"/>
+        <w:ind w:left="1440"/>
         <w:rPr>
           <w:rFonts w:ascii="Consolas" w:eastAsia="Times New Roman" w:hAnsi="Consolas" w:cs="Times New Roman"/>
           <w:color w:val="D4D4D4"/>
@@ -7113,7 +7397,7 @@
       <w:pPr>
         <w:shd w:val="clear" w:color="auto" w:fill="1E1E1E"/>
         <w:spacing w:after="0" w:line="285" w:lineRule="atLeast"/>
-        <w:ind w:left="1800"/>
+        <w:ind w:left="1440"/>
         <w:rPr>
           <w:rFonts w:ascii="Consolas" w:eastAsia="Times New Roman" w:hAnsi="Consolas" w:cs="Times New Roman"/>
           <w:color w:val="D4D4D4"/>
@@ -7171,7 +7455,7 @@
       <w:pPr>
         <w:shd w:val="clear" w:color="auto" w:fill="1E1E1E"/>
         <w:spacing w:after="0" w:line="285" w:lineRule="atLeast"/>
-        <w:ind w:left="1800"/>
+        <w:ind w:left="1440"/>
         <w:rPr>
           <w:rFonts w:ascii="Consolas" w:eastAsia="Times New Roman" w:hAnsi="Consolas" w:cs="Times New Roman"/>
           <w:color w:val="D4D4D4"/>
@@ -7184,14 +7468,15 @@
       <w:pPr>
         <w:shd w:val="clear" w:color="auto" w:fill="1E1E1E"/>
         <w:spacing w:after="0" w:line="285" w:lineRule="atLeast"/>
-        <w:ind w:left="1800"/>
-        <w:rPr>
-          <w:rFonts w:ascii="Consolas" w:eastAsia="Times New Roman" w:hAnsi="Consolas" w:cs="Times New Roman"/>
-          <w:color w:val="D4D4D4"/>
-          <w:sz w:val="21"/>
-          <w:szCs w:val="21"/>
-        </w:rPr>
-      </w:pPr>
+        <w:ind w:left="1440"/>
+        <w:rPr>
+          <w:rFonts w:ascii="Consolas" w:eastAsia="Times New Roman" w:hAnsi="Consolas" w:cs="Times New Roman"/>
+          <w:color w:val="D4D4D4"/>
+          <w:sz w:val="21"/>
+          <w:szCs w:val="21"/>
+        </w:rPr>
+      </w:pPr>
+      <w:proofErr w:type="spellStart"/>
       <w:r>
         <w:rPr>
           <w:rFonts w:ascii="Consolas" w:eastAsia="Times New Roman" w:hAnsi="Consolas" w:cs="Times New Roman"/>
@@ -7201,6 +7486,7 @@
         </w:rPr>
         <w:t>onready</w:t>
       </w:r>
+      <w:proofErr w:type="spellEnd"/>
       <w:r>
         <w:rPr>
           <w:rFonts w:ascii="Consolas" w:eastAsia="Times New Roman" w:hAnsi="Consolas" w:cs="Times New Roman"/>
@@ -7246,6 +7532,7 @@
         </w:rPr>
         <w:t> = $</w:t>
       </w:r>
+      <w:proofErr w:type="spellStart"/>
       <w:r>
         <w:rPr>
           <w:rFonts w:ascii="Consolas" w:eastAsia="Times New Roman" w:hAnsi="Consolas" w:cs="Times New Roman"/>
@@ -7255,12 +7542,13 @@
         </w:rPr>
         <w:t>AnimationPlayer</w:t>
       </w:r>
+      <w:proofErr w:type="spellEnd"/>
     </w:p>
     <w:p>
       <w:pPr>
         <w:shd w:val="clear" w:color="auto" w:fill="1E1E1E"/>
         <w:spacing w:after="0" w:line="285" w:lineRule="atLeast"/>
-        <w:ind w:left="1800"/>
+        <w:ind w:left="1440"/>
         <w:rPr>
           <w:rFonts w:ascii="Consolas" w:eastAsia="Times New Roman" w:hAnsi="Consolas" w:cs="Times New Roman"/>
           <w:color w:val="D4D4D4"/>
@@ -7273,7 +7561,7 @@
       <w:pPr>
         <w:shd w:val="clear" w:color="auto" w:fill="1E1E1E"/>
         <w:spacing w:after="0" w:line="285" w:lineRule="atLeast"/>
-        <w:ind w:left="1800"/>
+        <w:ind w:left="1440"/>
         <w:rPr>
           <w:rFonts w:ascii="Consolas" w:eastAsia="Times New Roman" w:hAnsi="Consolas" w:cs="Times New Roman"/>
           <w:color w:val="D4D4D4"/>
@@ -7331,7 +7619,7 @@
       <w:pPr>
         <w:shd w:val="clear" w:color="auto" w:fill="1E1E1E"/>
         <w:spacing w:after="0" w:line="285" w:lineRule="atLeast"/>
-        <w:ind w:left="1800"/>
+        <w:ind w:left="1440"/>
         <w:rPr>
           <w:rFonts w:ascii="Consolas" w:eastAsia="Times New Roman" w:hAnsi="Consolas" w:cs="Times New Roman"/>
           <w:color w:val="D4D4D4"/>
@@ -7344,14 +7632,15 @@
       <w:pPr>
         <w:shd w:val="clear" w:color="auto" w:fill="1E1E1E"/>
         <w:spacing w:after="0" w:line="285" w:lineRule="atLeast"/>
-        <w:ind w:left="1800"/>
-        <w:rPr>
-          <w:rFonts w:ascii="Consolas" w:eastAsia="Times New Roman" w:hAnsi="Consolas" w:cs="Times New Roman"/>
-          <w:color w:val="D4D4D4"/>
-          <w:sz w:val="21"/>
-          <w:szCs w:val="21"/>
-        </w:rPr>
-      </w:pPr>
+        <w:ind w:left="1440"/>
+        <w:rPr>
+          <w:rFonts w:ascii="Consolas" w:eastAsia="Times New Roman" w:hAnsi="Consolas" w:cs="Times New Roman"/>
+          <w:color w:val="D4D4D4"/>
+          <w:sz w:val="21"/>
+          <w:szCs w:val="21"/>
+        </w:rPr>
+      </w:pPr>
+      <w:proofErr w:type="spellStart"/>
       <w:r>
         <w:rPr>
           <w:rFonts w:ascii="Consolas" w:eastAsia="Times New Roman" w:hAnsi="Consolas" w:cs="Times New Roman"/>
@@ -7361,6 +7650,7 @@
         </w:rPr>
         <w:t>func</w:t>
       </w:r>
+      <w:proofErr w:type="spellEnd"/>
       <w:r>
         <w:rPr>
           <w:rFonts w:ascii="Consolas" w:eastAsia="Times New Roman" w:hAnsi="Consolas" w:cs="Times New Roman"/>
@@ -7377,8 +7667,19 @@
           <w:sz w:val="21"/>
           <w:szCs w:val="21"/>
         </w:rPr>
-        <w:t>_physics_process</w:t>
-      </w:r>
+        <w:t>_</w:t>
+      </w:r>
+      <w:proofErr w:type="spellStart"/>
+      <w:r>
+        <w:rPr>
+          <w:rFonts w:ascii="Consolas" w:eastAsia="Times New Roman" w:hAnsi="Consolas" w:cs="Times New Roman"/>
+          <w:color w:val="DCDCAA"/>
+          <w:sz w:val="21"/>
+          <w:szCs w:val="21"/>
+        </w:rPr>
+        <w:t>physics_process</w:t>
+      </w:r>
+      <w:proofErr w:type="spellEnd"/>
       <w:r>
         <w:rPr>
           <w:rFonts w:ascii="Consolas" w:eastAsia="Times New Roman" w:hAnsi="Consolas" w:cs="Times New Roman"/>
@@ -7411,7 +7712,7 @@
       <w:pPr>
         <w:shd w:val="clear" w:color="auto" w:fill="1E1E1E"/>
         <w:spacing w:after="0" w:line="285" w:lineRule="atLeast"/>
-        <w:ind w:left="1800"/>
+        <w:ind w:left="1440"/>
         <w:rPr>
           <w:rFonts w:ascii="Consolas" w:eastAsia="Times New Roman" w:hAnsi="Consolas" w:cs="Times New Roman"/>
           <w:color w:val="D4D4D4"/>
@@ -7446,6 +7747,7 @@
         </w:rPr>
         <w:t> </w:t>
       </w:r>
+      <w:proofErr w:type="spellStart"/>
       <w:r>
         <w:rPr>
           <w:rFonts w:ascii="Consolas" w:eastAsia="Times New Roman" w:hAnsi="Consolas" w:cs="Times New Roman"/>
@@ -7473,6 +7775,7 @@
         </w:rPr>
         <w:t>is_action_just_pressed</w:t>
       </w:r>
+      <w:proofErr w:type="spellEnd"/>
       <w:r>
         <w:rPr>
           <w:rFonts w:ascii="Consolas" w:eastAsia="Times New Roman" w:hAnsi="Consolas" w:cs="Times New Roman"/>
@@ -7505,7 +7808,7 @@
       <w:pPr>
         <w:shd w:val="clear" w:color="auto" w:fill="1E1E1E"/>
         <w:spacing w:after="0" w:line="285" w:lineRule="atLeast"/>
-        <w:ind w:left="1800"/>
+        <w:ind w:left="1440"/>
         <w:rPr>
           <w:rFonts w:ascii="Consolas" w:eastAsia="Times New Roman" w:hAnsi="Consolas" w:cs="Times New Roman"/>
           <w:color w:val="D4D4D4"/>
@@ -7563,7 +7866,7 @@
       <w:pPr>
         <w:shd w:val="clear" w:color="auto" w:fill="1E1E1E"/>
         <w:spacing w:after="0" w:line="285" w:lineRule="atLeast"/>
-        <w:ind w:left="1800"/>
+        <w:ind w:left="1440"/>
         <w:rPr>
           <w:rFonts w:ascii="Consolas" w:eastAsia="Times New Roman" w:hAnsi="Consolas" w:cs="Times New Roman"/>
           <w:color w:val="D4D4D4"/>
@@ -7580,6 +7883,7 @@
         </w:rPr>
         <w:t>            </w:t>
       </w:r>
+      <w:proofErr w:type="spellStart"/>
       <w:r>
         <w:rPr>
           <w:rFonts w:ascii="Consolas" w:eastAsia="Times New Roman" w:hAnsi="Consolas" w:cs="Times New Roman"/>
@@ -7589,6 +7893,7 @@
         </w:rPr>
         <w:t>start_flap</w:t>
       </w:r>
+      <w:proofErr w:type="spellEnd"/>
       <w:r>
         <w:rPr>
           <w:rFonts w:ascii="Consolas" w:eastAsia="Times New Roman" w:hAnsi="Consolas" w:cs="Times New Roman"/>
@@ -7603,7 +7908,7 @@
       <w:pPr>
         <w:shd w:val="clear" w:color="auto" w:fill="1E1E1E"/>
         <w:spacing w:after="0" w:line="285" w:lineRule="atLeast"/>
-        <w:ind w:left="1800"/>
+        <w:ind w:left="1440"/>
         <w:rPr>
           <w:rFonts w:ascii="Consolas" w:eastAsia="Times New Roman" w:hAnsi="Consolas" w:cs="Times New Roman"/>
           <w:color w:val="D4D4D4"/>
@@ -7643,7 +7948,7 @@
       <w:pPr>
         <w:shd w:val="clear" w:color="auto" w:fill="1E1E1E"/>
         <w:spacing w:after="0" w:line="285" w:lineRule="atLeast"/>
-        <w:ind w:left="1800"/>
+        <w:ind w:left="1440"/>
         <w:rPr>
           <w:rFonts w:ascii="Consolas" w:eastAsia="Times New Roman" w:hAnsi="Consolas" w:cs="Times New Roman"/>
           <w:color w:val="D4D4D4"/>
@@ -7665,7 +7970,7 @@
       <w:pPr>
         <w:shd w:val="clear" w:color="auto" w:fill="1E1E1E"/>
         <w:spacing w:after="0" w:line="285" w:lineRule="atLeast"/>
-        <w:ind w:left="1800"/>
+        <w:ind w:left="1440"/>
         <w:rPr>
           <w:rFonts w:ascii="Consolas" w:eastAsia="Times New Roman" w:hAnsi="Consolas" w:cs="Times New Roman"/>
           <w:color w:val="D4D4D4"/>
@@ -7700,6 +8005,7 @@
         </w:rPr>
         <w:t> </w:t>
       </w:r>
+      <w:proofErr w:type="spellStart"/>
       <w:r>
         <w:rPr>
           <w:rFonts w:ascii="Consolas" w:eastAsia="Times New Roman" w:hAnsi="Consolas" w:cs="Times New Roman"/>
@@ -7709,6 +8015,7 @@
         </w:rPr>
         <w:t>rotation_degrees</w:t>
       </w:r>
+      <w:proofErr w:type="spellEnd"/>
       <w:r>
         <w:rPr>
           <w:rFonts w:ascii="Consolas" w:eastAsia="Times New Roman" w:hAnsi="Consolas" w:cs="Times New Roman"/>
@@ -7741,7 +8048,7 @@
       <w:pPr>
         <w:shd w:val="clear" w:color="auto" w:fill="1E1E1E"/>
         <w:spacing w:after="0" w:line="285" w:lineRule="atLeast"/>
-        <w:ind w:left="1800"/>
+        <w:ind w:left="1440"/>
         <w:rPr>
           <w:rFonts w:ascii="Consolas" w:eastAsia="Times New Roman" w:hAnsi="Consolas" w:cs="Times New Roman"/>
           <w:color w:val="D4D4D4"/>
@@ -7758,6 +8065,7 @@
         </w:rPr>
         <w:t>        </w:t>
       </w:r>
+      <w:proofErr w:type="spellStart"/>
       <w:r>
         <w:rPr>
           <w:rFonts w:ascii="Consolas" w:eastAsia="Times New Roman" w:hAnsi="Consolas" w:cs="Times New Roman"/>
@@ -7767,6 +8075,7 @@
         </w:rPr>
         <w:t>angular_velocity</w:t>
       </w:r>
+      <w:proofErr w:type="spellEnd"/>
       <w:r>
         <w:rPr>
           <w:rFonts w:ascii="Consolas" w:eastAsia="Times New Roman" w:hAnsi="Consolas" w:cs="Times New Roman"/>
@@ -7790,7 +8099,7 @@
       <w:pPr>
         <w:shd w:val="clear" w:color="auto" w:fill="1E1E1E"/>
         <w:spacing w:after="0" w:line="285" w:lineRule="atLeast"/>
-        <w:ind w:left="1800"/>
+        <w:ind w:left="1440"/>
         <w:rPr>
           <w:rFonts w:ascii="Consolas" w:eastAsia="Times New Roman" w:hAnsi="Consolas" w:cs="Times New Roman"/>
           <w:color w:val="D4D4D4"/>
@@ -7807,6 +8116,7 @@
         </w:rPr>
         <w:t>        </w:t>
       </w:r>
+      <w:proofErr w:type="spellStart"/>
       <w:r>
         <w:rPr>
           <w:rFonts w:ascii="Consolas" w:eastAsia="Times New Roman" w:hAnsi="Consolas" w:cs="Times New Roman"/>
@@ -7816,6 +8126,7 @@
         </w:rPr>
         <w:t>rotation_degrees</w:t>
       </w:r>
+      <w:proofErr w:type="spellEnd"/>
       <w:r>
         <w:rPr>
           <w:rFonts w:ascii="Consolas" w:eastAsia="Times New Roman" w:hAnsi="Consolas" w:cs="Times New Roman"/>
@@ -7839,7 +8150,7 @@
       <w:pPr>
         <w:shd w:val="clear" w:color="auto" w:fill="1E1E1E"/>
         <w:spacing w:after="0" w:line="285" w:lineRule="atLeast"/>
-        <w:ind w:left="1800"/>
+        <w:ind w:left="1440"/>
         <w:rPr>
           <w:rFonts w:ascii="Consolas" w:eastAsia="Times New Roman" w:hAnsi="Consolas" w:cs="Times New Roman"/>
           <w:color w:val="D4D4D4"/>
@@ -7861,7 +8172,7 @@
       <w:pPr>
         <w:shd w:val="clear" w:color="auto" w:fill="1E1E1E"/>
         <w:spacing w:after="0" w:line="285" w:lineRule="atLeast"/>
-        <w:ind w:left="1800"/>
+        <w:ind w:left="1440"/>
         <w:rPr>
           <w:rFonts w:ascii="Consolas" w:eastAsia="Times New Roman" w:hAnsi="Consolas" w:cs="Times New Roman"/>
           <w:color w:val="D4D4D4"/>
@@ -7896,6 +8207,7 @@
         </w:rPr>
         <w:t> </w:t>
       </w:r>
+      <w:proofErr w:type="spellStart"/>
       <w:r>
         <w:rPr>
           <w:rFonts w:ascii="Consolas" w:eastAsia="Times New Roman" w:hAnsi="Consolas" w:cs="Times New Roman"/>
@@ -7923,6 +8235,7 @@
         </w:rPr>
         <w:t>y</w:t>
       </w:r>
+      <w:proofErr w:type="spellEnd"/>
       <w:r>
         <w:rPr>
           <w:rFonts w:ascii="Consolas" w:eastAsia="Times New Roman" w:hAnsi="Consolas" w:cs="Times New Roman"/>
@@ -7955,7 +8268,7 @@
       <w:pPr>
         <w:shd w:val="clear" w:color="auto" w:fill="1E1E1E"/>
         <w:spacing w:after="0" w:line="285" w:lineRule="atLeast"/>
-        <w:ind w:left="1800"/>
+        <w:ind w:left="1440"/>
         <w:rPr>
           <w:rFonts w:ascii="Consolas" w:eastAsia="Times New Roman" w:hAnsi="Consolas" w:cs="Times New Roman"/>
           <w:color w:val="D4D4D4"/>
@@ -7972,24 +8285,7 @@
         </w:rPr>
         <w:t>        </w:t>
       </w:r>
-      <w:r>
-        <w:rPr>
-          <w:rFonts w:ascii="Consolas" w:eastAsia="Times New Roman" w:hAnsi="Consolas" w:cs="Times New Roman"/>
-          <w:color w:val="C586C0"/>
-          <w:sz w:val="21"/>
-          <w:szCs w:val="21"/>
-        </w:rPr>
-        <w:t>if</w:t>
-      </w:r>
-      <w:r>
-        <w:rPr>
-          <w:rFonts w:ascii="Consolas" w:eastAsia="Times New Roman" w:hAnsi="Consolas" w:cs="Times New Roman"/>
-          <w:color w:val="D4D4D4"/>
-          <w:sz w:val="21"/>
-          <w:szCs w:val="21"/>
-        </w:rPr>
-        <w:t> </w:t>
-      </w:r>
+      <w:proofErr w:type="spellStart"/>
       <w:r>
         <w:rPr>
           <w:rFonts w:ascii="Consolas" w:eastAsia="Times New Roman" w:hAnsi="Consolas" w:cs="Times New Roman"/>
@@ -7997,16 +8293,17 @@
           <w:sz w:val="21"/>
           <w:szCs w:val="21"/>
         </w:rPr>
-        <w:t>rotation_degrees</w:t>
-      </w:r>
-      <w:r>
-        <w:rPr>
-          <w:rFonts w:ascii="Consolas" w:eastAsia="Times New Roman" w:hAnsi="Consolas" w:cs="Times New Roman"/>
-          <w:color w:val="D4D4D4"/>
-          <w:sz w:val="21"/>
-          <w:szCs w:val="21"/>
-        </w:rPr>
-        <w:t> &lt;= </w:t>
+        <w:t>angular_velocity</w:t>
+      </w:r>
+      <w:proofErr w:type="spellEnd"/>
+      <w:r>
+        <w:rPr>
+          <w:rFonts w:ascii="Consolas" w:eastAsia="Times New Roman" w:hAnsi="Consolas" w:cs="Times New Roman"/>
+          <w:color w:val="D4D4D4"/>
+          <w:sz w:val="21"/>
+          <w:szCs w:val="21"/>
+        </w:rPr>
+        <w:t> = </w:t>
       </w:r>
       <w:r>
         <w:rPr>
@@ -8015,39 +8312,49 @@
           <w:sz w:val="21"/>
           <w:szCs w:val="21"/>
         </w:rPr>
-        <w:t>90</w:t>
-      </w:r>
-      <w:r>
-        <w:rPr>
-          <w:rFonts w:ascii="Consolas" w:eastAsia="Times New Roman" w:hAnsi="Consolas" w:cs="Times New Roman"/>
-          <w:color w:val="D4D4D4"/>
-          <w:sz w:val="21"/>
-          <w:szCs w:val="21"/>
-        </w:rPr>
-        <w:t>:</w:t>
+        <w:t>3.0</w:t>
       </w:r>
     </w:p>
     <w:p>
       <w:pPr>
         <w:shd w:val="clear" w:color="auto" w:fill="1E1E1E"/>
         <w:spacing w:after="0" w:line="285" w:lineRule="atLeast"/>
-        <w:ind w:left="1800"/>
-        <w:rPr>
-          <w:rFonts w:ascii="Consolas" w:eastAsia="Times New Roman" w:hAnsi="Consolas" w:cs="Times New Roman"/>
-          <w:color w:val="D4D4D4"/>
-          <w:sz w:val="21"/>
-          <w:szCs w:val="21"/>
-        </w:rPr>
-      </w:pPr>
-      <w:r>
-        <w:rPr>
-          <w:rFonts w:ascii="Consolas" w:eastAsia="Times New Roman" w:hAnsi="Consolas" w:cs="Times New Roman"/>
-          <w:color w:val="D4D4D4"/>
-          <w:sz w:val="21"/>
-          <w:szCs w:val="21"/>
-        </w:rPr>
-        <w:t>            </w:t>
-      </w:r>
+        <w:ind w:left="1440"/>
+        <w:rPr>
+          <w:rFonts w:ascii="Consolas" w:eastAsia="Times New Roman" w:hAnsi="Consolas" w:cs="Times New Roman"/>
+          <w:color w:val="D4D4D4"/>
+          <w:sz w:val="21"/>
+          <w:szCs w:val="21"/>
+        </w:rPr>
+      </w:pPr>
+      <w:r>
+        <w:rPr>
+          <w:rFonts w:ascii="Consolas" w:eastAsia="Times New Roman" w:hAnsi="Consolas" w:cs="Times New Roman"/>
+          <w:color w:val="D4D4D4"/>
+          <w:sz w:val="21"/>
+          <w:szCs w:val="21"/>
+        </w:rPr>
+        <w:t>        </w:t>
+      </w:r>
+      <w:r>
+        <w:rPr>
+          <w:rFonts w:ascii="Consolas" w:eastAsia="Times New Roman" w:hAnsi="Consolas" w:cs="Times New Roman"/>
+          <w:color w:val="C586C0"/>
+          <w:sz w:val="21"/>
+          <w:szCs w:val="21"/>
+        </w:rPr>
+        <w:t>if</w:t>
+      </w:r>
+      <w:r>
+        <w:rPr>
+          <w:rFonts w:ascii="Consolas" w:eastAsia="Times New Roman" w:hAnsi="Consolas" w:cs="Times New Roman"/>
+          <w:color w:val="D4D4D4"/>
+          <w:sz w:val="21"/>
+          <w:szCs w:val="21"/>
+        </w:rPr>
+        <w:t> </w:t>
+      </w:r>
+      <w:proofErr w:type="spellStart"/>
       <w:r>
         <w:rPr>
           <w:rFonts w:ascii="Consolas" w:eastAsia="Times New Roman" w:hAnsi="Consolas" w:cs="Times New Roman"/>
@@ -8055,16 +8362,17 @@
           <w:sz w:val="21"/>
           <w:szCs w:val="21"/>
         </w:rPr>
-        <w:t>angular_velocity</w:t>
-      </w:r>
-      <w:r>
-        <w:rPr>
-          <w:rFonts w:ascii="Consolas" w:eastAsia="Times New Roman" w:hAnsi="Consolas" w:cs="Times New Roman"/>
-          <w:color w:val="D4D4D4"/>
-          <w:sz w:val="21"/>
-          <w:szCs w:val="21"/>
-        </w:rPr>
-        <w:t> = </w:t>
+        <w:t>rotation_degrees</w:t>
+      </w:r>
+      <w:proofErr w:type="spellEnd"/>
+      <w:r>
+        <w:rPr>
+          <w:rFonts w:ascii="Consolas" w:eastAsia="Times New Roman" w:hAnsi="Consolas" w:cs="Times New Roman"/>
+          <w:color w:val="D4D4D4"/>
+          <w:sz w:val="21"/>
+          <w:szCs w:val="21"/>
+        </w:rPr>
+        <w:t> &gt;= </w:t>
       </w:r>
       <w:r>
         <w:rPr>
@@ -8073,131 +8381,164 @@
           <w:sz w:val="21"/>
           <w:szCs w:val="21"/>
         </w:rPr>
-        <w:t>3.0</w:t>
+        <w:t>90</w:t>
+      </w:r>
+      <w:r>
+        <w:rPr>
+          <w:rFonts w:ascii="Consolas" w:eastAsia="Times New Roman" w:hAnsi="Consolas" w:cs="Times New Roman"/>
+          <w:color w:val="D4D4D4"/>
+          <w:sz w:val="21"/>
+          <w:szCs w:val="21"/>
+        </w:rPr>
+        <w:t>:</w:t>
       </w:r>
     </w:p>
     <w:p>
       <w:pPr>
         <w:shd w:val="clear" w:color="auto" w:fill="1E1E1E"/>
         <w:spacing w:after="0" w:line="285" w:lineRule="atLeast"/>
-        <w:ind w:left="1800"/>
-        <w:rPr>
-          <w:rFonts w:ascii="Consolas" w:eastAsia="Times New Roman" w:hAnsi="Consolas" w:cs="Times New Roman"/>
-          <w:color w:val="D4D4D4"/>
-          <w:sz w:val="21"/>
-          <w:szCs w:val="21"/>
-        </w:rPr>
-      </w:pPr>
-      <w:r>
-        <w:rPr>
-          <w:rFonts w:ascii="Consolas" w:eastAsia="Times New Roman" w:hAnsi="Consolas" w:cs="Times New Roman"/>
-          <w:color w:val="D4D4D4"/>
-          <w:sz w:val="21"/>
-          <w:szCs w:val="21"/>
-        </w:rPr>
-        <w:t>        </w:t>
-      </w:r>
-      <w:r>
-        <w:rPr>
-          <w:rFonts w:ascii="Consolas" w:eastAsia="Times New Roman" w:hAnsi="Consolas" w:cs="Times New Roman"/>
-          <w:color w:val="C586C0"/>
-          <w:sz w:val="21"/>
-          <w:szCs w:val="21"/>
-        </w:rPr>
-        <w:t>else</w:t>
-      </w:r>
-      <w:r>
-        <w:rPr>
-          <w:rFonts w:ascii="Consolas" w:eastAsia="Times New Roman" w:hAnsi="Consolas" w:cs="Times New Roman"/>
-          <w:color w:val="D4D4D4"/>
-          <w:sz w:val="21"/>
-          <w:szCs w:val="21"/>
-        </w:rPr>
-        <w:t>:</w:t>
+        <w:ind w:left="1440"/>
+        <w:rPr>
+          <w:rFonts w:ascii="Consolas" w:eastAsia="Times New Roman" w:hAnsi="Consolas" w:cs="Times New Roman"/>
+          <w:color w:val="D4D4D4"/>
+          <w:sz w:val="21"/>
+          <w:szCs w:val="21"/>
+        </w:rPr>
+      </w:pPr>
+      <w:r>
+        <w:rPr>
+          <w:rFonts w:ascii="Consolas" w:eastAsia="Times New Roman" w:hAnsi="Consolas" w:cs="Times New Roman"/>
+          <w:color w:val="D4D4D4"/>
+          <w:sz w:val="21"/>
+          <w:szCs w:val="21"/>
+        </w:rPr>
+        <w:t>            </w:t>
+      </w:r>
+      <w:proofErr w:type="spellStart"/>
+      <w:r>
+        <w:rPr>
+          <w:rFonts w:ascii="Consolas" w:eastAsia="Times New Roman" w:hAnsi="Consolas" w:cs="Times New Roman"/>
+          <w:color w:val="4EC9B0"/>
+          <w:sz w:val="21"/>
+          <w:szCs w:val="21"/>
+        </w:rPr>
+        <w:t>angular_velocity</w:t>
+      </w:r>
+      <w:proofErr w:type="spellEnd"/>
+      <w:r>
+        <w:rPr>
+          <w:rFonts w:ascii="Consolas" w:eastAsia="Times New Roman" w:hAnsi="Consolas" w:cs="Times New Roman"/>
+          <w:color w:val="D4D4D4"/>
+          <w:sz w:val="21"/>
+          <w:szCs w:val="21"/>
+        </w:rPr>
+        <w:t> = </w:t>
+      </w:r>
+      <w:r>
+        <w:rPr>
+          <w:rFonts w:ascii="Consolas" w:eastAsia="Times New Roman" w:hAnsi="Consolas" w:cs="Times New Roman"/>
+          <w:color w:val="B5CEA8"/>
+          <w:sz w:val="21"/>
+          <w:szCs w:val="21"/>
+        </w:rPr>
+        <w:t>0.0</w:t>
       </w:r>
     </w:p>
     <w:p>
       <w:pPr>
         <w:shd w:val="clear" w:color="auto" w:fill="1E1E1E"/>
         <w:spacing w:after="0" w:line="285" w:lineRule="atLeast"/>
-        <w:ind w:left="1800"/>
-        <w:rPr>
-          <w:rFonts w:ascii="Consolas" w:eastAsia="Times New Roman" w:hAnsi="Consolas" w:cs="Times New Roman"/>
-          <w:color w:val="D4D4D4"/>
-          <w:sz w:val="21"/>
-          <w:szCs w:val="21"/>
-        </w:rPr>
-      </w:pPr>
-      <w:r>
-        <w:rPr>
-          <w:rFonts w:ascii="Consolas" w:eastAsia="Times New Roman" w:hAnsi="Consolas" w:cs="Times New Roman"/>
-          <w:color w:val="D4D4D4"/>
-          <w:sz w:val="21"/>
-          <w:szCs w:val="21"/>
-        </w:rPr>
-        <w:t>            </w:t>
-      </w:r>
-      <w:r>
-        <w:rPr>
-          <w:rFonts w:ascii="Consolas" w:eastAsia="Times New Roman" w:hAnsi="Consolas" w:cs="Times New Roman"/>
-          <w:color w:val="4EC9B0"/>
-          <w:sz w:val="21"/>
-          <w:szCs w:val="21"/>
-        </w:rPr>
-        <w:t>angular_velocity</w:t>
-      </w:r>
-      <w:r>
-        <w:rPr>
-          <w:rFonts w:ascii="Consolas" w:eastAsia="Times New Roman" w:hAnsi="Consolas" w:cs="Times New Roman"/>
-          <w:color w:val="D4D4D4"/>
-          <w:sz w:val="21"/>
-          <w:szCs w:val="21"/>
-        </w:rPr>
-        <w:t> = </w:t>
-      </w:r>
-      <w:r>
-        <w:rPr>
-          <w:rFonts w:ascii="Consolas" w:eastAsia="Times New Roman" w:hAnsi="Consolas" w:cs="Times New Roman"/>
-          <w:color w:val="B5CEA8"/>
-          <w:sz w:val="21"/>
-          <w:szCs w:val="21"/>
-        </w:rPr>
-        <w:t>0</w:t>
-      </w:r>
+        <w:ind w:left="1440"/>
+        <w:rPr>
+          <w:rFonts w:ascii="Consolas" w:eastAsia="Times New Roman" w:hAnsi="Consolas" w:cs="Times New Roman"/>
+          <w:color w:val="D4D4D4"/>
+          <w:sz w:val="21"/>
+          <w:szCs w:val="21"/>
+        </w:rPr>
+      </w:pPr>
     </w:p>
     <w:p>
       <w:pPr>
         <w:shd w:val="clear" w:color="auto" w:fill="1E1E1E"/>
         <w:spacing w:after="0" w:line="285" w:lineRule="atLeast"/>
-        <w:ind w:left="1800"/>
-        <w:rPr>
-          <w:rFonts w:ascii="Consolas" w:eastAsia="Times New Roman" w:hAnsi="Consolas" w:cs="Times New Roman"/>
-          <w:color w:val="D4D4D4"/>
-          <w:sz w:val="21"/>
-          <w:szCs w:val="21"/>
-        </w:rPr>
-      </w:pPr>
+        <w:ind w:left="1440"/>
+        <w:rPr>
+          <w:rFonts w:ascii="Consolas" w:eastAsia="Times New Roman" w:hAnsi="Consolas" w:cs="Times New Roman"/>
+          <w:color w:val="D4D4D4"/>
+          <w:sz w:val="21"/>
+          <w:szCs w:val="21"/>
+        </w:rPr>
+      </w:pPr>
+      <w:proofErr w:type="spellStart"/>
+      <w:r>
+        <w:rPr>
+          <w:rFonts w:ascii="Consolas" w:eastAsia="Times New Roman" w:hAnsi="Consolas" w:cs="Times New Roman"/>
+          <w:color w:val="569CD6"/>
+          <w:sz w:val="21"/>
+          <w:szCs w:val="21"/>
+        </w:rPr>
+        <w:t>func</w:t>
+      </w:r>
+      <w:proofErr w:type="spellEnd"/>
+      <w:r>
+        <w:rPr>
+          <w:rFonts w:ascii="Consolas" w:eastAsia="Times New Roman" w:hAnsi="Consolas" w:cs="Times New Roman"/>
+          <w:color w:val="D4D4D4"/>
+          <w:sz w:val="21"/>
+          <w:szCs w:val="21"/>
+        </w:rPr>
+        <w:t> </w:t>
+      </w:r>
+      <w:proofErr w:type="spellStart"/>
+      <w:r>
+        <w:rPr>
+          <w:rFonts w:ascii="Consolas" w:eastAsia="Times New Roman" w:hAnsi="Consolas" w:cs="Times New Roman"/>
+          <w:color w:val="DCDCAA"/>
+          <w:sz w:val="21"/>
+          <w:szCs w:val="21"/>
+        </w:rPr>
+        <w:t>start_flap</w:t>
+      </w:r>
+      <w:proofErr w:type="spellEnd"/>
+      <w:r>
+        <w:rPr>
+          <w:rFonts w:ascii="Consolas" w:eastAsia="Times New Roman" w:hAnsi="Consolas" w:cs="Times New Roman"/>
+          <w:color w:val="D4D4D4"/>
+          <w:sz w:val="21"/>
+          <w:szCs w:val="21"/>
+        </w:rPr>
+        <w:t>():</w:t>
+      </w:r>
     </w:p>
     <w:p>
       <w:pPr>
         <w:shd w:val="clear" w:color="auto" w:fill="1E1E1E"/>
         <w:spacing w:after="0" w:line="285" w:lineRule="atLeast"/>
-        <w:ind w:left="1800"/>
-        <w:rPr>
-          <w:rFonts w:ascii="Consolas" w:eastAsia="Times New Roman" w:hAnsi="Consolas" w:cs="Times New Roman"/>
-          <w:color w:val="D4D4D4"/>
-          <w:sz w:val="21"/>
-          <w:szCs w:val="21"/>
-        </w:rPr>
-      </w:pPr>
-      <w:r>
-        <w:rPr>
-          <w:rFonts w:ascii="Consolas" w:eastAsia="Times New Roman" w:hAnsi="Consolas" w:cs="Times New Roman"/>
-          <w:color w:val="569CD6"/>
-          <w:sz w:val="21"/>
-          <w:szCs w:val="21"/>
-        </w:rPr>
-        <w:t>func</w:t>
+        <w:ind w:left="1440"/>
+        <w:rPr>
+          <w:rFonts w:ascii="Consolas" w:eastAsia="Times New Roman" w:hAnsi="Consolas" w:cs="Times New Roman"/>
+          <w:color w:val="D4D4D4"/>
+          <w:sz w:val="21"/>
+          <w:szCs w:val="21"/>
+        </w:rPr>
+      </w:pPr>
+      <w:r>
+        <w:rPr>
+          <w:rFonts w:ascii="Consolas" w:eastAsia="Times New Roman" w:hAnsi="Consolas" w:cs="Times New Roman"/>
+          <w:color w:val="D4D4D4"/>
+          <w:sz w:val="21"/>
+          <w:szCs w:val="21"/>
+        </w:rPr>
+        <w:t>    </w:t>
+      </w:r>
+      <w:r>
+        <w:rPr>
+          <w:rFonts w:ascii="Consolas" w:eastAsia="Times New Roman" w:hAnsi="Consolas" w:cs="Times New Roman"/>
+          <w:color w:val="C586C0"/>
+          <w:sz w:val="21"/>
+          <w:szCs w:val="21"/>
+        </w:rPr>
+        <w:t>if</w:t>
       </w:r>
       <w:r>
         <w:rPr>
@@ -8211,27 +8552,36 @@
       <w:r>
         <w:rPr>
           <w:rFonts w:ascii="Consolas" w:eastAsia="Times New Roman" w:hAnsi="Consolas" w:cs="Times New Roman"/>
-          <w:color w:val="DCDCAA"/>
-          <w:sz w:val="21"/>
-          <w:szCs w:val="21"/>
-        </w:rPr>
-        <w:t>start_flap</w:t>
-      </w:r>
-      <w:r>
-        <w:rPr>
-          <w:rFonts w:ascii="Consolas" w:eastAsia="Times New Roman" w:hAnsi="Consolas" w:cs="Times New Roman"/>
-          <w:color w:val="D4D4D4"/>
-          <w:sz w:val="21"/>
-          <w:szCs w:val="21"/>
-        </w:rPr>
-        <w:t>():</w:t>
+          <w:color w:val="4EC9B0"/>
+          <w:sz w:val="21"/>
+          <w:szCs w:val="21"/>
+        </w:rPr>
+        <w:t>started</w:t>
+      </w:r>
+      <w:r>
+        <w:rPr>
+          <w:rFonts w:ascii="Consolas" w:eastAsia="Times New Roman" w:hAnsi="Consolas" w:cs="Times New Roman"/>
+          <w:color w:val="D4D4D4"/>
+          <w:sz w:val="21"/>
+          <w:szCs w:val="21"/>
+        </w:rPr>
+        <w:t>: </w:t>
+      </w:r>
+      <w:r>
+        <w:rPr>
+          <w:rFonts w:ascii="Consolas" w:eastAsia="Times New Roman" w:hAnsi="Consolas" w:cs="Times New Roman"/>
+          <w:color w:val="C586C0"/>
+          <w:sz w:val="21"/>
+          <w:szCs w:val="21"/>
+        </w:rPr>
+        <w:t>return</w:t>
       </w:r>
     </w:p>
     <w:p>
       <w:pPr>
         <w:shd w:val="clear" w:color="auto" w:fill="1E1E1E"/>
         <w:spacing w:after="0" w:line="285" w:lineRule="atLeast"/>
-        <w:ind w:left="1800"/>
+        <w:ind w:left="1440"/>
         <w:rPr>
           <w:rFonts w:ascii="Consolas" w:eastAsia="Times New Roman" w:hAnsi="Consolas" w:cs="Times New Roman"/>
           <w:color w:val="D4D4D4"/>
@@ -8251,24 +8601,6 @@
       <w:r>
         <w:rPr>
           <w:rFonts w:ascii="Consolas" w:eastAsia="Times New Roman" w:hAnsi="Consolas" w:cs="Times New Roman"/>
-          <w:color w:val="C586C0"/>
-          <w:sz w:val="21"/>
-          <w:szCs w:val="21"/>
-        </w:rPr>
-        <w:t>if</w:t>
-      </w:r>
-      <w:r>
-        <w:rPr>
-          <w:rFonts w:ascii="Consolas" w:eastAsia="Times New Roman" w:hAnsi="Consolas" w:cs="Times New Roman"/>
-          <w:color w:val="D4D4D4"/>
-          <w:sz w:val="21"/>
-          <w:szCs w:val="21"/>
-        </w:rPr>
-        <w:t> </w:t>
-      </w:r>
-      <w:r>
-        <w:rPr>
-          <w:rFonts w:ascii="Consolas" w:eastAsia="Times New Roman" w:hAnsi="Consolas" w:cs="Times New Roman"/>
           <w:color w:val="4EC9B0"/>
           <w:sz w:val="21"/>
           <w:szCs w:val="21"/>
@@ -8282,23 +8614,23 @@
           <w:sz w:val="21"/>
           <w:szCs w:val="21"/>
         </w:rPr>
-        <w:t>: </w:t>
-      </w:r>
-      <w:r>
-        <w:rPr>
-          <w:rFonts w:ascii="Consolas" w:eastAsia="Times New Roman" w:hAnsi="Consolas" w:cs="Times New Roman"/>
-          <w:color w:val="C586C0"/>
-          <w:sz w:val="21"/>
-          <w:szCs w:val="21"/>
-        </w:rPr>
-        <w:t>return</w:t>
+        <w:t> = </w:t>
+      </w:r>
+      <w:r>
+        <w:rPr>
+          <w:rFonts w:ascii="Consolas" w:eastAsia="Times New Roman" w:hAnsi="Consolas" w:cs="Times New Roman"/>
+          <w:color w:val="569CD6"/>
+          <w:sz w:val="21"/>
+          <w:szCs w:val="21"/>
+        </w:rPr>
+        <w:t>true</w:t>
       </w:r>
     </w:p>
     <w:p>
       <w:pPr>
         <w:shd w:val="clear" w:color="auto" w:fill="1E1E1E"/>
         <w:spacing w:after="0" w:line="285" w:lineRule="atLeast"/>
-        <w:ind w:left="1800"/>
+        <w:ind w:left="1440"/>
         <w:rPr>
           <w:rFonts w:ascii="Consolas" w:eastAsia="Times New Roman" w:hAnsi="Consolas" w:cs="Times New Roman"/>
           <w:color w:val="D4D4D4"/>
@@ -8315,6 +8647,7 @@
         </w:rPr>
         <w:t>    </w:t>
       </w:r>
+      <w:proofErr w:type="spellStart"/>
       <w:r>
         <w:rPr>
           <w:rFonts w:ascii="Consolas" w:eastAsia="Times New Roman" w:hAnsi="Consolas" w:cs="Times New Roman"/>
@@ -8322,8 +8655,9 @@
           <w:sz w:val="21"/>
           <w:szCs w:val="21"/>
         </w:rPr>
-        <w:t>started</w:t>
-      </w:r>
+        <w:t>gravity_scale</w:t>
+      </w:r>
+      <w:proofErr w:type="spellEnd"/>
       <w:r>
         <w:rPr>
           <w:rFonts w:ascii="Consolas" w:eastAsia="Times New Roman" w:hAnsi="Consolas" w:cs="Times New Roman"/>
@@ -8336,18 +8670,18 @@
       <w:r>
         <w:rPr>
           <w:rFonts w:ascii="Consolas" w:eastAsia="Times New Roman" w:hAnsi="Consolas" w:cs="Times New Roman"/>
-          <w:color w:val="569CD6"/>
-          <w:sz w:val="21"/>
-          <w:szCs w:val="21"/>
-        </w:rPr>
-        <w:t>true</w:t>
+          <w:color w:val="B5CEA8"/>
+          <w:sz w:val="21"/>
+          <w:szCs w:val="21"/>
+        </w:rPr>
+        <w:t>5.0</w:t>
       </w:r>
     </w:p>
     <w:p>
       <w:pPr>
         <w:shd w:val="clear" w:color="auto" w:fill="1E1E1E"/>
         <w:spacing w:after="0" w:line="285" w:lineRule="atLeast"/>
-        <w:ind w:left="1800"/>
+        <w:ind w:left="1440"/>
         <w:rPr>
           <w:rFonts w:ascii="Consolas" w:eastAsia="Times New Roman" w:hAnsi="Consolas" w:cs="Times New Roman"/>
           <w:color w:val="D4D4D4"/>
@@ -8364,6 +8698,7 @@
         </w:rPr>
         <w:t>    </w:t>
       </w:r>
+      <w:proofErr w:type="spellStart"/>
       <w:r>
         <w:rPr>
           <w:rFonts w:ascii="Consolas" w:eastAsia="Times New Roman" w:hAnsi="Consolas" w:cs="Times New Roman"/>
@@ -8371,170 +8706,193 @@
           <w:sz w:val="21"/>
           <w:szCs w:val="21"/>
         </w:rPr>
-        <w:t>gravity_scale</w:t>
-      </w:r>
-      <w:r>
-        <w:rPr>
-          <w:rFonts w:ascii="Consolas" w:eastAsia="Times New Roman" w:hAnsi="Consolas" w:cs="Times New Roman"/>
-          <w:color w:val="D4D4D4"/>
-          <w:sz w:val="21"/>
-          <w:szCs w:val="21"/>
-        </w:rPr>
-        <w:t> = </w:t>
-      </w:r>
-      <w:r>
-        <w:rPr>
-          <w:rFonts w:ascii="Consolas" w:eastAsia="Times New Roman" w:hAnsi="Consolas" w:cs="Times New Roman"/>
-          <w:color w:val="B5CEA8"/>
-          <w:sz w:val="21"/>
-          <w:szCs w:val="21"/>
-        </w:rPr>
-        <w:t>5.0</w:t>
+        <w:t>animator</w:t>
+      </w:r>
+      <w:r>
+        <w:rPr>
+          <w:rFonts w:ascii="Consolas" w:eastAsia="Times New Roman" w:hAnsi="Consolas" w:cs="Times New Roman"/>
+          <w:color w:val="D4D4D4"/>
+          <w:sz w:val="21"/>
+          <w:szCs w:val="21"/>
+        </w:rPr>
+        <w:t>.</w:t>
+      </w:r>
+      <w:r>
+        <w:rPr>
+          <w:rFonts w:ascii="Consolas" w:eastAsia="Times New Roman" w:hAnsi="Consolas" w:cs="Times New Roman"/>
+          <w:color w:val="4EC9B0"/>
+          <w:sz w:val="21"/>
+          <w:szCs w:val="21"/>
+        </w:rPr>
+        <w:t>play</w:t>
+      </w:r>
+      <w:proofErr w:type="spellEnd"/>
+      <w:r>
+        <w:rPr>
+          <w:rFonts w:ascii="Consolas" w:eastAsia="Times New Roman" w:hAnsi="Consolas" w:cs="Times New Roman"/>
+          <w:color w:val="D4D4D4"/>
+          <w:sz w:val="21"/>
+          <w:szCs w:val="21"/>
+        </w:rPr>
+        <w:t>(</w:t>
+      </w:r>
+      <w:r>
+        <w:rPr>
+          <w:rFonts w:ascii="Consolas" w:eastAsia="Times New Roman" w:hAnsi="Consolas" w:cs="Times New Roman"/>
+          <w:color w:val="CE9178"/>
+          <w:sz w:val="21"/>
+          <w:szCs w:val="21"/>
+        </w:rPr>
+        <w:t>"flap"</w:t>
+      </w:r>
+      <w:r>
+        <w:rPr>
+          <w:rFonts w:ascii="Consolas" w:eastAsia="Times New Roman" w:hAnsi="Consolas" w:cs="Times New Roman"/>
+          <w:color w:val="D4D4D4"/>
+          <w:sz w:val="21"/>
+          <w:szCs w:val="21"/>
+        </w:rPr>
+        <w:t>)</w:t>
       </w:r>
     </w:p>
     <w:p>
       <w:pPr>
         <w:shd w:val="clear" w:color="auto" w:fill="1E1E1E"/>
         <w:spacing w:after="0" w:line="285" w:lineRule="atLeast"/>
-        <w:ind w:left="1800"/>
-        <w:rPr>
-          <w:rFonts w:ascii="Consolas" w:eastAsia="Times New Roman" w:hAnsi="Consolas" w:cs="Times New Roman"/>
-          <w:color w:val="D4D4D4"/>
-          <w:sz w:val="21"/>
-          <w:szCs w:val="21"/>
-        </w:rPr>
-      </w:pPr>
-      <w:r>
-        <w:rPr>
-          <w:rFonts w:ascii="Consolas" w:eastAsia="Times New Roman" w:hAnsi="Consolas" w:cs="Times New Roman"/>
-          <w:color w:val="D4D4D4"/>
-          <w:sz w:val="21"/>
-          <w:szCs w:val="21"/>
-        </w:rPr>
-        <w:t>    </w:t>
-      </w:r>
-      <w:r>
-        <w:rPr>
-          <w:rFonts w:ascii="Consolas" w:eastAsia="Times New Roman" w:hAnsi="Consolas" w:cs="Times New Roman"/>
-          <w:color w:val="4EC9B0"/>
-          <w:sz w:val="21"/>
-          <w:szCs w:val="21"/>
-        </w:rPr>
-        <w:t>animator</w:t>
-      </w:r>
-      <w:r>
-        <w:rPr>
-          <w:rFonts w:ascii="Consolas" w:eastAsia="Times New Roman" w:hAnsi="Consolas" w:cs="Times New Roman"/>
-          <w:color w:val="D4D4D4"/>
-          <w:sz w:val="21"/>
-          <w:szCs w:val="21"/>
-        </w:rPr>
-        <w:t>.</w:t>
-      </w:r>
-      <w:r>
-        <w:rPr>
-          <w:rFonts w:ascii="Consolas" w:eastAsia="Times New Roman" w:hAnsi="Consolas" w:cs="Times New Roman"/>
-          <w:color w:val="4EC9B0"/>
-          <w:sz w:val="21"/>
-          <w:szCs w:val="21"/>
-        </w:rPr>
-        <w:t>play</w:t>
-      </w:r>
-      <w:r>
-        <w:rPr>
-          <w:rFonts w:ascii="Consolas" w:eastAsia="Times New Roman" w:hAnsi="Consolas" w:cs="Times New Roman"/>
-          <w:color w:val="D4D4D4"/>
-          <w:sz w:val="21"/>
-          <w:szCs w:val="21"/>
-        </w:rPr>
-        <w:t>(</w:t>
-      </w:r>
-      <w:r>
-        <w:rPr>
-          <w:rFonts w:ascii="Consolas" w:eastAsia="Times New Roman" w:hAnsi="Consolas" w:cs="Times New Roman"/>
-          <w:color w:val="CE9178"/>
-          <w:sz w:val="21"/>
-          <w:szCs w:val="21"/>
-        </w:rPr>
-        <w:t>"flap"</w:t>
-      </w:r>
-      <w:r>
-        <w:rPr>
-          <w:rFonts w:ascii="Consolas" w:eastAsia="Times New Roman" w:hAnsi="Consolas" w:cs="Times New Roman"/>
-          <w:color w:val="D4D4D4"/>
-          <w:sz w:val="21"/>
-          <w:szCs w:val="21"/>
-        </w:rPr>
-        <w:t>)</w:t>
-      </w:r>
+        <w:ind w:left="1440"/>
+        <w:rPr>
+          <w:rFonts w:ascii="Consolas" w:eastAsia="Times New Roman" w:hAnsi="Consolas" w:cs="Times New Roman"/>
+          <w:color w:val="D4D4D4"/>
+          <w:sz w:val="21"/>
+          <w:szCs w:val="21"/>
+        </w:rPr>
+      </w:pPr>
     </w:p>
     <w:p>
       <w:pPr>
         <w:shd w:val="clear" w:color="auto" w:fill="1E1E1E"/>
         <w:spacing w:after="0" w:line="285" w:lineRule="atLeast"/>
-        <w:ind w:left="1800"/>
-        <w:rPr>
-          <w:rFonts w:ascii="Consolas" w:eastAsia="Times New Roman" w:hAnsi="Consolas" w:cs="Times New Roman"/>
-          <w:color w:val="D4D4D4"/>
-          <w:sz w:val="21"/>
-          <w:szCs w:val="21"/>
-        </w:rPr>
-      </w:pPr>
+        <w:ind w:left="1440"/>
+        <w:rPr>
+          <w:rFonts w:ascii="Consolas" w:eastAsia="Times New Roman" w:hAnsi="Consolas" w:cs="Times New Roman"/>
+          <w:color w:val="D4D4D4"/>
+          <w:sz w:val="21"/>
+          <w:szCs w:val="21"/>
+        </w:rPr>
+      </w:pPr>
+      <w:proofErr w:type="spellStart"/>
+      <w:r>
+        <w:rPr>
+          <w:rFonts w:ascii="Consolas" w:eastAsia="Times New Roman" w:hAnsi="Consolas" w:cs="Times New Roman"/>
+          <w:color w:val="569CD6"/>
+          <w:sz w:val="21"/>
+          <w:szCs w:val="21"/>
+        </w:rPr>
+        <w:t>func</w:t>
+      </w:r>
+      <w:proofErr w:type="spellEnd"/>
+      <w:r>
+        <w:rPr>
+          <w:rFonts w:ascii="Consolas" w:eastAsia="Times New Roman" w:hAnsi="Consolas" w:cs="Times New Roman"/>
+          <w:color w:val="D4D4D4"/>
+          <w:sz w:val="21"/>
+          <w:szCs w:val="21"/>
+        </w:rPr>
+        <w:t> </w:t>
+      </w:r>
+      <w:r>
+        <w:rPr>
+          <w:rFonts w:ascii="Consolas" w:eastAsia="Times New Roman" w:hAnsi="Consolas" w:cs="Times New Roman"/>
+          <w:color w:val="DCDCAA"/>
+          <w:sz w:val="21"/>
+          <w:szCs w:val="21"/>
+        </w:rPr>
+        <w:t>flap</w:t>
+      </w:r>
+      <w:r>
+        <w:rPr>
+          <w:rFonts w:ascii="Consolas" w:eastAsia="Times New Roman" w:hAnsi="Consolas" w:cs="Times New Roman"/>
+          <w:color w:val="D4D4D4"/>
+          <w:sz w:val="21"/>
+          <w:szCs w:val="21"/>
+        </w:rPr>
+        <w:t>():</w:t>
+      </w:r>
     </w:p>
     <w:p>
       <w:pPr>
         <w:shd w:val="clear" w:color="auto" w:fill="1E1E1E"/>
         <w:spacing w:after="0" w:line="285" w:lineRule="atLeast"/>
-        <w:ind w:left="1800"/>
-        <w:rPr>
-          <w:rFonts w:ascii="Consolas" w:eastAsia="Times New Roman" w:hAnsi="Consolas" w:cs="Times New Roman"/>
-          <w:color w:val="D4D4D4"/>
-          <w:sz w:val="21"/>
-          <w:szCs w:val="21"/>
-        </w:rPr>
-      </w:pPr>
-      <w:r>
-        <w:rPr>
-          <w:rFonts w:ascii="Consolas" w:eastAsia="Times New Roman" w:hAnsi="Consolas" w:cs="Times New Roman"/>
-          <w:color w:val="569CD6"/>
-          <w:sz w:val="21"/>
-          <w:szCs w:val="21"/>
-        </w:rPr>
-        <w:t>func</w:t>
-      </w:r>
-      <w:r>
-        <w:rPr>
-          <w:rFonts w:ascii="Consolas" w:eastAsia="Times New Roman" w:hAnsi="Consolas" w:cs="Times New Roman"/>
-          <w:color w:val="D4D4D4"/>
-          <w:sz w:val="21"/>
-          <w:szCs w:val="21"/>
-        </w:rPr>
-        <w:t> </w:t>
-      </w:r>
-      <w:r>
-        <w:rPr>
-          <w:rFonts w:ascii="Consolas" w:eastAsia="Times New Roman" w:hAnsi="Consolas" w:cs="Times New Roman"/>
-          <w:color w:val="DCDCAA"/>
-          <w:sz w:val="21"/>
-          <w:szCs w:val="21"/>
-        </w:rPr>
-        <w:t>flap</w:t>
-      </w:r>
-      <w:r>
-        <w:rPr>
-          <w:rFonts w:ascii="Consolas" w:eastAsia="Times New Roman" w:hAnsi="Consolas" w:cs="Times New Roman"/>
-          <w:color w:val="D4D4D4"/>
-          <w:sz w:val="21"/>
-          <w:szCs w:val="21"/>
-        </w:rPr>
-        <w:t>():</w:t>
+        <w:ind w:left="1440"/>
+        <w:rPr>
+          <w:rFonts w:ascii="Consolas" w:eastAsia="Times New Roman" w:hAnsi="Consolas" w:cs="Times New Roman"/>
+          <w:color w:val="D4D4D4"/>
+          <w:sz w:val="21"/>
+          <w:szCs w:val="21"/>
+        </w:rPr>
+      </w:pPr>
+      <w:r>
+        <w:rPr>
+          <w:rFonts w:ascii="Consolas" w:eastAsia="Times New Roman" w:hAnsi="Consolas" w:cs="Times New Roman"/>
+          <w:color w:val="D4D4D4"/>
+          <w:sz w:val="21"/>
+          <w:szCs w:val="21"/>
+        </w:rPr>
+        <w:t>    </w:t>
+      </w:r>
+      <w:proofErr w:type="spellStart"/>
+      <w:r>
+        <w:rPr>
+          <w:rFonts w:ascii="Consolas" w:eastAsia="Times New Roman" w:hAnsi="Consolas" w:cs="Times New Roman"/>
+          <w:color w:val="4EC9B0"/>
+          <w:sz w:val="21"/>
+          <w:szCs w:val="21"/>
+        </w:rPr>
+        <w:t>linear_velocity</w:t>
+      </w:r>
+      <w:r>
+        <w:rPr>
+          <w:rFonts w:ascii="Consolas" w:eastAsia="Times New Roman" w:hAnsi="Consolas" w:cs="Times New Roman"/>
+          <w:color w:val="D4D4D4"/>
+          <w:sz w:val="21"/>
+          <w:szCs w:val="21"/>
+        </w:rPr>
+        <w:t>.</w:t>
+      </w:r>
+      <w:r>
+        <w:rPr>
+          <w:rFonts w:ascii="Consolas" w:eastAsia="Times New Roman" w:hAnsi="Consolas" w:cs="Times New Roman"/>
+          <w:color w:val="4EC9B0"/>
+          <w:sz w:val="21"/>
+          <w:szCs w:val="21"/>
+        </w:rPr>
+        <w:t>y</w:t>
+      </w:r>
+      <w:proofErr w:type="spellEnd"/>
+      <w:r>
+        <w:rPr>
+          <w:rFonts w:ascii="Consolas" w:eastAsia="Times New Roman" w:hAnsi="Consolas" w:cs="Times New Roman"/>
+          <w:color w:val="D4D4D4"/>
+          <w:sz w:val="21"/>
+          <w:szCs w:val="21"/>
+        </w:rPr>
+        <w:t> = </w:t>
+      </w:r>
+      <w:r>
+        <w:rPr>
+          <w:rFonts w:ascii="Consolas" w:eastAsia="Times New Roman" w:hAnsi="Consolas" w:cs="Times New Roman"/>
+          <w:color w:val="4EC9B0"/>
+          <w:sz w:val="21"/>
+          <w:szCs w:val="21"/>
+        </w:rPr>
+        <w:t>FLAP_FORCE</w:t>
       </w:r>
     </w:p>
     <w:p>
       <w:pPr>
         <w:shd w:val="clear" w:color="auto" w:fill="1E1E1E"/>
         <w:spacing w:after="0" w:line="285" w:lineRule="atLeast"/>
-        <w:ind w:left="1800"/>
+        <w:ind w:left="1440"/>
         <w:rPr>
           <w:rFonts w:ascii="Consolas" w:eastAsia="Times New Roman" w:hAnsi="Consolas" w:cs="Times New Roman"/>
           <w:color w:val="D4D4D4"/>
@@ -8551,6 +8909,7 @@
         </w:rPr>
         <w:t>    </w:t>
       </w:r>
+      <w:proofErr w:type="spellStart"/>
       <w:r>
         <w:rPr>
           <w:rFonts w:ascii="Consolas" w:eastAsia="Times New Roman" w:hAnsi="Consolas" w:cs="Times New Roman"/>
@@ -8558,75 +8917,9 @@
           <w:sz w:val="21"/>
           <w:szCs w:val="21"/>
         </w:rPr>
-        <w:t>linear_velocity</w:t>
-      </w:r>
-      <w:r>
-        <w:rPr>
-          <w:rFonts w:ascii="Consolas" w:eastAsia="Times New Roman" w:hAnsi="Consolas" w:cs="Times New Roman"/>
-          <w:color w:val="D4D4D4"/>
-          <w:sz w:val="21"/>
-          <w:szCs w:val="21"/>
-        </w:rPr>
-        <w:t>.</w:t>
-      </w:r>
-      <w:r>
-        <w:rPr>
-          <w:rFonts w:ascii="Consolas" w:eastAsia="Times New Roman" w:hAnsi="Consolas" w:cs="Times New Roman"/>
-          <w:color w:val="4EC9B0"/>
-          <w:sz w:val="21"/>
-          <w:szCs w:val="21"/>
-        </w:rPr>
-        <w:t>y</w:t>
-      </w:r>
-      <w:r>
-        <w:rPr>
-          <w:rFonts w:ascii="Consolas" w:eastAsia="Times New Roman" w:hAnsi="Consolas" w:cs="Times New Roman"/>
-          <w:color w:val="D4D4D4"/>
-          <w:sz w:val="21"/>
-          <w:szCs w:val="21"/>
-        </w:rPr>
-        <w:t> = </w:t>
-      </w:r>
-      <w:r>
-        <w:rPr>
-          <w:rFonts w:ascii="Consolas" w:eastAsia="Times New Roman" w:hAnsi="Consolas" w:cs="Times New Roman"/>
-          <w:color w:val="4EC9B0"/>
-          <w:sz w:val="21"/>
-          <w:szCs w:val="21"/>
-        </w:rPr>
-        <w:t>FLAP_FORCE</w:t>
-      </w:r>
-    </w:p>
-    <w:p>
-      <w:pPr>
-        <w:shd w:val="clear" w:color="auto" w:fill="1E1E1E"/>
-        <w:spacing w:after="0" w:line="285" w:lineRule="atLeast"/>
-        <w:ind w:left="1800"/>
-        <w:rPr>
-          <w:rFonts w:ascii="Consolas" w:eastAsia="Times New Roman" w:hAnsi="Consolas" w:cs="Times New Roman"/>
-          <w:color w:val="D4D4D4"/>
-          <w:sz w:val="21"/>
-          <w:szCs w:val="21"/>
-        </w:rPr>
-      </w:pPr>
-      <w:r>
-        <w:rPr>
-          <w:rFonts w:ascii="Consolas" w:eastAsia="Times New Roman" w:hAnsi="Consolas" w:cs="Times New Roman"/>
-          <w:color w:val="D4D4D4"/>
-          <w:sz w:val="21"/>
-          <w:szCs w:val="21"/>
-        </w:rPr>
-        <w:t>    </w:t>
-      </w:r>
-      <w:r>
-        <w:rPr>
-          <w:rFonts w:ascii="Consolas" w:eastAsia="Times New Roman" w:hAnsi="Consolas" w:cs="Times New Roman"/>
-          <w:color w:val="4EC9B0"/>
-          <w:sz w:val="21"/>
-          <w:szCs w:val="21"/>
-        </w:rPr>
         <w:t>angular_velocity</w:t>
       </w:r>
+      <w:proofErr w:type="spellEnd"/>
       <w:r>
         <w:rPr>
           <w:rFonts w:ascii="Consolas" w:eastAsia="Times New Roman" w:hAnsi="Consolas" w:cs="Times New Roman"/>
@@ -8728,7 +9021,6 @@
           <w:color w:val="23282D"/>
           <w:highlight w:val="yellow"/>
         </w:rPr>
-        <w:lastRenderedPageBreak/>
         <w:t>INSTRUCTION</w:t>
       </w:r>
       <w:r>
@@ -8790,7 +9082,7 @@
       <w:pPr>
         <w:shd w:val="clear" w:color="auto" w:fill="1E1E1E"/>
         <w:spacing w:after="0" w:line="285" w:lineRule="atLeast"/>
-        <w:ind w:left="1800"/>
+        <w:ind w:left="1440"/>
         <w:rPr>
           <w:rFonts w:ascii="Consolas" w:eastAsia="Times New Roman" w:hAnsi="Consolas" w:cs="Times New Roman"/>
           <w:color w:val="D4D4D4"/>
@@ -8821,7 +9113,7 @@
       <w:pPr>
         <w:shd w:val="clear" w:color="auto" w:fill="1E1E1E"/>
         <w:spacing w:after="0" w:line="285" w:lineRule="atLeast"/>
-        <w:ind w:left="1800"/>
+        <w:ind w:left="1440"/>
         <w:rPr>
           <w:rFonts w:ascii="Consolas" w:eastAsia="Times New Roman" w:hAnsi="Consolas" w:cs="Times New Roman"/>
           <w:color w:val="D4D4D4"/>
@@ -8834,7 +9126,7 @@
       <w:pPr>
         <w:shd w:val="clear" w:color="auto" w:fill="1E1E1E"/>
         <w:spacing w:after="0" w:line="285" w:lineRule="atLeast"/>
-        <w:ind w:left="1800"/>
+        <w:ind w:left="1440"/>
         <w:rPr>
           <w:rFonts w:ascii="Consolas" w:eastAsia="Times New Roman" w:hAnsi="Consolas" w:cs="Times New Roman"/>
           <w:color w:val="D4D4D4"/>
@@ -8910,7 +9202,7 @@
       <w:pPr>
         <w:shd w:val="clear" w:color="auto" w:fill="1E1E1E"/>
         <w:spacing w:after="0" w:line="285" w:lineRule="atLeast"/>
-        <w:ind w:left="1800"/>
+        <w:ind w:left="1440"/>
         <w:rPr>
           <w:rFonts w:ascii="Consolas" w:eastAsia="Times New Roman" w:hAnsi="Consolas" w:cs="Times New Roman"/>
           <w:color w:val="D4D4D4"/>
@@ -8923,7 +9215,7 @@
       <w:pPr>
         <w:shd w:val="clear" w:color="auto" w:fill="1E1E1E"/>
         <w:spacing w:after="0" w:line="285" w:lineRule="atLeast"/>
-        <w:ind w:left="1800"/>
+        <w:ind w:left="1440"/>
         <w:rPr>
           <w:rFonts w:ascii="Consolas" w:eastAsia="Times New Roman" w:hAnsi="Consolas" w:cs="Times New Roman"/>
           <w:color w:val="D4D4D4"/>
@@ -8981,7 +9273,7 @@
       <w:pPr>
         <w:shd w:val="clear" w:color="auto" w:fill="1E1E1E"/>
         <w:spacing w:after="0" w:line="285" w:lineRule="atLeast"/>
-        <w:ind w:left="1800"/>
+        <w:ind w:left="1440"/>
         <w:rPr>
           <w:rFonts w:ascii="Consolas" w:eastAsia="Times New Roman" w:hAnsi="Consolas" w:cs="Times New Roman"/>
           <w:color w:val="D4D4D4"/>
@@ -8994,14 +9286,15 @@
       <w:pPr>
         <w:shd w:val="clear" w:color="auto" w:fill="1E1E1E"/>
         <w:spacing w:after="0" w:line="285" w:lineRule="atLeast"/>
-        <w:ind w:left="1800"/>
-        <w:rPr>
-          <w:rFonts w:ascii="Consolas" w:eastAsia="Times New Roman" w:hAnsi="Consolas" w:cs="Times New Roman"/>
-          <w:color w:val="D4D4D4"/>
-          <w:sz w:val="21"/>
-          <w:szCs w:val="21"/>
-        </w:rPr>
-      </w:pPr>
+        <w:ind w:left="1440"/>
+        <w:rPr>
+          <w:rFonts w:ascii="Consolas" w:eastAsia="Times New Roman" w:hAnsi="Consolas" w:cs="Times New Roman"/>
+          <w:color w:val="D4D4D4"/>
+          <w:sz w:val="21"/>
+          <w:szCs w:val="21"/>
+        </w:rPr>
+      </w:pPr>
+      <w:proofErr w:type="spellStart"/>
       <w:r>
         <w:rPr>
           <w:rFonts w:ascii="Consolas" w:eastAsia="Times New Roman" w:hAnsi="Consolas" w:cs="Times New Roman"/>
@@ -9011,6 +9304,7 @@
         </w:rPr>
         <w:t>onready</w:t>
       </w:r>
+      <w:proofErr w:type="spellEnd"/>
       <w:r>
         <w:rPr>
           <w:rFonts w:ascii="Consolas" w:eastAsia="Times New Roman" w:hAnsi="Consolas" w:cs="Times New Roman"/>
@@ -9056,6 +9350,7 @@
         </w:rPr>
         <w:t> = $</w:t>
       </w:r>
+      <w:proofErr w:type="spellStart"/>
       <w:r>
         <w:rPr>
           <w:rFonts w:ascii="Consolas" w:eastAsia="Times New Roman" w:hAnsi="Consolas" w:cs="Times New Roman"/>
@@ -9065,12 +9360,13 @@
         </w:rPr>
         <w:t>AnimationPlayer</w:t>
       </w:r>
+      <w:proofErr w:type="spellEnd"/>
     </w:p>
     <w:p>
       <w:pPr>
         <w:shd w:val="clear" w:color="auto" w:fill="1E1E1E"/>
         <w:spacing w:after="0" w:line="285" w:lineRule="atLeast"/>
-        <w:ind w:left="1800"/>
+        <w:ind w:left="1440"/>
         <w:rPr>
           <w:rFonts w:ascii="Consolas" w:eastAsia="Times New Roman" w:hAnsi="Consolas" w:cs="Times New Roman"/>
           <w:color w:val="D4D4D4"/>
@@ -9083,7 +9379,7 @@
       <w:pPr>
         <w:shd w:val="clear" w:color="auto" w:fill="1E1E1E"/>
         <w:spacing w:after="0" w:line="285" w:lineRule="atLeast"/>
-        <w:ind w:left="1800"/>
+        <w:ind w:left="1440"/>
         <w:rPr>
           <w:rFonts w:ascii="Consolas" w:eastAsia="Times New Roman" w:hAnsi="Consolas" w:cs="Times New Roman"/>
           <w:color w:val="D4D4D4"/>
@@ -9141,7 +9437,7 @@
       <w:pPr>
         <w:shd w:val="clear" w:color="auto" w:fill="1E1E1E"/>
         <w:spacing w:after="0" w:line="285" w:lineRule="atLeast"/>
-        <w:ind w:left="1800"/>
+        <w:ind w:left="1440"/>
         <w:rPr>
           <w:rFonts w:ascii="Consolas" w:eastAsia="Times New Roman" w:hAnsi="Consolas" w:cs="Times New Roman"/>
           <w:color w:val="D4D4D4"/>
@@ -9154,14 +9450,15 @@
       <w:pPr>
         <w:shd w:val="clear" w:color="auto" w:fill="1E1E1E"/>
         <w:spacing w:after="0" w:line="285" w:lineRule="atLeast"/>
-        <w:ind w:left="1800"/>
-        <w:rPr>
-          <w:rFonts w:ascii="Consolas" w:eastAsia="Times New Roman" w:hAnsi="Consolas" w:cs="Times New Roman"/>
-          <w:color w:val="D4D4D4"/>
-          <w:sz w:val="21"/>
-          <w:szCs w:val="21"/>
-        </w:rPr>
-      </w:pPr>
+        <w:ind w:left="1440"/>
+        <w:rPr>
+          <w:rFonts w:ascii="Consolas" w:eastAsia="Times New Roman" w:hAnsi="Consolas" w:cs="Times New Roman"/>
+          <w:color w:val="D4D4D4"/>
+          <w:sz w:val="21"/>
+          <w:szCs w:val="21"/>
+        </w:rPr>
+      </w:pPr>
+      <w:proofErr w:type="spellStart"/>
       <w:r>
         <w:rPr>
           <w:rFonts w:ascii="Consolas" w:eastAsia="Times New Roman" w:hAnsi="Consolas" w:cs="Times New Roman"/>
@@ -9171,6 +9468,7 @@
         </w:rPr>
         <w:t>func</w:t>
       </w:r>
+      <w:proofErr w:type="spellEnd"/>
       <w:r>
         <w:rPr>
           <w:rFonts w:ascii="Consolas" w:eastAsia="Times New Roman" w:hAnsi="Consolas" w:cs="Times New Roman"/>
@@ -9187,8 +9485,19 @@
           <w:sz w:val="21"/>
           <w:szCs w:val="21"/>
         </w:rPr>
-        <w:t>_physics_process</w:t>
-      </w:r>
+        <w:t>_</w:t>
+      </w:r>
+      <w:proofErr w:type="spellStart"/>
+      <w:r>
+        <w:rPr>
+          <w:rFonts w:ascii="Consolas" w:eastAsia="Times New Roman" w:hAnsi="Consolas" w:cs="Times New Roman"/>
+          <w:color w:val="DCDCAA"/>
+          <w:sz w:val="21"/>
+          <w:szCs w:val="21"/>
+        </w:rPr>
+        <w:t>physics_process</w:t>
+      </w:r>
+      <w:proofErr w:type="spellEnd"/>
       <w:r>
         <w:rPr>
           <w:rFonts w:ascii="Consolas" w:eastAsia="Times New Roman" w:hAnsi="Consolas" w:cs="Times New Roman"/>
@@ -9221,7 +9530,7 @@
       <w:pPr>
         <w:shd w:val="clear" w:color="auto" w:fill="1E1E1E"/>
         <w:spacing w:after="0" w:line="285" w:lineRule="atLeast"/>
-        <w:ind w:left="1800"/>
+        <w:ind w:left="1440"/>
         <w:rPr>
           <w:rFonts w:ascii="Consolas" w:eastAsia="Times New Roman" w:hAnsi="Consolas" w:cs="Times New Roman"/>
           <w:color w:val="D4D4D4"/>
@@ -9256,6 +9565,7 @@
         </w:rPr>
         <w:t> </w:t>
       </w:r>
+      <w:proofErr w:type="spellStart"/>
       <w:r>
         <w:rPr>
           <w:rFonts w:ascii="Consolas" w:eastAsia="Times New Roman" w:hAnsi="Consolas" w:cs="Times New Roman"/>
@@ -9283,6 +9593,7 @@
         </w:rPr>
         <w:t>is_action_just_pressed</w:t>
       </w:r>
+      <w:proofErr w:type="spellEnd"/>
       <w:r>
         <w:rPr>
           <w:rFonts w:ascii="Consolas" w:eastAsia="Times New Roman" w:hAnsi="Consolas" w:cs="Times New Roman"/>
@@ -9315,7 +9626,7 @@
       <w:pPr>
         <w:shd w:val="clear" w:color="auto" w:fill="1E1E1E"/>
         <w:spacing w:after="0" w:line="285" w:lineRule="atLeast"/>
-        <w:ind w:left="1800"/>
+        <w:ind w:left="1440"/>
         <w:rPr>
           <w:rFonts w:ascii="Consolas" w:eastAsia="Times New Roman" w:hAnsi="Consolas" w:cs="Times New Roman"/>
           <w:color w:val="D4D4D4"/>
@@ -9373,7 +9684,7 @@
       <w:pPr>
         <w:shd w:val="clear" w:color="auto" w:fill="1E1E1E"/>
         <w:spacing w:after="0" w:line="285" w:lineRule="atLeast"/>
-        <w:ind w:left="1800"/>
+        <w:ind w:left="1440"/>
         <w:rPr>
           <w:rFonts w:ascii="Consolas" w:eastAsia="Times New Roman" w:hAnsi="Consolas" w:cs="Times New Roman"/>
           <w:color w:val="D4D4D4"/>
@@ -9390,6 +9701,7 @@
         </w:rPr>
         <w:t>            </w:t>
       </w:r>
+      <w:proofErr w:type="spellStart"/>
       <w:r>
         <w:rPr>
           <w:rFonts w:ascii="Consolas" w:eastAsia="Times New Roman" w:hAnsi="Consolas" w:cs="Times New Roman"/>
@@ -9399,6 +9711,7 @@
         </w:rPr>
         <w:t>start_flap</w:t>
       </w:r>
+      <w:proofErr w:type="spellEnd"/>
       <w:r>
         <w:rPr>
           <w:rFonts w:ascii="Consolas" w:eastAsia="Times New Roman" w:hAnsi="Consolas" w:cs="Times New Roman"/>
@@ -9413,7 +9726,7 @@
       <w:pPr>
         <w:shd w:val="clear" w:color="auto" w:fill="1E1E1E"/>
         <w:spacing w:after="0" w:line="285" w:lineRule="atLeast"/>
-        <w:ind w:left="1800"/>
+        <w:ind w:left="1440"/>
         <w:rPr>
           <w:rFonts w:ascii="Consolas" w:eastAsia="Times New Roman" w:hAnsi="Consolas" w:cs="Times New Roman"/>
           <w:color w:val="D4D4D4"/>
@@ -9453,7 +9766,7 @@
       <w:pPr>
         <w:shd w:val="clear" w:color="auto" w:fill="1E1E1E"/>
         <w:spacing w:after="0" w:line="285" w:lineRule="atLeast"/>
-        <w:ind w:left="1800"/>
+        <w:ind w:left="1440"/>
         <w:rPr>
           <w:rFonts w:ascii="Consolas" w:eastAsia="Times New Roman" w:hAnsi="Consolas" w:cs="Times New Roman"/>
           <w:color w:val="D4D4D4"/>
@@ -9475,7 +9788,7 @@
       <w:pPr>
         <w:shd w:val="clear" w:color="auto" w:fill="1E1E1E"/>
         <w:spacing w:after="0" w:line="285" w:lineRule="atLeast"/>
-        <w:ind w:left="1800"/>
+        <w:ind w:left="1440"/>
         <w:rPr>
           <w:rFonts w:ascii="Consolas" w:eastAsia="Times New Roman" w:hAnsi="Consolas" w:cs="Times New Roman"/>
           <w:color w:val="D4D4D4"/>
@@ -9510,6 +9823,7 @@
         </w:rPr>
         <w:t> </w:t>
       </w:r>
+      <w:proofErr w:type="spellStart"/>
       <w:r>
         <w:rPr>
           <w:rFonts w:ascii="Consolas" w:eastAsia="Times New Roman" w:hAnsi="Consolas" w:cs="Times New Roman"/>
@@ -9519,6 +9833,7 @@
         </w:rPr>
         <w:t>rotation_degrees</w:t>
       </w:r>
+      <w:proofErr w:type="spellEnd"/>
       <w:r>
         <w:rPr>
           <w:rFonts w:ascii="Consolas" w:eastAsia="Times New Roman" w:hAnsi="Consolas" w:cs="Times New Roman"/>
@@ -9551,7 +9866,7 @@
       <w:pPr>
         <w:shd w:val="clear" w:color="auto" w:fill="1E1E1E"/>
         <w:spacing w:after="0" w:line="285" w:lineRule="atLeast"/>
-        <w:ind w:left="1800"/>
+        <w:ind w:left="1440"/>
         <w:rPr>
           <w:rFonts w:ascii="Consolas" w:eastAsia="Times New Roman" w:hAnsi="Consolas" w:cs="Times New Roman"/>
           <w:color w:val="D4D4D4"/>
@@ -9568,6 +9883,7 @@
         </w:rPr>
         <w:t>        </w:t>
       </w:r>
+      <w:proofErr w:type="spellStart"/>
       <w:r>
         <w:rPr>
           <w:rFonts w:ascii="Consolas" w:eastAsia="Times New Roman" w:hAnsi="Consolas" w:cs="Times New Roman"/>
@@ -9577,6 +9893,7 @@
         </w:rPr>
         <w:t>angular_velocity</w:t>
       </w:r>
+      <w:proofErr w:type="spellEnd"/>
       <w:r>
         <w:rPr>
           <w:rFonts w:ascii="Consolas" w:eastAsia="Times New Roman" w:hAnsi="Consolas" w:cs="Times New Roman"/>
@@ -9600,7 +9917,7 @@
       <w:pPr>
         <w:shd w:val="clear" w:color="auto" w:fill="1E1E1E"/>
         <w:spacing w:after="0" w:line="285" w:lineRule="atLeast"/>
-        <w:ind w:left="1800"/>
+        <w:ind w:left="1440"/>
         <w:rPr>
           <w:rFonts w:ascii="Consolas" w:eastAsia="Times New Roman" w:hAnsi="Consolas" w:cs="Times New Roman"/>
           <w:color w:val="D4D4D4"/>
@@ -9617,6 +9934,7 @@
         </w:rPr>
         <w:t>        </w:t>
       </w:r>
+      <w:proofErr w:type="spellStart"/>
       <w:r>
         <w:rPr>
           <w:rFonts w:ascii="Consolas" w:eastAsia="Times New Roman" w:hAnsi="Consolas" w:cs="Times New Roman"/>
@@ -9626,6 +9944,7 @@
         </w:rPr>
         <w:t>rotation_degrees</w:t>
       </w:r>
+      <w:proofErr w:type="spellEnd"/>
       <w:r>
         <w:rPr>
           <w:rFonts w:ascii="Consolas" w:eastAsia="Times New Roman" w:hAnsi="Consolas" w:cs="Times New Roman"/>
@@ -9649,7 +9968,7 @@
       <w:pPr>
         <w:shd w:val="clear" w:color="auto" w:fill="1E1E1E"/>
         <w:spacing w:after="0" w:line="285" w:lineRule="atLeast"/>
-        <w:ind w:left="1800"/>
+        <w:ind w:left="1440"/>
         <w:rPr>
           <w:rFonts w:ascii="Consolas" w:eastAsia="Times New Roman" w:hAnsi="Consolas" w:cs="Times New Roman"/>
           <w:color w:val="D4D4D4"/>
@@ -9671,7 +9990,7 @@
       <w:pPr>
         <w:shd w:val="clear" w:color="auto" w:fill="1E1E1E"/>
         <w:spacing w:after="0" w:line="285" w:lineRule="atLeast"/>
-        <w:ind w:left="1800"/>
+        <w:ind w:left="1440"/>
         <w:rPr>
           <w:rFonts w:ascii="Consolas" w:eastAsia="Times New Roman" w:hAnsi="Consolas" w:cs="Times New Roman"/>
           <w:color w:val="D4D4D4"/>
@@ -9706,6 +10025,7 @@
         </w:rPr>
         <w:t> </w:t>
       </w:r>
+      <w:proofErr w:type="spellStart"/>
       <w:r>
         <w:rPr>
           <w:rFonts w:ascii="Consolas" w:eastAsia="Times New Roman" w:hAnsi="Consolas" w:cs="Times New Roman"/>
@@ -9733,6 +10053,7 @@
         </w:rPr>
         <w:t>y</w:t>
       </w:r>
+      <w:proofErr w:type="spellEnd"/>
       <w:r>
         <w:rPr>
           <w:rFonts w:ascii="Consolas" w:eastAsia="Times New Roman" w:hAnsi="Consolas" w:cs="Times New Roman"/>
@@ -9765,7 +10086,7 @@
       <w:pPr>
         <w:shd w:val="clear" w:color="auto" w:fill="1E1E1E"/>
         <w:spacing w:after="0" w:line="285" w:lineRule="atLeast"/>
-        <w:ind w:left="1800"/>
+        <w:ind w:left="1440"/>
         <w:rPr>
           <w:rFonts w:ascii="Consolas" w:eastAsia="Times New Roman" w:hAnsi="Consolas" w:cs="Times New Roman"/>
           <w:color w:val="D4D4D4"/>
@@ -9782,24 +10103,7 @@
         </w:rPr>
         <w:t>        </w:t>
       </w:r>
-      <w:r>
-        <w:rPr>
-          <w:rFonts w:ascii="Consolas" w:eastAsia="Times New Roman" w:hAnsi="Consolas" w:cs="Times New Roman"/>
-          <w:color w:val="C586C0"/>
-          <w:sz w:val="21"/>
-          <w:szCs w:val="21"/>
-        </w:rPr>
-        <w:t>if</w:t>
-      </w:r>
-      <w:r>
-        <w:rPr>
-          <w:rFonts w:ascii="Consolas" w:eastAsia="Times New Roman" w:hAnsi="Consolas" w:cs="Times New Roman"/>
-          <w:color w:val="D4D4D4"/>
-          <w:sz w:val="21"/>
-          <w:szCs w:val="21"/>
-        </w:rPr>
-        <w:t> </w:t>
-      </w:r>
+      <w:proofErr w:type="spellStart"/>
       <w:r>
         <w:rPr>
           <w:rFonts w:ascii="Consolas" w:eastAsia="Times New Roman" w:hAnsi="Consolas" w:cs="Times New Roman"/>
@@ -9807,16 +10111,17 @@
           <w:sz w:val="21"/>
           <w:szCs w:val="21"/>
         </w:rPr>
-        <w:t>rotation_degrees</w:t>
-      </w:r>
-      <w:r>
-        <w:rPr>
-          <w:rFonts w:ascii="Consolas" w:eastAsia="Times New Roman" w:hAnsi="Consolas" w:cs="Times New Roman"/>
-          <w:color w:val="D4D4D4"/>
-          <w:sz w:val="21"/>
-          <w:szCs w:val="21"/>
-        </w:rPr>
-        <w:t> &lt;= </w:t>
+        <w:t>angular_velocity</w:t>
+      </w:r>
+      <w:proofErr w:type="spellEnd"/>
+      <w:r>
+        <w:rPr>
+          <w:rFonts w:ascii="Consolas" w:eastAsia="Times New Roman" w:hAnsi="Consolas" w:cs="Times New Roman"/>
+          <w:color w:val="D4D4D4"/>
+          <w:sz w:val="21"/>
+          <w:szCs w:val="21"/>
+        </w:rPr>
+        <w:t> = </w:t>
       </w:r>
       <w:r>
         <w:rPr>
@@ -9825,39 +10130,49 @@
           <w:sz w:val="21"/>
           <w:szCs w:val="21"/>
         </w:rPr>
-        <w:t>90</w:t>
-      </w:r>
-      <w:r>
-        <w:rPr>
-          <w:rFonts w:ascii="Consolas" w:eastAsia="Times New Roman" w:hAnsi="Consolas" w:cs="Times New Roman"/>
-          <w:color w:val="D4D4D4"/>
-          <w:sz w:val="21"/>
-          <w:szCs w:val="21"/>
-        </w:rPr>
-        <w:t>:</w:t>
+        <w:t>3.0</w:t>
       </w:r>
     </w:p>
     <w:p>
       <w:pPr>
         <w:shd w:val="clear" w:color="auto" w:fill="1E1E1E"/>
         <w:spacing w:after="0" w:line="285" w:lineRule="atLeast"/>
-        <w:ind w:left="1800"/>
-        <w:rPr>
-          <w:rFonts w:ascii="Consolas" w:eastAsia="Times New Roman" w:hAnsi="Consolas" w:cs="Times New Roman"/>
-          <w:color w:val="D4D4D4"/>
-          <w:sz w:val="21"/>
-          <w:szCs w:val="21"/>
-        </w:rPr>
-      </w:pPr>
-      <w:r>
-        <w:rPr>
-          <w:rFonts w:ascii="Consolas" w:eastAsia="Times New Roman" w:hAnsi="Consolas" w:cs="Times New Roman"/>
-          <w:color w:val="D4D4D4"/>
-          <w:sz w:val="21"/>
-          <w:szCs w:val="21"/>
-        </w:rPr>
-        <w:t>            </w:t>
-      </w:r>
+        <w:ind w:left="1440"/>
+        <w:rPr>
+          <w:rFonts w:ascii="Consolas" w:eastAsia="Times New Roman" w:hAnsi="Consolas" w:cs="Times New Roman"/>
+          <w:color w:val="D4D4D4"/>
+          <w:sz w:val="21"/>
+          <w:szCs w:val="21"/>
+        </w:rPr>
+      </w:pPr>
+      <w:r>
+        <w:rPr>
+          <w:rFonts w:ascii="Consolas" w:eastAsia="Times New Roman" w:hAnsi="Consolas" w:cs="Times New Roman"/>
+          <w:color w:val="D4D4D4"/>
+          <w:sz w:val="21"/>
+          <w:szCs w:val="21"/>
+        </w:rPr>
+        <w:t>        </w:t>
+      </w:r>
+      <w:r>
+        <w:rPr>
+          <w:rFonts w:ascii="Consolas" w:eastAsia="Times New Roman" w:hAnsi="Consolas" w:cs="Times New Roman"/>
+          <w:color w:val="C586C0"/>
+          <w:sz w:val="21"/>
+          <w:szCs w:val="21"/>
+        </w:rPr>
+        <w:t>if</w:t>
+      </w:r>
+      <w:r>
+        <w:rPr>
+          <w:rFonts w:ascii="Consolas" w:eastAsia="Times New Roman" w:hAnsi="Consolas" w:cs="Times New Roman"/>
+          <w:color w:val="D4D4D4"/>
+          <w:sz w:val="21"/>
+          <w:szCs w:val="21"/>
+        </w:rPr>
+        <w:t> </w:t>
+      </w:r>
+      <w:proofErr w:type="spellStart"/>
       <w:r>
         <w:rPr>
           <w:rFonts w:ascii="Consolas" w:eastAsia="Times New Roman" w:hAnsi="Consolas" w:cs="Times New Roman"/>
@@ -9865,16 +10180,17 @@
           <w:sz w:val="21"/>
           <w:szCs w:val="21"/>
         </w:rPr>
-        <w:t>angular_velocity</w:t>
-      </w:r>
-      <w:r>
-        <w:rPr>
-          <w:rFonts w:ascii="Consolas" w:eastAsia="Times New Roman" w:hAnsi="Consolas" w:cs="Times New Roman"/>
-          <w:color w:val="D4D4D4"/>
-          <w:sz w:val="21"/>
-          <w:szCs w:val="21"/>
-        </w:rPr>
-        <w:t> = </w:t>
+        <w:t>rotation_degrees</w:t>
+      </w:r>
+      <w:proofErr w:type="spellEnd"/>
+      <w:r>
+        <w:rPr>
+          <w:rFonts w:ascii="Consolas" w:eastAsia="Times New Roman" w:hAnsi="Consolas" w:cs="Times New Roman"/>
+          <w:color w:val="D4D4D4"/>
+          <w:sz w:val="21"/>
+          <w:szCs w:val="21"/>
+        </w:rPr>
+        <w:t> &gt;= </w:t>
       </w:r>
       <w:r>
         <w:rPr>
@@ -9883,103 +10199,96 @@
           <w:sz w:val="21"/>
           <w:szCs w:val="21"/>
         </w:rPr>
-        <w:t>3.0</w:t>
+        <w:t>90</w:t>
+      </w:r>
+      <w:r>
+        <w:rPr>
+          <w:rFonts w:ascii="Consolas" w:eastAsia="Times New Roman" w:hAnsi="Consolas" w:cs="Times New Roman"/>
+          <w:color w:val="D4D4D4"/>
+          <w:sz w:val="21"/>
+          <w:szCs w:val="21"/>
+        </w:rPr>
+        <w:t>:</w:t>
       </w:r>
     </w:p>
     <w:p>
       <w:pPr>
         <w:shd w:val="clear" w:color="auto" w:fill="1E1E1E"/>
         <w:spacing w:after="0" w:line="285" w:lineRule="atLeast"/>
-        <w:ind w:left="1800"/>
-        <w:rPr>
-          <w:rFonts w:ascii="Consolas" w:eastAsia="Times New Roman" w:hAnsi="Consolas" w:cs="Times New Roman"/>
-          <w:color w:val="D4D4D4"/>
-          <w:sz w:val="21"/>
-          <w:szCs w:val="21"/>
-        </w:rPr>
-      </w:pPr>
-      <w:r>
-        <w:rPr>
-          <w:rFonts w:ascii="Consolas" w:eastAsia="Times New Roman" w:hAnsi="Consolas" w:cs="Times New Roman"/>
-          <w:color w:val="D4D4D4"/>
-          <w:sz w:val="21"/>
-          <w:szCs w:val="21"/>
-        </w:rPr>
-        <w:t>        </w:t>
-      </w:r>
-      <w:r>
-        <w:rPr>
-          <w:rFonts w:ascii="Consolas" w:eastAsia="Times New Roman" w:hAnsi="Consolas" w:cs="Times New Roman"/>
-          <w:color w:val="C586C0"/>
-          <w:sz w:val="21"/>
-          <w:szCs w:val="21"/>
-        </w:rPr>
-        <w:t>else</w:t>
-      </w:r>
-      <w:r>
-        <w:rPr>
-          <w:rFonts w:ascii="Consolas" w:eastAsia="Times New Roman" w:hAnsi="Consolas" w:cs="Times New Roman"/>
-          <w:color w:val="D4D4D4"/>
-          <w:sz w:val="21"/>
-          <w:szCs w:val="21"/>
-        </w:rPr>
-        <w:t>:</w:t>
+        <w:ind w:left="1440"/>
+        <w:rPr>
+          <w:rFonts w:ascii="Consolas" w:eastAsia="Times New Roman" w:hAnsi="Consolas" w:cs="Times New Roman"/>
+          <w:color w:val="D4D4D4"/>
+          <w:sz w:val="21"/>
+          <w:szCs w:val="21"/>
+        </w:rPr>
+      </w:pPr>
+      <w:r>
+        <w:rPr>
+          <w:rFonts w:ascii="Consolas" w:eastAsia="Times New Roman" w:hAnsi="Consolas" w:cs="Times New Roman"/>
+          <w:color w:val="D4D4D4"/>
+          <w:sz w:val="21"/>
+          <w:szCs w:val="21"/>
+        </w:rPr>
+        <w:t>            </w:t>
+      </w:r>
+      <w:proofErr w:type="spellStart"/>
+      <w:r>
+        <w:rPr>
+          <w:rFonts w:ascii="Consolas" w:eastAsia="Times New Roman" w:hAnsi="Consolas" w:cs="Times New Roman"/>
+          <w:color w:val="4EC9B0"/>
+          <w:sz w:val="21"/>
+          <w:szCs w:val="21"/>
+        </w:rPr>
+        <w:t>angular_velocity</w:t>
+      </w:r>
+      <w:proofErr w:type="spellEnd"/>
+      <w:r>
+        <w:rPr>
+          <w:rFonts w:ascii="Consolas" w:eastAsia="Times New Roman" w:hAnsi="Consolas" w:cs="Times New Roman"/>
+          <w:color w:val="D4D4D4"/>
+          <w:sz w:val="21"/>
+          <w:szCs w:val="21"/>
+        </w:rPr>
+        <w:t> = </w:t>
+      </w:r>
+      <w:r>
+        <w:rPr>
+          <w:rFonts w:ascii="Consolas" w:eastAsia="Times New Roman" w:hAnsi="Consolas" w:cs="Times New Roman"/>
+          <w:color w:val="B5CEA8"/>
+          <w:sz w:val="21"/>
+          <w:szCs w:val="21"/>
+        </w:rPr>
+        <w:t>0.0</w:t>
       </w:r>
     </w:p>
     <w:p>
       <w:pPr>
         <w:shd w:val="clear" w:color="auto" w:fill="1E1E1E"/>
         <w:spacing w:after="0" w:line="285" w:lineRule="atLeast"/>
-        <w:ind w:left="1800"/>
-        <w:rPr>
-          <w:rFonts w:ascii="Consolas" w:eastAsia="Times New Roman" w:hAnsi="Consolas" w:cs="Times New Roman"/>
-          <w:color w:val="D4D4D4"/>
-          <w:sz w:val="21"/>
-          <w:szCs w:val="21"/>
-        </w:rPr>
-      </w:pPr>
-      <w:r>
-        <w:rPr>
-          <w:rFonts w:ascii="Consolas" w:eastAsia="Times New Roman" w:hAnsi="Consolas" w:cs="Times New Roman"/>
-          <w:color w:val="D4D4D4"/>
-          <w:sz w:val="21"/>
-          <w:szCs w:val="21"/>
-        </w:rPr>
-        <w:t>            </w:t>
-      </w:r>
-      <w:r>
-        <w:rPr>
-          <w:rFonts w:ascii="Consolas" w:eastAsia="Times New Roman" w:hAnsi="Consolas" w:cs="Times New Roman"/>
-          <w:color w:val="4EC9B0"/>
-          <w:sz w:val="21"/>
-          <w:szCs w:val="21"/>
-        </w:rPr>
-        <w:t>angular_velocity</w:t>
-      </w:r>
-      <w:r>
-        <w:rPr>
-          <w:rFonts w:ascii="Consolas" w:eastAsia="Times New Roman" w:hAnsi="Consolas" w:cs="Times New Roman"/>
-          <w:color w:val="D4D4D4"/>
-          <w:sz w:val="21"/>
-          <w:szCs w:val="21"/>
-        </w:rPr>
-        <w:t> = </w:t>
-      </w:r>
-      <w:r>
-        <w:rPr>
-          <w:rFonts w:ascii="Consolas" w:eastAsia="Times New Roman" w:hAnsi="Consolas" w:cs="Times New Roman"/>
-          <w:color w:val="B5CEA8"/>
-          <w:sz w:val="21"/>
-          <w:szCs w:val="21"/>
-        </w:rPr>
-        <w:t>0</w:t>
+        <w:ind w:left="1440"/>
+        <w:rPr>
+          <w:rFonts w:ascii="Consolas" w:eastAsia="Times New Roman" w:hAnsi="Consolas" w:cs="Times New Roman"/>
+          <w:color w:val="D4D4D4"/>
+          <w:sz w:val="21"/>
+          <w:szCs w:val="21"/>
+        </w:rPr>
+      </w:pPr>
+      <w:r>
+        <w:rPr>
+          <w:rFonts w:ascii="Consolas" w:eastAsia="Times New Roman" w:hAnsi="Consolas" w:cs="Times New Roman"/>
+          <w:color w:val="D4D4D4"/>
+          <w:sz w:val="21"/>
+          <w:szCs w:val="21"/>
+        </w:rPr>
+        <w:t>    </w:t>
       </w:r>
     </w:p>
     <w:p>
       <w:pPr>
         <w:shd w:val="clear" w:color="auto" w:fill="1E1E1E"/>
         <w:spacing w:after="0" w:line="285" w:lineRule="atLeast"/>
-        <w:ind w:left="1800"/>
+        <w:ind w:left="1440"/>
         <w:rPr>
           <w:rFonts w:ascii="Consolas" w:eastAsia="Times New Roman" w:hAnsi="Consolas" w:cs="Times New Roman"/>
           <w:color w:val="D4D4D4"/>
@@ -9995,47 +10304,104 @@
           <w:szCs w:val="21"/>
         </w:rPr>
         <w:t>    </w:t>
+      </w:r>
+      <w:r>
+        <w:rPr>
+          <w:rFonts w:ascii="Consolas" w:eastAsia="Times New Roman" w:hAnsi="Consolas" w:cs="Times New Roman"/>
+          <w:color w:val="C586C0"/>
+          <w:sz w:val="21"/>
+          <w:szCs w:val="21"/>
+        </w:rPr>
+        <w:t>if</w:t>
+      </w:r>
+      <w:r>
+        <w:rPr>
+          <w:rFonts w:ascii="Consolas" w:eastAsia="Times New Roman" w:hAnsi="Consolas" w:cs="Times New Roman"/>
+          <w:color w:val="D4D4D4"/>
+          <w:sz w:val="21"/>
+          <w:szCs w:val="21"/>
+        </w:rPr>
+        <w:t> </w:t>
+      </w:r>
+      <w:proofErr w:type="spellStart"/>
+      <w:r>
+        <w:rPr>
+          <w:rFonts w:ascii="Consolas" w:eastAsia="Times New Roman" w:hAnsi="Consolas" w:cs="Times New Roman"/>
+          <w:color w:val="4EC9B0"/>
+          <w:sz w:val="21"/>
+          <w:szCs w:val="21"/>
+        </w:rPr>
+        <w:t>position</w:t>
+      </w:r>
+      <w:r>
+        <w:rPr>
+          <w:rFonts w:ascii="Consolas" w:eastAsia="Times New Roman" w:hAnsi="Consolas" w:cs="Times New Roman"/>
+          <w:color w:val="D4D4D4"/>
+          <w:sz w:val="21"/>
+          <w:szCs w:val="21"/>
+        </w:rPr>
+        <w:t>.</w:t>
+      </w:r>
+      <w:r>
+        <w:rPr>
+          <w:rFonts w:ascii="Consolas" w:eastAsia="Times New Roman" w:hAnsi="Consolas" w:cs="Times New Roman"/>
+          <w:color w:val="4EC9B0"/>
+          <w:sz w:val="21"/>
+          <w:szCs w:val="21"/>
+        </w:rPr>
+        <w:t>y</w:t>
+      </w:r>
+      <w:proofErr w:type="spellEnd"/>
+      <w:r>
+        <w:rPr>
+          <w:rFonts w:ascii="Consolas" w:eastAsia="Times New Roman" w:hAnsi="Consolas" w:cs="Times New Roman"/>
+          <w:color w:val="D4D4D4"/>
+          <w:sz w:val="21"/>
+          <w:szCs w:val="21"/>
+        </w:rPr>
+        <w:t> &gt;= </w:t>
+      </w:r>
+      <w:r>
+        <w:rPr>
+          <w:rFonts w:ascii="Consolas" w:eastAsia="Times New Roman" w:hAnsi="Consolas" w:cs="Times New Roman"/>
+          <w:color w:val="B5CEA8"/>
+          <w:sz w:val="21"/>
+          <w:szCs w:val="21"/>
+        </w:rPr>
+        <w:t>500</w:t>
+      </w:r>
+      <w:r>
+        <w:rPr>
+          <w:rFonts w:ascii="Consolas" w:eastAsia="Times New Roman" w:hAnsi="Consolas" w:cs="Times New Roman"/>
+          <w:color w:val="D4D4D4"/>
+          <w:sz w:val="21"/>
+          <w:szCs w:val="21"/>
+        </w:rPr>
+        <w:t>:</w:t>
       </w:r>
     </w:p>
     <w:p>
       <w:pPr>
         <w:shd w:val="clear" w:color="auto" w:fill="1E1E1E"/>
         <w:spacing w:after="0" w:line="285" w:lineRule="atLeast"/>
-        <w:ind w:left="1800"/>
-        <w:rPr>
-          <w:rFonts w:ascii="Consolas" w:eastAsia="Times New Roman" w:hAnsi="Consolas" w:cs="Times New Roman"/>
-          <w:color w:val="D4D4D4"/>
-          <w:sz w:val="21"/>
-          <w:szCs w:val="21"/>
-        </w:rPr>
-      </w:pPr>
-      <w:r>
-        <w:rPr>
-          <w:rFonts w:ascii="Consolas" w:eastAsia="Times New Roman" w:hAnsi="Consolas" w:cs="Times New Roman"/>
-          <w:color w:val="D4D4D4"/>
-          <w:sz w:val="21"/>
-          <w:szCs w:val="21"/>
-        </w:rPr>
-        <w:t>    </w:t>
-      </w:r>
-      <w:r>
-        <w:rPr>
-          <w:rFonts w:ascii="Consolas" w:eastAsia="Times New Roman" w:hAnsi="Consolas" w:cs="Times New Roman"/>
-          <w:color w:val="C586C0"/>
-          <w:sz w:val="21"/>
-          <w:szCs w:val="21"/>
-        </w:rPr>
-        <w:t>if</w:t>
-      </w:r>
-      <w:r>
-        <w:rPr>
-          <w:rFonts w:ascii="Consolas" w:eastAsia="Times New Roman" w:hAnsi="Consolas" w:cs="Times New Roman"/>
-          <w:color w:val="D4D4D4"/>
-          <w:sz w:val="21"/>
-          <w:szCs w:val="21"/>
-        </w:rPr>
-        <w:t> </w:t>
-      </w:r>
+        <w:ind w:left="1440"/>
+        <w:rPr>
+          <w:rFonts w:ascii="Consolas" w:eastAsia="Times New Roman" w:hAnsi="Consolas" w:cs="Times New Roman"/>
+          <w:color w:val="D4D4D4"/>
+          <w:sz w:val="21"/>
+          <w:szCs w:val="21"/>
+        </w:rPr>
+      </w:pPr>
+      <w:r>
+        <w:rPr>
+          <w:rFonts w:ascii="Consolas" w:eastAsia="Times New Roman" w:hAnsi="Consolas" w:cs="Times New Roman"/>
+          <w:color w:val="D4D4D4"/>
+          <w:sz w:val="21"/>
+          <w:szCs w:val="21"/>
+        </w:rPr>
+        <w:t>        </w:t>
+      </w:r>
+      <w:proofErr w:type="spellStart"/>
       <w:r>
         <w:rPr>
           <w:rFonts w:ascii="Consolas" w:eastAsia="Times New Roman" w:hAnsi="Consolas" w:cs="Times New Roman"/>
@@ -10043,34 +10409,17 @@
           <w:sz w:val="21"/>
           <w:szCs w:val="21"/>
         </w:rPr>
-        <w:t>position</w:t>
-      </w:r>
-      <w:r>
-        <w:rPr>
-          <w:rFonts w:ascii="Consolas" w:eastAsia="Times New Roman" w:hAnsi="Consolas" w:cs="Times New Roman"/>
-          <w:color w:val="D4D4D4"/>
-          <w:sz w:val="21"/>
-          <w:szCs w:val="21"/>
-        </w:rPr>
-        <w:t>.</w:t>
-      </w:r>
-      <w:r>
-        <w:rPr>
-          <w:rFonts w:ascii="Consolas" w:eastAsia="Times New Roman" w:hAnsi="Consolas" w:cs="Times New Roman"/>
-          <w:color w:val="4EC9B0"/>
-          <w:sz w:val="21"/>
-          <w:szCs w:val="21"/>
-        </w:rPr>
-        <w:t>y</w:t>
-      </w:r>
-      <w:r>
-        <w:rPr>
-          <w:rFonts w:ascii="Consolas" w:eastAsia="Times New Roman" w:hAnsi="Consolas" w:cs="Times New Roman"/>
-          <w:color w:val="D4D4D4"/>
-          <w:sz w:val="21"/>
-          <w:szCs w:val="21"/>
-        </w:rPr>
-        <w:t> &gt;= </w:t>
+        <w:t>angular_velocity</w:t>
+      </w:r>
+      <w:proofErr w:type="spellEnd"/>
+      <w:r>
+        <w:rPr>
+          <w:rFonts w:ascii="Consolas" w:eastAsia="Times New Roman" w:hAnsi="Consolas" w:cs="Times New Roman"/>
+          <w:color w:val="D4D4D4"/>
+          <w:sz w:val="21"/>
+          <w:szCs w:val="21"/>
+        </w:rPr>
+        <w:t> = </w:t>
       </w:r>
       <w:r>
         <w:rPr>
@@ -10079,23 +10428,14 @@
           <w:sz w:val="21"/>
           <w:szCs w:val="21"/>
         </w:rPr>
-        <w:t>500</w:t>
-      </w:r>
-      <w:r>
-        <w:rPr>
-          <w:rFonts w:ascii="Consolas" w:eastAsia="Times New Roman" w:hAnsi="Consolas" w:cs="Times New Roman"/>
-          <w:color w:val="D4D4D4"/>
-          <w:sz w:val="21"/>
-          <w:szCs w:val="21"/>
-        </w:rPr>
-        <w:t>:</w:t>
+        <w:t>0</w:t>
       </w:r>
     </w:p>
     <w:p>
       <w:pPr>
         <w:shd w:val="clear" w:color="auto" w:fill="1E1E1E"/>
         <w:spacing w:after="0" w:line="285" w:lineRule="atLeast"/>
-        <w:ind w:left="1800"/>
+        <w:ind w:left="1440"/>
         <w:rPr>
           <w:rFonts w:ascii="Consolas" w:eastAsia="Times New Roman" w:hAnsi="Consolas" w:cs="Times New Roman"/>
           <w:color w:val="D4D4D4"/>
@@ -10112,6 +10452,7 @@
         </w:rPr>
         <w:t>        </w:t>
       </w:r>
+      <w:proofErr w:type="spellStart"/>
       <w:r>
         <w:rPr>
           <w:rFonts w:ascii="Consolas" w:eastAsia="Times New Roman" w:hAnsi="Consolas" w:cs="Times New Roman"/>
@@ -10119,8 +10460,9 @@
           <w:sz w:val="21"/>
           <w:szCs w:val="21"/>
         </w:rPr>
-        <w:t>angular_velocity</w:t>
-      </w:r>
+        <w:t>gravity_scale</w:t>
+      </w:r>
+      <w:proofErr w:type="spellEnd"/>
       <w:r>
         <w:rPr>
           <w:rFonts w:ascii="Consolas" w:eastAsia="Times New Roman" w:hAnsi="Consolas" w:cs="Times New Roman"/>
@@ -10137,14 +10479,14 @@
           <w:sz w:val="21"/>
           <w:szCs w:val="21"/>
         </w:rPr>
-        <w:t>0</w:t>
+        <w:t>0.0</w:t>
       </w:r>
     </w:p>
     <w:p>
       <w:pPr>
         <w:shd w:val="clear" w:color="auto" w:fill="1E1E1E"/>
         <w:spacing w:after="0" w:line="285" w:lineRule="atLeast"/>
-        <w:ind w:left="1800"/>
+        <w:ind w:left="1440"/>
         <w:rPr>
           <w:rFonts w:ascii="Consolas" w:eastAsia="Times New Roman" w:hAnsi="Consolas" w:cs="Times New Roman"/>
           <w:color w:val="D4D4D4"/>
@@ -10161,6 +10503,7 @@
         </w:rPr>
         <w:t>        </w:t>
       </w:r>
+      <w:proofErr w:type="spellStart"/>
       <w:r>
         <w:rPr>
           <w:rFonts w:ascii="Consolas" w:eastAsia="Times New Roman" w:hAnsi="Consolas" w:cs="Times New Roman"/>
@@ -10168,8 +10511,27 @@
           <w:sz w:val="21"/>
           <w:szCs w:val="21"/>
         </w:rPr>
-        <w:t>gravity_scale</w:t>
-      </w:r>
+        <w:t>linear_velocity</w:t>
+      </w:r>
+      <w:r>
+        <w:rPr>
+          <w:rFonts w:ascii="Consolas" w:eastAsia="Times New Roman" w:hAnsi="Consolas" w:cs="Times New Roman"/>
+          <w:color w:val="D4D4D4"/>
+          <w:sz w:val="21"/>
+          <w:szCs w:val="21"/>
+        </w:rPr>
+        <w:t>.</w:t>
+      </w:r>
+      <w:r>
+        <w:rPr>
+          <w:rFonts w:ascii="Consolas" w:eastAsia="Times New Roman" w:hAnsi="Consolas" w:cs="Times New Roman"/>
+          <w:color w:val="4EC9B0"/>
+          <w:sz w:val="21"/>
+          <w:szCs w:val="21"/>
+        </w:rPr>
+        <w:t>y</w:t>
+      </w:r>
+      <w:proofErr w:type="spellEnd"/>
       <w:r>
         <w:rPr>
           <w:rFonts w:ascii="Consolas" w:eastAsia="Times New Roman" w:hAnsi="Consolas" w:cs="Times New Roman"/>
@@ -10186,30 +10548,32 @@
           <w:sz w:val="21"/>
           <w:szCs w:val="21"/>
         </w:rPr>
-        <w:t>0.0</w:t>
+        <w:t>0</w:t>
       </w:r>
     </w:p>
     <w:p>
       <w:pPr>
         <w:shd w:val="clear" w:color="auto" w:fill="1E1E1E"/>
         <w:spacing w:after="0" w:line="285" w:lineRule="atLeast"/>
-        <w:ind w:left="1800"/>
-        <w:rPr>
-          <w:rFonts w:ascii="Consolas" w:eastAsia="Times New Roman" w:hAnsi="Consolas" w:cs="Times New Roman"/>
-          <w:color w:val="D4D4D4"/>
-          <w:sz w:val="21"/>
-          <w:szCs w:val="21"/>
-        </w:rPr>
-      </w:pPr>
-      <w:r>
-        <w:rPr>
-          <w:rFonts w:ascii="Consolas" w:eastAsia="Times New Roman" w:hAnsi="Consolas" w:cs="Times New Roman"/>
-          <w:color w:val="D4D4D4"/>
-          <w:sz w:val="21"/>
-          <w:szCs w:val="21"/>
-        </w:rPr>
+        <w:ind w:left="1440"/>
+        <w:rPr>
+          <w:rFonts w:ascii="Consolas" w:eastAsia="Times New Roman" w:hAnsi="Consolas" w:cs="Times New Roman"/>
+          <w:color w:val="D4D4D4"/>
+          <w:sz w:val="21"/>
+          <w:szCs w:val="21"/>
+        </w:rPr>
+      </w:pPr>
+      <w:r>
+        <w:rPr>
+          <w:rFonts w:ascii="Consolas" w:eastAsia="Times New Roman" w:hAnsi="Consolas" w:cs="Times New Roman"/>
+          <w:color w:val="D4D4D4"/>
+          <w:sz w:val="21"/>
+          <w:szCs w:val="21"/>
+        </w:rPr>
+        <w:lastRenderedPageBreak/>
         <w:t>        </w:t>
       </w:r>
+      <w:proofErr w:type="spellStart"/>
       <w:r>
         <w:rPr>
           <w:rFonts w:ascii="Consolas" w:eastAsia="Times New Roman" w:hAnsi="Consolas" w:cs="Times New Roman"/>
@@ -10217,7 +10581,7 @@
           <w:sz w:val="21"/>
           <w:szCs w:val="21"/>
         </w:rPr>
-        <w:t>linear_velocity</w:t>
+        <w:t>animator</w:t>
       </w:r>
       <w:r>
         <w:rPr>
@@ -10235,118 +10599,114 @@
           <w:sz w:val="21"/>
           <w:szCs w:val="21"/>
         </w:rPr>
-        <w:t>y</w:t>
-      </w:r>
-      <w:r>
-        <w:rPr>
-          <w:rFonts w:ascii="Consolas" w:eastAsia="Times New Roman" w:hAnsi="Consolas" w:cs="Times New Roman"/>
-          <w:color w:val="D4D4D4"/>
-          <w:sz w:val="21"/>
-          <w:szCs w:val="21"/>
-        </w:rPr>
-        <w:t> = </w:t>
-      </w:r>
-      <w:r>
-        <w:rPr>
-          <w:rFonts w:ascii="Consolas" w:eastAsia="Times New Roman" w:hAnsi="Consolas" w:cs="Times New Roman"/>
-          <w:color w:val="B5CEA8"/>
-          <w:sz w:val="21"/>
-          <w:szCs w:val="21"/>
-        </w:rPr>
-        <w:t>0</w:t>
+        <w:t>stop</w:t>
+      </w:r>
+      <w:proofErr w:type="spellEnd"/>
+      <w:r>
+        <w:rPr>
+          <w:rFonts w:ascii="Consolas" w:eastAsia="Times New Roman" w:hAnsi="Consolas" w:cs="Times New Roman"/>
+          <w:color w:val="D4D4D4"/>
+          <w:sz w:val="21"/>
+          <w:szCs w:val="21"/>
+        </w:rPr>
+        <w:t>()</w:t>
       </w:r>
     </w:p>
     <w:p>
       <w:pPr>
         <w:shd w:val="clear" w:color="auto" w:fill="1E1E1E"/>
         <w:spacing w:after="0" w:line="285" w:lineRule="atLeast"/>
-        <w:ind w:left="1800"/>
-        <w:rPr>
-          <w:rFonts w:ascii="Consolas" w:eastAsia="Times New Roman" w:hAnsi="Consolas" w:cs="Times New Roman"/>
-          <w:color w:val="D4D4D4"/>
-          <w:sz w:val="21"/>
-          <w:szCs w:val="21"/>
-        </w:rPr>
-      </w:pPr>
-      <w:r>
-        <w:rPr>
-          <w:rFonts w:ascii="Consolas" w:eastAsia="Times New Roman" w:hAnsi="Consolas" w:cs="Times New Roman"/>
-          <w:color w:val="D4D4D4"/>
-          <w:sz w:val="21"/>
-          <w:szCs w:val="21"/>
-        </w:rPr>
-        <w:t>        </w:t>
-      </w:r>
-      <w:r>
-        <w:rPr>
-          <w:rFonts w:ascii="Consolas" w:eastAsia="Times New Roman" w:hAnsi="Consolas" w:cs="Times New Roman"/>
-          <w:color w:val="4EC9B0"/>
-          <w:sz w:val="21"/>
-          <w:szCs w:val="21"/>
-        </w:rPr>
-        <w:t>animator</w:t>
-      </w:r>
-      <w:r>
-        <w:rPr>
-          <w:rFonts w:ascii="Consolas" w:eastAsia="Times New Roman" w:hAnsi="Consolas" w:cs="Times New Roman"/>
-          <w:color w:val="D4D4D4"/>
-          <w:sz w:val="21"/>
-          <w:szCs w:val="21"/>
-        </w:rPr>
-        <w:t>.</w:t>
-      </w:r>
-      <w:r>
-        <w:rPr>
-          <w:rFonts w:ascii="Consolas" w:eastAsia="Times New Roman" w:hAnsi="Consolas" w:cs="Times New Roman"/>
-          <w:color w:val="4EC9B0"/>
-          <w:sz w:val="21"/>
-          <w:szCs w:val="21"/>
-        </w:rPr>
-        <w:t>stop</w:t>
-      </w:r>
-      <w:r>
-        <w:rPr>
-          <w:rFonts w:ascii="Consolas" w:eastAsia="Times New Roman" w:hAnsi="Consolas" w:cs="Times New Roman"/>
-          <w:color w:val="D4D4D4"/>
-          <w:sz w:val="21"/>
-          <w:szCs w:val="21"/>
-        </w:rPr>
-        <w:t>()</w:t>
-      </w:r>
+        <w:ind w:left="1440"/>
+        <w:rPr>
+          <w:rFonts w:ascii="Consolas" w:eastAsia="Times New Roman" w:hAnsi="Consolas" w:cs="Times New Roman"/>
+          <w:color w:val="D4D4D4"/>
+          <w:sz w:val="21"/>
+          <w:szCs w:val="21"/>
+        </w:rPr>
+      </w:pPr>
     </w:p>
     <w:p>
       <w:pPr>
         <w:shd w:val="clear" w:color="auto" w:fill="1E1E1E"/>
         <w:spacing w:after="0" w:line="285" w:lineRule="atLeast"/>
-        <w:ind w:left="1800"/>
-        <w:rPr>
-          <w:rFonts w:ascii="Consolas" w:eastAsia="Times New Roman" w:hAnsi="Consolas" w:cs="Times New Roman"/>
-          <w:color w:val="D4D4D4"/>
-          <w:sz w:val="21"/>
-          <w:szCs w:val="21"/>
-        </w:rPr>
-      </w:pPr>
+        <w:ind w:left="1440"/>
+        <w:rPr>
+          <w:rFonts w:ascii="Consolas" w:eastAsia="Times New Roman" w:hAnsi="Consolas" w:cs="Times New Roman"/>
+          <w:color w:val="D4D4D4"/>
+          <w:sz w:val="21"/>
+          <w:szCs w:val="21"/>
+        </w:rPr>
+      </w:pPr>
+      <w:proofErr w:type="spellStart"/>
+      <w:r>
+        <w:rPr>
+          <w:rFonts w:ascii="Consolas" w:eastAsia="Times New Roman" w:hAnsi="Consolas" w:cs="Times New Roman"/>
+          <w:color w:val="569CD6"/>
+          <w:sz w:val="21"/>
+          <w:szCs w:val="21"/>
+        </w:rPr>
+        <w:t>func</w:t>
+      </w:r>
+      <w:proofErr w:type="spellEnd"/>
+      <w:r>
+        <w:rPr>
+          <w:rFonts w:ascii="Consolas" w:eastAsia="Times New Roman" w:hAnsi="Consolas" w:cs="Times New Roman"/>
+          <w:color w:val="D4D4D4"/>
+          <w:sz w:val="21"/>
+          <w:szCs w:val="21"/>
+        </w:rPr>
+        <w:t> </w:t>
+      </w:r>
+      <w:proofErr w:type="spellStart"/>
+      <w:r>
+        <w:rPr>
+          <w:rFonts w:ascii="Consolas" w:eastAsia="Times New Roman" w:hAnsi="Consolas" w:cs="Times New Roman"/>
+          <w:color w:val="DCDCAA"/>
+          <w:sz w:val="21"/>
+          <w:szCs w:val="21"/>
+        </w:rPr>
+        <w:t>start_flap</w:t>
+      </w:r>
+      <w:proofErr w:type="spellEnd"/>
+      <w:r>
+        <w:rPr>
+          <w:rFonts w:ascii="Consolas" w:eastAsia="Times New Roman" w:hAnsi="Consolas" w:cs="Times New Roman"/>
+          <w:color w:val="D4D4D4"/>
+          <w:sz w:val="21"/>
+          <w:szCs w:val="21"/>
+        </w:rPr>
+        <w:t>():</w:t>
+      </w:r>
     </w:p>
     <w:p>
       <w:pPr>
         <w:shd w:val="clear" w:color="auto" w:fill="1E1E1E"/>
         <w:spacing w:after="0" w:line="285" w:lineRule="atLeast"/>
-        <w:ind w:left="1800"/>
-        <w:rPr>
-          <w:rFonts w:ascii="Consolas" w:eastAsia="Times New Roman" w:hAnsi="Consolas" w:cs="Times New Roman"/>
-          <w:color w:val="D4D4D4"/>
-          <w:sz w:val="21"/>
-          <w:szCs w:val="21"/>
-        </w:rPr>
-      </w:pPr>
-      <w:r>
-        <w:rPr>
-          <w:rFonts w:ascii="Consolas" w:eastAsia="Times New Roman" w:hAnsi="Consolas" w:cs="Times New Roman"/>
-          <w:color w:val="569CD6"/>
-          <w:sz w:val="21"/>
-          <w:szCs w:val="21"/>
-        </w:rPr>
-        <w:t>func</w:t>
+        <w:ind w:left="1440"/>
+        <w:rPr>
+          <w:rFonts w:ascii="Consolas" w:eastAsia="Times New Roman" w:hAnsi="Consolas" w:cs="Times New Roman"/>
+          <w:color w:val="D4D4D4"/>
+          <w:sz w:val="21"/>
+          <w:szCs w:val="21"/>
+        </w:rPr>
+      </w:pPr>
+      <w:r>
+        <w:rPr>
+          <w:rFonts w:ascii="Consolas" w:eastAsia="Times New Roman" w:hAnsi="Consolas" w:cs="Times New Roman"/>
+          <w:color w:val="D4D4D4"/>
+          <w:sz w:val="21"/>
+          <w:szCs w:val="21"/>
+        </w:rPr>
+        <w:t>    </w:t>
+      </w:r>
+      <w:r>
+        <w:rPr>
+          <w:rFonts w:ascii="Consolas" w:eastAsia="Times New Roman" w:hAnsi="Consolas" w:cs="Times New Roman"/>
+          <w:color w:val="C586C0"/>
+          <w:sz w:val="21"/>
+          <w:szCs w:val="21"/>
+        </w:rPr>
+        <w:t>if</w:t>
       </w:r>
       <w:r>
         <w:rPr>
@@ -10360,27 +10720,36 @@
       <w:r>
         <w:rPr>
           <w:rFonts w:ascii="Consolas" w:eastAsia="Times New Roman" w:hAnsi="Consolas" w:cs="Times New Roman"/>
-          <w:color w:val="DCDCAA"/>
-          <w:sz w:val="21"/>
-          <w:szCs w:val="21"/>
-        </w:rPr>
-        <w:t>start_flap</w:t>
-      </w:r>
-      <w:r>
-        <w:rPr>
-          <w:rFonts w:ascii="Consolas" w:eastAsia="Times New Roman" w:hAnsi="Consolas" w:cs="Times New Roman"/>
-          <w:color w:val="D4D4D4"/>
-          <w:sz w:val="21"/>
-          <w:szCs w:val="21"/>
-        </w:rPr>
-        <w:t>():</w:t>
+          <w:color w:val="4EC9B0"/>
+          <w:sz w:val="21"/>
+          <w:szCs w:val="21"/>
+        </w:rPr>
+        <w:t>started</w:t>
+      </w:r>
+      <w:r>
+        <w:rPr>
+          <w:rFonts w:ascii="Consolas" w:eastAsia="Times New Roman" w:hAnsi="Consolas" w:cs="Times New Roman"/>
+          <w:color w:val="D4D4D4"/>
+          <w:sz w:val="21"/>
+          <w:szCs w:val="21"/>
+        </w:rPr>
+        <w:t>: </w:t>
+      </w:r>
+      <w:r>
+        <w:rPr>
+          <w:rFonts w:ascii="Consolas" w:eastAsia="Times New Roman" w:hAnsi="Consolas" w:cs="Times New Roman"/>
+          <w:color w:val="C586C0"/>
+          <w:sz w:val="21"/>
+          <w:szCs w:val="21"/>
+        </w:rPr>
+        <w:t>return</w:t>
       </w:r>
     </w:p>
     <w:p>
       <w:pPr>
         <w:shd w:val="clear" w:color="auto" w:fill="1E1E1E"/>
         <w:spacing w:after="0" w:line="285" w:lineRule="atLeast"/>
-        <w:ind w:left="1800"/>
+        <w:ind w:left="1440"/>
         <w:rPr>
           <w:rFonts w:ascii="Consolas" w:eastAsia="Times New Roman" w:hAnsi="Consolas" w:cs="Times New Roman"/>
           <w:color w:val="D4D4D4"/>
@@ -10400,24 +10769,6 @@
       <w:r>
         <w:rPr>
           <w:rFonts w:ascii="Consolas" w:eastAsia="Times New Roman" w:hAnsi="Consolas" w:cs="Times New Roman"/>
-          <w:color w:val="C586C0"/>
-          <w:sz w:val="21"/>
-          <w:szCs w:val="21"/>
-        </w:rPr>
-        <w:t>if</w:t>
-      </w:r>
-      <w:r>
-        <w:rPr>
-          <w:rFonts w:ascii="Consolas" w:eastAsia="Times New Roman" w:hAnsi="Consolas" w:cs="Times New Roman"/>
-          <w:color w:val="D4D4D4"/>
-          <w:sz w:val="21"/>
-          <w:szCs w:val="21"/>
-        </w:rPr>
-        <w:t> </w:t>
-      </w:r>
-      <w:r>
-        <w:rPr>
-          <w:rFonts w:ascii="Consolas" w:eastAsia="Times New Roman" w:hAnsi="Consolas" w:cs="Times New Roman"/>
           <w:color w:val="4EC9B0"/>
           <w:sz w:val="21"/>
           <w:szCs w:val="21"/>
@@ -10431,23 +10782,23 @@
           <w:sz w:val="21"/>
           <w:szCs w:val="21"/>
         </w:rPr>
-        <w:t>: </w:t>
-      </w:r>
-      <w:r>
-        <w:rPr>
-          <w:rFonts w:ascii="Consolas" w:eastAsia="Times New Roman" w:hAnsi="Consolas" w:cs="Times New Roman"/>
-          <w:color w:val="C586C0"/>
-          <w:sz w:val="21"/>
-          <w:szCs w:val="21"/>
-        </w:rPr>
-        <w:t>return</w:t>
+        <w:t> = </w:t>
+      </w:r>
+      <w:r>
+        <w:rPr>
+          <w:rFonts w:ascii="Consolas" w:eastAsia="Times New Roman" w:hAnsi="Consolas" w:cs="Times New Roman"/>
+          <w:color w:val="569CD6"/>
+          <w:sz w:val="21"/>
+          <w:szCs w:val="21"/>
+        </w:rPr>
+        <w:t>true</w:t>
       </w:r>
     </w:p>
     <w:p>
       <w:pPr>
         <w:shd w:val="clear" w:color="auto" w:fill="1E1E1E"/>
         <w:spacing w:after="0" w:line="285" w:lineRule="atLeast"/>
-        <w:ind w:left="1800"/>
+        <w:ind w:left="1440"/>
         <w:rPr>
           <w:rFonts w:ascii="Consolas" w:eastAsia="Times New Roman" w:hAnsi="Consolas" w:cs="Times New Roman"/>
           <w:color w:val="D4D4D4"/>
@@ -10464,6 +10815,7 @@
         </w:rPr>
         <w:t>    </w:t>
       </w:r>
+      <w:proofErr w:type="spellStart"/>
       <w:r>
         <w:rPr>
           <w:rFonts w:ascii="Consolas" w:eastAsia="Times New Roman" w:hAnsi="Consolas" w:cs="Times New Roman"/>
@@ -10471,8 +10823,9 @@
           <w:sz w:val="21"/>
           <w:szCs w:val="21"/>
         </w:rPr>
-        <w:t>started</w:t>
-      </w:r>
+        <w:t>gravity_scale</w:t>
+      </w:r>
+      <w:proofErr w:type="spellEnd"/>
       <w:r>
         <w:rPr>
           <w:rFonts w:ascii="Consolas" w:eastAsia="Times New Roman" w:hAnsi="Consolas" w:cs="Times New Roman"/>
@@ -10485,18 +10838,18 @@
       <w:r>
         <w:rPr>
           <w:rFonts w:ascii="Consolas" w:eastAsia="Times New Roman" w:hAnsi="Consolas" w:cs="Times New Roman"/>
-          <w:color w:val="569CD6"/>
-          <w:sz w:val="21"/>
-          <w:szCs w:val="21"/>
-        </w:rPr>
-        <w:t>true</w:t>
+          <w:color w:val="B5CEA8"/>
+          <w:sz w:val="21"/>
+          <w:szCs w:val="21"/>
+        </w:rPr>
+        <w:t>5.0</w:t>
       </w:r>
     </w:p>
     <w:p>
       <w:pPr>
         <w:shd w:val="clear" w:color="auto" w:fill="1E1E1E"/>
         <w:spacing w:after="0" w:line="285" w:lineRule="atLeast"/>
-        <w:ind w:left="1800"/>
+        <w:ind w:left="1440"/>
         <w:rPr>
           <w:rFonts w:ascii="Consolas" w:eastAsia="Times New Roman" w:hAnsi="Consolas" w:cs="Times New Roman"/>
           <w:color w:val="D4D4D4"/>
@@ -10513,6 +10866,7 @@
         </w:rPr>
         <w:t>    </w:t>
       </w:r>
+      <w:proofErr w:type="spellStart"/>
       <w:r>
         <w:rPr>
           <w:rFonts w:ascii="Consolas" w:eastAsia="Times New Roman" w:hAnsi="Consolas" w:cs="Times New Roman"/>
@@ -10520,170 +10874,193 @@
           <w:sz w:val="21"/>
           <w:szCs w:val="21"/>
         </w:rPr>
-        <w:t>gravity_scale</w:t>
-      </w:r>
-      <w:r>
-        <w:rPr>
-          <w:rFonts w:ascii="Consolas" w:eastAsia="Times New Roman" w:hAnsi="Consolas" w:cs="Times New Roman"/>
-          <w:color w:val="D4D4D4"/>
-          <w:sz w:val="21"/>
-          <w:szCs w:val="21"/>
-        </w:rPr>
-        <w:t> = </w:t>
-      </w:r>
-      <w:r>
-        <w:rPr>
-          <w:rFonts w:ascii="Consolas" w:eastAsia="Times New Roman" w:hAnsi="Consolas" w:cs="Times New Roman"/>
-          <w:color w:val="B5CEA8"/>
-          <w:sz w:val="21"/>
-          <w:szCs w:val="21"/>
-        </w:rPr>
-        <w:t>5.0</w:t>
+        <w:t>animator</w:t>
+      </w:r>
+      <w:r>
+        <w:rPr>
+          <w:rFonts w:ascii="Consolas" w:eastAsia="Times New Roman" w:hAnsi="Consolas" w:cs="Times New Roman"/>
+          <w:color w:val="D4D4D4"/>
+          <w:sz w:val="21"/>
+          <w:szCs w:val="21"/>
+        </w:rPr>
+        <w:t>.</w:t>
+      </w:r>
+      <w:r>
+        <w:rPr>
+          <w:rFonts w:ascii="Consolas" w:eastAsia="Times New Roman" w:hAnsi="Consolas" w:cs="Times New Roman"/>
+          <w:color w:val="4EC9B0"/>
+          <w:sz w:val="21"/>
+          <w:szCs w:val="21"/>
+        </w:rPr>
+        <w:t>play</w:t>
+      </w:r>
+      <w:proofErr w:type="spellEnd"/>
+      <w:r>
+        <w:rPr>
+          <w:rFonts w:ascii="Consolas" w:eastAsia="Times New Roman" w:hAnsi="Consolas" w:cs="Times New Roman"/>
+          <w:color w:val="D4D4D4"/>
+          <w:sz w:val="21"/>
+          <w:szCs w:val="21"/>
+        </w:rPr>
+        <w:t>(</w:t>
+      </w:r>
+      <w:r>
+        <w:rPr>
+          <w:rFonts w:ascii="Consolas" w:eastAsia="Times New Roman" w:hAnsi="Consolas" w:cs="Times New Roman"/>
+          <w:color w:val="CE9178"/>
+          <w:sz w:val="21"/>
+          <w:szCs w:val="21"/>
+        </w:rPr>
+        <w:t>"flap"</w:t>
+      </w:r>
+      <w:r>
+        <w:rPr>
+          <w:rFonts w:ascii="Consolas" w:eastAsia="Times New Roman" w:hAnsi="Consolas" w:cs="Times New Roman"/>
+          <w:color w:val="D4D4D4"/>
+          <w:sz w:val="21"/>
+          <w:szCs w:val="21"/>
+        </w:rPr>
+        <w:t>)</w:t>
       </w:r>
     </w:p>
     <w:p>
       <w:pPr>
         <w:shd w:val="clear" w:color="auto" w:fill="1E1E1E"/>
         <w:spacing w:after="0" w:line="285" w:lineRule="atLeast"/>
-        <w:ind w:left="1800"/>
-        <w:rPr>
-          <w:rFonts w:ascii="Consolas" w:eastAsia="Times New Roman" w:hAnsi="Consolas" w:cs="Times New Roman"/>
-          <w:color w:val="D4D4D4"/>
-          <w:sz w:val="21"/>
-          <w:szCs w:val="21"/>
-        </w:rPr>
-      </w:pPr>
-      <w:r>
-        <w:rPr>
-          <w:rFonts w:ascii="Consolas" w:eastAsia="Times New Roman" w:hAnsi="Consolas" w:cs="Times New Roman"/>
-          <w:color w:val="D4D4D4"/>
-          <w:sz w:val="21"/>
-          <w:szCs w:val="21"/>
-        </w:rPr>
-        <w:t>    </w:t>
-      </w:r>
-      <w:r>
-        <w:rPr>
-          <w:rFonts w:ascii="Consolas" w:eastAsia="Times New Roman" w:hAnsi="Consolas" w:cs="Times New Roman"/>
-          <w:color w:val="4EC9B0"/>
-          <w:sz w:val="21"/>
-          <w:szCs w:val="21"/>
-        </w:rPr>
-        <w:t>animator</w:t>
-      </w:r>
-      <w:r>
-        <w:rPr>
-          <w:rFonts w:ascii="Consolas" w:eastAsia="Times New Roman" w:hAnsi="Consolas" w:cs="Times New Roman"/>
-          <w:color w:val="D4D4D4"/>
-          <w:sz w:val="21"/>
-          <w:szCs w:val="21"/>
-        </w:rPr>
-        <w:t>.</w:t>
-      </w:r>
-      <w:r>
-        <w:rPr>
-          <w:rFonts w:ascii="Consolas" w:eastAsia="Times New Roman" w:hAnsi="Consolas" w:cs="Times New Roman"/>
-          <w:color w:val="4EC9B0"/>
-          <w:sz w:val="21"/>
-          <w:szCs w:val="21"/>
-        </w:rPr>
-        <w:t>play</w:t>
-      </w:r>
-      <w:r>
-        <w:rPr>
-          <w:rFonts w:ascii="Consolas" w:eastAsia="Times New Roman" w:hAnsi="Consolas" w:cs="Times New Roman"/>
-          <w:color w:val="D4D4D4"/>
-          <w:sz w:val="21"/>
-          <w:szCs w:val="21"/>
-        </w:rPr>
-        <w:t>(</w:t>
-      </w:r>
-      <w:r>
-        <w:rPr>
-          <w:rFonts w:ascii="Consolas" w:eastAsia="Times New Roman" w:hAnsi="Consolas" w:cs="Times New Roman"/>
-          <w:color w:val="CE9178"/>
-          <w:sz w:val="21"/>
-          <w:szCs w:val="21"/>
-        </w:rPr>
-        <w:t>"flap"</w:t>
-      </w:r>
-      <w:r>
-        <w:rPr>
-          <w:rFonts w:ascii="Consolas" w:eastAsia="Times New Roman" w:hAnsi="Consolas" w:cs="Times New Roman"/>
-          <w:color w:val="D4D4D4"/>
-          <w:sz w:val="21"/>
-          <w:szCs w:val="21"/>
-        </w:rPr>
-        <w:t>)</w:t>
-      </w:r>
+        <w:ind w:left="1440"/>
+        <w:rPr>
+          <w:rFonts w:ascii="Consolas" w:eastAsia="Times New Roman" w:hAnsi="Consolas" w:cs="Times New Roman"/>
+          <w:color w:val="D4D4D4"/>
+          <w:sz w:val="21"/>
+          <w:szCs w:val="21"/>
+        </w:rPr>
+      </w:pPr>
     </w:p>
     <w:p>
       <w:pPr>
         <w:shd w:val="clear" w:color="auto" w:fill="1E1E1E"/>
         <w:spacing w:after="0" w:line="285" w:lineRule="atLeast"/>
-        <w:ind w:left="1800"/>
-        <w:rPr>
-          <w:rFonts w:ascii="Consolas" w:eastAsia="Times New Roman" w:hAnsi="Consolas" w:cs="Times New Roman"/>
-          <w:color w:val="D4D4D4"/>
-          <w:sz w:val="21"/>
-          <w:szCs w:val="21"/>
-        </w:rPr>
-      </w:pPr>
+        <w:ind w:left="1440"/>
+        <w:rPr>
+          <w:rFonts w:ascii="Consolas" w:eastAsia="Times New Roman" w:hAnsi="Consolas" w:cs="Times New Roman"/>
+          <w:color w:val="D4D4D4"/>
+          <w:sz w:val="21"/>
+          <w:szCs w:val="21"/>
+        </w:rPr>
+      </w:pPr>
+      <w:proofErr w:type="spellStart"/>
+      <w:r>
+        <w:rPr>
+          <w:rFonts w:ascii="Consolas" w:eastAsia="Times New Roman" w:hAnsi="Consolas" w:cs="Times New Roman"/>
+          <w:color w:val="569CD6"/>
+          <w:sz w:val="21"/>
+          <w:szCs w:val="21"/>
+        </w:rPr>
+        <w:t>func</w:t>
+      </w:r>
+      <w:proofErr w:type="spellEnd"/>
+      <w:r>
+        <w:rPr>
+          <w:rFonts w:ascii="Consolas" w:eastAsia="Times New Roman" w:hAnsi="Consolas" w:cs="Times New Roman"/>
+          <w:color w:val="D4D4D4"/>
+          <w:sz w:val="21"/>
+          <w:szCs w:val="21"/>
+        </w:rPr>
+        <w:t> </w:t>
+      </w:r>
+      <w:r>
+        <w:rPr>
+          <w:rFonts w:ascii="Consolas" w:eastAsia="Times New Roman" w:hAnsi="Consolas" w:cs="Times New Roman"/>
+          <w:color w:val="DCDCAA"/>
+          <w:sz w:val="21"/>
+          <w:szCs w:val="21"/>
+        </w:rPr>
+        <w:t>flap</w:t>
+      </w:r>
+      <w:r>
+        <w:rPr>
+          <w:rFonts w:ascii="Consolas" w:eastAsia="Times New Roman" w:hAnsi="Consolas" w:cs="Times New Roman"/>
+          <w:color w:val="D4D4D4"/>
+          <w:sz w:val="21"/>
+          <w:szCs w:val="21"/>
+        </w:rPr>
+        <w:t>():</w:t>
+      </w:r>
     </w:p>
     <w:p>
       <w:pPr>
         <w:shd w:val="clear" w:color="auto" w:fill="1E1E1E"/>
         <w:spacing w:after="0" w:line="285" w:lineRule="atLeast"/>
-        <w:ind w:left="1800"/>
-        <w:rPr>
-          <w:rFonts w:ascii="Consolas" w:eastAsia="Times New Roman" w:hAnsi="Consolas" w:cs="Times New Roman"/>
-          <w:color w:val="D4D4D4"/>
-          <w:sz w:val="21"/>
-          <w:szCs w:val="21"/>
-        </w:rPr>
-      </w:pPr>
-      <w:r>
-        <w:rPr>
-          <w:rFonts w:ascii="Consolas" w:eastAsia="Times New Roman" w:hAnsi="Consolas" w:cs="Times New Roman"/>
-          <w:color w:val="569CD6"/>
-          <w:sz w:val="21"/>
-          <w:szCs w:val="21"/>
-        </w:rPr>
-        <w:t>func</w:t>
-      </w:r>
-      <w:r>
-        <w:rPr>
-          <w:rFonts w:ascii="Consolas" w:eastAsia="Times New Roman" w:hAnsi="Consolas" w:cs="Times New Roman"/>
-          <w:color w:val="D4D4D4"/>
-          <w:sz w:val="21"/>
-          <w:szCs w:val="21"/>
-        </w:rPr>
-        <w:t> </w:t>
-      </w:r>
-      <w:r>
-        <w:rPr>
-          <w:rFonts w:ascii="Consolas" w:eastAsia="Times New Roman" w:hAnsi="Consolas" w:cs="Times New Roman"/>
-          <w:color w:val="DCDCAA"/>
-          <w:sz w:val="21"/>
-          <w:szCs w:val="21"/>
-        </w:rPr>
-        <w:t>flap</w:t>
-      </w:r>
-      <w:r>
-        <w:rPr>
-          <w:rFonts w:ascii="Consolas" w:eastAsia="Times New Roman" w:hAnsi="Consolas" w:cs="Times New Roman"/>
-          <w:color w:val="D4D4D4"/>
-          <w:sz w:val="21"/>
-          <w:szCs w:val="21"/>
-        </w:rPr>
-        <w:t>():</w:t>
+        <w:ind w:left="1440"/>
+        <w:rPr>
+          <w:rFonts w:ascii="Consolas" w:eastAsia="Times New Roman" w:hAnsi="Consolas" w:cs="Times New Roman"/>
+          <w:color w:val="D4D4D4"/>
+          <w:sz w:val="21"/>
+          <w:szCs w:val="21"/>
+        </w:rPr>
+      </w:pPr>
+      <w:r>
+        <w:rPr>
+          <w:rFonts w:ascii="Consolas" w:eastAsia="Times New Roman" w:hAnsi="Consolas" w:cs="Times New Roman"/>
+          <w:color w:val="D4D4D4"/>
+          <w:sz w:val="21"/>
+          <w:szCs w:val="21"/>
+        </w:rPr>
+        <w:t>    </w:t>
+      </w:r>
+      <w:proofErr w:type="spellStart"/>
+      <w:r>
+        <w:rPr>
+          <w:rFonts w:ascii="Consolas" w:eastAsia="Times New Roman" w:hAnsi="Consolas" w:cs="Times New Roman"/>
+          <w:color w:val="4EC9B0"/>
+          <w:sz w:val="21"/>
+          <w:szCs w:val="21"/>
+        </w:rPr>
+        <w:t>linear_velocity</w:t>
+      </w:r>
+      <w:r>
+        <w:rPr>
+          <w:rFonts w:ascii="Consolas" w:eastAsia="Times New Roman" w:hAnsi="Consolas" w:cs="Times New Roman"/>
+          <w:color w:val="D4D4D4"/>
+          <w:sz w:val="21"/>
+          <w:szCs w:val="21"/>
+        </w:rPr>
+        <w:t>.</w:t>
+      </w:r>
+      <w:r>
+        <w:rPr>
+          <w:rFonts w:ascii="Consolas" w:eastAsia="Times New Roman" w:hAnsi="Consolas" w:cs="Times New Roman"/>
+          <w:color w:val="4EC9B0"/>
+          <w:sz w:val="21"/>
+          <w:szCs w:val="21"/>
+        </w:rPr>
+        <w:t>y</w:t>
+      </w:r>
+      <w:proofErr w:type="spellEnd"/>
+      <w:r>
+        <w:rPr>
+          <w:rFonts w:ascii="Consolas" w:eastAsia="Times New Roman" w:hAnsi="Consolas" w:cs="Times New Roman"/>
+          <w:color w:val="D4D4D4"/>
+          <w:sz w:val="21"/>
+          <w:szCs w:val="21"/>
+        </w:rPr>
+        <w:t> = </w:t>
+      </w:r>
+      <w:r>
+        <w:rPr>
+          <w:rFonts w:ascii="Consolas" w:eastAsia="Times New Roman" w:hAnsi="Consolas" w:cs="Times New Roman"/>
+          <w:color w:val="4EC9B0"/>
+          <w:sz w:val="21"/>
+          <w:szCs w:val="21"/>
+        </w:rPr>
+        <w:t>FLAP_FORCE</w:t>
       </w:r>
     </w:p>
     <w:p>
       <w:pPr>
         <w:shd w:val="clear" w:color="auto" w:fill="1E1E1E"/>
         <w:spacing w:after="0" w:line="285" w:lineRule="atLeast"/>
-        <w:ind w:left="1800"/>
+        <w:ind w:left="1440"/>
         <w:rPr>
           <w:rFonts w:ascii="Consolas" w:eastAsia="Times New Roman" w:hAnsi="Consolas" w:cs="Times New Roman"/>
           <w:color w:val="D4D4D4"/>
@@ -10700,6 +11077,7 @@
         </w:rPr>
         <w:t>    </w:t>
       </w:r>
+      <w:proofErr w:type="spellStart"/>
       <w:r>
         <w:rPr>
           <w:rFonts w:ascii="Consolas" w:eastAsia="Times New Roman" w:hAnsi="Consolas" w:cs="Times New Roman"/>
@@ -10707,75 +11085,9 @@
           <w:sz w:val="21"/>
           <w:szCs w:val="21"/>
         </w:rPr>
-        <w:t>linear_velocity</w:t>
-      </w:r>
-      <w:r>
-        <w:rPr>
-          <w:rFonts w:ascii="Consolas" w:eastAsia="Times New Roman" w:hAnsi="Consolas" w:cs="Times New Roman"/>
-          <w:color w:val="D4D4D4"/>
-          <w:sz w:val="21"/>
-          <w:szCs w:val="21"/>
-        </w:rPr>
-        <w:t>.</w:t>
-      </w:r>
-      <w:r>
-        <w:rPr>
-          <w:rFonts w:ascii="Consolas" w:eastAsia="Times New Roman" w:hAnsi="Consolas" w:cs="Times New Roman"/>
-          <w:color w:val="4EC9B0"/>
-          <w:sz w:val="21"/>
-          <w:szCs w:val="21"/>
-        </w:rPr>
-        <w:t>y</w:t>
-      </w:r>
-      <w:r>
-        <w:rPr>
-          <w:rFonts w:ascii="Consolas" w:eastAsia="Times New Roman" w:hAnsi="Consolas" w:cs="Times New Roman"/>
-          <w:color w:val="D4D4D4"/>
-          <w:sz w:val="21"/>
-          <w:szCs w:val="21"/>
-        </w:rPr>
-        <w:t> = </w:t>
-      </w:r>
-      <w:r>
-        <w:rPr>
-          <w:rFonts w:ascii="Consolas" w:eastAsia="Times New Roman" w:hAnsi="Consolas" w:cs="Times New Roman"/>
-          <w:color w:val="4EC9B0"/>
-          <w:sz w:val="21"/>
-          <w:szCs w:val="21"/>
-        </w:rPr>
-        <w:t>FLAP_FORCE</w:t>
-      </w:r>
-    </w:p>
-    <w:p>
-      <w:pPr>
-        <w:shd w:val="clear" w:color="auto" w:fill="1E1E1E"/>
-        <w:spacing w:after="0" w:line="285" w:lineRule="atLeast"/>
-        <w:ind w:left="1800"/>
-        <w:rPr>
-          <w:rFonts w:ascii="Consolas" w:eastAsia="Times New Roman" w:hAnsi="Consolas" w:cs="Times New Roman"/>
-          <w:color w:val="D4D4D4"/>
-          <w:sz w:val="21"/>
-          <w:szCs w:val="21"/>
-        </w:rPr>
-      </w:pPr>
-      <w:r>
-        <w:rPr>
-          <w:rFonts w:ascii="Consolas" w:eastAsia="Times New Roman" w:hAnsi="Consolas" w:cs="Times New Roman"/>
-          <w:color w:val="D4D4D4"/>
-          <w:sz w:val="21"/>
-          <w:szCs w:val="21"/>
-        </w:rPr>
-        <w:t>    </w:t>
-      </w:r>
-      <w:r>
-        <w:rPr>
-          <w:rFonts w:ascii="Consolas" w:eastAsia="Times New Roman" w:hAnsi="Consolas" w:cs="Times New Roman"/>
-          <w:color w:val="4EC9B0"/>
-          <w:sz w:val="21"/>
-          <w:szCs w:val="21"/>
-        </w:rPr>
         <w:t>angular_velocity</w:t>
       </w:r>
+      <w:proofErr w:type="spellEnd"/>
       <w:r>
         <w:rPr>
           <w:rFonts w:ascii="Consolas" w:eastAsia="Times New Roman" w:hAnsi="Consolas" w:cs="Times New Roman"/>
@@ -10894,7 +11206,23 @@
           <w:rFonts w:ascii="Segoe UI" w:eastAsia="Times New Roman" w:hAnsi="Segoe UI" w:cs="Segoe UI"/>
           <w:color w:val="23282D"/>
         </w:rPr>
-        <w:t>“FlappyBird”</w:t>
+        <w:t>“</w:t>
+      </w:r>
+      <w:proofErr w:type="spellStart"/>
+      <w:r>
+        <w:rPr>
+          <w:rFonts w:ascii="Segoe UI" w:eastAsia="Times New Roman" w:hAnsi="Segoe UI" w:cs="Segoe UI"/>
+          <w:color w:val="23282D"/>
+        </w:rPr>
+        <w:t>FlappyBird</w:t>
+      </w:r>
+      <w:proofErr w:type="spellEnd"/>
+      <w:r>
+        <w:rPr>
+          <w:rFonts w:ascii="Segoe UI" w:eastAsia="Times New Roman" w:hAnsi="Segoe UI" w:cs="Segoe UI"/>
+          <w:color w:val="23282D"/>
+        </w:rPr>
+        <w:t>”</w:t>
       </w:r>
     </w:p>
     <w:p>

</xml_diff>

<commit_message>
Updated as per feedback from video recording
</commit_message>
<xml_diff>
--- a/2021/daily_scaffolding/Day 2.docx
+++ b/2021/daily_scaffolding/Day 2.docx
@@ -493,10 +493,7 @@
           <w:numId w:val="7"/>
         </w:numPr>
         <w:rPr>
-          <w:rStyle w:val="Hyperlink"/>
-          <w:rFonts w:ascii="Segoe UI" w:hAnsi="Segoe UI" w:cs="Segoe UI"/>
-          <w:color w:val="auto"/>
-          <w:u w:val="none"/>
+          <w:rFonts w:ascii="Segoe UI" w:hAnsi="Segoe UI" w:cs="Segoe UI"/>
         </w:rPr>
       </w:pPr>
       <w:hyperlink r:id="rId11" w:history="1">
@@ -505,7 +502,21 @@
             <w:rStyle w:val="Hyperlink"/>
             <w:rFonts w:ascii="Segoe UI" w:hAnsi="Segoe UI" w:cs="Segoe UI"/>
           </w:rPr>
-          <w:t>https://github.com/domini4/ProfessorPlatypus/releases/tag/1.01</w:t>
+          <w:t>https://github.com/domini4/ProfessorPlatypus/r</w:t>
+        </w:r>
+        <w:r>
+          <w:rPr>
+            <w:rStyle w:val="Hyperlink"/>
+            <w:rFonts w:ascii="Segoe UI" w:hAnsi="Segoe UI" w:cs="Segoe UI"/>
+          </w:rPr>
+          <w:t>e</w:t>
+        </w:r>
+        <w:r>
+          <w:rPr>
+            <w:rStyle w:val="Hyperlink"/>
+            <w:rFonts w:ascii="Segoe UI" w:hAnsi="Segoe UI" w:cs="Segoe UI"/>
+          </w:rPr>
+          <w:t>leases/tag/1.1</w:t>
         </w:r>
       </w:hyperlink>
     </w:p>
@@ -526,7 +537,21 @@
             <w:rStyle w:val="Hyperlink"/>
             <w:rFonts w:ascii="Segoe UI" w:hAnsi="Segoe UI" w:cs="Segoe UI"/>
           </w:rPr>
-          <w:t>https://github.com/domini4/ProfessorPlatypus/releases/tag/1.02</w:t>
+          <w:t>https://github.com/domini4/ProfessorPlatypus/relea</w:t>
+        </w:r>
+        <w:r>
+          <w:rPr>
+            <w:rStyle w:val="Hyperlink"/>
+            <w:rFonts w:ascii="Segoe UI" w:hAnsi="Segoe UI" w:cs="Segoe UI"/>
+          </w:rPr>
+          <w:t>s</w:t>
+        </w:r>
+        <w:r>
+          <w:rPr>
+            <w:rStyle w:val="Hyperlink"/>
+            <w:rFonts w:ascii="Segoe UI" w:hAnsi="Segoe UI" w:cs="Segoe UI"/>
+          </w:rPr>
+          <w:t>es/tag/1.2</w:t>
         </w:r>
       </w:hyperlink>
     </w:p>
@@ -547,7 +572,21 @@
             <w:rStyle w:val="Hyperlink"/>
             <w:rFonts w:ascii="Segoe UI" w:hAnsi="Segoe UI" w:cs="Segoe UI"/>
           </w:rPr>
-          <w:t>https://github.com/domini4/ProfessorPlatypus/releases/tag/1.03</w:t>
+          <w:t>https://github.com/domini4/ProfessorPlatypus/r</w:t>
+        </w:r>
+        <w:r>
+          <w:rPr>
+            <w:rStyle w:val="Hyperlink"/>
+            <w:rFonts w:ascii="Segoe UI" w:hAnsi="Segoe UI" w:cs="Segoe UI"/>
+          </w:rPr>
+          <w:t>e</w:t>
+        </w:r>
+        <w:r>
+          <w:rPr>
+            <w:rStyle w:val="Hyperlink"/>
+            <w:rFonts w:ascii="Segoe UI" w:hAnsi="Segoe UI" w:cs="Segoe UI"/>
+          </w:rPr>
+          <w:t>leases/tag/1.3</w:t>
         </w:r>
       </w:hyperlink>
     </w:p>
@@ -568,7 +607,21 @@
             <w:rStyle w:val="Hyperlink"/>
             <w:rFonts w:ascii="Segoe UI" w:hAnsi="Segoe UI" w:cs="Segoe UI"/>
           </w:rPr>
-          <w:t>https://github.com/domini4/ProfessorPlatypus/releases/tag/1.04</w:t>
+          <w:t>https://github.com/domini4/ProfessorPl</w:t>
+        </w:r>
+        <w:r>
+          <w:rPr>
+            <w:rStyle w:val="Hyperlink"/>
+            <w:rFonts w:ascii="Segoe UI" w:hAnsi="Segoe UI" w:cs="Segoe UI"/>
+          </w:rPr>
+          <w:t>a</w:t>
+        </w:r>
+        <w:r>
+          <w:rPr>
+            <w:rStyle w:val="Hyperlink"/>
+            <w:rFonts w:ascii="Segoe UI" w:hAnsi="Segoe UI" w:cs="Segoe UI"/>
+          </w:rPr>
+          <w:t>typus/releases/tag/1.4</w:t>
         </w:r>
       </w:hyperlink>
     </w:p>
@@ -589,7 +642,21 @@
             <w:rStyle w:val="Hyperlink"/>
             <w:rFonts w:ascii="Segoe UI" w:hAnsi="Segoe UI" w:cs="Segoe UI"/>
           </w:rPr>
-          <w:t>https://github.com/domini4/ProfessorPlatypus/releases/tag/1.05</w:t>
+          <w:t>https://github.com/domini4/ProfessorPlat</w:t>
+        </w:r>
+        <w:r>
+          <w:rPr>
+            <w:rStyle w:val="Hyperlink"/>
+            <w:rFonts w:ascii="Segoe UI" w:hAnsi="Segoe UI" w:cs="Segoe UI"/>
+          </w:rPr>
+          <w:t>y</w:t>
+        </w:r>
+        <w:r>
+          <w:rPr>
+            <w:rStyle w:val="Hyperlink"/>
+            <w:rFonts w:ascii="Segoe UI" w:hAnsi="Segoe UI" w:cs="Segoe UI"/>
+          </w:rPr>
+          <w:t>pus/releases/tag/1.5</w:t>
         </w:r>
       </w:hyperlink>
     </w:p>
@@ -610,7 +677,21 @@
             <w:rStyle w:val="Hyperlink"/>
             <w:rFonts w:ascii="Segoe UI" w:hAnsi="Segoe UI" w:cs="Segoe UI"/>
           </w:rPr>
-          <w:t>https://github.com/domini4/ProfessorPlatypus/releases/tag/1.06</w:t>
+          <w:t>https://github.com/domini4/ProfessorPl</w:t>
+        </w:r>
+        <w:r>
+          <w:rPr>
+            <w:rStyle w:val="Hyperlink"/>
+            <w:rFonts w:ascii="Segoe UI" w:hAnsi="Segoe UI" w:cs="Segoe UI"/>
+          </w:rPr>
+          <w:t>a</w:t>
+        </w:r>
+        <w:r>
+          <w:rPr>
+            <w:rStyle w:val="Hyperlink"/>
+            <w:rFonts w:ascii="Segoe UI" w:hAnsi="Segoe UI" w:cs="Segoe UI"/>
+          </w:rPr>
+          <w:t>typus/releases/tag/1.6</w:t>
         </w:r>
       </w:hyperlink>
     </w:p>
@@ -631,7 +712,21 @@
             <w:rStyle w:val="Hyperlink"/>
             <w:rFonts w:ascii="Segoe UI" w:hAnsi="Segoe UI" w:cs="Segoe UI"/>
           </w:rPr>
-          <w:t>https://github.com/domini4/ProfessorPlatypus/releases/tag/1.07</w:t>
+          <w:t>https://github.com/domini4/ProfessorPla</w:t>
+        </w:r>
+        <w:r>
+          <w:rPr>
+            <w:rStyle w:val="Hyperlink"/>
+            <w:rFonts w:ascii="Segoe UI" w:hAnsi="Segoe UI" w:cs="Segoe UI"/>
+          </w:rPr>
+          <w:t>t</w:t>
+        </w:r>
+        <w:r>
+          <w:rPr>
+            <w:rStyle w:val="Hyperlink"/>
+            <w:rFonts w:ascii="Segoe UI" w:hAnsi="Segoe UI" w:cs="Segoe UI"/>
+          </w:rPr>
+          <w:t>ypus/releases/tag/1.7</w:t>
         </w:r>
       </w:hyperlink>
     </w:p>
@@ -652,7 +747,21 @@
             <w:rStyle w:val="Hyperlink"/>
             <w:rFonts w:ascii="Segoe UI" w:hAnsi="Segoe UI" w:cs="Segoe UI"/>
           </w:rPr>
-          <w:t>https://github.com/domini4/ProfessorPlatypus/releases/tag/1.08</w:t>
+          <w:t>https://github.com/domini4/ProfessorPl</w:t>
+        </w:r>
+        <w:r>
+          <w:rPr>
+            <w:rStyle w:val="Hyperlink"/>
+            <w:rFonts w:ascii="Segoe UI" w:hAnsi="Segoe UI" w:cs="Segoe UI"/>
+          </w:rPr>
+          <w:t>a</w:t>
+        </w:r>
+        <w:r>
+          <w:rPr>
+            <w:rStyle w:val="Hyperlink"/>
+            <w:rFonts w:ascii="Segoe UI" w:hAnsi="Segoe UI" w:cs="Segoe UI"/>
+          </w:rPr>
+          <w:t>typus/releases/tag/1.8</w:t>
         </w:r>
       </w:hyperlink>
     </w:p>
@@ -3288,7 +3397,7 @@
             <w:rStyle w:val="Hyperlink"/>
             <w:rFonts w:ascii="Segoe UI" w:hAnsi="Segoe UI" w:cs="Segoe UI"/>
           </w:rPr>
-          <w:t>https://github.com/domini4/ProfessorPlatypus/releases/tag/1.01</w:t>
+          <w:t>https://github.com/domini4/ProfessorPlatypus/releases/tag/1.1</w:t>
         </w:r>
       </w:hyperlink>
     </w:p>
@@ -4065,10 +4174,7 @@
           <w:numId w:val="2"/>
         </w:numPr>
         <w:rPr>
-          <w:rStyle w:val="Hyperlink"/>
-          <w:rFonts w:ascii="Segoe UI" w:hAnsi="Segoe UI" w:cs="Segoe UI"/>
-          <w:color w:val="auto"/>
-          <w:u w:val="none"/>
+          <w:rFonts w:ascii="Segoe UI" w:hAnsi="Segoe UI" w:cs="Segoe UI"/>
         </w:rPr>
       </w:pPr>
       <w:r>
@@ -4083,7 +4189,7 @@
             <w:rStyle w:val="Hyperlink"/>
             <w:rFonts w:ascii="Segoe UI" w:hAnsi="Segoe UI" w:cs="Segoe UI"/>
           </w:rPr>
-          <w:t>https://github.com/domini4/ProfessorPlatypus/releases/tag/1.02</w:t>
+          <w:t>https://github.com/domini4/ProfessorPlatypus/releases/tag/1.2</w:t>
         </w:r>
       </w:hyperlink>
     </w:p>
@@ -4375,14 +4481,14 @@
         <w:rPr>
           <w:rFonts w:ascii="Segoe UI" w:hAnsi="Segoe UI" w:cs="Segoe UI"/>
         </w:rPr>
-        <w:t xml:space="preserve">Enable auto play and looping using the </w:t>
+        <w:t xml:space="preserve">Enable looping using the </w:t>
       </w:r>
       <w:proofErr w:type="gramStart"/>
       <w:r>
         <w:rPr>
           <w:rFonts w:ascii="Segoe UI" w:hAnsi="Segoe UI" w:cs="Segoe UI"/>
         </w:rPr>
-        <w:t>buttons</w:t>
+        <w:t>button</w:t>
       </w:r>
       <w:proofErr w:type="gramEnd"/>
     </w:p>
@@ -4399,10 +4505,10 @@
         </w:rPr>
         <w:lastRenderedPageBreak/>
         <w:drawing>
-          <wp:inline distT="0" distB="0" distL="0" distR="0" wp14:anchorId="7B83F6E2" wp14:editId="6DD5177B">
-            <wp:extent cx="1866900" cy="1822450"/>
-            <wp:effectExtent l="0" t="0" r="0" b="6350"/>
-            <wp:docPr id="1" name="Picture 1"/>
+          <wp:inline distT="0" distB="0" distL="0" distR="0" wp14:anchorId="415B770C" wp14:editId="16561787">
+            <wp:extent cx="1898650" cy="1733127"/>
+            <wp:effectExtent l="0" t="0" r="6350" b="635"/>
+            <wp:docPr id="4" name="Picture 4"/>
             <wp:cNvGraphicFramePr>
               <a:graphicFrameLocks xmlns:a="http://schemas.openxmlformats.org/drawingml/2006/main" noChangeAspect="1"/>
             </wp:cNvGraphicFramePr>
@@ -4431,7 +4537,7 @@
                   <pic:spPr bwMode="auto">
                     <a:xfrm>
                       <a:off x="0" y="0"/>
-                      <a:ext cx="1866900" cy="1822450"/>
+                      <a:ext cx="1907476" cy="1741184"/>
                     </a:xfrm>
                     <a:prstGeom prst="rect">
                       <a:avLst/>
@@ -4486,10 +4592,10 @@
           <w:noProof/>
         </w:rPr>
         <w:drawing>
-          <wp:inline distT="0" distB="0" distL="0" distR="0" wp14:anchorId="444BF13B" wp14:editId="4D34F47F">
-            <wp:extent cx="1860550" cy="2003669"/>
-            <wp:effectExtent l="0" t="0" r="6350" b="0"/>
-            <wp:docPr id="3" name="Picture 3"/>
+          <wp:inline distT="0" distB="0" distL="0" distR="0" wp14:anchorId="1A22B850" wp14:editId="0E5C6D45">
+            <wp:extent cx="1933896" cy="1765300"/>
+            <wp:effectExtent l="0" t="0" r="9525" b="6350"/>
+            <wp:docPr id="8" name="Picture 8"/>
             <wp:cNvGraphicFramePr>
               <a:graphicFrameLocks xmlns:a="http://schemas.openxmlformats.org/drawingml/2006/main" noChangeAspect="1"/>
             </wp:cNvGraphicFramePr>
@@ -4497,7 +4603,7 @@
               <a:graphicData uri="http://schemas.openxmlformats.org/drawingml/2006/picture">
                 <pic:pic xmlns:pic="http://schemas.openxmlformats.org/drawingml/2006/picture">
                   <pic:nvPicPr>
-                    <pic:cNvPr id="0" name="Picture 1"/>
+                    <pic:cNvPr id="0" name="Picture 2"/>
                     <pic:cNvPicPr>
                       <a:picLocks noChangeAspect="1" noChangeArrowheads="1"/>
                     </pic:cNvPicPr>
@@ -4518,7 +4624,7 @@
                   <pic:spPr bwMode="auto">
                     <a:xfrm>
                       <a:off x="0" y="0"/>
-                      <a:ext cx="1864580" cy="2008010"/>
+                      <a:ext cx="1941021" cy="1771804"/>
                     </a:xfrm>
                     <a:prstGeom prst="rect">
                       <a:avLst/>
@@ -4715,9 +4821,9 @@
           <w:noProof/>
         </w:rPr>
         <w:drawing>
-          <wp:inline distT="0" distB="0" distL="0" distR="0" wp14:anchorId="183FA946" wp14:editId="46BD42B9">
-            <wp:extent cx="1873250" cy="1541013"/>
-            <wp:effectExtent l="0" t="0" r="0" b="2540"/>
+          <wp:inline distT="0" distB="0" distL="0" distR="0" wp14:anchorId="183FA946" wp14:editId="015121DE">
+            <wp:extent cx="2000250" cy="1645488"/>
+            <wp:effectExtent l="0" t="0" r="0" b="0"/>
             <wp:docPr id="2" name="Picture 2"/>
             <wp:cNvGraphicFramePr>
               <a:graphicFrameLocks xmlns:a="http://schemas.openxmlformats.org/drawingml/2006/main" noChangeAspect="1"/>
@@ -4747,7 +4853,7 @@
                   <pic:spPr bwMode="auto">
                     <a:xfrm>
                       <a:off x="0" y="0"/>
-                      <a:ext cx="1877848" cy="1544795"/>
+                      <a:ext cx="2007723" cy="1651636"/>
                     </a:xfrm>
                     <a:prstGeom prst="rect">
                       <a:avLst/>
@@ -4991,7 +5097,6 @@
         <w:rPr>
           <w:rFonts w:ascii="Segoe UI" w:hAnsi="Segoe UI" w:cs="Segoe UI"/>
         </w:rPr>
-        <w:lastRenderedPageBreak/>
         <w:t xml:space="preserve">Save the </w:t>
       </w:r>
       <w:proofErr w:type="gramStart"/>
@@ -5011,16 +5116,14 @@
           <w:numId w:val="2"/>
         </w:numPr>
         <w:rPr>
-          <w:rStyle w:val="Hyperlink"/>
-          <w:rFonts w:ascii="Segoe UI" w:hAnsi="Segoe UI" w:cs="Segoe UI"/>
-          <w:color w:val="auto"/>
-          <w:u w:val="none"/>
-        </w:rPr>
-      </w:pPr>
-      <w:r>
-        <w:rPr>
-          <w:rFonts w:ascii="Segoe UI" w:hAnsi="Segoe UI" w:cs="Segoe UI"/>
-        </w:rPr>
+          <w:rFonts w:ascii="Segoe UI" w:hAnsi="Segoe UI" w:cs="Segoe UI"/>
+        </w:rPr>
+      </w:pPr>
+      <w:r>
+        <w:rPr>
+          <w:rFonts w:ascii="Segoe UI" w:hAnsi="Segoe UI" w:cs="Segoe UI"/>
+        </w:rPr>
+        <w:lastRenderedPageBreak/>
         <w:t xml:space="preserve">GitHub: </w:t>
       </w:r>
       <w:hyperlink r:id="rId30" w:history="1">
@@ -5029,7 +5132,7 @@
             <w:rStyle w:val="Hyperlink"/>
             <w:rFonts w:ascii="Segoe UI" w:hAnsi="Segoe UI" w:cs="Segoe UI"/>
           </w:rPr>
-          <w:t>https://github.com/domini4/ProfessorPlatypus/releases/tag/1.03</w:t>
+          <w:t>https://github.com/domini4/ProfessorPlatypus/releases/tag/1.3</w:t>
         </w:r>
       </w:hyperlink>
     </w:p>
@@ -5206,32 +5309,6 @@
           <w:bCs/>
         </w:rPr>
         <w:t>OK</w:t>
-      </w:r>
-      <w:proofErr w:type="gramEnd"/>
-    </w:p>
-    <w:p>
-      <w:pPr>
-        <w:pStyle w:val="ListParagraph"/>
-        <w:numPr>
-          <w:ilvl w:val="2"/>
-          <w:numId w:val="2"/>
-        </w:numPr>
-        <w:rPr>
-          <w:rFonts w:ascii="Segoe UI" w:hAnsi="Segoe UI" w:cs="Segoe UI"/>
-        </w:rPr>
-      </w:pPr>
-      <w:r>
-        <w:rPr>
-          <w:rFonts w:ascii="Segoe UI" w:hAnsi="Segoe UI" w:cs="Segoe UI"/>
-        </w:rPr>
-        <w:t xml:space="preserve">Enable looping using the </w:t>
-      </w:r>
-      <w:proofErr w:type="gramStart"/>
-      <w:r>
-        <w:rPr>
-          <w:rFonts w:ascii="Segoe UI" w:hAnsi="Segoe UI" w:cs="Segoe UI"/>
-        </w:rPr>
-        <w:t>button</w:t>
       </w:r>
       <w:proofErr w:type="gramEnd"/>
     </w:p>
@@ -5712,6 +5789,38 @@
         <w:t>button</w:t>
       </w:r>
       <w:proofErr w:type="gramEnd"/>
+      <w:r>
+        <w:rPr>
+          <w:rFonts w:ascii="Segoe UI" w:hAnsi="Segoe UI" w:cs="Segoe UI"/>
+        </w:rPr>
+        <w:t xml:space="preserve"> </w:t>
+      </w:r>
+    </w:p>
+    <w:p>
+      <w:pPr>
+        <w:pStyle w:val="ListParagraph"/>
+        <w:numPr>
+          <w:ilvl w:val="2"/>
+          <w:numId w:val="2"/>
+        </w:numPr>
+        <w:rPr>
+          <w:rFonts w:ascii="Segoe UI" w:hAnsi="Segoe UI" w:cs="Segoe UI"/>
+        </w:rPr>
+      </w:pPr>
+      <w:r>
+        <w:rPr>
+          <w:rFonts w:ascii="Segoe UI" w:hAnsi="Segoe UI" w:cs="Segoe UI"/>
+        </w:rPr>
+        <w:t xml:space="preserve">Enable looping using the </w:t>
+      </w:r>
+      <w:proofErr w:type="gramStart"/>
+      <w:r>
+        <w:rPr>
+          <w:rFonts w:ascii="Segoe UI" w:hAnsi="Segoe UI" w:cs="Segoe UI"/>
+        </w:rPr>
+        <w:t>button</w:t>
+      </w:r>
+      <w:proofErr w:type="gramEnd"/>
     </w:p>
     <w:p>
       <w:pPr>
@@ -5747,10 +5856,7 @@
           <w:numId w:val="2"/>
         </w:numPr>
         <w:rPr>
-          <w:rStyle w:val="Hyperlink"/>
-          <w:rFonts w:ascii="Segoe UI" w:hAnsi="Segoe UI" w:cs="Segoe UI"/>
-          <w:color w:val="auto"/>
-          <w:u w:val="none"/>
+          <w:rFonts w:ascii="Segoe UI" w:hAnsi="Segoe UI" w:cs="Segoe UI"/>
         </w:rPr>
       </w:pPr>
       <w:r>
@@ -5765,7 +5871,7 @@
             <w:rStyle w:val="Hyperlink"/>
             <w:rFonts w:ascii="Segoe UI" w:hAnsi="Segoe UI" w:cs="Segoe UI"/>
           </w:rPr>
-          <w:t>https://github.com/domini4/ProfessorPlatypus/releases/tag/1.04</w:t>
+          <w:t>https://github.com/domini4/ProfessorPlatypus/releases/tag/1.4</w:t>
         </w:r>
       </w:hyperlink>
     </w:p>
@@ -6248,15 +6354,81 @@
           <w:rFonts w:ascii="SegoeUI" w:hAnsi="SegoeUI"/>
           <w:color w:val="23282D"/>
         </w:rPr>
-        <w:t xml:space="preserve">Save the </w:t>
-      </w:r>
+        <w:t xml:space="preserve">Open </w:t>
+      </w:r>
+      <w:proofErr w:type="spellStart"/>
       <w:proofErr w:type="gramStart"/>
+      <w:r>
+        <w:rPr>
+          <w:rFonts w:ascii="SegoeUI" w:hAnsi="SegoeUI"/>
+          <w:b/>
+          <w:bCs/>
+          <w:color w:val="23282D"/>
+        </w:rPr>
+        <w:t>player.tscn</w:t>
+      </w:r>
+      <w:proofErr w:type="spellEnd"/>
+      <w:proofErr w:type="gramEnd"/>
+    </w:p>
+    <w:p>
+      <w:pPr>
+        <w:pStyle w:val="ListParagraph"/>
+        <w:numPr>
+          <w:ilvl w:val="1"/>
+          <w:numId w:val="11"/>
+        </w:numPr>
+        <w:rPr>
+          <w:rFonts w:ascii="Segoe UI" w:hAnsi="Segoe UI" w:cs="Segoe UI"/>
+        </w:rPr>
+      </w:pPr>
       <w:r>
         <w:rPr>
           <w:rFonts w:ascii="SegoeUI" w:hAnsi="SegoeUI"/>
           <w:color w:val="23282D"/>
         </w:rPr>
-        <w:t>game</w:t>
+        <w:t xml:space="preserve">Select </w:t>
+      </w:r>
+      <w:proofErr w:type="spellStart"/>
+      <w:r>
+        <w:rPr>
+          <w:rFonts w:ascii="SegoeUI" w:hAnsi="SegoeUI"/>
+          <w:b/>
+          <w:bCs/>
+          <w:color w:val="23282D"/>
+        </w:rPr>
+        <w:t>AnimationPlayer</w:t>
+      </w:r>
+      <w:proofErr w:type="spellEnd"/>
+      <w:r>
+        <w:rPr>
+          <w:rFonts w:ascii="SegoeUI" w:hAnsi="SegoeUI"/>
+          <w:color w:val="23282D"/>
+        </w:rPr>
+        <w:t xml:space="preserve">, select </w:t>
+      </w:r>
+      <w:r>
+        <w:rPr>
+          <w:rFonts w:ascii="SegoeUI" w:hAnsi="SegoeUI"/>
+          <w:b/>
+          <w:bCs/>
+          <w:color w:val="23282D"/>
+        </w:rPr>
+        <w:t>idle</w:t>
+      </w:r>
+      <w:r>
+        <w:rPr>
+          <w:rFonts w:ascii="SegoeUI" w:hAnsi="SegoeUI"/>
+          <w:color w:val="23282D"/>
+        </w:rPr>
+        <w:t xml:space="preserve"> </w:t>
+      </w:r>
+      <w:proofErr w:type="gramStart"/>
+      <w:r>
+        <w:rPr>
+          <w:rFonts w:ascii="SegoeUI" w:hAnsi="SegoeUI"/>
+          <w:color w:val="23282D"/>
+        </w:rPr>
+        <w:t>animation</w:t>
       </w:r>
       <w:proofErr w:type="gramEnd"/>
     </w:p>
@@ -6268,10 +6440,7 @@
           <w:numId w:val="11"/>
         </w:numPr>
         <w:rPr>
-          <w:rStyle w:val="Hyperlink"/>
-          <w:rFonts w:ascii="Segoe UI" w:hAnsi="Segoe UI" w:cs="Segoe UI"/>
-          <w:color w:val="auto"/>
-          <w:u w:val="none"/>
+          <w:rFonts w:ascii="Segoe UI" w:hAnsi="Segoe UI" w:cs="Segoe UI"/>
         </w:rPr>
       </w:pPr>
       <w:r>
@@ -6279,15 +6448,271 @@
           <w:rFonts w:ascii="SegoeUI" w:hAnsi="SegoeUI"/>
           <w:color w:val="23282D"/>
         </w:rPr>
-        <w:t xml:space="preserve">GitHub: </w:t>
-      </w:r>
-      <w:hyperlink r:id="rId36" w:history="1">
+        <w:t xml:space="preserve">Enable </w:t>
+      </w:r>
+      <w:proofErr w:type="spellStart"/>
+      <w:r>
+        <w:rPr>
+          <w:rFonts w:ascii="SegoeUI" w:hAnsi="SegoeUI"/>
+          <w:color w:val="23282D"/>
+        </w:rPr>
+        <w:t>autoplay</w:t>
+      </w:r>
+      <w:proofErr w:type="spellEnd"/>
+      <w:r>
+        <w:rPr>
+          <w:rFonts w:ascii="SegoeUI" w:hAnsi="SegoeUI"/>
+          <w:color w:val="23282D"/>
+        </w:rPr>
+        <w:t xml:space="preserve"> on load by pressing the </w:t>
+      </w:r>
+      <w:proofErr w:type="gramStart"/>
+      <w:r>
+        <w:rPr>
+          <w:rFonts w:ascii="SegoeUI" w:hAnsi="SegoeUI"/>
+          <w:color w:val="23282D"/>
+        </w:rPr>
+        <w:t>button</w:t>
+      </w:r>
+      <w:proofErr w:type="gramEnd"/>
+    </w:p>
+    <w:p>
+      <w:pPr>
+        <w:ind w:left="1080"/>
+        <w:rPr>
+          <w:rFonts w:ascii="Segoe UI" w:hAnsi="Segoe UI" w:cs="Segoe UI"/>
+        </w:rPr>
+      </w:pPr>
+      <w:r>
+        <w:rPr>
+          <w:rFonts w:ascii="Segoe UI" w:hAnsi="Segoe UI" w:cs="Segoe UI"/>
+          <w:noProof/>
+        </w:rPr>
+        <w:lastRenderedPageBreak/>
+        <w:drawing>
+          <wp:inline distT="0" distB="0" distL="0" distR="0" wp14:anchorId="0611E0FE" wp14:editId="48AAA33A">
+            <wp:extent cx="1981654" cy="1631950"/>
+            <wp:effectExtent l="0" t="0" r="0" b="6350"/>
+            <wp:docPr id="9" name="Picture 9"/>
+            <wp:cNvGraphicFramePr>
+              <a:graphicFrameLocks xmlns:a="http://schemas.openxmlformats.org/drawingml/2006/main" noChangeAspect="1"/>
+            </wp:cNvGraphicFramePr>
+            <a:graphic xmlns:a="http://schemas.openxmlformats.org/drawingml/2006/main">
+              <a:graphicData uri="http://schemas.openxmlformats.org/drawingml/2006/picture">
+                <pic:pic xmlns:pic="http://schemas.openxmlformats.org/drawingml/2006/picture">
+                  <pic:nvPicPr>
+                    <pic:cNvPr id="0" name="Picture 3"/>
+                    <pic:cNvPicPr>
+                      <a:picLocks noChangeAspect="1" noChangeArrowheads="1"/>
+                    </pic:cNvPicPr>
+                  </pic:nvPicPr>
+                  <pic:blipFill>
+                    <a:blip r:embed="rId36">
+                      <a:extLst>
+                        <a:ext uri="{28A0092B-C50C-407E-A947-70E740481C1C}">
+                          <a14:useLocalDpi xmlns:a14="http://schemas.microsoft.com/office/drawing/2010/main" val="0"/>
+                        </a:ext>
+                      </a:extLst>
+                    </a:blip>
+                    <a:srcRect/>
+                    <a:stretch>
+                      <a:fillRect/>
+                    </a:stretch>
+                  </pic:blipFill>
+                  <pic:spPr bwMode="auto">
+                    <a:xfrm>
+                      <a:off x="0" y="0"/>
+                      <a:ext cx="1984148" cy="1634004"/>
+                    </a:xfrm>
+                    <a:prstGeom prst="rect">
+                      <a:avLst/>
+                    </a:prstGeom>
+                    <a:noFill/>
+                    <a:ln>
+                      <a:noFill/>
+                    </a:ln>
+                  </pic:spPr>
+                </pic:pic>
+              </a:graphicData>
+            </a:graphic>
+          </wp:inline>
+        </w:drawing>
+      </w:r>
+    </w:p>
+    <w:p>
+      <w:pPr>
+        <w:pStyle w:val="ListParagraph"/>
+        <w:numPr>
+          <w:ilvl w:val="1"/>
+          <w:numId w:val="11"/>
+        </w:numPr>
+        <w:rPr>
+          <w:rFonts w:ascii="Segoe UI" w:hAnsi="Segoe UI" w:cs="Segoe UI"/>
+        </w:rPr>
+      </w:pPr>
+      <w:r>
+        <w:rPr>
+          <w:rFonts w:ascii="Segoe UI" w:hAnsi="Segoe UI" w:cs="Segoe UI"/>
+        </w:rPr>
+        <w:t xml:space="preserve">Select </w:t>
+      </w:r>
+      <w:proofErr w:type="gramStart"/>
+      <w:r>
+        <w:rPr>
+          <w:rFonts w:ascii="Segoe UI" w:hAnsi="Segoe UI" w:cs="Segoe UI"/>
+          <w:b/>
+          <w:bCs/>
+        </w:rPr>
+        <w:t>player</w:t>
+      </w:r>
+      <w:proofErr w:type="gramEnd"/>
+    </w:p>
+    <w:p>
+      <w:pPr>
+        <w:pStyle w:val="ListParagraph"/>
+        <w:numPr>
+          <w:ilvl w:val="1"/>
+          <w:numId w:val="11"/>
+        </w:numPr>
+        <w:rPr>
+          <w:rFonts w:ascii="Segoe UI" w:hAnsi="Segoe UI" w:cs="Segoe UI"/>
+        </w:rPr>
+      </w:pPr>
+      <w:r>
+        <w:rPr>
+          <w:rFonts w:ascii="Segoe UI" w:hAnsi="Segoe UI" w:cs="Segoe UI"/>
+        </w:rPr>
+        <w:t xml:space="preserve">Set </w:t>
+      </w:r>
+      <w:r>
+        <w:rPr>
+          <w:rFonts w:ascii="Segoe UI" w:hAnsi="Segoe UI" w:cs="Segoe UI"/>
+          <w:b/>
+          <w:bCs/>
+        </w:rPr>
+        <w:t>Inspector</w:t>
+      </w:r>
+      <w:r>
+        <w:rPr>
+          <w:rFonts w:ascii="Segoe UI" w:hAnsi="Segoe UI" w:cs="Segoe UI"/>
+        </w:rPr>
+        <w:t xml:space="preserve"> -&gt; </w:t>
+      </w:r>
+      <w:r>
+        <w:rPr>
+          <w:rFonts w:ascii="Segoe UI" w:hAnsi="Segoe UI" w:cs="Segoe UI"/>
+          <w:b/>
+          <w:bCs/>
+        </w:rPr>
+        <w:t>RigidBody2D</w:t>
+      </w:r>
+      <w:r>
+        <w:rPr>
+          <w:rFonts w:ascii="Segoe UI" w:hAnsi="Segoe UI" w:cs="Segoe UI"/>
+        </w:rPr>
+        <w:t xml:space="preserve"> -&gt; </w:t>
+      </w:r>
+      <w:r>
+        <w:rPr>
+          <w:rFonts w:ascii="Segoe UI" w:hAnsi="Segoe UI" w:cs="Segoe UI"/>
+          <w:b/>
+          <w:bCs/>
+        </w:rPr>
+        <w:t>Gravity Scale</w:t>
+      </w:r>
+      <w:r>
+        <w:rPr>
+          <w:rFonts w:ascii="Segoe UI" w:hAnsi="Segoe UI" w:cs="Segoe UI"/>
+        </w:rPr>
+        <w:t xml:space="preserve"> to </w:t>
+      </w:r>
+      <w:r>
+        <w:rPr>
+          <w:rFonts w:ascii="Segoe UI" w:hAnsi="Segoe UI" w:cs="Segoe UI"/>
+          <w:b/>
+          <w:bCs/>
+        </w:rPr>
+        <w:t>0</w:t>
+      </w:r>
+    </w:p>
+    <w:p>
+      <w:pPr>
+        <w:pStyle w:val="ListParagraph"/>
+        <w:numPr>
+          <w:ilvl w:val="1"/>
+          <w:numId w:val="11"/>
+        </w:numPr>
+        <w:rPr>
+          <w:rFonts w:ascii="Segoe UI" w:hAnsi="Segoe UI" w:cs="Segoe UI"/>
+        </w:rPr>
+      </w:pPr>
+      <w:r>
+        <w:rPr>
+          <w:rFonts w:ascii="Segoe UI" w:hAnsi="Segoe UI" w:cs="Segoe UI"/>
+        </w:rPr>
+        <w:t>Set Gravity Scale to 0</w:t>
+      </w:r>
+    </w:p>
+    <w:p>
+      <w:pPr>
+        <w:pStyle w:val="ListParagraph"/>
+        <w:numPr>
+          <w:ilvl w:val="1"/>
+          <w:numId w:val="11"/>
+        </w:numPr>
+        <w:rPr>
+          <w:rFonts w:ascii="Segoe UI" w:hAnsi="Segoe UI" w:cs="Segoe UI"/>
+        </w:rPr>
+      </w:pPr>
+      <w:r>
+        <w:rPr>
+          <w:rFonts w:ascii="SegoeUI" w:hAnsi="SegoeUI"/>
+          <w:color w:val="23282D"/>
+        </w:rPr>
+        <w:t xml:space="preserve">Save the </w:t>
+      </w:r>
+      <w:proofErr w:type="gramStart"/>
+      <w:r>
+        <w:rPr>
+          <w:rFonts w:ascii="SegoeUI" w:hAnsi="SegoeUI"/>
+          <w:color w:val="23282D"/>
+        </w:rPr>
+        <w:t>game</w:t>
+      </w:r>
+      <w:proofErr w:type="gramEnd"/>
+    </w:p>
+    <w:p>
+      <w:pPr>
+        <w:pStyle w:val="ListParagraph"/>
+        <w:numPr>
+          <w:ilvl w:val="1"/>
+          <w:numId w:val="11"/>
+        </w:numPr>
+        <w:rPr>
+          <w:rFonts w:ascii="Segoe UI" w:hAnsi="Segoe UI" w:cs="Segoe UI"/>
+        </w:rPr>
+      </w:pPr>
+      <w:r>
+        <w:rPr>
+          <w:rFonts w:ascii="SegoeUI" w:hAnsi="SegoeUI"/>
+          <w:color w:val="23282D"/>
+        </w:rPr>
+        <w:t>GitHub:</w:t>
+      </w:r>
+      <w:r>
+        <w:rPr>
+          <w:rFonts w:ascii="Segoe UI" w:hAnsi="Segoe UI" w:cs="Segoe UI"/>
+          <w:color w:val="23282D"/>
+        </w:rPr>
+        <w:t xml:space="preserve"> </w:t>
+      </w:r>
+      <w:hyperlink r:id="rId37" w:history="1">
         <w:r>
           <w:rPr>
             <w:rStyle w:val="Hyperlink"/>
-            <w:rFonts w:ascii="SegoeUI" w:hAnsi="SegoeUI"/>
+            <w:rFonts w:ascii="Segoe UI" w:hAnsi="Segoe UI" w:cs="Segoe UI"/>
           </w:rPr>
-          <w:t>https://github.com/domini4/ProfessorPlatypus/releases/tag/1.05</w:t>
+          <w:t>https://github.com/domini4/ProfessorPlatypus/releases/tag/1.5</w:t>
         </w:r>
       </w:hyperlink>
     </w:p>
@@ -6474,7 +6899,33 @@
         <w:rPr>
           <w:rFonts w:ascii="Segoe UI" w:hAnsi="Segoe UI" w:cs="Segoe UI"/>
         </w:rPr>
-        <w:t xml:space="preserve">Set </w:t>
+        <w:t xml:space="preserve">Define an </w:t>
+      </w:r>
+      <w:proofErr w:type="gramStart"/>
+      <w:r>
+        <w:rPr>
+          <w:rFonts w:ascii="Segoe UI" w:hAnsi="Segoe UI" w:cs="Segoe UI"/>
+        </w:rPr>
+        <w:t>action</w:t>
+      </w:r>
+      <w:proofErr w:type="gramEnd"/>
+    </w:p>
+    <w:p>
+      <w:pPr>
+        <w:pStyle w:val="ListParagraph"/>
+        <w:numPr>
+          <w:ilvl w:val="2"/>
+          <w:numId w:val="11"/>
+        </w:numPr>
+        <w:rPr>
+          <w:rFonts w:ascii="Segoe UI" w:hAnsi="Segoe UI" w:cs="Segoe UI"/>
+        </w:rPr>
+      </w:pPr>
+      <w:r>
+        <w:rPr>
+          <w:rFonts w:ascii="Segoe UI" w:hAnsi="Segoe UI" w:cs="Segoe UI"/>
+        </w:rPr>
+        <w:t xml:space="preserve">Navigate to </w:t>
       </w:r>
       <w:r>
         <w:rPr>
@@ -6482,7 +6933,7 @@
           <w:b/>
           <w:bCs/>
         </w:rPr>
-        <w:t>Inspector</w:t>
+        <w:t>Project</w:t>
       </w:r>
       <w:r>
         <w:rPr>
@@ -6496,7 +6947,7 @@
           <w:b/>
           <w:bCs/>
         </w:rPr>
-        <w:t>RigidBody2D</w:t>
+        <w:t>Project Settings</w:t>
       </w:r>
       <w:r>
         <w:rPr>
@@ -6510,13 +6961,241 @@
           <w:b/>
           <w:bCs/>
         </w:rPr>
-        <w:t>Gravity Scale</w:t>
-      </w:r>
-      <w:r>
-        <w:rPr>
-          <w:rFonts w:ascii="Segoe UI" w:hAnsi="Segoe UI" w:cs="Segoe UI"/>
-        </w:rPr>
-        <w:t xml:space="preserve"> to 0</w:t>
+        <w:t xml:space="preserve">Input </w:t>
+      </w:r>
+      <w:proofErr w:type="gramStart"/>
+      <w:r>
+        <w:rPr>
+          <w:rFonts w:ascii="Segoe UI" w:hAnsi="Segoe UI" w:cs="Segoe UI"/>
+          <w:b/>
+          <w:bCs/>
+        </w:rPr>
+        <w:t>Map</w:t>
+      </w:r>
+      <w:proofErr w:type="gramEnd"/>
+    </w:p>
+    <w:p>
+      <w:pPr>
+        <w:pStyle w:val="ListParagraph"/>
+        <w:numPr>
+          <w:ilvl w:val="2"/>
+          <w:numId w:val="11"/>
+        </w:numPr>
+        <w:rPr>
+          <w:rFonts w:ascii="Segoe UI" w:hAnsi="Segoe UI" w:cs="Segoe UI"/>
+        </w:rPr>
+      </w:pPr>
+      <w:r>
+        <w:rPr>
+          <w:rFonts w:ascii="Segoe UI" w:hAnsi="Segoe UI" w:cs="Segoe UI"/>
+        </w:rPr>
+        <w:t xml:space="preserve">Add an action </w:t>
+      </w:r>
+      <w:proofErr w:type="gramStart"/>
+      <w:r>
+        <w:rPr>
+          <w:rFonts w:ascii="Segoe UI" w:hAnsi="Segoe UI" w:cs="Segoe UI"/>
+          <w:b/>
+          <w:bCs/>
+        </w:rPr>
+        <w:t>swim</w:t>
+      </w:r>
+      <w:proofErr w:type="gramEnd"/>
+    </w:p>
+    <w:p>
+      <w:pPr>
+        <w:ind w:left="1800"/>
+        <w:rPr>
+          <w:rFonts w:ascii="Segoe UI" w:hAnsi="Segoe UI" w:cs="Segoe UI"/>
+        </w:rPr>
+      </w:pPr>
+      <w:r>
+        <w:rPr>
+          <w:rFonts w:ascii="Segoe UI" w:hAnsi="Segoe UI" w:cs="Segoe UI"/>
+          <w:noProof/>
+        </w:rPr>
+        <w:drawing>
+          <wp:inline distT="0" distB="0" distL="0" distR="0" wp14:anchorId="528718EA" wp14:editId="23D3B62E">
+            <wp:extent cx="5670550" cy="1149350"/>
+            <wp:effectExtent l="0" t="0" r="6350" b="0"/>
+            <wp:docPr id="13" name="Picture 13" descr="Graphical user interface, application&#10;&#10;Description automatically generated"/>
+            <wp:cNvGraphicFramePr>
+              <a:graphicFrameLocks xmlns:a="http://schemas.openxmlformats.org/drawingml/2006/main" noChangeAspect="1"/>
+            </wp:cNvGraphicFramePr>
+            <a:graphic xmlns:a="http://schemas.openxmlformats.org/drawingml/2006/main">
+              <a:graphicData uri="http://schemas.openxmlformats.org/drawingml/2006/picture">
+                <pic:pic xmlns:pic="http://schemas.openxmlformats.org/drawingml/2006/picture">
+                  <pic:nvPicPr>
+                    <pic:cNvPr id="13" name="Picture 13" descr="Graphical user interface, application&#10;&#10;Description automatically generated"/>
+                    <pic:cNvPicPr>
+                      <a:picLocks noChangeAspect="1" noChangeArrowheads="1"/>
+                    </pic:cNvPicPr>
+                  </pic:nvPicPr>
+                  <pic:blipFill>
+                    <a:blip r:embed="rId38">
+                      <a:extLst>
+                        <a:ext uri="{28A0092B-C50C-407E-A947-70E740481C1C}">
+                          <a14:useLocalDpi xmlns:a14="http://schemas.microsoft.com/office/drawing/2010/main" val="0"/>
+                        </a:ext>
+                      </a:extLst>
+                    </a:blip>
+                    <a:srcRect/>
+                    <a:stretch>
+                      <a:fillRect/>
+                    </a:stretch>
+                  </pic:blipFill>
+                  <pic:spPr bwMode="auto">
+                    <a:xfrm>
+                      <a:off x="0" y="0"/>
+                      <a:ext cx="5670550" cy="1149350"/>
+                    </a:xfrm>
+                    <a:prstGeom prst="rect">
+                      <a:avLst/>
+                    </a:prstGeom>
+                    <a:noFill/>
+                    <a:ln>
+                      <a:noFill/>
+                    </a:ln>
+                  </pic:spPr>
+                </pic:pic>
+              </a:graphicData>
+            </a:graphic>
+          </wp:inline>
+        </w:drawing>
+      </w:r>
+    </w:p>
+    <w:p>
+      <w:pPr>
+        <w:pStyle w:val="ListParagraph"/>
+        <w:numPr>
+          <w:ilvl w:val="2"/>
+          <w:numId w:val="11"/>
+        </w:numPr>
+        <w:rPr>
+          <w:rFonts w:ascii="Segoe UI" w:hAnsi="Segoe UI" w:cs="Segoe UI"/>
+        </w:rPr>
+      </w:pPr>
+      <w:r>
+        <w:rPr>
+          <w:rFonts w:ascii="Segoe UI" w:hAnsi="Segoe UI" w:cs="Segoe UI"/>
+        </w:rPr>
+        <w:t xml:space="preserve">Use the </w:t>
+      </w:r>
+      <w:r>
+        <w:rPr>
+          <w:rFonts w:ascii="Segoe UI" w:hAnsi="Segoe UI" w:cs="Segoe UI"/>
+          <w:b/>
+          <w:bCs/>
+        </w:rPr>
+        <w:t>+</w:t>
+      </w:r>
+      <w:r>
+        <w:rPr>
+          <w:rFonts w:ascii="Segoe UI" w:hAnsi="Segoe UI" w:cs="Segoe UI"/>
+        </w:rPr>
+        <w:t xml:space="preserve"> next to swim to link action with space bar </w:t>
+      </w:r>
+      <w:proofErr w:type="gramStart"/>
+      <w:r>
+        <w:rPr>
+          <w:rFonts w:ascii="Segoe UI" w:hAnsi="Segoe UI" w:cs="Segoe UI"/>
+        </w:rPr>
+        <w:t>press</w:t>
+      </w:r>
+      <w:proofErr w:type="gramEnd"/>
+    </w:p>
+    <w:p>
+      <w:pPr>
+        <w:pStyle w:val="ListParagraph"/>
+        <w:numPr>
+          <w:ilvl w:val="3"/>
+          <w:numId w:val="11"/>
+        </w:numPr>
+        <w:rPr>
+          <w:rFonts w:ascii="Segoe UI" w:hAnsi="Segoe UI" w:cs="Segoe UI"/>
+        </w:rPr>
+      </w:pPr>
+      <w:r>
+        <w:rPr>
+          <w:rFonts w:ascii="Segoe UI" w:hAnsi="Segoe UI" w:cs="Segoe UI"/>
+        </w:rPr>
+        <w:t xml:space="preserve">Key -&gt; Press </w:t>
+      </w:r>
+      <w:r>
+        <w:rPr>
+          <w:rFonts w:ascii="Segoe UI" w:hAnsi="Segoe UI" w:cs="Segoe UI"/>
+          <w:b/>
+          <w:bCs/>
+        </w:rPr>
+        <w:t>Space</w:t>
+      </w:r>
+      <w:r>
+        <w:rPr>
+          <w:rFonts w:ascii="Segoe UI" w:hAnsi="Segoe UI" w:cs="Segoe UI"/>
+        </w:rPr>
+        <w:t xml:space="preserve"> -&gt; OK</w:t>
+      </w:r>
+    </w:p>
+    <w:p>
+      <w:pPr>
+        <w:ind w:left="1800"/>
+        <w:rPr>
+          <w:rFonts w:ascii="Segoe UI" w:hAnsi="Segoe UI" w:cs="Segoe UI"/>
+        </w:rPr>
+      </w:pPr>
+      <w:r>
+        <w:rPr>
+          <w:rFonts w:ascii="Segoe UI" w:hAnsi="Segoe UI" w:cs="Segoe UI"/>
+          <w:noProof/>
+        </w:rPr>
+        <w:drawing>
+          <wp:inline distT="0" distB="0" distL="0" distR="0" wp14:anchorId="0C00CF24" wp14:editId="1617560C">
+            <wp:extent cx="5664200" cy="641350"/>
+            <wp:effectExtent l="0" t="0" r="0" b="6350"/>
+            <wp:docPr id="14" name="Picture 14"/>
+            <wp:cNvGraphicFramePr>
+              <a:graphicFrameLocks xmlns:a="http://schemas.openxmlformats.org/drawingml/2006/main" noChangeAspect="1"/>
+            </wp:cNvGraphicFramePr>
+            <a:graphic xmlns:a="http://schemas.openxmlformats.org/drawingml/2006/main">
+              <a:graphicData uri="http://schemas.openxmlformats.org/drawingml/2006/picture">
+                <pic:pic xmlns:pic="http://schemas.openxmlformats.org/drawingml/2006/picture">
+                  <pic:nvPicPr>
+                    <pic:cNvPr id="0" name="Picture 8"/>
+                    <pic:cNvPicPr>
+                      <a:picLocks noChangeAspect="1" noChangeArrowheads="1"/>
+                    </pic:cNvPicPr>
+                  </pic:nvPicPr>
+                  <pic:blipFill>
+                    <a:blip r:embed="rId39">
+                      <a:extLst>
+                        <a:ext uri="{28A0092B-C50C-407E-A947-70E740481C1C}">
+                          <a14:useLocalDpi xmlns:a14="http://schemas.microsoft.com/office/drawing/2010/main" val="0"/>
+                        </a:ext>
+                      </a:extLst>
+                    </a:blip>
+                    <a:srcRect/>
+                    <a:stretch>
+                      <a:fillRect/>
+                    </a:stretch>
+                  </pic:blipFill>
+                  <pic:spPr bwMode="auto">
+                    <a:xfrm>
+                      <a:off x="0" y="0"/>
+                      <a:ext cx="5664200" cy="641350"/>
+                    </a:xfrm>
+                    <a:prstGeom prst="rect">
+                      <a:avLst/>
+                    </a:prstGeom>
+                    <a:noFill/>
+                    <a:ln>
+                      <a:noFill/>
+                    </a:ln>
+                  </pic:spPr>
+                </pic:pic>
+              </a:graphicData>
+            </a:graphic>
+          </wp:inline>
+        </w:drawing>
       </w:r>
     </w:p>
     <w:p>
@@ -6534,30 +7213,56 @@
         <w:rPr>
           <w:rFonts w:ascii="Segoe UI" w:hAnsi="Segoe UI" w:cs="Segoe UI"/>
         </w:rPr>
+        <w:t xml:space="preserve">Click </w:t>
+      </w:r>
+      <w:proofErr w:type="gramStart"/>
+      <w:r>
+        <w:rPr>
+          <w:rFonts w:ascii="Segoe UI" w:hAnsi="Segoe UI" w:cs="Segoe UI"/>
+        </w:rPr>
+        <w:t>close</w:t>
+      </w:r>
+      <w:proofErr w:type="gramEnd"/>
+    </w:p>
+    <w:p>
+      <w:pPr>
+        <w:pStyle w:val="ListParagraph"/>
+        <w:numPr>
+          <w:ilvl w:val="1"/>
+          <w:numId w:val="11"/>
+        </w:numPr>
+        <w:rPr>
+          <w:rFonts w:ascii="Segoe UI" w:hAnsi="Segoe UI" w:cs="Segoe UI"/>
+        </w:rPr>
+      </w:pPr>
+      <w:r>
+        <w:rPr>
+          <w:rFonts w:ascii="Segoe UI" w:hAnsi="Segoe UI" w:cs="Segoe UI"/>
+        </w:rPr>
+        <w:t xml:space="preserve">Add a new empty script to the player by using the script </w:t>
+      </w:r>
+      <w:proofErr w:type="gramStart"/>
+      <w:r>
+        <w:rPr>
+          <w:rFonts w:ascii="Segoe UI" w:hAnsi="Segoe UI" w:cs="Segoe UI"/>
+        </w:rPr>
+        <w:t>button</w:t>
+      </w:r>
+      <w:proofErr w:type="gramEnd"/>
+    </w:p>
+    <w:p>
+      <w:pPr>
+        <w:ind w:left="1080"/>
+        <w:rPr>
+          <w:rFonts w:ascii="Segoe UI" w:hAnsi="Segoe UI" w:cs="Segoe UI"/>
+        </w:rPr>
+      </w:pPr>
+      <w:r>
+        <w:rPr>
+          <w:rFonts w:ascii="Segoe UI" w:hAnsi="Segoe UI" w:cs="Segoe UI"/>
+          <w:noProof/>
+        </w:rPr>
         <w:lastRenderedPageBreak/>
-        <w:t xml:space="preserve">Add a new empty script to the player by using the script </w:t>
-      </w:r>
-      <w:proofErr w:type="gramStart"/>
-      <w:r>
-        <w:rPr>
-          <w:rFonts w:ascii="Segoe UI" w:hAnsi="Segoe UI" w:cs="Segoe UI"/>
-        </w:rPr>
-        <w:t>button</w:t>
-      </w:r>
-      <w:proofErr w:type="gramEnd"/>
-    </w:p>
-    <w:p>
-      <w:pPr>
-        <w:ind w:left="1080"/>
-        <w:rPr>
-          <w:rFonts w:ascii="Segoe UI" w:hAnsi="Segoe UI" w:cs="Segoe UI"/>
-        </w:rPr>
-      </w:pPr>
-      <w:r>
-        <w:rPr>
-          <w:rFonts w:ascii="Segoe UI" w:hAnsi="Segoe UI" w:cs="Segoe UI"/>
-          <w:noProof/>
-        </w:rPr>
         <w:drawing>
           <wp:inline distT="0" distB="0" distL="0" distR="0" wp14:anchorId="031588F4" wp14:editId="0C5DDAE4">
             <wp:extent cx="1841500" cy="1734967"/>
@@ -6576,7 +7281,7 @@
                     </pic:cNvPicPr>
                   </pic:nvPicPr>
                   <pic:blipFill>
-                    <a:blip r:embed="rId37">
+                    <a:blip r:embed="rId40">
                       <a:extLst>
                         <a:ext uri="{28A0092B-C50C-407E-A947-70E740481C1C}">
                           <a14:useLocalDpi xmlns:a14="http://schemas.microsoft.com/office/drawing/2010/main" val="0"/>
@@ -6656,7 +7361,7 @@
                     </pic:cNvPicPr>
                   </pic:nvPicPr>
                   <pic:blipFill>
-                    <a:blip r:embed="rId38">
+                    <a:blip r:embed="rId41">
                       <a:extLst>
                         <a:ext uri="{28A0092B-C50C-407E-A947-70E740481C1C}">
                           <a14:useLocalDpi xmlns:a14="http://schemas.microsoft.com/office/drawing/2010/main" val="0"/>
@@ -6703,316 +7408,16 @@
         <w:rPr>
           <w:rFonts w:ascii="Segoe UI" w:hAnsi="Segoe UI" w:cs="Segoe UI"/>
         </w:rPr>
-        <w:t xml:space="preserve">Define an </w:t>
+        <w:t xml:space="preserve">Save the </w:t>
       </w:r>
       <w:proofErr w:type="gramStart"/>
       <w:r>
         <w:rPr>
           <w:rFonts w:ascii="Segoe UI" w:hAnsi="Segoe UI" w:cs="Segoe UI"/>
         </w:rPr>
-        <w:t>action</w:t>
+        <w:t>game</w:t>
       </w:r>
       <w:proofErr w:type="gramEnd"/>
-    </w:p>
-    <w:p>
-      <w:pPr>
-        <w:pStyle w:val="ListParagraph"/>
-        <w:numPr>
-          <w:ilvl w:val="2"/>
-          <w:numId w:val="11"/>
-        </w:numPr>
-        <w:rPr>
-          <w:rFonts w:ascii="Segoe UI" w:hAnsi="Segoe UI" w:cs="Segoe UI"/>
-        </w:rPr>
-      </w:pPr>
-      <w:r>
-        <w:rPr>
-          <w:rFonts w:ascii="Segoe UI" w:hAnsi="Segoe UI" w:cs="Segoe UI"/>
-        </w:rPr>
-        <w:t xml:space="preserve">Navigate to </w:t>
-      </w:r>
-      <w:r>
-        <w:rPr>
-          <w:rFonts w:ascii="Segoe UI" w:hAnsi="Segoe UI" w:cs="Segoe UI"/>
-          <w:b/>
-          <w:bCs/>
-        </w:rPr>
-        <w:t>Project</w:t>
-      </w:r>
-      <w:r>
-        <w:rPr>
-          <w:rFonts w:ascii="Segoe UI" w:hAnsi="Segoe UI" w:cs="Segoe UI"/>
-        </w:rPr>
-        <w:t xml:space="preserve"> -&gt; </w:t>
-      </w:r>
-      <w:r>
-        <w:rPr>
-          <w:rFonts w:ascii="Segoe UI" w:hAnsi="Segoe UI" w:cs="Segoe UI"/>
-          <w:b/>
-          <w:bCs/>
-        </w:rPr>
-        <w:t>Project Settings</w:t>
-      </w:r>
-      <w:r>
-        <w:rPr>
-          <w:rFonts w:ascii="Segoe UI" w:hAnsi="Segoe UI" w:cs="Segoe UI"/>
-        </w:rPr>
-        <w:t xml:space="preserve"> -&gt; </w:t>
-      </w:r>
-      <w:r>
-        <w:rPr>
-          <w:rFonts w:ascii="Segoe UI" w:hAnsi="Segoe UI" w:cs="Segoe UI"/>
-          <w:b/>
-          <w:bCs/>
-        </w:rPr>
-        <w:t xml:space="preserve">Input </w:t>
-      </w:r>
-      <w:proofErr w:type="gramStart"/>
-      <w:r>
-        <w:rPr>
-          <w:rFonts w:ascii="Segoe UI" w:hAnsi="Segoe UI" w:cs="Segoe UI"/>
-          <w:b/>
-          <w:bCs/>
-        </w:rPr>
-        <w:t>Map</w:t>
-      </w:r>
-      <w:proofErr w:type="gramEnd"/>
-    </w:p>
-    <w:p>
-      <w:pPr>
-        <w:pStyle w:val="ListParagraph"/>
-        <w:numPr>
-          <w:ilvl w:val="2"/>
-          <w:numId w:val="11"/>
-        </w:numPr>
-        <w:rPr>
-          <w:rFonts w:ascii="Segoe UI" w:hAnsi="Segoe UI" w:cs="Segoe UI"/>
-        </w:rPr>
-      </w:pPr>
-      <w:r>
-        <w:rPr>
-          <w:rFonts w:ascii="Segoe UI" w:hAnsi="Segoe UI" w:cs="Segoe UI"/>
-        </w:rPr>
-        <w:t xml:space="preserve">Add an action </w:t>
-      </w:r>
-      <w:proofErr w:type="gramStart"/>
-      <w:r>
-        <w:rPr>
-          <w:rFonts w:ascii="Segoe UI" w:hAnsi="Segoe UI" w:cs="Segoe UI"/>
-          <w:b/>
-          <w:bCs/>
-        </w:rPr>
-        <w:t>swim</w:t>
-      </w:r>
-      <w:proofErr w:type="gramEnd"/>
-    </w:p>
-    <w:p>
-      <w:pPr>
-        <w:ind w:left="1800"/>
-        <w:rPr>
-          <w:rFonts w:ascii="Segoe UI" w:hAnsi="Segoe UI" w:cs="Segoe UI"/>
-        </w:rPr>
-      </w:pPr>
-      <w:r>
-        <w:rPr>
-          <w:rFonts w:ascii="Segoe UI" w:hAnsi="Segoe UI" w:cs="Segoe UI"/>
-          <w:noProof/>
-        </w:rPr>
-        <w:drawing>
-          <wp:inline distT="0" distB="0" distL="0" distR="0" wp14:anchorId="2519EF61" wp14:editId="4A99D81C">
-            <wp:extent cx="5670550" cy="1149350"/>
-            <wp:effectExtent l="0" t="0" r="6350" b="0"/>
-            <wp:docPr id="13" name="Picture 13"/>
-            <wp:cNvGraphicFramePr>
-              <a:graphicFrameLocks xmlns:a="http://schemas.openxmlformats.org/drawingml/2006/main" noChangeAspect="1"/>
-            </wp:cNvGraphicFramePr>
-            <a:graphic xmlns:a="http://schemas.openxmlformats.org/drawingml/2006/main">
-              <a:graphicData uri="http://schemas.openxmlformats.org/drawingml/2006/picture">
-                <pic:pic xmlns:pic="http://schemas.openxmlformats.org/drawingml/2006/picture">
-                  <pic:nvPicPr>
-                    <pic:cNvPr id="0" name="Picture 7"/>
-                    <pic:cNvPicPr>
-                      <a:picLocks noChangeAspect="1" noChangeArrowheads="1"/>
-                    </pic:cNvPicPr>
-                  </pic:nvPicPr>
-                  <pic:blipFill>
-                    <a:blip r:embed="rId39">
-                      <a:extLst>
-                        <a:ext uri="{28A0092B-C50C-407E-A947-70E740481C1C}">
-                          <a14:useLocalDpi xmlns:a14="http://schemas.microsoft.com/office/drawing/2010/main" val="0"/>
-                        </a:ext>
-                      </a:extLst>
-                    </a:blip>
-                    <a:srcRect/>
-                    <a:stretch>
-                      <a:fillRect/>
-                    </a:stretch>
-                  </pic:blipFill>
-                  <pic:spPr bwMode="auto">
-                    <a:xfrm>
-                      <a:off x="0" y="0"/>
-                      <a:ext cx="5670550" cy="1149350"/>
-                    </a:xfrm>
-                    <a:prstGeom prst="rect">
-                      <a:avLst/>
-                    </a:prstGeom>
-                    <a:noFill/>
-                    <a:ln>
-                      <a:noFill/>
-                    </a:ln>
-                  </pic:spPr>
-                </pic:pic>
-              </a:graphicData>
-            </a:graphic>
-          </wp:inline>
-        </w:drawing>
-      </w:r>
-    </w:p>
-    <w:p>
-      <w:pPr>
-        <w:pStyle w:val="ListParagraph"/>
-        <w:numPr>
-          <w:ilvl w:val="2"/>
-          <w:numId w:val="11"/>
-        </w:numPr>
-        <w:rPr>
-          <w:rFonts w:ascii="Segoe UI" w:hAnsi="Segoe UI" w:cs="Segoe UI"/>
-        </w:rPr>
-      </w:pPr>
-      <w:r>
-        <w:rPr>
-          <w:rFonts w:ascii="Segoe UI" w:hAnsi="Segoe UI" w:cs="Segoe UI"/>
-        </w:rPr>
-        <w:t xml:space="preserve">Use the </w:t>
-      </w:r>
-      <w:r>
-        <w:rPr>
-          <w:rFonts w:ascii="Segoe UI" w:hAnsi="Segoe UI" w:cs="Segoe UI"/>
-          <w:b/>
-          <w:bCs/>
-        </w:rPr>
-        <w:t>+</w:t>
-      </w:r>
-      <w:r>
-        <w:rPr>
-          <w:rFonts w:ascii="Segoe UI" w:hAnsi="Segoe UI" w:cs="Segoe UI"/>
-        </w:rPr>
-        <w:t xml:space="preserve"> </w:t>
-      </w:r>
-      <w:r>
-        <w:rPr>
-          <w:rFonts w:ascii="Segoe UI" w:hAnsi="Segoe UI" w:cs="Segoe UI"/>
-        </w:rPr>
-        <w:t xml:space="preserve">next to swim </w:t>
-      </w:r>
-      <w:r>
-        <w:rPr>
-          <w:rFonts w:ascii="Segoe UI" w:hAnsi="Segoe UI" w:cs="Segoe UI"/>
-        </w:rPr>
-        <w:t xml:space="preserve">to link action with space bar </w:t>
-      </w:r>
-      <w:proofErr w:type="gramStart"/>
-      <w:r>
-        <w:rPr>
-          <w:rFonts w:ascii="Segoe UI" w:hAnsi="Segoe UI" w:cs="Segoe UI"/>
-        </w:rPr>
-        <w:t>press</w:t>
-      </w:r>
-      <w:proofErr w:type="gramEnd"/>
-    </w:p>
-    <w:p>
-      <w:pPr>
-        <w:pStyle w:val="ListParagraph"/>
-        <w:numPr>
-          <w:ilvl w:val="3"/>
-          <w:numId w:val="11"/>
-        </w:numPr>
-        <w:rPr>
-          <w:rFonts w:ascii="Segoe UI" w:hAnsi="Segoe UI" w:cs="Segoe UI"/>
-        </w:rPr>
-      </w:pPr>
-      <w:r>
-        <w:rPr>
-          <w:rFonts w:ascii="Segoe UI" w:hAnsi="Segoe UI" w:cs="Segoe UI"/>
-        </w:rPr>
-        <w:t xml:space="preserve">Key -&gt; Press </w:t>
-      </w:r>
-      <w:r>
-        <w:rPr>
-          <w:rFonts w:ascii="Segoe UI" w:hAnsi="Segoe UI" w:cs="Segoe UI"/>
-          <w:b/>
-          <w:bCs/>
-        </w:rPr>
-        <w:t>Space</w:t>
-      </w:r>
-      <w:r>
-        <w:rPr>
-          <w:rFonts w:ascii="Segoe UI" w:hAnsi="Segoe UI" w:cs="Segoe UI"/>
-        </w:rPr>
-        <w:t xml:space="preserve"> -&gt; OK</w:t>
-      </w:r>
-    </w:p>
-    <w:p>
-      <w:pPr>
-        <w:ind w:left="1800"/>
-        <w:rPr>
-          <w:rFonts w:ascii="Segoe UI" w:hAnsi="Segoe UI" w:cs="Segoe UI"/>
-        </w:rPr>
-      </w:pPr>
-      <w:r>
-        <w:rPr>
-          <w:rFonts w:ascii="Segoe UI" w:hAnsi="Segoe UI" w:cs="Segoe UI"/>
-          <w:noProof/>
-        </w:rPr>
-        <w:drawing>
-          <wp:inline distT="0" distB="0" distL="0" distR="0" wp14:anchorId="5B51F84D" wp14:editId="5CFCBC4D">
-            <wp:extent cx="5664200" cy="641350"/>
-            <wp:effectExtent l="0" t="0" r="0" b="6350"/>
-            <wp:docPr id="14" name="Picture 14"/>
-            <wp:cNvGraphicFramePr>
-              <a:graphicFrameLocks xmlns:a="http://schemas.openxmlformats.org/drawingml/2006/main" noChangeAspect="1"/>
-            </wp:cNvGraphicFramePr>
-            <a:graphic xmlns:a="http://schemas.openxmlformats.org/drawingml/2006/main">
-              <a:graphicData uri="http://schemas.openxmlformats.org/drawingml/2006/picture">
-                <pic:pic xmlns:pic="http://schemas.openxmlformats.org/drawingml/2006/picture">
-                  <pic:nvPicPr>
-                    <pic:cNvPr id="0" name="Picture 8"/>
-                    <pic:cNvPicPr>
-                      <a:picLocks noChangeAspect="1" noChangeArrowheads="1"/>
-                    </pic:cNvPicPr>
-                  </pic:nvPicPr>
-                  <pic:blipFill>
-                    <a:blip r:embed="rId40">
-                      <a:extLst>
-                        <a:ext uri="{28A0092B-C50C-407E-A947-70E740481C1C}">
-                          <a14:useLocalDpi xmlns:a14="http://schemas.microsoft.com/office/drawing/2010/main" val="0"/>
-                        </a:ext>
-                      </a:extLst>
-                    </a:blip>
-                    <a:srcRect/>
-                    <a:stretch>
-                      <a:fillRect/>
-                    </a:stretch>
-                  </pic:blipFill>
-                  <pic:spPr bwMode="auto">
-                    <a:xfrm>
-                      <a:off x="0" y="0"/>
-                      <a:ext cx="5664200" cy="641350"/>
-                    </a:xfrm>
-                    <a:prstGeom prst="rect">
-                      <a:avLst/>
-                    </a:prstGeom>
-                    <a:noFill/>
-                    <a:ln>
-                      <a:noFill/>
-                    </a:ln>
-                  </pic:spPr>
-                </pic:pic>
-              </a:graphicData>
-            </a:graphic>
-          </wp:inline>
-        </w:drawing>
-      </w:r>
     </w:p>
     <w:p>
       <w:pPr>
@@ -7029,71 +7434,15 @@
         <w:rPr>
           <w:rFonts w:ascii="Segoe UI" w:hAnsi="Segoe UI" w:cs="Segoe UI"/>
         </w:rPr>
-        <w:t xml:space="preserve">Click </w:t>
-      </w:r>
-      <w:proofErr w:type="gramStart"/>
-      <w:r>
-        <w:rPr>
-          <w:rFonts w:ascii="Segoe UI" w:hAnsi="Segoe UI" w:cs="Segoe UI"/>
-        </w:rPr>
-        <w:t>close</w:t>
-      </w:r>
-      <w:proofErr w:type="gramEnd"/>
-    </w:p>
-    <w:p>
-      <w:pPr>
-        <w:pStyle w:val="ListParagraph"/>
-        <w:numPr>
-          <w:ilvl w:val="1"/>
-          <w:numId w:val="11"/>
-        </w:numPr>
-        <w:rPr>
-          <w:rFonts w:ascii="Segoe UI" w:hAnsi="Segoe UI" w:cs="Segoe UI"/>
-        </w:rPr>
-      </w:pPr>
-      <w:r>
-        <w:rPr>
-          <w:rFonts w:ascii="Segoe UI" w:hAnsi="Segoe UI" w:cs="Segoe UI"/>
-        </w:rPr>
-        <w:lastRenderedPageBreak/>
-        <w:t xml:space="preserve">Save the </w:t>
-      </w:r>
-      <w:proofErr w:type="gramStart"/>
-      <w:r>
-        <w:rPr>
-          <w:rFonts w:ascii="Segoe UI" w:hAnsi="Segoe UI" w:cs="Segoe UI"/>
-        </w:rPr>
-        <w:t>game</w:t>
-      </w:r>
-      <w:proofErr w:type="gramEnd"/>
-    </w:p>
-    <w:p>
-      <w:pPr>
-        <w:pStyle w:val="ListParagraph"/>
-        <w:numPr>
-          <w:ilvl w:val="1"/>
-          <w:numId w:val="11"/>
-        </w:numPr>
-        <w:rPr>
-          <w:rStyle w:val="Hyperlink"/>
-          <w:rFonts w:ascii="Segoe UI" w:hAnsi="Segoe UI" w:cs="Segoe UI"/>
-          <w:color w:val="auto"/>
-          <w:u w:val="none"/>
-        </w:rPr>
-      </w:pPr>
-      <w:r>
-        <w:rPr>
-          <w:rFonts w:ascii="Segoe UI" w:hAnsi="Segoe UI" w:cs="Segoe UI"/>
-        </w:rPr>
         <w:t xml:space="preserve">GitHub: </w:t>
       </w:r>
-      <w:hyperlink r:id="rId41" w:history="1">
+      <w:hyperlink r:id="rId42" w:history="1">
         <w:r>
           <w:rPr>
             <w:rStyle w:val="Hyperlink"/>
             <w:rFonts w:ascii="Segoe UI" w:hAnsi="Segoe UI" w:cs="Segoe UI"/>
           </w:rPr>
-          <w:t>https://github.com/domini4/ProfessorPlatypus/releases/tag/1.06</w:t>
+          <w:t>https://github.com/domini4/ProfessorPlatypus/releases/tag/1.6</w:t>
         </w:r>
       </w:hyperlink>
     </w:p>
@@ -7830,29 +8179,12 @@
           <w:sz w:val="21"/>
           <w:szCs w:val="21"/>
         </w:rPr>
+        <w:lastRenderedPageBreak/>
         <w:t>    </w:t>
       </w:r>
       <w:r>
         <w:rPr>
           <w:rFonts w:ascii="Consolas" w:eastAsia="Times New Roman" w:hAnsi="Consolas" w:cs="Times New Roman"/>
-          <w:color w:val="C586C0"/>
-          <w:sz w:val="21"/>
-          <w:szCs w:val="21"/>
-        </w:rPr>
-        <w:t>if</w:t>
-      </w:r>
-      <w:r>
-        <w:rPr>
-          <w:rFonts w:ascii="Consolas" w:eastAsia="Times New Roman" w:hAnsi="Consolas" w:cs="Times New Roman"/>
-          <w:color w:val="D4D4D4"/>
-          <w:sz w:val="21"/>
-          <w:szCs w:val="21"/>
-        </w:rPr>
-        <w:t> </w:t>
-      </w:r>
-      <w:r>
-        <w:rPr>
-          <w:rFonts w:ascii="Consolas" w:eastAsia="Times New Roman" w:hAnsi="Consolas" w:cs="Times New Roman"/>
           <w:color w:val="4EC9B0"/>
           <w:sz w:val="21"/>
           <w:szCs w:val="21"/>
@@ -7866,19 +8198,17 @@
           <w:sz w:val="21"/>
           <w:szCs w:val="21"/>
         </w:rPr>
-        <w:t>: </w:t>
-      </w:r>
-      <w:proofErr w:type="gramStart"/>
-      <w:r>
-        <w:rPr>
-          <w:rFonts w:ascii="Consolas" w:eastAsia="Times New Roman" w:hAnsi="Consolas" w:cs="Times New Roman"/>
-          <w:color w:val="C586C0"/>
-          <w:sz w:val="21"/>
-          <w:szCs w:val="21"/>
-        </w:rPr>
-        <w:t>return</w:t>
-      </w:r>
-      <w:proofErr w:type="gramEnd"/>
+        <w:t> = </w:t>
+      </w:r>
+      <w:r>
+        <w:rPr>
+          <w:rFonts w:ascii="Consolas" w:eastAsia="Times New Roman" w:hAnsi="Consolas" w:cs="Times New Roman"/>
+          <w:color w:val="569CD6"/>
+          <w:sz w:val="21"/>
+          <w:szCs w:val="21"/>
+        </w:rPr>
+        <w:t>true</w:t>
+      </w:r>
     </w:p>
     <w:p>
       <w:pPr>
@@ -7901,6 +8231,7 @@
         </w:rPr>
         <w:t>    </w:t>
       </w:r>
+      <w:proofErr w:type="spellStart"/>
       <w:r>
         <w:rPr>
           <w:rFonts w:ascii="Consolas" w:eastAsia="Times New Roman" w:hAnsi="Consolas" w:cs="Times New Roman"/>
@@ -7908,8 +8239,9 @@
           <w:sz w:val="21"/>
           <w:szCs w:val="21"/>
         </w:rPr>
-        <w:t>started</w:t>
-      </w:r>
+        <w:t>gravity_scale</w:t>
+      </w:r>
+      <w:proofErr w:type="spellEnd"/>
       <w:r>
         <w:rPr>
           <w:rFonts w:ascii="Consolas" w:eastAsia="Times New Roman" w:hAnsi="Consolas" w:cs="Times New Roman"/>
@@ -7922,11 +8254,11 @@
       <w:r>
         <w:rPr>
           <w:rFonts w:ascii="Consolas" w:eastAsia="Times New Roman" w:hAnsi="Consolas" w:cs="Times New Roman"/>
-          <w:color w:val="569CD6"/>
-          <w:sz w:val="21"/>
-          <w:szCs w:val="21"/>
-        </w:rPr>
-        <w:t>true</w:t>
+          <w:color w:val="B5CEA8"/>
+          <w:sz w:val="21"/>
+          <w:szCs w:val="21"/>
+        </w:rPr>
+        <w:t>5.0</w:t>
       </w:r>
     </w:p>
     <w:p>
@@ -7948,7 +8280,7 @@
           <w:sz w:val="21"/>
           <w:szCs w:val="21"/>
         </w:rPr>
-        <w:t>    </w:t>
+        <w:t>    $</w:t>
       </w:r>
       <w:proofErr w:type="spellStart"/>
       <w:r>
@@ -7958,7 +8290,25 @@
           <w:sz w:val="21"/>
           <w:szCs w:val="21"/>
         </w:rPr>
-        <w:t>gravity_scale</w:t>
+        <w:t>AnimationPlayer</w:t>
+      </w:r>
+      <w:r>
+        <w:rPr>
+          <w:rFonts w:ascii="Consolas" w:eastAsia="Times New Roman" w:hAnsi="Consolas" w:cs="Times New Roman"/>
+          <w:color w:val="D4D4D4"/>
+          <w:sz w:val="21"/>
+          <w:szCs w:val="21"/>
+        </w:rPr>
+        <w:t>.</w:t>
+      </w:r>
+      <w:r>
+        <w:rPr>
+          <w:rFonts w:ascii="Consolas" w:eastAsia="Times New Roman" w:hAnsi="Consolas" w:cs="Times New Roman"/>
+          <w:color w:val="4EC9B0"/>
+          <w:sz w:val="21"/>
+          <w:szCs w:val="21"/>
+        </w:rPr>
+        <w:t>play</w:t>
       </w:r>
       <w:proofErr w:type="spellEnd"/>
       <w:r>
@@ -7968,16 +8318,25 @@
           <w:sz w:val="21"/>
           <w:szCs w:val="21"/>
         </w:rPr>
-        <w:t> = </w:t>
-      </w:r>
-      <w:r>
-        <w:rPr>
-          <w:rFonts w:ascii="Consolas" w:eastAsia="Times New Roman" w:hAnsi="Consolas" w:cs="Times New Roman"/>
-          <w:color w:val="B5CEA8"/>
-          <w:sz w:val="21"/>
-          <w:szCs w:val="21"/>
-        </w:rPr>
-        <w:t>5.0</w:t>
+        <w:t>(</w:t>
+      </w:r>
+      <w:r>
+        <w:rPr>
+          <w:rFonts w:ascii="Consolas" w:eastAsia="Times New Roman" w:hAnsi="Consolas" w:cs="Times New Roman"/>
+          <w:color w:val="CE9178"/>
+          <w:sz w:val="21"/>
+          <w:szCs w:val="21"/>
+        </w:rPr>
+        <w:t>"swim"</w:t>
+      </w:r>
+      <w:r>
+        <w:rPr>
+          <w:rFonts w:ascii="Consolas" w:eastAsia="Times New Roman" w:hAnsi="Consolas" w:cs="Times New Roman"/>
+          <w:color w:val="D4D4D4"/>
+          <w:sz w:val="21"/>
+          <w:szCs w:val="21"/>
+        </w:rPr>
+        <w:t>)</w:t>
       </w:r>
     </w:p>
     <w:p>
@@ -7992,71 +8351,6 @@
           <w:szCs w:val="21"/>
         </w:rPr>
       </w:pPr>
-      <w:r>
-        <w:rPr>
-          <w:rFonts w:ascii="Consolas" w:eastAsia="Times New Roman" w:hAnsi="Consolas" w:cs="Times New Roman"/>
-          <w:color w:val="D4D4D4"/>
-          <w:sz w:val="21"/>
-          <w:szCs w:val="21"/>
-        </w:rPr>
-        <w:t>    $</w:t>
-      </w:r>
-      <w:proofErr w:type="spellStart"/>
-      <w:r>
-        <w:rPr>
-          <w:rFonts w:ascii="Consolas" w:eastAsia="Times New Roman" w:hAnsi="Consolas" w:cs="Times New Roman"/>
-          <w:color w:val="4EC9B0"/>
-          <w:sz w:val="21"/>
-          <w:szCs w:val="21"/>
-        </w:rPr>
-        <w:t>AnimationPlayer</w:t>
-      </w:r>
-      <w:r>
-        <w:rPr>
-          <w:rFonts w:ascii="Consolas" w:eastAsia="Times New Roman" w:hAnsi="Consolas" w:cs="Times New Roman"/>
-          <w:color w:val="D4D4D4"/>
-          <w:sz w:val="21"/>
-          <w:szCs w:val="21"/>
-        </w:rPr>
-        <w:t>.</w:t>
-      </w:r>
-      <w:r>
-        <w:rPr>
-          <w:rFonts w:ascii="Consolas" w:eastAsia="Times New Roman" w:hAnsi="Consolas" w:cs="Times New Roman"/>
-          <w:color w:val="4EC9B0"/>
-          <w:sz w:val="21"/>
-          <w:szCs w:val="21"/>
-        </w:rPr>
-        <w:t>play</w:t>
-      </w:r>
-      <w:proofErr w:type="spellEnd"/>
-      <w:r>
-        <w:rPr>
-          <w:rFonts w:ascii="Consolas" w:eastAsia="Times New Roman" w:hAnsi="Consolas" w:cs="Times New Roman"/>
-          <w:color w:val="D4D4D4"/>
-          <w:sz w:val="21"/>
-          <w:szCs w:val="21"/>
-        </w:rPr>
-        <w:t>(</w:t>
-      </w:r>
-      <w:r>
-        <w:rPr>
-          <w:rFonts w:ascii="Consolas" w:eastAsia="Times New Roman" w:hAnsi="Consolas" w:cs="Times New Roman"/>
-          <w:color w:val="CE9178"/>
-          <w:sz w:val="21"/>
-          <w:szCs w:val="21"/>
-        </w:rPr>
-        <w:t>"swim"</w:t>
-      </w:r>
-      <w:r>
-        <w:rPr>
-          <w:rFonts w:ascii="Consolas" w:eastAsia="Times New Roman" w:hAnsi="Consolas" w:cs="Times New Roman"/>
-          <w:color w:val="D4D4D4"/>
-          <w:sz w:val="21"/>
-          <w:szCs w:val="21"/>
-        </w:rPr>
-        <w:t>)</w:t>
-      </w:r>
     </w:p>
     <w:p>
       <w:pPr>
@@ -8070,6 +8364,66 @@
           <w:szCs w:val="21"/>
         </w:rPr>
       </w:pPr>
+      <w:proofErr w:type="spellStart"/>
+      <w:r>
+        <w:rPr>
+          <w:rFonts w:ascii="Consolas" w:eastAsia="Times New Roman" w:hAnsi="Consolas" w:cs="Times New Roman"/>
+          <w:color w:val="569CD6"/>
+          <w:sz w:val="21"/>
+          <w:szCs w:val="21"/>
+        </w:rPr>
+        <w:t>func</w:t>
+      </w:r>
+      <w:proofErr w:type="spellEnd"/>
+      <w:r>
+        <w:rPr>
+          <w:rFonts w:ascii="Consolas" w:eastAsia="Times New Roman" w:hAnsi="Consolas" w:cs="Times New Roman"/>
+          <w:color w:val="D4D4D4"/>
+          <w:sz w:val="21"/>
+          <w:szCs w:val="21"/>
+        </w:rPr>
+        <w:t> </w:t>
+      </w:r>
+      <w:proofErr w:type="spellStart"/>
+      <w:r>
+        <w:rPr>
+          <w:rFonts w:ascii="Consolas" w:eastAsia="Times New Roman" w:hAnsi="Consolas" w:cs="Times New Roman"/>
+          <w:color w:val="DCDCAA"/>
+          <w:sz w:val="21"/>
+          <w:szCs w:val="21"/>
+        </w:rPr>
+        <w:t>swim_</w:t>
+      </w:r>
+      <w:proofErr w:type="gramStart"/>
+      <w:r>
+        <w:rPr>
+          <w:rFonts w:ascii="Consolas" w:eastAsia="Times New Roman" w:hAnsi="Consolas" w:cs="Times New Roman"/>
+          <w:color w:val="DCDCAA"/>
+          <w:sz w:val="21"/>
+          <w:szCs w:val="21"/>
+        </w:rPr>
+        <w:t>speed</w:t>
+      </w:r>
+      <w:proofErr w:type="spellEnd"/>
+      <w:r>
+        <w:rPr>
+          <w:rFonts w:ascii="Consolas" w:eastAsia="Times New Roman" w:hAnsi="Consolas" w:cs="Times New Roman"/>
+          <w:color w:val="D4D4D4"/>
+          <w:sz w:val="21"/>
+          <w:szCs w:val="21"/>
+        </w:rPr>
+        <w:t>(</w:t>
+      </w:r>
+      <w:proofErr w:type="gramEnd"/>
+      <w:r>
+        <w:rPr>
+          <w:rFonts w:ascii="Consolas" w:eastAsia="Times New Roman" w:hAnsi="Consolas" w:cs="Times New Roman"/>
+          <w:color w:val="D4D4D4"/>
+          <w:sz w:val="21"/>
+          <w:szCs w:val="21"/>
+        </w:rPr>
+        <w:t>):</w:t>
+      </w:r>
     </w:p>
     <w:p>
       <w:pPr>
@@ -8083,79 +8437,6 @@
           <w:szCs w:val="21"/>
         </w:rPr>
       </w:pPr>
-      <w:proofErr w:type="spellStart"/>
-      <w:r>
-        <w:rPr>
-          <w:rFonts w:ascii="Consolas" w:eastAsia="Times New Roman" w:hAnsi="Consolas" w:cs="Times New Roman"/>
-          <w:color w:val="569CD6"/>
-          <w:sz w:val="21"/>
-          <w:szCs w:val="21"/>
-        </w:rPr>
-        <w:t>func</w:t>
-      </w:r>
-      <w:proofErr w:type="spellEnd"/>
-      <w:r>
-        <w:rPr>
-          <w:rFonts w:ascii="Consolas" w:eastAsia="Times New Roman" w:hAnsi="Consolas" w:cs="Times New Roman"/>
-          <w:color w:val="D4D4D4"/>
-          <w:sz w:val="21"/>
-          <w:szCs w:val="21"/>
-        </w:rPr>
-        <w:t> </w:t>
-      </w:r>
-      <w:proofErr w:type="spellStart"/>
-      <w:r>
-        <w:rPr>
-          <w:rFonts w:ascii="Consolas" w:eastAsia="Times New Roman" w:hAnsi="Consolas" w:cs="Times New Roman"/>
-          <w:color w:val="DCDCAA"/>
-          <w:sz w:val="21"/>
-          <w:szCs w:val="21"/>
-        </w:rPr>
-        <w:t>swim_</w:t>
-      </w:r>
-      <w:proofErr w:type="gramStart"/>
-      <w:r>
-        <w:rPr>
-          <w:rFonts w:ascii="Consolas" w:eastAsia="Times New Roman" w:hAnsi="Consolas" w:cs="Times New Roman"/>
-          <w:color w:val="DCDCAA"/>
-          <w:sz w:val="21"/>
-          <w:szCs w:val="21"/>
-        </w:rPr>
-        <w:t>speed</w:t>
-      </w:r>
-      <w:proofErr w:type="spellEnd"/>
-      <w:r>
-        <w:rPr>
-          <w:rFonts w:ascii="Consolas" w:eastAsia="Times New Roman" w:hAnsi="Consolas" w:cs="Times New Roman"/>
-          <w:color w:val="D4D4D4"/>
-          <w:sz w:val="21"/>
-          <w:szCs w:val="21"/>
-        </w:rPr>
-        <w:t>(</w:t>
-      </w:r>
-      <w:proofErr w:type="gramEnd"/>
-      <w:r>
-        <w:rPr>
-          <w:rFonts w:ascii="Consolas" w:eastAsia="Times New Roman" w:hAnsi="Consolas" w:cs="Times New Roman"/>
-          <w:color w:val="D4D4D4"/>
-          <w:sz w:val="21"/>
-          <w:szCs w:val="21"/>
-        </w:rPr>
-        <w:t>):</w:t>
-      </w:r>
-    </w:p>
-    <w:p>
-      <w:pPr>
-        <w:shd w:val="clear" w:color="auto" w:fill="1E1E1E"/>
-        <w:spacing w:after="0" w:line="285" w:lineRule="atLeast"/>
-        <w:ind w:left="1440"/>
-        <w:rPr>
-          <w:rFonts w:ascii="Consolas" w:eastAsia="Times New Roman" w:hAnsi="Consolas" w:cs="Times New Roman"/>
-          <w:color w:val="D4D4D4"/>
-          <w:sz w:val="21"/>
-          <w:szCs w:val="21"/>
-        </w:rPr>
-      </w:pPr>
       <w:r>
         <w:rPr>
           <w:rFonts w:ascii="Consolas" w:eastAsia="Times New Roman" w:hAnsi="Consolas" w:cs="Times New Roman"/>
@@ -8276,7 +8557,7 @@
         </w:rPr>
         <w:t xml:space="preserve">GitHub: </w:t>
       </w:r>
-      <w:hyperlink r:id="rId42" w:history="1">
+      <w:hyperlink r:id="rId43" w:history="1">
         <w:r>
           <w:rPr>
             <w:rStyle w:val="Hyperlink"/>
@@ -9735,15 +10016,22 @@
           <w:rFonts w:ascii="SegoeUI" w:hAnsi="SegoeUI"/>
           <w:color w:val="23282D"/>
         </w:rPr>
-        <w:t xml:space="preserve">GitHub: </w:t>
-      </w:r>
-      <w:hyperlink r:id="rId43" w:history="1">
+        <w:t>GitHub:</w:t>
+      </w:r>
+      <w:r>
+        <w:rPr>
+          <w:rFonts w:ascii="Segoe UI" w:hAnsi="Segoe UI" w:cs="Segoe UI"/>
+          <w:color w:val="23282D"/>
+        </w:rPr>
+        <w:t xml:space="preserve"> </w:t>
+      </w:r>
+      <w:hyperlink r:id="rId44" w:history="1">
         <w:r>
           <w:rPr>
             <w:rStyle w:val="Hyperlink"/>
-            <w:rFonts w:ascii="SegoeUI" w:hAnsi="SegoeUI"/>
+            <w:rFonts w:ascii="Segoe UI" w:hAnsi="Segoe UI" w:cs="Segoe UI"/>
           </w:rPr>
-          <w:t>https://github.com/domini4/ProfessorPlatypus/releases/tag/1.08</w:t>
+          <w:t>https://github.com/domini4/ProfessorPlatypus/releases/tag/1.8</w:t>
         </w:r>
       </w:hyperlink>
     </w:p>
@@ -9827,6 +10115,7 @@
         <w:rPr>
           <w:rFonts w:ascii="Segoe UI" w:hAnsi="Segoe UI" w:cs="Segoe UI"/>
         </w:rPr>
+        <w:lastRenderedPageBreak/>
         <w:t xml:space="preserve">Make one change to </w:t>
       </w:r>
       <w:r>

</xml_diff>

<commit_message>
Added new links for game releases
</commit_message>
<xml_diff>
--- a/2021/daily_scaffolding/Day 2.docx
+++ b/2021/daily_scaffolding/Day 2.docx
@@ -301,7 +301,7 @@
             <w:rStyle w:val="Hyperlink"/>
             <w:rFonts w:ascii="Segoe UI" w:hAnsi="Segoe UI" w:cs="Segoe UI"/>
           </w:rPr>
-          <w:t>https://www.youtube.com/watch?v=w3jLJU7DT5E&amp;t=30s</w:t>
+          <w:t>https://youtu.be/w3jLJU7DT5E</w:t>
         </w:r>
       </w:hyperlink>
     </w:p>
@@ -424,6 +424,27 @@
       <w:pPr>
         <w:pStyle w:val="ListParagraph"/>
         <w:numPr>
+          <w:ilvl w:val="1"/>
+          <w:numId w:val="7"/>
+        </w:numPr>
+        <w:rPr>
+          <w:rFonts w:ascii="Segoe UI" w:hAnsi="Segoe UI" w:cs="Segoe UI"/>
+        </w:rPr>
+      </w:pPr>
+      <w:hyperlink r:id="rId10" w:history="1">
+        <w:r>
+          <w:rPr>
+            <w:rStyle w:val="Hyperlink"/>
+            <w:rFonts w:ascii="Segoe UI" w:hAnsi="Segoe UI" w:cs="Segoe UI"/>
+          </w:rPr>
+          <w:t>https://youtu.be/SzrETQdGzBM</w:t>
+        </w:r>
+      </w:hyperlink>
+    </w:p>
+    <w:p>
+      <w:pPr>
+        <w:pStyle w:val="ListParagraph"/>
+        <w:numPr>
           <w:ilvl w:val="0"/>
           <w:numId w:val="7"/>
         </w:numPr>
@@ -449,7 +470,7 @@
           <w:rFonts w:ascii="Segoe UI" w:hAnsi="Segoe UI" w:cs="Segoe UI"/>
         </w:rPr>
       </w:pPr>
-      <w:hyperlink r:id="rId10" w:history="1">
+      <w:hyperlink r:id="rId11" w:history="1">
         <w:r>
           <w:rPr>
             <w:rStyle w:val="Hyperlink"/>
@@ -469,26 +490,6 @@
       <w:pPr>
         <w:pStyle w:val="ListParagraph"/>
         <w:numPr>
-          <w:ilvl w:val="0"/>
-          <w:numId w:val="7"/>
-        </w:numPr>
-        <w:rPr>
-          <w:rFonts w:ascii="Segoe UI" w:hAnsi="Segoe UI" w:cs="Segoe UI"/>
-        </w:rPr>
-      </w:pPr>
-      <w:proofErr w:type="spellStart"/>
-      <w:r>
-        <w:rPr>
-          <w:rFonts w:ascii="Segoe UI" w:hAnsi="Segoe UI" w:cs="Segoe UI"/>
-        </w:rPr>
-        <w:t>ProfessorPlatypus</w:t>
-      </w:r>
-      <w:proofErr w:type="spellEnd"/>
-    </w:p>
-    <w:p>
-      <w:pPr>
-        <w:pStyle w:val="ListParagraph"/>
-        <w:numPr>
           <w:ilvl w:val="1"/>
           <w:numId w:val="7"/>
         </w:numPr>
@@ -496,62 +497,19 @@
           <w:rFonts w:ascii="Segoe UI" w:hAnsi="Segoe UI" w:cs="Segoe UI"/>
         </w:rPr>
       </w:pPr>
-      <w:hyperlink r:id="rId11" w:history="1">
-        <w:r>
-          <w:rPr>
-            <w:rStyle w:val="Hyperlink"/>
-            <w:rFonts w:ascii="Segoe UI" w:hAnsi="Segoe UI" w:cs="Segoe UI"/>
-          </w:rPr>
-          <w:t>https://github.com/domini4/ProfessorPlatypus/r</w:t>
-        </w:r>
-        <w:r>
-          <w:rPr>
-            <w:rStyle w:val="Hyperlink"/>
-            <w:rFonts w:ascii="Segoe UI" w:hAnsi="Segoe UI" w:cs="Segoe UI"/>
-          </w:rPr>
-          <w:t>e</w:t>
-        </w:r>
-        <w:r>
-          <w:rPr>
-            <w:rStyle w:val="Hyperlink"/>
-            <w:rFonts w:ascii="Segoe UI" w:hAnsi="Segoe UI" w:cs="Segoe UI"/>
-          </w:rPr>
-          <w:t>leases/tag/1.1</w:t>
-        </w:r>
-      </w:hyperlink>
-    </w:p>
-    <w:p>
-      <w:pPr>
-        <w:pStyle w:val="ListParagraph"/>
-        <w:numPr>
-          <w:ilvl w:val="1"/>
-          <w:numId w:val="7"/>
-        </w:numPr>
-        <w:rPr>
-          <w:rFonts w:ascii="Segoe UI" w:hAnsi="Segoe UI" w:cs="Segoe UI"/>
-        </w:rPr>
-      </w:pPr>
+      <w:r>
+        <w:rPr>
+          <w:rFonts w:ascii="Segoe UI" w:hAnsi="Segoe UI" w:cs="Segoe UI"/>
+        </w:rPr>
+        <w:t xml:space="preserve">Game1: </w:t>
+      </w:r>
       <w:hyperlink r:id="rId12" w:history="1">
         <w:r>
           <w:rPr>
             <w:rStyle w:val="Hyperlink"/>
             <w:rFonts w:ascii="Segoe UI" w:hAnsi="Segoe UI" w:cs="Segoe UI"/>
           </w:rPr>
-          <w:t>https://github.com/domini4/ProfessorPlatypus/relea</w:t>
-        </w:r>
-        <w:r>
-          <w:rPr>
-            <w:rStyle w:val="Hyperlink"/>
-            <w:rFonts w:ascii="Segoe UI" w:hAnsi="Segoe UI" w:cs="Segoe UI"/>
-          </w:rPr>
-          <w:t>s</w:t>
-        </w:r>
-        <w:r>
-          <w:rPr>
-            <w:rStyle w:val="Hyperlink"/>
-            <w:rFonts w:ascii="Segoe UI" w:hAnsi="Segoe UI" w:cs="Segoe UI"/>
-          </w:rPr>
-          <w:t>es/tag/1.2</w:t>
+          <w:t>https://youtu.be/Kf4lVuTYdeM</w:t>
         </w:r>
       </w:hyperlink>
     </w:p>
@@ -566,29 +524,41 @@
           <w:rFonts w:ascii="Segoe UI" w:hAnsi="Segoe UI" w:cs="Segoe UI"/>
         </w:rPr>
       </w:pPr>
+      <w:r>
+        <w:rPr>
+          <w:rFonts w:ascii="Segoe UI" w:hAnsi="Segoe UI" w:cs="Segoe UI"/>
+        </w:rPr>
+        <w:t xml:space="preserve">Game2: </w:t>
+      </w:r>
       <w:hyperlink r:id="rId13" w:history="1">
         <w:r>
           <w:rPr>
             <w:rStyle w:val="Hyperlink"/>
             <w:rFonts w:ascii="Segoe UI" w:hAnsi="Segoe UI" w:cs="Segoe UI"/>
           </w:rPr>
-          <w:t>https://github.com/domini4/ProfessorPlatypus/r</w:t>
-        </w:r>
-        <w:r>
-          <w:rPr>
-            <w:rStyle w:val="Hyperlink"/>
-            <w:rFonts w:ascii="Segoe UI" w:hAnsi="Segoe UI" w:cs="Segoe UI"/>
-          </w:rPr>
-          <w:t>e</w:t>
-        </w:r>
-        <w:r>
-          <w:rPr>
-            <w:rStyle w:val="Hyperlink"/>
-            <w:rFonts w:ascii="Segoe UI" w:hAnsi="Segoe UI" w:cs="Segoe UI"/>
-          </w:rPr>
-          <w:t>leases/tag/1.3</w:t>
+          <w:t>https://youtu.be/E9SnpPXg8hw</w:t>
         </w:r>
       </w:hyperlink>
+    </w:p>
+    <w:p>
+      <w:pPr>
+        <w:pStyle w:val="ListParagraph"/>
+        <w:numPr>
+          <w:ilvl w:val="0"/>
+          <w:numId w:val="7"/>
+        </w:numPr>
+        <w:rPr>
+          <w:rFonts w:ascii="Segoe UI" w:hAnsi="Segoe UI" w:cs="Segoe UI"/>
+        </w:rPr>
+      </w:pPr>
+      <w:proofErr w:type="spellStart"/>
+      <w:r>
+        <w:rPr>
+          <w:rFonts w:ascii="Segoe UI" w:hAnsi="Segoe UI" w:cs="Segoe UI"/>
+        </w:rPr>
+        <w:t>ProfessorPlatypus</w:t>
+      </w:r>
+      <w:proofErr w:type="spellEnd"/>
     </w:p>
     <w:p>
       <w:pPr>
@@ -607,21 +577,7 @@
             <w:rStyle w:val="Hyperlink"/>
             <w:rFonts w:ascii="Segoe UI" w:hAnsi="Segoe UI" w:cs="Segoe UI"/>
           </w:rPr>
-          <w:t>https://github.com/domini4/ProfessorPl</w:t>
-        </w:r>
-        <w:r>
-          <w:rPr>
-            <w:rStyle w:val="Hyperlink"/>
-            <w:rFonts w:ascii="Segoe UI" w:hAnsi="Segoe UI" w:cs="Segoe UI"/>
-          </w:rPr>
-          <w:t>a</w:t>
-        </w:r>
-        <w:r>
-          <w:rPr>
-            <w:rStyle w:val="Hyperlink"/>
-            <w:rFonts w:ascii="Segoe UI" w:hAnsi="Segoe UI" w:cs="Segoe UI"/>
-          </w:rPr>
-          <w:t>typus/releases/tag/1.4</w:t>
+          <w:t>https://github.com/domini4/ProfessorPlatypus/releases/tag/1.1</w:t>
         </w:r>
       </w:hyperlink>
     </w:p>
@@ -642,21 +598,7 @@
             <w:rStyle w:val="Hyperlink"/>
             <w:rFonts w:ascii="Segoe UI" w:hAnsi="Segoe UI" w:cs="Segoe UI"/>
           </w:rPr>
-          <w:t>https://github.com/domini4/ProfessorPlat</w:t>
-        </w:r>
-        <w:r>
-          <w:rPr>
-            <w:rStyle w:val="Hyperlink"/>
-            <w:rFonts w:ascii="Segoe UI" w:hAnsi="Segoe UI" w:cs="Segoe UI"/>
-          </w:rPr>
-          <w:t>y</w:t>
-        </w:r>
-        <w:r>
-          <w:rPr>
-            <w:rStyle w:val="Hyperlink"/>
-            <w:rFonts w:ascii="Segoe UI" w:hAnsi="Segoe UI" w:cs="Segoe UI"/>
-          </w:rPr>
-          <w:t>pus/releases/tag/1.5</w:t>
+          <w:t>https://github.com/domini4/ProfessorPlatypus/releases/tag/1.2</w:t>
         </w:r>
       </w:hyperlink>
     </w:p>
@@ -677,21 +619,7 @@
             <w:rStyle w:val="Hyperlink"/>
             <w:rFonts w:ascii="Segoe UI" w:hAnsi="Segoe UI" w:cs="Segoe UI"/>
           </w:rPr>
-          <w:t>https://github.com/domini4/ProfessorPl</w:t>
-        </w:r>
-        <w:r>
-          <w:rPr>
-            <w:rStyle w:val="Hyperlink"/>
-            <w:rFonts w:ascii="Segoe UI" w:hAnsi="Segoe UI" w:cs="Segoe UI"/>
-          </w:rPr>
-          <w:t>a</w:t>
-        </w:r>
-        <w:r>
-          <w:rPr>
-            <w:rStyle w:val="Hyperlink"/>
-            <w:rFonts w:ascii="Segoe UI" w:hAnsi="Segoe UI" w:cs="Segoe UI"/>
-          </w:rPr>
-          <w:t>typus/releases/tag/1.6</w:t>
+          <w:t>https://github.com/domini4/ProfessorPlatypus/releases/tag/1.3</w:t>
         </w:r>
       </w:hyperlink>
     </w:p>
@@ -712,21 +640,7 @@
             <w:rStyle w:val="Hyperlink"/>
             <w:rFonts w:ascii="Segoe UI" w:hAnsi="Segoe UI" w:cs="Segoe UI"/>
           </w:rPr>
-          <w:t>https://github.com/domini4/ProfessorPla</w:t>
-        </w:r>
-        <w:r>
-          <w:rPr>
-            <w:rStyle w:val="Hyperlink"/>
-            <w:rFonts w:ascii="Segoe UI" w:hAnsi="Segoe UI" w:cs="Segoe UI"/>
-          </w:rPr>
-          <w:t>t</w:t>
-        </w:r>
-        <w:r>
-          <w:rPr>
-            <w:rStyle w:val="Hyperlink"/>
-            <w:rFonts w:ascii="Segoe UI" w:hAnsi="Segoe UI" w:cs="Segoe UI"/>
-          </w:rPr>
-          <w:t>ypus/releases/tag/1.7</w:t>
+          <w:t>https://github.com/domini4/ProfessorPlatypus/releases/tag/1.4</w:t>
         </w:r>
       </w:hyperlink>
     </w:p>
@@ -747,26 +661,75 @@
             <w:rStyle w:val="Hyperlink"/>
             <w:rFonts w:ascii="Segoe UI" w:hAnsi="Segoe UI" w:cs="Segoe UI"/>
           </w:rPr>
-          <w:t>https://github.com/domini4/ProfessorPl</w:t>
+          <w:t>https://github.com/domini4/ProfessorPlatypus/releases/tag/1.5</w:t>
         </w:r>
+      </w:hyperlink>
+    </w:p>
+    <w:p>
+      <w:pPr>
+        <w:pStyle w:val="ListParagraph"/>
+        <w:numPr>
+          <w:ilvl w:val="1"/>
+          <w:numId w:val="7"/>
+        </w:numPr>
+        <w:rPr>
+          <w:rFonts w:ascii="Segoe UI" w:hAnsi="Segoe UI" w:cs="Segoe UI"/>
+        </w:rPr>
+      </w:pPr>
+      <w:hyperlink r:id="rId19" w:history="1">
         <w:r>
           <w:rPr>
             <w:rStyle w:val="Hyperlink"/>
             <w:rFonts w:ascii="Segoe UI" w:hAnsi="Segoe UI" w:cs="Segoe UI"/>
           </w:rPr>
-          <w:t>a</w:t>
+          <w:t>https://github.com/domini4/ProfessorPlatypus/releases/tag/1.6</w:t>
         </w:r>
+      </w:hyperlink>
+    </w:p>
+    <w:p>
+      <w:pPr>
+        <w:pStyle w:val="ListParagraph"/>
+        <w:numPr>
+          <w:ilvl w:val="1"/>
+          <w:numId w:val="7"/>
+        </w:numPr>
+        <w:rPr>
+          <w:rFonts w:ascii="Segoe UI" w:hAnsi="Segoe UI" w:cs="Segoe UI"/>
+        </w:rPr>
+      </w:pPr>
+      <w:hyperlink r:id="rId20" w:history="1">
         <w:r>
           <w:rPr>
             <w:rStyle w:val="Hyperlink"/>
             <w:rFonts w:ascii="Segoe UI" w:hAnsi="Segoe UI" w:cs="Segoe UI"/>
           </w:rPr>
-          <w:t>typus/releases/tag/1.8</w:t>
+          <w:t>https://github.com/domini4/ProfessorPlatypus/releases/tag/1.7</w:t>
         </w:r>
       </w:hyperlink>
     </w:p>
     <w:p>
       <w:pPr>
+        <w:pStyle w:val="ListParagraph"/>
+        <w:numPr>
+          <w:ilvl w:val="1"/>
+          <w:numId w:val="7"/>
+        </w:numPr>
+        <w:rPr>
+          <w:rFonts w:ascii="Segoe UI" w:hAnsi="Segoe UI" w:cs="Segoe UI"/>
+        </w:rPr>
+      </w:pPr>
+      <w:hyperlink r:id="rId21" w:history="1">
+        <w:r>
+          <w:rPr>
+            <w:rStyle w:val="Hyperlink"/>
+            <w:rFonts w:ascii="Segoe UI" w:hAnsi="Segoe UI" w:cs="Segoe UI"/>
+          </w:rPr>
+          <w:t>https://github.com/domini4/ProfessorPlatypus/releases/tag/1.8</w:t>
+        </w:r>
+      </w:hyperlink>
+    </w:p>
+    <w:p>
+      <w:pPr>
         <w:rPr>
           <w:rFonts w:ascii="Segoe UI" w:hAnsi="Segoe UI" w:cs="Segoe UI"/>
         </w:rPr>
@@ -801,6 +764,7 @@
         <w:rPr>
           <w:rFonts w:ascii="Segoe UI" w:hAnsi="Segoe UI" w:cs="Segoe UI"/>
         </w:rPr>
+        <w:lastRenderedPageBreak/>
         <w:t xml:space="preserve">What is </w:t>
       </w:r>
       <w:proofErr w:type="gramStart"/>
@@ -829,7 +793,7 @@
           <w:rFonts w:ascii="Segoe UI" w:hAnsi="Segoe UI" w:cs="Segoe UI"/>
         </w:rPr>
       </w:pPr>
-      <w:hyperlink r:id="rId19" w:history="1">
+      <w:hyperlink r:id="rId22" w:history="1">
         <w:r>
           <w:rPr>
             <w:rStyle w:val="Hyperlink"/>
@@ -876,7 +840,6 @@
       </w:pPr>
       <w:proofErr w:type="spellStart"/>
       <w:r>
-        <w:lastRenderedPageBreak/>
         <w:t>FlappyBird</w:t>
       </w:r>
       <w:proofErr w:type="spellEnd"/>
@@ -895,7 +858,7 @@
           <w:rFonts w:ascii="Segoe UI" w:hAnsi="Segoe UI" w:cs="Segoe UI"/>
         </w:rPr>
       </w:pPr>
-      <w:hyperlink r:id="rId20" w:history="1">
+      <w:hyperlink r:id="rId23" w:history="1">
         <w:r>
           <w:rPr>
             <w:rStyle w:val="Hyperlink"/>
@@ -1573,6 +1536,7 @@
         <w:rPr>
           <w:rFonts w:ascii="Segoe UI" w:hAnsi="Segoe UI" w:cs="Segoe UI"/>
         </w:rPr>
+        <w:lastRenderedPageBreak/>
         <w:t>Introductory Interview with Project Partner</w:t>
       </w:r>
     </w:p>
@@ -1627,7 +1591,6 @@
         <w:rPr>
           <w:rFonts w:ascii="Segoe UI" w:hAnsi="Segoe UI" w:cs="Segoe UI"/>
         </w:rPr>
-        <w:lastRenderedPageBreak/>
         <w:t xml:space="preserve">What is your background with computers? What skills do you have? </w:t>
       </w:r>
     </w:p>
@@ -2192,7 +2155,19 @@
         <w:rPr>
           <w:rFonts w:ascii="Segoe UI" w:hAnsi="Segoe UI" w:cs="Segoe UI"/>
         </w:rPr>
-        <w:t>GitHub Introduction (5 min)</w:t>
+        <w:t>GitHub Introduction (</w:t>
+      </w:r>
+      <w:r>
+        <w:rPr>
+          <w:rFonts w:ascii="Segoe UI" w:hAnsi="Segoe UI" w:cs="Segoe UI"/>
+        </w:rPr>
+        <w:t>30</w:t>
+      </w:r>
+      <w:r>
+        <w:rPr>
+          <w:rFonts w:ascii="Segoe UI" w:hAnsi="Segoe UI" w:cs="Segoe UI"/>
+        </w:rPr>
+        <w:t xml:space="preserve"> min)</w:t>
       </w:r>
       <w:r>
         <w:rPr>
@@ -2234,6 +2209,7 @@
         <w:rPr>
           <w:rFonts w:ascii="Segoe UI" w:hAnsi="Segoe UI" w:cs="Segoe UI"/>
         </w:rPr>
+        <w:lastRenderedPageBreak/>
         <w:t xml:space="preserve">What is GitHub? </w:t>
       </w:r>
     </w:p>
@@ -2248,27 +2224,15 @@
           <w:rFonts w:ascii="Segoe UI" w:hAnsi="Segoe UI" w:cs="Segoe UI"/>
         </w:rPr>
       </w:pPr>
-      <w:hyperlink r:id="rId21" w:history="1">
+      <w:hyperlink r:id="rId24" w:history="1">
         <w:r>
           <w:rPr>
             <w:rStyle w:val="Hyperlink"/>
             <w:rFonts w:ascii="Segoe UI" w:hAnsi="Segoe UI" w:cs="Segoe UI"/>
           </w:rPr>
-          <w:t>https://www.youtube.com/watch?v=w3jLJU7DT5E&amp;t=30s</w:t>
+          <w:t>https://youtu.be/w3jLJU7DT5E</w:t>
         </w:r>
       </w:hyperlink>
-      <w:r>
-        <w:rPr>
-          <w:rFonts w:ascii="Segoe UI" w:hAnsi="Segoe UI" w:cs="Segoe UI"/>
-        </w:rPr>
-        <w:t xml:space="preserve"> </w:t>
-      </w:r>
-      <w:r>
-        <w:rPr>
-          <w:rFonts w:ascii="Segoe UI" w:hAnsi="Segoe UI" w:cs="Segoe UI"/>
-        </w:rPr>
-        <w:t xml:space="preserve">(check) </w:t>
-      </w:r>
     </w:p>
     <w:p>
       <w:pPr>
@@ -2304,10 +2268,13 @@
           <w:numId w:val="10"/>
         </w:numPr>
         <w:rPr>
-          <w:rFonts w:ascii="Segoe UI" w:hAnsi="Segoe UI" w:cs="Segoe UI"/>
-        </w:rPr>
-      </w:pPr>
-      <w:hyperlink r:id="rId22" w:history="1">
+          <w:rStyle w:val="Hyperlink"/>
+          <w:rFonts w:ascii="Segoe UI" w:hAnsi="Segoe UI" w:cs="Segoe UI"/>
+          <w:color w:val="auto"/>
+          <w:u w:val="none"/>
+        </w:rPr>
+      </w:pPr>
+      <w:hyperlink r:id="rId25" w:history="1">
         <w:r>
           <w:rPr>
             <w:rStyle w:val="Hyperlink"/>
@@ -2316,12 +2283,27 @@
           <w:t>https://docs.github.com/en/github/authenticating-to-github/creating-a-personal-access-token</w:t>
         </w:r>
       </w:hyperlink>
-      <w:r>
-        <w:rPr>
-          <w:rFonts w:ascii="Segoe UI" w:hAnsi="Segoe UI" w:cs="Segoe UI"/>
-        </w:rPr>
-        <w:t xml:space="preserve"> </w:t>
-      </w:r>
+    </w:p>
+    <w:p>
+      <w:pPr>
+        <w:pStyle w:val="ListParagraph"/>
+        <w:numPr>
+          <w:ilvl w:val="2"/>
+          <w:numId w:val="10"/>
+        </w:numPr>
+        <w:rPr>
+          <w:rFonts w:ascii="Segoe UI" w:hAnsi="Segoe UI" w:cs="Segoe UI"/>
+        </w:rPr>
+      </w:pPr>
+      <w:hyperlink r:id="rId26" w:history="1">
+        <w:r>
+          <w:rPr>
+            <w:rStyle w:val="Hyperlink"/>
+            <w:rFonts w:ascii="Segoe UI" w:hAnsi="Segoe UI" w:cs="Segoe UI"/>
+          </w:rPr>
+          <w:t>https://youtu.be/SzrETQdGzBM</w:t>
+        </w:r>
+      </w:hyperlink>
     </w:p>
     <w:p>
       <w:pPr>
@@ -2352,7 +2334,7 @@
           <w:rFonts w:ascii="Segoe UI" w:hAnsi="Segoe UI" w:cs="Segoe UI"/>
         </w:rPr>
       </w:pPr>
-      <w:hyperlink r:id="rId23" w:history="1">
+      <w:hyperlink r:id="rId27" w:history="1">
         <w:r>
           <w:rPr>
             <w:rStyle w:val="Hyperlink"/>
@@ -2738,7 +2720,33 @@
         <w:rPr>
           <w:rFonts w:ascii="Segoe UI" w:hAnsi="Segoe UI" w:cs="Segoe UI"/>
         </w:rPr>
-        <w:t xml:space="preserve">INTRO GODOT: (game engines in general) (5 min) </w:t>
+        <w:t>I</w:t>
+      </w:r>
+      <w:r>
+        <w:rPr>
+          <w:rFonts w:ascii="Segoe UI" w:hAnsi="Segoe UI" w:cs="Segoe UI"/>
+        </w:rPr>
+        <w:t>ntro</w:t>
+      </w:r>
+      <w:r>
+        <w:rPr>
+          <w:rFonts w:ascii="Segoe UI" w:hAnsi="Segoe UI" w:cs="Segoe UI"/>
+        </w:rPr>
+        <w:t xml:space="preserve"> </w:t>
+      </w:r>
+      <w:proofErr w:type="spellStart"/>
+      <w:r>
+        <w:rPr>
+          <w:rFonts w:ascii="Segoe UI" w:hAnsi="Segoe UI" w:cs="Segoe UI"/>
+        </w:rPr>
+        <w:t>godot</w:t>
+      </w:r>
+      <w:proofErr w:type="spellEnd"/>
+      <w:r>
+        <w:rPr>
+          <w:rFonts w:ascii="Segoe UI" w:hAnsi="Segoe UI" w:cs="Segoe UI"/>
+        </w:rPr>
+        <w:t xml:space="preserve">: (game engines in general) (5 min) </w:t>
       </w:r>
     </w:p>
     <w:p>
@@ -2774,7 +2782,19 @@
         <w:rPr>
           <w:rFonts w:ascii="Segoe UI" w:hAnsi="Segoe UI" w:cs="Segoe UI"/>
         </w:rPr>
-        <w:t xml:space="preserve">A game engine is a framework that allows us to create games without worry about how our code interacts with the </w:t>
+        <w:t>A game engine is a framework that allows us to create games without worry</w:t>
+      </w:r>
+      <w:r>
+        <w:rPr>
+          <w:rFonts w:ascii="Segoe UI" w:hAnsi="Segoe UI" w:cs="Segoe UI"/>
+        </w:rPr>
+        <w:t>ing</w:t>
+      </w:r>
+      <w:r>
+        <w:rPr>
+          <w:rFonts w:ascii="Segoe UI" w:hAnsi="Segoe UI" w:cs="Segoe UI"/>
+        </w:rPr>
+        <w:t xml:space="preserve"> about how our code interacts with the </w:t>
       </w:r>
       <w:proofErr w:type="gramStart"/>
       <w:r>
@@ -2796,7 +2816,13 @@
           <w:rFonts w:ascii="Segoe UI" w:hAnsi="Segoe UI" w:cs="Segoe UI"/>
         </w:rPr>
       </w:pPr>
-      <w:hyperlink r:id="rId24" w:history="1">
+      <w:r>
+        <w:rPr>
+          <w:rFonts w:ascii="Segoe UI" w:hAnsi="Segoe UI" w:cs="Segoe UI"/>
+        </w:rPr>
+        <w:t xml:space="preserve">Game engine: </w:t>
+      </w:r>
+      <w:hyperlink r:id="rId28" w:history="1">
         <w:r>
           <w:rPr>
             <w:rStyle w:val="Hyperlink"/>
@@ -2945,22 +2971,31 @@
         <w:rPr>
           <w:rFonts w:ascii="Segoe UI" w:hAnsi="Segoe UI" w:cs="Segoe UI"/>
         </w:rPr>
-        <w:t xml:space="preserve">The Adventures of Dog </w:t>
-      </w:r>
-      <w:proofErr w:type="spellStart"/>
-      <w:r>
-        <w:rPr>
-          <w:rFonts w:ascii="Segoe UI" w:hAnsi="Segoe UI" w:cs="Segoe UI"/>
-        </w:rPr>
-        <w:t>Mendonça</w:t>
-      </w:r>
-      <w:proofErr w:type="spellEnd"/>
-      <w:r>
-        <w:rPr>
-          <w:rFonts w:ascii="Segoe UI" w:hAnsi="Segoe UI" w:cs="Segoe UI"/>
-        </w:rPr>
-        <w:t xml:space="preserve"> &amp; Pizzaboy</w:t>
-      </w:r>
+        <w:t xml:space="preserve">Game1: </w:t>
+      </w:r>
+      <w:hyperlink r:id="rId29" w:history="1">
+        <w:r>
+          <w:rPr>
+            <w:rStyle w:val="Hyperlink"/>
+            <w:rFonts w:ascii="Segoe UI" w:hAnsi="Segoe UI" w:cs="Segoe UI"/>
+          </w:rPr>
+          <w:t>https://youtu.be/Kf</w:t>
+        </w:r>
+        <w:r>
+          <w:rPr>
+            <w:rStyle w:val="Hyperlink"/>
+            <w:rFonts w:ascii="Segoe UI" w:hAnsi="Segoe UI" w:cs="Segoe UI"/>
+          </w:rPr>
+          <w:t>4</w:t>
+        </w:r>
+        <w:r>
+          <w:rPr>
+            <w:rStyle w:val="Hyperlink"/>
+            <w:rFonts w:ascii="Segoe UI" w:hAnsi="Segoe UI" w:cs="Segoe UI"/>
+          </w:rPr>
+          <w:t>lVuTYdeM</w:t>
+        </w:r>
+      </w:hyperlink>
     </w:p>
     <w:p>
       <w:pPr>
@@ -2977,8 +3012,31 @@
         <w:rPr>
           <w:rFonts w:ascii="Segoe UI" w:hAnsi="Segoe UI" w:cs="Segoe UI"/>
         </w:rPr>
-        <w:t>Commander Keen in Keen Dreams</w:t>
-      </w:r>
+        <w:t xml:space="preserve">Game2: </w:t>
+      </w:r>
+      <w:hyperlink r:id="rId30" w:history="1">
+        <w:r>
+          <w:rPr>
+            <w:rStyle w:val="Hyperlink"/>
+            <w:rFonts w:ascii="Segoe UI" w:hAnsi="Segoe UI" w:cs="Segoe UI"/>
+          </w:rPr>
+          <w:t>https://youtu.be/E9Sn</w:t>
+        </w:r>
+        <w:r>
+          <w:rPr>
+            <w:rStyle w:val="Hyperlink"/>
+            <w:rFonts w:ascii="Segoe UI" w:hAnsi="Segoe UI" w:cs="Segoe UI"/>
+          </w:rPr>
+          <w:t>p</w:t>
+        </w:r>
+        <w:r>
+          <w:rPr>
+            <w:rStyle w:val="Hyperlink"/>
+            <w:rFonts w:ascii="Segoe UI" w:hAnsi="Segoe UI" w:cs="Segoe UI"/>
+          </w:rPr>
+          <w:t>PXg8hw</w:t>
+        </w:r>
+      </w:hyperlink>
     </w:p>
     <w:p>
       <w:pPr>
@@ -3014,7 +3072,19 @@
         <w:rPr>
           <w:rFonts w:ascii="Segoe UI" w:hAnsi="Segoe UI" w:cs="Segoe UI"/>
         </w:rPr>
-        <w:t>Setup Visual studio code (20 min)</w:t>
+        <w:t xml:space="preserve">Setup </w:t>
+      </w:r>
+      <w:r>
+        <w:rPr>
+          <w:rFonts w:ascii="Segoe UI" w:hAnsi="Segoe UI" w:cs="Segoe UI"/>
+        </w:rPr>
+        <w:t>v</w:t>
+      </w:r>
+      <w:r>
+        <w:rPr>
+          <w:rFonts w:ascii="Segoe UI" w:hAnsi="Segoe UI" w:cs="Segoe UI"/>
+        </w:rPr>
+        <w:t>isual studio code (20 min)</w:t>
       </w:r>
     </w:p>
     <w:p>
@@ -3082,6 +3152,7 @@
         <w:rPr>
           <w:rFonts w:ascii="Segoe UI" w:hAnsi="Segoe UI" w:cs="Segoe UI"/>
         </w:rPr>
+        <w:lastRenderedPageBreak/>
         <w:t>Open extensions</w:t>
       </w:r>
     </w:p>
@@ -3391,7 +3462,7 @@
           <w:rFonts w:ascii="Segoe UI" w:hAnsi="Segoe UI" w:cs="Segoe UI"/>
         </w:rPr>
       </w:pPr>
-      <w:hyperlink r:id="rId25" w:history="1">
+      <w:hyperlink r:id="rId31" w:history="1">
         <w:r>
           <w:rPr>
             <w:rStyle w:val="Hyperlink"/>
@@ -4183,7 +4254,7 @@
         </w:rPr>
         <w:t xml:space="preserve">GitHub: </w:t>
       </w:r>
-      <w:hyperlink r:id="rId26" w:history="1">
+      <w:hyperlink r:id="rId32" w:history="1">
         <w:r>
           <w:rPr>
             <w:rStyle w:val="Hyperlink"/>
@@ -4522,7 +4593,7 @@
                     </pic:cNvPicPr>
                   </pic:nvPicPr>
                   <pic:blipFill>
-                    <a:blip r:embed="rId27">
+                    <a:blip r:embed="rId33">
                       <a:extLst>
                         <a:ext uri="{28A0092B-C50C-407E-A947-70E740481C1C}">
                           <a14:useLocalDpi xmlns:a14="http://schemas.microsoft.com/office/drawing/2010/main" val="0"/>
@@ -4609,7 +4680,7 @@
                     </pic:cNvPicPr>
                   </pic:nvPicPr>
                   <pic:blipFill>
-                    <a:blip r:embed="rId28">
+                    <a:blip r:embed="rId34">
                       <a:extLst>
                         <a:ext uri="{28A0092B-C50C-407E-A947-70E740481C1C}">
                           <a14:useLocalDpi xmlns:a14="http://schemas.microsoft.com/office/drawing/2010/main" val="0"/>
@@ -4838,7 +4909,7 @@
                     </pic:cNvPicPr>
                   </pic:nvPicPr>
                   <pic:blipFill>
-                    <a:blip r:embed="rId29">
+                    <a:blip r:embed="rId35">
                       <a:extLst>
                         <a:ext uri="{28A0092B-C50C-407E-A947-70E740481C1C}">
                           <a14:useLocalDpi xmlns:a14="http://schemas.microsoft.com/office/drawing/2010/main" val="0"/>
@@ -5126,7 +5197,7 @@
         <w:lastRenderedPageBreak/>
         <w:t xml:space="preserve">GitHub: </w:t>
       </w:r>
-      <w:hyperlink r:id="rId30" w:history="1">
+      <w:hyperlink r:id="rId36" w:history="1">
         <w:r>
           <w:rPr>
             <w:rStyle w:val="Hyperlink"/>
@@ -5378,7 +5449,7 @@
                     </pic:cNvPicPr>
                   </pic:nvPicPr>
                   <pic:blipFill>
-                    <a:blip r:embed="rId31">
+                    <a:blip r:embed="rId37">
                       <a:extLst>
                         <a:ext uri="{28A0092B-C50C-407E-A947-70E740481C1C}">
                           <a14:useLocalDpi xmlns:a14="http://schemas.microsoft.com/office/drawing/2010/main" val="0"/>
@@ -5865,7 +5936,7 @@
         </w:rPr>
         <w:t xml:space="preserve">GitHub: </w:t>
       </w:r>
-      <w:hyperlink r:id="rId32" w:history="1">
+      <w:hyperlink r:id="rId38" w:history="1">
         <w:r>
           <w:rPr>
             <w:rStyle w:val="Hyperlink"/>
@@ -6019,7 +6090,7 @@
                     </pic:cNvPicPr>
                   </pic:nvPicPr>
                   <pic:blipFill>
-                    <a:blip r:embed="rId33">
+                    <a:blip r:embed="rId39">
                       <a:extLst>
                         <a:ext uri="{28A0092B-C50C-407E-A947-70E740481C1C}">
                           <a14:useLocalDpi xmlns:a14="http://schemas.microsoft.com/office/drawing/2010/main" val="0"/>
@@ -6152,7 +6223,7 @@
                     </pic:cNvPicPr>
                   </pic:nvPicPr>
                   <pic:blipFill>
-                    <a:blip r:embed="rId34">
+                    <a:blip r:embed="rId40">
                       <a:extLst>
                         <a:ext uri="{28A0092B-C50C-407E-A947-70E740481C1C}">
                           <a14:useLocalDpi xmlns:a14="http://schemas.microsoft.com/office/drawing/2010/main" val="0"/>
@@ -6258,7 +6329,7 @@
                     </pic:cNvPicPr>
                   </pic:nvPicPr>
                   <pic:blipFill>
-                    <a:blip r:embed="rId35">
+                    <a:blip r:embed="rId41">
                       <a:extLst>
                         <a:ext uri="{28A0092B-C50C-407E-A947-70E740481C1C}">
                           <a14:useLocalDpi xmlns:a14="http://schemas.microsoft.com/office/drawing/2010/main" val="0"/>
@@ -6507,7 +6578,7 @@
                     </pic:cNvPicPr>
                   </pic:nvPicPr>
                   <pic:blipFill>
-                    <a:blip r:embed="rId36">
+                    <a:blip r:embed="rId42">
                       <a:extLst>
                         <a:ext uri="{28A0092B-C50C-407E-A947-70E740481C1C}">
                           <a14:useLocalDpi xmlns:a14="http://schemas.microsoft.com/office/drawing/2010/main" val="0"/>
@@ -6706,7 +6777,7 @@
         </w:rPr>
         <w:t xml:space="preserve"> </w:t>
       </w:r>
-      <w:hyperlink r:id="rId37" w:history="1">
+      <w:hyperlink r:id="rId43" w:history="1">
         <w:r>
           <w:rPr>
             <w:rStyle w:val="Hyperlink"/>
@@ -7032,7 +7103,7 @@
                     </pic:cNvPicPr>
                   </pic:nvPicPr>
                   <pic:blipFill>
-                    <a:blip r:embed="rId38">
+                    <a:blip r:embed="rId44">
                       <a:extLst>
                         <a:ext uri="{28A0092B-C50C-407E-A947-70E740481C1C}">
                           <a14:useLocalDpi xmlns:a14="http://schemas.microsoft.com/office/drawing/2010/main" val="0"/>
@@ -7166,7 +7237,7 @@
                     </pic:cNvPicPr>
                   </pic:nvPicPr>
                   <pic:blipFill>
-                    <a:blip r:embed="rId39">
+                    <a:blip r:embed="rId45">
                       <a:extLst>
                         <a:ext uri="{28A0092B-C50C-407E-A947-70E740481C1C}">
                           <a14:useLocalDpi xmlns:a14="http://schemas.microsoft.com/office/drawing/2010/main" val="0"/>
@@ -7281,7 +7352,7 @@
                     </pic:cNvPicPr>
                   </pic:nvPicPr>
                   <pic:blipFill>
-                    <a:blip r:embed="rId40">
+                    <a:blip r:embed="rId46">
                       <a:extLst>
                         <a:ext uri="{28A0092B-C50C-407E-A947-70E740481C1C}">
                           <a14:useLocalDpi xmlns:a14="http://schemas.microsoft.com/office/drawing/2010/main" val="0"/>
@@ -7361,7 +7432,7 @@
                     </pic:cNvPicPr>
                   </pic:nvPicPr>
                   <pic:blipFill>
-                    <a:blip r:embed="rId41">
+                    <a:blip r:embed="rId47">
                       <a:extLst>
                         <a:ext uri="{28A0092B-C50C-407E-A947-70E740481C1C}">
                           <a14:useLocalDpi xmlns:a14="http://schemas.microsoft.com/office/drawing/2010/main" val="0"/>
@@ -7436,7 +7507,7 @@
         </w:rPr>
         <w:t xml:space="preserve">GitHub: </w:t>
       </w:r>
-      <w:hyperlink r:id="rId42" w:history="1">
+      <w:hyperlink r:id="rId48" w:history="1">
         <w:r>
           <w:rPr>
             <w:rStyle w:val="Hyperlink"/>
@@ -8557,7 +8628,7 @@
         </w:rPr>
         <w:t xml:space="preserve">GitHub: </w:t>
       </w:r>
-      <w:hyperlink r:id="rId43" w:history="1">
+      <w:hyperlink r:id="rId49" w:history="1">
         <w:r>
           <w:rPr>
             <w:rStyle w:val="Hyperlink"/>
@@ -9583,11 +9654,11 @@
       <w:r>
         <w:rPr>
           <w:rFonts w:ascii="Consolas" w:eastAsia="Times New Roman" w:hAnsi="Consolas" w:cs="Times New Roman"/>
-          <w:color w:val="C586C0"/>
-          <w:sz w:val="21"/>
-          <w:szCs w:val="21"/>
-        </w:rPr>
-        <w:t>if</w:t>
+          <w:color w:val="4EC9B0"/>
+          <w:sz w:val="21"/>
+          <w:szCs w:val="21"/>
+        </w:rPr>
+        <w:t>started</w:t>
       </w:r>
       <w:r>
         <w:rPr>
@@ -9596,37 +9667,17 @@
           <w:sz w:val="21"/>
           <w:szCs w:val="21"/>
         </w:rPr>
-        <w:t> </w:t>
-      </w:r>
-      <w:r>
-        <w:rPr>
-          <w:rFonts w:ascii="Consolas" w:eastAsia="Times New Roman" w:hAnsi="Consolas" w:cs="Times New Roman"/>
-          <w:color w:val="4EC9B0"/>
-          <w:sz w:val="21"/>
-          <w:szCs w:val="21"/>
-        </w:rPr>
-        <w:t>started</w:t>
-      </w:r>
-      <w:r>
-        <w:rPr>
-          <w:rFonts w:ascii="Consolas" w:eastAsia="Times New Roman" w:hAnsi="Consolas" w:cs="Times New Roman"/>
-          <w:color w:val="D4D4D4"/>
-          <w:sz w:val="21"/>
-          <w:szCs w:val="21"/>
-        </w:rPr>
-        <w:t>: </w:t>
-      </w:r>
-      <w:proofErr w:type="gramStart"/>
-      <w:r>
-        <w:rPr>
-          <w:rFonts w:ascii="Consolas" w:eastAsia="Times New Roman" w:hAnsi="Consolas" w:cs="Times New Roman"/>
-          <w:color w:val="C586C0"/>
-          <w:sz w:val="21"/>
-          <w:szCs w:val="21"/>
-        </w:rPr>
-        <w:t>return</w:t>
-      </w:r>
-      <w:proofErr w:type="gramEnd"/>
+        <w:t> = </w:t>
+      </w:r>
+      <w:r>
+        <w:rPr>
+          <w:rFonts w:ascii="Consolas" w:eastAsia="Times New Roman" w:hAnsi="Consolas" w:cs="Times New Roman"/>
+          <w:color w:val="569CD6"/>
+          <w:sz w:val="21"/>
+          <w:szCs w:val="21"/>
+        </w:rPr>
+        <w:t>true</w:t>
+      </w:r>
     </w:p>
     <w:p>
       <w:pPr>
@@ -9649,6 +9700,7 @@
         </w:rPr>
         <w:t>    </w:t>
       </w:r>
+      <w:proofErr w:type="spellStart"/>
       <w:r>
         <w:rPr>
           <w:rFonts w:ascii="Consolas" w:eastAsia="Times New Roman" w:hAnsi="Consolas" w:cs="Times New Roman"/>
@@ -9656,8 +9708,9 @@
           <w:sz w:val="21"/>
           <w:szCs w:val="21"/>
         </w:rPr>
-        <w:t>started</w:t>
-      </w:r>
+        <w:t>gravity_scale</w:t>
+      </w:r>
+      <w:proofErr w:type="spellEnd"/>
       <w:r>
         <w:rPr>
           <w:rFonts w:ascii="Consolas" w:eastAsia="Times New Roman" w:hAnsi="Consolas" w:cs="Times New Roman"/>
@@ -9670,11 +9723,11 @@
       <w:r>
         <w:rPr>
           <w:rFonts w:ascii="Consolas" w:eastAsia="Times New Roman" w:hAnsi="Consolas" w:cs="Times New Roman"/>
-          <w:color w:val="569CD6"/>
-          <w:sz w:val="21"/>
-          <w:szCs w:val="21"/>
-        </w:rPr>
-        <w:t>true</w:t>
+          <w:color w:val="B5CEA8"/>
+          <w:sz w:val="21"/>
+          <w:szCs w:val="21"/>
+        </w:rPr>
+        <w:t>5.0</w:t>
       </w:r>
     </w:p>
     <w:p>
@@ -9696,7 +9749,7 @@
           <w:sz w:val="21"/>
           <w:szCs w:val="21"/>
         </w:rPr>
-        <w:t>    </w:t>
+        <w:t>    $</w:t>
       </w:r>
       <w:proofErr w:type="spellStart"/>
       <w:r>
@@ -9706,7 +9759,25 @@
           <w:sz w:val="21"/>
           <w:szCs w:val="21"/>
         </w:rPr>
-        <w:t>gravity_scale</w:t>
+        <w:t>AnimationPlayer</w:t>
+      </w:r>
+      <w:r>
+        <w:rPr>
+          <w:rFonts w:ascii="Consolas" w:eastAsia="Times New Roman" w:hAnsi="Consolas" w:cs="Times New Roman"/>
+          <w:color w:val="D4D4D4"/>
+          <w:sz w:val="21"/>
+          <w:szCs w:val="21"/>
+        </w:rPr>
+        <w:t>.</w:t>
+      </w:r>
+      <w:r>
+        <w:rPr>
+          <w:rFonts w:ascii="Consolas" w:eastAsia="Times New Roman" w:hAnsi="Consolas" w:cs="Times New Roman"/>
+          <w:color w:val="4EC9B0"/>
+          <w:sz w:val="21"/>
+          <w:szCs w:val="21"/>
+        </w:rPr>
+        <w:t>play</w:t>
       </w:r>
       <w:proofErr w:type="spellEnd"/>
       <w:r>
@@ -9716,16 +9787,25 @@
           <w:sz w:val="21"/>
           <w:szCs w:val="21"/>
         </w:rPr>
-        <w:t> = </w:t>
-      </w:r>
-      <w:r>
-        <w:rPr>
-          <w:rFonts w:ascii="Consolas" w:eastAsia="Times New Roman" w:hAnsi="Consolas" w:cs="Times New Roman"/>
-          <w:color w:val="B5CEA8"/>
-          <w:sz w:val="21"/>
-          <w:szCs w:val="21"/>
-        </w:rPr>
-        <w:t>5.0</w:t>
+        <w:t>(</w:t>
+      </w:r>
+      <w:r>
+        <w:rPr>
+          <w:rFonts w:ascii="Consolas" w:eastAsia="Times New Roman" w:hAnsi="Consolas" w:cs="Times New Roman"/>
+          <w:color w:val="CE9178"/>
+          <w:sz w:val="21"/>
+          <w:szCs w:val="21"/>
+        </w:rPr>
+        <w:t>"swim"</w:t>
+      </w:r>
+      <w:r>
+        <w:rPr>
+          <w:rFonts w:ascii="Consolas" w:eastAsia="Times New Roman" w:hAnsi="Consolas" w:cs="Times New Roman"/>
+          <w:color w:val="D4D4D4"/>
+          <w:sz w:val="21"/>
+          <w:szCs w:val="21"/>
+        </w:rPr>
+        <w:t>)</w:t>
       </w:r>
     </w:p>
     <w:p>
@@ -9740,71 +9820,6 @@
           <w:szCs w:val="21"/>
         </w:rPr>
       </w:pPr>
-      <w:r>
-        <w:rPr>
-          <w:rFonts w:ascii="Consolas" w:eastAsia="Times New Roman" w:hAnsi="Consolas" w:cs="Times New Roman"/>
-          <w:color w:val="D4D4D4"/>
-          <w:sz w:val="21"/>
-          <w:szCs w:val="21"/>
-        </w:rPr>
-        <w:t>    $</w:t>
-      </w:r>
-      <w:proofErr w:type="spellStart"/>
-      <w:r>
-        <w:rPr>
-          <w:rFonts w:ascii="Consolas" w:eastAsia="Times New Roman" w:hAnsi="Consolas" w:cs="Times New Roman"/>
-          <w:color w:val="4EC9B0"/>
-          <w:sz w:val="21"/>
-          <w:szCs w:val="21"/>
-        </w:rPr>
-        <w:t>AnimationPlayer</w:t>
-      </w:r>
-      <w:r>
-        <w:rPr>
-          <w:rFonts w:ascii="Consolas" w:eastAsia="Times New Roman" w:hAnsi="Consolas" w:cs="Times New Roman"/>
-          <w:color w:val="D4D4D4"/>
-          <w:sz w:val="21"/>
-          <w:szCs w:val="21"/>
-        </w:rPr>
-        <w:t>.</w:t>
-      </w:r>
-      <w:r>
-        <w:rPr>
-          <w:rFonts w:ascii="Consolas" w:eastAsia="Times New Roman" w:hAnsi="Consolas" w:cs="Times New Roman"/>
-          <w:color w:val="4EC9B0"/>
-          <w:sz w:val="21"/>
-          <w:szCs w:val="21"/>
-        </w:rPr>
-        <w:t>play</w:t>
-      </w:r>
-      <w:proofErr w:type="spellEnd"/>
-      <w:r>
-        <w:rPr>
-          <w:rFonts w:ascii="Consolas" w:eastAsia="Times New Roman" w:hAnsi="Consolas" w:cs="Times New Roman"/>
-          <w:color w:val="D4D4D4"/>
-          <w:sz w:val="21"/>
-          <w:szCs w:val="21"/>
-        </w:rPr>
-        <w:t>(</w:t>
-      </w:r>
-      <w:r>
-        <w:rPr>
-          <w:rFonts w:ascii="Consolas" w:eastAsia="Times New Roman" w:hAnsi="Consolas" w:cs="Times New Roman"/>
-          <w:color w:val="CE9178"/>
-          <w:sz w:val="21"/>
-          <w:szCs w:val="21"/>
-        </w:rPr>
-        <w:t>"swim"</w:t>
-      </w:r>
-      <w:r>
-        <w:rPr>
-          <w:rFonts w:ascii="Consolas" w:eastAsia="Times New Roman" w:hAnsi="Consolas" w:cs="Times New Roman"/>
-          <w:color w:val="D4D4D4"/>
-          <w:sz w:val="21"/>
-          <w:szCs w:val="21"/>
-        </w:rPr>
-        <w:t>)</w:t>
-      </w:r>
     </w:p>
     <w:p>
       <w:pPr>
@@ -9818,6 +9833,66 @@
           <w:szCs w:val="21"/>
         </w:rPr>
       </w:pPr>
+      <w:proofErr w:type="spellStart"/>
+      <w:r>
+        <w:rPr>
+          <w:rFonts w:ascii="Consolas" w:eastAsia="Times New Roman" w:hAnsi="Consolas" w:cs="Times New Roman"/>
+          <w:color w:val="569CD6"/>
+          <w:sz w:val="21"/>
+          <w:szCs w:val="21"/>
+        </w:rPr>
+        <w:t>func</w:t>
+      </w:r>
+      <w:proofErr w:type="spellEnd"/>
+      <w:r>
+        <w:rPr>
+          <w:rFonts w:ascii="Consolas" w:eastAsia="Times New Roman" w:hAnsi="Consolas" w:cs="Times New Roman"/>
+          <w:color w:val="D4D4D4"/>
+          <w:sz w:val="21"/>
+          <w:szCs w:val="21"/>
+        </w:rPr>
+        <w:t> </w:t>
+      </w:r>
+      <w:proofErr w:type="spellStart"/>
+      <w:r>
+        <w:rPr>
+          <w:rFonts w:ascii="Consolas" w:eastAsia="Times New Roman" w:hAnsi="Consolas" w:cs="Times New Roman"/>
+          <w:color w:val="DCDCAA"/>
+          <w:sz w:val="21"/>
+          <w:szCs w:val="21"/>
+        </w:rPr>
+        <w:t>swim_</w:t>
+      </w:r>
+      <w:proofErr w:type="gramStart"/>
+      <w:r>
+        <w:rPr>
+          <w:rFonts w:ascii="Consolas" w:eastAsia="Times New Roman" w:hAnsi="Consolas" w:cs="Times New Roman"/>
+          <w:color w:val="DCDCAA"/>
+          <w:sz w:val="21"/>
+          <w:szCs w:val="21"/>
+        </w:rPr>
+        <w:t>speed</w:t>
+      </w:r>
+      <w:proofErr w:type="spellEnd"/>
+      <w:r>
+        <w:rPr>
+          <w:rFonts w:ascii="Consolas" w:eastAsia="Times New Roman" w:hAnsi="Consolas" w:cs="Times New Roman"/>
+          <w:color w:val="D4D4D4"/>
+          <w:sz w:val="21"/>
+          <w:szCs w:val="21"/>
+        </w:rPr>
+        <w:t>(</w:t>
+      </w:r>
+      <w:proofErr w:type="gramEnd"/>
+      <w:r>
+        <w:rPr>
+          <w:rFonts w:ascii="Consolas" w:eastAsia="Times New Roman" w:hAnsi="Consolas" w:cs="Times New Roman"/>
+          <w:color w:val="D4D4D4"/>
+          <w:sz w:val="21"/>
+          <w:szCs w:val="21"/>
+        </w:rPr>
+        <w:t>):</w:t>
+      </w:r>
     </w:p>
     <w:p>
       <w:pPr>
@@ -9831,79 +9906,6 @@
           <w:szCs w:val="21"/>
         </w:rPr>
       </w:pPr>
-      <w:proofErr w:type="spellStart"/>
-      <w:r>
-        <w:rPr>
-          <w:rFonts w:ascii="Consolas" w:eastAsia="Times New Roman" w:hAnsi="Consolas" w:cs="Times New Roman"/>
-          <w:color w:val="569CD6"/>
-          <w:sz w:val="21"/>
-          <w:szCs w:val="21"/>
-        </w:rPr>
-        <w:t>func</w:t>
-      </w:r>
-      <w:proofErr w:type="spellEnd"/>
-      <w:r>
-        <w:rPr>
-          <w:rFonts w:ascii="Consolas" w:eastAsia="Times New Roman" w:hAnsi="Consolas" w:cs="Times New Roman"/>
-          <w:color w:val="D4D4D4"/>
-          <w:sz w:val="21"/>
-          <w:szCs w:val="21"/>
-        </w:rPr>
-        <w:t> </w:t>
-      </w:r>
-      <w:proofErr w:type="spellStart"/>
-      <w:r>
-        <w:rPr>
-          <w:rFonts w:ascii="Consolas" w:eastAsia="Times New Roman" w:hAnsi="Consolas" w:cs="Times New Roman"/>
-          <w:color w:val="DCDCAA"/>
-          <w:sz w:val="21"/>
-          <w:szCs w:val="21"/>
-        </w:rPr>
-        <w:t>swim_</w:t>
-      </w:r>
-      <w:proofErr w:type="gramStart"/>
-      <w:r>
-        <w:rPr>
-          <w:rFonts w:ascii="Consolas" w:eastAsia="Times New Roman" w:hAnsi="Consolas" w:cs="Times New Roman"/>
-          <w:color w:val="DCDCAA"/>
-          <w:sz w:val="21"/>
-          <w:szCs w:val="21"/>
-        </w:rPr>
-        <w:t>speed</w:t>
-      </w:r>
-      <w:proofErr w:type="spellEnd"/>
-      <w:r>
-        <w:rPr>
-          <w:rFonts w:ascii="Consolas" w:eastAsia="Times New Roman" w:hAnsi="Consolas" w:cs="Times New Roman"/>
-          <w:color w:val="D4D4D4"/>
-          <w:sz w:val="21"/>
-          <w:szCs w:val="21"/>
-        </w:rPr>
-        <w:t>(</w:t>
-      </w:r>
-      <w:proofErr w:type="gramEnd"/>
-      <w:r>
-        <w:rPr>
-          <w:rFonts w:ascii="Consolas" w:eastAsia="Times New Roman" w:hAnsi="Consolas" w:cs="Times New Roman"/>
-          <w:color w:val="D4D4D4"/>
-          <w:sz w:val="21"/>
-          <w:szCs w:val="21"/>
-        </w:rPr>
-        <w:t>):</w:t>
-      </w:r>
-    </w:p>
-    <w:p>
-      <w:pPr>
-        <w:shd w:val="clear" w:color="auto" w:fill="1E1E1E"/>
-        <w:spacing w:after="0" w:line="285" w:lineRule="atLeast"/>
-        <w:ind w:left="1440"/>
-        <w:rPr>
-          <w:rFonts w:ascii="Consolas" w:eastAsia="Times New Roman" w:hAnsi="Consolas" w:cs="Times New Roman"/>
-          <w:color w:val="D4D4D4"/>
-          <w:sz w:val="21"/>
-          <w:szCs w:val="21"/>
-        </w:rPr>
-      </w:pPr>
       <w:r>
         <w:rPr>
           <w:rFonts w:ascii="Consolas" w:eastAsia="Times New Roman" w:hAnsi="Consolas" w:cs="Times New Roman"/>
@@ -10025,7 +10027,7 @@
         </w:rPr>
         <w:t xml:space="preserve"> </w:t>
       </w:r>
-      <w:hyperlink r:id="rId44" w:history="1">
+      <w:hyperlink r:id="rId50" w:history="1">
         <w:r>
           <w:rPr>
             <w:rStyle w:val="Hyperlink"/>
@@ -10115,7 +10117,6 @@
         <w:rPr>
           <w:rFonts w:ascii="Segoe UI" w:hAnsi="Segoe UI" w:cs="Segoe UI"/>
         </w:rPr>
-        <w:lastRenderedPageBreak/>
         <w:t xml:space="preserve">Make one change to </w:t>
       </w:r>
       <w:r>
@@ -10159,6 +10160,7 @@
         <w:rPr>
           <w:rFonts w:ascii="Segoe UI" w:hAnsi="Segoe UI" w:cs="Segoe UI"/>
         </w:rPr>
+        <w:lastRenderedPageBreak/>
         <w:t xml:space="preserve">Commit homework to </w:t>
       </w:r>
       <w:proofErr w:type="gramStart"/>
@@ -10169,6 +10171,77 @@
         <w:t>GitHub</w:t>
       </w:r>
       <w:proofErr w:type="gramEnd"/>
+    </w:p>
+    <w:p>
+      <w:pPr>
+        <w:pStyle w:val="ListParagraph"/>
+        <w:numPr>
+          <w:ilvl w:val="1"/>
+          <w:numId w:val="2"/>
+        </w:numPr>
+        <w:rPr>
+          <w:rFonts w:ascii="Segoe UI" w:hAnsi="Segoe UI" w:cs="Segoe UI"/>
+        </w:rPr>
+      </w:pPr>
+      <w:r>
+        <w:rPr>
+          <w:rFonts w:ascii="Segoe UI" w:hAnsi="Segoe UI" w:cs="Segoe UI"/>
+        </w:rPr>
+        <w:t xml:space="preserve">Create a </w:t>
+      </w:r>
+      <w:proofErr w:type="gramStart"/>
+      <w:r>
+        <w:rPr>
+          <w:rFonts w:ascii="Segoe UI" w:hAnsi="Segoe UI" w:cs="Segoe UI"/>
+        </w:rPr>
+        <w:t>token</w:t>
+      </w:r>
+      <w:proofErr w:type="gramEnd"/>
+    </w:p>
+    <w:p>
+      <w:pPr>
+        <w:pStyle w:val="ListParagraph"/>
+        <w:numPr>
+          <w:ilvl w:val="2"/>
+          <w:numId w:val="2"/>
+        </w:numPr>
+        <w:rPr>
+          <w:rStyle w:val="Hyperlink"/>
+          <w:rFonts w:ascii="Segoe UI" w:hAnsi="Segoe UI" w:cs="Segoe UI"/>
+          <w:color w:val="auto"/>
+          <w:u w:val="none"/>
+        </w:rPr>
+      </w:pPr>
+      <w:hyperlink r:id="rId51" w:history="1">
+        <w:r>
+          <w:rPr>
+            <w:rStyle w:val="Hyperlink"/>
+            <w:rFonts w:ascii="Segoe UI" w:hAnsi="Segoe UI" w:cs="Segoe UI"/>
+          </w:rPr>
+          <w:t>https://docs.github.com/en/github/authenticating-to-github/creating-a-personal-access-token</w:t>
+        </w:r>
+      </w:hyperlink>
+    </w:p>
+    <w:p>
+      <w:pPr>
+        <w:pStyle w:val="ListParagraph"/>
+        <w:numPr>
+          <w:ilvl w:val="2"/>
+          <w:numId w:val="2"/>
+        </w:numPr>
+        <w:rPr>
+          <w:rFonts w:ascii="Segoe UI" w:hAnsi="Segoe UI" w:cs="Segoe UI"/>
+        </w:rPr>
+      </w:pPr>
+      <w:hyperlink r:id="rId52" w:history="1">
+        <w:r>
+          <w:rPr>
+            <w:rStyle w:val="Hyperlink"/>
+            <w:rFonts w:ascii="Segoe UI" w:hAnsi="Segoe UI" w:cs="Segoe UI"/>
+          </w:rPr>
+          <w:t>https://youtu.be/SzrETQdGzBM</w:t>
+        </w:r>
+      </w:hyperlink>
     </w:p>
     <w:sectPr>
       <w:pgSz w:w="12240" w:h="15840"/>

</xml_diff>

<commit_message>
Added labels/owners for each new activity
</commit_message>
<xml_diff>
--- a/2021/daily_scaffolding/Day 2.docx
+++ b/2021/daily_scaffolding/Day 2.docx
@@ -221,19 +221,11 @@
           <w:rFonts w:ascii="Segoe UI" w:hAnsi="Segoe UI" w:cs="Segoe UI"/>
         </w:rPr>
       </w:pPr>
-      <w:proofErr w:type="spellStart"/>
-      <w:r>
-        <w:rPr>
-          <w:rFonts w:ascii="Segoe UI" w:hAnsi="Segoe UI" w:cs="Segoe UI"/>
-        </w:rPr>
-        <w:t>GoDot</w:t>
-      </w:r>
-      <w:proofErr w:type="spellEnd"/>
-      <w:r>
-        <w:rPr>
-          <w:rFonts w:ascii="Segoe UI" w:hAnsi="Segoe UI" w:cs="Segoe UI"/>
-        </w:rPr>
-        <w:t xml:space="preserve"> Engine </w:t>
+      <w:r>
+        <w:rPr>
+          <w:rFonts w:ascii="Segoe UI" w:hAnsi="Segoe UI" w:cs="Segoe UI"/>
+        </w:rPr>
+        <w:t xml:space="preserve">GoDot Engine </w:t>
       </w:r>
     </w:p>
     <w:p>
@@ -551,14 +543,12 @@
           <w:rFonts w:ascii="Segoe UI" w:hAnsi="Segoe UI" w:cs="Segoe UI"/>
         </w:rPr>
       </w:pPr>
-      <w:proofErr w:type="spellStart"/>
       <w:r>
         <w:rPr>
           <w:rFonts w:ascii="Segoe UI" w:hAnsi="Segoe UI" w:cs="Segoe UI"/>
         </w:rPr>
         <w:t>ProfessorPlatypus</w:t>
       </w:r>
-      <w:proofErr w:type="spellEnd"/>
     </w:p>
     <w:p>
       <w:pPr>
@@ -765,21 +755,7 @@
           <w:rFonts w:ascii="Segoe UI" w:hAnsi="Segoe UI" w:cs="Segoe UI"/>
         </w:rPr>
         <w:lastRenderedPageBreak/>
-        <w:t xml:space="preserve">What is </w:t>
-      </w:r>
-      <w:proofErr w:type="gramStart"/>
-      <w:r>
-        <w:rPr>
-          <w:rFonts w:ascii="Segoe UI" w:hAnsi="Segoe UI" w:cs="Segoe UI"/>
-        </w:rPr>
-        <w:t>open source</w:t>
-      </w:r>
-      <w:proofErr w:type="gramEnd"/>
-      <w:r>
-        <w:rPr>
-          <w:rFonts w:ascii="Segoe UI" w:hAnsi="Segoe UI" w:cs="Segoe UI"/>
-        </w:rPr>
-        <w:t xml:space="preserve"> software (OSS)? </w:t>
+        <w:t xml:space="preserve">What is open source software (OSS)? </w:t>
       </w:r>
     </w:p>
     <w:p>
@@ -838,13 +814,8 @@
           <w:rFonts w:ascii="Segoe UI" w:hAnsi="Segoe UI" w:cs="Segoe UI"/>
         </w:rPr>
       </w:pPr>
-      <w:proofErr w:type="spellStart"/>
-      <w:r>
-        <w:t>FlappyBird</w:t>
-      </w:r>
-      <w:proofErr w:type="spellEnd"/>
-      <w:r>
-        <w:t xml:space="preserve"> </w:t>
+      <w:r>
+        <w:t xml:space="preserve">FlappyBird </w:t>
       </w:r>
     </w:p>
     <w:p>
@@ -926,20 +897,8 @@
           <w:sz w:val="32"/>
           <w:szCs w:val="32"/>
         </w:rPr>
-        <w:t xml:space="preserve">GitHub, Godot, and creating first </w:t>
-      </w:r>
-      <w:proofErr w:type="gramStart"/>
-      <w:r>
-        <w:rPr>
-          <w:rFonts w:ascii="Segoe UI" w:hAnsi="Segoe UI" w:cs="Segoe UI"/>
-          <w:b/>
-          <w:bCs/>
-          <w:sz w:val="32"/>
-          <w:szCs w:val="32"/>
-        </w:rPr>
-        <w:t>game</w:t>
-      </w:r>
-      <w:proofErr w:type="gramEnd"/>
+        <w:t>GitHub, Godot, and creating first game</w:t>
+      </w:r>
     </w:p>
     <w:p>
       <w:pPr>
@@ -1062,17 +1021,8 @@
           <w:rFonts w:ascii="SegoeUI" w:hAnsi="SegoeUI"/>
           <w:color w:val="23282D"/>
         </w:rPr>
-        <w:t xml:space="preserve"> and narrate the </w:t>
-      </w:r>
-      <w:proofErr w:type="gramStart"/>
-      <w:r>
-        <w:rPr>
-          <w:rFonts w:ascii="SegoeUI" w:hAnsi="SegoeUI"/>
-          <w:color w:val="23282D"/>
-        </w:rPr>
-        <w:t>story</w:t>
-      </w:r>
-      <w:proofErr w:type="gramEnd"/>
+        <w:t xml:space="preserve"> and narrate the story</w:t>
+      </w:r>
     </w:p>
     <w:p>
       <w:pPr>
@@ -1113,7 +1063,6 @@
         </w:rPr>
         <w:t>“</w:t>
       </w:r>
-      <w:proofErr w:type="spellStart"/>
       <w:r>
         <w:rPr>
           <w:rFonts w:ascii="Segoe UI" w:eastAsia="Times New Roman" w:hAnsi="Segoe UI" w:cs="Segoe UI"/>
@@ -1121,7 +1070,6 @@
         </w:rPr>
         <w:t>ProfessorPlatypus</w:t>
       </w:r>
-      <w:proofErr w:type="spellEnd"/>
       <w:r>
         <w:rPr>
           <w:rFonts w:ascii="Segoe UI" w:eastAsia="Times New Roman" w:hAnsi="Segoe UI" w:cs="Segoe UI"/>
@@ -1169,7 +1117,6 @@
         </w:rPr>
         <w:t>Making “</w:t>
       </w:r>
-      <w:proofErr w:type="spellStart"/>
       <w:r>
         <w:rPr>
           <w:rFonts w:ascii="Segoe UI" w:eastAsia="Times New Roman" w:hAnsi="Segoe UI" w:cs="Segoe UI"/>
@@ -1177,7 +1124,6 @@
         </w:rPr>
         <w:t>ProfessorPlatypus</w:t>
       </w:r>
-      <w:proofErr w:type="spellEnd"/>
       <w:r>
         <w:rPr>
           <w:rFonts w:ascii="Segoe UI" w:eastAsia="Times New Roman" w:hAnsi="Segoe UI" w:cs="Segoe UI"/>
@@ -1204,7 +1150,6 @@
         </w:rPr>
         <w:t>Homework: Make one change to “</w:t>
       </w:r>
-      <w:proofErr w:type="spellStart"/>
       <w:r>
         <w:rPr>
           <w:rFonts w:ascii="Segoe UI" w:eastAsia="Times New Roman" w:hAnsi="Segoe UI" w:cs="Segoe UI"/>
@@ -1212,7 +1157,6 @@
         </w:rPr>
         <w:t>ProfessorPlatypus</w:t>
       </w:r>
-      <w:proofErr w:type="spellEnd"/>
       <w:r>
         <w:rPr>
           <w:rFonts w:ascii="Segoe UI" w:eastAsia="Times New Roman" w:hAnsi="Segoe UI" w:cs="Segoe UI"/>
@@ -1292,6 +1236,15 @@
         </w:rPr>
         <w:t>0 minutes)</w:t>
       </w:r>
+      <w:r>
+        <w:rPr>
+          <w:rFonts w:ascii="Segoe UI" w:hAnsi="Segoe UI" w:cs="Segoe UI"/>
+          <w:color w:val="23282D"/>
+          <w:sz w:val="22"/>
+          <w:szCs w:val="22"/>
+        </w:rPr>
+        <w:t xml:space="preserve"> [James/Paige]</w:t>
+      </w:r>
     </w:p>
     <w:p>
       <w:pPr>
@@ -1353,14 +1306,12 @@
         </w:rPr>
         <w:t xml:space="preserve"> </w:t>
       </w:r>
-      <w:proofErr w:type="gramStart"/>
       <w:r>
         <w:rPr>
           <w:rFonts w:ascii="Segoe UI" w:hAnsi="Segoe UI" w:cs="Segoe UI"/>
         </w:rPr>
         <w:t>student</w:t>
       </w:r>
-      <w:proofErr w:type="gramEnd"/>
       <w:r>
         <w:rPr>
           <w:rFonts w:ascii="Segoe UI" w:hAnsi="Segoe UI" w:cs="Segoe UI"/>
@@ -1920,25 +1871,14 @@
           <w:szCs w:val="20"/>
         </w:rPr>
       </w:pPr>
-      <w:proofErr w:type="spellStart"/>
-      <w:r>
-        <w:rPr>
-          <w:rFonts w:ascii="SegoeUI" w:hAnsi="SegoeUI"/>
-          <w:color w:val="23282D"/>
-          <w:sz w:val="22"/>
-          <w:szCs w:val="22"/>
-        </w:rPr>
-        <w:t>Goomba</w:t>
-      </w:r>
-      <w:proofErr w:type="spellEnd"/>
-      <w:r>
-        <w:rPr>
-          <w:rFonts w:ascii="SegoeUI" w:hAnsi="SegoeUI"/>
-          <w:color w:val="23282D"/>
-          <w:sz w:val="22"/>
-          <w:szCs w:val="22"/>
-        </w:rPr>
-        <w:t xml:space="preserve"> (Mushrooms): They walk around and kill Mario if he touches them. He can jump on them to kill them. </w:t>
+      <w:r>
+        <w:rPr>
+          <w:rFonts w:ascii="SegoeUI" w:hAnsi="SegoeUI"/>
+          <w:color w:val="23282D"/>
+          <w:sz w:val="22"/>
+          <w:szCs w:val="22"/>
+        </w:rPr>
+        <w:t xml:space="preserve">Goomba (Mushrooms): They walk around and kill Mario if he touches them. He can jump on them to kill them. </w:t>
       </w:r>
     </w:p>
     <w:p>
@@ -2010,45 +1950,14 @@
           <w:szCs w:val="20"/>
         </w:rPr>
       </w:pPr>
-      <w:proofErr w:type="spellStart"/>
-      <w:r>
-        <w:rPr>
-          <w:rFonts w:ascii="SegoeUI" w:hAnsi="SegoeUI"/>
-          <w:color w:val="23282D"/>
-          <w:sz w:val="22"/>
-          <w:szCs w:val="22"/>
-        </w:rPr>
-        <w:t>Koopa</w:t>
-      </w:r>
-      <w:proofErr w:type="spellEnd"/>
-      <w:r>
-        <w:rPr>
-          <w:rFonts w:ascii="SegoeUI" w:hAnsi="SegoeUI"/>
-          <w:color w:val="23282D"/>
-          <w:sz w:val="22"/>
-          <w:szCs w:val="22"/>
-        </w:rPr>
-        <w:t xml:space="preserve"> </w:t>
-      </w:r>
-      <w:proofErr w:type="spellStart"/>
-      <w:r>
-        <w:rPr>
-          <w:rFonts w:ascii="SegoeUI" w:hAnsi="SegoeUI"/>
-          <w:color w:val="23282D"/>
-          <w:sz w:val="22"/>
-          <w:szCs w:val="22"/>
-        </w:rPr>
-        <w:t>Troopas</w:t>
-      </w:r>
-      <w:proofErr w:type="spellEnd"/>
-      <w:r>
-        <w:rPr>
-          <w:rFonts w:ascii="SegoeUI" w:hAnsi="SegoeUI"/>
-          <w:color w:val="23282D"/>
-          <w:sz w:val="22"/>
-          <w:szCs w:val="22"/>
-        </w:rPr>
-        <w:t xml:space="preserve">: Birds turned into turtles. They want to kill Mario. </w:t>
+      <w:r>
+        <w:rPr>
+          <w:rFonts w:ascii="SegoeUI" w:hAnsi="SegoeUI"/>
+          <w:color w:val="23282D"/>
+          <w:sz w:val="22"/>
+          <w:szCs w:val="22"/>
+        </w:rPr>
+        <w:t xml:space="preserve">Koopa Troopas: Birds turned into turtles. They want to kill Mario. </w:t>
       </w:r>
     </w:p>
     <w:p>
@@ -2145,19 +2054,8 @@
           <w:sz w:val="22"/>
           <w:szCs w:val="22"/>
         </w:rPr>
-        <w:t xml:space="preserve"> goal is to rescue </w:t>
-      </w:r>
-      <w:proofErr w:type="gramStart"/>
-      <w:r>
-        <w:rPr>
-          <w:rFonts w:ascii="SegoeUI" w:hAnsi="SegoeUI"/>
-          <w:color w:val="23282D"/>
-          <w:sz w:val="22"/>
-          <w:szCs w:val="22"/>
-        </w:rPr>
-        <w:t>her</w:t>
-      </w:r>
-      <w:proofErr w:type="gramEnd"/>
+        <w:t xml:space="preserve"> goal is to rescue her</w:t>
+      </w:r>
     </w:p>
     <w:p>
       <w:pPr>
@@ -2314,27 +2212,7 @@
           <w:sz w:val="22"/>
           <w:szCs w:val="22"/>
         </w:rPr>
-        <w:t xml:space="preserve">Bowser (King </w:t>
-      </w:r>
-      <w:proofErr w:type="spellStart"/>
-      <w:r>
-        <w:rPr>
-          <w:rFonts w:ascii="SegoeUI" w:hAnsi="SegoeUI"/>
-          <w:color w:val="23282D"/>
-          <w:sz w:val="22"/>
-          <w:szCs w:val="22"/>
-        </w:rPr>
-        <w:t>Koopa</w:t>
-      </w:r>
-      <w:proofErr w:type="spellEnd"/>
-      <w:r>
-        <w:rPr>
-          <w:rFonts w:ascii="SegoeUI" w:hAnsi="SegoeUI"/>
-          <w:color w:val="23282D"/>
-          <w:sz w:val="22"/>
-          <w:szCs w:val="22"/>
-        </w:rPr>
-        <w:t xml:space="preserve">). A dragon who kidnapped Princess Toadstool and is guarding her. Defeat him to win the game. </w:t>
+        <w:t xml:space="preserve">Bowser (King Koopa). A dragon who kidnapped Princess Toadstool and is guarding her. Defeat him to win the game. </w:t>
       </w:r>
     </w:p>
     <w:p>
@@ -2901,27 +2779,7 @@
           <w:sz w:val="22"/>
           <w:szCs w:val="22"/>
         </w:rPr>
-        <w:t xml:space="preserve">Pick a character from a game of </w:t>
-      </w:r>
-      <w:proofErr w:type="gramStart"/>
-      <w:r>
-        <w:rPr>
-          <w:rFonts w:ascii="SegoeUI" w:hAnsi="SegoeUI"/>
-          <w:color w:val="23282D"/>
-          <w:sz w:val="22"/>
-          <w:szCs w:val="22"/>
-        </w:rPr>
-        <w:t>choice</w:t>
-      </w:r>
-      <w:proofErr w:type="gramEnd"/>
-      <w:r>
-        <w:rPr>
-          <w:rFonts w:ascii="SegoeUI" w:hAnsi="SegoeUI"/>
-          <w:color w:val="23282D"/>
-          <w:sz w:val="22"/>
-          <w:szCs w:val="22"/>
-        </w:rPr>
-        <w:t xml:space="preserve"> </w:t>
+        <w:t xml:space="preserve">Pick a character from a game of choice </w:t>
       </w:r>
     </w:p>
     <w:p>
@@ -3369,27 +3227,7 @@
           <w:sz w:val="22"/>
           <w:szCs w:val="22"/>
         </w:rPr>
-        <w:t xml:space="preserve">Pick an existing game, play </w:t>
-      </w:r>
-      <w:proofErr w:type="gramStart"/>
-      <w:r>
-        <w:rPr>
-          <w:rFonts w:ascii="SegoeUI" w:hAnsi="SegoeUI"/>
-          <w:color w:val="23282D"/>
-          <w:sz w:val="22"/>
-          <w:szCs w:val="22"/>
-        </w:rPr>
-        <w:t>it</w:t>
-      </w:r>
-      <w:proofErr w:type="gramEnd"/>
-      <w:r>
-        <w:rPr>
-          <w:rFonts w:ascii="SegoeUI" w:hAnsi="SegoeUI"/>
-          <w:color w:val="23282D"/>
-          <w:sz w:val="22"/>
-          <w:szCs w:val="22"/>
-        </w:rPr>
-        <w:t xml:space="preserve"> and narrate the story.</w:t>
+        <w:t>Pick an existing game, play it and narrate the story.</w:t>
       </w:r>
       <w:r>
         <w:rPr>
@@ -3416,19 +3254,8 @@
           <w:sz w:val="22"/>
           <w:szCs w:val="22"/>
         </w:rPr>
-        <w:t xml:space="preserve">Campers join a breakout room with one </w:t>
-      </w:r>
-      <w:proofErr w:type="gramStart"/>
-      <w:r>
-        <w:rPr>
-          <w:rFonts w:ascii="SegoeUI" w:hAnsi="SegoeUI"/>
-          <w:color w:val="23282D"/>
-          <w:sz w:val="22"/>
-          <w:szCs w:val="22"/>
-        </w:rPr>
-        <w:t>partner</w:t>
-      </w:r>
-      <w:proofErr w:type="gramEnd"/>
+        <w:t>Campers join a breakout room with one partner</w:t>
+      </w:r>
     </w:p>
     <w:p>
       <w:pPr>
@@ -3445,19 +3272,8 @@
           <w:sz w:val="22"/>
           <w:szCs w:val="22"/>
         </w:rPr>
-        <w:t xml:space="preserve">Campers pick a game and narrate it to their </w:t>
-      </w:r>
-      <w:proofErr w:type="gramStart"/>
-      <w:r>
-        <w:rPr>
-          <w:rFonts w:ascii="SegoeUI" w:hAnsi="SegoeUI"/>
-          <w:color w:val="23282D"/>
-          <w:sz w:val="22"/>
-          <w:szCs w:val="22"/>
-        </w:rPr>
-        <w:t>partner</w:t>
-      </w:r>
-      <w:proofErr w:type="gramEnd"/>
+        <w:t>Campers pick a game and narrate it to their partner</w:t>
+      </w:r>
     </w:p>
     <w:p>
       <w:pPr>
@@ -3474,19 +3290,8 @@
           <w:sz w:val="22"/>
           <w:szCs w:val="22"/>
         </w:rPr>
-        <w:t xml:space="preserve">Show off elements of the game that support the </w:t>
-      </w:r>
-      <w:proofErr w:type="gramStart"/>
-      <w:r>
-        <w:rPr>
-          <w:rFonts w:ascii="SegoeUI" w:hAnsi="SegoeUI"/>
-          <w:color w:val="23282D"/>
-          <w:sz w:val="22"/>
-          <w:szCs w:val="22"/>
-        </w:rPr>
-        <w:t>story</w:t>
-      </w:r>
-      <w:proofErr w:type="gramEnd"/>
+        <w:t>Show off elements of the game that support the story</w:t>
+      </w:r>
     </w:p>
     <w:p>
       <w:pPr>
@@ -3967,21 +3772,7 @@
         <w:rPr>
           <w:rFonts w:ascii="Segoe UI" w:hAnsi="Segoe UI" w:cs="Segoe UI"/>
         </w:rPr>
-        <w:t xml:space="preserve">Demo </w:t>
-      </w:r>
-      <w:proofErr w:type="spellStart"/>
-      <w:r>
-        <w:rPr>
-          <w:rFonts w:ascii="Segoe UI" w:hAnsi="Segoe UI" w:cs="Segoe UI"/>
-        </w:rPr>
-        <w:t>ProfessorPlatypus</w:t>
-      </w:r>
-      <w:proofErr w:type="spellEnd"/>
-      <w:r>
-        <w:rPr>
-          <w:rFonts w:ascii="Segoe UI" w:hAnsi="Segoe UI" w:cs="Segoe UI"/>
-        </w:rPr>
-        <w:t xml:space="preserve"> game</w:t>
+        <w:t>Demo ProfessorPlatypus game</w:t>
       </w:r>
       <w:r>
         <w:rPr>
@@ -4007,16 +3798,12 @@
         </w:rPr>
         <w:t xml:space="preserve">Discuss the story of </w:t>
       </w:r>
-      <w:proofErr w:type="spellStart"/>
-      <w:proofErr w:type="gramStart"/>
       <w:r>
         <w:rPr>
           <w:rFonts w:ascii="Segoe UI" w:hAnsi="Segoe UI" w:cs="Segoe UI"/>
         </w:rPr>
         <w:t>ProfessorPlatypus</w:t>
       </w:r>
-      <w:proofErr w:type="spellEnd"/>
-      <w:proofErr w:type="gramEnd"/>
     </w:p>
     <w:p>
       <w:pPr>
@@ -4087,16 +3874,8 @@
         <w:rPr>
           <w:rFonts w:ascii="Segoe UI" w:hAnsi="Segoe UI" w:cs="Segoe UI"/>
         </w:rPr>
-        <w:t xml:space="preserve">Add enemies in the </w:t>
-      </w:r>
-      <w:proofErr w:type="gramStart"/>
-      <w:r>
-        <w:rPr>
-          <w:rFonts w:ascii="Segoe UI" w:hAnsi="Segoe UI" w:cs="Segoe UI"/>
-        </w:rPr>
-        <w:t>game</w:t>
-      </w:r>
-      <w:proofErr w:type="gramEnd"/>
+        <w:t>Add enemies in the game</w:t>
+      </w:r>
     </w:p>
     <w:p>
       <w:pPr>
@@ -4136,14 +3915,12 @@
         </w:rPr>
         <w:t xml:space="preserve">How to make </w:t>
       </w:r>
-      <w:proofErr w:type="spellStart"/>
       <w:r>
         <w:rPr>
           <w:rFonts w:ascii="Segoe UI" w:hAnsi="Segoe UI" w:cs="Segoe UI"/>
         </w:rPr>
         <w:t>ProfessorPlatypus</w:t>
       </w:r>
-      <w:proofErr w:type="spellEnd"/>
       <w:r>
         <w:rPr>
           <w:rFonts w:ascii="Segoe UI" w:hAnsi="Segoe UI" w:cs="Segoe UI"/>
@@ -4174,14 +3951,12 @@
         </w:rPr>
         <w:t xml:space="preserve">Students share their ideas to make </w:t>
       </w:r>
-      <w:proofErr w:type="spellStart"/>
       <w:r>
         <w:rPr>
           <w:rFonts w:ascii="Segoe UI" w:hAnsi="Segoe UI" w:cs="Segoe UI"/>
         </w:rPr>
         <w:t>ProfessorPlatypus</w:t>
       </w:r>
-      <w:proofErr w:type="spellEnd"/>
       <w:r>
         <w:rPr>
           <w:rFonts w:ascii="Segoe UI" w:hAnsi="Segoe UI" w:cs="Segoe UI"/>
@@ -4192,16 +3967,8 @@
         <w:rPr>
           <w:rFonts w:ascii="Segoe UI" w:hAnsi="Segoe UI" w:cs="Segoe UI"/>
         </w:rPr>
-        <w:t xml:space="preserve">more </w:t>
-      </w:r>
-      <w:proofErr w:type="gramStart"/>
-      <w:r>
-        <w:rPr>
-          <w:rFonts w:ascii="Segoe UI" w:hAnsi="Segoe UI" w:cs="Segoe UI"/>
-        </w:rPr>
-        <w:t>interesting</w:t>
-      </w:r>
-      <w:proofErr w:type="gramEnd"/>
+        <w:t>more interesting</w:t>
+      </w:r>
     </w:p>
     <w:p>
       <w:pPr>
@@ -4292,21 +4059,7 @@
         <w:rPr>
           <w:rFonts w:ascii="Segoe UI" w:hAnsi="Segoe UI" w:cs="Segoe UI"/>
         </w:rPr>
-        <w:t xml:space="preserve">Launch </w:t>
-      </w:r>
-      <w:proofErr w:type="spellStart"/>
-      <w:r>
-        <w:rPr>
-          <w:rFonts w:ascii="Segoe UI" w:hAnsi="Segoe UI" w:cs="Segoe UI"/>
-        </w:rPr>
-        <w:t>GoDot</w:t>
-      </w:r>
-      <w:proofErr w:type="spellEnd"/>
-      <w:r>
-        <w:rPr>
-          <w:rFonts w:ascii="Segoe UI" w:hAnsi="Segoe UI" w:cs="Segoe UI"/>
-        </w:rPr>
-        <w:t>.</w:t>
+        <w:t>Launch GoDot.</w:t>
       </w:r>
     </w:p>
     <w:p>
@@ -4354,16 +4107,8 @@
         <w:rPr>
           <w:rFonts w:ascii="Segoe UI" w:hAnsi="Segoe UI" w:cs="Segoe UI"/>
         </w:rPr>
-        <w:t xml:space="preserve"> about how our code interacts with the </w:t>
-      </w:r>
-      <w:proofErr w:type="gramStart"/>
-      <w:r>
-        <w:rPr>
-          <w:rFonts w:ascii="Segoe UI" w:hAnsi="Segoe UI" w:cs="Segoe UI"/>
-        </w:rPr>
-        <w:t>computer</w:t>
-      </w:r>
-      <w:proofErr w:type="gramEnd"/>
+        <w:t xml:space="preserve"> about how our code interacts with the computer</w:t>
+      </w:r>
     </w:p>
     <w:p>
       <w:pPr>
@@ -4443,16 +4188,8 @@
         <w:rPr>
           <w:rFonts w:ascii="Segoe UI" w:hAnsi="Segoe UI" w:cs="Segoe UI"/>
         </w:rPr>
-        <w:t xml:space="preserve">Is an open-source game </w:t>
-      </w:r>
-      <w:proofErr w:type="gramStart"/>
-      <w:r>
-        <w:rPr>
-          <w:rFonts w:ascii="Segoe UI" w:hAnsi="Segoe UI" w:cs="Segoe UI"/>
-        </w:rPr>
-        <w:t>engine</w:t>
-      </w:r>
-      <w:proofErr w:type="gramEnd"/>
+        <w:t>Is an open-source game engine</w:t>
+      </w:r>
     </w:p>
     <w:p>
       <w:pPr>
@@ -4471,7 +4208,6 @@
         </w:rPr>
         <w:t xml:space="preserve">Games made in </w:t>
       </w:r>
-      <w:proofErr w:type="gramStart"/>
       <w:r>
         <w:rPr>
           <w:rFonts w:ascii="Segoe UI" w:hAnsi="Segoe UI" w:cs="Segoe UI"/>
@@ -4482,14 +4218,7 @@
         <w:rPr>
           <w:rFonts w:ascii="Segoe UI" w:hAnsi="Segoe UI" w:cs="Segoe UI"/>
         </w:rPr>
-        <w:t>odot</w:t>
-      </w:r>
-      <w:proofErr w:type="gramEnd"/>
-      <w:r>
-        <w:rPr>
-          <w:rFonts w:ascii="Segoe UI" w:hAnsi="Segoe UI" w:cs="Segoe UI"/>
-        </w:rPr>
-        <w:t xml:space="preserve"> </w:t>
+        <w:t xml:space="preserve">odot </w:t>
       </w:r>
     </w:p>
     <w:p>
@@ -4507,16 +4236,8 @@
         <w:rPr>
           <w:rFonts w:ascii="Segoe UI" w:hAnsi="Segoe UI" w:cs="Segoe UI"/>
         </w:rPr>
-        <w:t xml:space="preserve">Go over a few and/or </w:t>
-      </w:r>
-      <w:proofErr w:type="gramStart"/>
-      <w:r>
-        <w:rPr>
-          <w:rFonts w:ascii="Segoe UI" w:hAnsi="Segoe UI" w:cs="Segoe UI"/>
-        </w:rPr>
-        <w:t>show</w:t>
-      </w:r>
-      <w:proofErr w:type="gramEnd"/>
+        <w:t>Go over a few and/or show</w:t>
+      </w:r>
     </w:p>
     <w:p>
       <w:pPr>
@@ -4733,16 +4454,8 @@
           <w:rFonts w:ascii="Segoe UI" w:hAnsi="Segoe UI" w:cs="Segoe UI"/>
         </w:rPr>
         <w:lastRenderedPageBreak/>
-        <w:t xml:space="preserve">Install the </w:t>
-      </w:r>
-      <w:proofErr w:type="gramStart"/>
-      <w:r>
-        <w:rPr>
-          <w:rFonts w:ascii="Segoe UI" w:hAnsi="Segoe UI" w:cs="Segoe UI"/>
-        </w:rPr>
-        <w:t>following</w:t>
-      </w:r>
-      <w:proofErr w:type="gramEnd"/>
+        <w:t>Install the following</w:t>
+      </w:r>
     </w:p>
     <w:p>
       <w:pPr>
@@ -4842,7 +4555,6 @@
         </w:rPr>
         <w:t>“</w:t>
       </w:r>
-      <w:proofErr w:type="spellStart"/>
       <w:r>
         <w:rPr>
           <w:rFonts w:ascii="Segoe UI" w:eastAsia="Times New Roman" w:hAnsi="Segoe UI" w:cs="Segoe UI"/>
@@ -4850,7 +4562,6 @@
         </w:rPr>
         <w:t>ProfessorPlatypus</w:t>
       </w:r>
-      <w:proofErr w:type="spellEnd"/>
       <w:r>
         <w:rPr>
           <w:rFonts w:ascii="Segoe UI" w:eastAsia="Times New Roman" w:hAnsi="Segoe UI" w:cs="Segoe UI"/>
@@ -4869,16 +4580,8 @@
         <w:rPr>
           <w:rFonts w:ascii="Segoe UI" w:hAnsi="Segoe UI" w:cs="Segoe UI"/>
         </w:rPr>
-        <w:t xml:space="preserve">in </w:t>
-      </w:r>
-      <w:proofErr w:type="spellStart"/>
-      <w:r>
-        <w:rPr>
-          <w:rFonts w:ascii="Segoe UI" w:hAnsi="Segoe UI" w:cs="Segoe UI"/>
-        </w:rPr>
-        <w:t>godot</w:t>
-      </w:r>
-      <w:proofErr w:type="spellEnd"/>
+        <w:t>in godot</w:t>
+      </w:r>
       <w:r>
         <w:rPr>
           <w:rFonts w:ascii="Segoe UI" w:hAnsi="Segoe UI" w:cs="Segoe UI"/>
@@ -5014,16 +4717,12 @@
         </w:rPr>
         <w:t xml:space="preserve">Use this link to download the starter version of </w:t>
       </w:r>
-      <w:proofErr w:type="spellStart"/>
-      <w:proofErr w:type="gramStart"/>
       <w:r>
         <w:rPr>
           <w:rFonts w:ascii="Segoe UI" w:hAnsi="Segoe UI" w:cs="Segoe UI"/>
         </w:rPr>
         <w:t>ProfessorPlatypus</w:t>
       </w:r>
-      <w:proofErr w:type="spellEnd"/>
-      <w:proofErr w:type="gramEnd"/>
     </w:p>
     <w:p>
       <w:pPr>
@@ -5061,16 +4760,8 @@
         <w:rPr>
           <w:rFonts w:ascii="Segoe UI" w:hAnsi="Segoe UI" w:cs="Segoe UI"/>
         </w:rPr>
-        <w:t xml:space="preserve">Unzip the </w:t>
-      </w:r>
-      <w:proofErr w:type="gramStart"/>
-      <w:r>
-        <w:rPr>
-          <w:rFonts w:ascii="Segoe UI" w:hAnsi="Segoe UI" w:cs="Segoe UI"/>
-        </w:rPr>
-        <w:t>file</w:t>
-      </w:r>
-      <w:proofErr w:type="gramEnd"/>
+        <w:t>Unzip the file</w:t>
+      </w:r>
     </w:p>
     <w:p>
       <w:pPr>
@@ -5168,16 +4859,8 @@
         <w:rPr>
           <w:rFonts w:ascii="Segoe UI" w:hAnsi="Segoe UI" w:cs="Segoe UI"/>
         </w:rPr>
-        <w:t xml:space="preserve"> Godot </w:t>
-      </w:r>
-      <w:proofErr w:type="gramStart"/>
-      <w:r>
-        <w:rPr>
-          <w:rFonts w:ascii="Segoe UI" w:hAnsi="Segoe UI" w:cs="Segoe UI"/>
-        </w:rPr>
-        <w:t>installation</w:t>
-      </w:r>
-      <w:proofErr w:type="gramEnd"/>
+        <w:t xml:space="preserve"> Godot installation</w:t>
+      </w:r>
     </w:p>
     <w:p>
       <w:pPr>
@@ -5293,7 +4976,6 @@
         </w:rPr>
         <w:t xml:space="preserve">Open world scene by double clicking </w:t>
       </w:r>
-      <w:proofErr w:type="spellStart"/>
       <w:r>
         <w:rPr>
           <w:rFonts w:ascii="Segoe UI" w:hAnsi="Segoe UI" w:cs="Segoe UI"/>
@@ -5302,15 +4984,12 @@
         </w:rPr>
         <w:t>World.tscn</w:t>
       </w:r>
-      <w:proofErr w:type="spellEnd"/>
       <w:r>
         <w:rPr>
           <w:rFonts w:ascii="Segoe UI" w:hAnsi="Segoe UI" w:cs="Segoe UI"/>
         </w:rPr>
         <w:t xml:space="preserve"> in the </w:t>
       </w:r>
-      <w:proofErr w:type="spellStart"/>
-      <w:proofErr w:type="gramStart"/>
       <w:r>
         <w:rPr>
           <w:rFonts w:ascii="Segoe UI" w:hAnsi="Segoe UI" w:cs="Segoe UI"/>
@@ -5319,8 +4998,6 @@
         </w:rPr>
         <w:t>FileSystem</w:t>
       </w:r>
-      <w:proofErr w:type="spellEnd"/>
-      <w:proofErr w:type="gramEnd"/>
     </w:p>
     <w:p>
       <w:pPr>
@@ -5359,7 +5036,6 @@
         </w:rPr>
         <w:t xml:space="preserve"> next to </w:t>
       </w:r>
-      <w:proofErr w:type="gramStart"/>
       <w:r>
         <w:rPr>
           <w:rFonts w:ascii="Segoe UI" w:hAnsi="Segoe UI" w:cs="Segoe UI"/>
@@ -5368,7 +5044,6 @@
         </w:rPr>
         <w:t>World</w:t>
       </w:r>
-      <w:proofErr w:type="gramEnd"/>
     </w:p>
     <w:p>
       <w:pPr>
@@ -5427,7 +5102,6 @@
         </w:rPr>
         <w:t xml:space="preserve">. Rename the node to </w:t>
       </w:r>
-      <w:proofErr w:type="gramStart"/>
       <w:r>
         <w:rPr>
           <w:rFonts w:ascii="Segoe UI" w:hAnsi="Segoe UI" w:cs="Segoe UI"/>
@@ -5436,7 +5110,6 @@
         </w:rPr>
         <w:t>player</w:t>
       </w:r>
-      <w:proofErr w:type="gramEnd"/>
     </w:p>
     <w:p>
       <w:pPr>
@@ -5469,7 +5142,6 @@
         </w:rPr>
         <w:t xml:space="preserve"> to add a </w:t>
       </w:r>
-      <w:proofErr w:type="gramStart"/>
       <w:r>
         <w:rPr>
           <w:rFonts w:ascii="Segoe UI" w:hAnsi="Segoe UI" w:cs="Segoe UI"/>
@@ -5478,7 +5150,6 @@
         </w:rPr>
         <w:t>Sprite</w:t>
       </w:r>
-      <w:proofErr w:type="gramEnd"/>
     </w:p>
     <w:p>
       <w:pPr>
@@ -5531,7 +5202,6 @@
         </w:rPr>
         <w:t xml:space="preserve"> to add a </w:t>
       </w:r>
-      <w:proofErr w:type="gramStart"/>
       <w:r>
         <w:rPr>
           <w:rFonts w:ascii="Segoe UI" w:hAnsi="Segoe UI" w:cs="Segoe UI"/>
@@ -5540,7 +5210,6 @@
         </w:rPr>
         <w:t>CollisionShape2D</w:t>
       </w:r>
-      <w:proofErr w:type="gramEnd"/>
     </w:p>
     <w:p>
       <w:pPr>
@@ -5609,7 +5278,6 @@
         </w:rPr>
         <w:t xml:space="preserve"> in the </w:t>
       </w:r>
-      <w:proofErr w:type="gramStart"/>
       <w:r>
         <w:rPr>
           <w:rFonts w:ascii="Segoe UI" w:hAnsi="Segoe UI" w:cs="Segoe UI"/>
@@ -5618,7 +5286,6 @@
         </w:rPr>
         <w:t>Inspector</w:t>
       </w:r>
-      <w:proofErr w:type="gramEnd"/>
     </w:p>
     <w:p>
       <w:pPr>
@@ -5665,7 +5332,6 @@
         </w:rPr>
         <w:t xml:space="preserve"> -&gt; </w:t>
       </w:r>
-      <w:proofErr w:type="spellStart"/>
       <w:r>
         <w:rPr>
           <w:rFonts w:ascii="Segoe UI" w:hAnsi="Segoe UI" w:cs="Segoe UI"/>
@@ -5674,21 +5340,12 @@
         </w:rPr>
         <w:t>Hframes</w:t>
       </w:r>
-      <w:proofErr w:type="spellEnd"/>
-      <w:r>
-        <w:rPr>
-          <w:rFonts w:ascii="Segoe UI" w:hAnsi="Segoe UI" w:cs="Segoe UI"/>
-        </w:rPr>
-        <w:t xml:space="preserve">, set the value to </w:t>
-      </w:r>
-      <w:proofErr w:type="gramStart"/>
-      <w:r>
-        <w:rPr>
-          <w:rFonts w:ascii="Segoe UI" w:hAnsi="Segoe UI" w:cs="Segoe UI"/>
-        </w:rPr>
-        <w:t>3</w:t>
-      </w:r>
-      <w:proofErr w:type="gramEnd"/>
+      <w:r>
+        <w:rPr>
+          <w:rFonts w:ascii="Segoe UI" w:hAnsi="Segoe UI" w:cs="Segoe UI"/>
+        </w:rPr>
+        <w:t>, set the value to 3</w:t>
+      </w:r>
     </w:p>
     <w:p>
       <w:pPr>
@@ -5757,7 +5414,6 @@
         </w:rPr>
         <w:t xml:space="preserve">New </w:t>
       </w:r>
-      <w:proofErr w:type="spellStart"/>
       <w:r>
         <w:rPr>
           <w:rFonts w:ascii="Segoe UI" w:hAnsi="Segoe UI" w:cs="Segoe UI"/>
@@ -5772,16 +5428,7 @@
           <w:b/>
           <w:bCs/>
         </w:rPr>
-        <w:t>Shape</w:t>
-      </w:r>
-      <w:proofErr w:type="spellEnd"/>
-      <w:r>
-        <w:rPr>
-          <w:rFonts w:ascii="Segoe UI" w:hAnsi="Segoe UI" w:cs="Segoe UI"/>
-          <w:b/>
-          <w:bCs/>
-        </w:rPr>
-        <w:t xml:space="preserve"> 2D</w:t>
+        <w:t>Shape 2D</w:t>
       </w:r>
     </w:p>
     <w:p>
@@ -5805,16 +5452,8 @@
         <w:rPr>
           <w:rFonts w:ascii="Segoe UI" w:hAnsi="Segoe UI" w:cs="Segoe UI"/>
         </w:rPr>
-        <w:t xml:space="preserve"> as </w:t>
-      </w:r>
-      <w:proofErr w:type="gramStart"/>
-      <w:r>
-        <w:rPr>
-          <w:rFonts w:ascii="Segoe UI" w:hAnsi="Segoe UI" w:cs="Segoe UI"/>
-        </w:rPr>
-        <w:t>required</w:t>
-      </w:r>
-      <w:proofErr w:type="gramEnd"/>
+        <w:t xml:space="preserve"> as required</w:t>
+      </w:r>
     </w:p>
     <w:p>
       <w:pPr>
@@ -5831,15 +5470,7 @@
         <w:rPr>
           <w:rFonts w:ascii="Segoe UI" w:hAnsi="Segoe UI" w:cs="Segoe UI"/>
         </w:rPr>
-        <w:t xml:space="preserve">Save scene as </w:t>
-      </w:r>
-      <w:proofErr w:type="spellStart"/>
-      <w:proofErr w:type="gramStart"/>
-      <w:r>
-        <w:rPr>
-          <w:rFonts w:ascii="Segoe UI" w:hAnsi="Segoe UI" w:cs="Segoe UI"/>
-        </w:rPr>
-        <w:t>player.t</w:t>
+        <w:t>Save scene as player.t</w:t>
       </w:r>
       <w:r>
         <w:rPr>
@@ -5847,8 +5478,6 @@
         </w:rPr>
         <w:t>scn</w:t>
       </w:r>
-      <w:proofErr w:type="spellEnd"/>
-      <w:proofErr w:type="gramEnd"/>
     </w:p>
     <w:p>
       <w:pPr>
@@ -6042,8 +5671,6 @@
         </w:rPr>
         <w:t xml:space="preserve"> to add an </w:t>
       </w:r>
-      <w:proofErr w:type="spellStart"/>
-      <w:proofErr w:type="gramStart"/>
       <w:r>
         <w:rPr>
           <w:rFonts w:ascii="Segoe UI" w:hAnsi="Segoe UI" w:cs="Segoe UI"/>
@@ -6052,8 +5679,6 @@
         </w:rPr>
         <w:t>AnimationPlayer</w:t>
       </w:r>
-      <w:proofErr w:type="spellEnd"/>
-      <w:proofErr w:type="gramEnd"/>
     </w:p>
     <w:p>
       <w:pPr>
@@ -6070,16 +5695,8 @@
         <w:rPr>
           <w:rFonts w:ascii="Segoe UI" w:hAnsi="Segoe UI" w:cs="Segoe UI"/>
         </w:rPr>
-        <w:t xml:space="preserve">Create idle </w:t>
-      </w:r>
-      <w:proofErr w:type="gramStart"/>
-      <w:r>
-        <w:rPr>
-          <w:rFonts w:ascii="Segoe UI" w:hAnsi="Segoe UI" w:cs="Segoe UI"/>
-        </w:rPr>
-        <w:t>animation</w:t>
-      </w:r>
-      <w:proofErr w:type="gramEnd"/>
+        <w:t>Create idle animation</w:t>
+      </w:r>
     </w:p>
     <w:p>
       <w:pPr>
@@ -6124,16 +5741,8 @@
         <w:rPr>
           <w:rFonts w:ascii="Segoe UI" w:hAnsi="Segoe UI" w:cs="Segoe UI"/>
         </w:rPr>
-        <w:t xml:space="preserve"> to create a new </w:t>
-      </w:r>
-      <w:proofErr w:type="gramStart"/>
-      <w:r>
-        <w:rPr>
-          <w:rFonts w:ascii="Segoe UI" w:hAnsi="Segoe UI" w:cs="Segoe UI"/>
-        </w:rPr>
-        <w:t>animation</w:t>
-      </w:r>
-      <w:proofErr w:type="gramEnd"/>
+        <w:t xml:space="preserve"> to create a new animation</w:t>
+      </w:r>
     </w:p>
     <w:p>
       <w:pPr>
@@ -6152,7 +5761,6 @@
         </w:rPr>
         <w:t xml:space="preserve">Name it as </w:t>
       </w:r>
-      <w:proofErr w:type="gramStart"/>
       <w:r>
         <w:rPr>
           <w:rFonts w:ascii="Segoe UI" w:hAnsi="Segoe UI" w:cs="Segoe UI"/>
@@ -6161,7 +5769,6 @@
         </w:rPr>
         <w:t>idle</w:t>
       </w:r>
-      <w:proofErr w:type="gramEnd"/>
       <w:r>
         <w:rPr>
           <w:rFonts w:ascii="Segoe UI" w:hAnsi="Segoe UI" w:cs="Segoe UI"/>
@@ -6192,16 +5799,8 @@
         <w:rPr>
           <w:rFonts w:ascii="Segoe UI" w:hAnsi="Segoe UI" w:cs="Segoe UI"/>
         </w:rPr>
-        <w:t xml:space="preserve">Enable looping using the </w:t>
-      </w:r>
-      <w:proofErr w:type="gramStart"/>
-      <w:r>
-        <w:rPr>
-          <w:rFonts w:ascii="Segoe UI" w:hAnsi="Segoe UI" w:cs="Segoe UI"/>
-        </w:rPr>
-        <w:t>button</w:t>
-      </w:r>
-      <w:proofErr w:type="gramEnd"/>
+        <w:t>Enable looping using the button</w:t>
+      </w:r>
     </w:p>
     <w:p>
       <w:pPr>
@@ -6280,16 +5879,8 @@
         <w:rPr>
           <w:rFonts w:ascii="Segoe UI" w:hAnsi="Segoe UI" w:cs="Segoe UI"/>
         </w:rPr>
-        <w:t xml:space="preserve">Set animation duration to 1.5 </w:t>
-      </w:r>
-      <w:proofErr w:type="gramStart"/>
-      <w:r>
-        <w:rPr>
-          <w:rFonts w:ascii="Segoe UI" w:hAnsi="Segoe UI" w:cs="Segoe UI"/>
-        </w:rPr>
-        <w:t>seconds</w:t>
-      </w:r>
-      <w:proofErr w:type="gramEnd"/>
+        <w:t>Set animation duration to 1.5 seconds</w:t>
+      </w:r>
     </w:p>
     <w:p>
       <w:pPr>
@@ -6411,7 +6002,6 @@
         </w:rPr>
         <w:t xml:space="preserve"> in </w:t>
       </w:r>
-      <w:proofErr w:type="gramStart"/>
       <w:r>
         <w:rPr>
           <w:rFonts w:ascii="Segoe UI" w:hAnsi="Segoe UI" w:cs="Segoe UI"/>
@@ -6420,7 +6010,6 @@
         </w:rPr>
         <w:t>Inspector</w:t>
       </w:r>
-      <w:proofErr w:type="gramEnd"/>
     </w:p>
     <w:p>
       <w:pPr>
@@ -6451,16 +6040,8 @@
         <w:rPr>
           <w:rFonts w:ascii="Segoe UI" w:hAnsi="Segoe UI" w:cs="Segoe UI"/>
         </w:rPr>
-        <w:t xml:space="preserve"> on </w:t>
-      </w:r>
-      <w:proofErr w:type="gramStart"/>
-      <w:r>
-        <w:rPr>
-          <w:rFonts w:ascii="Segoe UI" w:hAnsi="Segoe UI" w:cs="Segoe UI"/>
-        </w:rPr>
-        <w:t>animation</w:t>
-      </w:r>
-      <w:proofErr w:type="gramEnd"/>
+        <w:t xml:space="preserve"> on animation</w:t>
+      </w:r>
     </w:p>
     <w:p>
       <w:pPr>
@@ -6477,21 +6058,7 @@
         <w:rPr>
           <w:rFonts w:ascii="Segoe UI" w:hAnsi="Segoe UI" w:cs="Segoe UI"/>
         </w:rPr>
-        <w:t xml:space="preserve">Set </w:t>
-      </w:r>
-      <w:proofErr w:type="spellStart"/>
-      <w:r>
-        <w:rPr>
-          <w:rFonts w:ascii="Segoe UI" w:hAnsi="Segoe UI" w:cs="Segoe UI"/>
-        </w:rPr>
-        <w:t>Hframes</w:t>
-      </w:r>
-      <w:proofErr w:type="spellEnd"/>
-      <w:r>
-        <w:rPr>
-          <w:rFonts w:ascii="Segoe UI" w:hAnsi="Segoe UI" w:cs="Segoe UI"/>
-        </w:rPr>
-        <w:t xml:space="preserve"> to 0</w:t>
+        <w:t>Set Hframes to 0</w:t>
       </w:r>
     </w:p>
     <w:p>
@@ -6509,16 +6076,8 @@
         <w:rPr>
           <w:rFonts w:ascii="Segoe UI" w:hAnsi="Segoe UI" w:cs="Segoe UI"/>
         </w:rPr>
-        <w:t xml:space="preserve">Create a keyframe by pressing the key </w:t>
-      </w:r>
-      <w:proofErr w:type="gramStart"/>
-      <w:r>
-        <w:rPr>
-          <w:rFonts w:ascii="Segoe UI" w:hAnsi="Segoe UI" w:cs="Segoe UI"/>
-        </w:rPr>
-        <w:t>button</w:t>
-      </w:r>
-      <w:proofErr w:type="gramEnd"/>
+        <w:t>Create a keyframe by pressing the key button</w:t>
+      </w:r>
     </w:p>
     <w:p>
       <w:pPr>
@@ -6618,16 +6177,8 @@
         <w:rPr>
           <w:rFonts w:ascii="Segoe UI" w:hAnsi="Segoe UI" w:cs="Segoe UI"/>
         </w:rPr>
-        <w:t xml:space="preserve"> on </w:t>
-      </w:r>
-      <w:proofErr w:type="gramStart"/>
-      <w:r>
-        <w:rPr>
-          <w:rFonts w:ascii="Segoe UI" w:hAnsi="Segoe UI" w:cs="Segoe UI"/>
-        </w:rPr>
-        <w:t>animation</w:t>
-      </w:r>
-      <w:proofErr w:type="gramEnd"/>
+        <w:t xml:space="preserve"> on animation</w:t>
+      </w:r>
     </w:p>
     <w:p>
       <w:pPr>
@@ -6644,21 +6195,7 @@
         <w:rPr>
           <w:rFonts w:ascii="Segoe UI" w:hAnsi="Segoe UI" w:cs="Segoe UI"/>
         </w:rPr>
-        <w:t xml:space="preserve">Set </w:t>
-      </w:r>
-      <w:proofErr w:type="spellStart"/>
-      <w:r>
-        <w:rPr>
-          <w:rFonts w:ascii="Segoe UI" w:hAnsi="Segoe UI" w:cs="Segoe UI"/>
-        </w:rPr>
-        <w:t>Hframes</w:t>
-      </w:r>
-      <w:proofErr w:type="spellEnd"/>
-      <w:r>
-        <w:rPr>
-          <w:rFonts w:ascii="Segoe UI" w:hAnsi="Segoe UI" w:cs="Segoe UI"/>
-        </w:rPr>
-        <w:t xml:space="preserve"> to 1</w:t>
+        <w:t>Set Hframes to 1</w:t>
       </w:r>
     </w:p>
     <w:p>
@@ -6676,16 +6213,8 @@
         <w:rPr>
           <w:rFonts w:ascii="Segoe UI" w:hAnsi="Segoe UI" w:cs="Segoe UI"/>
         </w:rPr>
-        <w:t xml:space="preserve">Create another </w:t>
-      </w:r>
-      <w:proofErr w:type="gramStart"/>
-      <w:r>
-        <w:rPr>
-          <w:rFonts w:ascii="Segoe UI" w:hAnsi="Segoe UI" w:cs="Segoe UI"/>
-        </w:rPr>
-        <w:t>keyframe</w:t>
-      </w:r>
-      <w:proofErr w:type="gramEnd"/>
+        <w:t>Create another keyframe</w:t>
+      </w:r>
     </w:p>
     <w:p>
       <w:pPr>
@@ -6724,16 +6253,8 @@
         <w:rPr>
           <w:rFonts w:ascii="Segoe UI" w:hAnsi="Segoe UI" w:cs="Segoe UI"/>
         </w:rPr>
-        <w:t xml:space="preserve"> on </w:t>
-      </w:r>
-      <w:proofErr w:type="gramStart"/>
-      <w:r>
-        <w:rPr>
-          <w:rFonts w:ascii="Segoe UI" w:hAnsi="Segoe UI" w:cs="Segoe UI"/>
-        </w:rPr>
-        <w:t>animation</w:t>
-      </w:r>
-      <w:proofErr w:type="gramEnd"/>
+        <w:t xml:space="preserve"> on animation</w:t>
+      </w:r>
     </w:p>
     <w:p>
       <w:pPr>
@@ -6750,21 +6271,7 @@
         <w:rPr>
           <w:rFonts w:ascii="Segoe UI" w:hAnsi="Segoe UI" w:cs="Segoe UI"/>
         </w:rPr>
-        <w:t xml:space="preserve">Set </w:t>
-      </w:r>
-      <w:proofErr w:type="spellStart"/>
-      <w:r>
-        <w:rPr>
-          <w:rFonts w:ascii="Segoe UI" w:hAnsi="Segoe UI" w:cs="Segoe UI"/>
-        </w:rPr>
-        <w:t>Hframes</w:t>
-      </w:r>
-      <w:proofErr w:type="spellEnd"/>
-      <w:r>
-        <w:rPr>
-          <w:rFonts w:ascii="Segoe UI" w:hAnsi="Segoe UI" w:cs="Segoe UI"/>
-        </w:rPr>
-        <w:t xml:space="preserve"> to 2</w:t>
+        <w:t>Set Hframes to 2</w:t>
       </w:r>
     </w:p>
     <w:p>
@@ -6782,16 +6289,8 @@
         <w:rPr>
           <w:rFonts w:ascii="Segoe UI" w:hAnsi="Segoe UI" w:cs="Segoe UI"/>
         </w:rPr>
-        <w:t xml:space="preserve">Create another </w:t>
-      </w:r>
-      <w:proofErr w:type="gramStart"/>
-      <w:r>
-        <w:rPr>
-          <w:rFonts w:ascii="Segoe UI" w:hAnsi="Segoe UI" w:cs="Segoe UI"/>
-        </w:rPr>
-        <w:t>keyframe</w:t>
-      </w:r>
-      <w:proofErr w:type="gramEnd"/>
+        <w:t>Create another keyframe</w:t>
+      </w:r>
     </w:p>
     <w:p>
       <w:pPr>
@@ -6810,14 +6309,12 @@
         </w:rPr>
         <w:t xml:space="preserve">Save the </w:t>
       </w:r>
-      <w:proofErr w:type="gramStart"/>
       <w:r>
         <w:rPr>
           <w:rFonts w:ascii="Segoe UI" w:hAnsi="Segoe UI" w:cs="Segoe UI"/>
         </w:rPr>
         <w:t>game</w:t>
       </w:r>
-      <w:proofErr w:type="gramEnd"/>
     </w:p>
     <w:p>
       <w:pPr>
@@ -7009,16 +6506,8 @@
         <w:rPr>
           <w:rFonts w:ascii="Segoe UI" w:hAnsi="Segoe UI" w:cs="Segoe UI"/>
         </w:rPr>
-        <w:t xml:space="preserve"> to create a new </w:t>
-      </w:r>
-      <w:proofErr w:type="gramStart"/>
-      <w:r>
-        <w:rPr>
-          <w:rFonts w:ascii="Segoe UI" w:hAnsi="Segoe UI" w:cs="Segoe UI"/>
-        </w:rPr>
-        <w:t>animation</w:t>
-      </w:r>
-      <w:proofErr w:type="gramEnd"/>
+        <w:t xml:space="preserve"> to create a new animation</w:t>
+      </w:r>
     </w:p>
     <w:p>
       <w:pPr>
@@ -7051,7 +6540,6 @@
         </w:rPr>
         <w:t xml:space="preserve"> and press </w:t>
       </w:r>
-      <w:proofErr w:type="gramStart"/>
       <w:r>
         <w:rPr>
           <w:rFonts w:ascii="Segoe UI" w:hAnsi="Segoe UI" w:cs="Segoe UI"/>
@@ -7060,7 +6548,6 @@
         </w:rPr>
         <w:t>OK</w:t>
       </w:r>
-      <w:proofErr w:type="gramEnd"/>
     </w:p>
     <w:p>
       <w:pPr>
@@ -7079,7 +6566,6 @@
         </w:rPr>
         <w:t xml:space="preserve">Set duration of animation to </w:t>
       </w:r>
-      <w:proofErr w:type="gramStart"/>
       <w:r>
         <w:rPr>
           <w:rFonts w:ascii="Segoe UI" w:hAnsi="Segoe UI" w:cs="Segoe UI"/>
@@ -7096,7 +6582,6 @@
         </w:rPr>
         <w:t>6</w:t>
       </w:r>
-      <w:proofErr w:type="gramEnd"/>
     </w:p>
     <w:p>
       <w:pPr>
@@ -7219,7 +6704,6 @@
         </w:rPr>
         <w:t xml:space="preserve"> in </w:t>
       </w:r>
-      <w:proofErr w:type="gramStart"/>
       <w:r>
         <w:rPr>
           <w:rFonts w:ascii="Segoe UI" w:hAnsi="Segoe UI" w:cs="Segoe UI"/>
@@ -7228,7 +6712,6 @@
         </w:rPr>
         <w:t>Inspector</w:t>
       </w:r>
-      <w:proofErr w:type="gramEnd"/>
     </w:p>
     <w:p>
       <w:pPr>
@@ -7259,16 +6742,8 @@
         <w:rPr>
           <w:rFonts w:ascii="Segoe UI" w:hAnsi="Segoe UI" w:cs="Segoe UI"/>
         </w:rPr>
-        <w:t xml:space="preserve"> on </w:t>
-      </w:r>
-      <w:proofErr w:type="gramStart"/>
-      <w:r>
-        <w:rPr>
-          <w:rFonts w:ascii="Segoe UI" w:hAnsi="Segoe UI" w:cs="Segoe UI"/>
-        </w:rPr>
-        <w:t>animation</w:t>
-      </w:r>
-      <w:proofErr w:type="gramEnd"/>
+        <w:t xml:space="preserve"> on animation</w:t>
+      </w:r>
     </w:p>
     <w:p>
       <w:pPr>
@@ -7285,21 +6760,7 @@
         <w:rPr>
           <w:rFonts w:ascii="Segoe UI" w:hAnsi="Segoe UI" w:cs="Segoe UI"/>
         </w:rPr>
-        <w:t xml:space="preserve">Set </w:t>
-      </w:r>
-      <w:proofErr w:type="spellStart"/>
-      <w:r>
-        <w:rPr>
-          <w:rFonts w:ascii="Segoe UI" w:hAnsi="Segoe UI" w:cs="Segoe UI"/>
-        </w:rPr>
-        <w:t>Hframes</w:t>
-      </w:r>
-      <w:proofErr w:type="spellEnd"/>
-      <w:r>
-        <w:rPr>
-          <w:rFonts w:ascii="Segoe UI" w:hAnsi="Segoe UI" w:cs="Segoe UI"/>
-        </w:rPr>
-        <w:t xml:space="preserve"> to 0</w:t>
+        <w:t>Set Hframes to 0</w:t>
       </w:r>
     </w:p>
     <w:p>
@@ -7317,16 +6778,8 @@
         <w:rPr>
           <w:rFonts w:ascii="Segoe UI" w:hAnsi="Segoe UI" w:cs="Segoe UI"/>
         </w:rPr>
-        <w:t xml:space="preserve">Create a keyframe by pressing the key </w:t>
-      </w:r>
-      <w:proofErr w:type="gramStart"/>
-      <w:r>
-        <w:rPr>
-          <w:rFonts w:ascii="Segoe UI" w:hAnsi="Segoe UI" w:cs="Segoe UI"/>
-        </w:rPr>
-        <w:t>button</w:t>
-      </w:r>
-      <w:proofErr w:type="gramEnd"/>
+        <w:t>Create a keyframe by pressing the key button</w:t>
+      </w:r>
     </w:p>
     <w:p>
       <w:pPr>
@@ -7365,16 +6818,8 @@
         <w:rPr>
           <w:rFonts w:ascii="Segoe UI" w:hAnsi="Segoe UI" w:cs="Segoe UI"/>
         </w:rPr>
-        <w:t xml:space="preserve"> on </w:t>
-      </w:r>
-      <w:proofErr w:type="gramStart"/>
-      <w:r>
-        <w:rPr>
-          <w:rFonts w:ascii="Segoe UI" w:hAnsi="Segoe UI" w:cs="Segoe UI"/>
-        </w:rPr>
-        <w:t>animation</w:t>
-      </w:r>
-      <w:proofErr w:type="gramEnd"/>
+        <w:t xml:space="preserve"> on animation</w:t>
+      </w:r>
     </w:p>
     <w:p>
       <w:pPr>
@@ -7391,21 +6836,7 @@
         <w:rPr>
           <w:rFonts w:ascii="Segoe UI" w:hAnsi="Segoe UI" w:cs="Segoe UI"/>
         </w:rPr>
-        <w:t xml:space="preserve">Set </w:t>
-      </w:r>
-      <w:proofErr w:type="spellStart"/>
-      <w:r>
-        <w:rPr>
-          <w:rFonts w:ascii="Segoe UI" w:hAnsi="Segoe UI" w:cs="Segoe UI"/>
-        </w:rPr>
-        <w:t>Hframes</w:t>
-      </w:r>
-      <w:proofErr w:type="spellEnd"/>
-      <w:r>
-        <w:rPr>
-          <w:rFonts w:ascii="Segoe UI" w:hAnsi="Segoe UI" w:cs="Segoe UI"/>
-        </w:rPr>
-        <w:t xml:space="preserve"> to 1</w:t>
+        <w:t>Set Hframes to 1</w:t>
       </w:r>
     </w:p>
     <w:p>
@@ -7423,16 +6854,8 @@
         <w:rPr>
           <w:rFonts w:ascii="Segoe UI" w:hAnsi="Segoe UI" w:cs="Segoe UI"/>
         </w:rPr>
-        <w:t xml:space="preserve">Create a keyframe by pressing the key </w:t>
-      </w:r>
-      <w:proofErr w:type="gramStart"/>
-      <w:r>
-        <w:rPr>
-          <w:rFonts w:ascii="Segoe UI" w:hAnsi="Segoe UI" w:cs="Segoe UI"/>
-        </w:rPr>
-        <w:t>button</w:t>
-      </w:r>
-      <w:proofErr w:type="gramEnd"/>
+        <w:t>Create a keyframe by pressing the key button</w:t>
+      </w:r>
     </w:p>
     <w:p>
       <w:pPr>
@@ -7471,16 +6894,8 @@
         <w:rPr>
           <w:rFonts w:ascii="Segoe UI" w:hAnsi="Segoe UI" w:cs="Segoe UI"/>
         </w:rPr>
-        <w:t xml:space="preserve"> on </w:t>
-      </w:r>
-      <w:proofErr w:type="gramStart"/>
-      <w:r>
-        <w:rPr>
-          <w:rFonts w:ascii="Segoe UI" w:hAnsi="Segoe UI" w:cs="Segoe UI"/>
-        </w:rPr>
-        <w:t>animation</w:t>
-      </w:r>
-      <w:proofErr w:type="gramEnd"/>
+        <w:t xml:space="preserve"> on animation</w:t>
+      </w:r>
     </w:p>
     <w:p>
       <w:pPr>
@@ -7497,21 +6912,7 @@
         <w:rPr>
           <w:rFonts w:ascii="Segoe UI" w:hAnsi="Segoe UI" w:cs="Segoe UI"/>
         </w:rPr>
-        <w:t xml:space="preserve">Set </w:t>
-      </w:r>
-      <w:proofErr w:type="spellStart"/>
-      <w:r>
-        <w:rPr>
-          <w:rFonts w:ascii="Segoe UI" w:hAnsi="Segoe UI" w:cs="Segoe UI"/>
-        </w:rPr>
-        <w:t>Hframes</w:t>
-      </w:r>
-      <w:proofErr w:type="spellEnd"/>
-      <w:r>
-        <w:rPr>
-          <w:rFonts w:ascii="Segoe UI" w:hAnsi="Segoe UI" w:cs="Segoe UI"/>
-        </w:rPr>
-        <w:t xml:space="preserve"> to 2</w:t>
+        <w:t>Set Hframes to 2</w:t>
       </w:r>
     </w:p>
     <w:p>
@@ -7529,16 +6930,8 @@
         <w:rPr>
           <w:rFonts w:ascii="Segoe UI" w:hAnsi="Segoe UI" w:cs="Segoe UI"/>
         </w:rPr>
-        <w:t xml:space="preserve">Create a keyframe by pressing the key </w:t>
-      </w:r>
-      <w:proofErr w:type="gramStart"/>
-      <w:r>
-        <w:rPr>
-          <w:rFonts w:ascii="Segoe UI" w:hAnsi="Segoe UI" w:cs="Segoe UI"/>
-        </w:rPr>
-        <w:t>button</w:t>
-      </w:r>
-      <w:proofErr w:type="gramEnd"/>
+        <w:t>Create a keyframe by pressing the key button</w:t>
+      </w:r>
       <w:r>
         <w:rPr>
           <w:rFonts w:ascii="Segoe UI" w:hAnsi="Segoe UI" w:cs="Segoe UI"/>
@@ -7561,16 +6954,8 @@
         <w:rPr>
           <w:rFonts w:ascii="Segoe UI" w:hAnsi="Segoe UI" w:cs="Segoe UI"/>
         </w:rPr>
-        <w:t xml:space="preserve">Enable looping using the </w:t>
-      </w:r>
-      <w:proofErr w:type="gramStart"/>
-      <w:r>
-        <w:rPr>
-          <w:rFonts w:ascii="Segoe UI" w:hAnsi="Segoe UI" w:cs="Segoe UI"/>
-        </w:rPr>
-        <w:t>button</w:t>
-      </w:r>
-      <w:proofErr w:type="gramEnd"/>
+        <w:t>Enable looping using the button</w:t>
+      </w:r>
     </w:p>
     <w:p>
       <w:pPr>
@@ -7589,14 +6974,12 @@
         </w:rPr>
         <w:t xml:space="preserve">Save the </w:t>
       </w:r>
-      <w:proofErr w:type="gramStart"/>
       <w:r>
         <w:rPr>
           <w:rFonts w:ascii="Segoe UI" w:hAnsi="Segoe UI" w:cs="Segoe UI"/>
         </w:rPr>
         <w:t>game</w:t>
       </w:r>
-      <w:proofErr w:type="gramEnd"/>
     </w:p>
     <w:p>
       <w:pPr>
@@ -7766,16 +7149,8 @@
         <w:rPr>
           <w:rFonts w:ascii="Segoe UI" w:hAnsi="Segoe UI" w:cs="Segoe UI"/>
         </w:rPr>
-        <w:t xml:space="preserve">Create an instance of the </w:t>
-      </w:r>
-      <w:proofErr w:type="gramStart"/>
-      <w:r>
-        <w:rPr>
-          <w:rFonts w:ascii="Segoe UI" w:hAnsi="Segoe UI" w:cs="Segoe UI"/>
-        </w:rPr>
-        <w:t>Player</w:t>
-      </w:r>
-      <w:proofErr w:type="gramEnd"/>
+        <w:t>Create an instance of the Player</w:t>
+      </w:r>
     </w:p>
     <w:p>
       <w:pPr>
@@ -7873,16 +7248,8 @@
         <w:rPr>
           <w:rFonts w:ascii="Segoe UI" w:hAnsi="Segoe UI" w:cs="Segoe UI"/>
         </w:rPr>
-        <w:t xml:space="preserve">You can use the mouse to click and drag the player or you could use the transform </w:t>
-      </w:r>
-      <w:proofErr w:type="gramStart"/>
-      <w:r>
-        <w:rPr>
-          <w:rFonts w:ascii="Segoe UI" w:hAnsi="Segoe UI" w:cs="Segoe UI"/>
-        </w:rPr>
-        <w:t>property</w:t>
-      </w:r>
-      <w:proofErr w:type="gramEnd"/>
+        <w:t>You can use the mouse to click and drag the player or you could use the transform property</w:t>
+      </w:r>
     </w:p>
     <w:p>
       <w:pPr>
@@ -7900,17 +7267,8 @@
           <w:rFonts w:ascii="SegoeUI" w:hAnsi="SegoeUI"/>
           <w:color w:val="23282D"/>
         </w:rPr>
-        <w:t xml:space="preserve">Use the play button on top right to play the </w:t>
-      </w:r>
-      <w:proofErr w:type="gramStart"/>
-      <w:r>
-        <w:rPr>
-          <w:rFonts w:ascii="SegoeUI" w:hAnsi="SegoeUI"/>
-          <w:color w:val="23282D"/>
-        </w:rPr>
-        <w:t>game</w:t>
-      </w:r>
-      <w:proofErr w:type="gramEnd"/>
+        <w:t>Use the play button on top right to play the game</w:t>
+      </w:r>
     </w:p>
     <w:p>
       <w:pPr>
@@ -8005,17 +7363,8 @@
           <w:rFonts w:ascii="SegoeUI" w:hAnsi="SegoeUI"/>
           <w:color w:val="23282D"/>
         </w:rPr>
-        <w:t xml:space="preserve"> from the below shown popup. This will help us define the main </w:t>
-      </w:r>
-      <w:proofErr w:type="gramStart"/>
-      <w:r>
-        <w:rPr>
-          <w:rFonts w:ascii="SegoeUI" w:hAnsi="SegoeUI"/>
-          <w:color w:val="23282D"/>
-        </w:rPr>
-        <w:t>scene</w:t>
-      </w:r>
-      <w:proofErr w:type="gramEnd"/>
+        <w:t xml:space="preserve"> from the below shown popup. This will help us define the main scene</w:t>
+      </w:r>
     </w:p>
     <w:p>
       <w:pPr>
@@ -8097,7 +7446,6 @@
         </w:rPr>
         <w:t xml:space="preserve">Select </w:t>
       </w:r>
-      <w:proofErr w:type="spellStart"/>
       <w:r>
         <w:rPr>
           <w:rFonts w:ascii="SegoeUI" w:hAnsi="SegoeUI"/>
@@ -8107,7 +7455,6 @@
         </w:rPr>
         <w:t>World.tscn</w:t>
       </w:r>
-      <w:proofErr w:type="spellEnd"/>
       <w:r>
         <w:rPr>
           <w:rFonts w:ascii="SegoeUI" w:hAnsi="SegoeUI"/>
@@ -8115,7 +7462,6 @@
         </w:rPr>
         <w:t xml:space="preserve"> and click </w:t>
       </w:r>
-      <w:proofErr w:type="gramStart"/>
       <w:r>
         <w:rPr>
           <w:rFonts w:ascii="SegoeUI" w:hAnsi="SegoeUI"/>
@@ -8125,7 +7471,6 @@
         </w:rPr>
         <w:t>open</w:t>
       </w:r>
-      <w:proofErr w:type="gramEnd"/>
     </w:p>
     <w:p>
       <w:pPr>
@@ -8145,8 +7490,6 @@
         </w:rPr>
         <w:t xml:space="preserve">Open </w:t>
       </w:r>
-      <w:proofErr w:type="spellStart"/>
-      <w:proofErr w:type="gramStart"/>
       <w:r>
         <w:rPr>
           <w:rFonts w:ascii="SegoeUI" w:hAnsi="SegoeUI"/>
@@ -8156,8 +7499,6 @@
         </w:rPr>
         <w:t>player.tscn</w:t>
       </w:r>
-      <w:proofErr w:type="spellEnd"/>
-      <w:proofErr w:type="gramEnd"/>
     </w:p>
     <w:p>
       <w:pPr>
@@ -8177,7 +7518,6 @@
         </w:rPr>
         <w:t xml:space="preserve">Select </w:t>
       </w:r>
-      <w:proofErr w:type="spellStart"/>
       <w:r>
         <w:rPr>
           <w:rFonts w:ascii="SegoeUI" w:hAnsi="SegoeUI"/>
@@ -8187,7 +7527,6 @@
         </w:rPr>
         <w:t>AnimationPlayer</w:t>
       </w:r>
-      <w:proofErr w:type="spellEnd"/>
       <w:r>
         <w:rPr>
           <w:rFonts w:ascii="SegoeUI" w:hAnsi="SegoeUI"/>
@@ -8209,17 +7548,8 @@
           <w:rFonts w:ascii="SegoeUI" w:hAnsi="SegoeUI"/>
           <w:color w:val="23282D"/>
         </w:rPr>
-        <w:t xml:space="preserve"> </w:t>
-      </w:r>
-      <w:proofErr w:type="gramStart"/>
-      <w:r>
-        <w:rPr>
-          <w:rFonts w:ascii="SegoeUI" w:hAnsi="SegoeUI"/>
-          <w:color w:val="23282D"/>
-        </w:rPr>
-        <w:t>animation</w:t>
-      </w:r>
-      <w:proofErr w:type="gramEnd"/>
+        <w:t xml:space="preserve"> animation</w:t>
+      </w:r>
     </w:p>
     <w:p>
       <w:pPr>
@@ -8237,33 +7567,8 @@
           <w:rFonts w:ascii="SegoeUI" w:hAnsi="SegoeUI"/>
           <w:color w:val="23282D"/>
         </w:rPr>
-        <w:t xml:space="preserve">Enable </w:t>
-      </w:r>
-      <w:proofErr w:type="spellStart"/>
-      <w:r>
-        <w:rPr>
-          <w:rFonts w:ascii="SegoeUI" w:hAnsi="SegoeUI"/>
-          <w:color w:val="23282D"/>
-        </w:rPr>
-        <w:t>autoplay</w:t>
-      </w:r>
-      <w:proofErr w:type="spellEnd"/>
-      <w:r>
-        <w:rPr>
-          <w:rFonts w:ascii="SegoeUI" w:hAnsi="SegoeUI"/>
-          <w:color w:val="23282D"/>
-        </w:rPr>
-        <w:t xml:space="preserve"> on load by pressing the </w:t>
-      </w:r>
-      <w:proofErr w:type="gramStart"/>
-      <w:r>
-        <w:rPr>
-          <w:rFonts w:ascii="SegoeUI" w:hAnsi="SegoeUI"/>
-          <w:color w:val="23282D"/>
-        </w:rPr>
-        <w:t>button</w:t>
-      </w:r>
-      <w:proofErr w:type="gramEnd"/>
+        <w:t>Enable autoplay on load by pressing the button</w:t>
+      </w:r>
     </w:p>
     <w:p>
       <w:pPr>
@@ -8345,7 +7650,6 @@
         </w:rPr>
         <w:t xml:space="preserve">Select </w:t>
       </w:r>
-      <w:proofErr w:type="gramStart"/>
       <w:r>
         <w:rPr>
           <w:rFonts w:ascii="Segoe UI" w:hAnsi="Segoe UI" w:cs="Segoe UI"/>
@@ -8354,7 +7658,6 @@
         </w:rPr>
         <w:t>player</w:t>
       </w:r>
-      <w:proofErr w:type="gramEnd"/>
     </w:p>
     <w:p>
       <w:pPr>
@@ -8458,17 +7761,8 @@
           <w:rFonts w:ascii="SegoeUI" w:hAnsi="SegoeUI"/>
           <w:color w:val="23282D"/>
         </w:rPr>
-        <w:t xml:space="preserve">Save the </w:t>
-      </w:r>
-      <w:proofErr w:type="gramStart"/>
-      <w:r>
-        <w:rPr>
-          <w:rFonts w:ascii="SegoeUI" w:hAnsi="SegoeUI"/>
-          <w:color w:val="23282D"/>
-        </w:rPr>
-        <w:t>game</w:t>
-      </w:r>
-      <w:proofErr w:type="gramEnd"/>
+        <w:t>Save the game</w:t>
+      </w:r>
     </w:p>
     <w:p>
       <w:pPr>
@@ -8658,21 +7952,7 @@
         <w:rPr>
           <w:rFonts w:ascii="Segoe UI" w:hAnsi="Segoe UI" w:cs="Segoe UI"/>
         </w:rPr>
-        <w:t xml:space="preserve"> (VS code </w:t>
-      </w:r>
-      <w:proofErr w:type="spellStart"/>
-      <w:r>
-        <w:rPr>
-          <w:rFonts w:ascii="Segoe UI" w:hAnsi="Segoe UI" w:cs="Segoe UI"/>
-        </w:rPr>
-        <w:t>liveshare</w:t>
-      </w:r>
-      <w:proofErr w:type="spellEnd"/>
-      <w:r>
-        <w:rPr>
-          <w:rFonts w:ascii="Segoe UI" w:hAnsi="Segoe UI" w:cs="Segoe UI"/>
-        </w:rPr>
-        <w:t>)</w:t>
+        <w:t xml:space="preserve"> (VS code liveshare)</w:t>
       </w:r>
     </w:p>
     <w:p>
@@ -8775,16 +8055,8 @@
         <w:rPr>
           <w:rFonts w:ascii="Segoe UI" w:hAnsi="Segoe UI" w:cs="Segoe UI"/>
         </w:rPr>
-        <w:t xml:space="preserve">Define an </w:t>
-      </w:r>
-      <w:proofErr w:type="gramStart"/>
-      <w:r>
-        <w:rPr>
-          <w:rFonts w:ascii="Segoe UI" w:hAnsi="Segoe UI" w:cs="Segoe UI"/>
-        </w:rPr>
-        <w:t>action</w:t>
-      </w:r>
-      <w:proofErr w:type="gramEnd"/>
+        <w:t>Define an action</w:t>
+      </w:r>
     </w:p>
     <w:p>
       <w:pPr>
@@ -8837,46 +8109,34 @@
           <w:b/>
           <w:bCs/>
         </w:rPr>
-        <w:t xml:space="preserve">Input </w:t>
-      </w:r>
-      <w:proofErr w:type="gramStart"/>
+        <w:t>Input Map</w:t>
+      </w:r>
+    </w:p>
+    <w:p>
+      <w:pPr>
+        <w:pStyle w:val="ListParagraph"/>
+        <w:numPr>
+          <w:ilvl w:val="2"/>
+          <w:numId w:val="11"/>
+        </w:numPr>
+        <w:rPr>
+          <w:rFonts w:ascii="Segoe UI" w:hAnsi="Segoe UI" w:cs="Segoe UI"/>
+        </w:rPr>
+      </w:pPr>
+      <w:r>
+        <w:rPr>
+          <w:rFonts w:ascii="Segoe UI" w:hAnsi="Segoe UI" w:cs="Segoe UI"/>
+        </w:rPr>
+        <w:t xml:space="preserve">Add an action </w:t>
+      </w:r>
       <w:r>
         <w:rPr>
           <w:rFonts w:ascii="Segoe UI" w:hAnsi="Segoe UI" w:cs="Segoe UI"/>
           <w:b/>
           <w:bCs/>
         </w:rPr>
-        <w:t>Map</w:t>
-      </w:r>
-      <w:proofErr w:type="gramEnd"/>
-    </w:p>
-    <w:p>
-      <w:pPr>
-        <w:pStyle w:val="ListParagraph"/>
-        <w:numPr>
-          <w:ilvl w:val="2"/>
-          <w:numId w:val="11"/>
-        </w:numPr>
-        <w:rPr>
-          <w:rFonts w:ascii="Segoe UI" w:hAnsi="Segoe UI" w:cs="Segoe UI"/>
-        </w:rPr>
-      </w:pPr>
-      <w:r>
-        <w:rPr>
-          <w:rFonts w:ascii="Segoe UI" w:hAnsi="Segoe UI" w:cs="Segoe UI"/>
-        </w:rPr>
-        <w:t xml:space="preserve">Add an action </w:t>
-      </w:r>
-      <w:proofErr w:type="gramStart"/>
-      <w:r>
-        <w:rPr>
-          <w:rFonts w:ascii="Segoe UI" w:hAnsi="Segoe UI" w:cs="Segoe UI"/>
-          <w:b/>
-          <w:bCs/>
-        </w:rPr>
         <w:t>swim</w:t>
       </w:r>
-      <w:proofErr w:type="gramEnd"/>
     </w:p>
     <w:p>
       <w:pPr>
@@ -8969,16 +8229,8 @@
         <w:rPr>
           <w:rFonts w:ascii="Segoe UI" w:hAnsi="Segoe UI" w:cs="Segoe UI"/>
         </w:rPr>
-        <w:t xml:space="preserve"> next to swim to link action with space bar </w:t>
-      </w:r>
-      <w:proofErr w:type="gramStart"/>
-      <w:r>
-        <w:rPr>
-          <w:rFonts w:ascii="Segoe UI" w:hAnsi="Segoe UI" w:cs="Segoe UI"/>
-        </w:rPr>
-        <w:t>press</w:t>
-      </w:r>
-      <w:proofErr w:type="gramEnd"/>
+        <w:t xml:space="preserve"> next to swim to link action with space bar press</w:t>
+      </w:r>
     </w:p>
     <w:p>
       <w:pPr>
@@ -9090,16 +8342,8 @@
         <w:rPr>
           <w:rFonts w:ascii="Segoe UI" w:hAnsi="Segoe UI" w:cs="Segoe UI"/>
         </w:rPr>
-        <w:t xml:space="preserve">Click </w:t>
-      </w:r>
-      <w:proofErr w:type="gramStart"/>
-      <w:r>
-        <w:rPr>
-          <w:rFonts w:ascii="Segoe UI" w:hAnsi="Segoe UI" w:cs="Segoe UI"/>
-        </w:rPr>
-        <w:t>close</w:t>
-      </w:r>
-      <w:proofErr w:type="gramEnd"/>
+        <w:t>Click close</w:t>
+      </w:r>
     </w:p>
     <w:p>
       <w:pPr>
@@ -9116,16 +8360,8 @@
         <w:rPr>
           <w:rFonts w:ascii="Segoe UI" w:hAnsi="Segoe UI" w:cs="Segoe UI"/>
         </w:rPr>
-        <w:t xml:space="preserve">Add a new empty script to the player by using the script </w:t>
-      </w:r>
-      <w:proofErr w:type="gramStart"/>
-      <w:r>
-        <w:rPr>
-          <w:rFonts w:ascii="Segoe UI" w:hAnsi="Segoe UI" w:cs="Segoe UI"/>
-        </w:rPr>
-        <w:t>button</w:t>
-      </w:r>
-      <w:proofErr w:type="gramEnd"/>
+        <w:t>Add a new empty script to the player by using the script button</w:t>
+      </w:r>
     </w:p>
     <w:p>
       <w:pPr>
@@ -9284,16 +8520,8 @@
         <w:rPr>
           <w:rFonts w:ascii="Segoe UI" w:hAnsi="Segoe UI" w:cs="Segoe UI"/>
         </w:rPr>
-        <w:t xml:space="preserve">Save the </w:t>
-      </w:r>
-      <w:proofErr w:type="gramStart"/>
-      <w:r>
-        <w:rPr>
-          <w:rFonts w:ascii="Segoe UI" w:hAnsi="Segoe UI" w:cs="Segoe UI"/>
-        </w:rPr>
-        <w:t>game</w:t>
-      </w:r>
-      <w:proofErr w:type="gramEnd"/>
+        <w:t>Save the game</w:t>
+      </w:r>
     </w:p>
     <w:p>
       <w:pPr>
@@ -9388,21 +8616,7 @@
         <w:rPr>
           <w:rFonts w:ascii="Segoe UI" w:hAnsi="Segoe UI" w:cs="Segoe UI"/>
         </w:rPr>
-        <w:t xml:space="preserve">Video </w:t>
-      </w:r>
-      <w:proofErr w:type="gramStart"/>
-      <w:r>
-        <w:rPr>
-          <w:rFonts w:ascii="Segoe UI" w:hAnsi="Segoe UI" w:cs="Segoe UI"/>
-        </w:rPr>
-        <w:t>instructions</w:t>
-      </w:r>
-      <w:proofErr w:type="gramEnd"/>
-      <w:r>
-        <w:rPr>
-          <w:rFonts w:ascii="Segoe UI" w:hAnsi="Segoe UI" w:cs="Segoe UI"/>
-        </w:rPr>
-        <w:t xml:space="preserve"> part 1: </w:t>
+        <w:t xml:space="preserve">Video instructions part 1: </w:t>
       </w:r>
       <w:hyperlink r:id="rId64" w:history="1">
         <w:r>
@@ -9429,21 +8643,7 @@
         <w:rPr>
           <w:rFonts w:ascii="Segoe UI" w:hAnsi="Segoe UI" w:cs="Segoe UI"/>
         </w:rPr>
-        <w:t xml:space="preserve">Video </w:t>
-      </w:r>
-      <w:proofErr w:type="gramStart"/>
-      <w:r>
-        <w:rPr>
-          <w:rFonts w:ascii="Segoe UI" w:hAnsi="Segoe UI" w:cs="Segoe UI"/>
-        </w:rPr>
-        <w:t>instructions</w:t>
-      </w:r>
-      <w:proofErr w:type="gramEnd"/>
-      <w:r>
-        <w:rPr>
-          <w:rFonts w:ascii="Segoe UI" w:hAnsi="Segoe UI" w:cs="Segoe UI"/>
-        </w:rPr>
-        <w:t xml:space="preserve"> part 2: </w:t>
+        <w:t xml:space="preserve">Video instructions part 2: </w:t>
       </w:r>
       <w:hyperlink r:id="rId65" w:history="1">
         <w:r>
@@ -9488,16 +8688,8 @@
         <w:rPr>
           <w:rFonts w:ascii="Segoe UI" w:hAnsi="Segoe UI" w:cs="Segoe UI"/>
         </w:rPr>
-        <w:t xml:space="preserve">Replace the contents with below </w:t>
-      </w:r>
-      <w:proofErr w:type="gramStart"/>
-      <w:r>
-        <w:rPr>
-          <w:rFonts w:ascii="Segoe UI" w:hAnsi="Segoe UI" w:cs="Segoe UI"/>
-        </w:rPr>
-        <w:t>code</w:t>
-      </w:r>
-      <w:proofErr w:type="gramEnd"/>
+        <w:t>Replace the contents with below code</w:t>
+      </w:r>
     </w:p>
     <w:p>
       <w:pPr>
@@ -9526,16 +8718,8 @@
         <w:rPr>
           <w:rFonts w:ascii="Segoe UI" w:hAnsi="Segoe UI" w:cs="Segoe UI"/>
         </w:rPr>
-        <w:t xml:space="preserve"> </w:t>
-      </w:r>
-      <w:proofErr w:type="gramStart"/>
-      <w:r>
-        <w:rPr>
-          <w:rFonts w:ascii="Segoe UI" w:hAnsi="Segoe UI" w:cs="Segoe UI"/>
-        </w:rPr>
-        <w:t>animation</w:t>
-      </w:r>
-      <w:proofErr w:type="gramEnd"/>
+        <w:t xml:space="preserve"> animation</w:t>
+      </w:r>
     </w:p>
     <w:p>
       <w:pPr>
@@ -9574,19 +8758,8 @@
           <w:sz w:val="21"/>
           <w:szCs w:val="21"/>
         </w:rPr>
-        <w:t> </w:t>
-      </w:r>
-      <w:proofErr w:type="gramStart"/>
-      <w:r>
-        <w:rPr>
-          <w:rFonts w:ascii="Consolas" w:eastAsia="Times New Roman" w:hAnsi="Consolas" w:cs="Times New Roman"/>
-          <w:color w:val="4EC9B0"/>
-          <w:sz w:val="21"/>
-          <w:szCs w:val="21"/>
-        </w:rPr>
-        <w:t>RigidBody2D</w:t>
-      </w:r>
-      <w:proofErr w:type="gramEnd"/>
+        <w:t> RigidBody2D</w:t>
+      </w:r>
     </w:p>
     <w:p>
       <w:pPr>
@@ -9685,7 +8858,6 @@
           <w:szCs w:val="21"/>
         </w:rPr>
       </w:pPr>
-      <w:proofErr w:type="spellStart"/>
       <w:r>
         <w:rPr>
           <w:rFonts w:ascii="Consolas" w:eastAsia="Times New Roman" w:hAnsi="Consolas" w:cs="Times New Roman"/>
@@ -9695,7 +8867,6 @@
         </w:rPr>
         <w:t>func</w:t>
       </w:r>
-      <w:proofErr w:type="spellEnd"/>
       <w:r>
         <w:rPr>
           <w:rFonts w:ascii="Consolas" w:eastAsia="Times New Roman" w:hAnsi="Consolas" w:cs="Times New Roman"/>
@@ -9712,19 +8883,8 @@
           <w:sz w:val="21"/>
           <w:szCs w:val="21"/>
         </w:rPr>
-        <w:t>_</w:t>
-      </w:r>
-      <w:proofErr w:type="spellStart"/>
-      <w:r>
-        <w:rPr>
-          <w:rFonts w:ascii="Consolas" w:eastAsia="Times New Roman" w:hAnsi="Consolas" w:cs="Times New Roman"/>
-          <w:color w:val="DCDCAA"/>
-          <w:sz w:val="21"/>
-          <w:szCs w:val="21"/>
-        </w:rPr>
-        <w:t>physics_process</w:t>
-      </w:r>
-      <w:proofErr w:type="spellEnd"/>
+        <w:t>_physics_process</w:t>
+      </w:r>
       <w:r>
         <w:rPr>
           <w:rFonts w:ascii="Consolas" w:eastAsia="Times New Roman" w:hAnsi="Consolas" w:cs="Times New Roman"/>
@@ -9792,7 +8952,6 @@
         </w:rPr>
         <w:t> </w:t>
       </w:r>
-      <w:proofErr w:type="spellStart"/>
       <w:r>
         <w:rPr>
           <w:rFonts w:ascii="Consolas" w:eastAsia="Times New Roman" w:hAnsi="Consolas" w:cs="Times New Roman"/>
@@ -9820,7 +8979,6 @@
         </w:rPr>
         <w:t>is_action_just_pressed</w:t>
       </w:r>
-      <w:proofErr w:type="spellEnd"/>
       <w:r>
         <w:rPr>
           <w:rFonts w:ascii="Consolas" w:eastAsia="Times New Roman" w:hAnsi="Consolas" w:cs="Times New Roman"/>
@@ -9870,7 +9028,6 @@
         </w:rPr>
         <w:t>        </w:t>
       </w:r>
-      <w:proofErr w:type="gramStart"/>
       <w:r>
         <w:rPr>
           <w:rFonts w:ascii="Consolas" w:eastAsia="Times New Roman" w:hAnsi="Consolas" w:cs="Times New Roman"/>
@@ -9898,7 +9055,6 @@
         </w:rPr>
         <w:t>started</w:t>
       </w:r>
-      <w:proofErr w:type="gramEnd"/>
       <w:r>
         <w:rPr>
           <w:rFonts w:ascii="Consolas" w:eastAsia="Times New Roman" w:hAnsi="Consolas" w:cs="Times New Roman"/>
@@ -9930,7 +9086,6 @@
         </w:rPr>
         <w:t>            </w:t>
       </w:r>
-      <w:proofErr w:type="spellStart"/>
       <w:r>
         <w:rPr>
           <w:rFonts w:ascii="Consolas" w:eastAsia="Times New Roman" w:hAnsi="Consolas" w:cs="Times New Roman"/>
@@ -9938,19 +9093,8 @@
           <w:sz w:val="21"/>
           <w:szCs w:val="21"/>
         </w:rPr>
-        <w:t>start_</w:t>
-      </w:r>
-      <w:proofErr w:type="gramStart"/>
-      <w:r>
-        <w:rPr>
-          <w:rFonts w:ascii="Consolas" w:eastAsia="Times New Roman" w:hAnsi="Consolas" w:cs="Times New Roman"/>
-          <w:color w:val="4EC9B0"/>
-          <w:sz w:val="21"/>
-          <w:szCs w:val="21"/>
-        </w:rPr>
-        <w:t>swim</w:t>
-      </w:r>
-      <w:proofErr w:type="spellEnd"/>
+        <w:t>start_swim</w:t>
+      </w:r>
       <w:r>
         <w:rPr>
           <w:rFonts w:ascii="Consolas" w:eastAsia="Times New Roman" w:hAnsi="Consolas" w:cs="Times New Roman"/>
@@ -9958,17 +9102,7 @@
           <w:sz w:val="21"/>
           <w:szCs w:val="21"/>
         </w:rPr>
-        <w:t>(</w:t>
-      </w:r>
-      <w:proofErr w:type="gramEnd"/>
-      <w:r>
-        <w:rPr>
-          <w:rFonts w:ascii="Consolas" w:eastAsia="Times New Roman" w:hAnsi="Consolas" w:cs="Times New Roman"/>
-          <w:color w:val="D4D4D4"/>
-          <w:sz w:val="21"/>
-          <w:szCs w:val="21"/>
-        </w:rPr>
-        <w:t>)</w:t>
+        <w:t>()</w:t>
       </w:r>
     </w:p>
     <w:p>
@@ -9992,7 +9126,6 @@
         </w:rPr>
         <w:t>        </w:t>
       </w:r>
-      <w:proofErr w:type="spellStart"/>
       <w:r>
         <w:rPr>
           <w:rFonts w:ascii="Consolas" w:eastAsia="Times New Roman" w:hAnsi="Consolas" w:cs="Times New Roman"/>
@@ -10000,19 +9133,8 @@
           <w:sz w:val="21"/>
           <w:szCs w:val="21"/>
         </w:rPr>
-        <w:t>swim_</w:t>
-      </w:r>
-      <w:proofErr w:type="gramStart"/>
-      <w:r>
-        <w:rPr>
-          <w:rFonts w:ascii="Consolas" w:eastAsia="Times New Roman" w:hAnsi="Consolas" w:cs="Times New Roman"/>
-          <w:color w:val="4EC9B0"/>
-          <w:sz w:val="21"/>
-          <w:szCs w:val="21"/>
-        </w:rPr>
-        <w:t>speed</w:t>
-      </w:r>
-      <w:proofErr w:type="spellEnd"/>
+        <w:t>swim_speed</w:t>
+      </w:r>
       <w:r>
         <w:rPr>
           <w:rFonts w:ascii="Consolas" w:eastAsia="Times New Roman" w:hAnsi="Consolas" w:cs="Times New Roman"/>
@@ -10020,17 +9142,7 @@
           <w:sz w:val="21"/>
           <w:szCs w:val="21"/>
         </w:rPr>
-        <w:t>(</w:t>
-      </w:r>
-      <w:proofErr w:type="gramEnd"/>
-      <w:r>
-        <w:rPr>
-          <w:rFonts w:ascii="Consolas" w:eastAsia="Times New Roman" w:hAnsi="Consolas" w:cs="Times New Roman"/>
-          <w:color w:val="D4D4D4"/>
-          <w:sz w:val="21"/>
-          <w:szCs w:val="21"/>
-        </w:rPr>
-        <w:t>)</w:t>
+        <w:t>()</w:t>
       </w:r>
     </w:p>
     <w:p>
@@ -10058,7 +9170,6 @@
           <w:szCs w:val="21"/>
         </w:rPr>
       </w:pPr>
-      <w:proofErr w:type="spellStart"/>
       <w:r>
         <w:rPr>
           <w:rFonts w:ascii="Consolas" w:eastAsia="Times New Roman" w:hAnsi="Consolas" w:cs="Times New Roman"/>
@@ -10068,7 +9179,6 @@
         </w:rPr>
         <w:t>func</w:t>
       </w:r>
-      <w:proofErr w:type="spellEnd"/>
       <w:r>
         <w:rPr>
           <w:rFonts w:ascii="Consolas" w:eastAsia="Times New Roman" w:hAnsi="Consolas" w:cs="Times New Roman"/>
@@ -10078,7 +9188,6 @@
         </w:rPr>
         <w:t> </w:t>
       </w:r>
-      <w:proofErr w:type="spellStart"/>
       <w:r>
         <w:rPr>
           <w:rFonts w:ascii="Consolas" w:eastAsia="Times New Roman" w:hAnsi="Consolas" w:cs="Times New Roman"/>
@@ -10086,19 +9195,8 @@
           <w:sz w:val="21"/>
           <w:szCs w:val="21"/>
         </w:rPr>
-        <w:t>start_</w:t>
-      </w:r>
-      <w:proofErr w:type="gramStart"/>
-      <w:r>
-        <w:rPr>
-          <w:rFonts w:ascii="Consolas" w:eastAsia="Times New Roman" w:hAnsi="Consolas" w:cs="Times New Roman"/>
-          <w:color w:val="DCDCAA"/>
-          <w:sz w:val="21"/>
-          <w:szCs w:val="21"/>
-        </w:rPr>
-        <w:t>swim</w:t>
-      </w:r>
-      <w:proofErr w:type="spellEnd"/>
+        <w:t>start_swim</w:t>
+      </w:r>
       <w:r>
         <w:rPr>
           <w:rFonts w:ascii="Consolas" w:eastAsia="Times New Roman" w:hAnsi="Consolas" w:cs="Times New Roman"/>
@@ -10106,17 +9204,7 @@
           <w:sz w:val="21"/>
           <w:szCs w:val="21"/>
         </w:rPr>
-        <w:t>(</w:t>
-      </w:r>
-      <w:proofErr w:type="gramEnd"/>
-      <w:r>
-        <w:rPr>
-          <w:rFonts w:ascii="Consolas" w:eastAsia="Times New Roman" w:hAnsi="Consolas" w:cs="Times New Roman"/>
-          <w:color w:val="D4D4D4"/>
-          <w:sz w:val="21"/>
-          <w:szCs w:val="21"/>
-        </w:rPr>
-        <w:t>):</w:t>
+        <w:t>():</w:t>
       </w:r>
     </w:p>
     <w:p>
@@ -10189,7 +9277,6 @@
         </w:rPr>
         <w:t>    </w:t>
       </w:r>
-      <w:proofErr w:type="spellStart"/>
       <w:r>
         <w:rPr>
           <w:rFonts w:ascii="Consolas" w:eastAsia="Times New Roman" w:hAnsi="Consolas" w:cs="Times New Roman"/>
@@ -10199,7 +9286,6 @@
         </w:rPr>
         <w:t>gravity_scale</w:t>
       </w:r>
-      <w:proofErr w:type="spellEnd"/>
       <w:r>
         <w:rPr>
           <w:rFonts w:ascii="Consolas" w:eastAsia="Times New Roman" w:hAnsi="Consolas" w:cs="Times New Roman"/>
@@ -10240,7 +9326,6 @@
         </w:rPr>
         <w:t>    $</w:t>
       </w:r>
-      <w:proofErr w:type="spellStart"/>
       <w:r>
         <w:rPr>
           <w:rFonts w:ascii="Consolas" w:eastAsia="Times New Roman" w:hAnsi="Consolas" w:cs="Times New Roman"/>
@@ -10268,7 +9353,6 @@
         </w:rPr>
         <w:t>play</w:t>
       </w:r>
-      <w:proofErr w:type="spellEnd"/>
       <w:r>
         <w:rPr>
           <w:rFonts w:ascii="Consolas" w:eastAsia="Times New Roman" w:hAnsi="Consolas" w:cs="Times New Roman"/>
@@ -10322,7 +9406,6 @@
           <w:szCs w:val="21"/>
         </w:rPr>
       </w:pPr>
-      <w:proofErr w:type="spellStart"/>
       <w:r>
         <w:rPr>
           <w:rFonts w:ascii="Consolas" w:eastAsia="Times New Roman" w:hAnsi="Consolas" w:cs="Times New Roman"/>
@@ -10332,7 +9415,6 @@
         </w:rPr>
         <w:t>func</w:t>
       </w:r>
-      <w:proofErr w:type="spellEnd"/>
       <w:r>
         <w:rPr>
           <w:rFonts w:ascii="Consolas" w:eastAsia="Times New Roman" w:hAnsi="Consolas" w:cs="Times New Roman"/>
@@ -10342,7 +9424,6 @@
         </w:rPr>
         <w:t> </w:t>
       </w:r>
-      <w:proofErr w:type="spellStart"/>
       <w:r>
         <w:rPr>
           <w:rFonts w:ascii="Consolas" w:eastAsia="Times New Roman" w:hAnsi="Consolas" w:cs="Times New Roman"/>
@@ -10350,19 +9431,8 @@
           <w:sz w:val="21"/>
           <w:szCs w:val="21"/>
         </w:rPr>
-        <w:t>swim_</w:t>
-      </w:r>
-      <w:proofErr w:type="gramStart"/>
-      <w:r>
-        <w:rPr>
-          <w:rFonts w:ascii="Consolas" w:eastAsia="Times New Roman" w:hAnsi="Consolas" w:cs="Times New Roman"/>
-          <w:color w:val="DCDCAA"/>
-          <w:sz w:val="21"/>
-          <w:szCs w:val="21"/>
-        </w:rPr>
-        <w:t>speed</w:t>
-      </w:r>
-      <w:proofErr w:type="spellEnd"/>
+        <w:t>swim_speed</w:t>
+      </w:r>
       <w:r>
         <w:rPr>
           <w:rFonts w:ascii="Consolas" w:eastAsia="Times New Roman" w:hAnsi="Consolas" w:cs="Times New Roman"/>
@@ -10370,17 +9440,7 @@
           <w:sz w:val="21"/>
           <w:szCs w:val="21"/>
         </w:rPr>
-        <w:t>(</w:t>
-      </w:r>
-      <w:proofErr w:type="gramEnd"/>
-      <w:r>
-        <w:rPr>
-          <w:rFonts w:ascii="Consolas" w:eastAsia="Times New Roman" w:hAnsi="Consolas" w:cs="Times New Roman"/>
-          <w:color w:val="D4D4D4"/>
-          <w:sz w:val="21"/>
-          <w:szCs w:val="21"/>
-        </w:rPr>
-        <w:t>):</w:t>
+        <w:t>():</w:t>
       </w:r>
     </w:p>
     <w:p>
@@ -10404,7 +9464,6 @@
         </w:rPr>
         <w:t>    </w:t>
       </w:r>
-      <w:proofErr w:type="spellStart"/>
       <w:r>
         <w:rPr>
           <w:rFonts w:ascii="Consolas" w:eastAsia="Times New Roman" w:hAnsi="Consolas" w:cs="Times New Roman"/>
@@ -10412,9 +9471,17 @@
           <w:sz w:val="21"/>
           <w:szCs w:val="21"/>
         </w:rPr>
-        <w:t>linear_</w:t>
-      </w:r>
-      <w:proofErr w:type="gramStart"/>
+        <w:t>linear_velocity</w:t>
+      </w:r>
+      <w:r>
+        <w:rPr>
+          <w:rFonts w:ascii="Consolas" w:eastAsia="Times New Roman" w:hAnsi="Consolas" w:cs="Times New Roman"/>
+          <w:color w:val="D4D4D4"/>
+          <w:sz w:val="21"/>
+          <w:szCs w:val="21"/>
+        </w:rPr>
+        <w:t>.</w:t>
+      </w:r>
       <w:r>
         <w:rPr>
           <w:rFonts w:ascii="Consolas" w:eastAsia="Times New Roman" w:hAnsi="Consolas" w:cs="Times New Roman"/>
@@ -10422,28 +9489,8 @@
           <w:sz w:val="21"/>
           <w:szCs w:val="21"/>
         </w:rPr>
-        <w:t>velocity</w:t>
-      </w:r>
-      <w:r>
-        <w:rPr>
-          <w:rFonts w:ascii="Consolas" w:eastAsia="Times New Roman" w:hAnsi="Consolas" w:cs="Times New Roman"/>
-          <w:color w:val="D4D4D4"/>
-          <w:sz w:val="21"/>
-          <w:szCs w:val="21"/>
-        </w:rPr>
-        <w:t>.</w:t>
-      </w:r>
-      <w:r>
-        <w:rPr>
-          <w:rFonts w:ascii="Consolas" w:eastAsia="Times New Roman" w:hAnsi="Consolas" w:cs="Times New Roman"/>
-          <w:color w:val="4EC9B0"/>
-          <w:sz w:val="21"/>
-          <w:szCs w:val="21"/>
-        </w:rPr>
         <w:t>y</w:t>
       </w:r>
-      <w:proofErr w:type="spellEnd"/>
-      <w:proofErr w:type="gramEnd"/>
       <w:r>
         <w:rPr>
           <w:rFonts w:ascii="Consolas" w:eastAsia="Times New Roman" w:hAnsi="Consolas" w:cs="Times New Roman"/>
@@ -10487,16 +9534,8 @@
         <w:rPr>
           <w:rFonts w:ascii="Segoe UI" w:hAnsi="Segoe UI" w:cs="Segoe UI"/>
         </w:rPr>
-        <w:t xml:space="preserve">Save the </w:t>
-      </w:r>
-      <w:proofErr w:type="gramStart"/>
-      <w:r>
-        <w:rPr>
-          <w:rFonts w:ascii="Segoe UI" w:hAnsi="Segoe UI" w:cs="Segoe UI"/>
-        </w:rPr>
-        <w:t>game</w:t>
-      </w:r>
-      <w:proofErr w:type="gramEnd"/>
+        <w:t>Save the game</w:t>
+      </w:r>
     </w:p>
     <w:p>
       <w:pPr>
@@ -10649,17 +9688,8 @@
           <w:rFonts w:ascii="SegoeUI" w:hAnsi="SegoeUI"/>
           <w:color w:val="23282D"/>
         </w:rPr>
-        <w:t xml:space="preserve">Modify Player.gd script to sop the player from falling beyond a </w:t>
-      </w:r>
-      <w:proofErr w:type="gramStart"/>
-      <w:r>
-        <w:rPr>
-          <w:rFonts w:ascii="SegoeUI" w:hAnsi="SegoeUI"/>
-          <w:color w:val="23282D"/>
-        </w:rPr>
-        <w:t>limit</w:t>
-      </w:r>
-      <w:proofErr w:type="gramEnd"/>
+        <w:t>Modify Player.gd script to sop the player from falling beyond a limit</w:t>
+      </w:r>
     </w:p>
     <w:p>
       <w:pPr>
@@ -10698,19 +9728,8 @@
           <w:sz w:val="21"/>
           <w:szCs w:val="21"/>
         </w:rPr>
-        <w:t> </w:t>
-      </w:r>
-      <w:proofErr w:type="gramStart"/>
-      <w:r>
-        <w:rPr>
-          <w:rFonts w:ascii="Consolas" w:eastAsia="Times New Roman" w:hAnsi="Consolas" w:cs="Times New Roman"/>
-          <w:color w:val="4EC9B0"/>
-          <w:sz w:val="21"/>
-          <w:szCs w:val="21"/>
-        </w:rPr>
-        <w:t>RigidBody2D</w:t>
-      </w:r>
-      <w:proofErr w:type="gramEnd"/>
+        <w:t> RigidBody2D</w:t>
+      </w:r>
     </w:p>
     <w:p>
       <w:pPr>
@@ -10808,7 +9827,6 @@
           <w:szCs w:val="21"/>
         </w:rPr>
       </w:pPr>
-      <w:proofErr w:type="spellStart"/>
       <w:r>
         <w:rPr>
           <w:rFonts w:ascii="Consolas" w:eastAsia="Times New Roman" w:hAnsi="Consolas" w:cs="Times New Roman"/>
@@ -10818,7 +9836,6 @@
         </w:rPr>
         <w:t>func</w:t>
       </w:r>
-      <w:proofErr w:type="spellEnd"/>
       <w:r>
         <w:rPr>
           <w:rFonts w:ascii="Consolas" w:eastAsia="Times New Roman" w:hAnsi="Consolas" w:cs="Times New Roman"/>
@@ -10835,19 +9852,8 @@
           <w:sz w:val="21"/>
           <w:szCs w:val="21"/>
         </w:rPr>
-        <w:t>_</w:t>
-      </w:r>
-      <w:proofErr w:type="spellStart"/>
-      <w:r>
-        <w:rPr>
-          <w:rFonts w:ascii="Consolas" w:eastAsia="Times New Roman" w:hAnsi="Consolas" w:cs="Times New Roman"/>
-          <w:color w:val="DCDCAA"/>
-          <w:sz w:val="21"/>
-          <w:szCs w:val="21"/>
-        </w:rPr>
-        <w:t>physics_process</w:t>
-      </w:r>
-      <w:proofErr w:type="spellEnd"/>
+        <w:t>_physics_process</w:t>
+      </w:r>
       <w:r>
         <w:rPr>
           <w:rFonts w:ascii="Consolas" w:eastAsia="Times New Roman" w:hAnsi="Consolas" w:cs="Times New Roman"/>
@@ -10915,7 +9921,6 @@
         </w:rPr>
         <w:t> </w:t>
       </w:r>
-      <w:proofErr w:type="spellStart"/>
       <w:r>
         <w:rPr>
           <w:rFonts w:ascii="Consolas" w:eastAsia="Times New Roman" w:hAnsi="Consolas" w:cs="Times New Roman"/>
@@ -10943,7 +9948,6 @@
         </w:rPr>
         <w:t>is_action_just_pressed</w:t>
       </w:r>
-      <w:proofErr w:type="spellEnd"/>
       <w:r>
         <w:rPr>
           <w:rFonts w:ascii="Consolas" w:eastAsia="Times New Roman" w:hAnsi="Consolas" w:cs="Times New Roman"/>
@@ -10993,7 +9997,6 @@
         </w:rPr>
         <w:t>        </w:t>
       </w:r>
-      <w:proofErr w:type="gramStart"/>
       <w:r>
         <w:rPr>
           <w:rFonts w:ascii="Consolas" w:eastAsia="Times New Roman" w:hAnsi="Consolas" w:cs="Times New Roman"/>
@@ -11021,7 +10024,6 @@
         </w:rPr>
         <w:t>started</w:t>
       </w:r>
-      <w:proofErr w:type="gramEnd"/>
       <w:r>
         <w:rPr>
           <w:rFonts w:ascii="Consolas" w:eastAsia="Times New Roman" w:hAnsi="Consolas" w:cs="Times New Roman"/>
@@ -11053,7 +10055,6 @@
         </w:rPr>
         <w:t>            </w:t>
       </w:r>
-      <w:proofErr w:type="spellStart"/>
       <w:r>
         <w:rPr>
           <w:rFonts w:ascii="Consolas" w:eastAsia="Times New Roman" w:hAnsi="Consolas" w:cs="Times New Roman"/>
@@ -11061,19 +10062,8 @@
           <w:sz w:val="21"/>
           <w:szCs w:val="21"/>
         </w:rPr>
-        <w:t>start_</w:t>
-      </w:r>
-      <w:proofErr w:type="gramStart"/>
-      <w:r>
-        <w:rPr>
-          <w:rFonts w:ascii="Consolas" w:eastAsia="Times New Roman" w:hAnsi="Consolas" w:cs="Times New Roman"/>
-          <w:color w:val="4EC9B0"/>
-          <w:sz w:val="21"/>
-          <w:szCs w:val="21"/>
-        </w:rPr>
-        <w:t>swim</w:t>
-      </w:r>
-      <w:proofErr w:type="spellEnd"/>
+        <w:t>start_swim</w:t>
+      </w:r>
       <w:r>
         <w:rPr>
           <w:rFonts w:ascii="Consolas" w:eastAsia="Times New Roman" w:hAnsi="Consolas" w:cs="Times New Roman"/>
@@ -11081,17 +10071,7 @@
           <w:sz w:val="21"/>
           <w:szCs w:val="21"/>
         </w:rPr>
-        <w:t>(</w:t>
-      </w:r>
-      <w:proofErr w:type="gramEnd"/>
-      <w:r>
-        <w:rPr>
-          <w:rFonts w:ascii="Consolas" w:eastAsia="Times New Roman" w:hAnsi="Consolas" w:cs="Times New Roman"/>
-          <w:color w:val="D4D4D4"/>
-          <w:sz w:val="21"/>
-          <w:szCs w:val="21"/>
-        </w:rPr>
-        <w:t>)</w:t>
+        <w:t>()</w:t>
       </w:r>
     </w:p>
     <w:p>
@@ -11115,7 +10095,6 @@
         </w:rPr>
         <w:t>        </w:t>
       </w:r>
-      <w:proofErr w:type="spellStart"/>
       <w:r>
         <w:rPr>
           <w:rFonts w:ascii="Consolas" w:eastAsia="Times New Roman" w:hAnsi="Consolas" w:cs="Times New Roman"/>
@@ -11123,19 +10102,8 @@
           <w:sz w:val="21"/>
           <w:szCs w:val="21"/>
         </w:rPr>
-        <w:t>swim_</w:t>
-      </w:r>
-      <w:proofErr w:type="gramStart"/>
-      <w:r>
-        <w:rPr>
-          <w:rFonts w:ascii="Consolas" w:eastAsia="Times New Roman" w:hAnsi="Consolas" w:cs="Times New Roman"/>
-          <w:color w:val="4EC9B0"/>
-          <w:sz w:val="21"/>
-          <w:szCs w:val="21"/>
-        </w:rPr>
-        <w:t>speed</w:t>
-      </w:r>
-      <w:proofErr w:type="spellEnd"/>
+        <w:t>swim_speed</w:t>
+      </w:r>
       <w:r>
         <w:rPr>
           <w:rFonts w:ascii="Consolas" w:eastAsia="Times New Roman" w:hAnsi="Consolas" w:cs="Times New Roman"/>
@@ -11143,17 +10111,7 @@
           <w:sz w:val="21"/>
           <w:szCs w:val="21"/>
         </w:rPr>
-        <w:t>(</w:t>
-      </w:r>
-      <w:proofErr w:type="gramEnd"/>
-      <w:r>
-        <w:rPr>
-          <w:rFonts w:ascii="Consolas" w:eastAsia="Times New Roman" w:hAnsi="Consolas" w:cs="Times New Roman"/>
-          <w:color w:val="D4D4D4"/>
-          <w:sz w:val="21"/>
-          <w:szCs w:val="21"/>
-        </w:rPr>
-        <w:t>)</w:t>
+        <w:t>()</w:t>
       </w:r>
     </w:p>
     <w:p>
@@ -11208,8 +10166,6 @@
         </w:rPr>
         <w:t> </w:t>
       </w:r>
-      <w:proofErr w:type="spellStart"/>
-      <w:proofErr w:type="gramStart"/>
       <w:r>
         <w:rPr>
           <w:rFonts w:ascii="Consolas" w:eastAsia="Times New Roman" w:hAnsi="Consolas" w:cs="Times New Roman"/>
@@ -11237,8 +10193,6 @@
         </w:rPr>
         <w:t>y</w:t>
       </w:r>
-      <w:proofErr w:type="spellEnd"/>
-      <w:proofErr w:type="gramEnd"/>
       <w:r>
         <w:rPr>
           <w:rFonts w:ascii="Consolas" w:eastAsia="Times New Roman" w:hAnsi="Consolas" w:cs="Times New Roman"/>
@@ -11288,7 +10242,6 @@
         </w:rPr>
         <w:t>        </w:t>
       </w:r>
-      <w:proofErr w:type="spellStart"/>
       <w:r>
         <w:rPr>
           <w:rFonts w:ascii="Consolas" w:eastAsia="Times New Roman" w:hAnsi="Consolas" w:cs="Times New Roman"/>
@@ -11298,7 +10251,6 @@
         </w:rPr>
         <w:t>gravity_scale</w:t>
       </w:r>
-      <w:proofErr w:type="spellEnd"/>
       <w:r>
         <w:rPr>
           <w:rFonts w:ascii="Consolas" w:eastAsia="Times New Roman" w:hAnsi="Consolas" w:cs="Times New Roman"/>
@@ -11339,7 +10291,6 @@
         </w:rPr>
         <w:t>        </w:t>
       </w:r>
-      <w:proofErr w:type="spellStart"/>
       <w:r>
         <w:rPr>
           <w:rFonts w:ascii="Consolas" w:eastAsia="Times New Roman" w:hAnsi="Consolas" w:cs="Times New Roman"/>
@@ -11347,9 +10298,17 @@
           <w:sz w:val="21"/>
           <w:szCs w:val="21"/>
         </w:rPr>
-        <w:t>linear_</w:t>
-      </w:r>
-      <w:proofErr w:type="gramStart"/>
+        <w:t>linear_velocity</w:t>
+      </w:r>
+      <w:r>
+        <w:rPr>
+          <w:rFonts w:ascii="Consolas" w:eastAsia="Times New Roman" w:hAnsi="Consolas" w:cs="Times New Roman"/>
+          <w:color w:val="D4D4D4"/>
+          <w:sz w:val="21"/>
+          <w:szCs w:val="21"/>
+        </w:rPr>
+        <w:t>.</w:t>
+      </w:r>
       <w:r>
         <w:rPr>
           <w:rFonts w:ascii="Consolas" w:eastAsia="Times New Roman" w:hAnsi="Consolas" w:cs="Times New Roman"/>
@@ -11357,28 +10316,8 @@
           <w:sz w:val="21"/>
           <w:szCs w:val="21"/>
         </w:rPr>
-        <w:t>velocity</w:t>
-      </w:r>
-      <w:r>
-        <w:rPr>
-          <w:rFonts w:ascii="Consolas" w:eastAsia="Times New Roman" w:hAnsi="Consolas" w:cs="Times New Roman"/>
-          <w:color w:val="D4D4D4"/>
-          <w:sz w:val="21"/>
-          <w:szCs w:val="21"/>
-        </w:rPr>
-        <w:t>.</w:t>
-      </w:r>
-      <w:r>
-        <w:rPr>
-          <w:rFonts w:ascii="Consolas" w:eastAsia="Times New Roman" w:hAnsi="Consolas" w:cs="Times New Roman"/>
-          <w:color w:val="4EC9B0"/>
-          <w:sz w:val="21"/>
-          <w:szCs w:val="21"/>
-        </w:rPr>
         <w:t>y</w:t>
       </w:r>
-      <w:proofErr w:type="spellEnd"/>
-      <w:proofErr w:type="gramEnd"/>
       <w:r>
         <w:rPr>
           <w:rFonts w:ascii="Consolas" w:eastAsia="Times New Roman" w:hAnsi="Consolas" w:cs="Times New Roman"/>
@@ -11419,7 +10358,6 @@
         </w:rPr>
         <w:t>        $</w:t>
       </w:r>
-      <w:proofErr w:type="spellStart"/>
       <w:r>
         <w:rPr>
           <w:rFonts w:ascii="Consolas" w:eastAsia="Times New Roman" w:hAnsi="Consolas" w:cs="Times New Roman"/>
@@ -11447,7 +10385,6 @@
         </w:rPr>
         <w:t>stop</w:t>
       </w:r>
-      <w:proofErr w:type="spellEnd"/>
       <w:r>
         <w:rPr>
           <w:rFonts w:ascii="Consolas" w:eastAsia="Times New Roman" w:hAnsi="Consolas" w:cs="Times New Roman"/>
@@ -11483,7 +10420,6 @@
           <w:szCs w:val="21"/>
         </w:rPr>
       </w:pPr>
-      <w:proofErr w:type="spellStart"/>
       <w:r>
         <w:rPr>
           <w:rFonts w:ascii="Consolas" w:eastAsia="Times New Roman" w:hAnsi="Consolas" w:cs="Times New Roman"/>
@@ -11493,7 +10429,6 @@
         </w:rPr>
         <w:t>func</w:t>
       </w:r>
-      <w:proofErr w:type="spellEnd"/>
       <w:r>
         <w:rPr>
           <w:rFonts w:ascii="Consolas" w:eastAsia="Times New Roman" w:hAnsi="Consolas" w:cs="Times New Roman"/>
@@ -11503,7 +10438,6 @@
         </w:rPr>
         <w:t> </w:t>
       </w:r>
-      <w:proofErr w:type="spellStart"/>
       <w:r>
         <w:rPr>
           <w:rFonts w:ascii="Consolas" w:eastAsia="Times New Roman" w:hAnsi="Consolas" w:cs="Times New Roman"/>
@@ -11511,19 +10445,8 @@
           <w:sz w:val="21"/>
           <w:szCs w:val="21"/>
         </w:rPr>
-        <w:t>start_</w:t>
-      </w:r>
-      <w:proofErr w:type="gramStart"/>
-      <w:r>
-        <w:rPr>
-          <w:rFonts w:ascii="Consolas" w:eastAsia="Times New Roman" w:hAnsi="Consolas" w:cs="Times New Roman"/>
-          <w:color w:val="DCDCAA"/>
-          <w:sz w:val="21"/>
-          <w:szCs w:val="21"/>
-        </w:rPr>
-        <w:t>swim</w:t>
-      </w:r>
-      <w:proofErr w:type="spellEnd"/>
+        <w:t>start_swim</w:t>
+      </w:r>
       <w:r>
         <w:rPr>
           <w:rFonts w:ascii="Consolas" w:eastAsia="Times New Roman" w:hAnsi="Consolas" w:cs="Times New Roman"/>
@@ -11531,17 +10454,7 @@
           <w:sz w:val="21"/>
           <w:szCs w:val="21"/>
         </w:rPr>
-        <w:t>(</w:t>
-      </w:r>
-      <w:proofErr w:type="gramEnd"/>
-      <w:r>
-        <w:rPr>
-          <w:rFonts w:ascii="Consolas" w:eastAsia="Times New Roman" w:hAnsi="Consolas" w:cs="Times New Roman"/>
-          <w:color w:val="D4D4D4"/>
-          <w:sz w:val="21"/>
-          <w:szCs w:val="21"/>
-        </w:rPr>
-        <w:t>):</w:t>
+        <w:t>():</w:t>
       </w:r>
     </w:p>
     <w:p>
@@ -11614,7 +10527,6 @@
         </w:rPr>
         <w:t>    </w:t>
       </w:r>
-      <w:proofErr w:type="spellStart"/>
       <w:r>
         <w:rPr>
           <w:rFonts w:ascii="Consolas" w:eastAsia="Times New Roman" w:hAnsi="Consolas" w:cs="Times New Roman"/>
@@ -11624,7 +10536,6 @@
         </w:rPr>
         <w:t>gravity_scale</w:t>
       </w:r>
-      <w:proofErr w:type="spellEnd"/>
       <w:r>
         <w:rPr>
           <w:rFonts w:ascii="Consolas" w:eastAsia="Times New Roman" w:hAnsi="Consolas" w:cs="Times New Roman"/>
@@ -11665,7 +10576,6 @@
         </w:rPr>
         <w:t>    $</w:t>
       </w:r>
-      <w:proofErr w:type="spellStart"/>
       <w:r>
         <w:rPr>
           <w:rFonts w:ascii="Consolas" w:eastAsia="Times New Roman" w:hAnsi="Consolas" w:cs="Times New Roman"/>
@@ -11693,7 +10603,6 @@
         </w:rPr>
         <w:t>play</w:t>
       </w:r>
-      <w:proofErr w:type="spellEnd"/>
       <w:r>
         <w:rPr>
           <w:rFonts w:ascii="Consolas" w:eastAsia="Times New Roman" w:hAnsi="Consolas" w:cs="Times New Roman"/>
@@ -11747,7 +10656,6 @@
           <w:szCs w:val="21"/>
         </w:rPr>
       </w:pPr>
-      <w:proofErr w:type="spellStart"/>
       <w:r>
         <w:rPr>
           <w:rFonts w:ascii="Consolas" w:eastAsia="Times New Roman" w:hAnsi="Consolas" w:cs="Times New Roman"/>
@@ -11758,7 +10666,6 @@
         <w:lastRenderedPageBreak/>
         <w:t>func</w:t>
       </w:r>
-      <w:proofErr w:type="spellEnd"/>
       <w:r>
         <w:rPr>
           <w:rFonts w:ascii="Consolas" w:eastAsia="Times New Roman" w:hAnsi="Consolas" w:cs="Times New Roman"/>
@@ -11768,7 +10675,6 @@
         </w:rPr>
         <w:t> </w:t>
       </w:r>
-      <w:proofErr w:type="spellStart"/>
       <w:r>
         <w:rPr>
           <w:rFonts w:ascii="Consolas" w:eastAsia="Times New Roman" w:hAnsi="Consolas" w:cs="Times New Roman"/>
@@ -11776,19 +10682,8 @@
           <w:sz w:val="21"/>
           <w:szCs w:val="21"/>
         </w:rPr>
-        <w:t>swim_</w:t>
-      </w:r>
-      <w:proofErr w:type="gramStart"/>
-      <w:r>
-        <w:rPr>
-          <w:rFonts w:ascii="Consolas" w:eastAsia="Times New Roman" w:hAnsi="Consolas" w:cs="Times New Roman"/>
-          <w:color w:val="DCDCAA"/>
-          <w:sz w:val="21"/>
-          <w:szCs w:val="21"/>
-        </w:rPr>
-        <w:t>speed</w:t>
-      </w:r>
-      <w:proofErr w:type="spellEnd"/>
+        <w:t>swim_speed</w:t>
+      </w:r>
       <w:r>
         <w:rPr>
           <w:rFonts w:ascii="Consolas" w:eastAsia="Times New Roman" w:hAnsi="Consolas" w:cs="Times New Roman"/>
@@ -11796,17 +10691,7 @@
           <w:sz w:val="21"/>
           <w:szCs w:val="21"/>
         </w:rPr>
-        <w:t>(</w:t>
-      </w:r>
-      <w:proofErr w:type="gramEnd"/>
-      <w:r>
-        <w:rPr>
-          <w:rFonts w:ascii="Consolas" w:eastAsia="Times New Roman" w:hAnsi="Consolas" w:cs="Times New Roman"/>
-          <w:color w:val="D4D4D4"/>
-          <w:sz w:val="21"/>
-          <w:szCs w:val="21"/>
-        </w:rPr>
-        <w:t>):</w:t>
+        <w:t>():</w:t>
       </w:r>
     </w:p>
     <w:p>
@@ -11830,7 +10715,6 @@
         </w:rPr>
         <w:t>    </w:t>
       </w:r>
-      <w:proofErr w:type="spellStart"/>
       <w:r>
         <w:rPr>
           <w:rFonts w:ascii="Consolas" w:eastAsia="Times New Roman" w:hAnsi="Consolas" w:cs="Times New Roman"/>
@@ -11838,9 +10722,17 @@
           <w:sz w:val="21"/>
           <w:szCs w:val="21"/>
         </w:rPr>
-        <w:t>linear_</w:t>
-      </w:r>
-      <w:proofErr w:type="gramStart"/>
+        <w:t>linear_velocity</w:t>
+      </w:r>
+      <w:r>
+        <w:rPr>
+          <w:rFonts w:ascii="Consolas" w:eastAsia="Times New Roman" w:hAnsi="Consolas" w:cs="Times New Roman"/>
+          <w:color w:val="D4D4D4"/>
+          <w:sz w:val="21"/>
+          <w:szCs w:val="21"/>
+        </w:rPr>
+        <w:t>.</w:t>
+      </w:r>
       <w:r>
         <w:rPr>
           <w:rFonts w:ascii="Consolas" w:eastAsia="Times New Roman" w:hAnsi="Consolas" w:cs="Times New Roman"/>
@@ -11848,28 +10740,8 @@
           <w:sz w:val="21"/>
           <w:szCs w:val="21"/>
         </w:rPr>
-        <w:t>velocity</w:t>
-      </w:r>
-      <w:r>
-        <w:rPr>
-          <w:rFonts w:ascii="Consolas" w:eastAsia="Times New Roman" w:hAnsi="Consolas" w:cs="Times New Roman"/>
-          <w:color w:val="D4D4D4"/>
-          <w:sz w:val="21"/>
-          <w:szCs w:val="21"/>
-        </w:rPr>
-        <w:t>.</w:t>
-      </w:r>
-      <w:r>
-        <w:rPr>
-          <w:rFonts w:ascii="Consolas" w:eastAsia="Times New Roman" w:hAnsi="Consolas" w:cs="Times New Roman"/>
-          <w:color w:val="4EC9B0"/>
-          <w:sz w:val="21"/>
-          <w:szCs w:val="21"/>
-        </w:rPr>
         <w:t>y</w:t>
       </w:r>
-      <w:proofErr w:type="spellEnd"/>
-      <w:proofErr w:type="gramEnd"/>
       <w:r>
         <w:rPr>
           <w:rFonts w:ascii="Consolas" w:eastAsia="Times New Roman" w:hAnsi="Consolas" w:cs="Times New Roman"/>
@@ -11905,17 +10777,8 @@
           <w:rFonts w:ascii="SegoeUI" w:hAnsi="SegoeUI"/>
           <w:color w:val="23282D"/>
         </w:rPr>
-        <w:t xml:space="preserve">Save the </w:t>
-      </w:r>
-      <w:proofErr w:type="gramStart"/>
-      <w:r>
-        <w:rPr>
-          <w:rFonts w:ascii="SegoeUI" w:hAnsi="SegoeUI"/>
-          <w:color w:val="23282D"/>
-        </w:rPr>
-        <w:t>game</w:t>
-      </w:r>
-      <w:proofErr w:type="gramEnd"/>
+        <w:t>Save the game</w:t>
+      </w:r>
     </w:p>
     <w:p>
       <w:pPr>
@@ -11980,21 +10843,7 @@
         <w:rPr>
           <w:rFonts w:ascii="Segoe UI" w:hAnsi="Segoe UI" w:cs="Segoe UI"/>
         </w:rPr>
-        <w:t xml:space="preserve"> Show the students how to commit the game to </w:t>
-      </w:r>
-      <w:proofErr w:type="spellStart"/>
-      <w:r>
-        <w:rPr>
-          <w:rFonts w:ascii="Segoe UI" w:hAnsi="Segoe UI" w:cs="Segoe UI"/>
-        </w:rPr>
-        <w:t>Github</w:t>
-      </w:r>
-      <w:proofErr w:type="spellEnd"/>
-      <w:r>
-        <w:rPr>
-          <w:rFonts w:ascii="Segoe UI" w:hAnsi="Segoe UI" w:cs="Segoe UI"/>
-        </w:rPr>
-        <w:t>. (5 min)</w:t>
+        <w:t xml:space="preserve"> Show the students how to commit the game to Github. (5 min)</w:t>
       </w:r>
     </w:p>
     <w:p>
@@ -12069,16 +10918,8 @@
         <w:rPr>
           <w:rFonts w:ascii="Segoe UI" w:hAnsi="Segoe UI" w:cs="Segoe UI"/>
         </w:rPr>
-        <w:t xml:space="preserve"> all steps shown </w:t>
-      </w:r>
-      <w:proofErr w:type="gramStart"/>
-      <w:r>
-        <w:rPr>
-          <w:rFonts w:ascii="Segoe UI" w:hAnsi="Segoe UI" w:cs="Segoe UI"/>
-        </w:rPr>
-        <w:t>today</w:t>
-      </w:r>
-      <w:proofErr w:type="gramEnd"/>
+        <w:t xml:space="preserve"> all steps shown today</w:t>
+      </w:r>
     </w:p>
     <w:p>
       <w:pPr>
@@ -12104,7 +10945,6 @@
         </w:rPr>
         <w:t>“</w:t>
       </w:r>
-      <w:proofErr w:type="spellStart"/>
       <w:r>
         <w:rPr>
           <w:rFonts w:ascii="Segoe UI" w:eastAsia="Times New Roman" w:hAnsi="Segoe UI" w:cs="Segoe UI"/>
@@ -12112,7 +10952,6 @@
         </w:rPr>
         <w:t>ProfessorPlatypus</w:t>
       </w:r>
-      <w:proofErr w:type="spellEnd"/>
       <w:r>
         <w:rPr>
           <w:rFonts w:ascii="Segoe UI" w:eastAsia="Times New Roman" w:hAnsi="Segoe UI" w:cs="Segoe UI"/>
@@ -12125,17 +10964,8 @@
           <w:rFonts w:ascii="Segoe UI" w:eastAsia="Times New Roman" w:hAnsi="Segoe UI" w:cs="Segoe UI"/>
           <w:color w:val="23282D"/>
         </w:rPr>
-        <w:t xml:space="preserve"> to make it more </w:t>
-      </w:r>
-      <w:proofErr w:type="gramStart"/>
-      <w:r>
-        <w:rPr>
-          <w:rFonts w:ascii="Segoe UI" w:eastAsia="Times New Roman" w:hAnsi="Segoe UI" w:cs="Segoe UI"/>
-          <w:color w:val="23282D"/>
-        </w:rPr>
-        <w:t>interesting</w:t>
-      </w:r>
-      <w:proofErr w:type="gramEnd"/>
+        <w:t xml:space="preserve"> to make it more interesting</w:t>
+      </w:r>
     </w:p>
     <w:p>
       <w:pPr>
@@ -12152,16 +10982,8 @@
         <w:rPr>
           <w:rFonts w:ascii="Segoe UI" w:hAnsi="Segoe UI" w:cs="Segoe UI"/>
         </w:rPr>
-        <w:t xml:space="preserve">Commit homework to </w:t>
-      </w:r>
-      <w:proofErr w:type="gramStart"/>
-      <w:r>
-        <w:rPr>
-          <w:rFonts w:ascii="Segoe UI" w:hAnsi="Segoe UI" w:cs="Segoe UI"/>
-        </w:rPr>
-        <w:t>GitHub</w:t>
-      </w:r>
-      <w:proofErr w:type="gramEnd"/>
+        <w:t>Commit homework to GitHub</w:t>
+      </w:r>
     </w:p>
     <w:p>
       <w:pPr>
@@ -12178,16 +11000,8 @@
         <w:rPr>
           <w:rFonts w:ascii="Segoe UI" w:hAnsi="Segoe UI" w:cs="Segoe UI"/>
         </w:rPr>
-        <w:t xml:space="preserve">Create a </w:t>
-      </w:r>
-      <w:proofErr w:type="gramStart"/>
-      <w:r>
-        <w:rPr>
-          <w:rFonts w:ascii="Segoe UI" w:hAnsi="Segoe UI" w:cs="Segoe UI"/>
-        </w:rPr>
-        <w:t>token</w:t>
-      </w:r>
-      <w:proofErr w:type="gramEnd"/>
+        <w:t>Create a token</w:t>
+      </w:r>
     </w:p>
     <w:p>
       <w:pPr>

</xml_diff>